<commit_message>
Ajustes materiais e metodos
</commit_message>
<xml_diff>
--- a/Resultados Preliminares - Vinicius Andrade Lopes.docx
+++ b/Resultados Preliminares - Vinicius Andrade Lopes.docx
@@ -93,14 +93,21 @@
           <w:sz w:val="18"/>
           <w:szCs w:val="18"/>
         </w:rPr>
-        <w:t>Nome da Empresa ou Instituição</w:t>
-      </w:r>
-      <w:r>
-        <w:rPr>
-          <w:sz w:val="18"/>
-          <w:szCs w:val="18"/>
-        </w:rPr>
-        <w:t xml:space="preserve"> (opcional)</w:t>
+        <w:t>Faculdade Rede de Ensino DOCTUM</w:t>
+      </w:r>
+      <w:r>
+        <w:rPr>
+          <w:sz w:val="18"/>
+          <w:szCs w:val="18"/>
+        </w:rPr>
+        <w:t>.</w:t>
+      </w:r>
+      <w:r>
+        <w:rPr>
+          <w:sz w:val="18"/>
+          <w:szCs w:val="18"/>
+        </w:rPr>
+        <w:t xml:space="preserve"> Bacharel em Sistemas de Informação</w:t>
       </w:r>
       <w:r>
         <w:rPr>
@@ -114,7 +121,123 @@
           <w:sz w:val="18"/>
           <w:szCs w:val="18"/>
         </w:rPr>
-        <w:t>Titulação ou função ou departamento</w:t>
+        <w:t>Rua Uberlândia, 331</w:t>
+      </w:r>
+      <w:r>
+        <w:rPr>
+          <w:sz w:val="18"/>
+          <w:szCs w:val="18"/>
+        </w:rPr>
+        <w:t xml:space="preserve"> –</w:t>
+      </w:r>
+      <w:r>
+        <w:rPr>
+          <w:sz w:val="18"/>
+          <w:szCs w:val="18"/>
+        </w:rPr>
+        <w:t xml:space="preserve"> </w:t>
+      </w:r>
+      <w:r>
+        <w:rPr>
+          <w:sz w:val="18"/>
+          <w:szCs w:val="18"/>
+        </w:rPr>
+        <w:t>Centro</w:t>
+      </w:r>
+      <w:r>
+        <w:rPr>
+          <w:sz w:val="18"/>
+          <w:szCs w:val="18"/>
+        </w:rPr>
+        <w:t xml:space="preserve">; </w:t>
+      </w:r>
+      <w:r>
+        <w:rPr>
+          <w:sz w:val="18"/>
+          <w:szCs w:val="18"/>
+        </w:rPr>
+        <w:t>35160-024</w:t>
+      </w:r>
+      <w:r>
+        <w:rPr>
+          <w:sz w:val="18"/>
+          <w:szCs w:val="18"/>
+        </w:rPr>
+        <w:t xml:space="preserve">    </w:t>
+      </w:r>
+      <w:r>
+        <w:rPr>
+          <w:sz w:val="18"/>
+          <w:szCs w:val="18"/>
+        </w:rPr>
+        <w:t>Ipatinga</w:t>
+      </w:r>
+      <w:r>
+        <w:rPr>
+          <w:sz w:val="18"/>
+          <w:szCs w:val="18"/>
+        </w:rPr>
+        <w:t xml:space="preserve">, </w:t>
+      </w:r>
+      <w:r>
+        <w:rPr>
+          <w:sz w:val="18"/>
+          <w:szCs w:val="18"/>
+        </w:rPr>
+        <w:t>MG</w:t>
+      </w:r>
+      <w:r>
+        <w:rPr>
+          <w:sz w:val="18"/>
+          <w:szCs w:val="18"/>
+        </w:rPr>
+        <w:t>,</w:t>
+      </w:r>
+      <w:r>
+        <w:rPr>
+          <w:sz w:val="18"/>
+          <w:szCs w:val="18"/>
+        </w:rPr>
+        <w:t xml:space="preserve"> </w:t>
+      </w:r>
+      <w:r>
+        <w:rPr>
+          <w:sz w:val="18"/>
+          <w:szCs w:val="18"/>
+        </w:rPr>
+        <w:t>Brasil.</w:t>
+      </w:r>
+    </w:p>
+    <w:p>
+      <w:pPr>
+        <w:spacing w:line="240" w:lineRule="auto"/>
+        <w:rPr>
+          <w:sz w:val="18"/>
+          <w:szCs w:val="18"/>
+        </w:rPr>
+      </w:pPr>
+      <w:r>
+        <w:rPr>
+          <w:sz w:val="18"/>
+          <w:szCs w:val="18"/>
+          <w:vertAlign w:val="superscript"/>
+        </w:rPr>
+        <w:t>2</w:t>
+      </w:r>
+      <w:r>
+        <w:rPr>
+          <w:sz w:val="18"/>
+          <w:szCs w:val="18"/>
+          <w:vertAlign w:val="superscript"/>
+        </w:rPr>
+        <w:t xml:space="preserve"> </w:t>
+      </w:r>
+      <w:r>
+        <w:rPr>
+          <w:sz w:val="18"/>
+          <w:szCs w:val="18"/>
+        </w:rPr>
+        <w:t>Universidade Federal Fluminense (UFF)</w:t>
       </w:r>
       <w:r>
         <w:rPr>
@@ -128,42 +251,35 @@
           <w:sz w:val="18"/>
           <w:szCs w:val="18"/>
         </w:rPr>
-        <w:t>Endereço completo</w:t>
-      </w:r>
-      <w:r>
-        <w:rPr>
-          <w:sz w:val="18"/>
-          <w:szCs w:val="18"/>
-        </w:rPr>
-        <w:t xml:space="preserve"> (pessoal ou profissional)</w:t>
-      </w:r>
-      <w:r>
-        <w:rPr>
-          <w:sz w:val="18"/>
-          <w:szCs w:val="18"/>
-        </w:rPr>
-        <w:t xml:space="preserve"> –</w:t>
-      </w:r>
-      <w:r>
-        <w:rPr>
-          <w:sz w:val="18"/>
-          <w:szCs w:val="18"/>
-        </w:rPr>
-        <w:t xml:space="preserve"> </w:t>
-      </w:r>
-      <w:r>
-        <w:rPr>
-          <w:sz w:val="18"/>
-          <w:szCs w:val="18"/>
-        </w:rPr>
-        <w:t>Bairro</w:t>
-      </w:r>
-      <w:r>
-        <w:rPr>
-          <w:sz w:val="18"/>
-          <w:szCs w:val="18"/>
-        </w:rPr>
-        <w:t>; 00000-000</w:t>
+        <w:t>Doutor em Economia. Rua Miguel de Frias, 9</w:t>
+      </w:r>
+      <w:r>
+        <w:rPr>
+          <w:sz w:val="18"/>
+          <w:szCs w:val="18"/>
+        </w:rPr>
+        <w:t xml:space="preserve"> – </w:t>
+      </w:r>
+      <w:r>
+        <w:rPr>
+          <w:sz w:val="18"/>
+          <w:szCs w:val="18"/>
+        </w:rPr>
+        <w:t>Icaraí</w:t>
+      </w:r>
+      <w:r>
+        <w:rPr>
+          <w:sz w:val="18"/>
+          <w:szCs w:val="18"/>
+        </w:rPr>
+        <w:t xml:space="preserve">; </w:t>
+      </w:r>
+      <w:r>
+        <w:rPr>
+          <w:sz w:val="18"/>
+          <w:szCs w:val="18"/>
+        </w:rPr>
+        <w:t>24220-900</w:t>
       </w:r>
       <w:r>
         <w:rPr>
@@ -177,7 +293,7 @@
           <w:sz w:val="18"/>
           <w:szCs w:val="18"/>
         </w:rPr>
-        <w:t>Cidade</w:t>
+        <w:t>Niterói</w:t>
       </w:r>
       <w:r>
         <w:rPr>
@@ -191,74 +307,21 @@
           <w:sz w:val="18"/>
           <w:szCs w:val="18"/>
         </w:rPr>
-        <w:t>Estado</w:t>
-      </w:r>
-      <w:r>
-        <w:rPr>
-          <w:sz w:val="18"/>
-          <w:szCs w:val="18"/>
-        </w:rPr>
-        <w:t>,</w:t>
-      </w:r>
-      <w:r>
-        <w:rPr>
-          <w:sz w:val="18"/>
-          <w:szCs w:val="18"/>
-        </w:rPr>
-        <w:t xml:space="preserve"> </w:t>
-      </w:r>
-      <w:r>
-        <w:rPr>
-          <w:sz w:val="18"/>
-          <w:szCs w:val="18"/>
-        </w:rPr>
-        <w:t>Paí</w:t>
-      </w:r>
-      <w:r>
-        <w:rPr>
-          <w:sz w:val="18"/>
-          <w:szCs w:val="18"/>
-        </w:rPr>
-        <w:t>s</w:t>
-      </w:r>
-      <w:r>
-        <w:rPr>
-          <w:sz w:val="18"/>
-          <w:szCs w:val="18"/>
-        </w:rPr>
-        <w:t xml:space="preserve"> </w:t>
-      </w:r>
-    </w:p>
-    <w:p>
-      <w:pPr>
-        <w:spacing w:line="240" w:lineRule="auto"/>
-        <w:rPr>
-          <w:sz w:val="18"/>
-          <w:szCs w:val="18"/>
-        </w:rPr>
-      </w:pPr>
-      <w:r>
-        <w:rPr>
-          <w:sz w:val="18"/>
-          <w:szCs w:val="18"/>
-          <w:vertAlign w:val="superscript"/>
-        </w:rPr>
-        <w:t>2</w:t>
-      </w:r>
-      <w:r>
-        <w:rPr>
-          <w:sz w:val="18"/>
-          <w:szCs w:val="18"/>
-          <w:vertAlign w:val="superscript"/>
-        </w:rPr>
-        <w:t xml:space="preserve"> </w:t>
-      </w:r>
-      <w:r>
-        <w:rPr>
-          <w:sz w:val="18"/>
-          <w:szCs w:val="18"/>
-        </w:rPr>
-        <w:t>Nome da Empresa ou Instituição (opcional). Titulação ou função ou departamento. Endereço completo (pessoal ou profissional) – Bairro; 00000-000    Cidade, Estado, País</w:t>
+        <w:t>RJ</w:t>
+      </w:r>
+      <w:r>
+        <w:rPr>
+          <w:sz w:val="18"/>
+          <w:szCs w:val="18"/>
+        </w:rPr>
+        <w:t xml:space="preserve">, </w:t>
+      </w:r>
+      <w:r>
+        <w:rPr>
+          <w:sz w:val="18"/>
+          <w:szCs w:val="18"/>
+        </w:rPr>
+        <w:t>Brasil</w:t>
       </w:r>
     </w:p>
     <w:p>
@@ -299,8 +362,52 @@
           <w:sz w:val="18"/>
           <w:szCs w:val="18"/>
         </w:rPr>
-        <w:t>nome@email.com</w:t>
-      </w:r>
+        <w:fldChar w:fldCharType="begin"/>
+      </w:r>
+      <w:r>
+        <w:rPr>
+          <w:sz w:val="18"/>
+          <w:szCs w:val="18"/>
+        </w:rPr>
+        <w:instrText xml:space="preserve"> HYPERLINK "mailto:vinicius.andlopes@gmail.com" </w:instrText>
+      </w:r>
+      <w:r>
+        <w:rPr>
+          <w:sz w:val="18"/>
+          <w:szCs w:val="18"/>
+        </w:rPr>
+      </w:r>
+      <w:r>
+        <w:rPr>
+          <w:sz w:val="18"/>
+          <w:szCs w:val="18"/>
+        </w:rPr>
+        <w:fldChar w:fldCharType="separate"/>
+      </w:r>
+      <w:r>
+        <w:rPr>
+          <w:rStyle w:val="Hyperlink"/>
+          <w:sz w:val="18"/>
+          <w:szCs w:val="18"/>
+        </w:rPr>
+        <w:t>vinicius.andlopes@gmail.com</w:t>
+      </w:r>
+      <w:r>
+        <w:rPr>
+          <w:sz w:val="18"/>
+          <w:szCs w:val="18"/>
+        </w:rPr>
+        <w:fldChar w:fldCharType="end"/>
+      </w:r>
+    </w:p>
+    <w:p>
+      <w:pPr>
+        <w:spacing w:line="240" w:lineRule="auto"/>
+        <w:rPr>
+          <w:sz w:val="18"/>
+          <w:szCs w:val="18"/>
+        </w:rPr>
+      </w:pPr>
     </w:p>
     <w:p>
       <w:pPr>
@@ -1206,11 +1313,40 @@
         <w:ind w:firstLine="709"/>
       </w:pPr>
       <w:r>
-        <w:t xml:space="preserve">A estratégia de pesquisa utilizada no desenvolvimento deste projeto será exploratória, visando apresentar de forma clara e concisa, didática e prática, a implementação das técnicas de processamento de linguagem natural disponibilizadas pela biblioteca NLTK. Descrever </w:t>
+        <w:t xml:space="preserve">A estratégia de pesquisa utilizada no desenvolvimento deste projeto será exploratória, visando apresentar de forma clara e concisa, didática e prática, a implementação das técnicas de processamento de linguagem natural disponibilizadas pela biblioteca </w:t>
+      </w:r>
+      <w:r>
+        <w:t xml:space="preserve">“Natural </w:t>
+      </w:r>
+      <w:proofErr w:type="spellStart"/>
+      <w:r>
+        <w:t>Language</w:t>
+      </w:r>
+      <w:proofErr w:type="spellEnd"/>
+      <w:r>
+        <w:t xml:space="preserve"> </w:t>
       </w:r>
       <w:r>
         <w:lastRenderedPageBreak/>
-        <w:t>detalhadamente as principais etapas do processamento de textos de linguagens naturais é crucial para a compreensão do funcionamento analítico da ferramenta. As etapas de análises do PLN são decompostas em estágios, conforme apresentados na Figura 1.</w:t>
+        <w:t>Toolkit”</w:t>
+      </w:r>
+      <w:r>
+        <w:t xml:space="preserve"> [</w:t>
+      </w:r>
+      <w:r>
+        <w:t>NLTK</w:t>
+      </w:r>
+      <w:r>
+        <w:t>]</w:t>
+      </w:r>
+      <w:r>
+        <w:rPr>
+          <w:rStyle w:val="Refdenotaderodap"/>
+        </w:rPr>
+        <w:footnoteReference w:id="1"/>
+      </w:r>
+      <w:r>
+        <w:t>. Descrever detalhadamente as principais etapas do processamento de textos de linguagens naturais é crucial para a compreensão do funcionamento analítico da ferramenta. As etapas de análises do PLN são decompostas em estágios, conforme apresentados na Figura 1.</w:t>
       </w:r>
     </w:p>
     <w:p>
@@ -1333,6 +1469,15 @@
         <w:ind w:firstLine="709"/>
       </w:pPr>
       <w:r>
+        <w:t>AQUI VOU DESCREVER CADA UMA DAS ETAPAS DO PROCESSAMENTO DE LINGUAGEM NATURAL, CONFORME FIGURA 1.</w:t>
+      </w:r>
+    </w:p>
+    <w:p>
+      <w:pPr>
+        <w:spacing w:line="360" w:lineRule="auto"/>
+        <w:ind w:firstLine="709"/>
+      </w:pPr>
+      <w:r>
         <w:t xml:space="preserve">A PLN tem sua importância nos seguimentos científicos, econômicos, sociais e culturais. O ponto positivo é que essa tecnologia está em constante crescimento devido </w:t>
       </w:r>
       <w:r>
@@ -1388,13 +1533,23 @@
       </w:r>
       <w:proofErr w:type="spellEnd"/>
       <w:r>
-        <w:t>”, análise de raciocínio semântico, e um fórum ativo de discussão Bird et al.</w:t>
+        <w:t xml:space="preserve">”, análise de raciocínio semântico, e um fórum ativo de discussão </w:t>
+      </w:r>
+      <w:r>
+        <w:t>(</w:t>
+      </w:r>
+      <w:r>
+        <w:t>Bird et al.</w:t>
       </w:r>
       <w:r>
         <w:t>, 2009)</w:t>
       </w:r>
       <w:r>
-        <w:t xml:space="preserve">. Para desenvolver aplicações utilizando a biblioteca de código aberto NLTK, é necessário a utilização da linguagem de programação </w:t>
+        <w:t xml:space="preserve">. Para desenvolver aplicações utilizando a </w:t>
+      </w:r>
+      <w:r>
+        <w:lastRenderedPageBreak/>
+        <w:t xml:space="preserve">biblioteca de código aberto NLTK, é necessário a utilização da linguagem de programação </w:t>
       </w:r>
       <w:proofErr w:type="spellStart"/>
       <w:r>
@@ -1402,6 +1557,12 @@
       </w:r>
       <w:proofErr w:type="spellEnd"/>
       <w:r>
+        <w:rPr>
+          <w:rStyle w:val="Refdenotaderodap"/>
+        </w:rPr>
+        <w:footnoteReference w:id="2"/>
+      </w:r>
+      <w:r>
         <w:t>.</w:t>
       </w:r>
     </w:p>
@@ -1425,29 +1586,436 @@
       </w:r>
       <w:proofErr w:type="spellEnd"/>
       <w:r>
-        <w:t xml:space="preserve">”, e uma gama </w:t>
-      </w:r>
+        <w:t xml:space="preserve">”, e uma gama de bibliotecas e módulos prontos para atender grandes demandas de processamento </w:t>
+      </w:r>
+      <w:r>
+        <w:rPr>
+          <w:noProof/>
+        </w:rPr>
+        <w:t>(B</w:t>
+      </w:r>
+      <w:r>
+        <w:rPr>
+          <w:noProof/>
+        </w:rPr>
+        <w:t>orges</w:t>
+      </w:r>
+      <w:r>
+        <w:rPr>
+          <w:noProof/>
+        </w:rPr>
+        <w:t>, 2014)</w:t>
+      </w:r>
+      <w:r>
+        <w:t>.</w:t>
+      </w:r>
+    </w:p>
+    <w:p>
+      <w:pPr>
+        <w:spacing w:line="360" w:lineRule="auto"/>
+        <w:ind w:firstLine="709"/>
+      </w:pPr>
+      <w:r>
+        <w:t xml:space="preserve">Uma das bibliotecas mais populares do Python é a </w:t>
+      </w:r>
+      <w:proofErr w:type="spellStart"/>
+      <w:r>
+        <w:t>NumPy</w:t>
+      </w:r>
+      <w:proofErr w:type="spellEnd"/>
+      <w:r>
+        <w:t>, que manipula matrizes multidimensionais e realiza operações matemáticas de alto desempenho</w:t>
+      </w:r>
+      <w:r>
+        <w:t xml:space="preserve"> (Pedregosa et al., 2011)</w:t>
+      </w:r>
+      <w:r>
+        <w:t>.</w:t>
+      </w:r>
+      <w:r>
+        <w:t xml:space="preserve"> Pandas também é uma biblioteca muito importante</w:t>
+      </w:r>
+      <w:r>
+        <w:t xml:space="preserve"> para realizar tarefas de limpeza e preparação dos dados</w:t>
+      </w:r>
+      <w:r>
+        <w:t xml:space="preserve">, pois oferece ao usuário ferramentas </w:t>
+      </w:r>
+      <w:r>
+        <w:t xml:space="preserve">analíticas </w:t>
+      </w:r>
+      <w:r>
+        <w:t>robustas para trabalhar com dados estruturados</w:t>
+      </w:r>
+      <w:r>
+        <w:t xml:space="preserve"> e </w:t>
+      </w:r>
+      <w:r>
+        <w:t>fornece estrutura de dados de alto desempenho, tonando-se fundamental para a análise exploratória dos dados</w:t>
+      </w:r>
+      <w:r>
+        <w:t xml:space="preserve"> (</w:t>
+      </w:r>
+      <w:proofErr w:type="spellStart"/>
+      <w:r>
+        <w:t>McKinney</w:t>
+      </w:r>
+      <w:proofErr w:type="spellEnd"/>
+      <w:r>
+        <w:t>, 2010).</w:t>
+      </w:r>
+    </w:p>
+    <w:p>
+      <w:pPr>
+        <w:spacing w:line="360" w:lineRule="auto"/>
+        <w:ind w:firstLine="709"/>
+      </w:pPr>
+      <w:r>
+        <w:t>De forma simplificada, bibliotecas em Python são um conjunto de ferramentas extremamente poderosas</w:t>
+      </w:r>
+      <w:r>
+        <w:t xml:space="preserve"> disponibilizadas ao usuário</w:t>
+      </w:r>
+      <w:r>
+        <w:t xml:space="preserve">, </w:t>
+      </w:r>
+      <w:r>
+        <w:t>no qual se torna possível</w:t>
+      </w:r>
+      <w:r>
+        <w:t xml:space="preserve"> realizar uma variedade de tarefas de forma eficiente</w:t>
+      </w:r>
+      <w:r>
+        <w:t xml:space="preserve"> </w:t>
+      </w:r>
+      <w:r>
+        <w:rPr>
+          <w:noProof/>
+        </w:rPr>
+        <w:t>(B</w:t>
+      </w:r>
+      <w:r>
+        <w:rPr>
+          <w:noProof/>
+        </w:rPr>
+        <w:t>orges</w:t>
+      </w:r>
+      <w:r>
+        <w:rPr>
+          <w:noProof/>
+        </w:rPr>
+        <w:t>, 2014)</w:t>
+      </w:r>
+      <w:r>
+        <w:t>.</w:t>
+      </w:r>
+      <w:r>
+        <w:t xml:space="preserve"> Também </w:t>
+      </w:r>
+      <w:r>
+        <w:t xml:space="preserve">são fundamentais para o </w:t>
+      </w:r>
+      <w:r>
+        <w:t>reaproveitamento de código</w:t>
+      </w:r>
+      <w:r>
+        <w:t>.</w:t>
+      </w:r>
+    </w:p>
+    <w:p>
+      <w:pPr>
+        <w:spacing w:line="360" w:lineRule="auto"/>
+        <w:ind w:firstLine="709"/>
+      </w:pPr>
+      <w:r>
+        <w:t xml:space="preserve">No entanto, para ter acesso a todas as ferramentas de análise de dados disponibilizadas pela linguagem, é necessário instalar algumas dependências do </w:t>
+      </w:r>
+      <w:proofErr w:type="spellStart"/>
+      <w:r>
+        <w:t>python</w:t>
+      </w:r>
+      <w:proofErr w:type="spellEnd"/>
+      <w:r>
+        <w:t xml:space="preserve"> em um “hardware” com poder de processamento consideravelmente robusto. Visto que isso pode se tornar um limitante, existem algumas ferramentas de computação em nuvem que disponibiliza uma máquina virtual para realizar essa atividade, como por exemplo o Google </w:t>
+      </w:r>
+      <w:proofErr w:type="spellStart"/>
+      <w:r>
+        <w:t>Colab</w:t>
+      </w:r>
+      <w:proofErr w:type="spellEnd"/>
+      <w:r>
+        <w:rPr>
+          <w:rStyle w:val="Refdenotaderodap"/>
+        </w:rPr>
+        <w:footnoteReference w:id="3"/>
+      </w:r>
+      <w:r>
+        <w:t>.</w:t>
+      </w:r>
+    </w:p>
+    <w:p>
+      <w:pPr>
+        <w:spacing w:line="360" w:lineRule="auto"/>
+        <w:ind w:firstLine="709"/>
+      </w:pPr>
+      <w:r>
+        <w:t xml:space="preserve">O Google </w:t>
+      </w:r>
+      <w:proofErr w:type="spellStart"/>
+      <w:r>
+        <w:t>Colab</w:t>
+      </w:r>
+      <w:proofErr w:type="spellEnd"/>
+      <w:r>
+        <w:t xml:space="preserve"> é uma plataforma de computação em nuvem gratuita, baseada em </w:t>
+      </w:r>
+      <w:proofErr w:type="spellStart"/>
+      <w:r>
+        <w:t>Jupyter</w:t>
+      </w:r>
+      <w:proofErr w:type="spellEnd"/>
+      <w:r>
+        <w:t xml:space="preserve"> Notebooks, que permite aos usuários escrever e executar código em Python. Ele é mantido pelo Google </w:t>
+      </w:r>
+      <w:proofErr w:type="spellStart"/>
+      <w:r>
+        <w:t>Research</w:t>
+      </w:r>
+      <w:proofErr w:type="spellEnd"/>
+      <w:r>
+        <w:t xml:space="preserve"> e é uma ótima opção para quem procura uma plataforma de desenvolvimento colaborativo e acessível</w:t>
+      </w:r>
+      <w:r>
+        <w:t xml:space="preserve"> (</w:t>
+      </w:r>
+      <w:proofErr w:type="spellStart"/>
+      <w:r>
+        <w:t>Gunawan</w:t>
+      </w:r>
+      <w:proofErr w:type="spellEnd"/>
+      <w:r>
+        <w:t>, 2020)</w:t>
+      </w:r>
+      <w:r>
+        <w:t>.</w:t>
+      </w:r>
+      <w:r>
+        <w:t xml:space="preserve"> A vantagem de usar uma plataforma de como o Google </w:t>
+      </w:r>
+      <w:proofErr w:type="spellStart"/>
+      <w:r>
+        <w:t>Colab</w:t>
+      </w:r>
+      <w:proofErr w:type="spellEnd"/>
+      <w:r>
+        <w:t xml:space="preserve"> é que </w:t>
+      </w:r>
+      <w:r>
+        <w:t>el</w:t>
+      </w:r>
+      <w:r>
+        <w:t>a</w:t>
+      </w:r>
+      <w:r>
+        <w:t xml:space="preserve"> permite acesso a recursos </w:t>
+      </w:r>
+      <w:r>
+        <w:t>computacionais</w:t>
+      </w:r>
+      <w:r>
+        <w:t xml:space="preserve"> de alto desempenho, como </w:t>
+      </w:r>
+      <w:r>
+        <w:t>Unidades de Processamento Gráfico “</w:t>
+      </w:r>
+      <w:proofErr w:type="spellStart"/>
+      <w:r>
+        <w:t>Graphics</w:t>
+      </w:r>
+      <w:proofErr w:type="spellEnd"/>
+      <w:r>
+        <w:t xml:space="preserve"> </w:t>
+      </w:r>
+      <w:proofErr w:type="spellStart"/>
+      <w:r>
+        <w:t>Processing</w:t>
+      </w:r>
+      <w:proofErr w:type="spellEnd"/>
+      <w:r>
+        <w:t xml:space="preserve"> Unit” [</w:t>
+      </w:r>
+      <w:r>
+        <w:t>GPU</w:t>
+      </w:r>
+      <w:r>
+        <w:t>]</w:t>
+      </w:r>
+      <w:r>
+        <w:t xml:space="preserve"> e </w:t>
+      </w:r>
+      <w:r>
+        <w:t xml:space="preserve">Unidades de Processamento Tensorial “Tensor </w:t>
+      </w:r>
+      <w:proofErr w:type="spellStart"/>
+      <w:r>
+        <w:t>Processing</w:t>
+      </w:r>
+      <w:proofErr w:type="spellEnd"/>
+      <w:r>
+        <w:t xml:space="preserve"> Unit” [</w:t>
+      </w:r>
+      <w:r>
+        <w:t>TPU</w:t>
+      </w:r>
+      <w:r>
+        <w:t>]</w:t>
+      </w:r>
+      <w:r>
+        <w:t xml:space="preserve">, sem a necessidade de configurar e gerenciar infraestrutura própria. Isso torna o </w:t>
+      </w:r>
+      <w:proofErr w:type="spellStart"/>
+      <w:r>
+        <w:t>Colab</w:t>
+      </w:r>
+      <w:proofErr w:type="spellEnd"/>
+      <w:r>
+        <w:t xml:space="preserve"> especialmente útil para aplicações de aprendizado de máquina e processamento de grandes conjuntos de dados</w:t>
+      </w:r>
+      <w:r>
+        <w:t xml:space="preserve"> (Carneiro, 2018)</w:t>
+      </w:r>
+      <w:r>
+        <w:t>.</w:t>
+      </w:r>
+    </w:p>
+    <w:p>
+      <w:pPr>
+        <w:spacing w:line="360" w:lineRule="auto"/>
+        <w:ind w:firstLine="709"/>
+      </w:pPr>
       <w:r>
         <w:lastRenderedPageBreak/>
-        <w:t xml:space="preserve">de bibliotecas e módulos prontos para atender grandes demandas de processamento </w:t>
-      </w:r>
-      <w:r>
-        <w:rPr>
-          <w:noProof/>
-        </w:rPr>
-        <w:t>(B</w:t>
-      </w:r>
-      <w:r>
-        <w:rPr>
-          <w:noProof/>
-        </w:rPr>
-        <w:t>orges</w:t>
-      </w:r>
-      <w:r>
-        <w:rPr>
-          <w:noProof/>
-        </w:rPr>
-        <w:t>, 2014)</w:t>
+        <w:t>A extração de dados utilizados para exemplificar o funcionamento da biblioteca NLTK</w:t>
+      </w:r>
+      <w:r>
+        <w:t xml:space="preserve"> refere-se a</w:t>
+      </w:r>
+      <w:r>
+        <w:t xml:space="preserve"> arquivos textuais em formato </w:t>
+      </w:r>
+      <w:proofErr w:type="spellStart"/>
+      <w:r>
+        <w:t>txt</w:t>
+      </w:r>
+      <w:proofErr w:type="spellEnd"/>
+      <w:r>
+        <w:t xml:space="preserve">. </w:t>
+      </w:r>
+      <w:r>
+        <w:t>Esse formato foi escolhido por ser um documento de estrutura simples e de fácil manipulação, contendo sequencias de linhas com descrições de caracteres. Outro ponto positivo de arquivos com extensões .</w:t>
+      </w:r>
+      <w:proofErr w:type="spellStart"/>
+      <w:r>
+        <w:t>txt</w:t>
+      </w:r>
+      <w:proofErr w:type="spellEnd"/>
+      <w:r>
+        <w:t xml:space="preserve"> é a sua compatibilidade com todos os sistemas operacionais como Linux, Mac, Windows, Android e iOS, por exemplo.</w:t>
+      </w:r>
+    </w:p>
+    <w:p>
+      <w:pPr>
+        <w:spacing w:line="360" w:lineRule="auto"/>
+        <w:ind w:firstLine="709"/>
+      </w:pPr>
+      <w:r>
+        <w:t>AQUI VOU CITAR QUAIS LIVROS VOU USAR.</w:t>
+      </w:r>
+    </w:p>
+    <w:p>
+      <w:pPr>
+        <w:spacing w:line="360" w:lineRule="auto"/>
+        <w:ind w:firstLine="709"/>
+      </w:pPr>
+      <w:r>
+        <w:t>Após a etapa de extração dos dados, é essencial realizar a tarefa de tratar as informações coletadas, visando retirar itens indesejados que possam interferir nas análises futuras. Para tratar essa situação, a implementação de técnicas de expressão regular, ou “</w:t>
+      </w:r>
+      <w:proofErr w:type="spellStart"/>
+      <w:r>
+        <w:t>Regex</w:t>
+      </w:r>
+      <w:proofErr w:type="spellEnd"/>
+      <w:r>
+        <w:t>”</w:t>
+      </w:r>
+      <w:r>
+        <w:rPr>
+          <w:rStyle w:val="Refdenotaderodap"/>
+        </w:rPr>
+        <w:footnoteReference w:id="4"/>
+      </w:r>
+      <w:r>
+        <w:t xml:space="preserve">, são frequentemente utilizadas, pois permitem identificar </w:t>
+      </w:r>
+      <w:r>
+        <w:t>sequência</w:t>
+      </w:r>
+      <w:r>
+        <w:t>s de caracteres ou determinadas combinações considerando os parâmetros definidos pelo usuário. Pode-se obter resultados significativos utilizando essa ferramenta como, por exemplo, separar letras de números, identificar documentos seguindo padrões de caracteres (CPF, por exemplo), identificar extensões de documentos, dentre outros parâmetros. De forma simplificada, o desenvolvi</w:t>
+      </w:r>
+      <w:r>
+        <w:t>mento</w:t>
+      </w:r>
+      <w:r>
+        <w:t xml:space="preserve"> de funções com o objetivo de realizar o pré-processamento dos dados textuais contidos nos arquivos, é de grande importância para a parte analítica do projeto.</w:t>
+      </w:r>
+    </w:p>
+    <w:p>
+      <w:pPr>
+        <w:spacing w:line="360" w:lineRule="auto"/>
+        <w:ind w:firstLine="709"/>
+      </w:pPr>
+      <w:r>
+        <w:t xml:space="preserve">Com os dados obtidos após a implementação dos processos citados anteriormente, </w:t>
+      </w:r>
+      <w:r>
+        <w:t>optou-se por desenvolver</w:t>
+      </w:r>
+      <w:r>
+        <w:t xml:space="preserve"> uma análise qualitativa das informações</w:t>
+      </w:r>
+      <w:r>
+        <w:t>,</w:t>
+      </w:r>
+      <w:r>
+        <w:t xml:space="preserve"> </w:t>
+      </w:r>
+      <w:r>
+        <w:t>onde</w:t>
+      </w:r>
+      <w:r>
+        <w:t xml:space="preserve"> o intuito </w:t>
+      </w:r>
+      <w:r>
+        <w:t>é</w:t>
+      </w:r>
+      <w:r>
+        <w:t xml:space="preserve"> </w:t>
+      </w:r>
+      <w:r>
+        <w:t>explorar e compreender</w:t>
+      </w:r>
+      <w:r>
+        <w:t xml:space="preserve"> </w:t>
+      </w:r>
+      <w:r>
+        <w:t xml:space="preserve">as principais funcionalidades </w:t>
+      </w:r>
+      <w:r>
+        <w:t xml:space="preserve">da biblioteca </w:t>
+      </w:r>
+      <w:r>
+        <w:t>NLTK</w:t>
       </w:r>
       <w:r>
         <w:t>.</w:t>
@@ -1457,303 +2025,192 @@
       <w:pPr>
         <w:spacing w:line="360" w:lineRule="auto"/>
         <w:ind w:firstLine="709"/>
-      </w:pPr>
-      <w:r>
-        <w:t>A extração de dados utilizados para exemplificar o funcionamento da biblioteca NLTK</w:t>
-      </w:r>
-      <w:r>
-        <w:t xml:space="preserve"> refere-se a</w:t>
-      </w:r>
-      <w:r>
-        <w:t xml:space="preserve"> arquivos textuais em formato </w:t>
+        <w:rPr>
+          <w:color w:val="000000"/>
+        </w:rPr>
+      </w:pPr>
+    </w:p>
+    <w:p>
+      <w:pPr>
+        <w:pStyle w:val="PargrafodaLista"/>
+        <w:spacing w:line="360" w:lineRule="auto"/>
+        <w:ind w:left="0"/>
+        <w:jc w:val="left"/>
+        <w:rPr>
+          <w:b/>
+        </w:rPr>
+      </w:pPr>
+      <w:r>
+        <w:rPr>
+          <w:b/>
+        </w:rPr>
+        <w:t>Resultados Preliminares</w:t>
+      </w:r>
+    </w:p>
+    <w:p>
+      <w:pPr>
+        <w:pStyle w:val="PargrafodaLista"/>
+        <w:spacing w:line="360" w:lineRule="auto"/>
+        <w:ind w:left="0"/>
+        <w:jc w:val="left"/>
+        <w:rPr>
+          <w:b/>
+        </w:rPr>
+      </w:pPr>
+    </w:p>
+    <w:p>
+      <w:pPr>
+        <w:pStyle w:val="PargrafodaLista"/>
+        <w:spacing w:line="360" w:lineRule="auto"/>
+        <w:ind w:left="0" w:firstLine="709"/>
+      </w:pPr>
+      <w:r>
+        <w:t>O desenvolvimento d</w:t>
+      </w:r>
+      <w:r>
+        <w:t>e um</w:t>
+      </w:r>
+      <w:r>
+        <w:t xml:space="preserve"> algoritmo de processamento de linguagem natural foi realizado seguindo etapas lineares para alcançar o objetivo final do projeto, que é, de forma resumida, gerar insights com informações </w:t>
+      </w:r>
+      <w:r>
+        <w:t>extraídas de arquivos de texto</w:t>
+      </w:r>
+      <w:r>
+        <w:t>. Nesse sentido, cada etapa do desenvolvimento da análise de dados textuais foi separada em blocos, para facilitar o entendimento de cada script</w:t>
+      </w:r>
+      <w:r>
+        <w:t>.</w:t>
+      </w:r>
+    </w:p>
+    <w:p>
+      <w:pPr>
+        <w:pStyle w:val="PargrafodaLista"/>
+        <w:spacing w:line="360" w:lineRule="auto"/>
+        <w:ind w:left="0" w:firstLine="709"/>
+        <w:rPr>
+          <w:b/>
+        </w:rPr>
+      </w:pPr>
+    </w:p>
+    <w:p>
+      <w:pPr>
+        <w:pStyle w:val="PargrafodaLista"/>
+        <w:spacing w:line="360" w:lineRule="auto"/>
+        <w:ind w:left="0"/>
+        <w:jc w:val="left"/>
+        <w:rPr>
+          <w:b/>
+        </w:rPr>
+      </w:pPr>
+      <w:r>
+        <w:rPr>
+          <w:b/>
+        </w:rPr>
+        <w:t>Conclusão(</w:t>
       </w:r>
       <w:proofErr w:type="spellStart"/>
       <w:r>
-        <w:t>txt</w:t>
+        <w:rPr>
+          <w:b/>
+        </w:rPr>
+        <w:t>ões</w:t>
       </w:r>
       <w:proofErr w:type="spellEnd"/>
       <w:r>
-        <w:t xml:space="preserve">. </w:t>
-      </w:r>
-      <w:r>
-        <w:t>Esse formato foi escolhido por ser um documento de estrutura simples e de fácil manipulação, contendo sequencias de linhas com descrições de caracteres. Outro ponto positivo de arquivos com extensões .</w:t>
-      </w:r>
-      <w:proofErr w:type="spellStart"/>
-      <w:r>
-        <w:t>txt</w:t>
-      </w:r>
-      <w:proofErr w:type="spellEnd"/>
-      <w:r>
-        <w:t xml:space="preserve"> é a sua compatibilidade com todos os sistemas operacionais como Linux, Mac, Windows, Android e iOS, por exemplo.</w:t>
-      </w:r>
-    </w:p>
-    <w:p>
-      <w:pPr>
-        <w:spacing w:line="360" w:lineRule="auto"/>
-        <w:ind w:firstLine="709"/>
-      </w:pPr>
-      <w:r>
-        <w:t>Após a etapa de extração dos dados, é essencial realizar a tarefa de tratar as informações coletadas, visando retirar itens indesejados que possam interferir nas análises futuras. Para tratar essa situação, a implementação de técnicas de expressão regular, ou “</w:t>
-      </w:r>
-      <w:proofErr w:type="spellStart"/>
-      <w:r>
-        <w:t>Regex</w:t>
-      </w:r>
-      <w:proofErr w:type="spellEnd"/>
-      <w:r>
-        <w:t>”</w:t>
-      </w:r>
-      <w:r>
-        <w:rPr>
-          <w:rStyle w:val="Refdenotaderodap"/>
-        </w:rPr>
-        <w:footnoteReference w:id="1"/>
-      </w:r>
-      <w:r>
-        <w:t xml:space="preserve">, são frequentemente utilizadas, pois permitem identificar </w:t>
-      </w:r>
-      <w:r>
-        <w:t>sequência</w:t>
-      </w:r>
-      <w:r>
-        <w:t>s de caracteres ou determinadas combinações considerando os parâmetros definidos pelo usuário. Pode-se obter resultados significativos utilizando essa ferramenta como, por exemplo, separar letras de números, identificar documentos seguindo padrões de caracteres (CPF, por exemplo), identificar extensões de documentos, dentre outros parâmetros. De forma simplificada, o desenvolvi</w:t>
-      </w:r>
-      <w:r>
-        <w:t>mento</w:t>
-      </w:r>
-      <w:r>
-        <w:t xml:space="preserve"> de funções com o objetivo de realizar o pré-processamento dos dados textuais contidos nos arquivos, é de grande importância para a parte analítica do projeto.</w:t>
-      </w:r>
-    </w:p>
-    <w:p>
-      <w:pPr>
-        <w:spacing w:line="360" w:lineRule="auto"/>
-        <w:ind w:firstLine="709"/>
-      </w:pPr>
-      <w:r>
-        <w:t xml:space="preserve">Com os dados obtidos após a implementação dos processos citados anteriormente, </w:t>
-      </w:r>
-      <w:r>
-        <w:t>optou-se por desenvolver</w:t>
-      </w:r>
-      <w:r>
-        <w:t xml:space="preserve"> uma análise qualitativa das informações</w:t>
-      </w:r>
-      <w:r>
-        <w:t>,</w:t>
-      </w:r>
-      <w:r>
+        <w:rPr>
+          <w:b/>
+        </w:rPr>
+        <w:t>) ou Considerações Finais</w:t>
+      </w:r>
+    </w:p>
+    <w:p>
+      <w:pPr>
+        <w:pStyle w:val="PargrafodaLista"/>
+        <w:spacing w:line="360" w:lineRule="auto"/>
+        <w:ind w:left="0" w:firstLine="709"/>
+        <w:rPr>
+          <w:bCs/>
+        </w:rPr>
+      </w:pPr>
+    </w:p>
+    <w:p>
+      <w:pPr>
+        <w:pStyle w:val="PargrafodaLista"/>
+        <w:spacing w:line="360" w:lineRule="auto"/>
+        <w:ind w:left="0" w:firstLine="709"/>
+        <w:rPr>
+          <w:bCs/>
+        </w:rPr>
+      </w:pPr>
+      <w:r>
+        <w:rPr>
+          <w:bCs/>
+        </w:rPr>
+        <w:t>Tópico obrigatório para</w:t>
+      </w:r>
+      <w:r>
+        <w:rPr>
+          <w:bCs/>
+        </w:rPr>
+        <w:t xml:space="preserve"> o depósito do TCC</w:t>
+      </w:r>
+      <w:r>
+        <w:rPr>
+          <w:bCs/>
+        </w:rPr>
+        <w:t>, porém opcional para a etapa dos Resultados preliminares.</w:t>
+      </w:r>
+    </w:p>
+    <w:p>
+      <w:pPr>
+        <w:spacing w:line="360" w:lineRule="auto"/>
+        <w:rPr>
+          <w:b/>
+        </w:rPr>
+      </w:pPr>
+    </w:p>
+    <w:p>
+      <w:pPr>
+        <w:spacing w:line="360" w:lineRule="auto"/>
+      </w:pPr>
+      <w:r>
+        <w:rPr>
+          <w:b/>
+        </w:rPr>
+        <w:t>Agradecimentos</w:t>
+      </w:r>
+      <w:r>
+        <w:rPr>
+          <w:b/>
+        </w:rPr>
         <w:t xml:space="preserve"> </w:t>
       </w:r>
       <w:r>
-        <w:t>onde</w:t>
-      </w:r>
-      <w:r>
-        <w:t xml:space="preserve"> o intuito </w:t>
-      </w:r>
-      <w:r>
-        <w:t>é</w:t>
-      </w:r>
+        <w:rPr>
+          <w:bCs/>
+        </w:rPr>
+        <w:t>(</w:t>
+      </w:r>
+      <w:r>
+        <w:t>opcional, 1 parágrafo sucinto)</w:t>
+      </w:r>
+    </w:p>
+    <w:p>
+      <w:pPr>
+        <w:spacing w:line="360" w:lineRule="auto"/>
+        <w:jc w:val="left"/>
+      </w:pPr>
       <w:r>
         <w:t xml:space="preserve"> </w:t>
       </w:r>
-      <w:r>
-        <w:t>explorar e compreender</w:t>
-      </w:r>
-      <w:r>
-        <w:t xml:space="preserve"> </w:t>
-      </w:r>
-      <w:r>
-        <w:t xml:space="preserve">as principais funcionalidades </w:t>
-      </w:r>
-      <w:r>
-        <w:t xml:space="preserve">da biblioteca </w:t>
-      </w:r>
-      <w:r>
-        <w:t>NLTK</w:t>
-      </w:r>
-      <w:r>
-        <w:t>.</w:t>
-      </w:r>
-    </w:p>
-    <w:p>
-      <w:pPr>
-        <w:spacing w:line="360" w:lineRule="auto"/>
-        <w:ind w:firstLine="709"/>
-        <w:rPr>
-          <w:color w:val="000000"/>
-        </w:rPr>
-      </w:pPr>
-    </w:p>
-    <w:p>
-      <w:pPr>
-        <w:pStyle w:val="PargrafodaLista"/>
-        <w:spacing w:line="360" w:lineRule="auto"/>
-        <w:ind w:left="0"/>
-        <w:jc w:val="left"/>
-        <w:rPr>
-          <w:b/>
-        </w:rPr>
-      </w:pPr>
-      <w:r>
-        <w:rPr>
-          <w:b/>
-        </w:rPr>
-        <w:t>Resultados Preliminares</w:t>
-      </w:r>
-    </w:p>
-    <w:p>
-      <w:pPr>
-        <w:pStyle w:val="PargrafodaLista"/>
-        <w:spacing w:line="360" w:lineRule="auto"/>
-        <w:ind w:left="0"/>
-        <w:jc w:val="left"/>
-        <w:rPr>
-          <w:b/>
-        </w:rPr>
-      </w:pPr>
-    </w:p>
-    <w:p>
-      <w:pPr>
-        <w:pStyle w:val="PargrafodaLista"/>
-        <w:spacing w:line="360" w:lineRule="auto"/>
-        <w:ind w:left="0" w:firstLine="709"/>
-      </w:pPr>
-      <w:r>
-        <w:t>O desenvolvimento do algoritmo de processamento de linguagem natural foi realizado seguindo etapas lineares para alcançar o objetivo final do projeto, que é, de forma resumida, gerar insights com as informações que foram lidas. Nesse sentido, cada etapa do desenvolvimento da análise de dados textuais foi separada em blocos, para facilitar o entendimento de cada script.</w:t>
-      </w:r>
-      <w:r>
-        <w:tab/>
-      </w:r>
-    </w:p>
-    <w:p>
-      <w:pPr>
-        <w:pStyle w:val="PargrafodaLista"/>
-        <w:spacing w:line="360" w:lineRule="auto"/>
-        <w:ind w:left="0" w:firstLine="709"/>
-        <w:rPr>
-          <w:b/>
-        </w:rPr>
-      </w:pPr>
-    </w:p>
-    <w:p>
-      <w:pPr>
-        <w:pStyle w:val="PargrafodaLista"/>
-        <w:spacing w:line="360" w:lineRule="auto"/>
-        <w:ind w:left="0"/>
-        <w:jc w:val="left"/>
-        <w:rPr>
-          <w:b/>
-        </w:rPr>
-      </w:pPr>
-      <w:r>
-        <w:rPr>
-          <w:b/>
-        </w:rPr>
-        <w:t>Conclusão(</w:t>
-      </w:r>
-      <w:proofErr w:type="spellStart"/>
-      <w:r>
-        <w:rPr>
-          <w:b/>
-        </w:rPr>
-        <w:t>ões</w:t>
-      </w:r>
-      <w:proofErr w:type="spellEnd"/>
-      <w:r>
-        <w:rPr>
-          <w:b/>
-        </w:rPr>
-        <w:t>) ou Considerações Finais</w:t>
-      </w:r>
-    </w:p>
-    <w:p>
-      <w:pPr>
-        <w:pStyle w:val="PargrafodaLista"/>
-        <w:spacing w:line="360" w:lineRule="auto"/>
-        <w:ind w:left="0" w:firstLine="709"/>
-        <w:rPr>
-          <w:bCs/>
-        </w:rPr>
-      </w:pPr>
-    </w:p>
-    <w:p>
-      <w:pPr>
-        <w:pStyle w:val="PargrafodaLista"/>
-        <w:spacing w:line="360" w:lineRule="auto"/>
-        <w:ind w:left="0" w:firstLine="709"/>
-        <w:rPr>
-          <w:bCs/>
-        </w:rPr>
-      </w:pPr>
-      <w:r>
-        <w:rPr>
-          <w:bCs/>
-        </w:rPr>
-        <w:t>Tópico obrigatório para</w:t>
-      </w:r>
-      <w:r>
-        <w:rPr>
-          <w:bCs/>
-        </w:rPr>
-        <w:t xml:space="preserve"> o depósito do TCC</w:t>
-      </w:r>
-      <w:r>
-        <w:rPr>
-          <w:bCs/>
-        </w:rPr>
-        <w:t>, porém opcional para a etapa dos Resultados preliminares.</w:t>
-      </w:r>
-    </w:p>
-    <w:p>
-      <w:pPr>
-        <w:spacing w:line="360" w:lineRule="auto"/>
-        <w:rPr>
-          <w:b/>
-        </w:rPr>
-      </w:pPr>
-    </w:p>
-    <w:p>
-      <w:pPr>
-        <w:spacing w:line="360" w:lineRule="auto"/>
-      </w:pPr>
-      <w:r>
-        <w:rPr>
-          <w:b/>
-        </w:rPr>
-        <w:t>Agradecimentos</w:t>
-      </w:r>
-      <w:r>
-        <w:rPr>
-          <w:b/>
-        </w:rPr>
-        <w:t xml:space="preserve"> </w:t>
-      </w:r>
-      <w:r>
-        <w:rPr>
-          <w:bCs/>
-        </w:rPr>
-        <w:t>(</w:t>
-      </w:r>
-      <w:r>
-        <w:t>opcional, 1 parágrafo sucinto)</w:t>
-      </w:r>
-    </w:p>
-    <w:p>
-      <w:pPr>
-        <w:spacing w:line="360" w:lineRule="auto"/>
-        <w:jc w:val="left"/>
+    </w:p>
+    <w:p>
+      <w:pPr>
+        <w:spacing w:line="360" w:lineRule="auto"/>
       </w:pPr>
       <w:r>
         <w:lastRenderedPageBreak/>
-        <w:t xml:space="preserve"> </w:t>
-      </w:r>
-    </w:p>
-    <w:p>
-      <w:pPr>
-        <w:spacing w:line="360" w:lineRule="auto"/>
-      </w:pPr>
-      <w:r>
         <w:tab/>
         <w:t xml:space="preserve">O título da seção Agradecimentos deve ser alinhado à esquerda e grafado em negrito, primeira letra da palavra grafada em letra maiúscula. Trata-se de seção opcional, de no máximo três linhas, na qual o autor agradece aqueles que contribuíram de maneira relevante para o desenvolvimento do trabalho e elaboração do TCC, mas que não tiveram o envolvimento intelectual necessário à atribuição de coautoria </w:t>
       </w:r>
@@ -2194,7 +2651,7 @@
         <w:jc w:val="left"/>
         <w:rPr>
           <w:rFonts w:eastAsia="Times New Roman"/>
-          <w:lang w:eastAsia="pt-BR"/>
+          <w:lang w:val="en-US" w:eastAsia="pt-BR"/>
         </w:rPr>
       </w:pPr>
       <w:r>
@@ -2207,65 +2664,220 @@
       <w:r>
         <w:rPr>
           <w:rFonts w:eastAsia="Times New Roman"/>
-          <w:lang w:eastAsia="pt-BR"/>
-        </w:rPr>
-        <w:t xml:space="preserve">CRC </w:t>
+          <w:lang w:val="en-US" w:eastAsia="pt-BR"/>
+        </w:rPr>
+        <w:t>CRC press, 2000.</w:t>
+      </w:r>
+    </w:p>
+    <w:p>
+      <w:pPr>
+        <w:spacing w:line="240" w:lineRule="auto"/>
+        <w:jc w:val="left"/>
+        <w:rPr>
+          <w:rFonts w:eastAsia="Times New Roman"/>
+          <w:lang w:val="en-US" w:eastAsia="pt-BR"/>
+        </w:rPr>
+      </w:pPr>
+    </w:p>
+    <w:p>
+      <w:pPr>
+        <w:spacing w:line="240" w:lineRule="auto"/>
+        <w:jc w:val="left"/>
+        <w:rPr>
+          <w:rFonts w:eastAsia="Times New Roman"/>
+          <w:lang w:val="en-US" w:eastAsia="pt-BR"/>
+        </w:rPr>
+      </w:pPr>
+      <w:r>
+        <w:rPr>
+          <w:rFonts w:eastAsia="Times New Roman"/>
+          <w:lang w:val="en-US" w:eastAsia="pt-BR"/>
+        </w:rPr>
+        <w:t>PEDREGOSA, Fabian et al. Scikit-learn: Machine learning in Python. the Journal of machine Learning research, v. 12, p. 2825-2830, 2011.</w:t>
+      </w:r>
+    </w:p>
+    <w:p>
+      <w:pPr>
+        <w:spacing w:line="240" w:lineRule="auto"/>
+        <w:jc w:val="left"/>
+        <w:rPr>
+          <w:rFonts w:eastAsia="Times New Roman"/>
+          <w:lang w:val="en-US" w:eastAsia="pt-BR"/>
+        </w:rPr>
+      </w:pPr>
+    </w:p>
+    <w:p>
+      <w:pPr>
+        <w:spacing w:line="240" w:lineRule="auto"/>
+        <w:jc w:val="left"/>
+        <w:rPr>
+          <w:rFonts w:eastAsia="Times New Roman"/>
+          <w:lang w:val="en-US" w:eastAsia="pt-BR"/>
+        </w:rPr>
+      </w:pPr>
+      <w:r>
+        <w:rPr>
+          <w:rFonts w:eastAsia="Times New Roman"/>
+          <w:lang w:val="en-US" w:eastAsia="pt-BR"/>
+        </w:rPr>
+        <w:t>MCKINNEY, Wes et al. Data structures for statistical computing in python. In: Proceedings of the 9th Python in Science Conference. 2010. p. 51-56.</w:t>
+      </w:r>
+    </w:p>
+    <w:p>
+      <w:pPr>
+        <w:spacing w:line="240" w:lineRule="auto"/>
+        <w:jc w:val="left"/>
+        <w:rPr>
+          <w:rFonts w:eastAsia="Times New Roman"/>
+          <w:lang w:val="en-US" w:eastAsia="pt-BR"/>
+        </w:rPr>
+      </w:pPr>
+    </w:p>
+    <w:p>
+      <w:pPr>
+        <w:spacing w:line="240" w:lineRule="auto"/>
+        <w:jc w:val="left"/>
+        <w:rPr>
+          <w:rFonts w:eastAsia="Times New Roman"/>
+          <w:lang w:val="en-US" w:eastAsia="pt-BR"/>
+        </w:rPr>
+      </w:pPr>
+      <w:r>
+        <w:rPr>
+          <w:rFonts w:eastAsia="Times New Roman"/>
+          <w:lang w:val="en-US" w:eastAsia="pt-BR"/>
+        </w:rPr>
+        <w:t>GUNAWAN, Teddy Surya et al. Development of video-based emotion recognition using deep learning with Google Colab. TELKOMNIKA (Telecommunication Computing Electronics and Control), v. 18, n. 5, p. 2463-2471, 2020.</w:t>
+      </w:r>
+    </w:p>
+    <w:p>
+      <w:pPr>
+        <w:spacing w:line="240" w:lineRule="auto"/>
+        <w:jc w:val="left"/>
+        <w:rPr>
+          <w:rFonts w:eastAsia="Times New Roman"/>
+          <w:lang w:val="en-US" w:eastAsia="pt-BR"/>
+        </w:rPr>
+      </w:pPr>
+    </w:p>
+    <w:p>
+      <w:pPr>
+        <w:spacing w:line="240" w:lineRule="auto"/>
+        <w:jc w:val="left"/>
+        <w:rPr>
+          <w:rFonts w:eastAsia="Times New Roman"/>
+          <w:lang w:val="en-US" w:eastAsia="pt-BR"/>
+        </w:rPr>
+      </w:pPr>
+      <w:r>
+        <w:rPr>
+          <w:rFonts w:eastAsia="Times New Roman"/>
+          <w:lang w:val="en-US" w:eastAsia="pt-BR"/>
+        </w:rPr>
+        <w:t xml:space="preserve">CARNEIRO, Tiago et al. Performance analysis of google </w:t>
       </w:r>
       <w:proofErr w:type="spellStart"/>
       <w:r>
         <w:rPr>
           <w:rFonts w:eastAsia="Times New Roman"/>
-          <w:lang w:eastAsia="pt-BR"/>
-        </w:rPr>
-        <w:t>press</w:t>
+          <w:lang w:val="en-US" w:eastAsia="pt-BR"/>
+        </w:rPr>
+        <w:t>colaboratory</w:t>
       </w:r>
       <w:proofErr w:type="spellEnd"/>
       <w:r>
         <w:rPr>
           <w:rFonts w:eastAsia="Times New Roman"/>
-          <w:lang w:eastAsia="pt-BR"/>
-        </w:rPr>
-        <w:t>, 2000.</w:t>
-      </w:r>
-    </w:p>
-    <w:p>
-      <w:pPr>
-        <w:spacing w:line="360" w:lineRule="auto"/>
-      </w:pPr>
-    </w:p>
-    <w:p>
-      <w:pPr>
-        <w:spacing w:line="360" w:lineRule="auto"/>
-        <w:rPr>
-          <w:b/>
-        </w:rPr>
-      </w:pPr>
-      <w:r>
-        <w:rPr>
-          <w:b/>
-        </w:rPr>
-        <w:t>Apêndice ou Anexo</w:t>
-      </w:r>
-      <w:r>
-        <w:rPr>
-          <w:b/>
+          <w:lang w:val="en-US" w:eastAsia="pt-BR"/>
+        </w:rPr>
+        <w:t xml:space="preserve"> as a tool for accelerating deep learning applications. IEEE Access, v. 6, p. 61677-61685, 2018.</w:t>
+      </w:r>
+    </w:p>
+    <w:p>
+      <w:pPr>
+        <w:spacing w:line="360" w:lineRule="auto"/>
+        <w:rPr>
+          <w:lang w:val="en-US"/>
+        </w:rPr>
+      </w:pPr>
+    </w:p>
+    <w:p>
+      <w:pPr>
+        <w:spacing w:line="360" w:lineRule="auto"/>
+        <w:rPr>
+          <w:b/>
+          <w:lang w:val="en-US"/>
+        </w:rPr>
+      </w:pPr>
+      <w:proofErr w:type="spellStart"/>
+      <w:r>
+        <w:rPr>
+          <w:b/>
+          <w:lang w:val="en-US"/>
+        </w:rPr>
+        <w:t>Apêndice</w:t>
+      </w:r>
+      <w:proofErr w:type="spellEnd"/>
+      <w:r>
+        <w:rPr>
+          <w:b/>
+          <w:lang w:val="en-US"/>
         </w:rPr>
         <w:t xml:space="preserve"> </w:t>
       </w:r>
-      <w:r>
-        <w:t>(opcional)</w:t>
-      </w:r>
-    </w:p>
-    <w:p>
-      <w:pPr>
-        <w:spacing w:line="360" w:lineRule="auto"/>
-      </w:pPr>
-    </w:p>
-    <w:p>
-      <w:pPr>
-        <w:spacing w:line="360" w:lineRule="auto"/>
-      </w:pPr>
-      <w:r>
+      <w:proofErr w:type="spellStart"/>
+      <w:r>
+        <w:rPr>
+          <w:b/>
+          <w:lang w:val="en-US"/>
+        </w:rPr>
+        <w:t>ou</w:t>
+      </w:r>
+      <w:proofErr w:type="spellEnd"/>
+      <w:r>
+        <w:rPr>
+          <w:b/>
+          <w:lang w:val="en-US"/>
+        </w:rPr>
+        <w:t xml:space="preserve"> Anexo </w:t>
+      </w:r>
+      <w:r>
+        <w:rPr>
+          <w:lang w:val="en-US"/>
+        </w:rPr>
+        <w:t>(</w:t>
+      </w:r>
+      <w:proofErr w:type="spellStart"/>
+      <w:r>
+        <w:rPr>
+          <w:lang w:val="en-US"/>
+        </w:rPr>
+        <w:t>opcional</w:t>
+      </w:r>
+      <w:proofErr w:type="spellEnd"/>
+      <w:r>
+        <w:rPr>
+          <w:lang w:val="en-US"/>
+        </w:rPr>
+        <w:t>)</w:t>
+      </w:r>
+    </w:p>
+    <w:p>
+      <w:pPr>
+        <w:spacing w:line="360" w:lineRule="auto"/>
+        <w:rPr>
+          <w:lang w:val="en-US"/>
+        </w:rPr>
+      </w:pPr>
+    </w:p>
+    <w:p>
+      <w:pPr>
+        <w:spacing w:line="360" w:lineRule="auto"/>
+      </w:pPr>
+      <w:r>
+        <w:rPr>
+          <w:lang w:val="en-US"/>
+        </w:rPr>
         <w:tab/>
       </w:r>
       <w:r>
@@ -2521,6 +3133,96 @@
     </w:p>
   </w:footnote>
   <w:footnote w:id="1">
+    <w:p>
+      <w:pPr>
+        <w:pStyle w:val="Textodenotaderodap"/>
+      </w:pPr>
+      <w:r>
+        <w:rPr>
+          <w:rStyle w:val="Refdenotaderodap"/>
+        </w:rPr>
+        <w:footnoteRef/>
+      </w:r>
+      <w:r>
+        <w:t xml:space="preserve"> </w:t>
+      </w:r>
+      <w:r>
+        <w:rPr>
+          <w:rFonts w:ascii="Arial" w:hAnsi="Arial" w:cs="Arial"/>
+          <w:sz w:val="18"/>
+          <w:szCs w:val="18"/>
+        </w:rPr>
+        <w:t xml:space="preserve">Página oficial: </w:t>
+      </w:r>
+      <w:r>
+        <w:rPr>
+          <w:rFonts w:ascii="Arial" w:hAnsi="Arial" w:cs="Arial"/>
+          <w:color w:val="000000"/>
+          <w:sz w:val="18"/>
+          <w:szCs w:val="18"/>
+        </w:rPr>
+        <w:t>http://nltk.org/</w:t>
+      </w:r>
+    </w:p>
+  </w:footnote>
+  <w:footnote w:id="2">
+    <w:p>
+      <w:pPr>
+        <w:pStyle w:val="Textodenotaderodap"/>
+      </w:pPr>
+      <w:r>
+        <w:rPr>
+          <w:rStyle w:val="Refdenotaderodap"/>
+        </w:rPr>
+        <w:footnoteRef/>
+      </w:r>
+      <w:r>
+        <w:t xml:space="preserve"> </w:t>
+      </w:r>
+      <w:r>
+        <w:rPr>
+          <w:rFonts w:ascii="Arial" w:hAnsi="Arial" w:cs="Arial"/>
+          <w:sz w:val="18"/>
+          <w:szCs w:val="18"/>
+        </w:rPr>
+        <w:t xml:space="preserve">Página oficial: </w:t>
+      </w:r>
+      <w:r>
+        <w:rPr>
+          <w:rFonts w:ascii="Arial" w:hAnsi="Arial" w:cs="Arial"/>
+          <w:color w:val="000000"/>
+          <w:sz w:val="18"/>
+          <w:szCs w:val="18"/>
+        </w:rPr>
+        <w:t>https://www.python.org/</w:t>
+      </w:r>
+    </w:p>
+  </w:footnote>
+  <w:footnote w:id="3">
+    <w:p>
+      <w:pPr>
+        <w:pStyle w:val="Textodenotaderodap"/>
+      </w:pPr>
+      <w:r>
+        <w:rPr>
+          <w:rStyle w:val="Refdenotaderodap"/>
+        </w:rPr>
+        <w:footnoteRef/>
+      </w:r>
+      <w:r>
+        <w:t xml:space="preserve"> </w:t>
+      </w:r>
+      <w:r>
+        <w:rPr>
+          <w:rFonts w:ascii="Arial" w:hAnsi="Arial" w:cs="Arial"/>
+          <w:sz w:val="18"/>
+          <w:szCs w:val="18"/>
+        </w:rPr>
+        <w:t>Disponível em: https://colab.research.google.com</w:t>
+      </w:r>
+    </w:p>
+  </w:footnote>
+  <w:footnote w:id="4">
     <w:p>
       <w:pPr>
         <w:pStyle w:val="Textodenotaderodap"/>
@@ -4120,6 +4822,23 @@
       <w:lang w:eastAsia="pt-BR"/>
     </w:rPr>
   </w:style>
+  <w:style w:type="character" w:customStyle="1" w:styleId="apple-converted-space">
+    <w:name w:val="apple-converted-space"/>
+    <w:basedOn w:val="Fontepargpadro"/>
+    <w:rsid w:val="00C9362D"/>
+  </w:style>
+  <w:style w:type="character" w:styleId="MenoPendente">
+    <w:name w:val="Unresolved Mention"/>
+    <w:basedOn w:val="Fontepargpadro"/>
+    <w:uiPriority w:val="99"/>
+    <w:semiHidden/>
+    <w:unhideWhenUsed/>
+    <w:rsid w:val="00512FE3"/>
+    <w:rPr>
+      <w:color w:val="605E5C"/>
+      <w:shd w:val="clear" w:color="auto" w:fill="E1DFDD"/>
+    </w:rPr>
+  </w:style>
 </w:styles>
 </file>
 

</xml_diff>

<commit_message>
Resumo tokenização e análise léxica
</commit_message>
<xml_diff>
--- a/Resultados Preliminares - Vinicius Andrade Lopes.docx
+++ b/Resultados Preliminares - Vinicius Andrade Lopes.docx
@@ -1469,7 +1469,37 @@
         <w:ind w:firstLine="709"/>
       </w:pPr>
       <w:r>
-        <w:t>AQUI VOU DESCREVER CADA UMA DAS ETAPAS DO PROCESSAMENTO DE LINGUAGEM NATURAL, CONFORME FIGURA 1.</w:t>
+        <w:t xml:space="preserve">A execução da etapa de </w:t>
+      </w:r>
+      <w:proofErr w:type="spellStart"/>
+      <w:r>
+        <w:t>tokenização</w:t>
+      </w:r>
+      <w:proofErr w:type="spellEnd"/>
+      <w:r>
+        <w:t xml:space="preserve"> é um processo extremamente importante na análise de linguagem natural, pois permite manipular conteúdos textuais de maneira mais eficiente. O conceito que engloba essa técnica, segundo </w:t>
+      </w:r>
+      <w:r>
+        <w:t>Castro (2017), é basicamente uma operação que é capaz de dividir cada sentença de um texto em uma sequência de tokens, onde cada token é uma unidade léxica como, por exemplo, uma palavra ou frase.</w:t>
+      </w:r>
+      <w:r>
+        <w:t xml:space="preserve"> </w:t>
+      </w:r>
+      <w:proofErr w:type="spellStart"/>
+      <w:r>
+        <w:t>Jurafsky</w:t>
+      </w:r>
+      <w:proofErr w:type="spellEnd"/>
+      <w:r>
+        <w:t xml:space="preserve"> (2000) complementa que a </w:t>
+      </w:r>
+      <w:proofErr w:type="spellStart"/>
+      <w:r>
+        <w:t>tokenização</w:t>
+      </w:r>
+      <w:proofErr w:type="spellEnd"/>
+      <w:r>
+        <w:t xml:space="preserve"> é o processo capaz de realizar um “split” de textos em palavras, frases, símbolos, ou qualquer outro conjunto de caracteres significativos, conhecido como tokens, que podem ser usados posteriormente para uma análise mais robusta.</w:t>
       </w:r>
     </w:p>
     <w:p>
@@ -1478,6 +1508,327 @@
         <w:ind w:firstLine="709"/>
       </w:pPr>
       <w:r>
+        <w:t xml:space="preserve">Existe diversos métodos de executar essa técnica de </w:t>
+      </w:r>
+      <w:proofErr w:type="spellStart"/>
+      <w:r>
+        <w:t>tokenização</w:t>
+      </w:r>
+      <w:proofErr w:type="spellEnd"/>
+      <w:r>
+        <w:t xml:space="preserve">, onde cada uma possui suas vantagens e desvantagens. </w:t>
+      </w:r>
+      <w:r>
+        <w:t xml:space="preserve">Um </w:t>
+      </w:r>
+      <w:r>
+        <w:t>método bastante comum na divi</w:t>
+      </w:r>
+      <w:r>
+        <w:t>são de textos</w:t>
+      </w:r>
+      <w:r>
+        <w:t xml:space="preserve"> </w:t>
+      </w:r>
+      <w:r>
+        <w:t xml:space="preserve">é </w:t>
+      </w:r>
+      <w:r>
+        <w:t>a utilização de espaços vazios nas sequencias de caracteres</w:t>
+      </w:r>
+      <w:r>
+        <w:t xml:space="preserve">, onde ocorre a geração desses tokens textuais a cada espaço </w:t>
+      </w:r>
+      <w:r>
+        <w:t xml:space="preserve">vazio </w:t>
+      </w:r>
+      <w:r>
+        <w:t>encontrado (</w:t>
+      </w:r>
+      <w:r>
+        <w:t>JURAFSKY, 2000).</w:t>
+      </w:r>
+      <w:r>
+        <w:t xml:space="preserve"> No entanto, usar esse tipo de método para a </w:t>
+      </w:r>
+      <w:proofErr w:type="spellStart"/>
+      <w:r>
+        <w:t>tokenização</w:t>
+      </w:r>
+      <w:proofErr w:type="spellEnd"/>
+      <w:r>
+        <w:t xml:space="preserve"> de textos pode ser complicada em situações </w:t>
+      </w:r>
+      <w:r>
+        <w:t>em que</w:t>
+      </w:r>
+      <w:r>
+        <w:t xml:space="preserve"> o </w:t>
+      </w:r>
+      <w:r>
+        <w:lastRenderedPageBreak/>
+        <w:t xml:space="preserve">espaço é utilizado de forma </w:t>
+      </w:r>
+      <w:proofErr w:type="spellStart"/>
+      <w:r>
+        <w:t>inconssistente</w:t>
+      </w:r>
+      <w:proofErr w:type="spellEnd"/>
+      <w:r>
+        <w:t>, como por exemplo em frase escritas no idioma inglês que contenham algumas abreviações, como “Mr.”</w:t>
+      </w:r>
+      <w:r>
+        <w:t xml:space="preserve"> </w:t>
+      </w:r>
+      <w:r>
+        <w:t>(</w:t>
+      </w:r>
+      <w:proofErr w:type="spellStart"/>
+      <w:r>
+        <w:t>Kilgarriff</w:t>
+      </w:r>
+      <w:proofErr w:type="spellEnd"/>
+      <w:r>
+        <w:t xml:space="preserve"> </w:t>
+      </w:r>
+      <w:proofErr w:type="spellStart"/>
+      <w:r>
+        <w:t>and</w:t>
+      </w:r>
+      <w:proofErr w:type="spellEnd"/>
+      <w:r>
+        <w:t xml:space="preserve"> </w:t>
+      </w:r>
+      <w:proofErr w:type="spellStart"/>
+      <w:r>
+        <w:t>Grefenstette</w:t>
+      </w:r>
+      <w:proofErr w:type="spellEnd"/>
+      <w:r>
+        <w:t xml:space="preserve"> 2003)</w:t>
+      </w:r>
+      <w:r>
+        <w:t>.</w:t>
+      </w:r>
+    </w:p>
+    <w:p>
+      <w:pPr>
+        <w:spacing w:line="360" w:lineRule="auto"/>
+        <w:ind w:firstLine="709"/>
+      </w:pPr>
+      <w:r>
+        <w:t>COLOCAR UMA IMAGEM QUE EXEMPLIFIQUE A TOKENIZAÇÃO</w:t>
+      </w:r>
+    </w:p>
+    <w:p>
+      <w:pPr>
+        <w:spacing w:line="360" w:lineRule="auto"/>
+        <w:ind w:firstLine="709"/>
+      </w:pPr>
+      <w:r>
+        <w:t xml:space="preserve">Outro método bastante comum é a </w:t>
+      </w:r>
+      <w:proofErr w:type="spellStart"/>
+      <w:r>
+        <w:t>tokenização</w:t>
+      </w:r>
+      <w:proofErr w:type="spellEnd"/>
+      <w:r>
+        <w:t xml:space="preserve"> baseada em expressões regulares. Basicamente, esse tipo de abordagem utiliza um conjunto de regras para identificar e separar os textos, tornando a etapa de </w:t>
+      </w:r>
+      <w:proofErr w:type="spellStart"/>
+      <w:r>
+        <w:t>tokenizaçao</w:t>
+      </w:r>
+      <w:proofErr w:type="spellEnd"/>
+      <w:r>
+        <w:t xml:space="preserve"> mais assertiva quando comparado ao método baseado em espaços vazios, porém aumentando o nível de complexidade durante a implementação algorítmica</w:t>
+      </w:r>
+      <w:r>
+        <w:t xml:space="preserve"> (Chang et al., 2014). Existe também um método de </w:t>
+      </w:r>
+      <w:proofErr w:type="spellStart"/>
+      <w:r>
+        <w:t>tokenizaçao</w:t>
+      </w:r>
+      <w:proofErr w:type="spellEnd"/>
+      <w:r>
+        <w:t xml:space="preserve"> baseada em aprendizado de máquina, onde um algoritmo é treinado com exemplos de textos já </w:t>
+      </w:r>
+      <w:proofErr w:type="spellStart"/>
+      <w:r>
+        <w:t>tokenizados</w:t>
+      </w:r>
+      <w:proofErr w:type="spellEnd"/>
+      <w:r>
+        <w:t xml:space="preserve"> e, a partir desse modelo já treinado, o sistema é capaz de identificar qual a melhor forma de realizar a </w:t>
+      </w:r>
+      <w:proofErr w:type="spellStart"/>
+      <w:r>
+        <w:t>tokenização</w:t>
+      </w:r>
+      <w:proofErr w:type="spellEnd"/>
+      <w:r>
+        <w:t xml:space="preserve"> do texto fornecido como “input”.</w:t>
+      </w:r>
+      <w:r>
+        <w:t xml:space="preserve"> Esse último método citado é mais eficiente e o mais complexo de ser implementado, pois requer um alto nível de conhecimento sobre o tema, sendo necessário desenvolver o conjunto de dados de treinamento ou possuir um conjunto com os parâmetros já treinados </w:t>
+      </w:r>
+      <w:r>
+        <w:t>(Jiang et al., 2017)</w:t>
+      </w:r>
+      <w:r>
+        <w:t>.</w:t>
+      </w:r>
+    </w:p>
+    <w:p>
+      <w:pPr>
+        <w:spacing w:line="360" w:lineRule="auto"/>
+        <w:ind w:firstLine="709"/>
+      </w:pPr>
+      <w:r>
+        <w:t xml:space="preserve">A compreensão dos elementos linguísticos é uma etapa crucial no processamento de linguagem natural, </w:t>
+      </w:r>
+      <w:r>
+        <w:t xml:space="preserve">onde é possível </w:t>
+      </w:r>
+      <w:r>
+        <w:t>identificar e categorizar as palavras, símbolos e marcas de pontuaç</w:t>
+      </w:r>
+      <w:r>
+        <w:t>ões</w:t>
+      </w:r>
+      <w:r>
+        <w:t xml:space="preserve"> presentes em um texto. Essa tarefa é realizada por um </w:t>
+      </w:r>
+      <w:r>
+        <w:t>processo</w:t>
+      </w:r>
+      <w:r>
+        <w:t xml:space="preserve"> chamado analisador léxico. De acordo com </w:t>
+      </w:r>
+      <w:proofErr w:type="spellStart"/>
+      <w:r>
+        <w:t>Jurafsky</w:t>
+      </w:r>
+      <w:proofErr w:type="spellEnd"/>
+      <w:r>
+        <w:t xml:space="preserve"> e Martin (2019), </w:t>
+      </w:r>
+      <w:r>
+        <w:t xml:space="preserve">o analisador léxico é responsável por </w:t>
+      </w:r>
+      <w:r>
+        <w:t>le</w:t>
+      </w:r>
+      <w:r>
+        <w:t>r</w:t>
+      </w:r>
+      <w:r>
+        <w:t xml:space="preserve"> o texto</w:t>
+      </w:r>
+      <w:r>
+        <w:t xml:space="preserve">, </w:t>
+      </w:r>
+      <w:r>
+        <w:t>caractere por caractere</w:t>
+      </w:r>
+      <w:r>
+        <w:t xml:space="preserve">, </w:t>
+      </w:r>
+      <w:r>
+        <w:t>e gera</w:t>
+      </w:r>
+      <w:r>
+        <w:t>r</w:t>
+      </w:r>
+      <w:r>
+        <w:t xml:space="preserve"> uma série de tokens, tais como palavras-chave, identificadores, números e símbolos, que serão utilizados posteriormente pelo sistema.</w:t>
+      </w:r>
+    </w:p>
+    <w:p>
+      <w:pPr>
+        <w:spacing w:line="360" w:lineRule="auto"/>
+        <w:ind w:firstLine="709"/>
+      </w:pPr>
+      <w:r>
+        <w:t xml:space="preserve">A </w:t>
+      </w:r>
+      <w:r>
+        <w:t xml:space="preserve">etapa de análise léxica </w:t>
+      </w:r>
+      <w:r>
+        <w:t>é fundamental para que o computador possa interpretar o</w:t>
+      </w:r>
+      <w:r>
+        <w:t xml:space="preserve">s dados textuais </w:t>
+      </w:r>
+      <w:r>
+        <w:t xml:space="preserve">com </w:t>
+      </w:r>
+      <w:r>
+        <w:t xml:space="preserve">alta </w:t>
+      </w:r>
+      <w:r>
+        <w:t xml:space="preserve">precisão. Por exemplo, ao reconhecer uma palavra como um verbo, o sistema pode entender que essa palavra se relaciona a uma ação, e, portanto, pode ser utilizada para realizar certas tarefas. Além disso, </w:t>
+      </w:r>
+      <w:r>
+        <w:t xml:space="preserve">a realização da etapa de </w:t>
+      </w:r>
+      <w:r>
+        <w:t xml:space="preserve">análise léxica é </w:t>
+      </w:r>
+      <w:r>
+        <w:t xml:space="preserve">essencial </w:t>
+      </w:r>
+      <w:r>
+        <w:t xml:space="preserve">para </w:t>
+      </w:r>
+      <w:r>
+        <w:t>o bom desempenho da etapa de</w:t>
+      </w:r>
+      <w:r>
+        <w:t xml:space="preserve"> análise sintática, pois os tokens gerados pelo analisador léxico s</w:t>
+      </w:r>
+      <w:r>
+        <w:t>erão</w:t>
+      </w:r>
+      <w:r>
+        <w:t xml:space="preserve"> usados como entrada para outros componentes do processamento de linguagem natural</w:t>
+      </w:r>
+      <w:r>
+        <w:t xml:space="preserve"> </w:t>
+      </w:r>
+      <w:r>
+        <w:t>(JURAFSKY, 2000)</w:t>
+      </w:r>
+      <w:r>
+        <w:t>.</w:t>
+      </w:r>
+    </w:p>
+    <w:p>
+      <w:pPr>
+        <w:spacing w:line="360" w:lineRule="auto"/>
+        <w:ind w:firstLine="709"/>
+      </w:pPr>
+      <w:r>
+        <w:t xml:space="preserve">Resumidamente, a etapa de </w:t>
+      </w:r>
+      <w:proofErr w:type="spellStart"/>
+      <w:r>
+        <w:t>tokenização</w:t>
+      </w:r>
+      <w:proofErr w:type="spellEnd"/>
+      <w:r>
+        <w:t xml:space="preserve"> é essencial para que a máquina possa entender e processar dados textuais da melhor forma possível.</w:t>
+      </w:r>
+    </w:p>
+    <w:p>
+      <w:pPr>
+        <w:spacing w:line="360" w:lineRule="auto"/>
+        <w:ind w:firstLine="709"/>
+      </w:pPr>
+      <w:r>
         <w:t xml:space="preserve">A PLN tem sua importância nos seguimentos científicos, econômicos, sociais e culturais. O ponto positivo é que essa tecnologia está em constante crescimento devido </w:t>
       </w:r>
       <w:r>
@@ -1508,6 +1859,7 @@
         <w:ind w:firstLine="709"/>
       </w:pPr>
       <w:r>
+        <w:lastRenderedPageBreak/>
         <w:t>NLTK</w:t>
       </w:r>
       <w:r>
@@ -1545,22 +1897,476 @@
         <w:t>, 2009)</w:t>
       </w:r>
       <w:r>
-        <w:t xml:space="preserve">. Para desenvolver aplicações utilizando a </w:t>
+        <w:t xml:space="preserve">. Para desenvolver aplicações utilizando a biblioteca de código aberto NLTK, é necessário a utilização da linguagem de programação </w:t>
+      </w:r>
+      <w:proofErr w:type="spellStart"/>
+      <w:r>
+        <w:t>python</w:t>
+      </w:r>
+      <w:proofErr w:type="spellEnd"/>
+      <w:r>
+        <w:rPr>
+          <w:rStyle w:val="Refdenotaderodap"/>
+        </w:rPr>
+        <w:footnoteReference w:id="2"/>
+      </w:r>
+      <w:r>
+        <w:t>.</w:t>
+      </w:r>
+    </w:p>
+    <w:p>
+      <w:pPr>
+        <w:spacing w:line="360" w:lineRule="auto"/>
+        <w:ind w:firstLine="709"/>
+      </w:pPr>
+      <w:r>
+        <w:t>Python</w:t>
+      </w:r>
+      <w:r>
+        <w:t xml:space="preserve"> é uma linguagem de alto nível, orientada a objetos, interpretada e iterativa, de tipagem forte e dinâmica, com uma sintaxe relativamente simples e de fácil compreensão. A linguagem possui diversas estruturas como, por exemplo, dicionários, “</w:t>
+      </w:r>
+      <w:proofErr w:type="spellStart"/>
+      <w:r>
+        <w:t>array</w:t>
+      </w:r>
+      <w:r>
+        <w:t>s</w:t>
+      </w:r>
+      <w:proofErr w:type="spellEnd"/>
+      <w:r>
+        <w:t xml:space="preserve">”, e uma gama de bibliotecas e módulos prontos para atender grandes demandas de processamento </w:t>
+      </w:r>
+      <w:r>
+        <w:rPr>
+          <w:noProof/>
+        </w:rPr>
+        <w:t>(B</w:t>
+      </w:r>
+      <w:r>
+        <w:rPr>
+          <w:noProof/>
+        </w:rPr>
+        <w:t>orges</w:t>
+      </w:r>
+      <w:r>
+        <w:rPr>
+          <w:noProof/>
+        </w:rPr>
+        <w:t>, 2014)</w:t>
+      </w:r>
+      <w:r>
+        <w:t>.</w:t>
+      </w:r>
+    </w:p>
+    <w:p>
+      <w:pPr>
+        <w:spacing w:line="360" w:lineRule="auto"/>
+        <w:ind w:firstLine="709"/>
+      </w:pPr>
+      <w:r>
+        <w:t xml:space="preserve">Uma das bibliotecas mais populares do Python é a </w:t>
+      </w:r>
+      <w:proofErr w:type="spellStart"/>
+      <w:r>
+        <w:t>NumPy</w:t>
+      </w:r>
+      <w:proofErr w:type="spellEnd"/>
+      <w:r>
+        <w:t>, que manipula matrizes multidimensionais e realiza operações matemáticas de alto desempenho</w:t>
+      </w:r>
+      <w:r>
+        <w:t xml:space="preserve"> (Pedregosa et al., 2011)</w:t>
+      </w:r>
+      <w:r>
+        <w:t>.</w:t>
+      </w:r>
+      <w:r>
+        <w:t xml:space="preserve"> Pandas também é uma biblioteca muito importante</w:t>
+      </w:r>
+      <w:r>
+        <w:t xml:space="preserve"> para realizar tarefas de limpeza e preparação dos dados</w:t>
+      </w:r>
+      <w:r>
+        <w:t xml:space="preserve">, pois oferece ao usuário ferramentas </w:t>
+      </w:r>
+      <w:r>
+        <w:t xml:space="preserve">analíticas </w:t>
+      </w:r>
+      <w:r>
+        <w:t>robustas para trabalhar com dados estruturados</w:t>
+      </w:r>
+      <w:r>
+        <w:t xml:space="preserve"> e </w:t>
+      </w:r>
+      <w:r>
+        <w:t>fornece estrutura de dados de alto desempenho, tonando-se fundamental para a análise exploratória dos dados</w:t>
+      </w:r>
+      <w:r>
+        <w:t xml:space="preserve"> (</w:t>
+      </w:r>
+      <w:proofErr w:type="spellStart"/>
+      <w:r>
+        <w:t>McKinney</w:t>
+      </w:r>
+      <w:proofErr w:type="spellEnd"/>
+      <w:r>
+        <w:t>, 2010).</w:t>
+      </w:r>
+    </w:p>
+    <w:p>
+      <w:pPr>
+        <w:spacing w:line="360" w:lineRule="auto"/>
+        <w:ind w:firstLine="709"/>
+      </w:pPr>
+      <w:r>
+        <w:t>De forma simplificada, bibliotecas em Python são um conjunto de ferramentas extremamente poderosas</w:t>
+      </w:r>
+      <w:r>
+        <w:t xml:space="preserve"> disponibilizadas ao usuário</w:t>
+      </w:r>
+      <w:r>
+        <w:t xml:space="preserve">, </w:t>
+      </w:r>
+      <w:r>
+        <w:t>no qual se torna possível</w:t>
+      </w:r>
+      <w:r>
+        <w:t xml:space="preserve"> realizar uma variedade de tarefas de forma eficiente</w:t>
+      </w:r>
+      <w:r>
+        <w:t xml:space="preserve"> </w:t>
+      </w:r>
+      <w:r>
+        <w:rPr>
+          <w:noProof/>
+        </w:rPr>
+        <w:t>(B</w:t>
+      </w:r>
+      <w:r>
+        <w:rPr>
+          <w:noProof/>
+        </w:rPr>
+        <w:t>orges</w:t>
+      </w:r>
+      <w:r>
+        <w:rPr>
+          <w:noProof/>
+        </w:rPr>
+        <w:t>, 2014)</w:t>
+      </w:r>
+      <w:r>
+        <w:t>.</w:t>
+      </w:r>
+      <w:r>
+        <w:t xml:space="preserve"> Também </w:t>
+      </w:r>
+      <w:r>
+        <w:t xml:space="preserve">são fundamentais para o </w:t>
+      </w:r>
+      <w:r>
+        <w:t>reaproveitamento de código</w:t>
+      </w:r>
+      <w:r>
+        <w:t>.</w:t>
+      </w:r>
+    </w:p>
+    <w:p>
+      <w:pPr>
+        <w:spacing w:line="360" w:lineRule="auto"/>
+        <w:ind w:firstLine="709"/>
+      </w:pPr>
+      <w:r>
+        <w:t xml:space="preserve">No entanto, para ter acesso a todas as ferramentas de análise de dados disponibilizadas pela linguagem, é necessário instalar algumas dependências do </w:t>
+      </w:r>
+      <w:proofErr w:type="spellStart"/>
+      <w:r>
+        <w:t>python</w:t>
+      </w:r>
+      <w:proofErr w:type="spellEnd"/>
+      <w:r>
+        <w:t xml:space="preserve"> em um “hardware” com poder de processamento consideravelmente robusto. Visto que isso pode se tornar um limitante, existem algumas ferramentas de computação em nuvem que disponibiliza uma máquina virtual para realizar essa atividade, como por exemplo o Google </w:t>
+      </w:r>
+      <w:proofErr w:type="spellStart"/>
+      <w:r>
+        <w:t>Colab</w:t>
+      </w:r>
+      <w:proofErr w:type="spellEnd"/>
+      <w:r>
+        <w:rPr>
+          <w:rStyle w:val="Refdenotaderodap"/>
+        </w:rPr>
+        <w:footnoteReference w:id="3"/>
+      </w:r>
+      <w:r>
+        <w:t>.</w:t>
+      </w:r>
+    </w:p>
+    <w:p>
+      <w:pPr>
+        <w:spacing w:line="360" w:lineRule="auto"/>
+        <w:ind w:firstLine="709"/>
+      </w:pPr>
+      <w:r>
+        <w:t xml:space="preserve">O Google </w:t>
+      </w:r>
+      <w:proofErr w:type="spellStart"/>
+      <w:r>
+        <w:t>Colab</w:t>
+      </w:r>
+      <w:proofErr w:type="spellEnd"/>
+      <w:r>
+        <w:t xml:space="preserve"> é uma plataforma de computação em nuvem gratuita, baseada em </w:t>
+      </w:r>
+      <w:proofErr w:type="spellStart"/>
+      <w:r>
+        <w:t>Jupyter</w:t>
+      </w:r>
+      <w:proofErr w:type="spellEnd"/>
+      <w:r>
+        <w:t xml:space="preserve"> Notebooks, que permite aos usuários escrever e executar código em Python. Ele é mantido pelo Google </w:t>
+      </w:r>
+      <w:proofErr w:type="spellStart"/>
+      <w:r>
+        <w:t>Research</w:t>
+      </w:r>
+      <w:proofErr w:type="spellEnd"/>
+      <w:r>
+        <w:t xml:space="preserve"> e é uma ótima opção para quem procura uma plataforma de desenvolvimento colaborativo e acessível</w:t>
+      </w:r>
+      <w:r>
+        <w:t xml:space="preserve"> (</w:t>
+      </w:r>
+      <w:proofErr w:type="spellStart"/>
+      <w:r>
+        <w:t>Gunawan</w:t>
+      </w:r>
+      <w:proofErr w:type="spellEnd"/>
+      <w:r>
+        <w:t>, 2020)</w:t>
+      </w:r>
+      <w:r>
+        <w:t>.</w:t>
+      </w:r>
+      <w:r>
+        <w:t xml:space="preserve"> A vantagem de usar uma plataforma de como o Google </w:t>
+      </w:r>
+      <w:proofErr w:type="spellStart"/>
+      <w:r>
+        <w:t>Colab</w:t>
+      </w:r>
+      <w:proofErr w:type="spellEnd"/>
+      <w:r>
+        <w:t xml:space="preserve"> é que </w:t>
+      </w:r>
+      <w:r>
+        <w:t>el</w:t>
+      </w:r>
+      <w:r>
+        <w:t>a</w:t>
+      </w:r>
+      <w:r>
+        <w:t xml:space="preserve"> permite acesso a recursos </w:t>
+      </w:r>
+      <w:r>
+        <w:t>computacionais</w:t>
+      </w:r>
+      <w:r>
+        <w:t xml:space="preserve"> de alto desempenho, como </w:t>
+      </w:r>
+      <w:r>
+        <w:t>Unidades de Processamento Gráfico “</w:t>
+      </w:r>
+      <w:proofErr w:type="spellStart"/>
+      <w:r>
+        <w:t>Graphics</w:t>
+      </w:r>
+      <w:proofErr w:type="spellEnd"/>
+      <w:r>
+        <w:t xml:space="preserve"> </w:t>
+      </w:r>
+      <w:proofErr w:type="spellStart"/>
+      <w:r>
+        <w:t>Processing</w:t>
+      </w:r>
+      <w:proofErr w:type="spellEnd"/>
+      <w:r>
+        <w:t xml:space="preserve"> Unit” </w:t>
       </w:r>
       <w:r>
         <w:lastRenderedPageBreak/>
-        <w:t xml:space="preserve">biblioteca de código aberto NLTK, é necessário a utilização da linguagem de programação </w:t>
+        <w:t>[</w:t>
+      </w:r>
+      <w:r>
+        <w:t>GPU</w:t>
+      </w:r>
+      <w:r>
+        <w:t>]</w:t>
+      </w:r>
+      <w:r>
+        <w:t xml:space="preserve"> e </w:t>
+      </w:r>
+      <w:r>
+        <w:t xml:space="preserve">Unidades de Processamento Tensorial “Tensor </w:t>
       </w:r>
       <w:proofErr w:type="spellStart"/>
       <w:r>
-        <w:t>python</w:t>
+        <w:t>Processing</w:t>
       </w:r>
       <w:proofErr w:type="spellEnd"/>
       <w:r>
+        <w:t xml:space="preserve"> Unit” [</w:t>
+      </w:r>
+      <w:r>
+        <w:t>TPU</w:t>
+      </w:r>
+      <w:r>
+        <w:t>]</w:t>
+      </w:r>
+      <w:r>
+        <w:t xml:space="preserve">, sem a necessidade de configurar e gerenciar infraestrutura própria. Isso torna o </w:t>
+      </w:r>
+      <w:proofErr w:type="spellStart"/>
+      <w:r>
+        <w:t>Colab</w:t>
+      </w:r>
+      <w:proofErr w:type="spellEnd"/>
+      <w:r>
+        <w:t xml:space="preserve"> especialmente útil para aplicações de aprendizado de máquina e processamento de grandes conjuntos de dados</w:t>
+      </w:r>
+      <w:r>
+        <w:t xml:space="preserve"> (Carneiro, 2018)</w:t>
+      </w:r>
+      <w:r>
+        <w:t>.</w:t>
+      </w:r>
+    </w:p>
+    <w:p>
+      <w:pPr>
+        <w:spacing w:line="360" w:lineRule="auto"/>
+        <w:ind w:firstLine="709"/>
+      </w:pPr>
+      <w:r>
+        <w:t>A extração de dados utilizados para exemplificar o funcionamento da biblioteca NLTK</w:t>
+      </w:r>
+      <w:r>
+        <w:t xml:space="preserve"> refere-se a</w:t>
+      </w:r>
+      <w:r>
+        <w:t xml:space="preserve"> arquivos textuais em formato </w:t>
+      </w:r>
+      <w:proofErr w:type="spellStart"/>
+      <w:r>
+        <w:t>txt</w:t>
+      </w:r>
+      <w:proofErr w:type="spellEnd"/>
+      <w:r>
+        <w:t xml:space="preserve">. </w:t>
+      </w:r>
+      <w:r>
+        <w:t>Esse formato foi escolhido por ser um documento de estrutura simples e de fácil manipulação, contendo sequencias de linhas com descrições de caracteres. Outro ponto positivo de arquivos com extensões .</w:t>
+      </w:r>
+      <w:proofErr w:type="spellStart"/>
+      <w:r>
+        <w:t>txt</w:t>
+      </w:r>
+      <w:proofErr w:type="spellEnd"/>
+      <w:r>
+        <w:t xml:space="preserve"> é a sua compatibilidade com todos os sistemas operacionais como Linux, Mac, Windows, Android e iOS, por exemplo.</w:t>
+      </w:r>
+    </w:p>
+    <w:p>
+      <w:pPr>
+        <w:spacing w:line="360" w:lineRule="auto"/>
+        <w:ind w:firstLine="709"/>
+      </w:pPr>
+      <w:r>
+        <w:t>AQUI VOU CITAR QUAIS LIVROS VOU USAR.</w:t>
+      </w:r>
+    </w:p>
+    <w:p>
+      <w:pPr>
+        <w:spacing w:line="360" w:lineRule="auto"/>
+        <w:ind w:firstLine="709"/>
+      </w:pPr>
+      <w:r>
+        <w:t>Após a etapa de extração dos dados, é essencial realizar a tarefa de tratar as informações coletadas, visando retirar itens indesejados que possam interferir nas análises futuras. Para tratar essa situação, a implementação de técnicas de expressão regular, ou “</w:t>
+      </w:r>
+      <w:proofErr w:type="spellStart"/>
+      <w:r>
+        <w:t>Regex</w:t>
+      </w:r>
+      <w:proofErr w:type="spellEnd"/>
+      <w:r>
+        <w:t>”</w:t>
+      </w:r>
+      <w:r>
         <w:rPr>
           <w:rStyle w:val="Refdenotaderodap"/>
         </w:rPr>
-        <w:footnoteReference w:id="2"/>
+        <w:footnoteReference w:id="4"/>
+      </w:r>
+      <w:r>
+        <w:t xml:space="preserve">, são frequentemente utilizadas, pois permitem identificar </w:t>
+      </w:r>
+      <w:r>
+        <w:t>sequência</w:t>
+      </w:r>
+      <w:r>
+        <w:t>s de caracteres ou determinadas combinações considerando os parâmetros definidos pelo usuário. Pode-se obter resultados significativos utilizando essa ferramenta como, por exemplo, separar letras de números, identificar documentos seguindo padrões de caracteres (CPF, por exemplo), identificar extensões de documentos, dentre outros parâmetros. De forma simplificada, o desenvolvi</w:t>
+      </w:r>
+      <w:r>
+        <w:t>mento</w:t>
+      </w:r>
+      <w:r>
+        <w:t xml:space="preserve"> de funções com o objetivo de realizar o pré-processamento dos dados textuais contidos nos arquivos, é de grande importância para a parte analítica do projeto.</w:t>
+      </w:r>
+    </w:p>
+    <w:p>
+      <w:pPr>
+        <w:spacing w:line="360" w:lineRule="auto"/>
+        <w:ind w:firstLine="709"/>
+      </w:pPr>
+      <w:r>
+        <w:t xml:space="preserve">Com os dados obtidos após a implementação dos processos citados anteriormente, </w:t>
+      </w:r>
+      <w:r>
+        <w:t>optou-se por desenvolver</w:t>
+      </w:r>
+      <w:r>
+        <w:t xml:space="preserve"> uma análise qualitativa das informações</w:t>
+      </w:r>
+      <w:r>
+        <w:t>,</w:t>
+      </w:r>
+      <w:r>
+        <w:t xml:space="preserve"> </w:t>
+      </w:r>
+      <w:r>
+        <w:t>onde</w:t>
+      </w:r>
+      <w:r>
+        <w:t xml:space="preserve"> o intuito </w:t>
+      </w:r>
+      <w:r>
+        <w:t>é</w:t>
+      </w:r>
+      <w:r>
+        <w:t xml:space="preserve"> </w:t>
+      </w:r>
+      <w:r>
+        <w:t>explorar e compreender</w:t>
+      </w:r>
+      <w:r>
+        <w:t xml:space="preserve"> </w:t>
+      </w:r>
+      <w:r>
+        <w:t xml:space="preserve">as principais funcionalidades </w:t>
+      </w:r>
+      <w:r>
+        <w:t xml:space="preserve">da biblioteca </w:t>
+      </w:r>
+      <w:r>
+        <w:t>NLTK</w:t>
       </w:r>
       <w:r>
         <w:t>.</w:t>
@@ -1570,647 +2376,192 @@
       <w:pPr>
         <w:spacing w:line="360" w:lineRule="auto"/>
         <w:ind w:firstLine="709"/>
-      </w:pPr>
-      <w:r>
-        <w:t>Python</w:t>
-      </w:r>
-      <w:r>
-        <w:t xml:space="preserve"> é uma linguagem de alto nível, orientada a objetos, interpretada e iterativa, de tipagem forte e dinâmica, com uma sintaxe relativamente simples e de fácil compreensão. A linguagem possui diversas estruturas como, por exemplo, dicionários, “</w:t>
+        <w:rPr>
+          <w:color w:val="000000"/>
+        </w:rPr>
+      </w:pPr>
+    </w:p>
+    <w:p>
+      <w:pPr>
+        <w:pStyle w:val="PargrafodaLista"/>
+        <w:spacing w:line="360" w:lineRule="auto"/>
+        <w:ind w:left="0"/>
+        <w:jc w:val="left"/>
+        <w:rPr>
+          <w:b/>
+        </w:rPr>
+      </w:pPr>
+      <w:r>
+        <w:rPr>
+          <w:b/>
+        </w:rPr>
+        <w:t>Resultados Preliminares</w:t>
+      </w:r>
+    </w:p>
+    <w:p>
+      <w:pPr>
+        <w:pStyle w:val="PargrafodaLista"/>
+        <w:spacing w:line="360" w:lineRule="auto"/>
+        <w:ind w:left="0"/>
+        <w:jc w:val="left"/>
+        <w:rPr>
+          <w:b/>
+        </w:rPr>
+      </w:pPr>
+    </w:p>
+    <w:p>
+      <w:pPr>
+        <w:pStyle w:val="PargrafodaLista"/>
+        <w:spacing w:line="360" w:lineRule="auto"/>
+        <w:ind w:left="0" w:firstLine="709"/>
+      </w:pPr>
+      <w:r>
+        <w:t>O desenvolvimento d</w:t>
+      </w:r>
+      <w:r>
+        <w:t>e um</w:t>
+      </w:r>
+      <w:r>
+        <w:t xml:space="preserve"> algoritmo de processamento de linguagem natural foi realizado seguindo etapas lineares para alcançar o objetivo final do projeto, que é, de forma resumida, gerar insights com informações </w:t>
+      </w:r>
+      <w:r>
+        <w:t>extraídas de arquivos de texto</w:t>
+      </w:r>
+      <w:r>
+        <w:t>. Nesse sentido, cada etapa do desenvolvimento da análise de dados textuais foi separada em blocos, para facilitar o entendimento de cada script</w:t>
+      </w:r>
+      <w:r>
+        <w:t>.</w:t>
+      </w:r>
+    </w:p>
+    <w:p>
+      <w:pPr>
+        <w:pStyle w:val="PargrafodaLista"/>
+        <w:spacing w:line="360" w:lineRule="auto"/>
+        <w:ind w:left="0" w:firstLine="709"/>
+        <w:rPr>
+          <w:b/>
+        </w:rPr>
+      </w:pPr>
+    </w:p>
+    <w:p>
+      <w:pPr>
+        <w:pStyle w:val="PargrafodaLista"/>
+        <w:spacing w:line="360" w:lineRule="auto"/>
+        <w:ind w:left="0"/>
+        <w:jc w:val="left"/>
+        <w:rPr>
+          <w:b/>
+        </w:rPr>
+      </w:pPr>
+      <w:r>
+        <w:rPr>
+          <w:b/>
+        </w:rPr>
+        <w:t>Conclusão(</w:t>
       </w:r>
       <w:proofErr w:type="spellStart"/>
       <w:r>
-        <w:t>array</w:t>
-      </w:r>
-      <w:r>
-        <w:t>s</w:t>
+        <w:rPr>
+          <w:b/>
+        </w:rPr>
+        <w:t>ões</w:t>
       </w:r>
       <w:proofErr w:type="spellEnd"/>
       <w:r>
-        <w:t xml:space="preserve">”, e uma gama de bibliotecas e módulos prontos para atender grandes demandas de processamento </w:t>
-      </w:r>
-      <w:r>
-        <w:rPr>
-          <w:noProof/>
-        </w:rPr>
-        <w:t>(B</w:t>
-      </w:r>
-      <w:r>
-        <w:rPr>
-          <w:noProof/>
-        </w:rPr>
-        <w:t>orges</w:t>
-      </w:r>
-      <w:r>
-        <w:rPr>
-          <w:noProof/>
-        </w:rPr>
-        <w:t>, 2014)</w:t>
-      </w:r>
-      <w:r>
-        <w:t>.</w:t>
-      </w:r>
-    </w:p>
-    <w:p>
-      <w:pPr>
-        <w:spacing w:line="360" w:lineRule="auto"/>
-        <w:ind w:firstLine="709"/>
-      </w:pPr>
-      <w:r>
-        <w:t xml:space="preserve">Uma das bibliotecas mais populares do Python é a </w:t>
-      </w:r>
-      <w:proofErr w:type="spellStart"/>
-      <w:r>
-        <w:t>NumPy</w:t>
-      </w:r>
-      <w:proofErr w:type="spellEnd"/>
-      <w:r>
-        <w:t>, que manipula matrizes multidimensionais e realiza operações matemáticas de alto desempenho</w:t>
-      </w:r>
-      <w:r>
-        <w:t xml:space="preserve"> (Pedregosa et al., 2011)</w:t>
-      </w:r>
-      <w:r>
-        <w:t>.</w:t>
-      </w:r>
-      <w:r>
-        <w:t xml:space="preserve"> Pandas também é uma biblioteca muito importante</w:t>
-      </w:r>
-      <w:r>
-        <w:t xml:space="preserve"> para realizar tarefas de limpeza e preparação dos dados</w:t>
-      </w:r>
-      <w:r>
-        <w:t xml:space="preserve">, pois oferece ao usuário ferramentas </w:t>
-      </w:r>
-      <w:r>
-        <w:t xml:space="preserve">analíticas </w:t>
-      </w:r>
-      <w:r>
-        <w:t>robustas para trabalhar com dados estruturados</w:t>
-      </w:r>
-      <w:r>
-        <w:t xml:space="preserve"> e </w:t>
-      </w:r>
-      <w:r>
-        <w:t>fornece estrutura de dados de alto desempenho, tonando-se fundamental para a análise exploratória dos dados</w:t>
-      </w:r>
-      <w:r>
-        <w:t xml:space="preserve"> (</w:t>
-      </w:r>
-      <w:proofErr w:type="spellStart"/>
-      <w:r>
-        <w:t>McKinney</w:t>
-      </w:r>
-      <w:proofErr w:type="spellEnd"/>
-      <w:r>
-        <w:t>, 2010).</w:t>
-      </w:r>
-    </w:p>
-    <w:p>
-      <w:pPr>
-        <w:spacing w:line="360" w:lineRule="auto"/>
-        <w:ind w:firstLine="709"/>
-      </w:pPr>
-      <w:r>
-        <w:t>De forma simplificada, bibliotecas em Python são um conjunto de ferramentas extremamente poderosas</w:t>
-      </w:r>
-      <w:r>
-        <w:t xml:space="preserve"> disponibilizadas ao usuário</w:t>
-      </w:r>
-      <w:r>
-        <w:t xml:space="preserve">, </w:t>
-      </w:r>
-      <w:r>
-        <w:t>no qual se torna possível</w:t>
-      </w:r>
-      <w:r>
-        <w:t xml:space="preserve"> realizar uma variedade de tarefas de forma eficiente</w:t>
-      </w:r>
-      <w:r>
+        <w:rPr>
+          <w:b/>
+        </w:rPr>
+        <w:t>) ou Considerações Finais</w:t>
+      </w:r>
+    </w:p>
+    <w:p>
+      <w:pPr>
+        <w:pStyle w:val="PargrafodaLista"/>
+        <w:spacing w:line="360" w:lineRule="auto"/>
+        <w:ind w:left="0" w:firstLine="709"/>
+        <w:rPr>
+          <w:bCs/>
+        </w:rPr>
+      </w:pPr>
+    </w:p>
+    <w:p>
+      <w:pPr>
+        <w:pStyle w:val="PargrafodaLista"/>
+        <w:spacing w:line="360" w:lineRule="auto"/>
+        <w:ind w:left="0" w:firstLine="709"/>
+        <w:rPr>
+          <w:bCs/>
+        </w:rPr>
+      </w:pPr>
+      <w:r>
+        <w:rPr>
+          <w:bCs/>
+        </w:rPr>
+        <w:lastRenderedPageBreak/>
+        <w:t>Tópico obrigatório para</w:t>
+      </w:r>
+      <w:r>
+        <w:rPr>
+          <w:bCs/>
+        </w:rPr>
+        <w:t xml:space="preserve"> o depósito do TCC</w:t>
+      </w:r>
+      <w:r>
+        <w:rPr>
+          <w:bCs/>
+        </w:rPr>
+        <w:t>, porém opcional para a etapa dos Resultados preliminares.</w:t>
+      </w:r>
+    </w:p>
+    <w:p>
+      <w:pPr>
+        <w:spacing w:line="360" w:lineRule="auto"/>
+        <w:rPr>
+          <w:b/>
+        </w:rPr>
+      </w:pPr>
+    </w:p>
+    <w:p>
+      <w:pPr>
+        <w:spacing w:line="360" w:lineRule="auto"/>
+      </w:pPr>
+      <w:r>
+        <w:rPr>
+          <w:b/>
+        </w:rPr>
+        <w:t>Agradecimentos</w:t>
+      </w:r>
+      <w:r>
+        <w:rPr>
+          <w:b/>
+        </w:rPr>
         <w:t xml:space="preserve"> </w:t>
       </w:r>
       <w:r>
         <w:rPr>
-          <w:noProof/>
-        </w:rPr>
-        <w:t>(B</w:t>
-      </w:r>
-      <w:r>
-        <w:rPr>
-          <w:noProof/>
-        </w:rPr>
-        <w:t>orges</w:t>
-      </w:r>
-      <w:r>
-        <w:rPr>
-          <w:noProof/>
-        </w:rPr>
-        <w:t>, 2014)</w:t>
-      </w:r>
-      <w:r>
-        <w:t>.</w:t>
-      </w:r>
-      <w:r>
-        <w:t xml:space="preserve"> Também </w:t>
-      </w:r>
-      <w:r>
-        <w:t xml:space="preserve">são fundamentais para o </w:t>
-      </w:r>
-      <w:r>
-        <w:t>reaproveitamento de código</w:t>
-      </w:r>
-      <w:r>
-        <w:t>.</w:t>
-      </w:r>
-    </w:p>
-    <w:p>
-      <w:pPr>
-        <w:spacing w:line="360" w:lineRule="auto"/>
-        <w:ind w:firstLine="709"/>
-      </w:pPr>
-      <w:r>
-        <w:t xml:space="preserve">No entanto, para ter acesso a todas as ferramentas de análise de dados disponibilizadas pela linguagem, é necessário instalar algumas dependências do </w:t>
-      </w:r>
-      <w:proofErr w:type="spellStart"/>
-      <w:r>
-        <w:t>python</w:t>
-      </w:r>
-      <w:proofErr w:type="spellEnd"/>
-      <w:r>
-        <w:t xml:space="preserve"> em um “hardware” com poder de processamento consideravelmente robusto. Visto que isso pode se tornar um limitante, existem algumas ferramentas de computação em nuvem que disponibiliza uma máquina virtual para realizar essa atividade, como por exemplo o Google </w:t>
-      </w:r>
-      <w:proofErr w:type="spellStart"/>
-      <w:r>
-        <w:t>Colab</w:t>
-      </w:r>
-      <w:proofErr w:type="spellEnd"/>
-      <w:r>
-        <w:rPr>
-          <w:rStyle w:val="Refdenotaderodap"/>
-        </w:rPr>
-        <w:footnoteReference w:id="3"/>
-      </w:r>
-      <w:r>
-        <w:t>.</w:t>
-      </w:r>
-    </w:p>
-    <w:p>
-      <w:pPr>
-        <w:spacing w:line="360" w:lineRule="auto"/>
-        <w:ind w:firstLine="709"/>
-      </w:pPr>
-      <w:r>
-        <w:t xml:space="preserve">O Google </w:t>
-      </w:r>
-      <w:proofErr w:type="spellStart"/>
-      <w:r>
-        <w:t>Colab</w:t>
-      </w:r>
-      <w:proofErr w:type="spellEnd"/>
-      <w:r>
-        <w:t xml:space="preserve"> é uma plataforma de computação em nuvem gratuita, baseada em </w:t>
-      </w:r>
-      <w:proofErr w:type="spellStart"/>
-      <w:r>
-        <w:t>Jupyter</w:t>
-      </w:r>
-      <w:proofErr w:type="spellEnd"/>
-      <w:r>
-        <w:t xml:space="preserve"> Notebooks, que permite aos usuários escrever e executar código em Python. Ele é mantido pelo Google </w:t>
-      </w:r>
-      <w:proofErr w:type="spellStart"/>
-      <w:r>
-        <w:t>Research</w:t>
-      </w:r>
-      <w:proofErr w:type="spellEnd"/>
-      <w:r>
-        <w:t xml:space="preserve"> e é uma ótima opção para quem procura uma plataforma de desenvolvimento colaborativo e acessível</w:t>
-      </w:r>
-      <w:r>
-        <w:t xml:space="preserve"> (</w:t>
-      </w:r>
-      <w:proofErr w:type="spellStart"/>
-      <w:r>
-        <w:t>Gunawan</w:t>
-      </w:r>
-      <w:proofErr w:type="spellEnd"/>
-      <w:r>
-        <w:t>, 2020)</w:t>
-      </w:r>
-      <w:r>
-        <w:t>.</w:t>
-      </w:r>
-      <w:r>
-        <w:t xml:space="preserve"> A vantagem de usar uma plataforma de como o Google </w:t>
-      </w:r>
-      <w:proofErr w:type="spellStart"/>
-      <w:r>
-        <w:t>Colab</w:t>
-      </w:r>
-      <w:proofErr w:type="spellEnd"/>
-      <w:r>
-        <w:t xml:space="preserve"> é que </w:t>
-      </w:r>
-      <w:r>
-        <w:t>el</w:t>
-      </w:r>
-      <w:r>
-        <w:t>a</w:t>
-      </w:r>
-      <w:r>
-        <w:t xml:space="preserve"> permite acesso a recursos </w:t>
-      </w:r>
-      <w:r>
-        <w:t>computacionais</w:t>
-      </w:r>
-      <w:r>
-        <w:t xml:space="preserve"> de alto desempenho, como </w:t>
-      </w:r>
-      <w:r>
-        <w:t>Unidades de Processamento Gráfico “</w:t>
-      </w:r>
-      <w:proofErr w:type="spellStart"/>
-      <w:r>
-        <w:t>Graphics</w:t>
-      </w:r>
-      <w:proofErr w:type="spellEnd"/>
+          <w:bCs/>
+        </w:rPr>
+        <w:t>(</w:t>
+      </w:r>
+      <w:r>
+        <w:t>opcional, 1 parágrafo sucinto)</w:t>
+      </w:r>
+    </w:p>
+    <w:p>
+      <w:pPr>
+        <w:spacing w:line="360" w:lineRule="auto"/>
+        <w:jc w:val="left"/>
+      </w:pPr>
       <w:r>
         <w:t xml:space="preserve"> </w:t>
       </w:r>
-      <w:proofErr w:type="spellStart"/>
-      <w:r>
-        <w:t>Processing</w:t>
-      </w:r>
-      <w:proofErr w:type="spellEnd"/>
-      <w:r>
-        <w:t xml:space="preserve"> Unit” [</w:t>
-      </w:r>
-      <w:r>
-        <w:t>GPU</w:t>
-      </w:r>
-      <w:r>
-        <w:t>]</w:t>
-      </w:r>
-      <w:r>
-        <w:t xml:space="preserve"> e </w:t>
-      </w:r>
-      <w:r>
-        <w:t xml:space="preserve">Unidades de Processamento Tensorial “Tensor </w:t>
-      </w:r>
-      <w:proofErr w:type="spellStart"/>
-      <w:r>
-        <w:t>Processing</w:t>
-      </w:r>
-      <w:proofErr w:type="spellEnd"/>
-      <w:r>
-        <w:t xml:space="preserve"> Unit” [</w:t>
-      </w:r>
-      <w:r>
-        <w:t>TPU</w:t>
-      </w:r>
-      <w:r>
-        <w:t>]</w:t>
-      </w:r>
-      <w:r>
-        <w:t xml:space="preserve">, sem a necessidade de configurar e gerenciar infraestrutura própria. Isso torna o </w:t>
-      </w:r>
-      <w:proofErr w:type="spellStart"/>
-      <w:r>
-        <w:t>Colab</w:t>
-      </w:r>
-      <w:proofErr w:type="spellEnd"/>
-      <w:r>
-        <w:t xml:space="preserve"> especialmente útil para aplicações de aprendizado de máquina e processamento de grandes conjuntos de dados</w:t>
-      </w:r>
-      <w:r>
-        <w:t xml:space="preserve"> (Carneiro, 2018)</w:t>
-      </w:r>
-      <w:r>
-        <w:t>.</w:t>
-      </w:r>
-    </w:p>
-    <w:p>
-      <w:pPr>
-        <w:spacing w:line="360" w:lineRule="auto"/>
-        <w:ind w:firstLine="709"/>
-      </w:pPr>
-      <w:r>
-        <w:lastRenderedPageBreak/>
-        <w:t>A extração de dados utilizados para exemplificar o funcionamento da biblioteca NLTK</w:t>
-      </w:r>
-      <w:r>
-        <w:t xml:space="preserve"> refere-se a</w:t>
-      </w:r>
-      <w:r>
-        <w:t xml:space="preserve"> arquivos textuais em formato </w:t>
-      </w:r>
-      <w:proofErr w:type="spellStart"/>
-      <w:r>
-        <w:t>txt</w:t>
-      </w:r>
-      <w:proofErr w:type="spellEnd"/>
-      <w:r>
-        <w:t xml:space="preserve">. </w:t>
-      </w:r>
-      <w:r>
-        <w:t>Esse formato foi escolhido por ser um documento de estrutura simples e de fácil manipulação, contendo sequencias de linhas com descrições de caracteres. Outro ponto positivo de arquivos com extensões .</w:t>
-      </w:r>
-      <w:proofErr w:type="spellStart"/>
-      <w:r>
-        <w:t>txt</w:t>
-      </w:r>
-      <w:proofErr w:type="spellEnd"/>
-      <w:r>
-        <w:t xml:space="preserve"> é a sua compatibilidade com todos os sistemas operacionais como Linux, Mac, Windows, Android e iOS, por exemplo.</w:t>
-      </w:r>
-    </w:p>
-    <w:p>
-      <w:pPr>
-        <w:spacing w:line="360" w:lineRule="auto"/>
-        <w:ind w:firstLine="709"/>
-      </w:pPr>
-      <w:r>
-        <w:t>AQUI VOU CITAR QUAIS LIVROS VOU USAR.</w:t>
-      </w:r>
-    </w:p>
-    <w:p>
-      <w:pPr>
-        <w:spacing w:line="360" w:lineRule="auto"/>
-        <w:ind w:firstLine="709"/>
-      </w:pPr>
-      <w:r>
-        <w:t>Após a etapa de extração dos dados, é essencial realizar a tarefa de tratar as informações coletadas, visando retirar itens indesejados que possam interferir nas análises futuras. Para tratar essa situação, a implementação de técnicas de expressão regular, ou “</w:t>
-      </w:r>
-      <w:proofErr w:type="spellStart"/>
-      <w:r>
-        <w:t>Regex</w:t>
-      </w:r>
-      <w:proofErr w:type="spellEnd"/>
-      <w:r>
-        <w:t>”</w:t>
-      </w:r>
-      <w:r>
-        <w:rPr>
-          <w:rStyle w:val="Refdenotaderodap"/>
-        </w:rPr>
-        <w:footnoteReference w:id="4"/>
-      </w:r>
-      <w:r>
-        <w:t xml:space="preserve">, são frequentemente utilizadas, pois permitem identificar </w:t>
-      </w:r>
-      <w:r>
-        <w:t>sequência</w:t>
-      </w:r>
-      <w:r>
-        <w:t>s de caracteres ou determinadas combinações considerando os parâmetros definidos pelo usuário. Pode-se obter resultados significativos utilizando essa ferramenta como, por exemplo, separar letras de números, identificar documentos seguindo padrões de caracteres (CPF, por exemplo), identificar extensões de documentos, dentre outros parâmetros. De forma simplificada, o desenvolvi</w:t>
-      </w:r>
-      <w:r>
-        <w:t>mento</w:t>
-      </w:r>
-      <w:r>
-        <w:t xml:space="preserve"> de funções com o objetivo de realizar o pré-processamento dos dados textuais contidos nos arquivos, é de grande importância para a parte analítica do projeto.</w:t>
-      </w:r>
-    </w:p>
-    <w:p>
-      <w:pPr>
-        <w:spacing w:line="360" w:lineRule="auto"/>
-        <w:ind w:firstLine="709"/>
-      </w:pPr>
-      <w:r>
-        <w:t xml:space="preserve">Com os dados obtidos após a implementação dos processos citados anteriormente, </w:t>
-      </w:r>
-      <w:r>
-        <w:t>optou-se por desenvolver</w:t>
-      </w:r>
-      <w:r>
-        <w:t xml:space="preserve"> uma análise qualitativa das informações</w:t>
-      </w:r>
-      <w:r>
-        <w:t>,</w:t>
-      </w:r>
-      <w:r>
-        <w:t xml:space="preserve"> </w:t>
-      </w:r>
-      <w:r>
-        <w:t>onde</w:t>
-      </w:r>
-      <w:r>
-        <w:t xml:space="preserve"> o intuito </w:t>
-      </w:r>
-      <w:r>
-        <w:t>é</w:t>
-      </w:r>
-      <w:r>
-        <w:t xml:space="preserve"> </w:t>
-      </w:r>
-      <w:r>
-        <w:t>explorar e compreender</w:t>
-      </w:r>
-      <w:r>
-        <w:t xml:space="preserve"> </w:t>
-      </w:r>
-      <w:r>
-        <w:t xml:space="preserve">as principais funcionalidades </w:t>
-      </w:r>
-      <w:r>
-        <w:t xml:space="preserve">da biblioteca </w:t>
-      </w:r>
-      <w:r>
-        <w:t>NLTK</w:t>
-      </w:r>
-      <w:r>
-        <w:t>.</w:t>
-      </w:r>
-    </w:p>
-    <w:p>
-      <w:pPr>
-        <w:spacing w:line="360" w:lineRule="auto"/>
-        <w:ind w:firstLine="709"/>
-        <w:rPr>
-          <w:color w:val="000000"/>
-        </w:rPr>
-      </w:pPr>
-    </w:p>
-    <w:p>
-      <w:pPr>
-        <w:pStyle w:val="PargrafodaLista"/>
-        <w:spacing w:line="360" w:lineRule="auto"/>
-        <w:ind w:left="0"/>
-        <w:jc w:val="left"/>
-        <w:rPr>
-          <w:b/>
-        </w:rPr>
-      </w:pPr>
-      <w:r>
-        <w:rPr>
-          <w:b/>
-        </w:rPr>
-        <w:t>Resultados Preliminares</w:t>
-      </w:r>
-    </w:p>
-    <w:p>
-      <w:pPr>
-        <w:pStyle w:val="PargrafodaLista"/>
-        <w:spacing w:line="360" w:lineRule="auto"/>
-        <w:ind w:left="0"/>
-        <w:jc w:val="left"/>
-        <w:rPr>
-          <w:b/>
-        </w:rPr>
-      </w:pPr>
-    </w:p>
-    <w:p>
-      <w:pPr>
-        <w:pStyle w:val="PargrafodaLista"/>
-        <w:spacing w:line="360" w:lineRule="auto"/>
-        <w:ind w:left="0" w:firstLine="709"/>
-      </w:pPr>
-      <w:r>
-        <w:t>O desenvolvimento d</w:t>
-      </w:r>
-      <w:r>
-        <w:t>e um</w:t>
-      </w:r>
-      <w:r>
-        <w:t xml:space="preserve"> algoritmo de processamento de linguagem natural foi realizado seguindo etapas lineares para alcançar o objetivo final do projeto, que é, de forma resumida, gerar insights com informações </w:t>
-      </w:r>
-      <w:r>
-        <w:t>extraídas de arquivos de texto</w:t>
-      </w:r>
-      <w:r>
-        <w:t>. Nesse sentido, cada etapa do desenvolvimento da análise de dados textuais foi separada em blocos, para facilitar o entendimento de cada script</w:t>
-      </w:r>
-      <w:r>
-        <w:t>.</w:t>
-      </w:r>
-    </w:p>
-    <w:p>
-      <w:pPr>
-        <w:pStyle w:val="PargrafodaLista"/>
-        <w:spacing w:line="360" w:lineRule="auto"/>
-        <w:ind w:left="0" w:firstLine="709"/>
-        <w:rPr>
-          <w:b/>
-        </w:rPr>
-      </w:pPr>
-    </w:p>
-    <w:p>
-      <w:pPr>
-        <w:pStyle w:val="PargrafodaLista"/>
-        <w:spacing w:line="360" w:lineRule="auto"/>
-        <w:ind w:left="0"/>
-        <w:jc w:val="left"/>
-        <w:rPr>
-          <w:b/>
-        </w:rPr>
-      </w:pPr>
-      <w:r>
-        <w:rPr>
-          <w:b/>
-        </w:rPr>
-        <w:t>Conclusão(</w:t>
-      </w:r>
-      <w:proofErr w:type="spellStart"/>
-      <w:r>
-        <w:rPr>
-          <w:b/>
-        </w:rPr>
-        <w:t>ões</w:t>
-      </w:r>
-      <w:proofErr w:type="spellEnd"/>
-      <w:r>
-        <w:rPr>
-          <w:b/>
-        </w:rPr>
-        <w:t>) ou Considerações Finais</w:t>
-      </w:r>
-    </w:p>
-    <w:p>
-      <w:pPr>
-        <w:pStyle w:val="PargrafodaLista"/>
-        <w:spacing w:line="360" w:lineRule="auto"/>
-        <w:ind w:left="0" w:firstLine="709"/>
-        <w:rPr>
-          <w:bCs/>
-        </w:rPr>
-      </w:pPr>
-    </w:p>
-    <w:p>
-      <w:pPr>
-        <w:pStyle w:val="PargrafodaLista"/>
-        <w:spacing w:line="360" w:lineRule="auto"/>
-        <w:ind w:left="0" w:firstLine="709"/>
-        <w:rPr>
-          <w:bCs/>
-        </w:rPr>
-      </w:pPr>
-      <w:r>
-        <w:rPr>
-          <w:bCs/>
-        </w:rPr>
-        <w:t>Tópico obrigatório para</w:t>
-      </w:r>
-      <w:r>
-        <w:rPr>
-          <w:bCs/>
-        </w:rPr>
-        <w:t xml:space="preserve"> o depósito do TCC</w:t>
-      </w:r>
-      <w:r>
-        <w:rPr>
-          <w:bCs/>
-        </w:rPr>
-        <w:t>, porém opcional para a etapa dos Resultados preliminares.</w:t>
-      </w:r>
-    </w:p>
-    <w:p>
-      <w:pPr>
-        <w:spacing w:line="360" w:lineRule="auto"/>
-        <w:rPr>
-          <w:b/>
-        </w:rPr>
-      </w:pPr>
-    </w:p>
-    <w:p>
-      <w:pPr>
-        <w:spacing w:line="360" w:lineRule="auto"/>
-      </w:pPr>
-      <w:r>
-        <w:rPr>
-          <w:b/>
-        </w:rPr>
-        <w:t>Agradecimentos</w:t>
-      </w:r>
-      <w:r>
-        <w:rPr>
-          <w:b/>
-        </w:rPr>
-        <w:t xml:space="preserve"> </w:t>
-      </w:r>
-      <w:r>
-        <w:rPr>
-          <w:bCs/>
-        </w:rPr>
-        <w:t>(</w:t>
-      </w:r>
-      <w:r>
-        <w:t>opcional, 1 parágrafo sucinto)</w:t>
-      </w:r>
-    </w:p>
-    <w:p>
-      <w:pPr>
-        <w:spacing w:line="360" w:lineRule="auto"/>
-        <w:jc w:val="left"/>
-      </w:pPr>
-      <w:r>
-        <w:t xml:space="preserve"> </w:t>
-      </w:r>
-    </w:p>
-    <w:p>
-      <w:pPr>
-        <w:spacing w:line="360" w:lineRule="auto"/>
-      </w:pPr>
-      <w:r>
-        <w:lastRenderedPageBreak/>
+    </w:p>
+    <w:p>
+      <w:pPr>
+        <w:spacing w:line="360" w:lineRule="auto"/>
+      </w:pPr>
+      <w:r>
         <w:tab/>
         <w:t xml:space="preserve">O título da seção Agradecimentos deve ser alinhado à esquerda e grafado em negrito, primeira letra da palavra grafada em letra maiúscula. Trata-se de seção opcional, de no máximo três linhas, na qual o autor agradece aqueles que contribuíram de maneira relevante para o desenvolvimento do trabalho e elaboração do TCC, mas que não tiveram o envolvimento intelectual necessário à atribuição de coautoria </w:t>
       </w:r>
@@ -2747,6 +3098,7 @@
           <w:rFonts w:eastAsia="Times New Roman"/>
           <w:lang w:val="en-US" w:eastAsia="pt-BR"/>
         </w:rPr>
+        <w:lastRenderedPageBreak/>
         <w:t>GUNAWAN, Teddy Surya et al. Development of video-based emotion recognition using deep learning with Google Colab. TELKOMNIKA (Telecommunication Computing Electronics and Control), v. 18, n. 5, p. 2463-2471, 2020.</w:t>
       </w:r>
     </w:p>
@@ -2766,7 +3118,7 @@
         <w:jc w:val="left"/>
         <w:rPr>
           <w:rFonts w:eastAsia="Times New Roman"/>
-          <w:lang w:val="en-US" w:eastAsia="pt-BR"/>
+          <w:lang w:eastAsia="pt-BR"/>
         </w:rPr>
       </w:pPr>
       <w:r>
@@ -2790,15 +3142,203 @@
           <w:rFonts w:eastAsia="Times New Roman"/>
           <w:lang w:val="en-US" w:eastAsia="pt-BR"/>
         </w:rPr>
-        <w:t xml:space="preserve"> as a tool for accelerating deep learning applications. IEEE Access, v. 6, p. 61677-61685, 2018.</w:t>
-      </w:r>
-    </w:p>
-    <w:p>
-      <w:pPr>
-        <w:spacing w:line="360" w:lineRule="auto"/>
-        <w:rPr>
-          <w:lang w:val="en-US"/>
-        </w:rPr>
+        <w:t xml:space="preserve"> as a tool for accelerating deep learning applications. </w:t>
+      </w:r>
+      <w:r>
+        <w:rPr>
+          <w:rFonts w:eastAsia="Times New Roman"/>
+          <w:lang w:eastAsia="pt-BR"/>
+        </w:rPr>
+        <w:t>IEEE Access, v. 6, p. 61677-61685, 2018.</w:t>
+      </w:r>
+    </w:p>
+    <w:p>
+      <w:pPr>
+        <w:spacing w:line="240" w:lineRule="auto"/>
+        <w:jc w:val="left"/>
+        <w:rPr>
+          <w:rFonts w:eastAsia="Times New Roman"/>
+          <w:lang w:val="en-US" w:eastAsia="pt-BR"/>
+        </w:rPr>
+      </w:pPr>
+      <w:r>
+        <w:rPr>
+          <w:rFonts w:eastAsia="Times New Roman"/>
+          <w:lang w:val="en-US" w:eastAsia="pt-BR"/>
+        </w:rPr>
+        <w:t>CASTRO, Sergio M. et al. Automated annotation and classification of BI-RADS assessment from radiology reports. Journal of biomedical informatics, v. 69, p. 177-187, 2017.</w:t>
+      </w:r>
+    </w:p>
+    <w:p>
+      <w:pPr>
+        <w:spacing w:line="240" w:lineRule="auto"/>
+        <w:jc w:val="left"/>
+        <w:rPr>
+          <w:rFonts w:eastAsia="Times New Roman"/>
+          <w:lang w:val="en-US" w:eastAsia="pt-BR"/>
+        </w:rPr>
+      </w:pPr>
+    </w:p>
+    <w:p>
+      <w:pPr>
+        <w:spacing w:line="240" w:lineRule="auto"/>
+        <w:jc w:val="left"/>
+        <w:rPr>
+          <w:rFonts w:eastAsia="Times New Roman"/>
+          <w:lang w:val="en-US" w:eastAsia="pt-BR"/>
+        </w:rPr>
+      </w:pPr>
+      <w:r>
+        <w:rPr>
+          <w:rFonts w:eastAsia="Times New Roman"/>
+          <w:lang w:val="en-US" w:eastAsia="pt-BR"/>
+        </w:rPr>
+        <w:t>JURAFSKY, Dan. Speech &amp; language processing. Pearson Education India, 2000.</w:t>
+      </w:r>
+    </w:p>
+    <w:p>
+      <w:pPr>
+        <w:spacing w:line="240" w:lineRule="auto"/>
+        <w:jc w:val="left"/>
+        <w:rPr>
+          <w:rFonts w:eastAsia="Times New Roman"/>
+          <w:lang w:val="en-US" w:eastAsia="pt-BR"/>
+        </w:rPr>
+      </w:pPr>
+    </w:p>
+    <w:p>
+      <w:pPr>
+        <w:spacing w:line="240" w:lineRule="auto"/>
+        <w:jc w:val="left"/>
+        <w:rPr>
+          <w:rFonts w:eastAsia="Times New Roman"/>
+          <w:lang w:val="en-US" w:eastAsia="pt-BR"/>
+        </w:rPr>
+      </w:pPr>
+      <w:r>
+        <w:rPr>
+          <w:rFonts w:eastAsia="Times New Roman"/>
+          <w:lang w:val="en-US" w:eastAsia="pt-BR"/>
+        </w:rPr>
+        <w:t>JURAFSKY, D.; MARTIN, J. H. Speech &amp; Language Processing—Third Edition Draft. 2019.</w:t>
+      </w:r>
+    </w:p>
+    <w:p>
+      <w:pPr>
+        <w:spacing w:line="240" w:lineRule="auto"/>
+        <w:jc w:val="left"/>
+        <w:rPr>
+          <w:rFonts w:eastAsia="Times New Roman"/>
+          <w:lang w:val="en-US" w:eastAsia="pt-BR"/>
+        </w:rPr>
+      </w:pPr>
+    </w:p>
+    <w:p>
+      <w:pPr>
+        <w:spacing w:line="240" w:lineRule="auto"/>
+        <w:jc w:val="left"/>
+        <w:rPr>
+          <w:rFonts w:eastAsia="Times New Roman"/>
+          <w:lang w:val="en-US" w:eastAsia="pt-BR"/>
+        </w:rPr>
+      </w:pPr>
+      <w:r>
+        <w:rPr>
+          <w:rFonts w:eastAsia="Times New Roman"/>
+          <w:lang w:val="en-US" w:eastAsia="pt-BR"/>
+        </w:rPr>
+        <w:t>KILGARRIFF, Adam; GREFENSTETTE, Gregory. Introduction to the special issue on the web as corpus. Computational linguistics, v. 29, n. 3, p. 333-347, 2003.</w:t>
+      </w:r>
+    </w:p>
+    <w:p>
+      <w:pPr>
+        <w:spacing w:line="240" w:lineRule="auto"/>
+        <w:jc w:val="left"/>
+        <w:rPr>
+          <w:rFonts w:eastAsia="Times New Roman"/>
+          <w:lang w:val="en-US" w:eastAsia="pt-BR"/>
+        </w:rPr>
+      </w:pPr>
+    </w:p>
+    <w:p>
+      <w:pPr>
+        <w:spacing w:line="240" w:lineRule="auto"/>
+        <w:jc w:val="left"/>
+        <w:rPr>
+          <w:rFonts w:eastAsia="Times New Roman"/>
+          <w:lang w:val="en-US" w:eastAsia="pt-BR"/>
+        </w:rPr>
+      </w:pPr>
+      <w:r>
+        <w:rPr>
+          <w:rFonts w:eastAsia="Times New Roman"/>
+          <w:lang w:val="en-US" w:eastAsia="pt-BR"/>
+        </w:rPr>
+        <w:t xml:space="preserve">CHANG, Angel X.; MANNING, Christopher D. </w:t>
+      </w:r>
+      <w:proofErr w:type="spellStart"/>
+      <w:r>
+        <w:rPr>
+          <w:rFonts w:eastAsia="Times New Roman"/>
+          <w:lang w:val="en-US" w:eastAsia="pt-BR"/>
+        </w:rPr>
+        <w:t>TokensRegex</w:t>
+      </w:r>
+      <w:proofErr w:type="spellEnd"/>
+      <w:r>
+        <w:rPr>
+          <w:rFonts w:eastAsia="Times New Roman"/>
+          <w:lang w:val="en-US" w:eastAsia="pt-BR"/>
+        </w:rPr>
+        <w:t>: Defining cascaded regular expressions over tokens. Stanford University Computer Science Technical Reports. CSTR, v. 2, p. 2014, 2014.</w:t>
+      </w:r>
+    </w:p>
+    <w:p>
+      <w:pPr>
+        <w:spacing w:line="240" w:lineRule="auto"/>
+        <w:jc w:val="left"/>
+        <w:rPr>
+          <w:rFonts w:eastAsia="Times New Roman"/>
+          <w:lang w:val="en-US" w:eastAsia="pt-BR"/>
+        </w:rPr>
+      </w:pPr>
+    </w:p>
+    <w:p>
+      <w:pPr>
+        <w:spacing w:line="240" w:lineRule="auto"/>
+        <w:jc w:val="left"/>
+        <w:rPr>
+          <w:rFonts w:eastAsia="Times New Roman"/>
+          <w:lang w:val="en-US" w:eastAsia="pt-BR"/>
+        </w:rPr>
+      </w:pPr>
+      <w:r>
+        <w:rPr>
+          <w:rFonts w:eastAsia="Times New Roman"/>
+          <w:lang w:val="en-US" w:eastAsia="pt-BR"/>
+        </w:rPr>
+        <w:t xml:space="preserve">JIANG, </w:t>
+      </w:r>
+      <w:proofErr w:type="spellStart"/>
+      <w:r>
+        <w:rPr>
+          <w:rFonts w:eastAsia="Times New Roman"/>
+          <w:lang w:val="en-US" w:eastAsia="pt-BR"/>
+        </w:rPr>
+        <w:t>Zhipeng</w:t>
+      </w:r>
+      <w:proofErr w:type="spellEnd"/>
+      <w:r>
+        <w:rPr>
+          <w:rFonts w:eastAsia="Times New Roman"/>
+          <w:lang w:val="en-US" w:eastAsia="pt-BR"/>
+        </w:rPr>
+        <w:t xml:space="preserve"> et al. De-identification of medical records using conditional random fields and long short-term memory networks. Journal of biomedical informatics, v. 75, p. S43-S53, 2017.</w:t>
+      </w:r>
+    </w:p>
+    <w:p>
+      <w:pPr>
+        <w:spacing w:line="360" w:lineRule="auto"/>
       </w:pPr>
     </w:p>
     <w:p>
@@ -2806,78 +3346,28 @@
         <w:spacing w:line="360" w:lineRule="auto"/>
         <w:rPr>
           <w:b/>
-          <w:lang w:val="en-US"/>
-        </w:rPr>
-      </w:pPr>
-      <w:proofErr w:type="spellStart"/>
+        </w:rPr>
+      </w:pPr>
       <w:r>
         <w:rPr>
           <w:b/>
-          <w:lang w:val="en-US"/>
-        </w:rPr>
-        <w:t>Apêndice</w:t>
-      </w:r>
-      <w:proofErr w:type="spellEnd"/>
-      <w:r>
-        <w:rPr>
-          <w:b/>
-          <w:lang w:val="en-US"/>
-        </w:rPr>
-        <w:t xml:space="preserve"> </w:t>
-      </w:r>
-      <w:proofErr w:type="spellStart"/>
-      <w:r>
-        <w:rPr>
-          <w:b/>
-          <w:lang w:val="en-US"/>
-        </w:rPr>
-        <w:t>ou</w:t>
-      </w:r>
-      <w:proofErr w:type="spellEnd"/>
-      <w:r>
-        <w:rPr>
-          <w:b/>
-          <w:lang w:val="en-US"/>
-        </w:rPr>
-        <w:t xml:space="preserve"> Anexo </w:t>
-      </w:r>
-      <w:r>
-        <w:rPr>
-          <w:lang w:val="en-US"/>
-        </w:rPr>
-        <w:t>(</w:t>
-      </w:r>
-      <w:proofErr w:type="spellStart"/>
-      <w:r>
-        <w:rPr>
-          <w:lang w:val="en-US"/>
-        </w:rPr>
-        <w:t>opcional</w:t>
-      </w:r>
-      <w:proofErr w:type="spellEnd"/>
-      <w:r>
-        <w:rPr>
-          <w:lang w:val="en-US"/>
-        </w:rPr>
-        <w:t>)</w:t>
-      </w:r>
-    </w:p>
-    <w:p>
-      <w:pPr>
-        <w:spacing w:line="360" w:lineRule="auto"/>
-        <w:rPr>
-          <w:lang w:val="en-US"/>
-        </w:rPr>
-      </w:pPr>
-    </w:p>
-    <w:p>
-      <w:pPr>
-        <w:spacing w:line="360" w:lineRule="auto"/>
-      </w:pPr>
-      <w:r>
-        <w:rPr>
-          <w:lang w:val="en-US"/>
-        </w:rPr>
+        </w:rPr>
+        <w:t xml:space="preserve">Apêndice ou Anexo </w:t>
+      </w:r>
+      <w:r>
+        <w:t>(opcional)</w:t>
+      </w:r>
+    </w:p>
+    <w:p>
+      <w:pPr>
+        <w:spacing w:line="360" w:lineRule="auto"/>
+      </w:pPr>
+    </w:p>
+    <w:p>
+      <w:pPr>
+        <w:spacing w:line="360" w:lineRule="auto"/>
+      </w:pPr>
+      <w:r>
         <w:tab/>
       </w:r>
       <w:r>

</xml_diff>

<commit_message>
Estágios do processamento de linguagem natural
</commit_message>
<xml_diff>
--- a/Resultados Preliminares - Vinicius Andrade Lopes.docx
+++ b/Resultados Preliminares - Vinicius Andrade Lopes.docx
@@ -1713,7 +1713,13 @@
       </w:r>
       <w:proofErr w:type="spellEnd"/>
       <w:r>
-        <w:t xml:space="preserve"> e Martin (2019), </w:t>
+        <w:t xml:space="preserve"> (20</w:t>
+      </w:r>
+      <w:r>
+        <w:t>20</w:t>
+      </w:r>
+      <w:r>
+        <w:t xml:space="preserve">), </w:t>
       </w:r>
       <w:r>
         <w:t xml:space="preserve">o analisador léxico é responsável por </w:t>
@@ -1797,14 +1803,404 @@
         <w:t xml:space="preserve"> usados como entrada para outros componentes do processamento de linguagem natural</w:t>
       </w:r>
       <w:r>
+        <w:t xml:space="preserve"> (JURAFSKY, 2000)</w:t>
+      </w:r>
+      <w:r>
+        <w:t>.</w:t>
+      </w:r>
+    </w:p>
+    <w:p>
+      <w:pPr>
+        <w:spacing w:line="360" w:lineRule="auto"/>
+        <w:ind w:firstLine="709"/>
+      </w:pPr>
+      <w:r>
+        <w:t>A análise sintática é uma fase da etapa de análise léxica, na qual fica responsável por identificar e analisar a estrutura gramatical de uma frase. Essa técnica é usada para determinar as funções sintáticas de cada palavra dentro de uma frase, buscando relações entre essas palavras (</w:t>
+      </w:r>
+      <w:r>
+        <w:t>Chomsky, 2009</w:t>
+      </w:r>
+      <w:r>
+        <w:t>).</w:t>
+      </w:r>
+      <w:r>
+        <w:t xml:space="preserve"> De forma similar as etapas descritas anteriormente, existem diversos métodos de realizar a análise sintática, dentre eles: gramáticas formais, análise estatística e análise de dependência.</w:t>
+      </w:r>
+    </w:p>
+    <w:p>
+      <w:pPr>
+        <w:spacing w:line="360" w:lineRule="auto"/>
+        <w:ind w:firstLine="709"/>
+      </w:pPr>
+      <w:r>
+        <w:t xml:space="preserve">As gramáticas formais, de forma resumida, são responsáveis pelo entendimento estrutural de cada frase fornecida como “input” para o algoritmo, identificando o contexto e a relevância de cada palavra </w:t>
+      </w:r>
+      <w:r>
+        <w:t>(Chomsky, 2009)</w:t>
+      </w:r>
+      <w:r>
+        <w:t xml:space="preserve">. </w:t>
+      </w:r>
+      <w:r>
+        <w:t xml:space="preserve">Já a análise estatística </w:t>
+      </w:r>
+      <w:r>
+        <w:t xml:space="preserve">se baseia em modelos </w:t>
+      </w:r>
+      <w:r>
+        <w:lastRenderedPageBreak/>
+        <w:t xml:space="preserve">estatísticos para </w:t>
+      </w:r>
+      <w:r>
+        <w:t>compreender</w:t>
+      </w:r>
+      <w:r>
+        <w:t xml:space="preserve"> a estrutura gramatical de uma frase a partir de dados de treinamento. Esses modelos </w:t>
+      </w:r>
+      <w:r>
+        <w:t xml:space="preserve">têm capacidade </w:t>
+      </w:r>
+      <w:r>
+        <w:t xml:space="preserve">de lidar com a ambiguidade e a variação na língua natural, </w:t>
+      </w:r>
+      <w:r>
+        <w:t>se tornando</w:t>
+      </w:r>
+      <w:r>
+        <w:t xml:space="preserve"> mais robustos em relação aos erros e ao ruído</w:t>
+      </w:r>
+      <w:r>
+        <w:t xml:space="preserve"> (</w:t>
+      </w:r>
+      <w:proofErr w:type="spellStart"/>
+      <w:r>
+        <w:t>Charniak</w:t>
+      </w:r>
+      <w:proofErr w:type="spellEnd"/>
+      <w:r>
+        <w:t>, 1997).</w:t>
+      </w:r>
+      <w:r>
+        <w:t xml:space="preserve"> A análise de dependência se concentra na relação de dependência entre as palavras de uma frase, ou seja, essa técnica tem como princípio de que as palavras de uma frase estão relacionadas entre si através da relação de dependência, como sujeito e verbo, objeto e verbo, dentro outros (</w:t>
+      </w:r>
+      <w:proofErr w:type="spellStart"/>
+      <w:r>
+        <w:t>Kübler</w:t>
+      </w:r>
+      <w:proofErr w:type="spellEnd"/>
+      <w:r>
+        <w:t>, 2009).</w:t>
+      </w:r>
+    </w:p>
+    <w:p>
+      <w:pPr>
+        <w:spacing w:line="360" w:lineRule="auto"/>
+        <w:ind w:firstLine="709"/>
+      </w:pPr>
+      <w:r>
+        <w:t xml:space="preserve">Análise semântica é a etapa que tem por objetivo determinar o significado das palavras e frases, estabelecendo relações semânticas entre elas. Essa etapa é essencial para o entendimento do contexto e o conteúdo das palavras, sendo utilizada para tarefas de processamento de linguagem natural que evolve tradução e geração automática de textos </w:t>
+      </w:r>
+      <w:r>
+        <w:t>(JURAFSKY, 2000)</w:t>
+      </w:r>
+      <w:r>
+        <w:t>.</w:t>
+      </w:r>
+    </w:p>
+    <w:p>
+      <w:pPr>
+        <w:spacing w:line="360" w:lineRule="auto"/>
+        <w:ind w:firstLine="709"/>
+      </w:pPr>
+      <w:r>
+        <w:t xml:space="preserve">Resumidamente, </w:t>
+      </w:r>
+      <w:r>
+        <w:t xml:space="preserve">os </w:t>
+      </w:r>
+      <w:r>
+        <w:rPr>
+          <w:rFonts w:ascii="ArialMT" w:hAnsi="ArialMT"/>
+        </w:rPr>
+        <w:t>e</w:t>
+      </w:r>
+      <w:r>
+        <w:rPr>
+          <w:rFonts w:ascii="ArialMT" w:hAnsi="ArialMT"/>
+        </w:rPr>
+        <w:t xml:space="preserve">stágios </w:t>
+      </w:r>
+      <w:r>
+        <w:rPr>
+          <w:rFonts w:ascii="ArialMT" w:hAnsi="ArialMT"/>
+        </w:rPr>
+        <w:t>analíticos</w:t>
+      </w:r>
+      <w:r>
+        <w:rPr>
+          <w:rFonts w:ascii="ArialMT" w:hAnsi="ArialMT"/>
+        </w:rPr>
+        <w:t xml:space="preserve"> do processamento de linguagem natural</w:t>
+      </w:r>
+      <w:r>
+        <w:t xml:space="preserve"> são</w:t>
+      </w:r>
+      <w:r>
+        <w:t xml:space="preserve"> essencia</w:t>
+      </w:r>
+      <w:r>
+        <w:t>is</w:t>
+      </w:r>
+      <w:r>
+        <w:t xml:space="preserve"> para que a máquina possa entender e processar dados textuais da melhor forma possível.</w:t>
+      </w:r>
+    </w:p>
+    <w:p>
+      <w:pPr>
+        <w:spacing w:line="360" w:lineRule="auto"/>
+        <w:ind w:firstLine="709"/>
+      </w:pPr>
+      <w:r>
+        <w:t xml:space="preserve">A PLN tem sua importância nos seguimentos científicos, econômicos, sociais e culturais. O ponto positivo é que essa tecnologia está em constante crescimento devido </w:t>
+      </w:r>
+      <w:r>
+        <w:rPr>
+          <w:color w:val="000000"/>
+        </w:rPr>
+        <w:t>à</w:t>
+      </w:r>
+      <w:r>
+        <w:t xml:space="preserve"> implementação de suas técnicas em uma variedade de novas aplicações de linguagem, como descrito anteriormente. Por esta razão, é importante para uma ampla gama de pessoas, ter competências práticas para a utilização dessas técnicas englobadas pela PLN como, por exemplo, analistas de dados, engenheiro de dados, cientista de dados, desenvolvedores de “softwares”, cientistas da computação, acadêmicos, dentre outros </w:t>
+      </w:r>
+      <w:r>
+        <w:t>(</w:t>
+      </w:r>
+      <w:r>
+        <w:t>Bird et al.</w:t>
+      </w:r>
+      <w:r>
+        <w:t>, 2009)</w:t>
+      </w:r>
+      <w:r>
+        <w:t>.</w:t>
+      </w:r>
+    </w:p>
+    <w:p>
+      <w:pPr>
+        <w:spacing w:line="360" w:lineRule="auto"/>
+        <w:ind w:firstLine="709"/>
+      </w:pPr>
+      <w:r>
+        <w:t>NLTK</w:t>
+      </w:r>
+      <w:r>
+        <w:t xml:space="preserve"> é uma plataforma que trabalha com as diversas técnicas de processamento estatístico de linguagem natural, facilitando a implementação dessas ferramentas em diversos “</w:t>
+      </w:r>
+      <w:r>
+        <w:t>softwares</w:t>
+      </w:r>
+      <w:r>
+        <w:t xml:space="preserve">”. A plataforma possui recursos léxicos e disponibiliza bibliotecas de processamento de textos para </w:t>
+      </w:r>
+      <w:proofErr w:type="spellStart"/>
+      <w:r>
+        <w:t>tokenização</w:t>
+      </w:r>
+      <w:proofErr w:type="spellEnd"/>
+      <w:r>
+        <w:t>, classificação, “</w:t>
+      </w:r>
+      <w:proofErr w:type="spellStart"/>
+      <w:r>
+        <w:t>stemming</w:t>
+      </w:r>
+      <w:proofErr w:type="spellEnd"/>
+      <w:r>
+        <w:t xml:space="preserve">”, análise de raciocínio semântico, e um fórum ativo de discussão </w:t>
+      </w:r>
+      <w:r>
+        <w:t>(</w:t>
+      </w:r>
+      <w:r>
+        <w:t>Bird et al.</w:t>
+      </w:r>
+      <w:r>
+        <w:t>, 2009)</w:t>
+      </w:r>
+      <w:r>
+        <w:t xml:space="preserve">. Para desenvolver aplicações utilizando a biblioteca de código aberto NLTK, é necessário a utilização da linguagem de programação </w:t>
+      </w:r>
+      <w:proofErr w:type="spellStart"/>
+      <w:r>
+        <w:t>python</w:t>
+      </w:r>
+      <w:proofErr w:type="spellEnd"/>
+      <w:r>
+        <w:rPr>
+          <w:rStyle w:val="Refdenotaderodap"/>
+        </w:rPr>
+        <w:footnoteReference w:id="2"/>
+      </w:r>
+      <w:r>
+        <w:t>.</w:t>
+      </w:r>
+    </w:p>
+    <w:p>
+      <w:pPr>
+        <w:spacing w:line="360" w:lineRule="auto"/>
+        <w:ind w:firstLine="709"/>
+      </w:pPr>
+      <w:r>
+        <w:t>Python</w:t>
+      </w:r>
+      <w:r>
+        <w:t xml:space="preserve"> é uma linguagem de alto nível, orientada a objetos, interpretada e iterativa, de tipagem forte e dinâmica, com uma sintaxe relativamente simples e de fácil compreensão. A linguagem possui diversas estruturas como, por exemplo, dicionários, “</w:t>
+      </w:r>
+      <w:proofErr w:type="spellStart"/>
+      <w:r>
+        <w:t>array</w:t>
+      </w:r>
+      <w:r>
+        <w:t>s</w:t>
+      </w:r>
+      <w:proofErr w:type="spellEnd"/>
+      <w:r>
+        <w:t xml:space="preserve">”, e uma gama de bibliotecas e módulos prontos para atender grandes demandas de processamento </w:t>
+      </w:r>
+      <w:r>
+        <w:rPr>
+          <w:noProof/>
+        </w:rPr>
+        <w:t>(B</w:t>
+      </w:r>
+      <w:r>
+        <w:rPr>
+          <w:noProof/>
+        </w:rPr>
+        <w:t>orges</w:t>
+      </w:r>
+      <w:r>
+        <w:rPr>
+          <w:noProof/>
+        </w:rPr>
+        <w:t>, 2014)</w:t>
+      </w:r>
+      <w:r>
+        <w:t>.</w:t>
+      </w:r>
+    </w:p>
+    <w:p>
+      <w:pPr>
+        <w:spacing w:line="360" w:lineRule="auto"/>
+        <w:ind w:firstLine="709"/>
+      </w:pPr>
+      <w:r>
+        <w:lastRenderedPageBreak/>
+        <w:t xml:space="preserve">Uma das bibliotecas mais populares do Python é a </w:t>
+      </w:r>
+      <w:proofErr w:type="spellStart"/>
+      <w:r>
+        <w:t>NumPy</w:t>
+      </w:r>
+      <w:proofErr w:type="spellEnd"/>
+      <w:r>
+        <w:t>, que manipula matrizes multidimensionais e realiza operações matemáticas de alto desempenho</w:t>
+      </w:r>
+      <w:r>
+        <w:t xml:space="preserve"> (Pedregosa et al., 2011)</w:t>
+      </w:r>
+      <w:r>
+        <w:t>.</w:t>
+      </w:r>
+      <w:r>
+        <w:t xml:space="preserve"> Pandas também é uma biblioteca muito importante</w:t>
+      </w:r>
+      <w:r>
+        <w:t xml:space="preserve"> para realizar tarefas de limpeza e preparação dos dados</w:t>
+      </w:r>
+      <w:r>
+        <w:t xml:space="preserve">, pois oferece ao usuário ferramentas </w:t>
+      </w:r>
+      <w:r>
+        <w:t xml:space="preserve">analíticas </w:t>
+      </w:r>
+      <w:r>
+        <w:t>robustas para trabalhar com dados estruturados</w:t>
+      </w:r>
+      <w:r>
+        <w:t xml:space="preserve"> e </w:t>
+      </w:r>
+      <w:r>
+        <w:t>fornece estrutura de dados de alto desempenho, tonando-se fundamental para a análise exploratória dos dados</w:t>
+      </w:r>
+      <w:r>
+        <w:t xml:space="preserve"> (</w:t>
+      </w:r>
+      <w:proofErr w:type="spellStart"/>
+      <w:r>
+        <w:t>McKinney</w:t>
+      </w:r>
+      <w:proofErr w:type="spellEnd"/>
+      <w:r>
+        <w:t>, 2010).</w:t>
+      </w:r>
+    </w:p>
+    <w:p>
+      <w:pPr>
+        <w:spacing w:line="360" w:lineRule="auto"/>
+        <w:ind w:firstLine="709"/>
+      </w:pPr>
+      <w:r>
+        <w:t>De forma simplificada, bibliotecas em Python são um conjunto de ferramentas extremamente poderosas</w:t>
+      </w:r>
+      <w:r>
+        <w:t xml:space="preserve"> disponibilizadas ao usuário</w:t>
+      </w:r>
+      <w:r>
+        <w:t xml:space="preserve">, </w:t>
+      </w:r>
+      <w:r>
+        <w:t>no qual se torna possível</w:t>
+      </w:r>
+      <w:r>
+        <w:t xml:space="preserve"> realizar uma variedade de tarefas de forma eficiente</w:t>
+      </w:r>
+      <w:r>
         <w:t xml:space="preserve"> </w:t>
       </w:r>
       <w:r>
-        <w:t>(JURAFSKY, 2000)</w:t>
+        <w:rPr>
+          <w:noProof/>
+        </w:rPr>
+        <w:t>(B</w:t>
+      </w:r>
+      <w:r>
+        <w:rPr>
+          <w:noProof/>
+        </w:rPr>
+        <w:t>orges</w:t>
+      </w:r>
+      <w:r>
+        <w:rPr>
+          <w:noProof/>
+        </w:rPr>
+        <w:t>, 2014)</w:t>
       </w:r>
       <w:r>
         <w:t>.</w:t>
       </w:r>
+      <w:r>
+        <w:t xml:space="preserve"> Também </w:t>
+      </w:r>
+      <w:r>
+        <w:t xml:space="preserve">são fundamentais para o </w:t>
+      </w:r>
+      <w:r>
+        <w:t>reaproveitamento de código</w:t>
+      </w:r>
+      <w:r>
+        <w:t>.</w:t>
+      </w:r>
     </w:p>
     <w:p>
       <w:pPr>
@@ -1812,15 +2208,29 @@
         <w:ind w:firstLine="709"/>
       </w:pPr>
       <w:r>
-        <w:t xml:space="preserve">Resumidamente, a etapa de </w:t>
-      </w:r>
-      <w:proofErr w:type="spellStart"/>
-      <w:r>
-        <w:t>tokenização</w:t>
-      </w:r>
-      <w:proofErr w:type="spellEnd"/>
-      <w:r>
-        <w:t xml:space="preserve"> é essencial para que a máquina possa entender e processar dados textuais da melhor forma possível.</w:t>
+        <w:t xml:space="preserve">No entanto, para ter acesso a todas as ferramentas de análise de dados disponibilizadas pela linguagem, é necessário instalar algumas dependências do </w:t>
+      </w:r>
+      <w:proofErr w:type="spellStart"/>
+      <w:r>
+        <w:t>python</w:t>
+      </w:r>
+      <w:proofErr w:type="spellEnd"/>
+      <w:r>
+        <w:t xml:space="preserve"> em um “hardware” com poder de processamento consideravelmente robusto. Visto que isso pode se tornar um limitante, existem algumas ferramentas de computação em nuvem que disponibiliza uma máquina virtual para realizar essa atividade, como por exemplo o Google </w:t>
+      </w:r>
+      <w:proofErr w:type="spellStart"/>
+      <w:r>
+        <w:t>Colab</w:t>
+      </w:r>
+      <w:proofErr w:type="spellEnd"/>
+      <w:r>
+        <w:rPr>
+          <w:rStyle w:val="Refdenotaderodap"/>
+        </w:rPr>
+        <w:footnoteReference w:id="3"/>
+      </w:r>
+      <w:r>
+        <w:t>.</w:t>
       </w:r>
     </w:p>
     <w:p>
@@ -1829,25 +2239,328 @@
         <w:ind w:firstLine="709"/>
       </w:pPr>
       <w:r>
-        <w:t xml:space="preserve">A PLN tem sua importância nos seguimentos científicos, econômicos, sociais e culturais. O ponto positivo é que essa tecnologia está em constante crescimento devido </w:t>
-      </w:r>
-      <w:r>
+        <w:t xml:space="preserve">O Google </w:t>
+      </w:r>
+      <w:proofErr w:type="spellStart"/>
+      <w:r>
+        <w:t>Colab</w:t>
+      </w:r>
+      <w:proofErr w:type="spellEnd"/>
+      <w:r>
+        <w:t xml:space="preserve"> é uma plataforma de computação em nuvem gratuita, baseada em </w:t>
+      </w:r>
+      <w:proofErr w:type="spellStart"/>
+      <w:r>
+        <w:t>Jupyter</w:t>
+      </w:r>
+      <w:proofErr w:type="spellEnd"/>
+      <w:r>
+        <w:t xml:space="preserve"> Notebooks, que permite aos usuários escrever e executar código em Python. Ele é mantido pelo Google </w:t>
+      </w:r>
+      <w:proofErr w:type="spellStart"/>
+      <w:r>
+        <w:t>Research</w:t>
+      </w:r>
+      <w:proofErr w:type="spellEnd"/>
+      <w:r>
+        <w:t xml:space="preserve"> e é uma ótima opção para quem procura uma plataforma de desenvolvimento colaborativo e acessível</w:t>
+      </w:r>
+      <w:r>
+        <w:t xml:space="preserve"> (</w:t>
+      </w:r>
+      <w:proofErr w:type="spellStart"/>
+      <w:r>
+        <w:t>Gunawan</w:t>
+      </w:r>
+      <w:proofErr w:type="spellEnd"/>
+      <w:r>
+        <w:t>, 2020)</w:t>
+      </w:r>
+      <w:r>
+        <w:t>.</w:t>
+      </w:r>
+      <w:r>
+        <w:t xml:space="preserve"> A vantagem de usar uma plataforma de como o Google </w:t>
+      </w:r>
+      <w:proofErr w:type="spellStart"/>
+      <w:r>
+        <w:t>Colab</w:t>
+      </w:r>
+      <w:proofErr w:type="spellEnd"/>
+      <w:r>
+        <w:t xml:space="preserve"> é que </w:t>
+      </w:r>
+      <w:r>
+        <w:t>el</w:t>
+      </w:r>
+      <w:r>
+        <w:t>a</w:t>
+      </w:r>
+      <w:r>
+        <w:t xml:space="preserve"> permite acesso a recursos </w:t>
+      </w:r>
+      <w:r>
+        <w:t>computacionais</w:t>
+      </w:r>
+      <w:r>
+        <w:t xml:space="preserve"> de alto desempenho, como </w:t>
+      </w:r>
+      <w:r>
+        <w:t>Unidades de Processamento Gráfico “</w:t>
+      </w:r>
+      <w:proofErr w:type="spellStart"/>
+      <w:r>
+        <w:t>Graphics</w:t>
+      </w:r>
+      <w:proofErr w:type="spellEnd"/>
+      <w:r>
+        <w:t xml:space="preserve"> </w:t>
+      </w:r>
+      <w:proofErr w:type="spellStart"/>
+      <w:r>
+        <w:t>Processing</w:t>
+      </w:r>
+      <w:proofErr w:type="spellEnd"/>
+      <w:r>
+        <w:t xml:space="preserve"> Unit” [</w:t>
+      </w:r>
+      <w:r>
+        <w:t>GPU</w:t>
+      </w:r>
+      <w:r>
+        <w:t>]</w:t>
+      </w:r>
+      <w:r>
+        <w:t xml:space="preserve"> e </w:t>
+      </w:r>
+      <w:r>
+        <w:t xml:space="preserve">Unidades de Processamento Tensorial “Tensor </w:t>
+      </w:r>
+      <w:proofErr w:type="spellStart"/>
+      <w:r>
+        <w:t>Processing</w:t>
+      </w:r>
+      <w:proofErr w:type="spellEnd"/>
+      <w:r>
+        <w:t xml:space="preserve"> Unit” [</w:t>
+      </w:r>
+      <w:r>
+        <w:t>TPU</w:t>
+      </w:r>
+      <w:r>
+        <w:t>]</w:t>
+      </w:r>
+      <w:r>
+        <w:t xml:space="preserve">, sem a necessidade de configurar e gerenciar infraestrutura própria. Isso torna o </w:t>
+      </w:r>
+      <w:proofErr w:type="spellStart"/>
+      <w:r>
+        <w:t>Colab</w:t>
+      </w:r>
+      <w:proofErr w:type="spellEnd"/>
+      <w:r>
+        <w:t xml:space="preserve"> especialmente útil para aplicações de aprendizado de máquina e processamento de grandes conjuntos de dados</w:t>
+      </w:r>
+      <w:r>
+        <w:t xml:space="preserve"> (Carneiro, 2018)</w:t>
+      </w:r>
+      <w:r>
+        <w:t>.</w:t>
+      </w:r>
+    </w:p>
+    <w:p>
+      <w:pPr>
+        <w:spacing w:line="360" w:lineRule="auto"/>
+        <w:ind w:firstLine="709"/>
+      </w:pPr>
+      <w:r>
+        <w:t>A extração de dados utilizados para exemplificar o funcionamento da biblioteca NLTK</w:t>
+      </w:r>
+      <w:r>
+        <w:t xml:space="preserve"> refere-se a</w:t>
+      </w:r>
+      <w:r>
+        <w:t xml:space="preserve"> arquivos textuais em formato </w:t>
+      </w:r>
+      <w:proofErr w:type="spellStart"/>
+      <w:r>
+        <w:t>txt</w:t>
+      </w:r>
+      <w:proofErr w:type="spellEnd"/>
+      <w:r>
+        <w:t xml:space="preserve">. </w:t>
+      </w:r>
+      <w:r>
+        <w:t>Esse formato foi escolhido por ser um documento de estrutura simples e de fácil manipulação, contendo sequencias de linhas com descrições de caracteres. Outro ponto positivo de arquivos com extensões .</w:t>
+      </w:r>
+      <w:proofErr w:type="spellStart"/>
+      <w:r>
+        <w:t>txt</w:t>
+      </w:r>
+      <w:proofErr w:type="spellEnd"/>
+      <w:r>
+        <w:t xml:space="preserve"> é a sua compatibilidade com todos os sistemas operacionais como Linux, Mac, Windows, Android e iOS, por exemplo.</w:t>
+      </w:r>
+    </w:p>
+    <w:p>
+      <w:pPr>
+        <w:spacing w:line="360" w:lineRule="auto"/>
+        <w:ind w:firstLine="709"/>
+      </w:pPr>
+      <w:r>
+        <w:t>AQUI VOU CITAR QUAIS LIVROS VOU USAR.</w:t>
+      </w:r>
+    </w:p>
+    <w:p>
+      <w:pPr>
+        <w:spacing w:line="360" w:lineRule="auto"/>
+        <w:ind w:firstLine="709"/>
+      </w:pPr>
+      <w:r>
+        <w:t xml:space="preserve">Após a etapa de extração dos dados, é essencial realizar a tarefa de tratar as informações coletadas, visando retirar itens indesejados que possam interferir nas análises futuras. Para tratar essa situação, a implementação de técnicas de expressão regular, ou </w:t>
+      </w:r>
+      <w:r>
+        <w:lastRenderedPageBreak/>
+        <w:t>“</w:t>
+      </w:r>
+      <w:proofErr w:type="spellStart"/>
+      <w:r>
+        <w:t>Regex</w:t>
+      </w:r>
+      <w:proofErr w:type="spellEnd"/>
+      <w:r>
+        <w:t>”</w:t>
+      </w:r>
+      <w:r>
+        <w:rPr>
+          <w:rStyle w:val="Refdenotaderodap"/>
+        </w:rPr>
+        <w:footnoteReference w:id="4"/>
+      </w:r>
+      <w:r>
+        <w:t xml:space="preserve">, são frequentemente utilizadas, pois permitem identificar </w:t>
+      </w:r>
+      <w:r>
+        <w:t>sequência</w:t>
+      </w:r>
+      <w:r>
+        <w:t>s de caracteres ou determinadas combinações considerando os parâmetros definidos pelo usuário. Pode-se obter resultados significativos utilizando essa ferramenta como, por exemplo, separar letras de números, identificar documentos seguindo padrões de caracteres (CPF, por exemplo), identificar extensões de documentos, dentre outros parâmetros. De forma simplificada, o desenvolvi</w:t>
+      </w:r>
+      <w:r>
+        <w:t>mento</w:t>
+      </w:r>
+      <w:r>
+        <w:t xml:space="preserve"> de funções com o objetivo de realizar o pré-processamento dos dados textuais contidos nos arquivos, é de grande importância para a parte analítica do projeto.</w:t>
+      </w:r>
+    </w:p>
+    <w:p>
+      <w:pPr>
+        <w:spacing w:line="360" w:lineRule="auto"/>
+        <w:ind w:firstLine="709"/>
+      </w:pPr>
+      <w:r>
+        <w:t xml:space="preserve">Com os dados obtidos após a implementação dos processos citados anteriormente, </w:t>
+      </w:r>
+      <w:r>
+        <w:t>optou-se por desenvolver</w:t>
+      </w:r>
+      <w:r>
+        <w:t xml:space="preserve"> uma análise qualitativa das informações</w:t>
+      </w:r>
+      <w:r>
+        <w:t>,</w:t>
+      </w:r>
+      <w:r>
+        <w:t xml:space="preserve"> </w:t>
+      </w:r>
+      <w:r>
+        <w:t>onde</w:t>
+      </w:r>
+      <w:r>
+        <w:t xml:space="preserve"> o intuito </w:t>
+      </w:r>
+      <w:r>
+        <w:t>é</w:t>
+      </w:r>
+      <w:r>
+        <w:t xml:space="preserve"> </w:t>
+      </w:r>
+      <w:r>
+        <w:t>explorar e compreender</w:t>
+      </w:r>
+      <w:r>
+        <w:t xml:space="preserve"> </w:t>
+      </w:r>
+      <w:r>
+        <w:t xml:space="preserve">as principais funcionalidades </w:t>
+      </w:r>
+      <w:r>
+        <w:t xml:space="preserve">da biblioteca </w:t>
+      </w:r>
+      <w:r>
+        <w:t>NLTK</w:t>
+      </w:r>
+      <w:r>
+        <w:t>.</w:t>
+      </w:r>
+    </w:p>
+    <w:p>
+      <w:pPr>
+        <w:spacing w:line="360" w:lineRule="auto"/>
+        <w:ind w:firstLine="709"/>
         <w:rPr>
           <w:color w:val="000000"/>
         </w:rPr>
-        <w:t>à</w:t>
-      </w:r>
-      <w:r>
-        <w:t xml:space="preserve"> implementação de suas técnicas em uma variedade de novas aplicações de linguagem, como descrito anteriormente. Por esta razão, é importante para uma ampla gama de pessoas, ter competências práticas para a utilização dessas técnicas englobadas pela PLN como, por exemplo, analistas de dados, engenheiro de dados, cientista de dados, desenvolvedores de “softwares”, cientistas da computação, acadêmicos, dentre outros </w:t>
-      </w:r>
-      <w:r>
-        <w:t>(</w:t>
-      </w:r>
-      <w:r>
-        <w:t>Bird et al.</w:t>
-      </w:r>
-      <w:r>
-        <w:t>, 2009)</w:t>
+      </w:pPr>
+    </w:p>
+    <w:p>
+      <w:pPr>
+        <w:pStyle w:val="PargrafodaLista"/>
+        <w:spacing w:line="360" w:lineRule="auto"/>
+        <w:ind w:left="0"/>
+        <w:jc w:val="left"/>
+        <w:rPr>
+          <w:b/>
+        </w:rPr>
+      </w:pPr>
+      <w:r>
+        <w:rPr>
+          <w:b/>
+        </w:rPr>
+        <w:t>Resultados Preliminares</w:t>
+      </w:r>
+    </w:p>
+    <w:p>
+      <w:pPr>
+        <w:pStyle w:val="PargrafodaLista"/>
+        <w:spacing w:line="360" w:lineRule="auto"/>
+        <w:ind w:left="0"/>
+        <w:jc w:val="left"/>
+        <w:rPr>
+          <w:b/>
+        </w:rPr>
+      </w:pPr>
+    </w:p>
+    <w:p>
+      <w:pPr>
+        <w:pStyle w:val="PargrafodaLista"/>
+        <w:spacing w:line="360" w:lineRule="auto"/>
+        <w:ind w:left="0" w:firstLine="709"/>
+      </w:pPr>
+      <w:r>
+        <w:t>O desenvolvimento d</w:t>
+      </w:r>
+      <w:r>
+        <w:t>e um</w:t>
+      </w:r>
+      <w:r>
+        <w:t xml:space="preserve"> algoritmo de processamento de linguagem natural foi realizado seguindo etapas lineares para alcançar o objetivo final do projeto, que é, de forma resumida, gerar insights com informações </w:t>
+      </w:r>
+      <w:r>
+        <w:t>extraídas de arquivos de texto</w:t>
+      </w:r>
+      <w:r>
+        <w:t>. Nesse sentido, cada etapa do desenvolvimento da análise de dados textuais foi separada em blocos, para facilitar o entendimento de cada script</w:t>
       </w:r>
       <w:r>
         <w:t>.</w:t>
@@ -1855,536 +2568,18 @@
     </w:p>
     <w:p>
       <w:pPr>
-        <w:spacing w:line="360" w:lineRule="auto"/>
-        <w:ind w:firstLine="709"/>
-      </w:pPr>
-      <w:r>
-        <w:lastRenderedPageBreak/>
-        <w:t>NLTK</w:t>
-      </w:r>
-      <w:r>
-        <w:t xml:space="preserve"> é uma plataforma que trabalha com as diversas técnicas de processamento estatístico de linguagem natural, facilitando a implementação dessas ferramentas em diversos “</w:t>
-      </w:r>
-      <w:r>
-        <w:t>softwares</w:t>
-      </w:r>
-      <w:r>
-        <w:t xml:space="preserve">”. A plataforma possui recursos léxicos e disponibiliza bibliotecas de processamento de textos para </w:t>
-      </w:r>
-      <w:proofErr w:type="spellStart"/>
-      <w:r>
-        <w:t>tokenização</w:t>
-      </w:r>
-      <w:proofErr w:type="spellEnd"/>
-      <w:r>
-        <w:t>, classificação, “</w:t>
-      </w:r>
-      <w:proofErr w:type="spellStart"/>
-      <w:r>
-        <w:t>stemming</w:t>
-      </w:r>
-      <w:proofErr w:type="spellEnd"/>
-      <w:r>
-        <w:t xml:space="preserve">”, análise de raciocínio semântico, e um fórum ativo de discussão </w:t>
-      </w:r>
-      <w:r>
-        <w:t>(</w:t>
-      </w:r>
-      <w:r>
-        <w:t>Bird et al.</w:t>
-      </w:r>
-      <w:r>
-        <w:t>, 2009)</w:t>
-      </w:r>
-      <w:r>
-        <w:t xml:space="preserve">. Para desenvolver aplicações utilizando a biblioteca de código aberto NLTK, é necessário a utilização da linguagem de programação </w:t>
-      </w:r>
-      <w:proofErr w:type="spellStart"/>
-      <w:r>
-        <w:t>python</w:t>
-      </w:r>
-      <w:proofErr w:type="spellEnd"/>
-      <w:r>
-        <w:rPr>
-          <w:rStyle w:val="Refdenotaderodap"/>
-        </w:rPr>
-        <w:footnoteReference w:id="2"/>
-      </w:r>
-      <w:r>
-        <w:t>.</w:t>
-      </w:r>
-    </w:p>
-    <w:p>
-      <w:pPr>
-        <w:spacing w:line="360" w:lineRule="auto"/>
-        <w:ind w:firstLine="709"/>
-      </w:pPr>
-      <w:r>
-        <w:t>Python</w:t>
-      </w:r>
-      <w:r>
-        <w:t xml:space="preserve"> é uma linguagem de alto nível, orientada a objetos, interpretada e iterativa, de tipagem forte e dinâmica, com uma sintaxe relativamente simples e de fácil compreensão. A linguagem possui diversas estruturas como, por exemplo, dicionários, “</w:t>
-      </w:r>
-      <w:proofErr w:type="spellStart"/>
-      <w:r>
-        <w:t>array</w:t>
-      </w:r>
-      <w:r>
-        <w:t>s</w:t>
-      </w:r>
-      <w:proofErr w:type="spellEnd"/>
-      <w:r>
-        <w:t xml:space="preserve">”, e uma gama de bibliotecas e módulos prontos para atender grandes demandas de processamento </w:t>
-      </w:r>
-      <w:r>
-        <w:rPr>
-          <w:noProof/>
-        </w:rPr>
-        <w:t>(B</w:t>
-      </w:r>
-      <w:r>
-        <w:rPr>
-          <w:noProof/>
-        </w:rPr>
-        <w:t>orges</w:t>
-      </w:r>
-      <w:r>
-        <w:rPr>
-          <w:noProof/>
-        </w:rPr>
-        <w:t>, 2014)</w:t>
-      </w:r>
-      <w:r>
-        <w:t>.</w:t>
-      </w:r>
-    </w:p>
-    <w:p>
-      <w:pPr>
-        <w:spacing w:line="360" w:lineRule="auto"/>
-        <w:ind w:firstLine="709"/>
-      </w:pPr>
-      <w:r>
-        <w:t xml:space="preserve">Uma das bibliotecas mais populares do Python é a </w:t>
-      </w:r>
-      <w:proofErr w:type="spellStart"/>
-      <w:r>
-        <w:t>NumPy</w:t>
-      </w:r>
-      <w:proofErr w:type="spellEnd"/>
-      <w:r>
-        <w:t>, que manipula matrizes multidimensionais e realiza operações matemáticas de alto desempenho</w:t>
-      </w:r>
-      <w:r>
-        <w:t xml:space="preserve"> (Pedregosa et al., 2011)</w:t>
-      </w:r>
-      <w:r>
-        <w:t>.</w:t>
-      </w:r>
-      <w:r>
-        <w:t xml:space="preserve"> Pandas também é uma biblioteca muito importante</w:t>
-      </w:r>
-      <w:r>
-        <w:t xml:space="preserve"> para realizar tarefas de limpeza e preparação dos dados</w:t>
-      </w:r>
-      <w:r>
-        <w:t xml:space="preserve">, pois oferece ao usuário ferramentas </w:t>
-      </w:r>
-      <w:r>
-        <w:t xml:space="preserve">analíticas </w:t>
-      </w:r>
-      <w:r>
-        <w:t>robustas para trabalhar com dados estruturados</w:t>
-      </w:r>
-      <w:r>
-        <w:t xml:space="preserve"> e </w:t>
-      </w:r>
-      <w:r>
-        <w:t>fornece estrutura de dados de alto desempenho, tonando-se fundamental para a análise exploratória dos dados</w:t>
-      </w:r>
-      <w:r>
-        <w:t xml:space="preserve"> (</w:t>
-      </w:r>
-      <w:proofErr w:type="spellStart"/>
-      <w:r>
-        <w:t>McKinney</w:t>
-      </w:r>
-      <w:proofErr w:type="spellEnd"/>
-      <w:r>
-        <w:t>, 2010).</w:t>
-      </w:r>
-    </w:p>
-    <w:p>
-      <w:pPr>
-        <w:spacing w:line="360" w:lineRule="auto"/>
-        <w:ind w:firstLine="709"/>
-      </w:pPr>
-      <w:r>
-        <w:t>De forma simplificada, bibliotecas em Python são um conjunto de ferramentas extremamente poderosas</w:t>
-      </w:r>
-      <w:r>
-        <w:t xml:space="preserve"> disponibilizadas ao usuário</w:t>
-      </w:r>
-      <w:r>
-        <w:t xml:space="preserve">, </w:t>
-      </w:r>
-      <w:r>
-        <w:t>no qual se torna possível</w:t>
-      </w:r>
-      <w:r>
-        <w:t xml:space="preserve"> realizar uma variedade de tarefas de forma eficiente</w:t>
-      </w:r>
-      <w:r>
-        <w:t xml:space="preserve"> </w:t>
-      </w:r>
-      <w:r>
-        <w:rPr>
-          <w:noProof/>
-        </w:rPr>
-        <w:t>(B</w:t>
-      </w:r>
-      <w:r>
-        <w:rPr>
-          <w:noProof/>
-        </w:rPr>
-        <w:t>orges</w:t>
-      </w:r>
-      <w:r>
-        <w:rPr>
-          <w:noProof/>
-        </w:rPr>
-        <w:t>, 2014)</w:t>
-      </w:r>
-      <w:r>
-        <w:t>.</w:t>
-      </w:r>
-      <w:r>
-        <w:t xml:space="preserve"> Também </w:t>
-      </w:r>
-      <w:r>
-        <w:t xml:space="preserve">são fundamentais para o </w:t>
-      </w:r>
-      <w:r>
-        <w:t>reaproveitamento de código</w:t>
-      </w:r>
-      <w:r>
-        <w:t>.</w:t>
-      </w:r>
-    </w:p>
-    <w:p>
-      <w:pPr>
-        <w:spacing w:line="360" w:lineRule="auto"/>
-        <w:ind w:firstLine="709"/>
-      </w:pPr>
-      <w:r>
-        <w:t xml:space="preserve">No entanto, para ter acesso a todas as ferramentas de análise de dados disponibilizadas pela linguagem, é necessário instalar algumas dependências do </w:t>
-      </w:r>
-      <w:proofErr w:type="spellStart"/>
-      <w:r>
-        <w:t>python</w:t>
-      </w:r>
-      <w:proofErr w:type="spellEnd"/>
-      <w:r>
-        <w:t xml:space="preserve"> em um “hardware” com poder de processamento consideravelmente robusto. Visto que isso pode se tornar um limitante, existem algumas ferramentas de computação em nuvem que disponibiliza uma máquina virtual para realizar essa atividade, como por exemplo o Google </w:t>
-      </w:r>
-      <w:proofErr w:type="spellStart"/>
-      <w:r>
-        <w:t>Colab</w:t>
-      </w:r>
-      <w:proofErr w:type="spellEnd"/>
-      <w:r>
-        <w:rPr>
-          <w:rStyle w:val="Refdenotaderodap"/>
-        </w:rPr>
-        <w:footnoteReference w:id="3"/>
-      </w:r>
-      <w:r>
-        <w:t>.</w:t>
-      </w:r>
-    </w:p>
-    <w:p>
-      <w:pPr>
-        <w:spacing w:line="360" w:lineRule="auto"/>
-        <w:ind w:firstLine="709"/>
-      </w:pPr>
-      <w:r>
-        <w:t xml:space="preserve">O Google </w:t>
-      </w:r>
-      <w:proofErr w:type="spellStart"/>
-      <w:r>
-        <w:t>Colab</w:t>
-      </w:r>
-      <w:proofErr w:type="spellEnd"/>
-      <w:r>
-        <w:t xml:space="preserve"> é uma plataforma de computação em nuvem gratuita, baseada em </w:t>
-      </w:r>
-      <w:proofErr w:type="spellStart"/>
-      <w:r>
-        <w:t>Jupyter</w:t>
-      </w:r>
-      <w:proofErr w:type="spellEnd"/>
-      <w:r>
-        <w:t xml:space="preserve"> Notebooks, que permite aos usuários escrever e executar código em Python. Ele é mantido pelo Google </w:t>
-      </w:r>
-      <w:proofErr w:type="spellStart"/>
-      <w:r>
-        <w:t>Research</w:t>
-      </w:r>
-      <w:proofErr w:type="spellEnd"/>
-      <w:r>
-        <w:t xml:space="preserve"> e é uma ótima opção para quem procura uma plataforma de desenvolvimento colaborativo e acessível</w:t>
-      </w:r>
-      <w:r>
-        <w:t xml:space="preserve"> (</w:t>
-      </w:r>
-      <w:proofErr w:type="spellStart"/>
-      <w:r>
-        <w:t>Gunawan</w:t>
-      </w:r>
-      <w:proofErr w:type="spellEnd"/>
-      <w:r>
-        <w:t>, 2020)</w:t>
-      </w:r>
-      <w:r>
-        <w:t>.</w:t>
-      </w:r>
-      <w:r>
-        <w:t xml:space="preserve"> A vantagem de usar uma plataforma de como o Google </w:t>
-      </w:r>
-      <w:proofErr w:type="spellStart"/>
-      <w:r>
-        <w:t>Colab</w:t>
-      </w:r>
-      <w:proofErr w:type="spellEnd"/>
-      <w:r>
-        <w:t xml:space="preserve"> é que </w:t>
-      </w:r>
-      <w:r>
-        <w:t>el</w:t>
-      </w:r>
-      <w:r>
-        <w:t>a</w:t>
-      </w:r>
-      <w:r>
-        <w:t xml:space="preserve"> permite acesso a recursos </w:t>
-      </w:r>
-      <w:r>
-        <w:t>computacionais</w:t>
-      </w:r>
-      <w:r>
-        <w:t xml:space="preserve"> de alto desempenho, como </w:t>
-      </w:r>
-      <w:r>
-        <w:t>Unidades de Processamento Gráfico “</w:t>
-      </w:r>
-      <w:proofErr w:type="spellStart"/>
-      <w:r>
-        <w:t>Graphics</w:t>
-      </w:r>
-      <w:proofErr w:type="spellEnd"/>
-      <w:r>
-        <w:t xml:space="preserve"> </w:t>
-      </w:r>
-      <w:proofErr w:type="spellStart"/>
-      <w:r>
-        <w:t>Processing</w:t>
-      </w:r>
-      <w:proofErr w:type="spellEnd"/>
-      <w:r>
-        <w:t xml:space="preserve"> Unit” </w:t>
-      </w:r>
-      <w:r>
-        <w:lastRenderedPageBreak/>
-        <w:t>[</w:t>
-      </w:r>
-      <w:r>
-        <w:t>GPU</w:t>
-      </w:r>
-      <w:r>
-        <w:t>]</w:t>
-      </w:r>
-      <w:r>
-        <w:t xml:space="preserve"> e </w:t>
-      </w:r>
-      <w:r>
-        <w:t xml:space="preserve">Unidades de Processamento Tensorial “Tensor </w:t>
-      </w:r>
-      <w:proofErr w:type="spellStart"/>
-      <w:r>
-        <w:t>Processing</w:t>
-      </w:r>
-      <w:proofErr w:type="spellEnd"/>
-      <w:r>
-        <w:t xml:space="preserve"> Unit” [</w:t>
-      </w:r>
-      <w:r>
-        <w:t>TPU</w:t>
-      </w:r>
-      <w:r>
-        <w:t>]</w:t>
-      </w:r>
-      <w:r>
-        <w:t xml:space="preserve">, sem a necessidade de configurar e gerenciar infraestrutura própria. Isso torna o </w:t>
-      </w:r>
-      <w:proofErr w:type="spellStart"/>
-      <w:r>
-        <w:t>Colab</w:t>
-      </w:r>
-      <w:proofErr w:type="spellEnd"/>
-      <w:r>
-        <w:t xml:space="preserve"> especialmente útil para aplicações de aprendizado de máquina e processamento de grandes conjuntos de dados</w:t>
-      </w:r>
-      <w:r>
-        <w:t xml:space="preserve"> (Carneiro, 2018)</w:t>
-      </w:r>
-      <w:r>
-        <w:t>.</w:t>
-      </w:r>
-    </w:p>
-    <w:p>
-      <w:pPr>
-        <w:spacing w:line="360" w:lineRule="auto"/>
-        <w:ind w:firstLine="709"/>
-      </w:pPr>
-      <w:r>
-        <w:t>A extração de dados utilizados para exemplificar o funcionamento da biblioteca NLTK</w:t>
-      </w:r>
-      <w:r>
-        <w:t xml:space="preserve"> refere-se a</w:t>
-      </w:r>
-      <w:r>
-        <w:t xml:space="preserve"> arquivos textuais em formato </w:t>
-      </w:r>
-      <w:proofErr w:type="spellStart"/>
-      <w:r>
-        <w:t>txt</w:t>
-      </w:r>
-      <w:proofErr w:type="spellEnd"/>
-      <w:r>
-        <w:t xml:space="preserve">. </w:t>
-      </w:r>
-      <w:r>
-        <w:t>Esse formato foi escolhido por ser um documento de estrutura simples e de fácil manipulação, contendo sequencias de linhas com descrições de caracteres. Outro ponto positivo de arquivos com extensões .</w:t>
-      </w:r>
-      <w:proofErr w:type="spellStart"/>
-      <w:r>
-        <w:t>txt</w:t>
-      </w:r>
-      <w:proofErr w:type="spellEnd"/>
-      <w:r>
-        <w:t xml:space="preserve"> é a sua compatibilidade com todos os sistemas operacionais como Linux, Mac, Windows, Android e iOS, por exemplo.</w:t>
-      </w:r>
-    </w:p>
-    <w:p>
-      <w:pPr>
-        <w:spacing w:line="360" w:lineRule="auto"/>
-        <w:ind w:firstLine="709"/>
-      </w:pPr>
-      <w:r>
-        <w:t>AQUI VOU CITAR QUAIS LIVROS VOU USAR.</w:t>
-      </w:r>
-    </w:p>
-    <w:p>
-      <w:pPr>
-        <w:spacing w:line="360" w:lineRule="auto"/>
-        <w:ind w:firstLine="709"/>
-      </w:pPr>
-      <w:r>
-        <w:t>Após a etapa de extração dos dados, é essencial realizar a tarefa de tratar as informações coletadas, visando retirar itens indesejados que possam interferir nas análises futuras. Para tratar essa situação, a implementação de técnicas de expressão regular, ou “</w:t>
-      </w:r>
-      <w:proofErr w:type="spellStart"/>
-      <w:r>
-        <w:t>Regex</w:t>
-      </w:r>
-      <w:proofErr w:type="spellEnd"/>
-      <w:r>
-        <w:t>”</w:t>
-      </w:r>
-      <w:r>
-        <w:rPr>
-          <w:rStyle w:val="Refdenotaderodap"/>
-        </w:rPr>
-        <w:footnoteReference w:id="4"/>
-      </w:r>
-      <w:r>
-        <w:t xml:space="preserve">, são frequentemente utilizadas, pois permitem identificar </w:t>
-      </w:r>
-      <w:r>
-        <w:t>sequência</w:t>
-      </w:r>
-      <w:r>
-        <w:t>s de caracteres ou determinadas combinações considerando os parâmetros definidos pelo usuário. Pode-se obter resultados significativos utilizando essa ferramenta como, por exemplo, separar letras de números, identificar documentos seguindo padrões de caracteres (CPF, por exemplo), identificar extensões de documentos, dentre outros parâmetros. De forma simplificada, o desenvolvi</w:t>
-      </w:r>
-      <w:r>
-        <w:t>mento</w:t>
-      </w:r>
-      <w:r>
-        <w:t xml:space="preserve"> de funções com o objetivo de realizar o pré-processamento dos dados textuais contidos nos arquivos, é de grande importância para a parte analítica do projeto.</w:t>
-      </w:r>
-    </w:p>
-    <w:p>
-      <w:pPr>
-        <w:spacing w:line="360" w:lineRule="auto"/>
-        <w:ind w:firstLine="709"/>
-      </w:pPr>
-      <w:r>
-        <w:t xml:space="preserve">Com os dados obtidos após a implementação dos processos citados anteriormente, </w:t>
-      </w:r>
-      <w:r>
-        <w:t>optou-se por desenvolver</w:t>
-      </w:r>
-      <w:r>
-        <w:t xml:space="preserve"> uma análise qualitativa das informações</w:t>
-      </w:r>
-      <w:r>
-        <w:t>,</w:t>
-      </w:r>
-      <w:r>
-        <w:t xml:space="preserve"> </w:t>
-      </w:r>
-      <w:r>
-        <w:t>onde</w:t>
-      </w:r>
-      <w:r>
-        <w:t xml:space="preserve"> o intuito </w:t>
-      </w:r>
-      <w:r>
-        <w:t>é</w:t>
-      </w:r>
-      <w:r>
-        <w:t xml:space="preserve"> </w:t>
-      </w:r>
-      <w:r>
-        <w:t>explorar e compreender</w:t>
-      </w:r>
-      <w:r>
-        <w:t xml:space="preserve"> </w:t>
-      </w:r>
-      <w:r>
-        <w:t xml:space="preserve">as principais funcionalidades </w:t>
-      </w:r>
-      <w:r>
-        <w:t xml:space="preserve">da biblioteca </w:t>
-      </w:r>
-      <w:r>
-        <w:t>NLTK</w:t>
-      </w:r>
-      <w:r>
-        <w:t>.</w:t>
-      </w:r>
-    </w:p>
-    <w:p>
-      <w:pPr>
-        <w:spacing w:line="360" w:lineRule="auto"/>
-        <w:ind w:firstLine="709"/>
-        <w:rPr>
-          <w:color w:val="000000"/>
-        </w:rPr>
-      </w:pPr>
-    </w:p>
-    <w:p>
-      <w:pPr>
         <w:pStyle w:val="PargrafodaLista"/>
         <w:spacing w:line="360" w:lineRule="auto"/>
+        <w:ind w:left="0" w:firstLine="709"/>
+        <w:rPr>
+          <w:b/>
+        </w:rPr>
+      </w:pPr>
+    </w:p>
+    <w:p>
+      <w:pPr>
+        <w:pStyle w:val="PargrafodaLista"/>
+        <w:spacing w:line="360" w:lineRule="auto"/>
         <w:ind w:left="0"/>
         <w:jc w:val="left"/>
         <w:rPr>
@@ -2395,17 +2590,30 @@
         <w:rPr>
           <w:b/>
         </w:rPr>
-        <w:t>Resultados Preliminares</w:t>
+        <w:t>Conclusão(</w:t>
+      </w:r>
+      <w:proofErr w:type="spellStart"/>
+      <w:r>
+        <w:rPr>
+          <w:b/>
+        </w:rPr>
+        <w:t>ões</w:t>
+      </w:r>
+      <w:proofErr w:type="spellEnd"/>
+      <w:r>
+        <w:rPr>
+          <w:b/>
+        </w:rPr>
+        <w:t>) ou Considerações Finais</w:t>
       </w:r>
     </w:p>
     <w:p>
       <w:pPr>
         <w:pStyle w:val="PargrafodaLista"/>
         <w:spacing w:line="360" w:lineRule="auto"/>
-        <w:ind w:left="0"/>
-        <w:jc w:val="left"/>
-        <w:rPr>
-          <w:b/>
+        <w:ind w:left="0" w:firstLine="709"/>
+        <w:rPr>
+          <w:bCs/>
         </w:rPr>
       </w:pPr>
     </w:p>
@@ -2414,91 +2622,14 @@
         <w:pStyle w:val="PargrafodaLista"/>
         <w:spacing w:line="360" w:lineRule="auto"/>
         <w:ind w:left="0" w:firstLine="709"/>
-      </w:pPr>
-      <w:r>
-        <w:t>O desenvolvimento d</w:t>
-      </w:r>
-      <w:r>
-        <w:t>e um</w:t>
-      </w:r>
-      <w:r>
-        <w:t xml:space="preserve"> algoritmo de processamento de linguagem natural foi realizado seguindo etapas lineares para alcançar o objetivo final do projeto, que é, de forma resumida, gerar insights com informações </w:t>
-      </w:r>
-      <w:r>
-        <w:t>extraídas de arquivos de texto</w:t>
-      </w:r>
-      <w:r>
-        <w:t>. Nesse sentido, cada etapa do desenvolvimento da análise de dados textuais foi separada em blocos, para facilitar o entendimento de cada script</w:t>
-      </w:r>
-      <w:r>
-        <w:t>.</w:t>
-      </w:r>
-    </w:p>
-    <w:p>
-      <w:pPr>
-        <w:pStyle w:val="PargrafodaLista"/>
-        <w:spacing w:line="360" w:lineRule="auto"/>
-        <w:ind w:left="0" w:firstLine="709"/>
-        <w:rPr>
-          <w:b/>
-        </w:rPr>
-      </w:pPr>
-    </w:p>
-    <w:p>
-      <w:pPr>
-        <w:pStyle w:val="PargrafodaLista"/>
-        <w:spacing w:line="360" w:lineRule="auto"/>
-        <w:ind w:left="0"/>
-        <w:jc w:val="left"/>
-        <w:rPr>
-          <w:b/>
-        </w:rPr>
-      </w:pPr>
-      <w:r>
-        <w:rPr>
-          <w:b/>
-        </w:rPr>
-        <w:t>Conclusão(</w:t>
-      </w:r>
-      <w:proofErr w:type="spellStart"/>
-      <w:r>
-        <w:rPr>
-          <w:b/>
-        </w:rPr>
-        <w:t>ões</w:t>
-      </w:r>
-      <w:proofErr w:type="spellEnd"/>
-      <w:r>
-        <w:rPr>
-          <w:b/>
-        </w:rPr>
-        <w:t>) ou Considerações Finais</w:t>
-      </w:r>
-    </w:p>
-    <w:p>
-      <w:pPr>
-        <w:pStyle w:val="PargrafodaLista"/>
-        <w:spacing w:line="360" w:lineRule="auto"/>
-        <w:ind w:left="0" w:firstLine="709"/>
         <w:rPr>
           <w:bCs/>
         </w:rPr>
       </w:pPr>
-    </w:p>
-    <w:p>
-      <w:pPr>
-        <w:pStyle w:val="PargrafodaLista"/>
-        <w:spacing w:line="360" w:lineRule="auto"/>
-        <w:ind w:left="0" w:firstLine="709"/>
+      <w:r>
         <w:rPr>
           <w:bCs/>
         </w:rPr>
-      </w:pPr>
-      <w:r>
-        <w:rPr>
-          <w:bCs/>
-        </w:rPr>
-        <w:lastRenderedPageBreak/>
         <w:t>Tópico obrigatório para</w:t>
       </w:r>
       <w:r>
@@ -2596,6 +2727,7 @@
         <w:rPr>
           <w:b/>
         </w:rPr>
+        <w:lastRenderedPageBreak/>
         <w:t>Referências</w:t>
       </w:r>
     </w:p>
@@ -3098,247 +3230,407 @@
           <w:rFonts w:eastAsia="Times New Roman"/>
           <w:lang w:val="en-US" w:eastAsia="pt-BR"/>
         </w:rPr>
+        <w:t>GUNAWAN, Teddy Surya et al. Development of video-based emotion recognition using deep learning with Google Colab. TELKOMNIKA (Telecommunication Computing Electronics and Control), v. 18, n. 5, p. 2463-2471, 2020.</w:t>
+      </w:r>
+    </w:p>
+    <w:p>
+      <w:pPr>
+        <w:spacing w:line="240" w:lineRule="auto"/>
+        <w:jc w:val="left"/>
+        <w:rPr>
+          <w:rFonts w:eastAsia="Times New Roman"/>
+          <w:lang w:val="en-US" w:eastAsia="pt-BR"/>
+        </w:rPr>
+      </w:pPr>
+    </w:p>
+    <w:p>
+      <w:pPr>
+        <w:spacing w:line="240" w:lineRule="auto"/>
+        <w:jc w:val="left"/>
+        <w:rPr>
+          <w:rFonts w:eastAsia="Times New Roman"/>
+          <w:lang w:val="en-US" w:eastAsia="pt-BR"/>
+        </w:rPr>
+      </w:pPr>
+      <w:r>
+        <w:rPr>
+          <w:rFonts w:eastAsia="Times New Roman"/>
+          <w:lang w:val="en-US" w:eastAsia="pt-BR"/>
+        </w:rPr>
+        <w:t xml:space="preserve">CARNEIRO, Tiago et al. Performance analysis of google </w:t>
+      </w:r>
+      <w:proofErr w:type="spellStart"/>
+      <w:r>
+        <w:rPr>
+          <w:rFonts w:eastAsia="Times New Roman"/>
+          <w:lang w:val="en-US" w:eastAsia="pt-BR"/>
+        </w:rPr>
+        <w:t>colaboratory</w:t>
+      </w:r>
+      <w:proofErr w:type="spellEnd"/>
+      <w:r>
+        <w:rPr>
+          <w:rFonts w:eastAsia="Times New Roman"/>
+          <w:lang w:val="en-US" w:eastAsia="pt-BR"/>
+        </w:rPr>
+        <w:t xml:space="preserve"> as a tool for accelerating deep learning applications. </w:t>
+      </w:r>
+      <w:r>
+        <w:rPr>
+          <w:rFonts w:eastAsia="Times New Roman"/>
+          <w:lang w:val="en-US" w:eastAsia="pt-BR"/>
+        </w:rPr>
+        <w:t>IEEE Access, v. 6, p. 61677-61685, 2018.</w:t>
+      </w:r>
+    </w:p>
+    <w:p>
+      <w:pPr>
+        <w:spacing w:line="240" w:lineRule="auto"/>
+        <w:jc w:val="left"/>
+        <w:rPr>
+          <w:rFonts w:eastAsia="Times New Roman"/>
+          <w:lang w:val="en-US" w:eastAsia="pt-BR"/>
+        </w:rPr>
+      </w:pPr>
+      <w:r>
+        <w:rPr>
+          <w:rFonts w:eastAsia="Times New Roman"/>
+          <w:lang w:val="en-US" w:eastAsia="pt-BR"/>
+        </w:rPr>
+        <w:t>CASTRO, Sergio M. et al. Automated annotation and classification of BI-RADS assessment from radiology reports. Journal of biomedical informatics, v. 69, p. 177-187, 2017.</w:t>
+      </w:r>
+    </w:p>
+    <w:p>
+      <w:pPr>
+        <w:spacing w:line="240" w:lineRule="auto"/>
+        <w:jc w:val="left"/>
+        <w:rPr>
+          <w:rFonts w:eastAsia="Times New Roman"/>
+          <w:lang w:val="en-US" w:eastAsia="pt-BR"/>
+        </w:rPr>
+      </w:pPr>
+    </w:p>
+    <w:p>
+      <w:pPr>
+        <w:spacing w:line="240" w:lineRule="auto"/>
+        <w:jc w:val="left"/>
+        <w:rPr>
+          <w:rFonts w:eastAsia="Times New Roman"/>
+          <w:lang w:val="en-US" w:eastAsia="pt-BR"/>
+        </w:rPr>
+      </w:pPr>
+      <w:r>
+        <w:rPr>
+          <w:rFonts w:eastAsia="Times New Roman"/>
+          <w:lang w:val="en-US" w:eastAsia="pt-BR"/>
+        </w:rPr>
+        <w:t>JURAFSKY, Dan. Speech &amp; language processing. Pearson Education India, 2000.</w:t>
+      </w:r>
+    </w:p>
+    <w:p>
+      <w:pPr>
+        <w:spacing w:line="240" w:lineRule="auto"/>
+        <w:jc w:val="left"/>
+        <w:rPr>
+          <w:rFonts w:eastAsia="Times New Roman"/>
+          <w:lang w:val="en-US" w:eastAsia="pt-BR"/>
+        </w:rPr>
+      </w:pPr>
+    </w:p>
+    <w:p>
+      <w:pPr>
+        <w:spacing w:line="240" w:lineRule="auto"/>
+        <w:jc w:val="left"/>
+        <w:rPr>
+          <w:rFonts w:eastAsia="Times New Roman"/>
+          <w:lang w:val="en-US" w:eastAsia="pt-BR"/>
+        </w:rPr>
+      </w:pPr>
+      <w:r>
+        <w:rPr>
+          <w:rFonts w:eastAsia="Times New Roman"/>
+          <w:lang w:val="en-US" w:eastAsia="pt-BR"/>
+        </w:rPr>
+        <w:t>JURASFKY, Daniel; MARTIN, James H. An introduction to natural language processing, computational linguistics, and speech recognition. 2000.</w:t>
+      </w:r>
+    </w:p>
+    <w:p>
+      <w:pPr>
+        <w:spacing w:line="240" w:lineRule="auto"/>
+        <w:jc w:val="left"/>
+        <w:rPr>
+          <w:rFonts w:eastAsia="Times New Roman"/>
+          <w:lang w:val="en-US" w:eastAsia="pt-BR"/>
+        </w:rPr>
+      </w:pPr>
+    </w:p>
+    <w:p>
+      <w:pPr>
+        <w:spacing w:line="240" w:lineRule="auto"/>
+        <w:jc w:val="left"/>
+        <w:rPr>
+          <w:rFonts w:eastAsia="Times New Roman"/>
+          <w:lang w:val="en-US" w:eastAsia="pt-BR"/>
+        </w:rPr>
+      </w:pPr>
+      <w:r>
+        <w:rPr>
+          <w:rFonts w:eastAsia="Times New Roman"/>
+          <w:lang w:val="en-US" w:eastAsia="pt-BR"/>
+        </w:rPr>
+        <w:t>KILGARRIFF, Adam; GREFENSTETTE, Gregory. Introduction to the special issue on the web as corpus. Computational linguistics, v. 29, n. 3, p. 333-347, 2003.</w:t>
+      </w:r>
+    </w:p>
+    <w:p>
+      <w:pPr>
+        <w:spacing w:line="240" w:lineRule="auto"/>
+        <w:jc w:val="left"/>
+        <w:rPr>
+          <w:rFonts w:eastAsia="Times New Roman"/>
+          <w:lang w:val="en-US" w:eastAsia="pt-BR"/>
+        </w:rPr>
+      </w:pPr>
+    </w:p>
+    <w:p>
+      <w:pPr>
+        <w:spacing w:line="240" w:lineRule="auto"/>
+        <w:jc w:val="left"/>
+        <w:rPr>
+          <w:rFonts w:eastAsia="Times New Roman"/>
+          <w:lang w:val="en-US" w:eastAsia="pt-BR"/>
+        </w:rPr>
+      </w:pPr>
+      <w:r>
+        <w:rPr>
+          <w:rFonts w:eastAsia="Times New Roman"/>
+          <w:lang w:val="en-US" w:eastAsia="pt-BR"/>
+        </w:rPr>
+        <w:t xml:space="preserve">CHANG, Angel X.; MANNING, Christopher D. </w:t>
+      </w:r>
+      <w:proofErr w:type="spellStart"/>
+      <w:r>
+        <w:rPr>
+          <w:rFonts w:eastAsia="Times New Roman"/>
+          <w:lang w:val="en-US" w:eastAsia="pt-BR"/>
+        </w:rPr>
+        <w:t>TokensRegex</w:t>
+      </w:r>
+      <w:proofErr w:type="spellEnd"/>
+      <w:r>
+        <w:rPr>
+          <w:rFonts w:eastAsia="Times New Roman"/>
+          <w:lang w:val="en-US" w:eastAsia="pt-BR"/>
+        </w:rPr>
+        <w:t>: Defining cascaded regular expressions over tokens. Stanford University Computer Science Technical Reports. CSTR, v. 2, p. 2014, 2014.</w:t>
+      </w:r>
+    </w:p>
+    <w:p>
+      <w:pPr>
+        <w:spacing w:line="240" w:lineRule="auto"/>
+        <w:jc w:val="left"/>
+        <w:rPr>
+          <w:rFonts w:eastAsia="Times New Roman"/>
+          <w:lang w:val="en-US" w:eastAsia="pt-BR"/>
+        </w:rPr>
+      </w:pPr>
+    </w:p>
+    <w:p>
+      <w:pPr>
+        <w:spacing w:line="240" w:lineRule="auto"/>
+        <w:jc w:val="left"/>
+        <w:rPr>
+          <w:rFonts w:eastAsia="Times New Roman"/>
+          <w:lang w:eastAsia="pt-BR"/>
+        </w:rPr>
+      </w:pPr>
+      <w:r>
+        <w:rPr>
+          <w:rFonts w:eastAsia="Times New Roman"/>
+          <w:lang w:val="en-US" w:eastAsia="pt-BR"/>
+        </w:rPr>
         <w:lastRenderedPageBreak/>
-        <w:t>GUNAWAN, Teddy Surya et al. Development of video-based emotion recognition using deep learning with Google Colab. TELKOMNIKA (Telecommunication Computing Electronics and Control), v. 18, n. 5, p. 2463-2471, 2020.</w:t>
-      </w:r>
-    </w:p>
-    <w:p>
-      <w:pPr>
-        <w:spacing w:line="240" w:lineRule="auto"/>
-        <w:jc w:val="left"/>
-        <w:rPr>
-          <w:rFonts w:eastAsia="Times New Roman"/>
-          <w:lang w:val="en-US" w:eastAsia="pt-BR"/>
-        </w:rPr>
-      </w:pPr>
-    </w:p>
-    <w:p>
-      <w:pPr>
-        <w:spacing w:line="240" w:lineRule="auto"/>
-        <w:jc w:val="left"/>
+        <w:t xml:space="preserve">JIANG, </w:t>
+      </w:r>
+      <w:proofErr w:type="spellStart"/>
+      <w:r>
+        <w:rPr>
+          <w:rFonts w:eastAsia="Times New Roman"/>
+          <w:lang w:val="en-US" w:eastAsia="pt-BR"/>
+        </w:rPr>
+        <w:t>Zhipeng</w:t>
+      </w:r>
+      <w:proofErr w:type="spellEnd"/>
+      <w:r>
+        <w:rPr>
+          <w:rFonts w:eastAsia="Times New Roman"/>
+          <w:lang w:val="en-US" w:eastAsia="pt-BR"/>
+        </w:rPr>
+        <w:t xml:space="preserve"> et al. De-identification of medical records using conditional random fields and long short-term memory networks. </w:t>
+      </w:r>
+      <w:proofErr w:type="spellStart"/>
+      <w:r>
         <w:rPr>
           <w:rFonts w:eastAsia="Times New Roman"/>
           <w:lang w:eastAsia="pt-BR"/>
         </w:rPr>
-      </w:pPr>
-      <w:r>
-        <w:rPr>
-          <w:rFonts w:eastAsia="Times New Roman"/>
-          <w:lang w:val="en-US" w:eastAsia="pt-BR"/>
-        </w:rPr>
-        <w:t xml:space="preserve">CARNEIRO, Tiago et al. Performance analysis of google </w:t>
-      </w:r>
-      <w:proofErr w:type="spellStart"/>
-      <w:r>
-        <w:rPr>
-          <w:rFonts w:eastAsia="Times New Roman"/>
-          <w:lang w:val="en-US" w:eastAsia="pt-BR"/>
-        </w:rPr>
-        <w:t>colaboratory</w:t>
-      </w:r>
-      <w:proofErr w:type="spellEnd"/>
-      <w:r>
-        <w:rPr>
-          <w:rFonts w:eastAsia="Times New Roman"/>
-          <w:lang w:val="en-US" w:eastAsia="pt-BR"/>
-        </w:rPr>
-        <w:t xml:space="preserve"> as a tool for accelerating deep learning applications. </w:t>
-      </w:r>
+        <w:t>Journal</w:t>
+      </w:r>
+      <w:proofErr w:type="spellEnd"/>
       <w:r>
         <w:rPr>
           <w:rFonts w:eastAsia="Times New Roman"/>
           <w:lang w:eastAsia="pt-BR"/>
         </w:rPr>
-        <w:t>IEEE Access, v. 6, p. 61677-61685, 2018.</w:t>
-      </w:r>
-    </w:p>
-    <w:p>
-      <w:pPr>
-        <w:spacing w:line="240" w:lineRule="auto"/>
-        <w:jc w:val="left"/>
-        <w:rPr>
-          <w:rFonts w:eastAsia="Times New Roman"/>
-          <w:lang w:val="en-US" w:eastAsia="pt-BR"/>
-        </w:rPr>
-      </w:pPr>
-      <w:r>
-        <w:rPr>
-          <w:rFonts w:eastAsia="Times New Roman"/>
-          <w:lang w:val="en-US" w:eastAsia="pt-BR"/>
-        </w:rPr>
-        <w:t>CASTRO, Sergio M. et al. Automated annotation and classification of BI-RADS assessment from radiology reports. Journal of biomedical informatics, v. 69, p. 177-187, 2017.</w:t>
-      </w:r>
-    </w:p>
-    <w:p>
-      <w:pPr>
-        <w:spacing w:line="240" w:lineRule="auto"/>
-        <w:jc w:val="left"/>
-        <w:rPr>
-          <w:rFonts w:eastAsia="Times New Roman"/>
-          <w:lang w:val="en-US" w:eastAsia="pt-BR"/>
-        </w:rPr>
-      </w:pPr>
-    </w:p>
-    <w:p>
-      <w:pPr>
-        <w:spacing w:line="240" w:lineRule="auto"/>
-        <w:jc w:val="left"/>
-        <w:rPr>
-          <w:rFonts w:eastAsia="Times New Roman"/>
-          <w:lang w:val="en-US" w:eastAsia="pt-BR"/>
-        </w:rPr>
-      </w:pPr>
-      <w:r>
-        <w:rPr>
-          <w:rFonts w:eastAsia="Times New Roman"/>
-          <w:lang w:val="en-US" w:eastAsia="pt-BR"/>
-        </w:rPr>
-        <w:t>JURAFSKY, Dan. Speech &amp; language processing. Pearson Education India, 2000.</w:t>
-      </w:r>
-    </w:p>
-    <w:p>
-      <w:pPr>
-        <w:spacing w:line="240" w:lineRule="auto"/>
-        <w:jc w:val="left"/>
-        <w:rPr>
-          <w:rFonts w:eastAsia="Times New Roman"/>
-          <w:lang w:val="en-US" w:eastAsia="pt-BR"/>
-        </w:rPr>
-      </w:pPr>
-    </w:p>
-    <w:p>
-      <w:pPr>
-        <w:spacing w:line="240" w:lineRule="auto"/>
-        <w:jc w:val="left"/>
-        <w:rPr>
-          <w:rFonts w:eastAsia="Times New Roman"/>
-          <w:lang w:val="en-US" w:eastAsia="pt-BR"/>
-        </w:rPr>
-      </w:pPr>
-      <w:r>
-        <w:rPr>
-          <w:rFonts w:eastAsia="Times New Roman"/>
-          <w:lang w:val="en-US" w:eastAsia="pt-BR"/>
-        </w:rPr>
-        <w:t>JURAFSKY, D.; MARTIN, J. H. Speech &amp; Language Processing—Third Edition Draft. 2019.</w:t>
-      </w:r>
-    </w:p>
-    <w:p>
-      <w:pPr>
-        <w:spacing w:line="240" w:lineRule="auto"/>
-        <w:jc w:val="left"/>
-        <w:rPr>
-          <w:rFonts w:eastAsia="Times New Roman"/>
-          <w:lang w:val="en-US" w:eastAsia="pt-BR"/>
-        </w:rPr>
-      </w:pPr>
-    </w:p>
-    <w:p>
-      <w:pPr>
-        <w:spacing w:line="240" w:lineRule="auto"/>
-        <w:jc w:val="left"/>
-        <w:rPr>
-          <w:rFonts w:eastAsia="Times New Roman"/>
-          <w:lang w:val="en-US" w:eastAsia="pt-BR"/>
-        </w:rPr>
-      </w:pPr>
-      <w:r>
-        <w:rPr>
-          <w:rFonts w:eastAsia="Times New Roman"/>
-          <w:lang w:val="en-US" w:eastAsia="pt-BR"/>
-        </w:rPr>
-        <w:t>KILGARRIFF, Adam; GREFENSTETTE, Gregory. Introduction to the special issue on the web as corpus. Computational linguistics, v. 29, n. 3, p. 333-347, 2003.</w:t>
-      </w:r>
-    </w:p>
-    <w:p>
-      <w:pPr>
-        <w:spacing w:line="240" w:lineRule="auto"/>
-        <w:jc w:val="left"/>
-        <w:rPr>
-          <w:rFonts w:eastAsia="Times New Roman"/>
-          <w:lang w:val="en-US" w:eastAsia="pt-BR"/>
-        </w:rPr>
-      </w:pPr>
-    </w:p>
-    <w:p>
-      <w:pPr>
-        <w:spacing w:line="240" w:lineRule="auto"/>
-        <w:jc w:val="left"/>
-        <w:rPr>
-          <w:rFonts w:eastAsia="Times New Roman"/>
-          <w:lang w:val="en-US" w:eastAsia="pt-BR"/>
-        </w:rPr>
-      </w:pPr>
-      <w:r>
-        <w:rPr>
-          <w:rFonts w:eastAsia="Times New Roman"/>
-          <w:lang w:val="en-US" w:eastAsia="pt-BR"/>
-        </w:rPr>
-        <w:t xml:space="preserve">CHANG, Angel X.; MANNING, Christopher D. </w:t>
-      </w:r>
-      <w:proofErr w:type="spellStart"/>
-      <w:r>
-        <w:rPr>
-          <w:rFonts w:eastAsia="Times New Roman"/>
-          <w:lang w:val="en-US" w:eastAsia="pt-BR"/>
-        </w:rPr>
-        <w:t>TokensRegex</w:t>
-      </w:r>
-      <w:proofErr w:type="spellEnd"/>
-      <w:r>
-        <w:rPr>
-          <w:rFonts w:eastAsia="Times New Roman"/>
-          <w:lang w:val="en-US" w:eastAsia="pt-BR"/>
-        </w:rPr>
-        <w:t>: Defining cascaded regular expressions over tokens. Stanford University Computer Science Technical Reports. CSTR, v. 2, p. 2014, 2014.</w:t>
-      </w:r>
-    </w:p>
-    <w:p>
-      <w:pPr>
-        <w:spacing w:line="240" w:lineRule="auto"/>
-        <w:jc w:val="left"/>
-        <w:rPr>
-          <w:rFonts w:eastAsia="Times New Roman"/>
-          <w:lang w:val="en-US" w:eastAsia="pt-BR"/>
-        </w:rPr>
-      </w:pPr>
-    </w:p>
-    <w:p>
-      <w:pPr>
-        <w:spacing w:line="240" w:lineRule="auto"/>
-        <w:jc w:val="left"/>
-        <w:rPr>
-          <w:rFonts w:eastAsia="Times New Roman"/>
-          <w:lang w:val="en-US" w:eastAsia="pt-BR"/>
-        </w:rPr>
-      </w:pPr>
-      <w:r>
-        <w:rPr>
-          <w:rFonts w:eastAsia="Times New Roman"/>
-          <w:lang w:val="en-US" w:eastAsia="pt-BR"/>
-        </w:rPr>
-        <w:t xml:space="preserve">JIANG, </w:t>
-      </w:r>
-      <w:proofErr w:type="spellStart"/>
-      <w:r>
-        <w:rPr>
-          <w:rFonts w:eastAsia="Times New Roman"/>
-          <w:lang w:val="en-US" w:eastAsia="pt-BR"/>
-        </w:rPr>
-        <w:t>Zhipeng</w:t>
-      </w:r>
-      <w:proofErr w:type="spellEnd"/>
-      <w:r>
-        <w:rPr>
-          <w:rFonts w:eastAsia="Times New Roman"/>
-          <w:lang w:val="en-US" w:eastAsia="pt-BR"/>
-        </w:rPr>
-        <w:t xml:space="preserve"> et al. De-identification of medical records using conditional random fields and long short-term memory networks. Journal of biomedical informatics, v. 75, p. S43-S53, 2017.</w:t>
-      </w:r>
-    </w:p>
-    <w:p>
-      <w:pPr>
-        <w:spacing w:line="360" w:lineRule="auto"/>
+        <w:t xml:space="preserve"> </w:t>
+      </w:r>
+      <w:proofErr w:type="spellStart"/>
+      <w:r>
+        <w:rPr>
+          <w:rFonts w:eastAsia="Times New Roman"/>
+          <w:lang w:eastAsia="pt-BR"/>
+        </w:rPr>
+        <w:t>of</w:t>
+      </w:r>
+      <w:proofErr w:type="spellEnd"/>
+      <w:r>
+        <w:rPr>
+          <w:rFonts w:eastAsia="Times New Roman"/>
+          <w:lang w:eastAsia="pt-BR"/>
+        </w:rPr>
+        <w:t xml:space="preserve"> </w:t>
+      </w:r>
+      <w:proofErr w:type="spellStart"/>
+      <w:r>
+        <w:rPr>
+          <w:rFonts w:eastAsia="Times New Roman"/>
+          <w:lang w:eastAsia="pt-BR"/>
+        </w:rPr>
+        <w:t>biomedical</w:t>
+      </w:r>
+      <w:proofErr w:type="spellEnd"/>
+      <w:r>
+        <w:rPr>
+          <w:rFonts w:eastAsia="Times New Roman"/>
+          <w:lang w:eastAsia="pt-BR"/>
+        </w:rPr>
+        <w:t xml:space="preserve"> </w:t>
+      </w:r>
+      <w:proofErr w:type="spellStart"/>
+      <w:r>
+        <w:rPr>
+          <w:rFonts w:eastAsia="Times New Roman"/>
+          <w:lang w:eastAsia="pt-BR"/>
+        </w:rPr>
+        <w:t>informatics</w:t>
+      </w:r>
+      <w:proofErr w:type="spellEnd"/>
+      <w:r>
+        <w:rPr>
+          <w:rFonts w:eastAsia="Times New Roman"/>
+          <w:lang w:eastAsia="pt-BR"/>
+        </w:rPr>
+        <w:t>, v. 75, p. S43-S53, 2017.</w:t>
+      </w:r>
+    </w:p>
+    <w:p>
+      <w:pPr>
+        <w:spacing w:line="240" w:lineRule="auto"/>
+        <w:jc w:val="left"/>
+        <w:rPr>
+          <w:rFonts w:eastAsia="Times New Roman"/>
+          <w:lang w:eastAsia="pt-BR"/>
+        </w:rPr>
+      </w:pPr>
+    </w:p>
+    <w:p>
+      <w:pPr>
+        <w:spacing w:line="240" w:lineRule="auto"/>
+        <w:jc w:val="left"/>
+        <w:rPr>
+          <w:rFonts w:eastAsia="Times New Roman"/>
+          <w:lang w:val="en-US" w:eastAsia="pt-BR"/>
+        </w:rPr>
+      </w:pPr>
+      <w:r>
+        <w:rPr>
+          <w:rFonts w:eastAsia="Times New Roman"/>
+          <w:lang w:val="en-US" w:eastAsia="pt-BR"/>
+        </w:rPr>
+        <w:t>CHOMSKY, Noam. Syntactic structures. In: Syntactic Structures. De Gruyter Mouton, 2009.</w:t>
+      </w:r>
+    </w:p>
+    <w:p>
+      <w:pPr>
+        <w:spacing w:line="240" w:lineRule="auto"/>
+        <w:jc w:val="left"/>
+        <w:rPr>
+          <w:rFonts w:eastAsia="Times New Roman"/>
+          <w:lang w:val="en-US" w:eastAsia="pt-BR"/>
+        </w:rPr>
+      </w:pPr>
+    </w:p>
+    <w:p>
+      <w:pPr>
+        <w:spacing w:line="240" w:lineRule="auto"/>
+        <w:jc w:val="left"/>
+        <w:rPr>
+          <w:rFonts w:eastAsia="Times New Roman"/>
+          <w:lang w:val="en-US" w:eastAsia="pt-BR"/>
+        </w:rPr>
+      </w:pPr>
+      <w:r>
+        <w:rPr>
+          <w:rFonts w:eastAsia="Times New Roman"/>
+          <w:lang w:val="en-US" w:eastAsia="pt-BR"/>
+        </w:rPr>
+        <w:t>CHARNIAK, Eugene. Statistical parsing with a context-free grammar and word statistics. AAAI/IAAI, v. 2005, n. 598-603, p. 18, 1997.</w:t>
+      </w:r>
+    </w:p>
+    <w:p>
+      <w:pPr>
+        <w:spacing w:line="240" w:lineRule="auto"/>
+        <w:jc w:val="left"/>
+        <w:rPr>
+          <w:rFonts w:eastAsia="Times New Roman"/>
+          <w:lang w:val="en-US" w:eastAsia="pt-BR"/>
+        </w:rPr>
+      </w:pPr>
+    </w:p>
+    <w:p>
+      <w:pPr>
+        <w:spacing w:line="240" w:lineRule="auto"/>
+        <w:jc w:val="left"/>
+        <w:rPr>
+          <w:rFonts w:eastAsia="Times New Roman"/>
+          <w:lang w:val="en-US" w:eastAsia="pt-BR"/>
+        </w:rPr>
+      </w:pPr>
+      <w:r>
+        <w:rPr>
+          <w:rFonts w:eastAsia="Times New Roman"/>
+          <w:lang w:val="en-US" w:eastAsia="pt-BR"/>
+        </w:rPr>
+        <w:t>KÜBLER, Sandra; MCDONALD, Ryan; NIVRE, Joakim. Dependency parsing. Synthesis lectures on human language technologies, v. 1, n. 1, p. 1-127, 2009.</w:t>
+      </w:r>
+    </w:p>
+    <w:p>
+      <w:pPr>
+        <w:spacing w:line="360" w:lineRule="auto"/>
+        <w:rPr>
+          <w:color w:val="222222"/>
+          <w:sz w:val="20"/>
+          <w:szCs w:val="20"/>
+          <w:shd w:val="clear" w:color="auto" w:fill="FFFFFF"/>
+          <w:lang w:val="en-US"/>
+        </w:rPr>
+      </w:pPr>
+    </w:p>
+    <w:p>
+      <w:pPr>
+        <w:spacing w:line="360" w:lineRule="auto"/>
+        <w:rPr>
+          <w:lang w:val="en-US"/>
+        </w:rPr>
       </w:pPr>
     </w:p>
     <w:p>

</xml_diff>

<commit_message>
Imagem sobre tokenização + aplicação no TCC
</commit_message>
<xml_diff>
--- a/Resultados Preliminares - Vinicius Andrade Lopes.docx
+++ b/Resultados Preliminares - Vinicius Andrade Lopes.docx
@@ -1352,7 +1352,6 @@
     <w:p>
       <w:pPr>
         <w:spacing w:line="360" w:lineRule="auto"/>
-        <w:ind w:firstLine="709"/>
       </w:pPr>
     </w:p>
     <w:p>
@@ -1501,6 +1500,17 @@
       <w:r>
         <w:t xml:space="preserve"> é o processo capaz de realizar um “split” de textos em palavras, frases, símbolos, ou qualquer outro conjunto de caracteres significativos, conhecido como tokens, que podem ser usados posteriormente para uma análise mais robusta.</w:t>
       </w:r>
+      <w:r>
+        <w:t xml:space="preserve"> A Figura 2 exemplifica como funciona o processo de </w:t>
+      </w:r>
+      <w:proofErr w:type="spellStart"/>
+      <w:r>
+        <w:t>tokenização</w:t>
+      </w:r>
+      <w:proofErr w:type="spellEnd"/>
+      <w:r>
+        <w:t xml:space="preserve"> na prática.</w:t>
+      </w:r>
     </w:p>
     <w:p>
       <w:pPr>
@@ -1614,10 +1624,212 @@
     <w:p>
       <w:pPr>
         <w:spacing w:line="360" w:lineRule="auto"/>
+      </w:pPr>
+    </w:p>
+    <w:p>
+      <w:pPr>
+        <w:spacing w:line="360" w:lineRule="auto"/>
+      </w:pPr>
+      <w:r>
+        <w:rPr>
+          <w:noProof/>
+        </w:rPr>
+        <w:drawing>
+          <wp:inline distT="0" distB="0" distL="0" distR="0" wp14:anchorId="7EC40CC7" wp14:editId="5BBC1982">
+            <wp:extent cx="5759450" cy="1741170"/>
+            <wp:effectExtent l="0" t="0" r="6350" b="0"/>
+            <wp:docPr id="9" name="Imagem 9" descr="Interface gráfica do usuário, Texto, Aplicativo&#10;&#10;Descrição gerada automaticamente"/>
+            <wp:cNvGraphicFramePr>
+              <a:graphicFrameLocks xmlns:a="http://schemas.openxmlformats.org/drawingml/2006/main" noChangeAspect="1"/>
+            </wp:cNvGraphicFramePr>
+            <a:graphic xmlns:a="http://schemas.openxmlformats.org/drawingml/2006/main">
+              <a:graphicData uri="http://schemas.openxmlformats.org/drawingml/2006/picture">
+                <pic:pic xmlns:pic="http://schemas.openxmlformats.org/drawingml/2006/picture">
+                  <pic:nvPicPr>
+                    <pic:cNvPr id="9" name="Imagem 9" descr="Interface gráfica do usuário, Texto, Aplicativo&#10;&#10;Descrição gerada automaticamente"/>
+                    <pic:cNvPicPr/>
+                  </pic:nvPicPr>
+                  <pic:blipFill>
+                    <a:blip r:embed="rId13" cstate="print">
+                      <a:extLst>
+                        <a:ext uri="{28A0092B-C50C-407E-A947-70E740481C1C}">
+                          <a14:useLocalDpi xmlns:a14="http://schemas.microsoft.com/office/drawing/2010/main" val="0"/>
+                        </a:ext>
+                      </a:extLst>
+                    </a:blip>
+                    <a:stretch>
+                      <a:fillRect/>
+                    </a:stretch>
+                  </pic:blipFill>
+                  <pic:spPr>
+                    <a:xfrm>
+                      <a:off x="0" y="0"/>
+                      <a:ext cx="5759450" cy="1741170"/>
+                    </a:xfrm>
+                    <a:prstGeom prst="rect">
+                      <a:avLst/>
+                    </a:prstGeom>
+                  </pic:spPr>
+                </pic:pic>
+              </a:graphicData>
+            </a:graphic>
+          </wp:inline>
+        </w:drawing>
+      </w:r>
+    </w:p>
+    <w:p>
+      <w:pPr>
+        <w:pStyle w:val="NormalWeb"/>
+        <w:rPr>
+          <w:rFonts w:ascii="ArialMT" w:hAnsi="ArialMT"/>
+          <w:noProof/>
+          <w:sz w:val="22"/>
+          <w:szCs w:val="22"/>
+        </w:rPr>
+      </w:pPr>
+      <w:r>
+        <w:rPr>
+          <w:rFonts w:ascii="ArialMT" w:hAnsi="ArialMT"/>
+          <w:sz w:val="22"/>
+          <w:szCs w:val="22"/>
+        </w:rPr>
+        <w:t xml:space="preserve">Figura </w:t>
+      </w:r>
+      <w:r>
+        <w:rPr>
+          <w:rFonts w:ascii="ArialMT" w:hAnsi="ArialMT"/>
+          <w:sz w:val="22"/>
+          <w:szCs w:val="22"/>
+        </w:rPr>
+        <w:t>2</w:t>
+      </w:r>
+      <w:r>
+        <w:rPr>
+          <w:rFonts w:ascii="ArialMT" w:hAnsi="ArialMT"/>
+          <w:sz w:val="22"/>
+          <w:szCs w:val="22"/>
+        </w:rPr>
+        <w:t>.</w:t>
+      </w:r>
+      <w:r>
+        <w:rPr>
+          <w:rFonts w:ascii="ArialMT" w:hAnsi="ArialMT"/>
+          <w:sz w:val="22"/>
+          <w:szCs w:val="22"/>
+        </w:rPr>
+        <w:t xml:space="preserve"> Exemplo prático de como funciona a etapa de </w:t>
+      </w:r>
+      <w:proofErr w:type="spellStart"/>
+      <w:r>
+        <w:rPr>
+          <w:rFonts w:ascii="ArialMT" w:hAnsi="ArialMT"/>
+          <w:sz w:val="22"/>
+          <w:szCs w:val="22"/>
+        </w:rPr>
+        <w:t>tokenização</w:t>
+      </w:r>
+      <w:proofErr w:type="spellEnd"/>
+      <w:r>
+        <w:rPr>
+          <w:rFonts w:ascii="ArialMT" w:hAnsi="ArialMT"/>
+          <w:sz w:val="22"/>
+          <w:szCs w:val="22"/>
+        </w:rPr>
+        <w:t xml:space="preserve"> de uma frase</w:t>
+      </w:r>
+      <w:r>
+        <w:rPr>
+          <w:rFonts w:ascii="ArialMT" w:hAnsi="ArialMT"/>
+          <w:sz w:val="22"/>
+          <w:szCs w:val="22"/>
+        </w:rPr>
+        <w:t xml:space="preserve"> </w:t>
+      </w:r>
+      <w:r>
+        <w:rPr>
+          <w:rFonts w:ascii="ArialMT" w:hAnsi="ArialMT"/>
+          <w:sz w:val="22"/>
+          <w:szCs w:val="22"/>
+        </w:rPr>
+        <w:br/>
+        <w:t xml:space="preserve">Fonte: </w:t>
+      </w:r>
+      <w:r>
+        <w:rPr>
+          <w:rFonts w:ascii="ArialMT" w:hAnsi="ArialMT"/>
+          <w:sz w:val="22"/>
+          <w:szCs w:val="22"/>
+        </w:rPr>
+        <w:t>Elaborada pelo autor do projeto</w:t>
+      </w:r>
+      <w:r>
+        <w:rPr>
+          <w:rFonts w:ascii="ArialMT" w:hAnsi="ArialMT"/>
+          <w:sz w:val="22"/>
+          <w:szCs w:val="22"/>
+        </w:rPr>
+        <w:t xml:space="preserve"> (2023)</w:t>
+      </w:r>
+    </w:p>
+    <w:p>
+      <w:pPr>
+        <w:spacing w:line="360" w:lineRule="auto"/>
         <w:ind w:firstLine="709"/>
       </w:pPr>
       <w:r>
-        <w:t>COLOCAR UMA IMAGEM QUE EXEMPLIFIQUE A TOKENIZAÇÃO</w:t>
+        <w:t xml:space="preserve">Outro método bastante comum é a </w:t>
+      </w:r>
+      <w:proofErr w:type="spellStart"/>
+      <w:r>
+        <w:t>tokenização</w:t>
+      </w:r>
+      <w:proofErr w:type="spellEnd"/>
+      <w:r>
+        <w:t xml:space="preserve"> baseada em expressões regulares. Basicamente, esse tipo de abordagem utiliza um conjunto de regras para identificar e separar os textos, tornando a etapa de </w:t>
+      </w:r>
+      <w:proofErr w:type="spellStart"/>
+      <w:r>
+        <w:t>tokenizaçao</w:t>
+      </w:r>
+      <w:proofErr w:type="spellEnd"/>
+      <w:r>
+        <w:t xml:space="preserve"> mais assertiva quando comparado ao método baseado em espaços vazios, porém aumentando o nível de complexidade durante a implementação algorítmica</w:t>
+      </w:r>
+      <w:r>
+        <w:t xml:space="preserve"> (Chang et al., 2014). Existe também um método de </w:t>
+      </w:r>
+      <w:proofErr w:type="spellStart"/>
+      <w:r>
+        <w:t>tokenizaçao</w:t>
+      </w:r>
+      <w:proofErr w:type="spellEnd"/>
+      <w:r>
+        <w:t xml:space="preserve"> baseada em aprendizado de máquina, onde um algoritmo é treinado com exemplos de textos já </w:t>
+      </w:r>
+      <w:proofErr w:type="spellStart"/>
+      <w:r>
+        <w:t>tokenizados</w:t>
+      </w:r>
+      <w:proofErr w:type="spellEnd"/>
+      <w:r>
+        <w:t xml:space="preserve"> e, a partir desse modelo já treinado, o sistema é capaz de identificar qual a melhor forma de realizar a </w:t>
+      </w:r>
+      <w:proofErr w:type="spellStart"/>
+      <w:r>
+        <w:t>tokenização</w:t>
+      </w:r>
+      <w:proofErr w:type="spellEnd"/>
+      <w:r>
+        <w:t xml:space="preserve"> do texto fornecido como “input”.</w:t>
+      </w:r>
+      <w:r>
+        <w:t xml:space="preserve"> Esse último método citado é mais eficiente e o mais complexo de ser implementado, pois requer um alto nível de conhecimento sobre o tema, sendo necessário desenvolver o conjunto de dados de treinamento ou possuir um conjunto com os parâmetros já treinados </w:t>
+      </w:r>
+      <w:r>
+        <w:t>(Jiang et al., 2017)</w:t>
+      </w:r>
+      <w:r>
+        <w:t>.</w:t>
       </w:r>
     </w:p>
     <w:p>
@@ -1626,60 +1838,436 @@
         <w:ind w:firstLine="709"/>
       </w:pPr>
       <w:r>
-        <w:t xml:space="preserve">Outro método bastante comum é a </w:t>
+        <w:t xml:space="preserve">A compreensão dos elementos linguísticos é uma etapa crucial no processamento de linguagem natural, </w:t>
+      </w:r>
+      <w:r>
+        <w:t xml:space="preserve">onde é possível </w:t>
+      </w:r>
+      <w:r>
+        <w:t>identificar e categorizar as palavras, símbolos e marcas de pontuaç</w:t>
+      </w:r>
+      <w:r>
+        <w:t>ões</w:t>
+      </w:r>
+      <w:r>
+        <w:t xml:space="preserve"> presentes em um texto. Essa tarefa é realizada por um </w:t>
+      </w:r>
+      <w:r>
+        <w:t>processo</w:t>
+      </w:r>
+      <w:r>
+        <w:t xml:space="preserve"> chamado analisador léxico. De acordo com </w:t>
       </w:r>
       <w:proofErr w:type="spellStart"/>
       <w:r>
+        <w:t>Jurafsky</w:t>
+      </w:r>
+      <w:proofErr w:type="spellEnd"/>
+      <w:r>
+        <w:t xml:space="preserve"> (20</w:t>
+      </w:r>
+      <w:r>
+        <w:t>20</w:t>
+      </w:r>
+      <w:r>
+        <w:t xml:space="preserve">), </w:t>
+      </w:r>
+      <w:r>
+        <w:t xml:space="preserve">o analisador léxico é responsável por </w:t>
+      </w:r>
+      <w:r>
+        <w:t>le</w:t>
+      </w:r>
+      <w:r>
+        <w:t>r</w:t>
+      </w:r>
+      <w:r>
+        <w:t xml:space="preserve"> o texto</w:t>
+      </w:r>
+      <w:r>
+        <w:t xml:space="preserve">, </w:t>
+      </w:r>
+      <w:r>
+        <w:t>caractere por caractere</w:t>
+      </w:r>
+      <w:r>
+        <w:t xml:space="preserve">, </w:t>
+      </w:r>
+      <w:r>
+        <w:t>e gera</w:t>
+      </w:r>
+      <w:r>
+        <w:t>r</w:t>
+      </w:r>
+      <w:r>
+        <w:t xml:space="preserve"> uma série de tokens, tais como palavras-chave, identificadores, números e símbolos, que serão utilizados posteriormente pelo sistema.</w:t>
+      </w:r>
+    </w:p>
+    <w:p>
+      <w:pPr>
+        <w:spacing w:line="360" w:lineRule="auto"/>
+        <w:ind w:firstLine="709"/>
+      </w:pPr>
+      <w:r>
+        <w:t xml:space="preserve">A </w:t>
+      </w:r>
+      <w:r>
+        <w:t xml:space="preserve">etapa de análise léxica </w:t>
+      </w:r>
+      <w:r>
+        <w:t>é fundamental para que o computador possa interpretar o</w:t>
+      </w:r>
+      <w:r>
+        <w:t xml:space="preserve">s dados textuais </w:t>
+      </w:r>
+      <w:r>
+        <w:t xml:space="preserve">com </w:t>
+      </w:r>
+      <w:r>
+        <w:t xml:space="preserve">alta </w:t>
+      </w:r>
+      <w:r>
+        <w:t xml:space="preserve">precisão. Por exemplo, ao reconhecer uma palavra como um verbo, o sistema pode entender que essa palavra se relaciona a uma ação, e, portanto, pode ser utilizada para realizar certas tarefas. Além disso, </w:t>
+      </w:r>
+      <w:r>
+        <w:t xml:space="preserve">a realização da etapa de </w:t>
+      </w:r>
+      <w:r>
+        <w:t xml:space="preserve">análise léxica é </w:t>
+      </w:r>
+      <w:r>
+        <w:t xml:space="preserve">essencial </w:t>
+      </w:r>
+      <w:r>
+        <w:t xml:space="preserve">para </w:t>
+      </w:r>
+      <w:r>
+        <w:t>o bom desempenho da etapa de</w:t>
+      </w:r>
+      <w:r>
+        <w:t xml:space="preserve"> análise sintática, pois os tokens gerados pelo </w:t>
+      </w:r>
+      <w:r>
+        <w:lastRenderedPageBreak/>
+        <w:t>analisador léxico s</w:t>
+      </w:r>
+      <w:r>
+        <w:t>erão</w:t>
+      </w:r>
+      <w:r>
+        <w:t xml:space="preserve"> usados como entrada para outros componentes do processamento de linguagem natural</w:t>
+      </w:r>
+      <w:r>
+        <w:t xml:space="preserve"> (JURAFSKY, 2000)</w:t>
+      </w:r>
+      <w:r>
+        <w:t>.</w:t>
+      </w:r>
+    </w:p>
+    <w:p>
+      <w:pPr>
+        <w:spacing w:line="360" w:lineRule="auto"/>
+        <w:ind w:firstLine="709"/>
+      </w:pPr>
+      <w:r>
+        <w:t>A análise sintática é uma fase da etapa de análise léxica, na qual fica responsável por identificar e analisar a estrutura gramatical de uma frase. Essa técnica é usada para determinar as funções sintáticas de cada palavra dentro de uma frase, buscando relações entre essas palavras (</w:t>
+      </w:r>
+      <w:r>
+        <w:t>Chomsky, 2009</w:t>
+      </w:r>
+      <w:r>
+        <w:t>).</w:t>
+      </w:r>
+      <w:r>
+        <w:t xml:space="preserve"> De forma similar as etapas descritas anteriormente, existem diversos métodos de realizar a análise sintática, dentre eles: gramáticas formais, análise estatística e análise de dependência.</w:t>
+      </w:r>
+    </w:p>
+    <w:p>
+      <w:pPr>
+        <w:spacing w:line="360" w:lineRule="auto"/>
+        <w:ind w:firstLine="709"/>
+      </w:pPr>
+      <w:r>
+        <w:t xml:space="preserve">As gramáticas formais, de forma resumida, são responsáveis pelo entendimento estrutural de cada frase fornecida como “input” para o algoritmo, identificando o contexto e a relevância de cada palavra (Chomsky, 2009). </w:t>
+      </w:r>
+      <w:r>
+        <w:t xml:space="preserve">Já a análise estatística </w:t>
+      </w:r>
+      <w:r>
+        <w:t xml:space="preserve">se baseia em modelos estatísticos para </w:t>
+      </w:r>
+      <w:r>
+        <w:t>compreender</w:t>
+      </w:r>
+      <w:r>
+        <w:t xml:space="preserve"> a estrutura gramatical de uma frase a partir de dados de treinamento. Esses modelos </w:t>
+      </w:r>
+      <w:r>
+        <w:t xml:space="preserve">têm capacidade </w:t>
+      </w:r>
+      <w:r>
+        <w:t xml:space="preserve">de lidar com a ambiguidade e a variação na língua natural, </w:t>
+      </w:r>
+      <w:r>
+        <w:t>se tornando</w:t>
+      </w:r>
+      <w:r>
+        <w:t xml:space="preserve"> mais robustos em relação aos erros e ao ruído</w:t>
+      </w:r>
+      <w:r>
+        <w:t xml:space="preserve"> (</w:t>
+      </w:r>
+      <w:proofErr w:type="spellStart"/>
+      <w:r>
+        <w:t>Charniak</w:t>
+      </w:r>
+      <w:proofErr w:type="spellEnd"/>
+      <w:r>
+        <w:t>, 1997).</w:t>
+      </w:r>
+      <w:r>
+        <w:t xml:space="preserve"> A análise de dependência se concentra na relação de dependência entre as palavras de uma frase, ou seja, essa técnica tem como princípio de que as palavras de uma frase estão relacionadas entre si através da relação de dependência, como sujeito e verbo, objeto e verbo, dentro outros (</w:t>
+      </w:r>
+      <w:proofErr w:type="spellStart"/>
+      <w:r>
+        <w:t>Kübler</w:t>
+      </w:r>
+      <w:proofErr w:type="spellEnd"/>
+      <w:r>
+        <w:t>, 2009).</w:t>
+      </w:r>
+    </w:p>
+    <w:p>
+      <w:pPr>
+        <w:spacing w:line="360" w:lineRule="auto"/>
+        <w:ind w:firstLine="709"/>
+      </w:pPr>
+      <w:r>
+        <w:t>Análise semântica é a etapa que tem por objetivo determinar o significado das palavras e frases, estabelecendo relações semânticas entre elas. Essa etapa é essencial para o entendimento do contexto e o conteúdo das palavras, sendo utilizada para tarefas de processamento de linguagem natural que evolve tradução e geração automática de textos (JURAFSKY, 2000).</w:t>
+      </w:r>
+    </w:p>
+    <w:p>
+      <w:pPr>
+        <w:spacing w:line="360" w:lineRule="auto"/>
+        <w:ind w:firstLine="709"/>
+      </w:pPr>
+      <w:r>
+        <w:t xml:space="preserve">Resumidamente, </w:t>
+      </w:r>
+      <w:r>
+        <w:t xml:space="preserve">os </w:t>
+      </w:r>
+      <w:r>
+        <w:rPr>
+          <w:rFonts w:ascii="ArialMT" w:hAnsi="ArialMT"/>
+        </w:rPr>
+        <w:t>estágios analíticos do processamento de linguagem natural</w:t>
+      </w:r>
+      <w:r>
+        <w:t xml:space="preserve"> são</w:t>
+      </w:r>
+      <w:r>
+        <w:t xml:space="preserve"> essencia</w:t>
+      </w:r>
+      <w:r>
+        <w:t>is</w:t>
+      </w:r>
+      <w:r>
+        <w:t xml:space="preserve"> para que a máquina possa entender e processar dados textuais da melhor forma possível.</w:t>
+      </w:r>
+    </w:p>
+    <w:p>
+      <w:pPr>
+        <w:spacing w:line="360" w:lineRule="auto"/>
+        <w:ind w:firstLine="709"/>
+      </w:pPr>
+      <w:r>
+        <w:t xml:space="preserve">A PLN tem sua importância nos seguimentos científicos, econômicos, sociais e culturais. O ponto positivo é que essa tecnologia está em constante crescimento devido </w:t>
+      </w:r>
+      <w:r>
+        <w:rPr>
+          <w:color w:val="000000"/>
+        </w:rPr>
+        <w:t>à</w:t>
+      </w:r>
+      <w:r>
+        <w:t xml:space="preserve"> implementação de suas técnicas em uma variedade de novas aplicações de linguagem, como descrito anteriormente. Por esta razão, é importante para uma ampla gama de pessoas, ter competências práticas para a utilização dessas técnicas englobadas pela PLN como, por exemplo, analistas de dados, engenheiro de dados, cientista de dados, desenvolvedores de “softwares”, cientistas da computação, acadêmicos, dentre outros </w:t>
+      </w:r>
+      <w:r>
+        <w:t>(</w:t>
+      </w:r>
+      <w:r>
+        <w:t>Bird et al.</w:t>
+      </w:r>
+      <w:r>
+        <w:t>, 2009)</w:t>
+      </w:r>
+      <w:r>
+        <w:t>.</w:t>
+      </w:r>
+    </w:p>
+    <w:p>
+      <w:pPr>
+        <w:spacing w:line="360" w:lineRule="auto"/>
+        <w:ind w:firstLine="709"/>
+      </w:pPr>
+      <w:r>
+        <w:t>NLTK</w:t>
+      </w:r>
+      <w:r>
+        <w:t xml:space="preserve"> é uma plataforma que trabalha com as diversas técnicas de processamento estatístico de linguagem natural, facilitando a implementação dessas ferramentas em diversos “</w:t>
+      </w:r>
+      <w:r>
+        <w:t>softwares</w:t>
+      </w:r>
+      <w:r>
+        <w:t xml:space="preserve">”. A plataforma possui recursos léxicos e disponibiliza bibliotecas de processamento </w:t>
+      </w:r>
+      <w:r>
+        <w:lastRenderedPageBreak/>
+        <w:t xml:space="preserve">de textos para </w:t>
+      </w:r>
+      <w:proofErr w:type="spellStart"/>
+      <w:r>
         <w:t>tokenização</w:t>
       </w:r>
       <w:proofErr w:type="spellEnd"/>
       <w:r>
-        <w:t xml:space="preserve"> baseada em expressões regulares. Basicamente, esse tipo de abordagem utiliza um conjunto de regras para identificar e separar os textos, tornando a etapa de </w:t>
+        <w:t>, classificação, “</w:t>
       </w:r>
       <w:proofErr w:type="spellStart"/>
       <w:r>
-        <w:t>tokenizaçao</w:t>
+        <w:t>stemming</w:t>
       </w:r>
       <w:proofErr w:type="spellEnd"/>
       <w:r>
-        <w:t xml:space="preserve"> mais assertiva quando comparado ao método baseado em espaços vazios, porém aumentando o nível de complexidade durante a implementação algorítmica</w:t>
-      </w:r>
-      <w:r>
-        <w:t xml:space="preserve"> (Chang et al., 2014). Existe também um método de </w:t>
+        <w:t xml:space="preserve">”, análise de raciocínio semântico, e um fórum ativo de discussão </w:t>
+      </w:r>
+      <w:r>
+        <w:t>(</w:t>
+      </w:r>
+      <w:r>
+        <w:t>Bird et al.</w:t>
+      </w:r>
+      <w:r>
+        <w:t>, 2009)</w:t>
+      </w:r>
+      <w:r>
+        <w:t xml:space="preserve">. Para desenvolver aplicações utilizando a biblioteca de código aberto NLTK, é necessário a utilização da linguagem de programação </w:t>
       </w:r>
       <w:proofErr w:type="spellStart"/>
       <w:r>
-        <w:t>tokenizaçao</w:t>
+        <w:t>python</w:t>
       </w:r>
       <w:proofErr w:type="spellEnd"/>
       <w:r>
-        <w:t xml:space="preserve"> baseada em aprendizado de máquina, onde um algoritmo é treinado com exemplos de textos já </w:t>
+        <w:rPr>
+          <w:rStyle w:val="Refdenotaderodap"/>
+        </w:rPr>
+        <w:footnoteReference w:id="2"/>
+      </w:r>
+      <w:r>
+        <w:t>.</w:t>
+      </w:r>
+    </w:p>
+    <w:p>
+      <w:pPr>
+        <w:spacing w:line="360" w:lineRule="auto"/>
+        <w:ind w:firstLine="709"/>
+      </w:pPr>
+      <w:r>
+        <w:t>Python</w:t>
+      </w:r>
+      <w:r>
+        <w:t xml:space="preserve"> é uma linguagem de alto nível, orientada a objetos, interpretada e iterativa, de tipagem forte e dinâmica, com uma sintaxe relativamente simples e de fácil compreensão. A linguagem possui diversas estruturas como, por exemplo, dicionários, “</w:t>
       </w:r>
       <w:proofErr w:type="spellStart"/>
       <w:r>
-        <w:t>tokenizados</w:t>
+        <w:t>array</w:t>
+      </w:r>
+      <w:r>
+        <w:t>s</w:t>
       </w:r>
       <w:proofErr w:type="spellEnd"/>
       <w:r>
-        <w:t xml:space="preserve"> e, a partir desse modelo já treinado, o sistema é capaz de identificar qual a melhor forma de realizar a </w:t>
+        <w:t xml:space="preserve">”, e uma gama de bibliotecas e módulos prontos para atender grandes demandas de processamento </w:t>
+      </w:r>
+      <w:r>
+        <w:rPr>
+          <w:noProof/>
+        </w:rPr>
+        <w:t>(B</w:t>
+      </w:r>
+      <w:r>
+        <w:rPr>
+          <w:noProof/>
+        </w:rPr>
+        <w:t>orges</w:t>
+      </w:r>
+      <w:r>
+        <w:rPr>
+          <w:noProof/>
+        </w:rPr>
+        <w:t>, 2014)</w:t>
+      </w:r>
+      <w:r>
+        <w:t>.</w:t>
+      </w:r>
+    </w:p>
+    <w:p>
+      <w:pPr>
+        <w:spacing w:line="360" w:lineRule="auto"/>
+        <w:ind w:firstLine="709"/>
+      </w:pPr>
+      <w:r>
+        <w:t xml:space="preserve">Uma das bibliotecas mais populares do Python é a </w:t>
       </w:r>
       <w:proofErr w:type="spellStart"/>
       <w:r>
-        <w:t>tokenização</w:t>
+        <w:t>NumPy</w:t>
       </w:r>
       <w:proofErr w:type="spellEnd"/>
       <w:r>
-        <w:t xml:space="preserve"> do texto fornecido como “input”.</w:t>
-      </w:r>
-      <w:r>
-        <w:t xml:space="preserve"> Esse último método citado é mais eficiente e o mais complexo de ser implementado, pois requer um alto nível de conhecimento sobre o tema, sendo necessário desenvolver o conjunto de dados de treinamento ou possuir um conjunto com os parâmetros já treinados </w:t>
-      </w:r>
-      <w:r>
-        <w:t>(Jiang et al., 2017)</w:t>
+        <w:t>, que manipula matrizes multidimensionais e realiza operações matemáticas de alto desempenho</w:t>
+      </w:r>
+      <w:r>
+        <w:t xml:space="preserve"> (Pedregosa et al., 2011)</w:t>
       </w:r>
       <w:r>
         <w:t>.</w:t>
       </w:r>
+      <w:r>
+        <w:t xml:space="preserve"> Pandas também é uma biblioteca muito importante</w:t>
+      </w:r>
+      <w:r>
+        <w:t xml:space="preserve"> para realizar tarefas de limpeza e preparação dos dados</w:t>
+      </w:r>
+      <w:r>
+        <w:t xml:space="preserve">, pois oferece ao usuário ferramentas </w:t>
+      </w:r>
+      <w:r>
+        <w:t xml:space="preserve">analíticas </w:t>
+      </w:r>
+      <w:r>
+        <w:t>robustas para trabalhar com dados estruturados</w:t>
+      </w:r>
+      <w:r>
+        <w:t xml:space="preserve"> e </w:t>
+      </w:r>
+      <w:r>
+        <w:t>fornece estrutura de dados de alto desempenho, tonando-se fundamental para a análise exploratória dos dados</w:t>
+      </w:r>
+      <w:r>
+        <w:t xml:space="preserve"> (</w:t>
+      </w:r>
+      <w:proofErr w:type="spellStart"/>
+      <w:r>
+        <w:t>McKinney</w:t>
+      </w:r>
+      <w:proofErr w:type="spellEnd"/>
+      <w:r>
+        <w:t>, 2010).</w:t>
+      </w:r>
     </w:p>
     <w:p>
       <w:pPr>
@@ -1687,980 +2275,517 @@
         <w:ind w:firstLine="709"/>
       </w:pPr>
       <w:r>
-        <w:t xml:space="preserve">A compreensão dos elementos linguísticos é uma etapa crucial no processamento de linguagem natural, </w:t>
-      </w:r>
-      <w:r>
-        <w:t xml:space="preserve">onde é possível </w:t>
-      </w:r>
-      <w:r>
-        <w:t>identificar e categorizar as palavras, símbolos e marcas de pontuaç</w:t>
-      </w:r>
-      <w:r>
+        <w:t>De forma simplificada, bibliotecas em Python são um conjunto de ferramentas extremamente poderosas</w:t>
+      </w:r>
+      <w:r>
+        <w:t xml:space="preserve"> disponibilizadas ao usuário</w:t>
+      </w:r>
+      <w:r>
+        <w:t xml:space="preserve">, </w:t>
+      </w:r>
+      <w:r>
+        <w:t>no qual se torna possível</w:t>
+      </w:r>
+      <w:r>
+        <w:t xml:space="preserve"> realizar uma variedade de tarefas de forma eficiente</w:t>
+      </w:r>
+      <w:r>
+        <w:t xml:space="preserve"> </w:t>
+      </w:r>
+      <w:r>
+        <w:rPr>
+          <w:noProof/>
+        </w:rPr>
+        <w:t>(B</w:t>
+      </w:r>
+      <w:r>
+        <w:rPr>
+          <w:noProof/>
+        </w:rPr>
+        <w:t>orges</w:t>
+      </w:r>
+      <w:r>
+        <w:rPr>
+          <w:noProof/>
+        </w:rPr>
+        <w:t>, 2014)</w:t>
+      </w:r>
+      <w:r>
+        <w:t>.</w:t>
+      </w:r>
+      <w:r>
+        <w:t xml:space="preserve"> Também </w:t>
+      </w:r>
+      <w:r>
+        <w:t xml:space="preserve">são fundamentais para o </w:t>
+      </w:r>
+      <w:r>
+        <w:t>reaproveitamento de código</w:t>
+      </w:r>
+      <w:r>
+        <w:t>.</w:t>
+      </w:r>
+    </w:p>
+    <w:p>
+      <w:pPr>
+        <w:spacing w:line="360" w:lineRule="auto"/>
+        <w:ind w:firstLine="709"/>
+      </w:pPr>
+      <w:r>
+        <w:t xml:space="preserve">No entanto, para ter acesso a todas as ferramentas de análise de dados disponibilizadas pela linguagem, é necessário instalar algumas dependências do </w:t>
+      </w:r>
+      <w:proofErr w:type="spellStart"/>
+      <w:r>
+        <w:t>python</w:t>
+      </w:r>
+      <w:proofErr w:type="spellEnd"/>
+      <w:r>
+        <w:t xml:space="preserve"> em um “hardware” com poder de processamento consideravelmente robusto. Visto que isso pode se tornar um limitante, existem algumas ferramentas de computação em nuvem que disponibiliza uma máquina virtual para realizar essa atividade, como por exemplo o Google </w:t>
+      </w:r>
+      <w:proofErr w:type="spellStart"/>
+      <w:r>
+        <w:t>Colab</w:t>
+      </w:r>
+      <w:proofErr w:type="spellEnd"/>
+      <w:r>
+        <w:rPr>
+          <w:rStyle w:val="Refdenotaderodap"/>
+        </w:rPr>
+        <w:footnoteReference w:id="3"/>
+      </w:r>
+      <w:r>
+        <w:t>.</w:t>
+      </w:r>
+    </w:p>
+    <w:p>
+      <w:pPr>
+        <w:spacing w:line="360" w:lineRule="auto"/>
+        <w:ind w:firstLine="709"/>
+      </w:pPr>
+      <w:r>
+        <w:t xml:space="preserve">O Google </w:t>
+      </w:r>
+      <w:proofErr w:type="spellStart"/>
+      <w:r>
+        <w:t>Colab</w:t>
+      </w:r>
+      <w:proofErr w:type="spellEnd"/>
+      <w:r>
+        <w:t xml:space="preserve"> é uma plataforma de computação em nuvem gratuita, baseada em </w:t>
+      </w:r>
+      <w:proofErr w:type="spellStart"/>
+      <w:r>
+        <w:t>Jupyter</w:t>
+      </w:r>
+      <w:proofErr w:type="spellEnd"/>
+      <w:r>
+        <w:t xml:space="preserve"> Notebooks, que permite aos usuários escrever e executar código em Python. Ele é mantido pelo Google </w:t>
+      </w:r>
+      <w:proofErr w:type="spellStart"/>
+      <w:r>
+        <w:t>Research</w:t>
+      </w:r>
+      <w:proofErr w:type="spellEnd"/>
+      <w:r>
+        <w:t xml:space="preserve"> e é uma ótima opção para quem procura uma plataforma de desenvolvimento colaborativo e acessível</w:t>
+      </w:r>
+      <w:r>
+        <w:t xml:space="preserve"> (</w:t>
+      </w:r>
+      <w:proofErr w:type="spellStart"/>
+      <w:r>
+        <w:t>Gunawan</w:t>
+      </w:r>
+      <w:proofErr w:type="spellEnd"/>
+      <w:r>
+        <w:t>, 2020)</w:t>
+      </w:r>
+      <w:r>
+        <w:t>.</w:t>
+      </w:r>
+      <w:r>
+        <w:t xml:space="preserve"> A vantagem de usar uma plataforma de como o Google </w:t>
+      </w:r>
+      <w:proofErr w:type="spellStart"/>
+      <w:r>
+        <w:t>Colab</w:t>
+      </w:r>
+      <w:proofErr w:type="spellEnd"/>
+      <w:r>
+        <w:t xml:space="preserve"> é que </w:t>
+      </w:r>
+      <w:r>
+        <w:t>el</w:t>
+      </w:r>
+      <w:r>
+        <w:t>a</w:t>
+      </w:r>
+      <w:r>
+        <w:t xml:space="preserve"> permite acesso a recursos </w:t>
+      </w:r>
+      <w:r>
+        <w:t>computacionais</w:t>
+      </w:r>
+      <w:r>
+        <w:t xml:space="preserve"> de alto desempenho, como </w:t>
+      </w:r>
+      <w:r>
+        <w:t>Unidades de Processamento Gráfico “</w:t>
+      </w:r>
+      <w:proofErr w:type="spellStart"/>
+      <w:r>
+        <w:t>Graphics</w:t>
+      </w:r>
+      <w:proofErr w:type="spellEnd"/>
+      <w:r>
+        <w:t xml:space="preserve"> </w:t>
+      </w:r>
+      <w:proofErr w:type="spellStart"/>
+      <w:r>
+        <w:t>Processing</w:t>
+      </w:r>
+      <w:proofErr w:type="spellEnd"/>
+      <w:r>
+        <w:t xml:space="preserve"> Unit” [</w:t>
+      </w:r>
+      <w:r>
+        <w:t>GPU</w:t>
+      </w:r>
+      <w:r>
+        <w:t>]</w:t>
+      </w:r>
+      <w:r>
+        <w:t xml:space="preserve"> e </w:t>
+      </w:r>
+      <w:r>
+        <w:t xml:space="preserve">Unidades de Processamento Tensorial “Tensor </w:t>
+      </w:r>
+      <w:proofErr w:type="spellStart"/>
+      <w:r>
+        <w:t>Processing</w:t>
+      </w:r>
+      <w:proofErr w:type="spellEnd"/>
+      <w:r>
+        <w:t xml:space="preserve"> Unit” [</w:t>
+      </w:r>
+      <w:r>
+        <w:t>TPU</w:t>
+      </w:r>
+      <w:r>
+        <w:t>]</w:t>
+      </w:r>
+      <w:r>
+        <w:t xml:space="preserve">, sem a necessidade de configurar e gerenciar infraestrutura própria. Isso torna o </w:t>
+      </w:r>
+      <w:proofErr w:type="spellStart"/>
+      <w:r>
+        <w:t>Colab</w:t>
+      </w:r>
+      <w:proofErr w:type="spellEnd"/>
+      <w:r>
+        <w:t xml:space="preserve"> especialmente </w:t>
+      </w:r>
+      <w:r>
+        <w:lastRenderedPageBreak/>
+        <w:t>útil para aplicações de aprendizado de máquina e processamento de grandes conjuntos de dados</w:t>
+      </w:r>
+      <w:r>
+        <w:t xml:space="preserve"> (Carneiro, 2018)</w:t>
+      </w:r>
+      <w:r>
+        <w:t>.</w:t>
+      </w:r>
+    </w:p>
+    <w:p>
+      <w:pPr>
+        <w:spacing w:line="360" w:lineRule="auto"/>
+        <w:ind w:firstLine="709"/>
+      </w:pPr>
+      <w:r>
+        <w:t>A extração de dados utilizados para exemplificar o funcionamento da biblioteca NLTK</w:t>
+      </w:r>
+      <w:r>
+        <w:t xml:space="preserve"> refere-se a</w:t>
+      </w:r>
+      <w:r>
+        <w:t xml:space="preserve"> arquivos textuais em formato </w:t>
+      </w:r>
+      <w:proofErr w:type="spellStart"/>
+      <w:r>
+        <w:t>txt</w:t>
+      </w:r>
+      <w:proofErr w:type="spellEnd"/>
+      <w:r>
+        <w:t xml:space="preserve">. </w:t>
+      </w:r>
+      <w:r>
+        <w:t>Esse formato foi escolhido por ser um documento de estrutura simples e de fácil manipulação, contendo sequencias de linhas com descrições de caracteres. Outro ponto positivo de arquivos com extensões .</w:t>
+      </w:r>
+      <w:proofErr w:type="spellStart"/>
+      <w:r>
+        <w:t>txt</w:t>
+      </w:r>
+      <w:proofErr w:type="spellEnd"/>
+      <w:r>
+        <w:t xml:space="preserve"> é a sua compatibilidade com todos os sistemas operacionais como Linux, Mac, Windows, Android e iOS, por exemplo.</w:t>
+      </w:r>
+    </w:p>
+    <w:p>
+      <w:pPr>
+        <w:spacing w:line="360" w:lineRule="auto"/>
+        <w:ind w:firstLine="709"/>
+      </w:pPr>
+      <w:r>
+        <w:t>AQUI VOU CITAR QUAIS LIVROS VOU USAR.</w:t>
+      </w:r>
+    </w:p>
+    <w:p>
+      <w:pPr>
+        <w:spacing w:line="360" w:lineRule="auto"/>
+        <w:ind w:firstLine="709"/>
+      </w:pPr>
+      <w:r>
+        <w:t>Após a etapa de extração dos dados, é essencial realizar a tarefa de tratar as informações coletadas, visando retirar itens indesejados que possam interferir nas análises futuras. Para tratar essa situação, a implementação de técnicas de expressão regular, ou “</w:t>
+      </w:r>
+      <w:proofErr w:type="spellStart"/>
+      <w:r>
+        <w:t>Regex</w:t>
+      </w:r>
+      <w:proofErr w:type="spellEnd"/>
+      <w:r>
+        <w:t>”</w:t>
+      </w:r>
+      <w:r>
+        <w:rPr>
+          <w:rStyle w:val="Refdenotaderodap"/>
+        </w:rPr>
+        <w:footnoteReference w:id="4"/>
+      </w:r>
+      <w:r>
+        <w:t xml:space="preserve">, são frequentemente utilizadas, pois permitem identificar </w:t>
+      </w:r>
+      <w:r>
+        <w:t>sequência</w:t>
+      </w:r>
+      <w:r>
+        <w:t>s de caracteres ou determinadas combinações considerando os parâmetros definidos pelo usuário. Pode-se obter resultados significativos utilizando essa ferramenta como, por exemplo, separar letras de números, identificar documentos seguindo padrões de caracteres (CPF, por exemplo), identificar extensões de documentos, dentre outros parâmetros. De forma simplificada, o desenvolvi</w:t>
+      </w:r>
+      <w:r>
+        <w:t>mento</w:t>
+      </w:r>
+      <w:r>
+        <w:t xml:space="preserve"> de funções com o objetivo de realizar o pré-processamento dos dados textuais contidos nos arquivos, é de grande importância para a parte analítica do projeto.</w:t>
+      </w:r>
+    </w:p>
+    <w:p>
+      <w:pPr>
+        <w:spacing w:line="360" w:lineRule="auto"/>
+        <w:ind w:firstLine="709"/>
+      </w:pPr>
+      <w:r>
+        <w:t xml:space="preserve">Com os dados obtidos após a implementação dos processos citados anteriormente, </w:t>
+      </w:r>
+      <w:r>
+        <w:t>optou-se por desenvolver</w:t>
+      </w:r>
+      <w:r>
+        <w:t xml:space="preserve"> uma análise qualitativa das informações</w:t>
+      </w:r>
+      <w:r>
+        <w:t>,</w:t>
+      </w:r>
+      <w:r>
+        <w:t xml:space="preserve"> </w:t>
+      </w:r>
+      <w:r>
+        <w:t>onde</w:t>
+      </w:r>
+      <w:r>
+        <w:t xml:space="preserve"> o intuito </w:t>
+      </w:r>
+      <w:r>
+        <w:t>é</w:t>
+      </w:r>
+      <w:r>
+        <w:t xml:space="preserve"> </w:t>
+      </w:r>
+      <w:r>
+        <w:t>explorar e compreender</w:t>
+      </w:r>
+      <w:r>
+        <w:t xml:space="preserve"> </w:t>
+      </w:r>
+      <w:r>
+        <w:t xml:space="preserve">as principais funcionalidades </w:t>
+      </w:r>
+      <w:r>
+        <w:t xml:space="preserve">da biblioteca </w:t>
+      </w:r>
+      <w:r>
+        <w:t>NLTK</w:t>
+      </w:r>
+      <w:r>
+        <w:t>.</w:t>
+      </w:r>
+    </w:p>
+    <w:p>
+      <w:pPr>
+        <w:spacing w:line="360" w:lineRule="auto"/>
+        <w:ind w:firstLine="709"/>
+        <w:rPr>
+          <w:color w:val="000000"/>
+        </w:rPr>
+      </w:pPr>
+    </w:p>
+    <w:p>
+      <w:pPr>
+        <w:pStyle w:val="PargrafodaLista"/>
+        <w:spacing w:line="360" w:lineRule="auto"/>
+        <w:ind w:left="0"/>
+        <w:jc w:val="left"/>
+        <w:rPr>
+          <w:b/>
+        </w:rPr>
+      </w:pPr>
+      <w:r>
+        <w:rPr>
+          <w:b/>
+        </w:rPr>
+        <w:t>Resultados Preliminares</w:t>
+      </w:r>
+    </w:p>
+    <w:p>
+      <w:pPr>
+        <w:pStyle w:val="PargrafodaLista"/>
+        <w:spacing w:line="360" w:lineRule="auto"/>
+        <w:ind w:left="0"/>
+        <w:jc w:val="left"/>
+        <w:rPr>
+          <w:b/>
+        </w:rPr>
+      </w:pPr>
+    </w:p>
+    <w:p>
+      <w:pPr>
+        <w:pStyle w:val="PargrafodaLista"/>
+        <w:spacing w:line="360" w:lineRule="auto"/>
+        <w:ind w:left="0" w:firstLine="709"/>
+      </w:pPr>
+      <w:r>
+        <w:t>O desenvolvimento d</w:t>
+      </w:r>
+      <w:r>
+        <w:t>e um</w:t>
+      </w:r>
+      <w:r>
+        <w:t xml:space="preserve"> algoritmo de processamento de linguagem natural foi realizado seguindo etapas lineares para alcançar o objetivo final do projeto, que é, de forma resumida, gerar insights com informações </w:t>
+      </w:r>
+      <w:r>
+        <w:t>extraídas de arquivos de texto</w:t>
+      </w:r>
+      <w:r>
+        <w:t>. Nesse sentido, cada etapa do desenvolvimento da análise de dados textuais foi separada em blocos, para facilitar o entendimento de cada script</w:t>
+      </w:r>
+      <w:r>
+        <w:t>.</w:t>
+      </w:r>
+    </w:p>
+    <w:p>
+      <w:pPr>
+        <w:pStyle w:val="PargrafodaLista"/>
+        <w:spacing w:line="360" w:lineRule="auto"/>
+        <w:ind w:left="0" w:firstLine="709"/>
+        <w:rPr>
+          <w:b/>
+        </w:rPr>
+      </w:pPr>
+    </w:p>
+    <w:p>
+      <w:pPr>
+        <w:pStyle w:val="PargrafodaLista"/>
+        <w:spacing w:line="360" w:lineRule="auto"/>
+        <w:ind w:left="0"/>
+        <w:jc w:val="left"/>
+        <w:rPr>
+          <w:b/>
+        </w:rPr>
+      </w:pPr>
+      <w:r>
+        <w:rPr>
+          <w:b/>
+        </w:rPr>
+        <w:t>Conclusão(</w:t>
+      </w:r>
+      <w:proofErr w:type="spellStart"/>
+      <w:r>
+        <w:rPr>
+          <w:b/>
+        </w:rPr>
         <w:t>ões</w:t>
       </w:r>
-      <w:r>
-        <w:t xml:space="preserve"> presentes em um texto. Essa tarefa é realizada por um </w:t>
-      </w:r>
-      <w:r>
-        <w:t>processo</w:t>
-      </w:r>
-      <w:r>
-        <w:t xml:space="preserve"> chamado analisador léxico. De acordo com </w:t>
-      </w:r>
-      <w:proofErr w:type="spellStart"/>
-      <w:r>
-        <w:t>Jurafsky</w:t>
-      </w:r>
       <w:proofErr w:type="spellEnd"/>
       <w:r>
-        <w:t xml:space="preserve"> (20</w:t>
-      </w:r>
-      <w:r>
-        <w:t>20</w:t>
-      </w:r>
-      <w:r>
-        <w:t xml:space="preserve">), </w:t>
-      </w:r>
-      <w:r>
-        <w:t xml:space="preserve">o analisador léxico é responsável por </w:t>
-      </w:r>
-      <w:r>
-        <w:t>le</w:t>
-      </w:r>
-      <w:r>
-        <w:t>r</w:t>
-      </w:r>
-      <w:r>
-        <w:t xml:space="preserve"> o texto</w:t>
-      </w:r>
-      <w:r>
-        <w:t xml:space="preserve">, </w:t>
-      </w:r>
-      <w:r>
-        <w:t>caractere por caractere</w:t>
-      </w:r>
-      <w:r>
-        <w:t xml:space="preserve">, </w:t>
-      </w:r>
-      <w:r>
-        <w:t>e gera</w:t>
-      </w:r>
-      <w:r>
-        <w:t>r</w:t>
-      </w:r>
-      <w:r>
-        <w:t xml:space="preserve"> uma série de tokens, tais como palavras-chave, identificadores, números e símbolos, que serão utilizados posteriormente pelo sistema.</w:t>
-      </w:r>
-    </w:p>
-    <w:p>
-      <w:pPr>
-        <w:spacing w:line="360" w:lineRule="auto"/>
-        <w:ind w:firstLine="709"/>
-      </w:pPr>
-      <w:r>
-        <w:t xml:space="preserve">A </w:t>
-      </w:r>
-      <w:r>
-        <w:t xml:space="preserve">etapa de análise léxica </w:t>
-      </w:r>
-      <w:r>
-        <w:t>é fundamental para que o computador possa interpretar o</w:t>
-      </w:r>
-      <w:r>
-        <w:t xml:space="preserve">s dados textuais </w:t>
-      </w:r>
-      <w:r>
-        <w:t xml:space="preserve">com </w:t>
-      </w:r>
-      <w:r>
-        <w:t xml:space="preserve">alta </w:t>
-      </w:r>
-      <w:r>
-        <w:t xml:space="preserve">precisão. Por exemplo, ao reconhecer uma palavra como um verbo, o sistema pode entender que essa palavra se relaciona a uma ação, e, portanto, pode ser utilizada para realizar certas tarefas. Além disso, </w:t>
-      </w:r>
-      <w:r>
-        <w:t xml:space="preserve">a realização da etapa de </w:t>
-      </w:r>
-      <w:r>
-        <w:t xml:space="preserve">análise léxica é </w:t>
-      </w:r>
-      <w:r>
-        <w:t xml:space="preserve">essencial </w:t>
-      </w:r>
-      <w:r>
-        <w:t xml:space="preserve">para </w:t>
-      </w:r>
-      <w:r>
-        <w:t>o bom desempenho da etapa de</w:t>
-      </w:r>
-      <w:r>
-        <w:t xml:space="preserve"> análise sintática, pois os tokens gerados pelo analisador léxico s</w:t>
-      </w:r>
-      <w:r>
-        <w:t>erão</w:t>
-      </w:r>
-      <w:r>
-        <w:t xml:space="preserve"> usados como entrada para outros componentes do processamento de linguagem natural</w:t>
-      </w:r>
-      <w:r>
-        <w:t xml:space="preserve"> (JURAFSKY, 2000)</w:t>
-      </w:r>
-      <w:r>
-        <w:t>.</w:t>
-      </w:r>
-    </w:p>
-    <w:p>
-      <w:pPr>
-        <w:spacing w:line="360" w:lineRule="auto"/>
-        <w:ind w:firstLine="709"/>
-      </w:pPr>
-      <w:r>
-        <w:t>A análise sintática é uma fase da etapa de análise léxica, na qual fica responsável por identificar e analisar a estrutura gramatical de uma frase. Essa técnica é usada para determinar as funções sintáticas de cada palavra dentro de uma frase, buscando relações entre essas palavras (</w:t>
-      </w:r>
-      <w:r>
-        <w:t>Chomsky, 2009</w:t>
-      </w:r>
-      <w:r>
-        <w:t>).</w:t>
-      </w:r>
-      <w:r>
-        <w:t xml:space="preserve"> De forma similar as etapas descritas anteriormente, existem diversos métodos de realizar a análise sintática, dentre eles: gramáticas formais, análise estatística e análise de dependência.</w:t>
-      </w:r>
-    </w:p>
-    <w:p>
-      <w:pPr>
-        <w:spacing w:line="360" w:lineRule="auto"/>
-        <w:ind w:firstLine="709"/>
-      </w:pPr>
-      <w:r>
-        <w:t xml:space="preserve">As gramáticas formais, de forma resumida, são responsáveis pelo entendimento estrutural de cada frase fornecida como “input” para o algoritmo, identificando o contexto e a relevância de cada palavra </w:t>
-      </w:r>
-      <w:r>
-        <w:t>(Chomsky, 2009)</w:t>
-      </w:r>
-      <w:r>
-        <w:t xml:space="preserve">. </w:t>
-      </w:r>
-      <w:r>
-        <w:t xml:space="preserve">Já a análise estatística </w:t>
-      </w:r>
-      <w:r>
-        <w:t xml:space="preserve">se baseia em modelos </w:t>
-      </w:r>
-      <w:r>
+        <w:rPr>
+          <w:b/>
+        </w:rPr>
+        <w:t>) ou Considerações Finais</w:t>
+      </w:r>
+    </w:p>
+    <w:p>
+      <w:pPr>
+        <w:pStyle w:val="PargrafodaLista"/>
+        <w:spacing w:line="360" w:lineRule="auto"/>
+        <w:ind w:left="0" w:firstLine="709"/>
+        <w:rPr>
+          <w:bCs/>
+        </w:rPr>
+      </w:pPr>
+    </w:p>
+    <w:p>
+      <w:pPr>
+        <w:pStyle w:val="PargrafodaLista"/>
+        <w:spacing w:line="360" w:lineRule="auto"/>
+        <w:ind w:left="0" w:firstLine="709"/>
+        <w:rPr>
+          <w:bCs/>
+        </w:rPr>
+      </w:pPr>
+      <w:r>
+        <w:rPr>
+          <w:bCs/>
+        </w:rPr>
+        <w:t>Tópico obrigatório para</w:t>
+      </w:r>
+      <w:r>
+        <w:rPr>
+          <w:bCs/>
+        </w:rPr>
+        <w:t xml:space="preserve"> o depósito do TCC</w:t>
+      </w:r>
+      <w:r>
+        <w:rPr>
+          <w:bCs/>
+        </w:rPr>
+        <w:t>, porém opcional para a etapa dos Resultados preliminares.</w:t>
+      </w:r>
+    </w:p>
+    <w:p>
+      <w:pPr>
+        <w:spacing w:line="360" w:lineRule="auto"/>
+        <w:rPr>
+          <w:b/>
+        </w:rPr>
+      </w:pPr>
+    </w:p>
+    <w:p>
+      <w:pPr>
+        <w:spacing w:line="360" w:lineRule="auto"/>
+      </w:pPr>
+      <w:r>
+        <w:rPr>
+          <w:b/>
+        </w:rPr>
         <w:lastRenderedPageBreak/>
-        <w:t xml:space="preserve">estatísticos para </w:t>
-      </w:r>
-      <w:r>
-        <w:t>compreender</w:t>
-      </w:r>
-      <w:r>
-        <w:t xml:space="preserve"> a estrutura gramatical de uma frase a partir de dados de treinamento. Esses modelos </w:t>
-      </w:r>
-      <w:r>
-        <w:t xml:space="preserve">têm capacidade </w:t>
-      </w:r>
-      <w:r>
-        <w:t xml:space="preserve">de lidar com a ambiguidade e a variação na língua natural, </w:t>
-      </w:r>
-      <w:r>
-        <w:t>se tornando</w:t>
-      </w:r>
-      <w:r>
-        <w:t xml:space="preserve"> mais robustos em relação aos erros e ao ruído</w:t>
-      </w:r>
-      <w:r>
-        <w:t xml:space="preserve"> (</w:t>
-      </w:r>
-      <w:proofErr w:type="spellStart"/>
-      <w:r>
-        <w:t>Charniak</w:t>
-      </w:r>
-      <w:proofErr w:type="spellEnd"/>
-      <w:r>
-        <w:t>, 1997).</w:t>
-      </w:r>
-      <w:r>
-        <w:t xml:space="preserve"> A análise de dependência se concentra na relação de dependência entre as palavras de uma frase, ou seja, essa técnica tem como princípio de que as palavras de uma frase estão relacionadas entre si através da relação de dependência, como sujeito e verbo, objeto e verbo, dentro outros (</w:t>
-      </w:r>
-      <w:proofErr w:type="spellStart"/>
-      <w:r>
-        <w:t>Kübler</w:t>
-      </w:r>
-      <w:proofErr w:type="spellEnd"/>
-      <w:r>
-        <w:t>, 2009).</w:t>
-      </w:r>
-    </w:p>
-    <w:p>
-      <w:pPr>
-        <w:spacing w:line="360" w:lineRule="auto"/>
-        <w:ind w:firstLine="709"/>
-      </w:pPr>
-      <w:r>
-        <w:t xml:space="preserve">Análise semântica é a etapa que tem por objetivo determinar o significado das palavras e frases, estabelecendo relações semânticas entre elas. Essa etapa é essencial para o entendimento do contexto e o conteúdo das palavras, sendo utilizada para tarefas de processamento de linguagem natural que evolve tradução e geração automática de textos </w:t>
-      </w:r>
-      <w:r>
-        <w:t>(JURAFSKY, 2000)</w:t>
-      </w:r>
-      <w:r>
-        <w:t>.</w:t>
-      </w:r>
-    </w:p>
-    <w:p>
-      <w:pPr>
-        <w:spacing w:line="360" w:lineRule="auto"/>
-        <w:ind w:firstLine="709"/>
-      </w:pPr>
-      <w:r>
-        <w:t xml:space="preserve">Resumidamente, </w:t>
-      </w:r>
-      <w:r>
-        <w:t xml:space="preserve">os </w:t>
-      </w:r>
-      <w:r>
-        <w:rPr>
-          <w:rFonts w:ascii="ArialMT" w:hAnsi="ArialMT"/>
-        </w:rPr>
-        <w:t>e</w:t>
-      </w:r>
-      <w:r>
-        <w:rPr>
-          <w:rFonts w:ascii="ArialMT" w:hAnsi="ArialMT"/>
-        </w:rPr>
-        <w:t xml:space="preserve">stágios </w:t>
-      </w:r>
-      <w:r>
-        <w:rPr>
-          <w:rFonts w:ascii="ArialMT" w:hAnsi="ArialMT"/>
-        </w:rPr>
-        <w:t>analíticos</w:t>
-      </w:r>
-      <w:r>
-        <w:rPr>
-          <w:rFonts w:ascii="ArialMT" w:hAnsi="ArialMT"/>
-        </w:rPr>
-        <w:t xml:space="preserve"> do processamento de linguagem natural</w:t>
-      </w:r>
-      <w:r>
-        <w:t xml:space="preserve"> são</w:t>
-      </w:r>
-      <w:r>
-        <w:t xml:space="preserve"> essencia</w:t>
-      </w:r>
-      <w:r>
-        <w:t>is</w:t>
-      </w:r>
-      <w:r>
-        <w:t xml:space="preserve"> para que a máquina possa entender e processar dados textuais da melhor forma possível.</w:t>
-      </w:r>
-    </w:p>
-    <w:p>
-      <w:pPr>
-        <w:spacing w:line="360" w:lineRule="auto"/>
-        <w:ind w:firstLine="709"/>
-      </w:pPr>
-      <w:r>
-        <w:t xml:space="preserve">A PLN tem sua importância nos seguimentos científicos, econômicos, sociais e culturais. O ponto positivo é que essa tecnologia está em constante crescimento devido </w:t>
-      </w:r>
-      <w:r>
-        <w:rPr>
-          <w:color w:val="000000"/>
-        </w:rPr>
-        <w:t>à</w:t>
-      </w:r>
-      <w:r>
-        <w:t xml:space="preserve"> implementação de suas técnicas em uma variedade de novas aplicações de linguagem, como descrito anteriormente. Por esta razão, é importante para uma ampla gama de pessoas, ter competências práticas para a utilização dessas técnicas englobadas pela PLN como, por exemplo, analistas de dados, engenheiro de dados, cientista de dados, desenvolvedores de “softwares”, cientistas da computação, acadêmicos, dentre outros </w:t>
-      </w:r>
-      <w:r>
-        <w:t>(</w:t>
-      </w:r>
-      <w:r>
-        <w:t>Bird et al.</w:t>
-      </w:r>
-      <w:r>
-        <w:t>, 2009)</w:t>
-      </w:r>
-      <w:r>
-        <w:t>.</w:t>
-      </w:r>
-    </w:p>
-    <w:p>
-      <w:pPr>
-        <w:spacing w:line="360" w:lineRule="auto"/>
-        <w:ind w:firstLine="709"/>
-      </w:pPr>
-      <w:r>
-        <w:t>NLTK</w:t>
-      </w:r>
-      <w:r>
-        <w:t xml:space="preserve"> é uma plataforma que trabalha com as diversas técnicas de processamento estatístico de linguagem natural, facilitando a implementação dessas ferramentas em diversos “</w:t>
-      </w:r>
-      <w:r>
-        <w:t>softwares</w:t>
-      </w:r>
-      <w:r>
-        <w:t xml:space="preserve">”. A plataforma possui recursos léxicos e disponibiliza bibliotecas de processamento de textos para </w:t>
-      </w:r>
-      <w:proofErr w:type="spellStart"/>
-      <w:r>
-        <w:t>tokenização</w:t>
-      </w:r>
-      <w:proofErr w:type="spellEnd"/>
-      <w:r>
-        <w:t>, classificação, “</w:t>
-      </w:r>
-      <w:proofErr w:type="spellStart"/>
-      <w:r>
-        <w:t>stemming</w:t>
-      </w:r>
-      <w:proofErr w:type="spellEnd"/>
-      <w:r>
-        <w:t xml:space="preserve">”, análise de raciocínio semântico, e um fórum ativo de discussão </w:t>
-      </w:r>
-      <w:r>
-        <w:t>(</w:t>
-      </w:r>
-      <w:r>
-        <w:t>Bird et al.</w:t>
-      </w:r>
-      <w:r>
-        <w:t>, 2009)</w:t>
-      </w:r>
-      <w:r>
-        <w:t xml:space="preserve">. Para desenvolver aplicações utilizando a biblioteca de código aberto NLTK, é necessário a utilização da linguagem de programação </w:t>
-      </w:r>
-      <w:proofErr w:type="spellStart"/>
-      <w:r>
-        <w:t>python</w:t>
-      </w:r>
-      <w:proofErr w:type="spellEnd"/>
-      <w:r>
-        <w:rPr>
-          <w:rStyle w:val="Refdenotaderodap"/>
-        </w:rPr>
-        <w:footnoteReference w:id="2"/>
-      </w:r>
-      <w:r>
-        <w:t>.</w:t>
-      </w:r>
-    </w:p>
-    <w:p>
-      <w:pPr>
-        <w:spacing w:line="360" w:lineRule="auto"/>
-        <w:ind w:firstLine="709"/>
-      </w:pPr>
-      <w:r>
-        <w:t>Python</w:t>
-      </w:r>
-      <w:r>
-        <w:t xml:space="preserve"> é uma linguagem de alto nível, orientada a objetos, interpretada e iterativa, de tipagem forte e dinâmica, com uma sintaxe relativamente simples e de fácil compreensão. A linguagem possui diversas estruturas como, por exemplo, dicionários, “</w:t>
-      </w:r>
-      <w:proofErr w:type="spellStart"/>
-      <w:r>
-        <w:t>array</w:t>
-      </w:r>
-      <w:r>
-        <w:t>s</w:t>
-      </w:r>
-      <w:proofErr w:type="spellEnd"/>
-      <w:r>
-        <w:t xml:space="preserve">”, e uma gama de bibliotecas e módulos prontos para atender grandes demandas de processamento </w:t>
-      </w:r>
-      <w:r>
-        <w:rPr>
-          <w:noProof/>
-        </w:rPr>
-        <w:t>(B</w:t>
-      </w:r>
-      <w:r>
-        <w:rPr>
-          <w:noProof/>
-        </w:rPr>
-        <w:t>orges</w:t>
-      </w:r>
-      <w:r>
-        <w:rPr>
-          <w:noProof/>
-        </w:rPr>
-        <w:t>, 2014)</w:t>
-      </w:r>
-      <w:r>
-        <w:t>.</w:t>
-      </w:r>
-    </w:p>
-    <w:p>
-      <w:pPr>
-        <w:spacing w:line="360" w:lineRule="auto"/>
-        <w:ind w:firstLine="709"/>
-      </w:pPr>
-      <w:r>
-        <w:lastRenderedPageBreak/>
-        <w:t xml:space="preserve">Uma das bibliotecas mais populares do Python é a </w:t>
-      </w:r>
-      <w:proofErr w:type="spellStart"/>
-      <w:r>
-        <w:t>NumPy</w:t>
-      </w:r>
-      <w:proofErr w:type="spellEnd"/>
-      <w:r>
-        <w:t>, que manipula matrizes multidimensionais e realiza operações matemáticas de alto desempenho</w:t>
-      </w:r>
-      <w:r>
-        <w:t xml:space="preserve"> (Pedregosa et al., 2011)</w:t>
-      </w:r>
-      <w:r>
-        <w:t>.</w:t>
-      </w:r>
-      <w:r>
-        <w:t xml:space="preserve"> Pandas também é uma biblioteca muito importante</w:t>
-      </w:r>
-      <w:r>
-        <w:t xml:space="preserve"> para realizar tarefas de limpeza e preparação dos dados</w:t>
-      </w:r>
-      <w:r>
-        <w:t xml:space="preserve">, pois oferece ao usuário ferramentas </w:t>
-      </w:r>
-      <w:r>
-        <w:t xml:space="preserve">analíticas </w:t>
-      </w:r>
-      <w:r>
-        <w:t>robustas para trabalhar com dados estruturados</w:t>
-      </w:r>
-      <w:r>
-        <w:t xml:space="preserve"> e </w:t>
-      </w:r>
-      <w:r>
-        <w:t>fornece estrutura de dados de alto desempenho, tonando-se fundamental para a análise exploratória dos dados</w:t>
-      </w:r>
-      <w:r>
-        <w:t xml:space="preserve"> (</w:t>
-      </w:r>
-      <w:proofErr w:type="spellStart"/>
-      <w:r>
-        <w:t>McKinney</w:t>
-      </w:r>
-      <w:proofErr w:type="spellEnd"/>
-      <w:r>
-        <w:t>, 2010).</w:t>
-      </w:r>
-    </w:p>
-    <w:p>
-      <w:pPr>
-        <w:spacing w:line="360" w:lineRule="auto"/>
-        <w:ind w:firstLine="709"/>
-      </w:pPr>
-      <w:r>
-        <w:t>De forma simplificada, bibliotecas em Python são um conjunto de ferramentas extremamente poderosas</w:t>
-      </w:r>
-      <w:r>
-        <w:t xml:space="preserve"> disponibilizadas ao usuário</w:t>
-      </w:r>
-      <w:r>
-        <w:t xml:space="preserve">, </w:t>
-      </w:r>
-      <w:r>
-        <w:t>no qual se torna possível</w:t>
-      </w:r>
-      <w:r>
-        <w:t xml:space="preserve"> realizar uma variedade de tarefas de forma eficiente</w:t>
-      </w:r>
-      <w:r>
-        <w:t xml:space="preserve"> </w:t>
-      </w:r>
-      <w:r>
-        <w:rPr>
-          <w:noProof/>
-        </w:rPr>
-        <w:t>(B</w:t>
-      </w:r>
-      <w:r>
-        <w:rPr>
-          <w:noProof/>
-        </w:rPr>
-        <w:t>orges</w:t>
-      </w:r>
-      <w:r>
-        <w:rPr>
-          <w:noProof/>
-        </w:rPr>
-        <w:t>, 2014)</w:t>
-      </w:r>
-      <w:r>
-        <w:t>.</w:t>
-      </w:r>
-      <w:r>
-        <w:t xml:space="preserve"> Também </w:t>
-      </w:r>
-      <w:r>
-        <w:t xml:space="preserve">são fundamentais para o </w:t>
-      </w:r>
-      <w:r>
-        <w:t>reaproveitamento de código</w:t>
-      </w:r>
-      <w:r>
-        <w:t>.</w:t>
-      </w:r>
-    </w:p>
-    <w:p>
-      <w:pPr>
-        <w:spacing w:line="360" w:lineRule="auto"/>
-        <w:ind w:firstLine="709"/>
-      </w:pPr>
-      <w:r>
-        <w:t xml:space="preserve">No entanto, para ter acesso a todas as ferramentas de análise de dados disponibilizadas pela linguagem, é necessário instalar algumas dependências do </w:t>
-      </w:r>
-      <w:proofErr w:type="spellStart"/>
-      <w:r>
-        <w:t>python</w:t>
-      </w:r>
-      <w:proofErr w:type="spellEnd"/>
-      <w:r>
-        <w:t xml:space="preserve"> em um “hardware” com poder de processamento consideravelmente robusto. Visto que isso pode se tornar um limitante, existem algumas ferramentas de computação em nuvem que disponibiliza uma máquina virtual para realizar essa atividade, como por exemplo o Google </w:t>
-      </w:r>
-      <w:proofErr w:type="spellStart"/>
-      <w:r>
-        <w:t>Colab</w:t>
-      </w:r>
-      <w:proofErr w:type="spellEnd"/>
-      <w:r>
-        <w:rPr>
-          <w:rStyle w:val="Refdenotaderodap"/>
-        </w:rPr>
-        <w:footnoteReference w:id="3"/>
-      </w:r>
-      <w:r>
-        <w:t>.</w:t>
-      </w:r>
-    </w:p>
-    <w:p>
-      <w:pPr>
-        <w:spacing w:line="360" w:lineRule="auto"/>
-        <w:ind w:firstLine="709"/>
-      </w:pPr>
-      <w:r>
-        <w:t xml:space="preserve">O Google </w:t>
-      </w:r>
-      <w:proofErr w:type="spellStart"/>
-      <w:r>
-        <w:t>Colab</w:t>
-      </w:r>
-      <w:proofErr w:type="spellEnd"/>
-      <w:r>
-        <w:t xml:space="preserve"> é uma plataforma de computação em nuvem gratuita, baseada em </w:t>
-      </w:r>
-      <w:proofErr w:type="spellStart"/>
-      <w:r>
-        <w:t>Jupyter</w:t>
-      </w:r>
-      <w:proofErr w:type="spellEnd"/>
-      <w:r>
-        <w:t xml:space="preserve"> Notebooks, que permite aos usuários escrever e executar código em Python. Ele é mantido pelo Google </w:t>
-      </w:r>
-      <w:proofErr w:type="spellStart"/>
-      <w:r>
-        <w:t>Research</w:t>
-      </w:r>
-      <w:proofErr w:type="spellEnd"/>
-      <w:r>
-        <w:t xml:space="preserve"> e é uma ótima opção para quem procura uma plataforma de desenvolvimento colaborativo e acessível</w:t>
-      </w:r>
-      <w:r>
-        <w:t xml:space="preserve"> (</w:t>
-      </w:r>
-      <w:proofErr w:type="spellStart"/>
-      <w:r>
-        <w:t>Gunawan</w:t>
-      </w:r>
-      <w:proofErr w:type="spellEnd"/>
-      <w:r>
-        <w:t>, 2020)</w:t>
-      </w:r>
-      <w:r>
-        <w:t>.</w:t>
-      </w:r>
-      <w:r>
-        <w:t xml:space="preserve"> A vantagem de usar uma plataforma de como o Google </w:t>
-      </w:r>
-      <w:proofErr w:type="spellStart"/>
-      <w:r>
-        <w:t>Colab</w:t>
-      </w:r>
-      <w:proofErr w:type="spellEnd"/>
-      <w:r>
-        <w:t xml:space="preserve"> é que </w:t>
-      </w:r>
-      <w:r>
-        <w:t>el</w:t>
-      </w:r>
-      <w:r>
-        <w:t>a</w:t>
-      </w:r>
-      <w:r>
-        <w:t xml:space="preserve"> permite acesso a recursos </w:t>
-      </w:r>
-      <w:r>
-        <w:t>computacionais</w:t>
-      </w:r>
-      <w:r>
-        <w:t xml:space="preserve"> de alto desempenho, como </w:t>
-      </w:r>
-      <w:r>
-        <w:t>Unidades de Processamento Gráfico “</w:t>
-      </w:r>
-      <w:proofErr w:type="spellStart"/>
-      <w:r>
-        <w:t>Graphics</w:t>
-      </w:r>
-      <w:proofErr w:type="spellEnd"/>
-      <w:r>
-        <w:t xml:space="preserve"> </w:t>
-      </w:r>
-      <w:proofErr w:type="spellStart"/>
-      <w:r>
-        <w:t>Processing</w:t>
-      </w:r>
-      <w:proofErr w:type="spellEnd"/>
-      <w:r>
-        <w:t xml:space="preserve"> Unit” [</w:t>
-      </w:r>
-      <w:r>
-        <w:t>GPU</w:t>
-      </w:r>
-      <w:r>
-        <w:t>]</w:t>
-      </w:r>
-      <w:r>
-        <w:t xml:space="preserve"> e </w:t>
-      </w:r>
-      <w:r>
-        <w:t xml:space="preserve">Unidades de Processamento Tensorial “Tensor </w:t>
-      </w:r>
-      <w:proofErr w:type="spellStart"/>
-      <w:r>
-        <w:t>Processing</w:t>
-      </w:r>
-      <w:proofErr w:type="spellEnd"/>
-      <w:r>
-        <w:t xml:space="preserve"> Unit” [</w:t>
-      </w:r>
-      <w:r>
-        <w:t>TPU</w:t>
-      </w:r>
-      <w:r>
-        <w:t>]</w:t>
-      </w:r>
-      <w:r>
-        <w:t xml:space="preserve">, sem a necessidade de configurar e gerenciar infraestrutura própria. Isso torna o </w:t>
-      </w:r>
-      <w:proofErr w:type="spellStart"/>
-      <w:r>
-        <w:t>Colab</w:t>
-      </w:r>
-      <w:proofErr w:type="spellEnd"/>
-      <w:r>
-        <w:t xml:space="preserve"> especialmente útil para aplicações de aprendizado de máquina e processamento de grandes conjuntos de dados</w:t>
-      </w:r>
-      <w:r>
-        <w:t xml:space="preserve"> (Carneiro, 2018)</w:t>
-      </w:r>
-      <w:r>
-        <w:t>.</w:t>
-      </w:r>
-    </w:p>
-    <w:p>
-      <w:pPr>
-        <w:spacing w:line="360" w:lineRule="auto"/>
-        <w:ind w:firstLine="709"/>
-      </w:pPr>
-      <w:r>
-        <w:t>A extração de dados utilizados para exemplificar o funcionamento da biblioteca NLTK</w:t>
-      </w:r>
-      <w:r>
-        <w:t xml:space="preserve"> refere-se a</w:t>
-      </w:r>
-      <w:r>
-        <w:t xml:space="preserve"> arquivos textuais em formato </w:t>
-      </w:r>
-      <w:proofErr w:type="spellStart"/>
-      <w:r>
-        <w:t>txt</w:t>
-      </w:r>
-      <w:proofErr w:type="spellEnd"/>
-      <w:r>
-        <w:t xml:space="preserve">. </w:t>
-      </w:r>
-      <w:r>
-        <w:t>Esse formato foi escolhido por ser um documento de estrutura simples e de fácil manipulação, contendo sequencias de linhas com descrições de caracteres. Outro ponto positivo de arquivos com extensões .</w:t>
-      </w:r>
-      <w:proofErr w:type="spellStart"/>
-      <w:r>
-        <w:t>txt</w:t>
-      </w:r>
-      <w:proofErr w:type="spellEnd"/>
-      <w:r>
-        <w:t xml:space="preserve"> é a sua compatibilidade com todos os sistemas operacionais como Linux, Mac, Windows, Android e iOS, por exemplo.</w:t>
-      </w:r>
-    </w:p>
-    <w:p>
-      <w:pPr>
-        <w:spacing w:line="360" w:lineRule="auto"/>
-        <w:ind w:firstLine="709"/>
-      </w:pPr>
-      <w:r>
-        <w:t>AQUI VOU CITAR QUAIS LIVROS VOU USAR.</w:t>
-      </w:r>
-    </w:p>
-    <w:p>
-      <w:pPr>
-        <w:spacing w:line="360" w:lineRule="auto"/>
-        <w:ind w:firstLine="709"/>
-      </w:pPr>
-      <w:r>
-        <w:t xml:space="preserve">Após a etapa de extração dos dados, é essencial realizar a tarefa de tratar as informações coletadas, visando retirar itens indesejados que possam interferir nas análises futuras. Para tratar essa situação, a implementação de técnicas de expressão regular, ou </w:t>
-      </w:r>
-      <w:r>
-        <w:lastRenderedPageBreak/>
-        <w:t>“</w:t>
-      </w:r>
-      <w:proofErr w:type="spellStart"/>
-      <w:r>
-        <w:t>Regex</w:t>
-      </w:r>
-      <w:proofErr w:type="spellEnd"/>
-      <w:r>
-        <w:t>”</w:t>
-      </w:r>
-      <w:r>
-        <w:rPr>
-          <w:rStyle w:val="Refdenotaderodap"/>
-        </w:rPr>
-        <w:footnoteReference w:id="4"/>
-      </w:r>
-      <w:r>
-        <w:t xml:space="preserve">, são frequentemente utilizadas, pois permitem identificar </w:t>
-      </w:r>
-      <w:r>
-        <w:t>sequência</w:t>
-      </w:r>
-      <w:r>
-        <w:t>s de caracteres ou determinadas combinações considerando os parâmetros definidos pelo usuário. Pode-se obter resultados significativos utilizando essa ferramenta como, por exemplo, separar letras de números, identificar documentos seguindo padrões de caracteres (CPF, por exemplo), identificar extensões de documentos, dentre outros parâmetros. De forma simplificada, o desenvolvi</w:t>
-      </w:r>
-      <w:r>
-        <w:t>mento</w:t>
-      </w:r>
-      <w:r>
-        <w:t xml:space="preserve"> de funções com o objetivo de realizar o pré-processamento dos dados textuais contidos nos arquivos, é de grande importância para a parte analítica do projeto.</w:t>
-      </w:r>
-    </w:p>
-    <w:p>
-      <w:pPr>
-        <w:spacing w:line="360" w:lineRule="auto"/>
-        <w:ind w:firstLine="709"/>
-      </w:pPr>
-      <w:r>
-        <w:t xml:space="preserve">Com os dados obtidos após a implementação dos processos citados anteriormente, </w:t>
-      </w:r>
-      <w:r>
-        <w:t>optou-se por desenvolver</w:t>
-      </w:r>
-      <w:r>
-        <w:t xml:space="preserve"> uma análise qualitativa das informações</w:t>
-      </w:r>
-      <w:r>
-        <w:t>,</w:t>
-      </w:r>
-      <w:r>
-        <w:t xml:space="preserve"> </w:t>
-      </w:r>
-      <w:r>
-        <w:t>onde</w:t>
-      </w:r>
-      <w:r>
-        <w:t xml:space="preserve"> o intuito </w:t>
-      </w:r>
-      <w:r>
-        <w:t>é</w:t>
-      </w:r>
-      <w:r>
-        <w:t xml:space="preserve"> </w:t>
-      </w:r>
-      <w:r>
-        <w:t>explorar e compreender</w:t>
-      </w:r>
-      <w:r>
-        <w:t xml:space="preserve"> </w:t>
-      </w:r>
-      <w:r>
-        <w:t xml:space="preserve">as principais funcionalidades </w:t>
-      </w:r>
-      <w:r>
-        <w:t xml:space="preserve">da biblioteca </w:t>
-      </w:r>
-      <w:r>
-        <w:t>NLTK</w:t>
-      </w:r>
-      <w:r>
-        <w:t>.</w:t>
-      </w:r>
-    </w:p>
-    <w:p>
-      <w:pPr>
-        <w:spacing w:line="360" w:lineRule="auto"/>
-        <w:ind w:firstLine="709"/>
-        <w:rPr>
-          <w:color w:val="000000"/>
-        </w:rPr>
-      </w:pPr>
-    </w:p>
-    <w:p>
-      <w:pPr>
-        <w:pStyle w:val="PargrafodaLista"/>
-        <w:spacing w:line="360" w:lineRule="auto"/>
-        <w:ind w:left="0"/>
-        <w:jc w:val="left"/>
-        <w:rPr>
-          <w:b/>
-        </w:rPr>
-      </w:pPr>
-      <w:r>
-        <w:rPr>
-          <w:b/>
-        </w:rPr>
-        <w:t>Resultados Preliminares</w:t>
-      </w:r>
-    </w:p>
-    <w:p>
-      <w:pPr>
-        <w:pStyle w:val="PargrafodaLista"/>
-        <w:spacing w:line="360" w:lineRule="auto"/>
-        <w:ind w:left="0"/>
-        <w:jc w:val="left"/>
-        <w:rPr>
-          <w:b/>
-        </w:rPr>
-      </w:pPr>
-    </w:p>
-    <w:p>
-      <w:pPr>
-        <w:pStyle w:val="PargrafodaLista"/>
-        <w:spacing w:line="360" w:lineRule="auto"/>
-        <w:ind w:left="0" w:firstLine="709"/>
-      </w:pPr>
-      <w:r>
-        <w:t>O desenvolvimento d</w:t>
-      </w:r>
-      <w:r>
-        <w:t>e um</w:t>
-      </w:r>
-      <w:r>
-        <w:t xml:space="preserve"> algoritmo de processamento de linguagem natural foi realizado seguindo etapas lineares para alcançar o objetivo final do projeto, que é, de forma resumida, gerar insights com informações </w:t>
-      </w:r>
-      <w:r>
-        <w:t>extraídas de arquivos de texto</w:t>
-      </w:r>
-      <w:r>
-        <w:t>. Nesse sentido, cada etapa do desenvolvimento da análise de dados textuais foi separada em blocos, para facilitar o entendimento de cada script</w:t>
-      </w:r>
-      <w:r>
-        <w:t>.</w:t>
-      </w:r>
-    </w:p>
-    <w:p>
-      <w:pPr>
-        <w:pStyle w:val="PargrafodaLista"/>
-        <w:spacing w:line="360" w:lineRule="auto"/>
-        <w:ind w:left="0" w:firstLine="709"/>
-        <w:rPr>
-          <w:b/>
-        </w:rPr>
-      </w:pPr>
-    </w:p>
-    <w:p>
-      <w:pPr>
-        <w:pStyle w:val="PargrafodaLista"/>
-        <w:spacing w:line="360" w:lineRule="auto"/>
-        <w:ind w:left="0"/>
-        <w:jc w:val="left"/>
-        <w:rPr>
-          <w:b/>
-        </w:rPr>
-      </w:pPr>
-      <w:r>
-        <w:rPr>
-          <w:b/>
-        </w:rPr>
-        <w:t>Conclusão(</w:t>
-      </w:r>
-      <w:proofErr w:type="spellStart"/>
-      <w:r>
-        <w:rPr>
-          <w:b/>
-        </w:rPr>
-        <w:t>ões</w:t>
-      </w:r>
-      <w:proofErr w:type="spellEnd"/>
-      <w:r>
-        <w:rPr>
-          <w:b/>
-        </w:rPr>
-        <w:t>) ou Considerações Finais</w:t>
-      </w:r>
-    </w:p>
-    <w:p>
-      <w:pPr>
-        <w:pStyle w:val="PargrafodaLista"/>
-        <w:spacing w:line="360" w:lineRule="auto"/>
-        <w:ind w:left="0" w:firstLine="709"/>
-        <w:rPr>
-          <w:bCs/>
-        </w:rPr>
-      </w:pPr>
-    </w:p>
-    <w:p>
-      <w:pPr>
-        <w:pStyle w:val="PargrafodaLista"/>
-        <w:spacing w:line="360" w:lineRule="auto"/>
-        <w:ind w:left="0" w:firstLine="709"/>
-        <w:rPr>
-          <w:bCs/>
-        </w:rPr>
-      </w:pPr>
-      <w:r>
-        <w:rPr>
-          <w:bCs/>
-        </w:rPr>
-        <w:t>Tópico obrigatório para</w:t>
-      </w:r>
-      <w:r>
-        <w:rPr>
-          <w:bCs/>
-        </w:rPr>
-        <w:t xml:space="preserve"> o depósito do TCC</w:t>
-      </w:r>
-      <w:r>
-        <w:rPr>
-          <w:bCs/>
-        </w:rPr>
-        <w:t>, porém opcional para a etapa dos Resultados preliminares.</w:t>
-      </w:r>
-    </w:p>
-    <w:p>
-      <w:pPr>
-        <w:spacing w:line="360" w:lineRule="auto"/>
-        <w:rPr>
-          <w:b/>
-        </w:rPr>
-      </w:pPr>
-    </w:p>
-    <w:p>
-      <w:pPr>
-        <w:spacing w:line="360" w:lineRule="auto"/>
-      </w:pPr>
-      <w:r>
-        <w:rPr>
-          <w:b/>
-        </w:rPr>
         <w:t>Agradecimentos</w:t>
       </w:r>
       <w:r>
@@ -2727,34 +2852,685 @@
         <w:rPr>
           <w:b/>
         </w:rPr>
+        <w:t>Referências</w:t>
+      </w:r>
+    </w:p>
+    <w:bookmarkEnd w:id="15"/>
+    <w:p>
+      <w:pPr>
+        <w:spacing w:line="360" w:lineRule="auto"/>
+        <w:rPr>
+          <w:b/>
+        </w:rPr>
+      </w:pPr>
+    </w:p>
+    <w:p>
+      <w:pPr>
+        <w:spacing w:line="240" w:lineRule="auto"/>
+        <w:jc w:val="left"/>
+        <w:rPr>
+          <w:rFonts w:eastAsia="Times New Roman"/>
+          <w:lang w:val="en-US" w:eastAsia="pt-BR"/>
+        </w:rPr>
+      </w:pPr>
+      <w:r>
+        <w:rPr>
+          <w:rFonts w:eastAsia="Times New Roman"/>
+          <w:lang w:eastAsia="pt-BR"/>
+        </w:rPr>
+        <w:t xml:space="preserve">Borges, Luiz Eduardo. Python para desenvolvedores: aborda Python 3.3. </w:t>
+      </w:r>
+      <w:proofErr w:type="spellStart"/>
+      <w:r>
+        <w:rPr>
+          <w:rFonts w:eastAsia="Times New Roman"/>
+          <w:lang w:val="en-US" w:eastAsia="pt-BR"/>
+        </w:rPr>
+        <w:t>Novatec</w:t>
+      </w:r>
+      <w:proofErr w:type="spellEnd"/>
+      <w:r>
+        <w:rPr>
+          <w:rFonts w:eastAsia="Times New Roman"/>
+          <w:lang w:val="en-US" w:eastAsia="pt-BR"/>
+        </w:rPr>
+        <w:t xml:space="preserve"> </w:t>
+      </w:r>
+      <w:proofErr w:type="spellStart"/>
+      <w:r>
+        <w:rPr>
+          <w:rFonts w:eastAsia="Times New Roman"/>
+          <w:lang w:val="en-US" w:eastAsia="pt-BR"/>
+        </w:rPr>
+        <w:t>Editora</w:t>
+      </w:r>
+      <w:proofErr w:type="spellEnd"/>
+      <w:r>
+        <w:rPr>
+          <w:rFonts w:eastAsia="Times New Roman"/>
+          <w:lang w:val="en-US" w:eastAsia="pt-BR"/>
+        </w:rPr>
+        <w:t>, 2014.</w:t>
+      </w:r>
+    </w:p>
+    <w:p>
+      <w:pPr>
+        <w:spacing w:line="240" w:lineRule="auto"/>
+        <w:jc w:val="left"/>
+        <w:rPr>
+          <w:rFonts w:eastAsia="Times New Roman"/>
+          <w:lang w:val="en-US" w:eastAsia="pt-BR"/>
+        </w:rPr>
+      </w:pPr>
+    </w:p>
+    <w:p>
+      <w:pPr>
+        <w:spacing w:line="240" w:lineRule="auto"/>
+        <w:jc w:val="left"/>
+        <w:rPr>
+          <w:rFonts w:eastAsia="Times New Roman"/>
+          <w:lang w:val="en-US" w:eastAsia="pt-BR"/>
+        </w:rPr>
+      </w:pPr>
+      <w:proofErr w:type="spellStart"/>
+      <w:r>
+        <w:rPr>
+          <w:rFonts w:eastAsia="Times New Roman"/>
+          <w:lang w:val="en-US" w:eastAsia="pt-BR"/>
+        </w:rPr>
+        <w:t>Indurkhya</w:t>
+      </w:r>
+      <w:proofErr w:type="spellEnd"/>
+      <w:r>
+        <w:rPr>
+          <w:rFonts w:eastAsia="Times New Roman"/>
+          <w:lang w:val="en-US" w:eastAsia="pt-BR"/>
+        </w:rPr>
+        <w:t xml:space="preserve">, Nitin, and Fred J. </w:t>
+      </w:r>
+      <w:proofErr w:type="spellStart"/>
+      <w:r>
+        <w:rPr>
+          <w:rFonts w:eastAsia="Times New Roman"/>
+          <w:lang w:val="en-US" w:eastAsia="pt-BR"/>
+        </w:rPr>
+        <w:t>Damerau</w:t>
+      </w:r>
+      <w:proofErr w:type="spellEnd"/>
+      <w:r>
+        <w:rPr>
+          <w:rFonts w:eastAsia="Times New Roman"/>
+          <w:lang w:val="en-US" w:eastAsia="pt-BR"/>
+        </w:rPr>
+        <w:t>. Handbook of natural language processing. Chapman and Hall/CRC, 2010.</w:t>
+      </w:r>
+    </w:p>
+    <w:p>
+      <w:pPr>
+        <w:spacing w:line="240" w:lineRule="auto"/>
+        <w:jc w:val="left"/>
+        <w:rPr>
+          <w:rFonts w:eastAsia="Times New Roman"/>
+          <w:lang w:val="en-US" w:eastAsia="pt-BR"/>
+        </w:rPr>
+      </w:pPr>
+    </w:p>
+    <w:p>
+      <w:pPr>
+        <w:spacing w:line="240" w:lineRule="auto"/>
+        <w:jc w:val="left"/>
+        <w:rPr>
+          <w:rFonts w:eastAsia="Times New Roman"/>
+          <w:lang w:val="en-US" w:eastAsia="pt-BR"/>
+        </w:rPr>
+      </w:pPr>
+      <w:r>
+        <w:rPr>
+          <w:rFonts w:eastAsia="Times New Roman"/>
+          <w:lang w:val="en-US" w:eastAsia="pt-BR"/>
+        </w:rPr>
+        <w:t>Robertson, D. W. "A note on the classical origin of" circumstances" in the medieval confessional." Studies in Philology 43.1 (1946): 6-14.</w:t>
+      </w:r>
+    </w:p>
+    <w:p>
+      <w:pPr>
+        <w:spacing w:line="240" w:lineRule="auto"/>
+        <w:jc w:val="left"/>
+        <w:rPr>
+          <w:rFonts w:eastAsia="Times New Roman"/>
+          <w:lang w:val="en-US" w:eastAsia="pt-BR"/>
+        </w:rPr>
+      </w:pPr>
+    </w:p>
+    <w:p>
+      <w:pPr>
+        <w:spacing w:line="240" w:lineRule="auto"/>
+        <w:jc w:val="left"/>
+        <w:rPr>
+          <w:rFonts w:eastAsia="Times New Roman"/>
+          <w:lang w:eastAsia="pt-BR"/>
+        </w:rPr>
+      </w:pPr>
+      <w:r>
+        <w:rPr>
+          <w:rFonts w:eastAsia="Times New Roman"/>
+          <w:lang w:val="en-US" w:eastAsia="pt-BR"/>
+        </w:rPr>
+        <w:t xml:space="preserve">Bird, Steven, Ewan Klein, and Edward </w:t>
+      </w:r>
+      <w:proofErr w:type="spellStart"/>
+      <w:r>
+        <w:rPr>
+          <w:rFonts w:eastAsia="Times New Roman"/>
+          <w:lang w:val="en-US" w:eastAsia="pt-BR"/>
+        </w:rPr>
+        <w:t>Loper</w:t>
+      </w:r>
+      <w:proofErr w:type="spellEnd"/>
+      <w:r>
+        <w:rPr>
+          <w:rFonts w:eastAsia="Times New Roman"/>
+          <w:lang w:val="en-US" w:eastAsia="pt-BR"/>
+        </w:rPr>
+        <w:t xml:space="preserve">. Natural language processing with Python: analyzing text with the natural language toolkit. </w:t>
+      </w:r>
+      <w:r>
+        <w:rPr>
+          <w:rFonts w:eastAsia="Times New Roman"/>
+          <w:lang w:eastAsia="pt-BR"/>
+        </w:rPr>
+        <w:t xml:space="preserve">" </w:t>
+      </w:r>
+      <w:proofErr w:type="spellStart"/>
+      <w:r>
+        <w:rPr>
+          <w:rFonts w:eastAsia="Times New Roman"/>
+          <w:lang w:eastAsia="pt-BR"/>
+        </w:rPr>
+        <w:t>O'Reilly</w:t>
+      </w:r>
+      <w:proofErr w:type="spellEnd"/>
+      <w:r>
+        <w:rPr>
+          <w:rFonts w:eastAsia="Times New Roman"/>
+          <w:lang w:eastAsia="pt-BR"/>
+        </w:rPr>
+        <w:t xml:space="preserve"> Media, Inc.", 2009.</w:t>
+      </w:r>
+    </w:p>
+    <w:p>
+      <w:pPr>
+        <w:spacing w:line="240" w:lineRule="auto"/>
+        <w:jc w:val="left"/>
+        <w:rPr>
+          <w:rFonts w:eastAsia="Times New Roman"/>
+          <w:lang w:eastAsia="pt-BR"/>
+        </w:rPr>
+      </w:pPr>
+    </w:p>
+    <w:p>
+      <w:pPr>
+        <w:spacing w:line="240" w:lineRule="auto"/>
+        <w:jc w:val="left"/>
+        <w:rPr>
+          <w:rFonts w:eastAsia="Times New Roman"/>
+          <w:lang w:val="en-US" w:eastAsia="pt-BR"/>
+        </w:rPr>
+      </w:pPr>
+      <w:proofErr w:type="spellStart"/>
+      <w:r>
+        <w:rPr>
+          <w:rFonts w:eastAsia="Times New Roman"/>
+          <w:lang w:val="en-US" w:eastAsia="pt-BR"/>
+        </w:rPr>
+        <w:t>Gazeau</w:t>
+      </w:r>
+      <w:proofErr w:type="spellEnd"/>
+      <w:r>
+        <w:rPr>
+          <w:rFonts w:eastAsia="Times New Roman"/>
+          <w:lang w:val="en-US" w:eastAsia="pt-BR"/>
+        </w:rPr>
+        <w:t xml:space="preserve">, Valentin, and </w:t>
+      </w:r>
+      <w:proofErr w:type="spellStart"/>
+      <w:r>
+        <w:rPr>
+          <w:rFonts w:eastAsia="Times New Roman"/>
+          <w:lang w:val="en-US" w:eastAsia="pt-BR"/>
+        </w:rPr>
+        <w:t>Cihan</w:t>
+      </w:r>
+      <w:proofErr w:type="spellEnd"/>
+      <w:r>
+        <w:rPr>
+          <w:rFonts w:eastAsia="Times New Roman"/>
+          <w:lang w:val="en-US" w:eastAsia="pt-BR"/>
+        </w:rPr>
+        <w:t xml:space="preserve"> </w:t>
+      </w:r>
+      <w:proofErr w:type="spellStart"/>
+      <w:r>
+        <w:rPr>
+          <w:rFonts w:eastAsia="Times New Roman"/>
+          <w:lang w:val="en-US" w:eastAsia="pt-BR"/>
+        </w:rPr>
+        <w:t>Varol</w:t>
+      </w:r>
+      <w:proofErr w:type="spellEnd"/>
+      <w:r>
+        <w:rPr>
+          <w:rFonts w:eastAsia="Times New Roman"/>
+          <w:lang w:val="en-US" w:eastAsia="pt-BR"/>
+        </w:rPr>
+        <w:t xml:space="preserve">. "Automatic spoken language recognition with neural networks." Int. J. Inf. Technol. </w:t>
+      </w:r>
+      <w:proofErr w:type="spellStart"/>
+      <w:r>
+        <w:rPr>
+          <w:rFonts w:eastAsia="Times New Roman"/>
+          <w:lang w:val="en-US" w:eastAsia="pt-BR"/>
+        </w:rPr>
+        <w:t>Comput</w:t>
+      </w:r>
+      <w:proofErr w:type="spellEnd"/>
+      <w:r>
+        <w:rPr>
+          <w:rFonts w:eastAsia="Times New Roman"/>
+          <w:lang w:val="en-US" w:eastAsia="pt-BR"/>
+        </w:rPr>
+        <w:t xml:space="preserve">. </w:t>
+      </w:r>
+      <w:proofErr w:type="gramStart"/>
+      <w:r>
+        <w:rPr>
+          <w:rFonts w:eastAsia="Times New Roman"/>
+          <w:lang w:val="en-US" w:eastAsia="pt-BR"/>
+        </w:rPr>
+        <w:t>Sci.(</w:t>
+      </w:r>
+      <w:proofErr w:type="gramEnd"/>
+      <w:r>
+        <w:rPr>
+          <w:rFonts w:eastAsia="Times New Roman"/>
+          <w:lang w:val="en-US" w:eastAsia="pt-BR"/>
+        </w:rPr>
+        <w:t>IJITCS) 10.8 (2018): 11-17.</w:t>
+      </w:r>
+    </w:p>
+    <w:p>
+      <w:pPr>
+        <w:spacing w:line="240" w:lineRule="auto"/>
+        <w:jc w:val="left"/>
+        <w:rPr>
+          <w:rFonts w:eastAsia="Times New Roman"/>
+          <w:lang w:val="en-US" w:eastAsia="pt-BR"/>
+        </w:rPr>
+      </w:pPr>
+    </w:p>
+    <w:p>
+      <w:pPr>
+        <w:spacing w:line="240" w:lineRule="auto"/>
+        <w:jc w:val="left"/>
+        <w:rPr>
+          <w:rFonts w:eastAsia="Times New Roman"/>
+          <w:lang w:val="en-US" w:eastAsia="pt-BR"/>
+        </w:rPr>
+      </w:pPr>
+      <w:r>
+        <w:rPr>
+          <w:rFonts w:eastAsia="Times New Roman"/>
+          <w:lang w:val="en-US" w:eastAsia="pt-BR"/>
+        </w:rPr>
+        <w:t>Wickham, Hadley. "Data analysis." ggplot2. Springer, Cham, 2016. 189-201.</w:t>
+      </w:r>
+    </w:p>
+    <w:p>
+      <w:pPr>
+        <w:spacing w:line="240" w:lineRule="auto"/>
+        <w:jc w:val="left"/>
+        <w:rPr>
+          <w:rFonts w:eastAsia="Times New Roman"/>
+          <w:lang w:val="en-US" w:eastAsia="pt-BR"/>
+        </w:rPr>
+      </w:pPr>
+    </w:p>
+    <w:p>
+      <w:pPr>
+        <w:spacing w:line="240" w:lineRule="auto"/>
+        <w:jc w:val="left"/>
+        <w:rPr>
+          <w:rFonts w:eastAsia="Times New Roman"/>
+          <w:lang w:val="en-US" w:eastAsia="pt-BR"/>
+        </w:rPr>
+      </w:pPr>
+      <w:r>
+        <w:rPr>
+          <w:rFonts w:eastAsia="Times New Roman"/>
+          <w:lang w:val="en-US" w:eastAsia="pt-BR"/>
+        </w:rPr>
+        <w:t xml:space="preserve">Yang, </w:t>
+      </w:r>
+      <w:proofErr w:type="spellStart"/>
+      <w:r>
+        <w:rPr>
+          <w:rFonts w:eastAsia="Times New Roman"/>
+          <w:lang w:val="en-US" w:eastAsia="pt-BR"/>
+        </w:rPr>
+        <w:t>Jin</w:t>
+      </w:r>
+      <w:proofErr w:type="spellEnd"/>
+      <w:r>
+        <w:rPr>
+          <w:rFonts w:eastAsia="Times New Roman"/>
+          <w:lang w:val="en-US" w:eastAsia="pt-BR"/>
+        </w:rPr>
+        <w:t>, et al. "Brief introduction of medical database and data mining technology in big data era." Journal of Evidence</w:t>
+      </w:r>
+      <w:r>
+        <w:rPr>
+          <w:rFonts w:ascii="Cambria Math" w:eastAsia="Times New Roman" w:hAnsi="Cambria Math" w:cs="Cambria Math"/>
+          <w:lang w:val="en-US" w:eastAsia="pt-BR"/>
+        </w:rPr>
+        <w:t>‐</w:t>
+      </w:r>
+      <w:r>
+        <w:rPr>
+          <w:rFonts w:eastAsia="Times New Roman"/>
+          <w:lang w:val="en-US" w:eastAsia="pt-BR"/>
+        </w:rPr>
+        <w:t>Based Medicine 13.1 (2020): 57-69.</w:t>
+      </w:r>
+    </w:p>
+    <w:p>
+      <w:pPr>
+        <w:spacing w:line="240" w:lineRule="auto"/>
+        <w:jc w:val="left"/>
+        <w:rPr>
+          <w:rFonts w:eastAsia="Times New Roman"/>
+          <w:lang w:val="en-US" w:eastAsia="pt-BR"/>
+        </w:rPr>
+      </w:pPr>
+    </w:p>
+    <w:p>
+      <w:pPr>
+        <w:spacing w:line="240" w:lineRule="auto"/>
+        <w:jc w:val="left"/>
+        <w:rPr>
+          <w:rFonts w:eastAsia="Times New Roman"/>
+          <w:lang w:val="en-US" w:eastAsia="pt-BR"/>
+        </w:rPr>
+      </w:pPr>
+      <w:r>
+        <w:rPr>
+          <w:rFonts w:eastAsia="Times New Roman"/>
+          <w:lang w:val="en-US" w:eastAsia="pt-BR"/>
+        </w:rPr>
+        <w:t xml:space="preserve">Dale, Robert; MOISL, Hermann; SOMERS, Harold (Ed.). Handbook of natural language processing. </w:t>
+      </w:r>
+      <w:r>
+        <w:rPr>
+          <w:rFonts w:eastAsia="Times New Roman"/>
+          <w:lang w:val="en-US" w:eastAsia="pt-BR"/>
+        </w:rPr>
+        <w:t>CRC press, 2000.</w:t>
+      </w:r>
+    </w:p>
+    <w:p>
+      <w:pPr>
+        <w:spacing w:line="240" w:lineRule="auto"/>
+        <w:jc w:val="left"/>
+        <w:rPr>
+          <w:rFonts w:eastAsia="Times New Roman"/>
+          <w:lang w:val="en-US" w:eastAsia="pt-BR"/>
+        </w:rPr>
+      </w:pPr>
+    </w:p>
+    <w:p>
+      <w:pPr>
+        <w:spacing w:line="240" w:lineRule="auto"/>
+        <w:jc w:val="left"/>
+        <w:rPr>
+          <w:rFonts w:eastAsia="Times New Roman"/>
+          <w:lang w:val="en-US" w:eastAsia="pt-BR"/>
+        </w:rPr>
+      </w:pPr>
+      <w:r>
+        <w:rPr>
+          <w:rFonts w:eastAsia="Times New Roman"/>
+          <w:lang w:val="en-US" w:eastAsia="pt-BR"/>
+        </w:rPr>
+        <w:t>PEDREGOSA, Fabian et al. Scikit-learn: Machine learning in Python. the Journal of machine Learning research, v. 12, p. 2825-2830, 2011.</w:t>
+      </w:r>
+    </w:p>
+    <w:p>
+      <w:pPr>
+        <w:spacing w:line="240" w:lineRule="auto"/>
+        <w:jc w:val="left"/>
+        <w:rPr>
+          <w:rFonts w:eastAsia="Times New Roman"/>
+          <w:lang w:val="en-US" w:eastAsia="pt-BR"/>
+        </w:rPr>
+      </w:pPr>
+    </w:p>
+    <w:p>
+      <w:pPr>
+        <w:spacing w:line="240" w:lineRule="auto"/>
+        <w:jc w:val="left"/>
+        <w:rPr>
+          <w:rFonts w:eastAsia="Times New Roman"/>
+          <w:lang w:val="en-US" w:eastAsia="pt-BR"/>
+        </w:rPr>
+      </w:pPr>
+      <w:r>
+        <w:rPr>
+          <w:rFonts w:eastAsia="Times New Roman"/>
+          <w:lang w:val="en-US" w:eastAsia="pt-BR"/>
+        </w:rPr>
+        <w:t>MCKINNEY, Wes et al. Data structures for statistical computing in python. In: Proceedings of the 9th Python in Science Conference. 2010. p. 51-56.</w:t>
+      </w:r>
+    </w:p>
+    <w:p>
+      <w:pPr>
+        <w:spacing w:line="240" w:lineRule="auto"/>
+        <w:jc w:val="left"/>
+        <w:rPr>
+          <w:rFonts w:eastAsia="Times New Roman"/>
+          <w:lang w:val="en-US" w:eastAsia="pt-BR"/>
+        </w:rPr>
+      </w:pPr>
+    </w:p>
+    <w:p>
+      <w:pPr>
+        <w:spacing w:line="240" w:lineRule="auto"/>
+        <w:jc w:val="left"/>
+        <w:rPr>
+          <w:rFonts w:eastAsia="Times New Roman"/>
+          <w:lang w:val="en-US" w:eastAsia="pt-BR"/>
+        </w:rPr>
+      </w:pPr>
+      <w:r>
+        <w:rPr>
+          <w:rFonts w:eastAsia="Times New Roman"/>
+          <w:lang w:val="en-US" w:eastAsia="pt-BR"/>
+        </w:rPr>
+        <w:t>GUNAWAN, Teddy Surya et al. Development of video-based emotion recognition using deep learning with Google Colab. TELKOMNIKA (Telecommunication Computing Electronics and Control), v. 18, n. 5, p. 2463-2471, 2020.</w:t>
+      </w:r>
+    </w:p>
+    <w:p>
+      <w:pPr>
+        <w:spacing w:line="240" w:lineRule="auto"/>
+        <w:jc w:val="left"/>
+        <w:rPr>
+          <w:rFonts w:eastAsia="Times New Roman"/>
+          <w:lang w:val="en-US" w:eastAsia="pt-BR"/>
+        </w:rPr>
+      </w:pPr>
+    </w:p>
+    <w:p>
+      <w:pPr>
+        <w:spacing w:line="240" w:lineRule="auto"/>
+        <w:jc w:val="left"/>
+        <w:rPr>
+          <w:rFonts w:eastAsia="Times New Roman"/>
+          <w:lang w:val="en-US" w:eastAsia="pt-BR"/>
+        </w:rPr>
+      </w:pPr>
+      <w:r>
+        <w:rPr>
+          <w:rFonts w:eastAsia="Times New Roman"/>
+          <w:lang w:val="en-US" w:eastAsia="pt-BR"/>
+        </w:rPr>
+        <w:t xml:space="preserve">CARNEIRO, Tiago et al. Performance analysis of google </w:t>
+      </w:r>
+      <w:proofErr w:type="spellStart"/>
+      <w:r>
+        <w:rPr>
+          <w:rFonts w:eastAsia="Times New Roman"/>
+          <w:lang w:val="en-US" w:eastAsia="pt-BR"/>
+        </w:rPr>
+        <w:t>colaboratory</w:t>
+      </w:r>
+      <w:proofErr w:type="spellEnd"/>
+      <w:r>
+        <w:rPr>
+          <w:rFonts w:eastAsia="Times New Roman"/>
+          <w:lang w:val="en-US" w:eastAsia="pt-BR"/>
+        </w:rPr>
+        <w:t xml:space="preserve"> as a tool for accelerating deep learning applications. </w:t>
+      </w:r>
+      <w:r>
+        <w:rPr>
+          <w:rFonts w:eastAsia="Times New Roman"/>
+          <w:lang w:val="en-US" w:eastAsia="pt-BR"/>
+        </w:rPr>
+        <w:t>IEEE Access, v. 6, p. 61677-61685, 2018.</w:t>
+      </w:r>
+    </w:p>
+    <w:p>
+      <w:pPr>
+        <w:spacing w:line="240" w:lineRule="auto"/>
+        <w:jc w:val="left"/>
+        <w:rPr>
+          <w:rFonts w:eastAsia="Times New Roman"/>
+          <w:lang w:val="en-US" w:eastAsia="pt-BR"/>
+        </w:rPr>
+      </w:pPr>
+      <w:r>
+        <w:rPr>
+          <w:rFonts w:eastAsia="Times New Roman"/>
+          <w:lang w:val="en-US" w:eastAsia="pt-BR"/>
+        </w:rPr>
         <w:lastRenderedPageBreak/>
-        <w:t>Referências</w:t>
-      </w:r>
-    </w:p>
-    <w:bookmarkEnd w:id="15"/>
-    <w:p>
-      <w:pPr>
-        <w:spacing w:line="360" w:lineRule="auto"/>
-        <w:rPr>
-          <w:b/>
-        </w:rPr>
-      </w:pPr>
-    </w:p>
-    <w:p>
-      <w:pPr>
-        <w:spacing w:line="240" w:lineRule="auto"/>
-        <w:jc w:val="left"/>
-        <w:rPr>
-          <w:rFonts w:eastAsia="Times New Roman"/>
-          <w:lang w:val="en-US" w:eastAsia="pt-BR"/>
-        </w:rPr>
-      </w:pPr>
-      <w:r>
-        <w:rPr>
-          <w:rFonts w:eastAsia="Times New Roman"/>
-          <w:lang w:eastAsia="pt-BR"/>
-        </w:rPr>
-        <w:t xml:space="preserve">Borges, Luiz Eduardo. Python para desenvolvedores: aborda Python 3.3. </w:t>
+        <w:t>CASTRO, Sergio M. et al. Automated annotation and classification of BI-RADS assessment from radiology reports. Journal of biomedical informatics, v. 69, p. 177-187, 2017.</w:t>
+      </w:r>
+    </w:p>
+    <w:p>
+      <w:pPr>
+        <w:spacing w:line="240" w:lineRule="auto"/>
+        <w:jc w:val="left"/>
+        <w:rPr>
+          <w:rFonts w:eastAsia="Times New Roman"/>
+          <w:lang w:val="en-US" w:eastAsia="pt-BR"/>
+        </w:rPr>
+      </w:pPr>
+    </w:p>
+    <w:p>
+      <w:pPr>
+        <w:spacing w:line="240" w:lineRule="auto"/>
+        <w:jc w:val="left"/>
+        <w:rPr>
+          <w:rFonts w:eastAsia="Times New Roman"/>
+          <w:lang w:val="en-US" w:eastAsia="pt-BR"/>
+        </w:rPr>
+      </w:pPr>
+      <w:r>
+        <w:rPr>
+          <w:rFonts w:eastAsia="Times New Roman"/>
+          <w:lang w:val="en-US" w:eastAsia="pt-BR"/>
+        </w:rPr>
+        <w:t>JURAFSKY, Dan. Speech &amp; language processing. Pearson Education India, 2000.</w:t>
+      </w:r>
+    </w:p>
+    <w:p>
+      <w:pPr>
+        <w:spacing w:line="240" w:lineRule="auto"/>
+        <w:jc w:val="left"/>
+        <w:rPr>
+          <w:rFonts w:eastAsia="Times New Roman"/>
+          <w:lang w:val="en-US" w:eastAsia="pt-BR"/>
+        </w:rPr>
+      </w:pPr>
+    </w:p>
+    <w:p>
+      <w:pPr>
+        <w:spacing w:line="240" w:lineRule="auto"/>
+        <w:jc w:val="left"/>
+        <w:rPr>
+          <w:rFonts w:eastAsia="Times New Roman"/>
+          <w:lang w:val="en-US" w:eastAsia="pt-BR"/>
+        </w:rPr>
+      </w:pPr>
+      <w:r>
+        <w:rPr>
+          <w:rFonts w:eastAsia="Times New Roman"/>
+          <w:lang w:val="en-US" w:eastAsia="pt-BR"/>
+        </w:rPr>
+        <w:t>JURASFKY, Daniel; MARTIN, James H. An introduction to natural language processing, computational linguistics, and speech recognition. 2000.</w:t>
+      </w:r>
+    </w:p>
+    <w:p>
+      <w:pPr>
+        <w:spacing w:line="240" w:lineRule="auto"/>
+        <w:jc w:val="left"/>
+        <w:rPr>
+          <w:rFonts w:eastAsia="Times New Roman"/>
+          <w:lang w:val="en-US" w:eastAsia="pt-BR"/>
+        </w:rPr>
+      </w:pPr>
+    </w:p>
+    <w:p>
+      <w:pPr>
+        <w:spacing w:line="240" w:lineRule="auto"/>
+        <w:jc w:val="left"/>
+        <w:rPr>
+          <w:rFonts w:eastAsia="Times New Roman"/>
+          <w:lang w:val="en-US" w:eastAsia="pt-BR"/>
+        </w:rPr>
+      </w:pPr>
+      <w:r>
+        <w:rPr>
+          <w:rFonts w:eastAsia="Times New Roman"/>
+          <w:lang w:val="en-US" w:eastAsia="pt-BR"/>
+        </w:rPr>
+        <w:t>KILGARRIFF, Adam; GREFENSTETTE, Gregory. Introduction to the special issue on the web as corpus. Computational linguistics, v. 29, n. 3, p. 333-347, 2003.</w:t>
+      </w:r>
+    </w:p>
+    <w:p>
+      <w:pPr>
+        <w:spacing w:line="240" w:lineRule="auto"/>
+        <w:jc w:val="left"/>
+        <w:rPr>
+          <w:rFonts w:eastAsia="Times New Roman"/>
+          <w:lang w:val="en-US" w:eastAsia="pt-BR"/>
+        </w:rPr>
+      </w:pPr>
+    </w:p>
+    <w:p>
+      <w:pPr>
+        <w:spacing w:line="240" w:lineRule="auto"/>
+        <w:jc w:val="left"/>
+        <w:rPr>
+          <w:rFonts w:eastAsia="Times New Roman"/>
+          <w:lang w:val="en-US" w:eastAsia="pt-BR"/>
+        </w:rPr>
+      </w:pPr>
+      <w:r>
+        <w:rPr>
+          <w:rFonts w:eastAsia="Times New Roman"/>
+          <w:lang w:val="en-US" w:eastAsia="pt-BR"/>
+        </w:rPr>
+        <w:t xml:space="preserve">CHANG, Angel X.; MANNING, Christopher D. </w:t>
       </w:r>
       <w:proofErr w:type="spellStart"/>
       <w:r>
@@ -2762,7 +3538,7 @@
           <w:rFonts w:eastAsia="Times New Roman"/>
           <w:lang w:val="en-US" w:eastAsia="pt-BR"/>
         </w:rPr>
-        <w:t>Novatec</w:t>
+        <w:t>TokensRegex</w:t>
       </w:r>
       <w:proofErr w:type="spellEnd"/>
       <w:r>
@@ -2770,7 +3546,34 @@
           <w:rFonts w:eastAsia="Times New Roman"/>
           <w:lang w:val="en-US" w:eastAsia="pt-BR"/>
         </w:rPr>
-        <w:t xml:space="preserve"> </w:t>
+        <w:t>: Defining cascaded regular expressions over tokens. Stanford University Computer Science Technical Reports. CSTR, v. 2, p. 2014, 2014.</w:t>
+      </w:r>
+    </w:p>
+    <w:p>
+      <w:pPr>
+        <w:spacing w:line="240" w:lineRule="auto"/>
+        <w:jc w:val="left"/>
+        <w:rPr>
+          <w:rFonts w:eastAsia="Times New Roman"/>
+          <w:lang w:val="en-US" w:eastAsia="pt-BR"/>
+        </w:rPr>
+      </w:pPr>
+    </w:p>
+    <w:p>
+      <w:pPr>
+        <w:spacing w:line="240" w:lineRule="auto"/>
+        <w:jc w:val="left"/>
+        <w:rPr>
+          <w:rFonts w:eastAsia="Times New Roman"/>
+          <w:lang w:val="en-US" w:eastAsia="pt-BR"/>
+        </w:rPr>
+      </w:pPr>
+      <w:r>
+        <w:rPr>
+          <w:rFonts w:eastAsia="Times New Roman"/>
+          <w:lang w:val="en-US" w:eastAsia="pt-BR"/>
+        </w:rPr>
+        <w:t xml:space="preserve">JIANG, </w:t>
       </w:r>
       <w:proofErr w:type="spellStart"/>
       <w:r>
@@ -2778,7 +3581,7 @@
           <w:rFonts w:eastAsia="Times New Roman"/>
           <w:lang w:val="en-US" w:eastAsia="pt-BR"/>
         </w:rPr>
-        <w:t>Editora</w:t>
+        <w:t>Zhipeng</w:t>
       </w:r>
       <w:proofErr w:type="spellEnd"/>
       <w:r>
@@ -2786,759 +3589,23 @@
           <w:rFonts w:eastAsia="Times New Roman"/>
           <w:lang w:val="en-US" w:eastAsia="pt-BR"/>
         </w:rPr>
-        <w:t>, 2014.</w:t>
-      </w:r>
-    </w:p>
-    <w:p>
-      <w:pPr>
-        <w:spacing w:line="240" w:lineRule="auto"/>
-        <w:jc w:val="left"/>
-        <w:rPr>
-          <w:rFonts w:eastAsia="Times New Roman"/>
-          <w:lang w:val="en-US" w:eastAsia="pt-BR"/>
-        </w:rPr>
-      </w:pPr>
-    </w:p>
-    <w:p>
-      <w:pPr>
-        <w:spacing w:line="240" w:lineRule="auto"/>
-        <w:jc w:val="left"/>
-        <w:rPr>
-          <w:rFonts w:eastAsia="Times New Roman"/>
-          <w:lang w:val="en-US" w:eastAsia="pt-BR"/>
-        </w:rPr>
-      </w:pPr>
-      <w:proofErr w:type="spellStart"/>
-      <w:r>
-        <w:rPr>
-          <w:rFonts w:eastAsia="Times New Roman"/>
-          <w:lang w:val="en-US" w:eastAsia="pt-BR"/>
-        </w:rPr>
-        <w:t>Indurkhya</w:t>
-      </w:r>
-      <w:proofErr w:type="spellEnd"/>
-      <w:r>
-        <w:rPr>
-          <w:rFonts w:eastAsia="Times New Roman"/>
-          <w:lang w:val="en-US" w:eastAsia="pt-BR"/>
-        </w:rPr>
-        <w:t xml:space="preserve">, Nitin, and Fred J. </w:t>
-      </w:r>
-      <w:proofErr w:type="spellStart"/>
-      <w:r>
-        <w:rPr>
-          <w:rFonts w:eastAsia="Times New Roman"/>
-          <w:lang w:val="en-US" w:eastAsia="pt-BR"/>
-        </w:rPr>
-        <w:t>Damerau</w:t>
-      </w:r>
-      <w:proofErr w:type="spellEnd"/>
-      <w:r>
-        <w:rPr>
-          <w:rFonts w:eastAsia="Times New Roman"/>
-          <w:lang w:val="en-US" w:eastAsia="pt-BR"/>
-        </w:rPr>
-        <w:t>. Handbook of natural language processing. Chapman and Hall/CRC, 2010.</w:t>
-      </w:r>
-    </w:p>
-    <w:p>
-      <w:pPr>
-        <w:spacing w:line="240" w:lineRule="auto"/>
-        <w:jc w:val="left"/>
-        <w:rPr>
-          <w:rFonts w:eastAsia="Times New Roman"/>
-          <w:lang w:val="en-US" w:eastAsia="pt-BR"/>
-        </w:rPr>
-      </w:pPr>
-    </w:p>
-    <w:p>
-      <w:pPr>
-        <w:spacing w:line="240" w:lineRule="auto"/>
-        <w:jc w:val="left"/>
-        <w:rPr>
-          <w:rFonts w:eastAsia="Times New Roman"/>
-          <w:lang w:val="en-US" w:eastAsia="pt-BR"/>
-        </w:rPr>
-      </w:pPr>
-      <w:r>
-        <w:rPr>
-          <w:rFonts w:eastAsia="Times New Roman"/>
-          <w:lang w:val="en-US" w:eastAsia="pt-BR"/>
-        </w:rPr>
-        <w:t>Robertson, D. W. "A note on the classical origin of" circumstances" in the medieval confessional." Studies in Philology 43.1 (1946): 6-14.</w:t>
-      </w:r>
-    </w:p>
-    <w:p>
-      <w:pPr>
-        <w:spacing w:line="240" w:lineRule="auto"/>
-        <w:jc w:val="left"/>
-        <w:rPr>
-          <w:rFonts w:eastAsia="Times New Roman"/>
-          <w:lang w:val="en-US" w:eastAsia="pt-BR"/>
-        </w:rPr>
-      </w:pPr>
-    </w:p>
-    <w:p>
-      <w:pPr>
-        <w:spacing w:line="240" w:lineRule="auto"/>
-        <w:jc w:val="left"/>
-        <w:rPr>
-          <w:rFonts w:eastAsia="Times New Roman"/>
-          <w:lang w:eastAsia="pt-BR"/>
-        </w:rPr>
-      </w:pPr>
-      <w:r>
-        <w:rPr>
-          <w:rFonts w:eastAsia="Times New Roman"/>
-          <w:lang w:val="en-US" w:eastAsia="pt-BR"/>
-        </w:rPr>
-        <w:t xml:space="preserve">Bird, Steven, Ewan Klein, and Edward </w:t>
-      </w:r>
-      <w:proofErr w:type="spellStart"/>
-      <w:r>
-        <w:rPr>
-          <w:rFonts w:eastAsia="Times New Roman"/>
-          <w:lang w:val="en-US" w:eastAsia="pt-BR"/>
-        </w:rPr>
-        <w:t>Loper</w:t>
-      </w:r>
-      <w:proofErr w:type="spellEnd"/>
-      <w:r>
-        <w:rPr>
-          <w:rFonts w:eastAsia="Times New Roman"/>
-          <w:lang w:val="en-US" w:eastAsia="pt-BR"/>
-        </w:rPr>
-        <w:t xml:space="preserve">. Natural language processing with Python: analyzing text with the natural language toolkit. </w:t>
-      </w:r>
-      <w:r>
-        <w:rPr>
-          <w:rFonts w:eastAsia="Times New Roman"/>
-          <w:lang w:eastAsia="pt-BR"/>
-        </w:rPr>
-        <w:t xml:space="preserve">" </w:t>
-      </w:r>
-      <w:proofErr w:type="spellStart"/>
-      <w:r>
-        <w:rPr>
-          <w:rFonts w:eastAsia="Times New Roman"/>
-          <w:lang w:eastAsia="pt-BR"/>
-        </w:rPr>
-        <w:t>O'Reilly</w:t>
-      </w:r>
-      <w:proofErr w:type="spellEnd"/>
-      <w:r>
-        <w:rPr>
-          <w:rFonts w:eastAsia="Times New Roman"/>
-          <w:lang w:eastAsia="pt-BR"/>
-        </w:rPr>
-        <w:t xml:space="preserve"> Media, Inc.", 2009.</w:t>
-      </w:r>
-    </w:p>
-    <w:p>
-      <w:pPr>
-        <w:spacing w:line="240" w:lineRule="auto"/>
-        <w:jc w:val="left"/>
-        <w:rPr>
-          <w:rFonts w:eastAsia="Times New Roman"/>
-          <w:lang w:eastAsia="pt-BR"/>
-        </w:rPr>
-      </w:pPr>
-    </w:p>
-    <w:p>
-      <w:pPr>
-        <w:spacing w:line="240" w:lineRule="auto"/>
-        <w:jc w:val="left"/>
-        <w:rPr>
-          <w:rFonts w:eastAsia="Times New Roman"/>
-          <w:lang w:val="en-US" w:eastAsia="pt-BR"/>
-        </w:rPr>
-      </w:pPr>
-      <w:proofErr w:type="spellStart"/>
-      <w:r>
-        <w:rPr>
-          <w:rFonts w:eastAsia="Times New Roman"/>
-          <w:lang w:val="en-US" w:eastAsia="pt-BR"/>
-        </w:rPr>
-        <w:t>Gazeau</w:t>
-      </w:r>
-      <w:proofErr w:type="spellEnd"/>
-      <w:r>
-        <w:rPr>
-          <w:rFonts w:eastAsia="Times New Roman"/>
-          <w:lang w:val="en-US" w:eastAsia="pt-BR"/>
-        </w:rPr>
-        <w:t xml:space="preserve">, Valentin, and </w:t>
-      </w:r>
-      <w:proofErr w:type="spellStart"/>
-      <w:r>
-        <w:rPr>
-          <w:rFonts w:eastAsia="Times New Roman"/>
-          <w:lang w:val="en-US" w:eastAsia="pt-BR"/>
-        </w:rPr>
-        <w:t>Cihan</w:t>
-      </w:r>
-      <w:proofErr w:type="spellEnd"/>
-      <w:r>
-        <w:rPr>
-          <w:rFonts w:eastAsia="Times New Roman"/>
-          <w:lang w:val="en-US" w:eastAsia="pt-BR"/>
-        </w:rPr>
-        <w:t xml:space="preserve"> </w:t>
-      </w:r>
-      <w:proofErr w:type="spellStart"/>
-      <w:r>
-        <w:rPr>
-          <w:rFonts w:eastAsia="Times New Roman"/>
-          <w:lang w:val="en-US" w:eastAsia="pt-BR"/>
-        </w:rPr>
-        <w:t>Varol</w:t>
-      </w:r>
-      <w:proofErr w:type="spellEnd"/>
-      <w:r>
-        <w:rPr>
-          <w:rFonts w:eastAsia="Times New Roman"/>
-          <w:lang w:val="en-US" w:eastAsia="pt-BR"/>
-        </w:rPr>
-        <w:t xml:space="preserve">. "Automatic spoken language recognition with neural networks." Int. J. Inf. Technol. </w:t>
-      </w:r>
-      <w:proofErr w:type="spellStart"/>
-      <w:r>
-        <w:rPr>
-          <w:rFonts w:eastAsia="Times New Roman"/>
-          <w:lang w:val="en-US" w:eastAsia="pt-BR"/>
-        </w:rPr>
-        <w:t>Comput</w:t>
-      </w:r>
-      <w:proofErr w:type="spellEnd"/>
-      <w:r>
-        <w:rPr>
-          <w:rFonts w:eastAsia="Times New Roman"/>
-          <w:lang w:val="en-US" w:eastAsia="pt-BR"/>
-        </w:rPr>
-        <w:t xml:space="preserve">. </w:t>
-      </w:r>
-      <w:proofErr w:type="gramStart"/>
-      <w:r>
-        <w:rPr>
-          <w:rFonts w:eastAsia="Times New Roman"/>
-          <w:lang w:val="en-US" w:eastAsia="pt-BR"/>
-        </w:rPr>
-        <w:t>Sci.(</w:t>
-      </w:r>
-      <w:proofErr w:type="gramEnd"/>
-      <w:r>
-        <w:rPr>
-          <w:rFonts w:eastAsia="Times New Roman"/>
-          <w:lang w:val="en-US" w:eastAsia="pt-BR"/>
-        </w:rPr>
-        <w:t>IJITCS) 10.8 (2018): 11-17.</w:t>
-      </w:r>
-    </w:p>
-    <w:p>
-      <w:pPr>
-        <w:spacing w:line="240" w:lineRule="auto"/>
-        <w:jc w:val="left"/>
-        <w:rPr>
-          <w:rFonts w:eastAsia="Times New Roman"/>
-          <w:lang w:val="en-US" w:eastAsia="pt-BR"/>
-        </w:rPr>
-      </w:pPr>
-    </w:p>
-    <w:p>
-      <w:pPr>
-        <w:spacing w:line="240" w:lineRule="auto"/>
-        <w:jc w:val="left"/>
-        <w:rPr>
-          <w:rFonts w:eastAsia="Times New Roman"/>
-          <w:lang w:val="en-US" w:eastAsia="pt-BR"/>
-        </w:rPr>
-      </w:pPr>
-      <w:r>
-        <w:rPr>
-          <w:rFonts w:eastAsia="Times New Roman"/>
-          <w:lang w:val="en-US" w:eastAsia="pt-BR"/>
-        </w:rPr>
-        <w:t>Wickham, Hadley. "Data analysis." ggplot2. Springer, Cham, 2016. 189-201.</w:t>
-      </w:r>
-    </w:p>
-    <w:p>
-      <w:pPr>
-        <w:spacing w:line="240" w:lineRule="auto"/>
-        <w:jc w:val="left"/>
-        <w:rPr>
-          <w:rFonts w:eastAsia="Times New Roman"/>
-          <w:lang w:val="en-US" w:eastAsia="pt-BR"/>
-        </w:rPr>
-      </w:pPr>
-    </w:p>
-    <w:p>
-      <w:pPr>
-        <w:spacing w:line="240" w:lineRule="auto"/>
-        <w:jc w:val="left"/>
-        <w:rPr>
-          <w:rFonts w:eastAsia="Times New Roman"/>
-          <w:lang w:val="en-US" w:eastAsia="pt-BR"/>
-        </w:rPr>
-      </w:pPr>
-      <w:r>
-        <w:rPr>
-          <w:rFonts w:eastAsia="Times New Roman"/>
-          <w:lang w:val="en-US" w:eastAsia="pt-BR"/>
-        </w:rPr>
-        <w:t xml:space="preserve">Yang, </w:t>
-      </w:r>
-      <w:proofErr w:type="spellStart"/>
-      <w:r>
-        <w:rPr>
-          <w:rFonts w:eastAsia="Times New Roman"/>
-          <w:lang w:val="en-US" w:eastAsia="pt-BR"/>
-        </w:rPr>
-        <w:t>Jin</w:t>
-      </w:r>
-      <w:proofErr w:type="spellEnd"/>
-      <w:r>
-        <w:rPr>
-          <w:rFonts w:eastAsia="Times New Roman"/>
-          <w:lang w:val="en-US" w:eastAsia="pt-BR"/>
-        </w:rPr>
-        <w:t>, et al. "Brief introduction of medical database and data mining technology in big data era." Journal of Evidence</w:t>
-      </w:r>
-      <w:r>
-        <w:rPr>
-          <w:rFonts w:ascii="Cambria Math" w:eastAsia="Times New Roman" w:hAnsi="Cambria Math" w:cs="Cambria Math"/>
-          <w:lang w:val="en-US" w:eastAsia="pt-BR"/>
-        </w:rPr>
-        <w:t>‐</w:t>
-      </w:r>
-      <w:r>
-        <w:rPr>
-          <w:rFonts w:eastAsia="Times New Roman"/>
-          <w:lang w:val="en-US" w:eastAsia="pt-BR"/>
-        </w:rPr>
-        <w:t>Based Medicine 13.1 (2020): 57-69.</w:t>
-      </w:r>
-    </w:p>
-    <w:p>
-      <w:pPr>
-        <w:spacing w:line="240" w:lineRule="auto"/>
-        <w:jc w:val="left"/>
-        <w:rPr>
-          <w:rFonts w:eastAsia="Times New Roman"/>
-          <w:lang w:val="en-US" w:eastAsia="pt-BR"/>
-        </w:rPr>
-      </w:pPr>
-    </w:p>
-    <w:p>
-      <w:pPr>
-        <w:spacing w:line="240" w:lineRule="auto"/>
-        <w:jc w:val="left"/>
-        <w:rPr>
-          <w:rFonts w:eastAsia="Times New Roman"/>
-          <w:lang w:val="en-US" w:eastAsia="pt-BR"/>
-        </w:rPr>
-      </w:pPr>
-      <w:r>
-        <w:rPr>
-          <w:rFonts w:eastAsia="Times New Roman"/>
-          <w:lang w:val="en-US" w:eastAsia="pt-BR"/>
-        </w:rPr>
-        <w:t xml:space="preserve">Dale, Robert; MOISL, Hermann; SOMERS, Harold (Ed.). Handbook of natural language processing. </w:t>
-      </w:r>
-      <w:r>
-        <w:rPr>
-          <w:rFonts w:eastAsia="Times New Roman"/>
-          <w:lang w:val="en-US" w:eastAsia="pt-BR"/>
-        </w:rPr>
-        <w:t>CRC press, 2000.</w:t>
-      </w:r>
-    </w:p>
-    <w:p>
-      <w:pPr>
-        <w:spacing w:line="240" w:lineRule="auto"/>
-        <w:jc w:val="left"/>
-        <w:rPr>
-          <w:rFonts w:eastAsia="Times New Roman"/>
-          <w:lang w:val="en-US" w:eastAsia="pt-BR"/>
-        </w:rPr>
-      </w:pPr>
-    </w:p>
-    <w:p>
-      <w:pPr>
-        <w:spacing w:line="240" w:lineRule="auto"/>
-        <w:jc w:val="left"/>
-        <w:rPr>
-          <w:rFonts w:eastAsia="Times New Roman"/>
-          <w:lang w:val="en-US" w:eastAsia="pt-BR"/>
-        </w:rPr>
-      </w:pPr>
-      <w:r>
-        <w:rPr>
-          <w:rFonts w:eastAsia="Times New Roman"/>
-          <w:lang w:val="en-US" w:eastAsia="pt-BR"/>
-        </w:rPr>
-        <w:t>PEDREGOSA, Fabian et al. Scikit-learn: Machine learning in Python. the Journal of machine Learning research, v. 12, p. 2825-2830, 2011.</w:t>
-      </w:r>
-    </w:p>
-    <w:p>
-      <w:pPr>
-        <w:spacing w:line="240" w:lineRule="auto"/>
-        <w:jc w:val="left"/>
-        <w:rPr>
-          <w:rFonts w:eastAsia="Times New Roman"/>
-          <w:lang w:val="en-US" w:eastAsia="pt-BR"/>
-        </w:rPr>
-      </w:pPr>
-    </w:p>
-    <w:p>
-      <w:pPr>
-        <w:spacing w:line="240" w:lineRule="auto"/>
-        <w:jc w:val="left"/>
-        <w:rPr>
-          <w:rFonts w:eastAsia="Times New Roman"/>
-          <w:lang w:val="en-US" w:eastAsia="pt-BR"/>
-        </w:rPr>
-      </w:pPr>
-      <w:r>
-        <w:rPr>
-          <w:rFonts w:eastAsia="Times New Roman"/>
-          <w:lang w:val="en-US" w:eastAsia="pt-BR"/>
-        </w:rPr>
-        <w:t>MCKINNEY, Wes et al. Data structures for statistical computing in python. In: Proceedings of the 9th Python in Science Conference. 2010. p. 51-56.</w:t>
-      </w:r>
-    </w:p>
-    <w:p>
-      <w:pPr>
-        <w:spacing w:line="240" w:lineRule="auto"/>
-        <w:jc w:val="left"/>
-        <w:rPr>
-          <w:rFonts w:eastAsia="Times New Roman"/>
-          <w:lang w:val="en-US" w:eastAsia="pt-BR"/>
-        </w:rPr>
-      </w:pPr>
-    </w:p>
-    <w:p>
-      <w:pPr>
-        <w:spacing w:line="240" w:lineRule="auto"/>
-        <w:jc w:val="left"/>
-        <w:rPr>
-          <w:rFonts w:eastAsia="Times New Roman"/>
-          <w:lang w:val="en-US" w:eastAsia="pt-BR"/>
-        </w:rPr>
-      </w:pPr>
-      <w:r>
-        <w:rPr>
-          <w:rFonts w:eastAsia="Times New Roman"/>
-          <w:lang w:val="en-US" w:eastAsia="pt-BR"/>
-        </w:rPr>
-        <w:t>GUNAWAN, Teddy Surya et al. Development of video-based emotion recognition using deep learning with Google Colab. TELKOMNIKA (Telecommunication Computing Electronics and Control), v. 18, n. 5, p. 2463-2471, 2020.</w:t>
-      </w:r>
-    </w:p>
-    <w:p>
-      <w:pPr>
-        <w:spacing w:line="240" w:lineRule="auto"/>
-        <w:jc w:val="left"/>
-        <w:rPr>
-          <w:rFonts w:eastAsia="Times New Roman"/>
-          <w:lang w:val="en-US" w:eastAsia="pt-BR"/>
-        </w:rPr>
-      </w:pPr>
-    </w:p>
-    <w:p>
-      <w:pPr>
-        <w:spacing w:line="240" w:lineRule="auto"/>
-        <w:jc w:val="left"/>
-        <w:rPr>
-          <w:rFonts w:eastAsia="Times New Roman"/>
-          <w:lang w:val="en-US" w:eastAsia="pt-BR"/>
-        </w:rPr>
-      </w:pPr>
-      <w:r>
-        <w:rPr>
-          <w:rFonts w:eastAsia="Times New Roman"/>
-          <w:lang w:val="en-US" w:eastAsia="pt-BR"/>
-        </w:rPr>
-        <w:t xml:space="preserve">CARNEIRO, Tiago et al. Performance analysis of google </w:t>
-      </w:r>
-      <w:proofErr w:type="spellStart"/>
-      <w:r>
-        <w:rPr>
-          <w:rFonts w:eastAsia="Times New Roman"/>
-          <w:lang w:val="en-US" w:eastAsia="pt-BR"/>
-        </w:rPr>
-        <w:t>colaboratory</w:t>
-      </w:r>
-      <w:proofErr w:type="spellEnd"/>
-      <w:r>
-        <w:rPr>
-          <w:rFonts w:eastAsia="Times New Roman"/>
-          <w:lang w:val="en-US" w:eastAsia="pt-BR"/>
-        </w:rPr>
-        <w:t xml:space="preserve"> as a tool for accelerating deep learning applications. </w:t>
-      </w:r>
-      <w:r>
-        <w:rPr>
-          <w:rFonts w:eastAsia="Times New Roman"/>
-          <w:lang w:val="en-US" w:eastAsia="pt-BR"/>
-        </w:rPr>
-        <w:t>IEEE Access, v. 6, p. 61677-61685, 2018.</w:t>
-      </w:r>
-    </w:p>
-    <w:p>
-      <w:pPr>
-        <w:spacing w:line="240" w:lineRule="auto"/>
-        <w:jc w:val="left"/>
-        <w:rPr>
-          <w:rFonts w:eastAsia="Times New Roman"/>
-          <w:lang w:val="en-US" w:eastAsia="pt-BR"/>
-        </w:rPr>
-      </w:pPr>
-      <w:r>
-        <w:rPr>
-          <w:rFonts w:eastAsia="Times New Roman"/>
-          <w:lang w:val="en-US" w:eastAsia="pt-BR"/>
-        </w:rPr>
-        <w:t>CASTRO, Sergio M. et al. Automated annotation and classification of BI-RADS assessment from radiology reports. Journal of biomedical informatics, v. 69, p. 177-187, 2017.</w:t>
-      </w:r>
-    </w:p>
-    <w:p>
-      <w:pPr>
-        <w:spacing w:line="240" w:lineRule="auto"/>
-        <w:jc w:val="left"/>
-        <w:rPr>
-          <w:rFonts w:eastAsia="Times New Roman"/>
-          <w:lang w:val="en-US" w:eastAsia="pt-BR"/>
-        </w:rPr>
-      </w:pPr>
-    </w:p>
-    <w:p>
-      <w:pPr>
-        <w:spacing w:line="240" w:lineRule="auto"/>
-        <w:jc w:val="left"/>
-        <w:rPr>
-          <w:rFonts w:eastAsia="Times New Roman"/>
-          <w:lang w:val="en-US" w:eastAsia="pt-BR"/>
-        </w:rPr>
-      </w:pPr>
-      <w:r>
-        <w:rPr>
-          <w:rFonts w:eastAsia="Times New Roman"/>
-          <w:lang w:val="en-US" w:eastAsia="pt-BR"/>
-        </w:rPr>
-        <w:t>JURAFSKY, Dan. Speech &amp; language processing. Pearson Education India, 2000.</w:t>
-      </w:r>
-    </w:p>
-    <w:p>
-      <w:pPr>
-        <w:spacing w:line="240" w:lineRule="auto"/>
-        <w:jc w:val="left"/>
-        <w:rPr>
-          <w:rFonts w:eastAsia="Times New Roman"/>
-          <w:lang w:val="en-US" w:eastAsia="pt-BR"/>
-        </w:rPr>
-      </w:pPr>
-    </w:p>
-    <w:p>
-      <w:pPr>
-        <w:spacing w:line="240" w:lineRule="auto"/>
-        <w:jc w:val="left"/>
-        <w:rPr>
-          <w:rFonts w:eastAsia="Times New Roman"/>
-          <w:lang w:val="en-US" w:eastAsia="pt-BR"/>
-        </w:rPr>
-      </w:pPr>
-      <w:r>
-        <w:rPr>
-          <w:rFonts w:eastAsia="Times New Roman"/>
-          <w:lang w:val="en-US" w:eastAsia="pt-BR"/>
-        </w:rPr>
-        <w:t>JURASFKY, Daniel; MARTIN, James H. An introduction to natural language processing, computational linguistics, and speech recognition. 2000.</w:t>
-      </w:r>
-    </w:p>
-    <w:p>
-      <w:pPr>
-        <w:spacing w:line="240" w:lineRule="auto"/>
-        <w:jc w:val="left"/>
-        <w:rPr>
-          <w:rFonts w:eastAsia="Times New Roman"/>
-          <w:lang w:val="en-US" w:eastAsia="pt-BR"/>
-        </w:rPr>
-      </w:pPr>
-    </w:p>
-    <w:p>
-      <w:pPr>
-        <w:spacing w:line="240" w:lineRule="auto"/>
-        <w:jc w:val="left"/>
-        <w:rPr>
-          <w:rFonts w:eastAsia="Times New Roman"/>
-          <w:lang w:val="en-US" w:eastAsia="pt-BR"/>
-        </w:rPr>
-      </w:pPr>
-      <w:r>
-        <w:rPr>
-          <w:rFonts w:eastAsia="Times New Roman"/>
-          <w:lang w:val="en-US" w:eastAsia="pt-BR"/>
-        </w:rPr>
-        <w:t>KILGARRIFF, Adam; GREFENSTETTE, Gregory. Introduction to the special issue on the web as corpus. Computational linguistics, v. 29, n. 3, p. 333-347, 2003.</w:t>
-      </w:r>
-    </w:p>
-    <w:p>
-      <w:pPr>
-        <w:spacing w:line="240" w:lineRule="auto"/>
-        <w:jc w:val="left"/>
-        <w:rPr>
-          <w:rFonts w:eastAsia="Times New Roman"/>
-          <w:lang w:val="en-US" w:eastAsia="pt-BR"/>
-        </w:rPr>
-      </w:pPr>
-    </w:p>
-    <w:p>
-      <w:pPr>
-        <w:spacing w:line="240" w:lineRule="auto"/>
-        <w:jc w:val="left"/>
-        <w:rPr>
-          <w:rFonts w:eastAsia="Times New Roman"/>
-          <w:lang w:val="en-US" w:eastAsia="pt-BR"/>
-        </w:rPr>
-      </w:pPr>
-      <w:r>
-        <w:rPr>
-          <w:rFonts w:eastAsia="Times New Roman"/>
-          <w:lang w:val="en-US" w:eastAsia="pt-BR"/>
-        </w:rPr>
-        <w:t xml:space="preserve">CHANG, Angel X.; MANNING, Christopher D. </w:t>
-      </w:r>
-      <w:proofErr w:type="spellStart"/>
-      <w:r>
-        <w:rPr>
-          <w:rFonts w:eastAsia="Times New Roman"/>
-          <w:lang w:val="en-US" w:eastAsia="pt-BR"/>
-        </w:rPr>
-        <w:t>TokensRegex</w:t>
-      </w:r>
-      <w:proofErr w:type="spellEnd"/>
-      <w:r>
-        <w:rPr>
-          <w:rFonts w:eastAsia="Times New Roman"/>
-          <w:lang w:val="en-US" w:eastAsia="pt-BR"/>
-        </w:rPr>
-        <w:t>: Defining cascaded regular expressions over tokens. Stanford University Computer Science Technical Reports. CSTR, v. 2, p. 2014, 2014.</w:t>
-      </w:r>
-    </w:p>
-    <w:p>
-      <w:pPr>
-        <w:spacing w:line="240" w:lineRule="auto"/>
-        <w:jc w:val="left"/>
-        <w:rPr>
-          <w:rFonts w:eastAsia="Times New Roman"/>
-          <w:lang w:val="en-US" w:eastAsia="pt-BR"/>
-        </w:rPr>
-      </w:pPr>
-    </w:p>
-    <w:p>
-      <w:pPr>
-        <w:spacing w:line="240" w:lineRule="auto"/>
-        <w:jc w:val="left"/>
-        <w:rPr>
-          <w:rFonts w:eastAsia="Times New Roman"/>
-          <w:lang w:eastAsia="pt-BR"/>
-        </w:rPr>
-      </w:pPr>
-      <w:r>
-        <w:rPr>
-          <w:rFonts w:eastAsia="Times New Roman"/>
-          <w:lang w:val="en-US" w:eastAsia="pt-BR"/>
-        </w:rPr>
-        <w:lastRenderedPageBreak/>
-        <w:t xml:space="preserve">JIANG, </w:t>
-      </w:r>
-      <w:proofErr w:type="spellStart"/>
-      <w:r>
-        <w:rPr>
-          <w:rFonts w:eastAsia="Times New Roman"/>
-          <w:lang w:val="en-US" w:eastAsia="pt-BR"/>
-        </w:rPr>
-        <w:t>Zhipeng</w:t>
-      </w:r>
-      <w:proofErr w:type="spellEnd"/>
-      <w:r>
-        <w:rPr>
-          <w:rFonts w:eastAsia="Times New Roman"/>
-          <w:lang w:val="en-US" w:eastAsia="pt-BR"/>
-        </w:rPr>
         <w:t xml:space="preserve"> et al. De-identification of medical records using conditional random fields and long short-term memory networks. </w:t>
       </w:r>
-      <w:proofErr w:type="spellStart"/>
-      <w:r>
-        <w:rPr>
-          <w:rFonts w:eastAsia="Times New Roman"/>
-          <w:lang w:eastAsia="pt-BR"/>
-        </w:rPr>
-        <w:t>Journal</w:t>
-      </w:r>
-      <w:proofErr w:type="spellEnd"/>
-      <w:r>
-        <w:rPr>
-          <w:rFonts w:eastAsia="Times New Roman"/>
-          <w:lang w:eastAsia="pt-BR"/>
-        </w:rPr>
-        <w:t xml:space="preserve"> </w:t>
-      </w:r>
-      <w:proofErr w:type="spellStart"/>
-      <w:r>
-        <w:rPr>
-          <w:rFonts w:eastAsia="Times New Roman"/>
-          <w:lang w:eastAsia="pt-BR"/>
-        </w:rPr>
-        <w:t>of</w:t>
-      </w:r>
-      <w:proofErr w:type="spellEnd"/>
-      <w:r>
-        <w:rPr>
-          <w:rFonts w:eastAsia="Times New Roman"/>
-          <w:lang w:eastAsia="pt-BR"/>
-        </w:rPr>
-        <w:t xml:space="preserve"> </w:t>
-      </w:r>
-      <w:proofErr w:type="spellStart"/>
-      <w:r>
-        <w:rPr>
-          <w:rFonts w:eastAsia="Times New Roman"/>
-          <w:lang w:eastAsia="pt-BR"/>
-        </w:rPr>
-        <w:t>biomedical</w:t>
-      </w:r>
-      <w:proofErr w:type="spellEnd"/>
-      <w:r>
-        <w:rPr>
-          <w:rFonts w:eastAsia="Times New Roman"/>
-          <w:lang w:eastAsia="pt-BR"/>
-        </w:rPr>
-        <w:t xml:space="preserve"> </w:t>
-      </w:r>
-      <w:proofErr w:type="spellStart"/>
-      <w:r>
-        <w:rPr>
-          <w:rFonts w:eastAsia="Times New Roman"/>
-          <w:lang w:eastAsia="pt-BR"/>
-        </w:rPr>
-        <w:t>informatics</w:t>
-      </w:r>
-      <w:proofErr w:type="spellEnd"/>
-      <w:r>
-        <w:rPr>
-          <w:rFonts w:eastAsia="Times New Roman"/>
-          <w:lang w:eastAsia="pt-BR"/>
-        </w:rPr>
-        <w:t>, v. 75, p. S43-S53, 2017.</w:t>
-      </w:r>
-    </w:p>
-    <w:p>
-      <w:pPr>
-        <w:spacing w:line="240" w:lineRule="auto"/>
-        <w:jc w:val="left"/>
-        <w:rPr>
-          <w:rFonts w:eastAsia="Times New Roman"/>
-          <w:lang w:eastAsia="pt-BR"/>
+      <w:r>
+        <w:rPr>
+          <w:rFonts w:eastAsia="Times New Roman"/>
+          <w:lang w:val="en-US" w:eastAsia="pt-BR"/>
+        </w:rPr>
+        <w:t>Journal of biomedical informatics, v. 75, p. S43-S53, 2017.</w:t>
+      </w:r>
+    </w:p>
+    <w:p>
+      <w:pPr>
+        <w:spacing w:line="240" w:lineRule="auto"/>
+        <w:jc w:val="left"/>
+        <w:rPr>
+          <w:rFonts w:eastAsia="Times New Roman"/>
+          <w:lang w:val="en-US" w:eastAsia="pt-BR"/>
         </w:rPr>
       </w:pPr>
     </w:p>
@@ -3675,9 +3742,9 @@
       </w:r>
     </w:p>
     <w:sectPr>
-      <w:headerReference w:type="default" r:id="rId13"/>
-      <w:footerReference w:type="default" r:id="rId14"/>
-      <w:footerReference w:type="first" r:id="rId15"/>
+      <w:headerReference w:type="default" r:id="rId14"/>
+      <w:footerReference w:type="default" r:id="rId15"/>
+      <w:footerReference w:type="first" r:id="rId16"/>
       <w:pgSz w:w="11906" w:h="16838" w:code="9"/>
       <w:pgMar w:top="1418" w:right="1418" w:bottom="1418" w:left="1418" w:header="709" w:footer="709" w:gutter="0"/>
       <w:pgNumType w:start="2"/>
@@ -5590,7 +5657,6 @@
     <w:name w:val="Normal (Web)"/>
     <w:basedOn w:val="Normal"/>
     <w:uiPriority w:val="99"/>
-    <w:semiHidden/>
     <w:unhideWhenUsed/>
     <w:rsid w:val="00E14410"/>
     <w:pPr>

</xml_diff>

<commit_message>
Implementação materiais e metodos
</commit_message>
<xml_diff>
--- a/Resultados Preliminares - Vinicius Andrade Lopes.docx
+++ b/Resultados Preliminares - Vinicius Andrade Lopes.docx
@@ -1978,7 +1978,15 @@
         <w:t xml:space="preserve"> usados como entrada para outros componentes do processamento de linguagem natural</w:t>
       </w:r>
       <w:r>
-        <w:t xml:space="preserve"> (JURAFSKY, 2000)</w:t>
+        <w:t xml:space="preserve"> (</w:t>
+      </w:r>
+      <w:proofErr w:type="spellStart"/>
+      <w:r>
+        <w:t>Jurafsky</w:t>
+      </w:r>
+      <w:proofErr w:type="spellEnd"/>
+      <w:r>
+        <w:t>, 2000)</w:t>
       </w:r>
       <w:r>
         <w:t>.</w:t>
@@ -2063,7 +2071,57 @@
         <w:ind w:firstLine="709"/>
       </w:pPr>
       <w:r>
-        <w:t>Análise semântica é a etapa que tem por objetivo determinar o significado das palavras e frases, estabelecendo relações semânticas entre elas. Essa etapa é essencial para o entendimento do contexto e o conteúdo das palavras, sendo utilizada para tarefas de processamento de linguagem natural que evolve tradução e geração automática de textos (JURAFSKY, 2000).</w:t>
+        <w:t>Análise semântica é a etapa que tem por objetivo determinar o significado das palavras e frases, estabelecendo relações semânticas entre elas. Essa etapa é essencial para o entendimento do contexto e o conteúdo das palavras, sendo utilizada para tarefas de processamento de linguagem natural que evolve tradução e geração automática de textos (</w:t>
+      </w:r>
+      <w:proofErr w:type="spellStart"/>
+      <w:r>
+        <w:t>Jurafsky</w:t>
+      </w:r>
+      <w:proofErr w:type="spellEnd"/>
+      <w:r>
+        <w:t>, 2000).</w:t>
+      </w:r>
+      <w:r>
+        <w:t xml:space="preserve"> Além disso, essa técnica tem um grande potencial para a comunidade </w:t>
+      </w:r>
+      <w:r>
+        <w:lastRenderedPageBreak/>
+        <w:t>cientifica no sentido de melhorar as ontologias existentes na “Web” e os sistemas de representação de conhecimentos (</w:t>
+      </w:r>
+      <w:r>
+        <w:t>G</w:t>
+      </w:r>
+      <w:r>
+        <w:t>oddard</w:t>
+      </w:r>
+      <w:r>
+        <w:t>, 2011)</w:t>
+      </w:r>
+      <w:r>
+        <w:t>.</w:t>
+      </w:r>
+      <w:r>
+        <w:t xml:space="preserve"> </w:t>
+      </w:r>
+      <w:r>
+        <w:t>Modelos formais de representação de conhecimento, conhecidos como ontologias, descrevem as relações entre diferentes conceitos e entidades. São amplamente utilizadas para analisar o significado de palavras e frases em um texto. Elas são projetadas para serem processadas por computadores e podem ser utilizadas em tarefas como extração de informação, classificação de documentos, geração de perguntas-respostas e tradução automática</w:t>
+      </w:r>
+      <w:r>
+        <w:t xml:space="preserve"> </w:t>
+      </w:r>
+      <w:r>
+        <w:t>(</w:t>
+      </w:r>
+      <w:proofErr w:type="spellStart"/>
+      <w:r>
+        <w:t>Felsen</w:t>
+      </w:r>
+      <w:proofErr w:type="spellEnd"/>
+      <w:r>
+        <w:t>, 2002)</w:t>
+      </w:r>
+      <w:r>
+        <w:t>.</w:t>
       </w:r>
     </w:p>
     <w:p>
@@ -2072,29 +2130,254 @@
         <w:ind w:firstLine="709"/>
       </w:pPr>
       <w:r>
+        <w:t>Já a</w:t>
+      </w:r>
+      <w:r>
+        <w:t xml:space="preserve"> análise pragmática é uma técnica da linguística que se concentra em entender o significado das palavras dentro de um contexto específico.</w:t>
+      </w:r>
+      <w:r>
+        <w:t xml:space="preserve"> Essa técnica</w:t>
+      </w:r>
+      <w:r>
+        <w:t xml:space="preserve"> </w:t>
+      </w:r>
+      <w:r>
+        <w:t>consegue apurar</w:t>
+      </w:r>
+      <w:r>
+        <w:t xml:space="preserve"> aspectos como implícito, inferência e como a linguagem é utilizada em diferentes situações sociais e culturais. A compreensão da pragmática é fundamental para se entender como a linguagem funciona na comunicação humana e é amplamente estudada em áreas como a linguística, psicologia e outras disciplinas relacionadas</w:t>
+      </w:r>
+      <w:r>
+        <w:t xml:space="preserve"> (Vicent Cruz</w:t>
+      </w:r>
+      <w:r>
+        <w:t xml:space="preserve"> et al.</w:t>
+      </w:r>
+      <w:r>
+        <w:t>, 1996)</w:t>
+      </w:r>
+      <w:r>
+        <w:t>.</w:t>
+      </w:r>
+    </w:p>
+    <w:p>
+      <w:pPr>
+        <w:spacing w:line="360" w:lineRule="auto"/>
+        <w:ind w:firstLine="709"/>
+      </w:pPr>
+      <w:r>
+        <w:t xml:space="preserve">Resumidamente, </w:t>
+      </w:r>
+      <w:r>
+        <w:t xml:space="preserve">os </w:t>
+      </w:r>
+      <w:r>
+        <w:rPr>
+          <w:rFonts w:ascii="ArialMT" w:hAnsi="ArialMT"/>
+        </w:rPr>
+        <w:t>estágios analíticos do processamento de linguagem natural</w:t>
+      </w:r>
+      <w:r>
+        <w:t xml:space="preserve"> são</w:t>
+      </w:r>
+      <w:r>
+        <w:t xml:space="preserve"> essencia</w:t>
+      </w:r>
+      <w:r>
+        <w:t>is</w:t>
+      </w:r>
+      <w:r>
+        <w:t xml:space="preserve"> para que a máquina possa entender e processar dados textuais da melhor forma possível.</w:t>
+      </w:r>
+    </w:p>
+    <w:p>
+      <w:pPr>
+        <w:spacing w:line="360" w:lineRule="auto"/>
+        <w:ind w:firstLine="709"/>
+      </w:pPr>
+      <w:r>
+        <w:t xml:space="preserve">A PLN tem sua importância nos seguimentos científicos, econômicos, sociais e culturais. O ponto positivo é que essa tecnologia está em constante crescimento devido </w:t>
+      </w:r>
+      <w:r>
+        <w:rPr>
+          <w:color w:val="000000"/>
+        </w:rPr>
+        <w:t>à</w:t>
+      </w:r>
+      <w:r>
+        <w:t xml:space="preserve"> implementação de suas técnicas em uma variedade de novas aplicações de linguagem, como descrito anteriormente. Por esta razão, é importante para uma ampla gama de pessoas, ter competências práticas para a utilização dessas técnicas englobadas pela PLN como, por exemplo, analistas de dados, engenheiro de dados, cientista de dados, desenvolvedores de “softwares”, cientistas da computação, acadêmicos, dentre outros </w:t>
+      </w:r>
+      <w:r>
+        <w:t>(</w:t>
+      </w:r>
+      <w:r>
+        <w:t>Bird et al.</w:t>
+      </w:r>
+      <w:r>
+        <w:t>, 2009)</w:t>
+      </w:r>
+      <w:r>
+        <w:t>.</w:t>
+      </w:r>
+    </w:p>
+    <w:p>
+      <w:pPr>
+        <w:spacing w:line="360" w:lineRule="auto"/>
+        <w:ind w:firstLine="709"/>
+      </w:pPr>
+      <w:r>
+        <w:t>NLTK</w:t>
+      </w:r>
+      <w:r>
+        <w:t xml:space="preserve"> é uma plataforma que trabalha com as diversas técnicas de processamento estatístico de linguagem natural, facilitando a implementação dessas ferramentas em diversos “</w:t>
+      </w:r>
+      <w:r>
+        <w:t>softwares</w:t>
+      </w:r>
+      <w:r>
+        <w:t xml:space="preserve">”. A plataforma possui recursos léxicos e disponibiliza bibliotecas de processamento de textos para </w:t>
+      </w:r>
+      <w:proofErr w:type="spellStart"/>
+      <w:r>
+        <w:t>tokenização</w:t>
+      </w:r>
+      <w:proofErr w:type="spellEnd"/>
+      <w:r>
+        <w:t>, classificação, “</w:t>
+      </w:r>
+      <w:proofErr w:type="spellStart"/>
+      <w:r>
+        <w:t>stemming</w:t>
+      </w:r>
+      <w:proofErr w:type="spellEnd"/>
+      <w:r>
+        <w:t xml:space="preserve">”, análise de raciocínio semântico, e um fórum ativo de discussão </w:t>
+      </w:r>
+      <w:r>
+        <w:t>(</w:t>
+      </w:r>
+      <w:r>
+        <w:t>Bird et al.</w:t>
+      </w:r>
+      <w:r>
+        <w:t>, 2009)</w:t>
+      </w:r>
+      <w:r>
+        <w:t xml:space="preserve">. Para desenvolver aplicações utilizando a biblioteca de código aberto NLTK, é necessário a utilização da linguagem de programação </w:t>
+      </w:r>
+      <w:proofErr w:type="spellStart"/>
+      <w:r>
+        <w:t>python</w:t>
+      </w:r>
+      <w:proofErr w:type="spellEnd"/>
+      <w:r>
+        <w:rPr>
+          <w:rStyle w:val="Refdenotaderodap"/>
+        </w:rPr>
+        <w:footnoteReference w:id="2"/>
+      </w:r>
+      <w:r>
+        <w:t>.</w:t>
+      </w:r>
+    </w:p>
+    <w:p>
+      <w:pPr>
+        <w:spacing w:line="360" w:lineRule="auto"/>
+        <w:ind w:firstLine="709"/>
+      </w:pPr>
+      <w:r>
+        <w:t>Python</w:t>
+      </w:r>
+      <w:r>
+        <w:t xml:space="preserve"> é uma linguagem de alto nível, orientada a objetos, interpretada e iterativa, de tipagem forte e dinâmica, com uma sintaxe relativamente simples e de fácil compreensão. A linguagem possui diversas estruturas como, por exemplo, dicionários, “</w:t>
+      </w:r>
+      <w:proofErr w:type="spellStart"/>
+      <w:r>
+        <w:t>array</w:t>
+      </w:r>
+      <w:r>
+        <w:t>s</w:t>
+      </w:r>
+      <w:proofErr w:type="spellEnd"/>
+      <w:r>
+        <w:t xml:space="preserve">”, e uma gama de bibliotecas e módulos prontos para atender grandes demandas de processamento </w:t>
+      </w:r>
+      <w:r>
+        <w:rPr>
+          <w:noProof/>
+        </w:rPr>
+        <w:t>(B</w:t>
+      </w:r>
+      <w:r>
+        <w:rPr>
+          <w:noProof/>
+        </w:rPr>
+        <w:t>orges</w:t>
+      </w:r>
+      <w:r>
+        <w:rPr>
+          <w:noProof/>
+        </w:rPr>
+        <w:t>, 2014)</w:t>
+      </w:r>
+      <w:r>
+        <w:t>.</w:t>
+      </w:r>
+    </w:p>
+    <w:p>
+      <w:pPr>
+        <w:spacing w:line="360" w:lineRule="auto"/>
+        <w:ind w:firstLine="709"/>
+      </w:pPr>
+      <w:r>
         <w:lastRenderedPageBreak/>
-        <w:t xml:space="preserve">Resumidamente, </w:t>
-      </w:r>
-      <w:r>
-        <w:t xml:space="preserve">os </w:t>
-      </w:r>
-      <w:r>
-        <w:rPr>
-          <w:rFonts w:ascii="ArialMT" w:hAnsi="ArialMT"/>
-        </w:rPr>
-        <w:t>estágios analíticos do processamento de linguagem natural</w:t>
-      </w:r>
-      <w:r>
-        <w:t xml:space="preserve"> são</w:t>
-      </w:r>
-      <w:r>
-        <w:t xml:space="preserve"> essencia</w:t>
-      </w:r>
-      <w:r>
-        <w:t>is</w:t>
-      </w:r>
-      <w:r>
-        <w:t xml:space="preserve"> para que a máquina possa entender e processar dados textuais da melhor forma possível.</w:t>
+        <w:t xml:space="preserve">Uma das bibliotecas mais populares do Python é a </w:t>
+      </w:r>
+      <w:proofErr w:type="spellStart"/>
+      <w:r>
+        <w:t>NumPy</w:t>
+      </w:r>
+      <w:proofErr w:type="spellEnd"/>
+      <w:r>
+        <w:t>, que manipula matrizes multidimensionais e realiza operações matemáticas de alto desempenho</w:t>
+      </w:r>
+      <w:r>
+        <w:t xml:space="preserve"> (Pedregosa et al., 2011)</w:t>
+      </w:r>
+      <w:r>
+        <w:t>.</w:t>
+      </w:r>
+      <w:r>
+        <w:t xml:space="preserve"> Pandas também é uma biblioteca muito importante</w:t>
+      </w:r>
+      <w:r>
+        <w:t xml:space="preserve"> para realizar tarefas de limpeza e preparação dos dados</w:t>
+      </w:r>
+      <w:r>
+        <w:t xml:space="preserve">, pois oferece ao usuário ferramentas </w:t>
+      </w:r>
+      <w:r>
+        <w:t xml:space="preserve">analíticas </w:t>
+      </w:r>
+      <w:r>
+        <w:t>robustas para trabalhar com dados estruturados</w:t>
+      </w:r>
+      <w:r>
+        <w:t xml:space="preserve"> e </w:t>
+      </w:r>
+      <w:r>
+        <w:t>fornece estrutura de dados de alto desempenho, tonando-se fundamental para a análise exploratória dos dados</w:t>
+      </w:r>
+      <w:r>
+        <w:t xml:space="preserve"> (</w:t>
+      </w:r>
+      <w:proofErr w:type="spellStart"/>
+      <w:r>
+        <w:t>McKinney</w:t>
+      </w:r>
+      <w:proofErr w:type="spellEnd"/>
+      <w:r>
+        <w:t>, 2010).</w:t>
       </w:r>
     </w:p>
     <w:p>
@@ -2103,29 +2386,56 @@
         <w:ind w:firstLine="709"/>
       </w:pPr>
       <w:r>
-        <w:t xml:space="preserve">A PLN tem sua importância nos seguimentos científicos, econômicos, sociais e culturais. O ponto positivo é que essa tecnologia está em constante crescimento devido </w:t>
-      </w:r>
-      <w:r>
-        <w:rPr>
-          <w:color w:val="000000"/>
-        </w:rPr>
-        <w:t>à</w:t>
-      </w:r>
-      <w:r>
-        <w:t xml:space="preserve"> implementação de suas técnicas em uma variedade de novas aplicações de linguagem, como descrito anteriormente. Por esta razão, é importante para uma ampla gama de pessoas, ter competências práticas para a utilização dessas técnicas englobadas pela PLN como, por exemplo, analistas de dados, engenheiro de dados, cientista de dados, desenvolvedores de “softwares”, cientistas da computação, acadêmicos, dentre outros </w:t>
-      </w:r>
-      <w:r>
-        <w:t>(</w:t>
-      </w:r>
-      <w:r>
-        <w:t>Bird et al.</w:t>
-      </w:r>
-      <w:r>
-        <w:t>, 2009)</w:t>
+        <w:t>De forma simplificada, bibliotecas em Python são um conjunto de ferramentas extremamente poderosas</w:t>
+      </w:r>
+      <w:r>
+        <w:t xml:space="preserve"> disponibilizadas ao usuário</w:t>
+      </w:r>
+      <w:r>
+        <w:t xml:space="preserve">, </w:t>
+      </w:r>
+      <w:r>
+        <w:t>no qual se torna possível</w:t>
+      </w:r>
+      <w:r>
+        <w:t xml:space="preserve"> realizar uma variedade de tarefas de forma eficiente</w:t>
+      </w:r>
+      <w:r>
+        <w:t xml:space="preserve"> </w:t>
+      </w:r>
+      <w:r>
+        <w:rPr>
+          <w:noProof/>
+        </w:rPr>
+        <w:t>(B</w:t>
+      </w:r>
+      <w:r>
+        <w:rPr>
+          <w:noProof/>
+        </w:rPr>
+        <w:t>orges</w:t>
+      </w:r>
+      <w:r>
+        <w:rPr>
+          <w:noProof/>
+        </w:rPr>
+        <w:t>, 2014)</w:t>
       </w:r>
       <w:r>
         <w:t>.</w:t>
       </w:r>
+      <w:r>
+        <w:t xml:space="preserve"> Também </w:t>
+      </w:r>
+      <w:r>
+        <w:t xml:space="preserve">são fundamentais para o </w:t>
+      </w:r>
+      <w:r>
+        <w:t>reaproveitamento de código</w:t>
+      </w:r>
+      <w:r>
+        <w:t>.</w:t>
+      </w:r>
     </w:p>
     <w:p>
       <w:pPr>
@@ -2133,44 +2443,7 @@
         <w:ind w:firstLine="709"/>
       </w:pPr>
       <w:r>
-        <w:t>NLTK</w:t>
-      </w:r>
-      <w:r>
-        <w:t xml:space="preserve"> é uma plataforma que trabalha com as diversas técnicas de processamento estatístico de linguagem natural, facilitando a implementação dessas ferramentas em diversos “</w:t>
-      </w:r>
-      <w:r>
-        <w:t>softwares</w:t>
-      </w:r>
-      <w:r>
-        <w:t xml:space="preserve">”. A plataforma possui recursos léxicos e disponibiliza bibliotecas de processamento de textos para </w:t>
-      </w:r>
-      <w:proofErr w:type="spellStart"/>
-      <w:r>
-        <w:t>tokenização</w:t>
-      </w:r>
-      <w:proofErr w:type="spellEnd"/>
-      <w:r>
-        <w:t>, classificação, “</w:t>
-      </w:r>
-      <w:proofErr w:type="spellStart"/>
-      <w:r>
-        <w:t>stemming</w:t>
-      </w:r>
-      <w:proofErr w:type="spellEnd"/>
-      <w:r>
-        <w:t xml:space="preserve">”, análise de raciocínio semântico, e um fórum ativo de discussão </w:t>
-      </w:r>
-      <w:r>
-        <w:t>(</w:t>
-      </w:r>
-      <w:r>
-        <w:t>Bird et al.</w:t>
-      </w:r>
-      <w:r>
-        <w:t>, 2009)</w:t>
-      </w:r>
-      <w:r>
-        <w:t xml:space="preserve">. Para desenvolver aplicações utilizando a biblioteca de código aberto NLTK, é necessário a utilização da linguagem de programação </w:t>
+        <w:t xml:space="preserve">No entanto, para ter acesso a todas as ferramentas de análise de dados disponibilizadas pela linguagem, é necessário instalar algumas dependências do </w:t>
       </w:r>
       <w:proofErr w:type="spellStart"/>
       <w:r>
@@ -2178,10 +2451,18 @@
       </w:r>
       <w:proofErr w:type="spellEnd"/>
       <w:r>
+        <w:t xml:space="preserve"> em um “hardware” com poder de processamento consideravelmente robusto. Visto que isso pode se tornar um limitante, existem algumas ferramentas de computação em nuvem que disponibiliza uma máquina virtual para realizar essa atividade, como por exemplo o Google </w:t>
+      </w:r>
+      <w:proofErr w:type="spellStart"/>
+      <w:r>
+        <w:t>Colab</w:t>
+      </w:r>
+      <w:proofErr w:type="spellEnd"/>
+      <w:r>
         <w:rPr>
           <w:rStyle w:val="Refdenotaderodap"/>
         </w:rPr>
-        <w:footnoteReference w:id="2"/>
+        <w:footnoteReference w:id="3"/>
       </w:r>
       <w:r>
         <w:t>.</w:t>
@@ -2193,43 +2474,134 @@
         <w:ind w:firstLine="709"/>
       </w:pPr>
       <w:r>
-        <w:t>Python</w:t>
-      </w:r>
-      <w:r>
-        <w:t xml:space="preserve"> é uma linguagem de alto nível, orientada a objetos, interpretada e iterativa, de tipagem forte e dinâmica, com uma sintaxe relativamente simples e de fácil compreensão. A linguagem possui diversas estruturas como, por exemplo, dicionários, “</w:t>
-      </w:r>
-      <w:proofErr w:type="spellStart"/>
-      <w:r>
-        <w:t>array</w:t>
-      </w:r>
-      <w:r>
-        <w:t>s</w:t>
-      </w:r>
-      <w:proofErr w:type="spellEnd"/>
-      <w:r>
-        <w:t xml:space="preserve">”, e uma gama de bibliotecas e módulos prontos para atender grandes demandas de processamento </w:t>
-      </w:r>
-      <w:r>
-        <w:rPr>
-          <w:noProof/>
-        </w:rPr>
-        <w:t>(B</w:t>
-      </w:r>
-      <w:r>
-        <w:rPr>
-          <w:noProof/>
-        </w:rPr>
-        <w:t>orges</w:t>
-      </w:r>
-      <w:r>
-        <w:rPr>
-          <w:noProof/>
-        </w:rPr>
-        <w:t>, 2014)</w:t>
+        <w:t xml:space="preserve">O Google </w:t>
+      </w:r>
+      <w:proofErr w:type="spellStart"/>
+      <w:r>
+        <w:t>Colab</w:t>
+      </w:r>
+      <w:proofErr w:type="spellEnd"/>
+      <w:r>
+        <w:t xml:space="preserve"> é uma plataforma de computação em nuvem gratuita, baseada em </w:t>
+      </w:r>
+      <w:proofErr w:type="spellStart"/>
+      <w:r>
+        <w:t>Jupyter</w:t>
+      </w:r>
+      <w:proofErr w:type="spellEnd"/>
+      <w:r>
+        <w:t xml:space="preserve"> Notebooks, que permite aos usuários escrever e executar código em Python. Ele é mantido pelo Google </w:t>
+      </w:r>
+      <w:proofErr w:type="spellStart"/>
+      <w:r>
+        <w:t>Research</w:t>
+      </w:r>
+      <w:proofErr w:type="spellEnd"/>
+      <w:r>
+        <w:t xml:space="preserve"> e é uma ótima opção para quem procura uma plataforma de desenvolvimento colaborativo e acessível</w:t>
+      </w:r>
+      <w:r>
+        <w:t xml:space="preserve"> (</w:t>
+      </w:r>
+      <w:proofErr w:type="spellStart"/>
+      <w:r>
+        <w:t>Gunawan</w:t>
+      </w:r>
+      <w:proofErr w:type="spellEnd"/>
+      <w:r>
+        <w:t>, 2020)</w:t>
       </w:r>
       <w:r>
         <w:t>.</w:t>
       </w:r>
+      <w:r>
+        <w:t xml:space="preserve"> A vantagem de usar uma plataforma de como o Google </w:t>
+      </w:r>
+      <w:proofErr w:type="spellStart"/>
+      <w:r>
+        <w:t>Colab</w:t>
+      </w:r>
+      <w:proofErr w:type="spellEnd"/>
+      <w:r>
+        <w:t xml:space="preserve"> é que </w:t>
+      </w:r>
+      <w:r>
+        <w:t>el</w:t>
+      </w:r>
+      <w:r>
+        <w:t>a</w:t>
+      </w:r>
+      <w:r>
+        <w:t xml:space="preserve"> permite acesso a recursos </w:t>
+      </w:r>
+      <w:r>
+        <w:t>computacionais</w:t>
+      </w:r>
+      <w:r>
+        <w:t xml:space="preserve"> de alto desempenho, como </w:t>
+      </w:r>
+      <w:r>
+        <w:t>Unidades de Processamento Gráfico “</w:t>
+      </w:r>
+      <w:proofErr w:type="spellStart"/>
+      <w:r>
+        <w:t>Graphics</w:t>
+      </w:r>
+      <w:proofErr w:type="spellEnd"/>
+      <w:r>
+        <w:t xml:space="preserve"> </w:t>
+      </w:r>
+      <w:proofErr w:type="spellStart"/>
+      <w:r>
+        <w:t>Processing</w:t>
+      </w:r>
+      <w:proofErr w:type="spellEnd"/>
+      <w:r>
+        <w:t xml:space="preserve"> Unit” [</w:t>
+      </w:r>
+      <w:r>
+        <w:t>GPU</w:t>
+      </w:r>
+      <w:r>
+        <w:t>]</w:t>
+      </w:r>
+      <w:r>
+        <w:t xml:space="preserve"> e </w:t>
+      </w:r>
+      <w:r>
+        <w:t xml:space="preserve">Unidades de Processamento Tensorial “Tensor </w:t>
+      </w:r>
+      <w:proofErr w:type="spellStart"/>
+      <w:r>
+        <w:t>Processing</w:t>
+      </w:r>
+      <w:proofErr w:type="spellEnd"/>
+      <w:r>
+        <w:t xml:space="preserve"> Unit” [</w:t>
+      </w:r>
+      <w:r>
+        <w:t>TPU</w:t>
+      </w:r>
+      <w:r>
+        <w:t>]</w:t>
+      </w:r>
+      <w:r>
+        <w:t xml:space="preserve">, sem a necessidade de configurar e gerenciar infraestrutura própria. Isso torna o </w:t>
+      </w:r>
+      <w:proofErr w:type="spellStart"/>
+      <w:r>
+        <w:t>Colab</w:t>
+      </w:r>
+      <w:proofErr w:type="spellEnd"/>
+      <w:r>
+        <w:t xml:space="preserve"> especialmente útil para aplicações de aprendizado de máquina e processamento de grandes conjuntos de dados</w:t>
+      </w:r>
+      <w:r>
+        <w:t xml:space="preserve"> (Carneiro, 2018)</w:t>
+      </w:r>
+      <w:r>
+        <w:t>.</w:t>
+      </w:r>
     </w:p>
     <w:p>
       <w:pPr>
@@ -2237,53 +2609,32 @@
         <w:ind w:firstLine="709"/>
       </w:pPr>
       <w:r>
-        <w:t xml:space="preserve">Uma das bibliotecas mais populares do Python é a </w:t>
-      </w:r>
-      <w:proofErr w:type="spellStart"/>
-      <w:r>
-        <w:t>NumPy</w:t>
-      </w:r>
-      <w:proofErr w:type="spellEnd"/>
-      <w:r>
-        <w:t>, que manipula matrizes multidimensionais e realiza operações matemáticas de alto desempenho</w:t>
-      </w:r>
-      <w:r>
-        <w:t xml:space="preserve"> (Pedregosa et al., 2011)</w:t>
-      </w:r>
-      <w:r>
-        <w:t>.</w:t>
-      </w:r>
-      <w:r>
-        <w:t xml:space="preserve"> Pandas também é uma biblioteca muito importante</w:t>
-      </w:r>
-      <w:r>
-        <w:t xml:space="preserve"> para realizar tarefas de limpeza e preparação dos dados</w:t>
-      </w:r>
-      <w:r>
-        <w:t xml:space="preserve">, pois oferece ao usuário ferramentas </w:t>
-      </w:r>
-      <w:r>
-        <w:t xml:space="preserve">analíticas </w:t>
-      </w:r>
-      <w:r>
-        <w:t>robustas para trabalhar com dados estruturados</w:t>
-      </w:r>
-      <w:r>
-        <w:t xml:space="preserve"> e </w:t>
-      </w:r>
-      <w:r>
-        <w:t>fornece estrutura de dados de alto desempenho, tonando-se fundamental para a análise exploratória dos dados</w:t>
-      </w:r>
-      <w:r>
-        <w:t xml:space="preserve"> (</w:t>
-      </w:r>
-      <w:proofErr w:type="spellStart"/>
-      <w:r>
-        <w:t>McKinney</w:t>
-      </w:r>
-      <w:proofErr w:type="spellEnd"/>
-      <w:r>
-        <w:t>, 2010).</w:t>
+        <w:t>A extração de dados utilizados para exemplificar o funcionamento da biblioteca NLTK</w:t>
+      </w:r>
+      <w:r>
+        <w:t xml:space="preserve"> refere-se a</w:t>
+      </w:r>
+      <w:r>
+        <w:t xml:space="preserve"> arquivos textuais em formato </w:t>
+      </w:r>
+      <w:proofErr w:type="spellStart"/>
+      <w:r>
+        <w:t>txt</w:t>
+      </w:r>
+      <w:proofErr w:type="spellEnd"/>
+      <w:r>
+        <w:t xml:space="preserve">. </w:t>
+      </w:r>
+      <w:r>
+        <w:t>Esse formato foi escolhido por ser um documento de estrutura simples e de fácil manipulação, contendo sequencias de linhas com descrições de caracteres. Outro ponto positivo de arquivos com extensões .</w:t>
+      </w:r>
+      <w:proofErr w:type="spellStart"/>
+      <w:r>
+        <w:t>txt</w:t>
+      </w:r>
+      <w:proofErr w:type="spellEnd"/>
+      <w:r>
+        <w:t xml:space="preserve"> é a sua compatibilidade com todos os sistemas operacionais como Linux, Mac, Windows, Android e iOS, por exemplo.</w:t>
       </w:r>
     </w:p>
     <w:p>
@@ -2292,55 +2643,7 @@
         <w:ind w:firstLine="709"/>
       </w:pPr>
       <w:r>
-        <w:t>De forma simplificada, bibliotecas em Python são um conjunto de ferramentas extremamente poderosas</w:t>
-      </w:r>
-      <w:r>
-        <w:t xml:space="preserve"> disponibilizadas ao usuário</w:t>
-      </w:r>
-      <w:r>
-        <w:t xml:space="preserve">, </w:t>
-      </w:r>
-      <w:r>
-        <w:t>no qual se torna possível</w:t>
-      </w:r>
-      <w:r>
-        <w:t xml:space="preserve"> realizar uma variedade de tarefas de forma eficiente</w:t>
-      </w:r>
-      <w:r>
-        <w:t xml:space="preserve"> </w:t>
-      </w:r>
-      <w:r>
-        <w:rPr>
-          <w:noProof/>
-        </w:rPr>
-        <w:t>(B</w:t>
-      </w:r>
-      <w:r>
-        <w:rPr>
-          <w:noProof/>
-        </w:rPr>
-        <w:t>orges</w:t>
-      </w:r>
-      <w:r>
-        <w:rPr>
-          <w:noProof/>
-        </w:rPr>
-        <w:t>, 2014)</w:t>
-      </w:r>
-      <w:r>
-        <w:t>.</w:t>
-      </w:r>
-      <w:r>
-        <w:t xml:space="preserve"> Também </w:t>
-      </w:r>
-      <w:r>
-        <w:t xml:space="preserve">são fundamentais para o </w:t>
-      </w:r>
-      <w:r>
-        <w:t>reaproveitamento de código</w:t>
-      </w:r>
-      <w:r>
-        <w:t>.</w:t>
+        <w:t>AQUI VOU CITAR QUAIS LIVROS VOU USAR.</w:t>
       </w:r>
     </w:p>
     <w:p>
@@ -2349,220 +2652,11 @@
         <w:ind w:firstLine="709"/>
       </w:pPr>
       <w:r>
-        <w:t xml:space="preserve">No entanto, para ter acesso a todas as ferramentas de análise de dados disponibilizadas pela linguagem, é necessário instalar algumas dependências do </w:t>
-      </w:r>
-      <w:proofErr w:type="spellStart"/>
-      <w:r>
-        <w:t>python</w:t>
-      </w:r>
-      <w:proofErr w:type="spellEnd"/>
-      <w:r>
-        <w:t xml:space="preserve"> em um “hardware” com poder de processamento consideravelmente robusto. Visto que isso pode </w:t>
+        <w:t xml:space="preserve">Após a etapa de extração dos dados, é essencial realizar a tarefa de tratar as informações coletadas, visando retirar itens indesejados que possam interferir nas análises futuras. Para tratar essa situação, a implementação de técnicas de expressão regular, ou </w:t>
       </w:r>
       <w:r>
         <w:lastRenderedPageBreak/>
-        <w:t xml:space="preserve">se tornar um limitante, existem algumas ferramentas de computação em nuvem que disponibiliza uma máquina virtual para realizar essa atividade, como por exemplo o Google </w:t>
-      </w:r>
-      <w:proofErr w:type="spellStart"/>
-      <w:r>
-        <w:t>Colab</w:t>
-      </w:r>
-      <w:proofErr w:type="spellEnd"/>
-      <w:r>
-        <w:rPr>
-          <w:rStyle w:val="Refdenotaderodap"/>
-        </w:rPr>
-        <w:footnoteReference w:id="3"/>
-      </w:r>
-      <w:r>
-        <w:t>.</w:t>
-      </w:r>
-    </w:p>
-    <w:p>
-      <w:pPr>
-        <w:spacing w:line="360" w:lineRule="auto"/>
-        <w:ind w:firstLine="709"/>
-      </w:pPr>
-      <w:r>
-        <w:t xml:space="preserve">O Google </w:t>
-      </w:r>
-      <w:proofErr w:type="spellStart"/>
-      <w:r>
-        <w:t>Colab</w:t>
-      </w:r>
-      <w:proofErr w:type="spellEnd"/>
-      <w:r>
-        <w:t xml:space="preserve"> é uma plataforma de computação em nuvem gratuita, baseada em </w:t>
-      </w:r>
-      <w:proofErr w:type="spellStart"/>
-      <w:r>
-        <w:t>Jupyter</w:t>
-      </w:r>
-      <w:proofErr w:type="spellEnd"/>
-      <w:r>
-        <w:t xml:space="preserve"> Notebooks, que permite aos usuários escrever e executar código em Python. Ele é mantido pelo Google </w:t>
-      </w:r>
-      <w:proofErr w:type="spellStart"/>
-      <w:r>
-        <w:t>Research</w:t>
-      </w:r>
-      <w:proofErr w:type="spellEnd"/>
-      <w:r>
-        <w:t xml:space="preserve"> e é uma ótima opção para quem procura uma plataforma de desenvolvimento colaborativo e acessível</w:t>
-      </w:r>
-      <w:r>
-        <w:t xml:space="preserve"> (</w:t>
-      </w:r>
-      <w:proofErr w:type="spellStart"/>
-      <w:r>
-        <w:t>Gunawan</w:t>
-      </w:r>
-      <w:proofErr w:type="spellEnd"/>
-      <w:r>
-        <w:t>, 2020)</w:t>
-      </w:r>
-      <w:r>
-        <w:t>.</w:t>
-      </w:r>
-      <w:r>
-        <w:t xml:space="preserve"> A vantagem de usar uma plataforma de como o Google </w:t>
-      </w:r>
-      <w:proofErr w:type="spellStart"/>
-      <w:r>
-        <w:t>Colab</w:t>
-      </w:r>
-      <w:proofErr w:type="spellEnd"/>
-      <w:r>
-        <w:t xml:space="preserve"> é que </w:t>
-      </w:r>
-      <w:r>
-        <w:t>el</w:t>
-      </w:r>
-      <w:r>
-        <w:t>a</w:t>
-      </w:r>
-      <w:r>
-        <w:t xml:space="preserve"> permite acesso a recursos </w:t>
-      </w:r>
-      <w:r>
-        <w:t>computacionais</w:t>
-      </w:r>
-      <w:r>
-        <w:t xml:space="preserve"> de alto desempenho, como </w:t>
-      </w:r>
-      <w:r>
-        <w:t>Unidades de Processamento Gráfico “</w:t>
-      </w:r>
-      <w:proofErr w:type="spellStart"/>
-      <w:r>
-        <w:t>Graphics</w:t>
-      </w:r>
-      <w:proofErr w:type="spellEnd"/>
-      <w:r>
-        <w:t xml:space="preserve"> </w:t>
-      </w:r>
-      <w:proofErr w:type="spellStart"/>
-      <w:r>
-        <w:t>Processing</w:t>
-      </w:r>
-      <w:proofErr w:type="spellEnd"/>
-      <w:r>
-        <w:t xml:space="preserve"> Unit” [</w:t>
-      </w:r>
-      <w:r>
-        <w:t>GPU</w:t>
-      </w:r>
-      <w:r>
-        <w:t>]</w:t>
-      </w:r>
-      <w:r>
-        <w:t xml:space="preserve"> e </w:t>
-      </w:r>
-      <w:r>
-        <w:t xml:space="preserve">Unidades de Processamento Tensorial “Tensor </w:t>
-      </w:r>
-      <w:proofErr w:type="spellStart"/>
-      <w:r>
-        <w:t>Processing</w:t>
-      </w:r>
-      <w:proofErr w:type="spellEnd"/>
-      <w:r>
-        <w:t xml:space="preserve"> Unit” [</w:t>
-      </w:r>
-      <w:r>
-        <w:t>TPU</w:t>
-      </w:r>
-      <w:r>
-        <w:t>]</w:t>
-      </w:r>
-      <w:r>
-        <w:t xml:space="preserve">, sem a necessidade de configurar e gerenciar infraestrutura própria. Isso torna o </w:t>
-      </w:r>
-      <w:proofErr w:type="spellStart"/>
-      <w:r>
-        <w:t>Colab</w:t>
-      </w:r>
-      <w:proofErr w:type="spellEnd"/>
-      <w:r>
-        <w:t xml:space="preserve"> especialmente útil para aplicações de aprendizado de máquina e processamento de grandes conjuntos de dados</w:t>
-      </w:r>
-      <w:r>
-        <w:t xml:space="preserve"> (Carneiro, 2018)</w:t>
-      </w:r>
-      <w:r>
-        <w:t>.</w:t>
-      </w:r>
-    </w:p>
-    <w:p>
-      <w:pPr>
-        <w:spacing w:line="360" w:lineRule="auto"/>
-        <w:ind w:firstLine="709"/>
-      </w:pPr>
-      <w:r>
-        <w:t>A extração de dados utilizados para exemplificar o funcionamento da biblioteca NLTK</w:t>
-      </w:r>
-      <w:r>
-        <w:t xml:space="preserve"> refere-se a</w:t>
-      </w:r>
-      <w:r>
-        <w:t xml:space="preserve"> arquivos textuais em formato </w:t>
-      </w:r>
-      <w:proofErr w:type="spellStart"/>
-      <w:r>
-        <w:t>txt</w:t>
-      </w:r>
-      <w:proofErr w:type="spellEnd"/>
-      <w:r>
-        <w:t xml:space="preserve">. </w:t>
-      </w:r>
-      <w:r>
-        <w:t>Esse formato foi escolhido por ser um documento de estrutura simples e de fácil manipulação, contendo sequencias de linhas com descrições de caracteres. Outro ponto positivo de arquivos com extensões .</w:t>
-      </w:r>
-      <w:proofErr w:type="spellStart"/>
-      <w:r>
-        <w:t>txt</w:t>
-      </w:r>
-      <w:proofErr w:type="spellEnd"/>
-      <w:r>
-        <w:t xml:space="preserve"> é a sua compatibilidade com todos os sistemas operacionais como Linux, Mac, Windows, Android e iOS, por exemplo.</w:t>
-      </w:r>
-    </w:p>
-    <w:p>
-      <w:pPr>
-        <w:spacing w:line="360" w:lineRule="auto"/>
-        <w:ind w:firstLine="709"/>
-      </w:pPr>
-      <w:r>
-        <w:t>AQUI VOU CITAR QUAIS LIVROS VOU USAR.</w:t>
-      </w:r>
-    </w:p>
-    <w:p>
-      <w:pPr>
-        <w:spacing w:line="360" w:lineRule="auto"/>
-        <w:ind w:firstLine="709"/>
-      </w:pPr>
-      <w:r>
-        <w:t>Após a etapa de extração dos dados, é essencial realizar a tarefa de tratar as informações coletadas, visando retirar itens indesejados que possam interferir nas análises futuras. Para tratar essa situação, a implementação de técnicas de expressão regular, ou “</w:t>
+        <w:t>“</w:t>
       </w:r>
       <w:proofErr w:type="spellStart"/>
       <w:r>
@@ -2868,6 +2962,7 @@
         <w:rPr>
           <w:b/>
         </w:rPr>
+        <w:lastRenderedPageBreak/>
         <w:t>Referências</w:t>
       </w:r>
     </w:p>
@@ -3225,370 +3320,370 @@
           <w:rFonts w:eastAsia="Times New Roman"/>
           <w:lang w:val="en-US" w:eastAsia="pt-BR"/>
         </w:rPr>
+        <w:t xml:space="preserve">Yang, </w:t>
+      </w:r>
+      <w:proofErr w:type="spellStart"/>
+      <w:r>
+        <w:rPr>
+          <w:rFonts w:eastAsia="Times New Roman"/>
+          <w:lang w:val="en-US" w:eastAsia="pt-BR"/>
+        </w:rPr>
+        <w:t>Jin</w:t>
+      </w:r>
+      <w:proofErr w:type="spellEnd"/>
+      <w:r>
+        <w:rPr>
+          <w:rFonts w:eastAsia="Times New Roman"/>
+          <w:lang w:val="en-US" w:eastAsia="pt-BR"/>
+        </w:rPr>
+        <w:t>, et al. "Brief introduction of medical database and data mining technology in big data era." Journal of Evidence</w:t>
+      </w:r>
+      <w:r>
+        <w:rPr>
+          <w:rFonts w:ascii="Cambria Math" w:eastAsia="Times New Roman" w:hAnsi="Cambria Math" w:cs="Cambria Math"/>
+          <w:lang w:val="en-US" w:eastAsia="pt-BR"/>
+        </w:rPr>
+        <w:t>‐</w:t>
+      </w:r>
+      <w:r>
+        <w:rPr>
+          <w:rFonts w:eastAsia="Times New Roman"/>
+          <w:lang w:val="en-US" w:eastAsia="pt-BR"/>
+        </w:rPr>
+        <w:t>Based Medicine 13.1 (2020): 57-69.</w:t>
+      </w:r>
+    </w:p>
+    <w:p>
+      <w:pPr>
+        <w:spacing w:line="240" w:lineRule="auto"/>
+        <w:jc w:val="left"/>
+        <w:rPr>
+          <w:rFonts w:eastAsia="Times New Roman"/>
+          <w:lang w:val="en-US" w:eastAsia="pt-BR"/>
+        </w:rPr>
+      </w:pPr>
+    </w:p>
+    <w:p>
+      <w:pPr>
+        <w:spacing w:line="240" w:lineRule="auto"/>
+        <w:jc w:val="left"/>
+        <w:rPr>
+          <w:rFonts w:eastAsia="Times New Roman"/>
+          <w:lang w:val="en-US" w:eastAsia="pt-BR"/>
+        </w:rPr>
+      </w:pPr>
+      <w:r>
+        <w:rPr>
+          <w:rFonts w:eastAsia="Times New Roman"/>
+          <w:lang w:val="en-US" w:eastAsia="pt-BR"/>
+        </w:rPr>
+        <w:t xml:space="preserve">Dale, Robert; MOISL, Hermann; SOMERS, Harold (Ed.). Handbook of natural language processing. </w:t>
+      </w:r>
+      <w:r>
+        <w:rPr>
+          <w:rFonts w:eastAsia="Times New Roman"/>
+          <w:lang w:val="en-US" w:eastAsia="pt-BR"/>
+        </w:rPr>
+        <w:t>CRC press, 2000.</w:t>
+      </w:r>
+    </w:p>
+    <w:p>
+      <w:pPr>
+        <w:spacing w:line="240" w:lineRule="auto"/>
+        <w:jc w:val="left"/>
+        <w:rPr>
+          <w:rFonts w:eastAsia="Times New Roman"/>
+          <w:lang w:val="en-US" w:eastAsia="pt-BR"/>
+        </w:rPr>
+      </w:pPr>
+    </w:p>
+    <w:p>
+      <w:pPr>
+        <w:spacing w:line="240" w:lineRule="auto"/>
+        <w:jc w:val="left"/>
+        <w:rPr>
+          <w:rFonts w:eastAsia="Times New Roman"/>
+          <w:lang w:val="en-US" w:eastAsia="pt-BR"/>
+        </w:rPr>
+      </w:pPr>
+      <w:r>
+        <w:rPr>
+          <w:rFonts w:eastAsia="Times New Roman"/>
+          <w:lang w:val="en-US" w:eastAsia="pt-BR"/>
+        </w:rPr>
+        <w:t>PEDREGOSA, Fabian et al. Scikit-learn: Machine learning in Python. the Journal of machine Learning research, v. 12, p. 2825-2830, 2011.</w:t>
+      </w:r>
+    </w:p>
+    <w:p>
+      <w:pPr>
+        <w:spacing w:line="240" w:lineRule="auto"/>
+        <w:jc w:val="left"/>
+        <w:rPr>
+          <w:rFonts w:eastAsia="Times New Roman"/>
+          <w:lang w:val="en-US" w:eastAsia="pt-BR"/>
+        </w:rPr>
+      </w:pPr>
+    </w:p>
+    <w:p>
+      <w:pPr>
+        <w:spacing w:line="240" w:lineRule="auto"/>
+        <w:jc w:val="left"/>
+        <w:rPr>
+          <w:rFonts w:eastAsia="Times New Roman"/>
+          <w:lang w:val="en-US" w:eastAsia="pt-BR"/>
+        </w:rPr>
+      </w:pPr>
+      <w:r>
+        <w:rPr>
+          <w:rFonts w:eastAsia="Times New Roman"/>
+          <w:lang w:val="en-US" w:eastAsia="pt-BR"/>
+        </w:rPr>
+        <w:t>MCKINNEY, Wes et al. Data structures for statistical computing in python. In: Proceedings of the 9th Python in Science Conference. 2010. p. 51-56.</w:t>
+      </w:r>
+    </w:p>
+    <w:p>
+      <w:pPr>
+        <w:spacing w:line="240" w:lineRule="auto"/>
+        <w:jc w:val="left"/>
+        <w:rPr>
+          <w:rFonts w:eastAsia="Times New Roman"/>
+          <w:lang w:val="en-US" w:eastAsia="pt-BR"/>
+        </w:rPr>
+      </w:pPr>
+    </w:p>
+    <w:p>
+      <w:pPr>
+        <w:spacing w:line="240" w:lineRule="auto"/>
+        <w:jc w:val="left"/>
+        <w:rPr>
+          <w:rFonts w:eastAsia="Times New Roman"/>
+          <w:lang w:val="en-US" w:eastAsia="pt-BR"/>
+        </w:rPr>
+      </w:pPr>
+      <w:r>
+        <w:rPr>
+          <w:rFonts w:eastAsia="Times New Roman"/>
+          <w:lang w:val="en-US" w:eastAsia="pt-BR"/>
+        </w:rPr>
+        <w:t>GUNAWAN, Teddy Surya et al. Development of video-based emotion recognition using deep learning with Google Colab. TELKOMNIKA (Telecommunication Computing Electronics and Control), v. 18, n. 5, p. 2463-2471, 2020.</w:t>
+      </w:r>
+    </w:p>
+    <w:p>
+      <w:pPr>
+        <w:spacing w:line="240" w:lineRule="auto"/>
+        <w:jc w:val="left"/>
+        <w:rPr>
+          <w:rFonts w:eastAsia="Times New Roman"/>
+          <w:lang w:val="en-US" w:eastAsia="pt-BR"/>
+        </w:rPr>
+      </w:pPr>
+    </w:p>
+    <w:p>
+      <w:pPr>
+        <w:spacing w:line="240" w:lineRule="auto"/>
+        <w:jc w:val="left"/>
+        <w:rPr>
+          <w:rFonts w:eastAsia="Times New Roman"/>
+          <w:lang w:val="en-US" w:eastAsia="pt-BR"/>
+        </w:rPr>
+      </w:pPr>
+      <w:r>
+        <w:rPr>
+          <w:rFonts w:eastAsia="Times New Roman"/>
+          <w:lang w:val="en-US" w:eastAsia="pt-BR"/>
+        </w:rPr>
+        <w:t xml:space="preserve">CARNEIRO, Tiago et al. Performance analysis of google </w:t>
+      </w:r>
+      <w:proofErr w:type="spellStart"/>
+      <w:r>
+        <w:rPr>
+          <w:rFonts w:eastAsia="Times New Roman"/>
+          <w:lang w:val="en-US" w:eastAsia="pt-BR"/>
+        </w:rPr>
+        <w:t>colaboratory</w:t>
+      </w:r>
+      <w:proofErr w:type="spellEnd"/>
+      <w:r>
+        <w:rPr>
+          <w:rFonts w:eastAsia="Times New Roman"/>
+          <w:lang w:val="en-US" w:eastAsia="pt-BR"/>
+        </w:rPr>
+        <w:t xml:space="preserve"> as a tool for accelerating deep learning applications. </w:t>
+      </w:r>
+      <w:r>
+        <w:rPr>
+          <w:rFonts w:eastAsia="Times New Roman"/>
+          <w:lang w:val="en-US" w:eastAsia="pt-BR"/>
+        </w:rPr>
+        <w:t>IEEE Access, v. 6, p. 61677-61685, 2018.</w:t>
+      </w:r>
+    </w:p>
+    <w:p>
+      <w:pPr>
+        <w:spacing w:line="240" w:lineRule="auto"/>
+        <w:jc w:val="left"/>
+        <w:rPr>
+          <w:rFonts w:eastAsia="Times New Roman"/>
+          <w:lang w:val="en-US" w:eastAsia="pt-BR"/>
+        </w:rPr>
+      </w:pPr>
+      <w:r>
+        <w:rPr>
+          <w:rFonts w:eastAsia="Times New Roman"/>
+          <w:lang w:val="en-US" w:eastAsia="pt-BR"/>
+        </w:rPr>
+        <w:t>CASTRO, Sergio M. et al. Automated annotation and classification of BI-RADS assessment from radiology reports. Journal of biomedical informatics, v. 69, p. 177-187, 2017.</w:t>
+      </w:r>
+    </w:p>
+    <w:p>
+      <w:pPr>
+        <w:spacing w:line="240" w:lineRule="auto"/>
+        <w:jc w:val="left"/>
+        <w:rPr>
+          <w:rFonts w:eastAsia="Times New Roman"/>
+          <w:lang w:val="en-US" w:eastAsia="pt-BR"/>
+        </w:rPr>
+      </w:pPr>
+    </w:p>
+    <w:p>
+      <w:pPr>
+        <w:spacing w:line="240" w:lineRule="auto"/>
+        <w:jc w:val="left"/>
+        <w:rPr>
+          <w:rFonts w:eastAsia="Times New Roman"/>
+          <w:lang w:val="en-US" w:eastAsia="pt-BR"/>
+        </w:rPr>
+      </w:pPr>
+      <w:r>
+        <w:rPr>
+          <w:rFonts w:eastAsia="Times New Roman"/>
+          <w:lang w:val="en-US" w:eastAsia="pt-BR"/>
+        </w:rPr>
+        <w:t>JURAFSKY, Dan. Speech &amp; language processing. Pearson Education India, 2000.</w:t>
+      </w:r>
+    </w:p>
+    <w:p>
+      <w:pPr>
+        <w:spacing w:line="240" w:lineRule="auto"/>
+        <w:jc w:val="left"/>
+        <w:rPr>
+          <w:rFonts w:eastAsia="Times New Roman"/>
+          <w:lang w:val="en-US" w:eastAsia="pt-BR"/>
+        </w:rPr>
+      </w:pPr>
+    </w:p>
+    <w:p>
+      <w:pPr>
+        <w:spacing w:line="240" w:lineRule="auto"/>
+        <w:jc w:val="left"/>
+        <w:rPr>
+          <w:rFonts w:eastAsia="Times New Roman"/>
+          <w:lang w:val="en-US" w:eastAsia="pt-BR"/>
+        </w:rPr>
+      </w:pPr>
+      <w:r>
+        <w:rPr>
+          <w:rFonts w:eastAsia="Times New Roman"/>
+          <w:lang w:val="en-US" w:eastAsia="pt-BR"/>
+        </w:rPr>
+        <w:t>JURASFKY, Daniel; MARTIN, James H. An introduction to natural language processing, computational linguistics, and speech recognition. 2000.</w:t>
+      </w:r>
+    </w:p>
+    <w:p>
+      <w:pPr>
+        <w:spacing w:line="240" w:lineRule="auto"/>
+        <w:jc w:val="left"/>
+        <w:rPr>
+          <w:rFonts w:eastAsia="Times New Roman"/>
+          <w:lang w:val="en-US" w:eastAsia="pt-BR"/>
+        </w:rPr>
+      </w:pPr>
+    </w:p>
+    <w:p>
+      <w:pPr>
+        <w:spacing w:line="240" w:lineRule="auto"/>
+        <w:jc w:val="left"/>
+        <w:rPr>
+          <w:rFonts w:eastAsia="Times New Roman"/>
+          <w:lang w:val="en-US" w:eastAsia="pt-BR"/>
+        </w:rPr>
+      </w:pPr>
+      <w:r>
+        <w:rPr>
+          <w:rFonts w:eastAsia="Times New Roman"/>
+          <w:lang w:val="en-US" w:eastAsia="pt-BR"/>
+        </w:rPr>
+        <w:t>KILGARRIFF, Adam; GREFENSTETTE, Gregory. Introduction to the special issue on the web as corpus. Computational linguistics, v. 29, n. 3, p. 333-347, 2003.</w:t>
+      </w:r>
+    </w:p>
+    <w:p>
+      <w:pPr>
+        <w:spacing w:line="240" w:lineRule="auto"/>
+        <w:jc w:val="left"/>
+        <w:rPr>
+          <w:rFonts w:eastAsia="Times New Roman"/>
+          <w:lang w:val="en-US" w:eastAsia="pt-BR"/>
+        </w:rPr>
+      </w:pPr>
+    </w:p>
+    <w:p>
+      <w:pPr>
+        <w:spacing w:line="240" w:lineRule="auto"/>
+        <w:jc w:val="left"/>
+        <w:rPr>
+          <w:rFonts w:eastAsia="Times New Roman"/>
+          <w:lang w:val="en-US" w:eastAsia="pt-BR"/>
+        </w:rPr>
+      </w:pPr>
+      <w:r>
+        <w:rPr>
+          <w:rFonts w:eastAsia="Times New Roman"/>
+          <w:lang w:val="en-US" w:eastAsia="pt-BR"/>
+        </w:rPr>
+        <w:t xml:space="preserve">CHANG, Angel X.; MANNING, Christopher D. </w:t>
+      </w:r>
+      <w:proofErr w:type="spellStart"/>
+      <w:r>
+        <w:rPr>
+          <w:rFonts w:eastAsia="Times New Roman"/>
+          <w:lang w:val="en-US" w:eastAsia="pt-BR"/>
+        </w:rPr>
+        <w:t>TokensRegex</w:t>
+      </w:r>
+      <w:proofErr w:type="spellEnd"/>
+      <w:r>
+        <w:rPr>
+          <w:rFonts w:eastAsia="Times New Roman"/>
+          <w:lang w:val="en-US" w:eastAsia="pt-BR"/>
+        </w:rPr>
+        <w:t>: Defining cascaded regular expressions over tokens. Stanford University Computer Science Technical Reports. CSTR, v. 2, p. 2014, 2014.</w:t>
+      </w:r>
+    </w:p>
+    <w:p>
+      <w:pPr>
+        <w:spacing w:line="240" w:lineRule="auto"/>
+        <w:jc w:val="left"/>
+        <w:rPr>
+          <w:rFonts w:eastAsia="Times New Roman"/>
+          <w:lang w:val="en-US" w:eastAsia="pt-BR"/>
+        </w:rPr>
+      </w:pPr>
+    </w:p>
+    <w:p>
+      <w:pPr>
+        <w:spacing w:line="240" w:lineRule="auto"/>
+        <w:jc w:val="left"/>
+        <w:rPr>
+          <w:rFonts w:eastAsia="Times New Roman"/>
+          <w:lang w:val="en-US" w:eastAsia="pt-BR"/>
+        </w:rPr>
+      </w:pPr>
+      <w:r>
+        <w:rPr>
+          <w:rFonts w:eastAsia="Times New Roman"/>
+          <w:lang w:val="en-US" w:eastAsia="pt-BR"/>
+        </w:rPr>
         <w:lastRenderedPageBreak/>
-        <w:t xml:space="preserve">Yang, </w:t>
-      </w:r>
-      <w:proofErr w:type="spellStart"/>
-      <w:r>
-        <w:rPr>
-          <w:rFonts w:eastAsia="Times New Roman"/>
-          <w:lang w:val="en-US" w:eastAsia="pt-BR"/>
-        </w:rPr>
-        <w:t>Jin</w:t>
-      </w:r>
-      <w:proofErr w:type="spellEnd"/>
-      <w:r>
-        <w:rPr>
-          <w:rFonts w:eastAsia="Times New Roman"/>
-          <w:lang w:val="en-US" w:eastAsia="pt-BR"/>
-        </w:rPr>
-        <w:t>, et al. "Brief introduction of medical database and data mining technology in big data era." Journal of Evidence</w:t>
-      </w:r>
-      <w:r>
-        <w:rPr>
-          <w:rFonts w:ascii="Cambria Math" w:eastAsia="Times New Roman" w:hAnsi="Cambria Math" w:cs="Cambria Math"/>
-          <w:lang w:val="en-US" w:eastAsia="pt-BR"/>
-        </w:rPr>
-        <w:t>‐</w:t>
-      </w:r>
-      <w:r>
-        <w:rPr>
-          <w:rFonts w:eastAsia="Times New Roman"/>
-          <w:lang w:val="en-US" w:eastAsia="pt-BR"/>
-        </w:rPr>
-        <w:t>Based Medicine 13.1 (2020): 57-69.</w:t>
-      </w:r>
-    </w:p>
-    <w:p>
-      <w:pPr>
-        <w:spacing w:line="240" w:lineRule="auto"/>
-        <w:jc w:val="left"/>
-        <w:rPr>
-          <w:rFonts w:eastAsia="Times New Roman"/>
-          <w:lang w:val="en-US" w:eastAsia="pt-BR"/>
-        </w:rPr>
-      </w:pPr>
-    </w:p>
-    <w:p>
-      <w:pPr>
-        <w:spacing w:line="240" w:lineRule="auto"/>
-        <w:jc w:val="left"/>
-        <w:rPr>
-          <w:rFonts w:eastAsia="Times New Roman"/>
-          <w:lang w:val="en-US" w:eastAsia="pt-BR"/>
-        </w:rPr>
-      </w:pPr>
-      <w:r>
-        <w:rPr>
-          <w:rFonts w:eastAsia="Times New Roman"/>
-          <w:lang w:val="en-US" w:eastAsia="pt-BR"/>
-        </w:rPr>
-        <w:t xml:space="preserve">Dale, Robert; MOISL, Hermann; SOMERS, Harold (Ed.). Handbook of natural language processing. </w:t>
-      </w:r>
-      <w:r>
-        <w:rPr>
-          <w:rFonts w:eastAsia="Times New Roman"/>
-          <w:lang w:val="en-US" w:eastAsia="pt-BR"/>
-        </w:rPr>
-        <w:t>CRC press, 2000.</w:t>
-      </w:r>
-    </w:p>
-    <w:p>
-      <w:pPr>
-        <w:spacing w:line="240" w:lineRule="auto"/>
-        <w:jc w:val="left"/>
-        <w:rPr>
-          <w:rFonts w:eastAsia="Times New Roman"/>
-          <w:lang w:val="en-US" w:eastAsia="pt-BR"/>
-        </w:rPr>
-      </w:pPr>
-    </w:p>
-    <w:p>
-      <w:pPr>
-        <w:spacing w:line="240" w:lineRule="auto"/>
-        <w:jc w:val="left"/>
-        <w:rPr>
-          <w:rFonts w:eastAsia="Times New Roman"/>
-          <w:lang w:val="en-US" w:eastAsia="pt-BR"/>
-        </w:rPr>
-      </w:pPr>
-      <w:r>
-        <w:rPr>
-          <w:rFonts w:eastAsia="Times New Roman"/>
-          <w:lang w:val="en-US" w:eastAsia="pt-BR"/>
-        </w:rPr>
-        <w:t>PEDREGOSA, Fabian et al. Scikit-learn: Machine learning in Python. the Journal of machine Learning research, v. 12, p. 2825-2830, 2011.</w:t>
-      </w:r>
-    </w:p>
-    <w:p>
-      <w:pPr>
-        <w:spacing w:line="240" w:lineRule="auto"/>
-        <w:jc w:val="left"/>
-        <w:rPr>
-          <w:rFonts w:eastAsia="Times New Roman"/>
-          <w:lang w:val="en-US" w:eastAsia="pt-BR"/>
-        </w:rPr>
-      </w:pPr>
-    </w:p>
-    <w:p>
-      <w:pPr>
-        <w:spacing w:line="240" w:lineRule="auto"/>
-        <w:jc w:val="left"/>
-        <w:rPr>
-          <w:rFonts w:eastAsia="Times New Roman"/>
-          <w:lang w:val="en-US" w:eastAsia="pt-BR"/>
-        </w:rPr>
-      </w:pPr>
-      <w:r>
-        <w:rPr>
-          <w:rFonts w:eastAsia="Times New Roman"/>
-          <w:lang w:val="en-US" w:eastAsia="pt-BR"/>
-        </w:rPr>
-        <w:t>MCKINNEY, Wes et al. Data structures for statistical computing in python. In: Proceedings of the 9th Python in Science Conference. 2010. p. 51-56.</w:t>
-      </w:r>
-    </w:p>
-    <w:p>
-      <w:pPr>
-        <w:spacing w:line="240" w:lineRule="auto"/>
-        <w:jc w:val="left"/>
-        <w:rPr>
-          <w:rFonts w:eastAsia="Times New Roman"/>
-          <w:lang w:val="en-US" w:eastAsia="pt-BR"/>
-        </w:rPr>
-      </w:pPr>
-    </w:p>
-    <w:p>
-      <w:pPr>
-        <w:spacing w:line="240" w:lineRule="auto"/>
-        <w:jc w:val="left"/>
-        <w:rPr>
-          <w:rFonts w:eastAsia="Times New Roman"/>
-          <w:lang w:val="en-US" w:eastAsia="pt-BR"/>
-        </w:rPr>
-      </w:pPr>
-      <w:r>
-        <w:rPr>
-          <w:rFonts w:eastAsia="Times New Roman"/>
-          <w:lang w:val="en-US" w:eastAsia="pt-BR"/>
-        </w:rPr>
-        <w:t>GUNAWAN, Teddy Surya et al. Development of video-based emotion recognition using deep learning with Google Colab. TELKOMNIKA (Telecommunication Computing Electronics and Control), v. 18, n. 5, p. 2463-2471, 2020.</w:t>
-      </w:r>
-    </w:p>
-    <w:p>
-      <w:pPr>
-        <w:spacing w:line="240" w:lineRule="auto"/>
-        <w:jc w:val="left"/>
-        <w:rPr>
-          <w:rFonts w:eastAsia="Times New Roman"/>
-          <w:lang w:val="en-US" w:eastAsia="pt-BR"/>
-        </w:rPr>
-      </w:pPr>
-    </w:p>
-    <w:p>
-      <w:pPr>
-        <w:spacing w:line="240" w:lineRule="auto"/>
-        <w:jc w:val="left"/>
-        <w:rPr>
-          <w:rFonts w:eastAsia="Times New Roman"/>
-          <w:lang w:val="en-US" w:eastAsia="pt-BR"/>
-        </w:rPr>
-      </w:pPr>
-      <w:r>
-        <w:rPr>
-          <w:rFonts w:eastAsia="Times New Roman"/>
-          <w:lang w:val="en-US" w:eastAsia="pt-BR"/>
-        </w:rPr>
-        <w:t xml:space="preserve">CARNEIRO, Tiago et al. Performance analysis of google </w:t>
-      </w:r>
-      <w:proofErr w:type="spellStart"/>
-      <w:r>
-        <w:rPr>
-          <w:rFonts w:eastAsia="Times New Roman"/>
-          <w:lang w:val="en-US" w:eastAsia="pt-BR"/>
-        </w:rPr>
-        <w:t>colaboratory</w:t>
-      </w:r>
-      <w:proofErr w:type="spellEnd"/>
-      <w:r>
-        <w:rPr>
-          <w:rFonts w:eastAsia="Times New Roman"/>
-          <w:lang w:val="en-US" w:eastAsia="pt-BR"/>
-        </w:rPr>
-        <w:t xml:space="preserve"> as a tool for accelerating deep learning applications. </w:t>
-      </w:r>
-      <w:r>
-        <w:rPr>
-          <w:rFonts w:eastAsia="Times New Roman"/>
-          <w:lang w:val="en-US" w:eastAsia="pt-BR"/>
-        </w:rPr>
-        <w:t>IEEE Access, v. 6, p. 61677-61685, 2018.</w:t>
-      </w:r>
-    </w:p>
-    <w:p>
-      <w:pPr>
-        <w:spacing w:line="240" w:lineRule="auto"/>
-        <w:jc w:val="left"/>
-        <w:rPr>
-          <w:rFonts w:eastAsia="Times New Roman"/>
-          <w:lang w:val="en-US" w:eastAsia="pt-BR"/>
-        </w:rPr>
-      </w:pPr>
-      <w:r>
-        <w:rPr>
-          <w:rFonts w:eastAsia="Times New Roman"/>
-          <w:lang w:val="en-US" w:eastAsia="pt-BR"/>
-        </w:rPr>
-        <w:t>CASTRO, Sergio M. et al. Automated annotation and classification of BI-RADS assessment from radiology reports. Journal of biomedical informatics, v. 69, p. 177-187, 2017.</w:t>
-      </w:r>
-    </w:p>
-    <w:p>
-      <w:pPr>
-        <w:spacing w:line="240" w:lineRule="auto"/>
-        <w:jc w:val="left"/>
-        <w:rPr>
-          <w:rFonts w:eastAsia="Times New Roman"/>
-          <w:lang w:val="en-US" w:eastAsia="pt-BR"/>
-        </w:rPr>
-      </w:pPr>
-    </w:p>
-    <w:p>
-      <w:pPr>
-        <w:spacing w:line="240" w:lineRule="auto"/>
-        <w:jc w:val="left"/>
-        <w:rPr>
-          <w:rFonts w:eastAsia="Times New Roman"/>
-          <w:lang w:val="en-US" w:eastAsia="pt-BR"/>
-        </w:rPr>
-      </w:pPr>
-      <w:r>
-        <w:rPr>
-          <w:rFonts w:eastAsia="Times New Roman"/>
-          <w:lang w:val="en-US" w:eastAsia="pt-BR"/>
-        </w:rPr>
-        <w:t>JURAFSKY, Dan. Speech &amp; language processing. Pearson Education India, 2000.</w:t>
-      </w:r>
-    </w:p>
-    <w:p>
-      <w:pPr>
-        <w:spacing w:line="240" w:lineRule="auto"/>
-        <w:jc w:val="left"/>
-        <w:rPr>
-          <w:rFonts w:eastAsia="Times New Roman"/>
-          <w:lang w:val="en-US" w:eastAsia="pt-BR"/>
-        </w:rPr>
-      </w:pPr>
-    </w:p>
-    <w:p>
-      <w:pPr>
-        <w:spacing w:line="240" w:lineRule="auto"/>
-        <w:jc w:val="left"/>
-        <w:rPr>
-          <w:rFonts w:eastAsia="Times New Roman"/>
-          <w:lang w:val="en-US" w:eastAsia="pt-BR"/>
-        </w:rPr>
-      </w:pPr>
-      <w:r>
-        <w:rPr>
-          <w:rFonts w:eastAsia="Times New Roman"/>
-          <w:lang w:val="en-US" w:eastAsia="pt-BR"/>
-        </w:rPr>
-        <w:t>JURASFKY, Daniel; MARTIN, James H. An introduction to natural language processing, computational linguistics, and speech recognition. 2000.</w:t>
-      </w:r>
-    </w:p>
-    <w:p>
-      <w:pPr>
-        <w:spacing w:line="240" w:lineRule="auto"/>
-        <w:jc w:val="left"/>
-        <w:rPr>
-          <w:rFonts w:eastAsia="Times New Roman"/>
-          <w:lang w:val="en-US" w:eastAsia="pt-BR"/>
-        </w:rPr>
-      </w:pPr>
-    </w:p>
-    <w:p>
-      <w:pPr>
-        <w:spacing w:line="240" w:lineRule="auto"/>
-        <w:jc w:val="left"/>
-        <w:rPr>
-          <w:rFonts w:eastAsia="Times New Roman"/>
-          <w:lang w:val="en-US" w:eastAsia="pt-BR"/>
-        </w:rPr>
-      </w:pPr>
-      <w:r>
-        <w:rPr>
-          <w:rFonts w:eastAsia="Times New Roman"/>
-          <w:lang w:val="en-US" w:eastAsia="pt-BR"/>
-        </w:rPr>
-        <w:t>KILGARRIFF, Adam; GREFENSTETTE, Gregory. Introduction to the special issue on the web as corpus. Computational linguistics, v. 29, n. 3, p. 333-347, 2003.</w:t>
-      </w:r>
-    </w:p>
-    <w:p>
-      <w:pPr>
-        <w:spacing w:line="240" w:lineRule="auto"/>
-        <w:jc w:val="left"/>
-        <w:rPr>
-          <w:rFonts w:eastAsia="Times New Roman"/>
-          <w:lang w:val="en-US" w:eastAsia="pt-BR"/>
-        </w:rPr>
-      </w:pPr>
-    </w:p>
-    <w:p>
-      <w:pPr>
-        <w:spacing w:line="240" w:lineRule="auto"/>
-        <w:jc w:val="left"/>
-        <w:rPr>
-          <w:rFonts w:eastAsia="Times New Roman"/>
-          <w:lang w:val="en-US" w:eastAsia="pt-BR"/>
-        </w:rPr>
-      </w:pPr>
-      <w:r>
-        <w:rPr>
-          <w:rFonts w:eastAsia="Times New Roman"/>
-          <w:lang w:val="en-US" w:eastAsia="pt-BR"/>
-        </w:rPr>
-        <w:t xml:space="preserve">CHANG, Angel X.; MANNING, Christopher D. </w:t>
-      </w:r>
-      <w:proofErr w:type="spellStart"/>
-      <w:r>
-        <w:rPr>
-          <w:rFonts w:eastAsia="Times New Roman"/>
-          <w:lang w:val="en-US" w:eastAsia="pt-BR"/>
-        </w:rPr>
-        <w:t>TokensRegex</w:t>
-      </w:r>
-      <w:proofErr w:type="spellEnd"/>
-      <w:r>
-        <w:rPr>
-          <w:rFonts w:eastAsia="Times New Roman"/>
-          <w:lang w:val="en-US" w:eastAsia="pt-BR"/>
-        </w:rPr>
-        <w:t>: Defining cascaded regular expressions over tokens. Stanford University Computer Science Technical Reports. CSTR, v. 2, p. 2014, 2014.</w:t>
-      </w:r>
-    </w:p>
-    <w:p>
-      <w:pPr>
-        <w:spacing w:line="240" w:lineRule="auto"/>
-        <w:jc w:val="left"/>
-        <w:rPr>
-          <w:rFonts w:eastAsia="Times New Roman"/>
-          <w:lang w:val="en-US" w:eastAsia="pt-BR"/>
-        </w:rPr>
-      </w:pPr>
-    </w:p>
-    <w:p>
-      <w:pPr>
-        <w:spacing w:line="240" w:lineRule="auto"/>
-        <w:jc w:val="left"/>
-        <w:rPr>
-          <w:rFonts w:eastAsia="Times New Roman"/>
-          <w:lang w:val="en-US" w:eastAsia="pt-BR"/>
-        </w:rPr>
-      </w:pPr>
-      <w:r>
-        <w:rPr>
-          <w:rFonts w:eastAsia="Times New Roman"/>
-          <w:lang w:val="en-US" w:eastAsia="pt-BR"/>
-        </w:rPr>
         <w:t xml:space="preserve">JIANG, </w:t>
       </w:r>
       <w:proofErr w:type="spellStart"/>
@@ -3694,6 +3789,151 @@
           <w:lang w:val="en-US" w:eastAsia="pt-BR"/>
         </w:rPr>
         <w:t>KÜBLER, Sandra; MCDONALD, Ryan; NIVRE, Joakim. Dependency parsing. Synthesis lectures on human language technologies, v. 1, n. 1, p. 1-127, 2009.</w:t>
+      </w:r>
+    </w:p>
+    <w:p>
+      <w:pPr>
+        <w:spacing w:line="240" w:lineRule="auto"/>
+        <w:jc w:val="left"/>
+        <w:rPr>
+          <w:rFonts w:eastAsia="Times New Roman"/>
+          <w:lang w:val="en-US" w:eastAsia="pt-BR"/>
+        </w:rPr>
+      </w:pPr>
+    </w:p>
+    <w:p>
+      <w:pPr>
+        <w:spacing w:line="240" w:lineRule="auto"/>
+        <w:jc w:val="left"/>
+        <w:rPr>
+          <w:rFonts w:eastAsia="Times New Roman"/>
+          <w:lang w:val="en-US" w:eastAsia="pt-BR"/>
+        </w:rPr>
+      </w:pPr>
+      <w:r>
+        <w:rPr>
+          <w:rFonts w:eastAsia="Times New Roman"/>
+          <w:lang w:val="en-US" w:eastAsia="pt-BR"/>
+        </w:rPr>
+        <w:t>GODDARD, Cliff. Semantic analysis: A practical introduction. Oxford University Press, 2011.</w:t>
+      </w:r>
+    </w:p>
+    <w:p>
+      <w:pPr>
+        <w:spacing w:line="240" w:lineRule="auto"/>
+        <w:jc w:val="left"/>
+        <w:rPr>
+          <w:rFonts w:eastAsia="Times New Roman"/>
+          <w:lang w:val="en-US" w:eastAsia="pt-BR"/>
+        </w:rPr>
+      </w:pPr>
+    </w:p>
+    <w:p>
+      <w:pPr>
+        <w:spacing w:line="240" w:lineRule="auto"/>
+        <w:jc w:val="left"/>
+        <w:rPr>
+          <w:rFonts w:eastAsia="Times New Roman"/>
+          <w:lang w:val="en-US" w:eastAsia="pt-BR"/>
+        </w:rPr>
+      </w:pPr>
+      <w:r>
+        <w:rPr>
+          <w:rFonts w:eastAsia="Times New Roman"/>
+          <w:lang w:val="en-US" w:eastAsia="pt-BR"/>
+        </w:rPr>
+        <w:t xml:space="preserve">FENSEL, Dieter et al. Semantic web application areas. In: NLDB Workshop. </w:t>
+      </w:r>
+      <w:proofErr w:type="spellStart"/>
+      <w:r>
+        <w:rPr>
+          <w:rFonts w:eastAsia="Times New Roman"/>
+          <w:lang w:val="en-US" w:eastAsia="pt-BR"/>
+        </w:rPr>
+        <w:t>sn</w:t>
+      </w:r>
+      <w:proofErr w:type="spellEnd"/>
+      <w:r>
+        <w:rPr>
+          <w:rFonts w:eastAsia="Times New Roman"/>
+          <w:lang w:val="en-US" w:eastAsia="pt-BR"/>
+        </w:rPr>
+        <w:t>, 2002.</w:t>
+      </w:r>
+    </w:p>
+    <w:p>
+      <w:pPr>
+        <w:spacing w:line="240" w:lineRule="auto"/>
+        <w:jc w:val="left"/>
+        <w:rPr>
+          <w:rFonts w:eastAsia="Times New Roman"/>
+          <w:lang w:val="en-US" w:eastAsia="pt-BR"/>
+        </w:rPr>
+      </w:pPr>
+    </w:p>
+    <w:p>
+      <w:pPr>
+        <w:spacing w:line="240" w:lineRule="auto"/>
+        <w:jc w:val="left"/>
+        <w:rPr>
+          <w:rFonts w:eastAsia="Times New Roman"/>
+          <w:lang w:val="en-US" w:eastAsia="pt-BR"/>
+        </w:rPr>
+      </w:pPr>
+      <w:r>
+        <w:rPr>
+          <w:rFonts w:eastAsia="Times New Roman"/>
+          <w:lang w:val="en-US" w:eastAsia="pt-BR"/>
+        </w:rPr>
+        <w:t xml:space="preserve">VICENTE CRUZ, </w:t>
+      </w:r>
+      <w:proofErr w:type="spellStart"/>
+      <w:r>
+        <w:rPr>
+          <w:rFonts w:eastAsia="Times New Roman"/>
+          <w:lang w:val="en-US" w:eastAsia="pt-BR"/>
+        </w:rPr>
+        <w:t>Begoña</w:t>
+      </w:r>
+      <w:proofErr w:type="spellEnd"/>
+      <w:r>
+        <w:rPr>
+          <w:rFonts w:eastAsia="Times New Roman"/>
+          <w:lang w:val="en-US" w:eastAsia="pt-BR"/>
+        </w:rPr>
+        <w:t xml:space="preserve"> et al. Jacob L. </w:t>
+      </w:r>
+      <w:proofErr w:type="spellStart"/>
+      <w:r>
+        <w:rPr>
+          <w:rFonts w:eastAsia="Times New Roman"/>
+          <w:lang w:val="en-US" w:eastAsia="pt-BR"/>
+        </w:rPr>
+        <w:t>Mey</w:t>
+      </w:r>
+      <w:proofErr w:type="spellEnd"/>
+      <w:r>
+        <w:rPr>
+          <w:rFonts w:eastAsia="Times New Roman"/>
+          <w:lang w:val="en-US" w:eastAsia="pt-BR"/>
+        </w:rPr>
+        <w:t xml:space="preserve"> (1993)," Pragmatics. An Introduction", Oxford, Blackwell, 357 </w:t>
+      </w:r>
+      <w:proofErr w:type="spellStart"/>
+      <w:r>
+        <w:rPr>
+          <w:rFonts w:eastAsia="Times New Roman"/>
+          <w:lang w:val="en-US" w:eastAsia="pt-BR"/>
+        </w:rPr>
+        <w:t>págs</w:t>
+      </w:r>
+      <w:proofErr w:type="spellEnd"/>
+      <w:r>
+        <w:rPr>
+          <w:rFonts w:eastAsia="Times New Roman"/>
+          <w:lang w:val="en-US" w:eastAsia="pt-BR"/>
+        </w:rPr>
+        <w:t>. 1996.</w:t>
       </w:r>
     </w:p>
     <w:p>
@@ -3746,11 +3986,7 @@
         <w:tab/>
       </w:r>
       <w:r>
-        <w:t xml:space="preserve">Apêndices são textos e/ou documentos que foram elaborados pelo autor e que são importantes para complementar a argumentação do trabalho. Anexos são textos ou </w:t>
-      </w:r>
-      <w:r>
-        <w:lastRenderedPageBreak/>
-        <w:t xml:space="preserve">documentos que ilustram, mas que não foram elaborados pelos autores. Apêndices deverão seguir as mesmas normas de formatação do restante do texto, inclusive para figuras e tabelas. </w:t>
+        <w:t xml:space="preserve">Apêndices são textos e/ou documentos que foram elaborados pelo autor e que são importantes para complementar a argumentação do trabalho. Anexos são textos ou documentos que ilustram, mas que não foram elaborados pelos autores. Apêndices deverão seguir as mesmas normas de formatação do restante do texto, inclusive para figuras e tabelas. </w:t>
       </w:r>
     </w:p>
     <w:p>
@@ -4111,15 +4347,7 @@
           <w:sz w:val="18"/>
           <w:szCs w:val="18"/>
         </w:rPr>
-        <w:t xml:space="preserve"> Termo abreviado do inglês “regular </w:t>
-      </w:r>
-      <w:r>
-        <w:rPr>
-          <w:rFonts w:ascii="Arial" w:hAnsi="Arial" w:cs="Arial"/>
-          <w:sz w:val="18"/>
-          <w:szCs w:val="18"/>
-        </w:rPr>
-        <w:t>expression”.</w:t>
+        <w:t xml:space="preserve"> Termo abreviado do inglês “regular expression”.</w:t>
       </w:r>
     </w:p>
   </w:footnote>

</xml_diff>

<commit_message>
Etapara de resultados preliminares
</commit_message>
<xml_diff>
--- a/Resultados Preliminares - Vinicius Andrade Lopes.docx
+++ b/Resultados Preliminares - Vinicius Andrade Lopes.docx
@@ -2905,6 +2905,280 @@
         <w:pStyle w:val="PargrafodaLista"/>
         <w:spacing w:line="360" w:lineRule="auto"/>
         <w:ind w:left="0" w:firstLine="709"/>
+      </w:pPr>
+      <w:r>
+        <w:t>Nesse caso, para iniciar a etapa de utilização das funções do processamento de linguagem natural, é necessário importar a biblioteca NLTK para dentro do projeto. A imagem abaixo exemplifica como funciona o processo de importação d</w:t>
+      </w:r>
+      <w:r>
+        <w:t>e</w:t>
+      </w:r>
+      <w:r>
+        <w:t xml:space="preserve"> biblioteca</w:t>
+      </w:r>
+      <w:r>
+        <w:t>s</w:t>
+      </w:r>
+      <w:r>
+        <w:t xml:space="preserve"> utilizando a linguagem de programação “</w:t>
+      </w:r>
+      <w:proofErr w:type="spellStart"/>
+      <w:r>
+        <w:t>python</w:t>
+      </w:r>
+      <w:proofErr w:type="spellEnd"/>
+      <w:r>
+        <w:t>”</w:t>
+      </w:r>
+      <w:r>
+        <w:t xml:space="preserve"> e a plataforma de computação em nuvem Google </w:t>
+      </w:r>
+      <w:proofErr w:type="spellStart"/>
+      <w:r>
+        <w:t>Colab</w:t>
+      </w:r>
+      <w:proofErr w:type="spellEnd"/>
+      <w:r>
+        <w:t>.</w:t>
+      </w:r>
+    </w:p>
+    <w:p>
+      <w:pPr>
+        <w:pStyle w:val="PargrafodaLista"/>
+        <w:spacing w:line="360" w:lineRule="auto"/>
+        <w:ind w:left="0" w:firstLine="709"/>
+      </w:pPr>
+      <w:r>
+        <w:t>IMAGEM IMPORTANTO A BIBLIOTECA NLTK</w:t>
+      </w:r>
+    </w:p>
+    <w:p>
+      <w:pPr>
+        <w:pStyle w:val="PargrafodaLista"/>
+        <w:spacing w:line="360" w:lineRule="auto"/>
+        <w:ind w:left="0" w:firstLine="709"/>
+      </w:pPr>
+      <w:r>
+        <w:t>Com a importação da biblioteca feita, é necessário realizar o “download” dos módulos contidos dentro da biblioteca NLTK. Essa tarefa é extremamente importante para o desenvolvimento do projeto, pois esses módulos que serão instanciados para dentro do projeto</w:t>
+      </w:r>
+      <w:r>
+        <w:t xml:space="preserve"> </w:t>
+      </w:r>
+      <w:r>
+        <w:t xml:space="preserve">ficará acessível em toda a extensão do “script”, sendo possível acionar quaisquer </w:t>
+      </w:r>
+      <w:r>
+        <w:lastRenderedPageBreak/>
+        <w:t xml:space="preserve">funções </w:t>
+      </w:r>
+      <w:r>
+        <w:t>a qualquer momento, dependendo da necessidade do usuário. A Figura X mostra como realizar o download desses módulos.</w:t>
+      </w:r>
+    </w:p>
+    <w:p>
+      <w:pPr>
+        <w:pStyle w:val="PargrafodaLista"/>
+        <w:spacing w:line="360" w:lineRule="auto"/>
+        <w:ind w:left="0" w:firstLine="709"/>
+      </w:pPr>
+      <w:r>
+        <w:t>IMAGEM DE DOWNLOAD DOS MODULOS</w:t>
+      </w:r>
+    </w:p>
+    <w:p>
+      <w:pPr>
+        <w:pStyle w:val="PargrafodaLista"/>
+        <w:spacing w:line="360" w:lineRule="auto"/>
+        <w:ind w:left="0" w:firstLine="709"/>
+      </w:pPr>
+      <w:r>
+        <w:t xml:space="preserve">Conforme informado anteriormente, a biblioteca NLTK disponibiliza diversos módulos de trabalho, que se tornam acessíveis após a etapa </w:t>
+      </w:r>
+      <w:proofErr w:type="gramStart"/>
+      <w:r>
+        <w:t>de ”download</w:t>
+      </w:r>
+      <w:proofErr w:type="gramEnd"/>
+      <w:r>
+        <w:t xml:space="preserve">”. Um módulo bastante utilizado para </w:t>
+      </w:r>
+      <w:r>
+        <w:t>obtenção de dados textuais é o “corpus”.</w:t>
+      </w:r>
+    </w:p>
+    <w:p>
+      <w:pPr>
+        <w:pStyle w:val="PargrafodaLista"/>
+        <w:spacing w:line="360" w:lineRule="auto"/>
+        <w:ind w:left="0" w:firstLine="709"/>
+        <w:rPr>
+          <w:color w:val="000000"/>
+        </w:rPr>
+      </w:pPr>
+      <w:r>
+        <w:t>“</w:t>
+      </w:r>
+      <w:r>
+        <w:t>C</w:t>
+      </w:r>
+      <w:r>
+        <w:t>orpus</w:t>
+      </w:r>
+      <w:r>
+        <w:t>”</w:t>
+      </w:r>
+      <w:r>
+        <w:t xml:space="preserve"> é um conjunto de textos utilizados para treinar e testar algoritmos de processamento de linguagem natural. A biblioteca NLTK</w:t>
+      </w:r>
+      <w:r>
+        <w:t xml:space="preserve"> </w:t>
+      </w:r>
+      <w:r>
+        <w:t xml:space="preserve">possui uma série de </w:t>
+      </w:r>
+      <w:r>
+        <w:t>“</w:t>
+      </w:r>
+      <w:r>
+        <w:t>corpus</w:t>
+      </w:r>
+      <w:r>
+        <w:t>”</w:t>
+      </w:r>
+      <w:r>
+        <w:t xml:space="preserve"> pré-carregados, que podem ser utilizados para diversas tarefas, como análise de sentimento, classificação de texto, entre outras</w:t>
+      </w:r>
+      <w:r>
+        <w:t xml:space="preserve"> </w:t>
+      </w:r>
+      <w:r>
+        <w:rPr>
+          <w:noProof/>
+          <w:color w:val="000000"/>
+        </w:rPr>
+        <w:t>(</w:t>
+      </w:r>
+      <w:r>
+        <w:rPr>
+          <w:noProof/>
+          <w:color w:val="000000"/>
+        </w:rPr>
+        <w:t>Bird et al.</w:t>
+      </w:r>
+      <w:r>
+        <w:rPr>
+          <w:noProof/>
+          <w:color w:val="000000"/>
+        </w:rPr>
+        <w:t>, 2009)</w:t>
+      </w:r>
+      <w:r>
+        <w:rPr>
+          <w:color w:val="000000"/>
+        </w:rPr>
+        <w:t>.</w:t>
+      </w:r>
+      <w:r>
+        <w:t xml:space="preserve"> Para complementar, </w:t>
+      </w:r>
+      <w:r>
+        <w:t xml:space="preserve">o autor </w:t>
+      </w:r>
+      <w:r>
+        <w:t xml:space="preserve">informa que </w:t>
+      </w:r>
+      <w:r>
+        <w:t>literatura clássica, diálogos, notícias e até jargão técnico</w:t>
+      </w:r>
+      <w:r>
+        <w:t>, são</w:t>
+      </w:r>
+      <w:r>
+        <w:t xml:space="preserve"> </w:t>
+      </w:r>
+      <w:r>
+        <w:t xml:space="preserve">exemplos de </w:t>
+      </w:r>
+      <w:r>
+        <w:t xml:space="preserve">variedades de </w:t>
+      </w:r>
+      <w:r>
+        <w:t>corpus existentes na biblioteca NLTK</w:t>
+      </w:r>
+      <w:r>
+        <w:t xml:space="preserve">. Já </w:t>
+      </w:r>
+      <w:r>
+        <w:t xml:space="preserve">o corpus </w:t>
+      </w:r>
+      <w:proofErr w:type="spellStart"/>
+      <w:r>
+        <w:t>g</w:t>
+      </w:r>
+      <w:r>
+        <w:t>utenberg</w:t>
+      </w:r>
+      <w:proofErr w:type="spellEnd"/>
+      <w:r>
+        <w:t xml:space="preserve">, que contém milhares de livros clássicos, e o corpus </w:t>
+      </w:r>
+      <w:proofErr w:type="spellStart"/>
+      <w:r>
+        <w:t>webtext</w:t>
+      </w:r>
+      <w:proofErr w:type="spellEnd"/>
+      <w:r>
+        <w:t>, que contém textos de sites da web</w:t>
+      </w:r>
+      <w:r>
+        <w:t>, são</w:t>
+      </w:r>
+      <w:r>
+        <w:t xml:space="preserve"> exemplos de conjuntos de corpus</w:t>
+      </w:r>
+      <w:r>
+        <w:t>. Esses corpus fornecem uma base de dados de texto para treinar e testar algoritmos de processamento de linguagem natural</w:t>
+      </w:r>
+      <w:r>
+        <w:t xml:space="preserve"> </w:t>
+      </w:r>
+      <w:r>
+        <w:rPr>
+          <w:noProof/>
+          <w:color w:val="000000"/>
+        </w:rPr>
+        <w:t>(</w:t>
+      </w:r>
+      <w:r>
+        <w:rPr>
+          <w:noProof/>
+          <w:color w:val="000000"/>
+        </w:rPr>
+        <w:t>Bird et al.</w:t>
+      </w:r>
+      <w:r>
+        <w:rPr>
+          <w:noProof/>
+          <w:color w:val="000000"/>
+        </w:rPr>
+        <w:t>, 2009)</w:t>
+      </w:r>
+      <w:r>
+        <w:rPr>
+          <w:color w:val="000000"/>
+        </w:rPr>
+        <w:t>.</w:t>
+      </w:r>
+    </w:p>
+    <w:p>
+      <w:pPr>
+        <w:pStyle w:val="PargrafodaLista"/>
+        <w:spacing w:line="360" w:lineRule="auto"/>
+        <w:ind w:left="0" w:firstLine="709"/>
+      </w:pPr>
+    </w:p>
+    <w:p>
+      <w:pPr>
+        <w:spacing w:line="360" w:lineRule="auto"/>
         <w:rPr>
           <w:b/>
         </w:rPr>
@@ -3028,841 +3302,837 @@
       </w:pPr>
       <w:r>
         <w:tab/>
-        <w:t xml:space="preserve">O título da seção Agradecimentos deve ser alinhado à esquerda e grafado em negrito, primeira letra da palavra grafada em letra maiúscula. Trata-se de seção opcional, de no </w:t>
-      </w:r>
-      <w:r>
+        <w:t xml:space="preserve">O título da seção Agradecimentos deve ser alinhado à esquerda e grafado em negrito, primeira letra da palavra grafada em letra maiúscula. Trata-se de seção opcional, de no máximo três linhas, na qual o autor agradece aqueles que contribuíram de maneira relevante para o desenvolvimento do trabalho e elaboração do TCC, mas que não tiveram o envolvimento intelectual necessário à atribuição de coautoria </w:t>
+      </w:r>
+      <w:proofErr w:type="gramStart"/>
+      <w:r>
+        <w:t>do mesmo</w:t>
+      </w:r>
+      <w:proofErr w:type="gramEnd"/>
+      <w:r>
+        <w:t>, abstendo-se totalmente da menção ou citação de nomes de empresas, instituições ou pessoas que permitiram ou contribuíram com o desenvolvimento do trabalho, a menos que esteja documentalmente autorizado a fazê-lo.</w:t>
+      </w:r>
+    </w:p>
+    <w:p>
+      <w:pPr>
+        <w:pStyle w:val="PargrafodaLista"/>
+        <w:spacing w:line="360" w:lineRule="auto"/>
+        <w:ind w:left="0" w:firstLine="709"/>
+        <w:rPr>
+          <w:b/>
+        </w:rPr>
+      </w:pPr>
+    </w:p>
+    <w:p>
+      <w:pPr>
+        <w:spacing w:line="360" w:lineRule="auto"/>
+        <w:rPr>
+          <w:b/>
+        </w:rPr>
+      </w:pPr>
+      <w:bookmarkStart w:id="15" w:name="_Hlk33977167"/>
+      <w:r>
+        <w:rPr>
+          <w:b/>
+        </w:rPr>
+        <w:t>Referências</w:t>
+      </w:r>
+    </w:p>
+    <w:bookmarkEnd w:id="15"/>
+    <w:p>
+      <w:pPr>
+        <w:spacing w:line="360" w:lineRule="auto"/>
+        <w:rPr>
+          <w:b/>
+        </w:rPr>
+      </w:pPr>
+    </w:p>
+    <w:p>
+      <w:pPr>
+        <w:spacing w:line="240" w:lineRule="auto"/>
+        <w:jc w:val="left"/>
+        <w:rPr>
+          <w:rFonts w:eastAsia="Times New Roman"/>
+          <w:lang w:val="en-US" w:eastAsia="pt-BR"/>
+        </w:rPr>
+      </w:pPr>
+      <w:r>
+        <w:rPr>
+          <w:rFonts w:eastAsia="Times New Roman"/>
+          <w:lang w:eastAsia="pt-BR"/>
+        </w:rPr>
+        <w:t xml:space="preserve">Borges, Luiz Eduardo. Python para desenvolvedores: aborda Python 3.3. </w:t>
+      </w:r>
+      <w:proofErr w:type="spellStart"/>
+      <w:r>
+        <w:rPr>
+          <w:rFonts w:eastAsia="Times New Roman"/>
+          <w:lang w:val="en-US" w:eastAsia="pt-BR"/>
+        </w:rPr>
+        <w:t>Novatec</w:t>
+      </w:r>
+      <w:proofErr w:type="spellEnd"/>
+      <w:r>
+        <w:rPr>
+          <w:rFonts w:eastAsia="Times New Roman"/>
+          <w:lang w:val="en-US" w:eastAsia="pt-BR"/>
+        </w:rPr>
+        <w:t xml:space="preserve"> </w:t>
+      </w:r>
+      <w:proofErr w:type="spellStart"/>
+      <w:r>
+        <w:rPr>
+          <w:rFonts w:eastAsia="Times New Roman"/>
+          <w:lang w:val="en-US" w:eastAsia="pt-BR"/>
+        </w:rPr>
+        <w:t>Editora</w:t>
+      </w:r>
+      <w:proofErr w:type="spellEnd"/>
+      <w:r>
+        <w:rPr>
+          <w:rFonts w:eastAsia="Times New Roman"/>
+          <w:lang w:val="en-US" w:eastAsia="pt-BR"/>
+        </w:rPr>
+        <w:t>, 2014.</w:t>
+      </w:r>
+    </w:p>
+    <w:p>
+      <w:pPr>
+        <w:spacing w:line="240" w:lineRule="auto"/>
+        <w:jc w:val="left"/>
+        <w:rPr>
+          <w:rFonts w:eastAsia="Times New Roman"/>
+          <w:lang w:val="en-US" w:eastAsia="pt-BR"/>
+        </w:rPr>
+      </w:pPr>
+    </w:p>
+    <w:p>
+      <w:pPr>
+        <w:spacing w:line="240" w:lineRule="auto"/>
+        <w:jc w:val="left"/>
+        <w:rPr>
+          <w:rFonts w:eastAsia="Times New Roman"/>
+          <w:lang w:val="en-US" w:eastAsia="pt-BR"/>
+        </w:rPr>
+      </w:pPr>
+      <w:proofErr w:type="spellStart"/>
+      <w:r>
+        <w:rPr>
+          <w:rFonts w:eastAsia="Times New Roman"/>
+          <w:lang w:val="en-US" w:eastAsia="pt-BR"/>
+        </w:rPr>
+        <w:t>Indurkhya</w:t>
+      </w:r>
+      <w:proofErr w:type="spellEnd"/>
+      <w:r>
+        <w:rPr>
+          <w:rFonts w:eastAsia="Times New Roman"/>
+          <w:lang w:val="en-US" w:eastAsia="pt-BR"/>
+        </w:rPr>
+        <w:t xml:space="preserve">, Nitin, and Fred J. </w:t>
+      </w:r>
+      <w:proofErr w:type="spellStart"/>
+      <w:r>
+        <w:rPr>
+          <w:rFonts w:eastAsia="Times New Roman"/>
+          <w:lang w:val="en-US" w:eastAsia="pt-BR"/>
+        </w:rPr>
+        <w:t>Damerau</w:t>
+      </w:r>
+      <w:proofErr w:type="spellEnd"/>
+      <w:r>
+        <w:rPr>
+          <w:rFonts w:eastAsia="Times New Roman"/>
+          <w:lang w:val="en-US" w:eastAsia="pt-BR"/>
+        </w:rPr>
+        <w:t>. Handbook of natural language processing. Chapman and Hall/CRC, 2010.</w:t>
+      </w:r>
+    </w:p>
+    <w:p>
+      <w:pPr>
+        <w:spacing w:line="240" w:lineRule="auto"/>
+        <w:jc w:val="left"/>
+        <w:rPr>
+          <w:rFonts w:eastAsia="Times New Roman"/>
+          <w:lang w:val="en-US" w:eastAsia="pt-BR"/>
+        </w:rPr>
+      </w:pPr>
+    </w:p>
+    <w:p>
+      <w:pPr>
+        <w:spacing w:line="240" w:lineRule="auto"/>
+        <w:jc w:val="left"/>
+        <w:rPr>
+          <w:rFonts w:eastAsia="Times New Roman"/>
+          <w:lang w:val="en-US" w:eastAsia="pt-BR"/>
+        </w:rPr>
+      </w:pPr>
+      <w:r>
+        <w:rPr>
+          <w:rFonts w:eastAsia="Times New Roman"/>
+          <w:lang w:val="en-US" w:eastAsia="pt-BR"/>
+        </w:rPr>
+        <w:t>Robertson, D. W. "A note on the classical origin of" circumstances" in the medieval confessional." Studies in Philology 43.1 (1946): 6-14.</w:t>
+      </w:r>
+    </w:p>
+    <w:p>
+      <w:pPr>
+        <w:spacing w:line="240" w:lineRule="auto"/>
+        <w:jc w:val="left"/>
+        <w:rPr>
+          <w:rFonts w:eastAsia="Times New Roman"/>
+          <w:lang w:val="en-US" w:eastAsia="pt-BR"/>
+        </w:rPr>
+      </w:pPr>
+    </w:p>
+    <w:p>
+      <w:pPr>
+        <w:spacing w:line="240" w:lineRule="auto"/>
+        <w:jc w:val="left"/>
+        <w:rPr>
+          <w:rFonts w:eastAsia="Times New Roman"/>
+          <w:lang w:eastAsia="pt-BR"/>
+        </w:rPr>
+      </w:pPr>
+      <w:r>
+        <w:rPr>
+          <w:rFonts w:eastAsia="Times New Roman"/>
+          <w:lang w:val="en-US" w:eastAsia="pt-BR"/>
+        </w:rPr>
+        <w:t xml:space="preserve">Bird, Steven, Ewan Klein, and Edward </w:t>
+      </w:r>
+      <w:proofErr w:type="spellStart"/>
+      <w:r>
+        <w:rPr>
+          <w:rFonts w:eastAsia="Times New Roman"/>
+          <w:lang w:val="en-US" w:eastAsia="pt-BR"/>
+        </w:rPr>
+        <w:t>Loper</w:t>
+      </w:r>
+      <w:proofErr w:type="spellEnd"/>
+      <w:r>
+        <w:rPr>
+          <w:rFonts w:eastAsia="Times New Roman"/>
+          <w:lang w:val="en-US" w:eastAsia="pt-BR"/>
+        </w:rPr>
+        <w:t xml:space="preserve">. Natural language processing with Python: analyzing text with the natural language toolkit. </w:t>
+      </w:r>
+      <w:r>
+        <w:rPr>
+          <w:rFonts w:eastAsia="Times New Roman"/>
+          <w:lang w:eastAsia="pt-BR"/>
+        </w:rPr>
+        <w:t xml:space="preserve">" </w:t>
+      </w:r>
+      <w:proofErr w:type="spellStart"/>
+      <w:r>
+        <w:rPr>
+          <w:rFonts w:eastAsia="Times New Roman"/>
+          <w:lang w:eastAsia="pt-BR"/>
+        </w:rPr>
+        <w:t>O'Reilly</w:t>
+      </w:r>
+      <w:proofErr w:type="spellEnd"/>
+      <w:r>
+        <w:rPr>
+          <w:rFonts w:eastAsia="Times New Roman"/>
+          <w:lang w:eastAsia="pt-BR"/>
+        </w:rPr>
+        <w:t xml:space="preserve"> Media, Inc.", 2009.</w:t>
+      </w:r>
+    </w:p>
+    <w:p>
+      <w:pPr>
+        <w:spacing w:line="240" w:lineRule="auto"/>
+        <w:jc w:val="left"/>
+        <w:rPr>
+          <w:rFonts w:eastAsia="Times New Roman"/>
+          <w:lang w:eastAsia="pt-BR"/>
+        </w:rPr>
+      </w:pPr>
+    </w:p>
+    <w:p>
+      <w:pPr>
+        <w:spacing w:line="240" w:lineRule="auto"/>
+        <w:jc w:val="left"/>
+        <w:rPr>
+          <w:rFonts w:eastAsia="Times New Roman"/>
+          <w:lang w:val="en-US" w:eastAsia="pt-BR"/>
+        </w:rPr>
+      </w:pPr>
+      <w:proofErr w:type="spellStart"/>
+      <w:r>
+        <w:rPr>
+          <w:rFonts w:eastAsia="Times New Roman"/>
+          <w:lang w:val="en-US" w:eastAsia="pt-BR"/>
+        </w:rPr>
+        <w:t>Gazeau</w:t>
+      </w:r>
+      <w:proofErr w:type="spellEnd"/>
+      <w:r>
+        <w:rPr>
+          <w:rFonts w:eastAsia="Times New Roman"/>
+          <w:lang w:val="en-US" w:eastAsia="pt-BR"/>
+        </w:rPr>
+        <w:t xml:space="preserve">, Valentin, and </w:t>
+      </w:r>
+      <w:proofErr w:type="spellStart"/>
+      <w:r>
+        <w:rPr>
+          <w:rFonts w:eastAsia="Times New Roman"/>
+          <w:lang w:val="en-US" w:eastAsia="pt-BR"/>
+        </w:rPr>
+        <w:t>Cihan</w:t>
+      </w:r>
+      <w:proofErr w:type="spellEnd"/>
+      <w:r>
+        <w:rPr>
+          <w:rFonts w:eastAsia="Times New Roman"/>
+          <w:lang w:val="en-US" w:eastAsia="pt-BR"/>
+        </w:rPr>
+        <w:t xml:space="preserve"> </w:t>
+      </w:r>
+      <w:proofErr w:type="spellStart"/>
+      <w:r>
+        <w:rPr>
+          <w:rFonts w:eastAsia="Times New Roman"/>
+          <w:lang w:val="en-US" w:eastAsia="pt-BR"/>
+        </w:rPr>
+        <w:t>Varol</w:t>
+      </w:r>
+      <w:proofErr w:type="spellEnd"/>
+      <w:r>
+        <w:rPr>
+          <w:rFonts w:eastAsia="Times New Roman"/>
+          <w:lang w:val="en-US" w:eastAsia="pt-BR"/>
+        </w:rPr>
+        <w:t xml:space="preserve">. "Automatic spoken language recognition with neural networks." Int. J. Inf. Technol. </w:t>
+      </w:r>
+      <w:proofErr w:type="spellStart"/>
+      <w:r>
+        <w:rPr>
+          <w:rFonts w:eastAsia="Times New Roman"/>
+          <w:lang w:val="en-US" w:eastAsia="pt-BR"/>
+        </w:rPr>
+        <w:t>Comput</w:t>
+      </w:r>
+      <w:proofErr w:type="spellEnd"/>
+      <w:r>
+        <w:rPr>
+          <w:rFonts w:eastAsia="Times New Roman"/>
+          <w:lang w:val="en-US" w:eastAsia="pt-BR"/>
+        </w:rPr>
+        <w:t xml:space="preserve">. </w:t>
+      </w:r>
+      <w:proofErr w:type="gramStart"/>
+      <w:r>
+        <w:rPr>
+          <w:rFonts w:eastAsia="Times New Roman"/>
+          <w:lang w:val="en-US" w:eastAsia="pt-BR"/>
+        </w:rPr>
+        <w:t>Sci.(</w:t>
+      </w:r>
+      <w:proofErr w:type="gramEnd"/>
+      <w:r>
+        <w:rPr>
+          <w:rFonts w:eastAsia="Times New Roman"/>
+          <w:lang w:val="en-US" w:eastAsia="pt-BR"/>
+        </w:rPr>
+        <w:t>IJITCS) 10.8 (2018): 11-17.</w:t>
+      </w:r>
+    </w:p>
+    <w:p>
+      <w:pPr>
+        <w:spacing w:line="240" w:lineRule="auto"/>
+        <w:jc w:val="left"/>
+        <w:rPr>
+          <w:rFonts w:eastAsia="Times New Roman"/>
+          <w:lang w:val="en-US" w:eastAsia="pt-BR"/>
+        </w:rPr>
+      </w:pPr>
+    </w:p>
+    <w:p>
+      <w:pPr>
+        <w:spacing w:line="240" w:lineRule="auto"/>
+        <w:jc w:val="left"/>
+        <w:rPr>
+          <w:rFonts w:eastAsia="Times New Roman"/>
+          <w:lang w:val="en-US" w:eastAsia="pt-BR"/>
+        </w:rPr>
+      </w:pPr>
+      <w:r>
+        <w:rPr>
+          <w:rFonts w:eastAsia="Times New Roman"/>
+          <w:lang w:val="en-US" w:eastAsia="pt-BR"/>
+        </w:rPr>
+        <w:t>Wickham, Hadley. "Data analysis." ggplot2. Springer, Cham, 2016. 189-201.</w:t>
+      </w:r>
+    </w:p>
+    <w:p>
+      <w:pPr>
+        <w:spacing w:line="240" w:lineRule="auto"/>
+        <w:jc w:val="left"/>
+        <w:rPr>
+          <w:rFonts w:eastAsia="Times New Roman"/>
+          <w:lang w:val="en-US" w:eastAsia="pt-BR"/>
+        </w:rPr>
+      </w:pPr>
+    </w:p>
+    <w:p>
+      <w:pPr>
+        <w:spacing w:line="240" w:lineRule="auto"/>
+        <w:jc w:val="left"/>
+        <w:rPr>
+          <w:rFonts w:eastAsia="Times New Roman"/>
+          <w:lang w:val="en-US" w:eastAsia="pt-BR"/>
+        </w:rPr>
+      </w:pPr>
+      <w:r>
+        <w:rPr>
+          <w:rFonts w:eastAsia="Times New Roman"/>
+          <w:lang w:val="en-US" w:eastAsia="pt-BR"/>
+        </w:rPr>
+        <w:t xml:space="preserve">Yang, </w:t>
+      </w:r>
+      <w:proofErr w:type="spellStart"/>
+      <w:r>
+        <w:rPr>
+          <w:rFonts w:eastAsia="Times New Roman"/>
+          <w:lang w:val="en-US" w:eastAsia="pt-BR"/>
+        </w:rPr>
+        <w:t>Jin</w:t>
+      </w:r>
+      <w:proofErr w:type="spellEnd"/>
+      <w:r>
+        <w:rPr>
+          <w:rFonts w:eastAsia="Times New Roman"/>
+          <w:lang w:val="en-US" w:eastAsia="pt-BR"/>
+        </w:rPr>
+        <w:t>, et al. "Brief introduction of medical database and data mining technology in big data era." Journal of Evidence</w:t>
+      </w:r>
+      <w:r>
+        <w:rPr>
+          <w:rFonts w:ascii="Cambria Math" w:eastAsia="Times New Roman" w:hAnsi="Cambria Math" w:cs="Cambria Math"/>
+          <w:lang w:val="en-US" w:eastAsia="pt-BR"/>
+        </w:rPr>
+        <w:t>‐</w:t>
+      </w:r>
+      <w:r>
+        <w:rPr>
+          <w:rFonts w:eastAsia="Times New Roman"/>
+          <w:lang w:val="en-US" w:eastAsia="pt-BR"/>
+        </w:rPr>
+        <w:t>Based Medicine 13.1 (2020): 57-69.</w:t>
+      </w:r>
+    </w:p>
+    <w:p>
+      <w:pPr>
+        <w:spacing w:line="240" w:lineRule="auto"/>
+        <w:jc w:val="left"/>
+        <w:rPr>
+          <w:rFonts w:eastAsia="Times New Roman"/>
+          <w:lang w:val="en-US" w:eastAsia="pt-BR"/>
+        </w:rPr>
+      </w:pPr>
+    </w:p>
+    <w:p>
+      <w:pPr>
+        <w:spacing w:line="240" w:lineRule="auto"/>
+        <w:jc w:val="left"/>
+        <w:rPr>
+          <w:rFonts w:eastAsia="Times New Roman"/>
+          <w:lang w:val="en-US" w:eastAsia="pt-BR"/>
+        </w:rPr>
+      </w:pPr>
+      <w:r>
+        <w:rPr>
+          <w:rFonts w:eastAsia="Times New Roman"/>
+          <w:lang w:val="en-US" w:eastAsia="pt-BR"/>
+        </w:rPr>
+        <w:t xml:space="preserve">Dale, Robert; MOISL, Hermann; SOMERS, Harold (Ed.). Handbook of natural language processing. </w:t>
+      </w:r>
+      <w:r>
+        <w:rPr>
+          <w:rFonts w:eastAsia="Times New Roman"/>
+          <w:lang w:val="en-US" w:eastAsia="pt-BR"/>
+        </w:rPr>
+        <w:t>CRC press, 2000.</w:t>
+      </w:r>
+    </w:p>
+    <w:p>
+      <w:pPr>
+        <w:spacing w:line="240" w:lineRule="auto"/>
+        <w:jc w:val="left"/>
+        <w:rPr>
+          <w:rFonts w:eastAsia="Times New Roman"/>
+          <w:lang w:val="en-US" w:eastAsia="pt-BR"/>
+        </w:rPr>
+      </w:pPr>
+    </w:p>
+    <w:p>
+      <w:pPr>
+        <w:spacing w:line="240" w:lineRule="auto"/>
+        <w:jc w:val="left"/>
+        <w:rPr>
+          <w:rFonts w:eastAsia="Times New Roman"/>
+          <w:lang w:val="en-US" w:eastAsia="pt-BR"/>
+        </w:rPr>
+      </w:pPr>
+      <w:r>
+        <w:rPr>
+          <w:rFonts w:eastAsia="Times New Roman"/>
+          <w:lang w:val="en-US" w:eastAsia="pt-BR"/>
+        </w:rPr>
+        <w:t>PEDREGOSA, Fabian et al. Scikit-learn: Machine learning in Python. the Journal of machine Learning research, v. 12, p. 2825-2830, 2011.</w:t>
+      </w:r>
+    </w:p>
+    <w:p>
+      <w:pPr>
+        <w:spacing w:line="240" w:lineRule="auto"/>
+        <w:jc w:val="left"/>
+        <w:rPr>
+          <w:rFonts w:eastAsia="Times New Roman"/>
+          <w:lang w:val="en-US" w:eastAsia="pt-BR"/>
+        </w:rPr>
+      </w:pPr>
+    </w:p>
+    <w:p>
+      <w:pPr>
+        <w:spacing w:line="240" w:lineRule="auto"/>
+        <w:jc w:val="left"/>
+        <w:rPr>
+          <w:rFonts w:eastAsia="Times New Roman"/>
+          <w:lang w:val="en-US" w:eastAsia="pt-BR"/>
+        </w:rPr>
+      </w:pPr>
+      <w:r>
+        <w:rPr>
+          <w:rFonts w:eastAsia="Times New Roman"/>
+          <w:lang w:val="en-US" w:eastAsia="pt-BR"/>
+        </w:rPr>
+        <w:t>MCKINNEY, Wes et al. Data structures for statistical computing in python. In: Proceedings of the 9th Python in Science Conference. 2010. p. 51-56.</w:t>
+      </w:r>
+    </w:p>
+    <w:p>
+      <w:pPr>
+        <w:spacing w:line="240" w:lineRule="auto"/>
+        <w:jc w:val="left"/>
+        <w:rPr>
+          <w:rFonts w:eastAsia="Times New Roman"/>
+          <w:lang w:val="en-US" w:eastAsia="pt-BR"/>
+        </w:rPr>
+      </w:pPr>
+    </w:p>
+    <w:p>
+      <w:pPr>
+        <w:spacing w:line="240" w:lineRule="auto"/>
+        <w:jc w:val="left"/>
+        <w:rPr>
+          <w:rFonts w:eastAsia="Times New Roman"/>
+          <w:lang w:val="en-US" w:eastAsia="pt-BR"/>
+        </w:rPr>
+      </w:pPr>
+      <w:r>
+        <w:rPr>
+          <w:rFonts w:eastAsia="Times New Roman"/>
+          <w:lang w:val="en-US" w:eastAsia="pt-BR"/>
+        </w:rPr>
+        <w:t>GUNAWAN, Teddy Surya et al. Development of video-based emotion recognition using deep learning with Google Colab. TELKOMNIKA (Telecommunication Computing Electronics and Control), v. 18, n. 5, p. 2463-2471, 2020.</w:t>
+      </w:r>
+    </w:p>
+    <w:p>
+      <w:pPr>
+        <w:spacing w:line="240" w:lineRule="auto"/>
+        <w:jc w:val="left"/>
+        <w:rPr>
+          <w:rFonts w:eastAsia="Times New Roman"/>
+          <w:lang w:val="en-US" w:eastAsia="pt-BR"/>
+        </w:rPr>
+      </w:pPr>
+    </w:p>
+    <w:p>
+      <w:pPr>
+        <w:spacing w:line="240" w:lineRule="auto"/>
+        <w:jc w:val="left"/>
+        <w:rPr>
+          <w:rFonts w:eastAsia="Times New Roman"/>
+          <w:lang w:val="en-US" w:eastAsia="pt-BR"/>
+        </w:rPr>
+      </w:pPr>
+      <w:r>
+        <w:rPr>
+          <w:rFonts w:eastAsia="Times New Roman"/>
+          <w:lang w:val="en-US" w:eastAsia="pt-BR"/>
+        </w:rPr>
+        <w:t xml:space="preserve">CARNEIRO, Tiago et al. Performance analysis of google </w:t>
+      </w:r>
+      <w:proofErr w:type="spellStart"/>
+      <w:r>
+        <w:rPr>
+          <w:rFonts w:eastAsia="Times New Roman"/>
+          <w:lang w:val="en-US" w:eastAsia="pt-BR"/>
+        </w:rPr>
+        <w:t>colaboratory</w:t>
+      </w:r>
+      <w:proofErr w:type="spellEnd"/>
+      <w:r>
+        <w:rPr>
+          <w:rFonts w:eastAsia="Times New Roman"/>
+          <w:lang w:val="en-US" w:eastAsia="pt-BR"/>
+        </w:rPr>
+        <w:t xml:space="preserve"> as a tool for accelerating deep learning applications. </w:t>
+      </w:r>
+      <w:r>
+        <w:rPr>
+          <w:rFonts w:eastAsia="Times New Roman"/>
+          <w:lang w:val="en-US" w:eastAsia="pt-BR"/>
+        </w:rPr>
+        <w:t>IEEE Access, v. 6, p. 61677-61685, 2018.</w:t>
+      </w:r>
+    </w:p>
+    <w:p>
+      <w:pPr>
+        <w:spacing w:line="240" w:lineRule="auto"/>
+        <w:jc w:val="left"/>
+        <w:rPr>
+          <w:rFonts w:eastAsia="Times New Roman"/>
+          <w:lang w:val="en-US" w:eastAsia="pt-BR"/>
+        </w:rPr>
+      </w:pPr>
+      <w:r>
+        <w:rPr>
+          <w:rFonts w:eastAsia="Times New Roman"/>
+          <w:lang w:val="en-US" w:eastAsia="pt-BR"/>
+        </w:rPr>
+        <w:t>CASTRO, Sergio M. et al. Automated annotation and classification of BI-RADS assessment from radiology reports. Journal of biomedical informatics, v. 69, p. 177-187, 2017.</w:t>
+      </w:r>
+    </w:p>
+    <w:p>
+      <w:pPr>
+        <w:spacing w:line="240" w:lineRule="auto"/>
+        <w:jc w:val="left"/>
+        <w:rPr>
+          <w:rFonts w:eastAsia="Times New Roman"/>
+          <w:lang w:val="en-US" w:eastAsia="pt-BR"/>
+        </w:rPr>
+      </w:pPr>
+    </w:p>
+    <w:p>
+      <w:pPr>
+        <w:spacing w:line="240" w:lineRule="auto"/>
+        <w:jc w:val="left"/>
+        <w:rPr>
+          <w:rFonts w:eastAsia="Times New Roman"/>
+          <w:lang w:val="en-US" w:eastAsia="pt-BR"/>
+        </w:rPr>
+      </w:pPr>
+      <w:r>
+        <w:rPr>
+          <w:rFonts w:eastAsia="Times New Roman"/>
+          <w:lang w:val="en-US" w:eastAsia="pt-BR"/>
+        </w:rPr>
+        <w:t>JURAFSKY, Dan. Speech &amp; language processing. Pearson Education India, 2000.</w:t>
+      </w:r>
+    </w:p>
+    <w:p>
+      <w:pPr>
+        <w:spacing w:line="240" w:lineRule="auto"/>
+        <w:jc w:val="left"/>
+        <w:rPr>
+          <w:rFonts w:eastAsia="Times New Roman"/>
+          <w:lang w:val="en-US" w:eastAsia="pt-BR"/>
+        </w:rPr>
+      </w:pPr>
+    </w:p>
+    <w:p>
+      <w:pPr>
+        <w:spacing w:line="240" w:lineRule="auto"/>
+        <w:jc w:val="left"/>
+        <w:rPr>
+          <w:rFonts w:eastAsia="Times New Roman"/>
+          <w:lang w:val="en-US" w:eastAsia="pt-BR"/>
+        </w:rPr>
+      </w:pPr>
+      <w:r>
+        <w:rPr>
+          <w:rFonts w:eastAsia="Times New Roman"/>
+          <w:lang w:val="en-US" w:eastAsia="pt-BR"/>
+        </w:rPr>
+        <w:t>JURASFKY, Daniel; MARTIN, James H. An introduction to natural language processing, computational linguistics, and speech recognition. 2000.</w:t>
+      </w:r>
+    </w:p>
+    <w:p>
+      <w:pPr>
+        <w:spacing w:line="240" w:lineRule="auto"/>
+        <w:jc w:val="left"/>
+        <w:rPr>
+          <w:rFonts w:eastAsia="Times New Roman"/>
+          <w:lang w:val="en-US" w:eastAsia="pt-BR"/>
+        </w:rPr>
+      </w:pPr>
+    </w:p>
+    <w:p>
+      <w:pPr>
+        <w:spacing w:line="240" w:lineRule="auto"/>
+        <w:jc w:val="left"/>
+        <w:rPr>
+          <w:rFonts w:eastAsia="Times New Roman"/>
+          <w:lang w:val="en-US" w:eastAsia="pt-BR"/>
+        </w:rPr>
+      </w:pPr>
+      <w:r>
+        <w:rPr>
+          <w:rFonts w:eastAsia="Times New Roman"/>
+          <w:lang w:val="en-US" w:eastAsia="pt-BR"/>
+        </w:rPr>
+        <w:t>KILGARRIFF, Adam; GREFENSTETTE, Gregory. Introduction to the special issue on the web as corpus. Computational linguistics, v. 29, n. 3, p. 333-347, 2003.</w:t>
+      </w:r>
+    </w:p>
+    <w:p>
+      <w:pPr>
+        <w:spacing w:line="240" w:lineRule="auto"/>
+        <w:jc w:val="left"/>
+        <w:rPr>
+          <w:rFonts w:eastAsia="Times New Roman"/>
+          <w:lang w:val="en-US" w:eastAsia="pt-BR"/>
+        </w:rPr>
+      </w:pPr>
+    </w:p>
+    <w:p>
+      <w:pPr>
+        <w:spacing w:line="240" w:lineRule="auto"/>
+        <w:jc w:val="left"/>
+        <w:rPr>
+          <w:rFonts w:eastAsia="Times New Roman"/>
+          <w:lang w:val="en-US" w:eastAsia="pt-BR"/>
+        </w:rPr>
+      </w:pPr>
+      <w:r>
+        <w:rPr>
+          <w:rFonts w:eastAsia="Times New Roman"/>
+          <w:lang w:val="en-US" w:eastAsia="pt-BR"/>
+        </w:rPr>
+        <w:t xml:space="preserve">CHANG, Angel X.; MANNING, Christopher D. </w:t>
+      </w:r>
+      <w:proofErr w:type="spellStart"/>
+      <w:r>
+        <w:rPr>
+          <w:rFonts w:eastAsia="Times New Roman"/>
+          <w:lang w:val="en-US" w:eastAsia="pt-BR"/>
+        </w:rPr>
+        <w:t>TokensRegex</w:t>
+      </w:r>
+      <w:proofErr w:type="spellEnd"/>
+      <w:r>
+        <w:rPr>
+          <w:rFonts w:eastAsia="Times New Roman"/>
+          <w:lang w:val="en-US" w:eastAsia="pt-BR"/>
+        </w:rPr>
+        <w:t>: Defining cascaded regular expressions over tokens. Stanford University Computer Science Technical Reports. CSTR, v. 2, p. 2014, 2014.</w:t>
+      </w:r>
+    </w:p>
+    <w:p>
+      <w:pPr>
+        <w:spacing w:line="240" w:lineRule="auto"/>
+        <w:jc w:val="left"/>
+        <w:rPr>
+          <w:rFonts w:eastAsia="Times New Roman"/>
+          <w:lang w:val="en-US" w:eastAsia="pt-BR"/>
+        </w:rPr>
+      </w:pPr>
+    </w:p>
+    <w:p>
+      <w:pPr>
+        <w:spacing w:line="240" w:lineRule="auto"/>
+        <w:jc w:val="left"/>
+        <w:rPr>
+          <w:rFonts w:eastAsia="Times New Roman"/>
+          <w:lang w:val="en-US" w:eastAsia="pt-BR"/>
+        </w:rPr>
+      </w:pPr>
+      <w:r>
+        <w:rPr>
+          <w:rFonts w:eastAsia="Times New Roman"/>
+          <w:lang w:val="en-US" w:eastAsia="pt-BR"/>
+        </w:rPr>
+        <w:t xml:space="preserve">JIANG, </w:t>
+      </w:r>
+      <w:proofErr w:type="spellStart"/>
+      <w:r>
+        <w:rPr>
+          <w:rFonts w:eastAsia="Times New Roman"/>
+          <w:lang w:val="en-US" w:eastAsia="pt-BR"/>
+        </w:rPr>
+        <w:t>Zhipeng</w:t>
+      </w:r>
+      <w:proofErr w:type="spellEnd"/>
+      <w:r>
+        <w:rPr>
+          <w:rFonts w:eastAsia="Times New Roman"/>
+          <w:lang w:val="en-US" w:eastAsia="pt-BR"/>
+        </w:rPr>
+        <w:t xml:space="preserve"> et al. De-identification of medical records using conditional random fields and long short-term memory networks. </w:t>
+      </w:r>
+      <w:r>
+        <w:rPr>
+          <w:rFonts w:eastAsia="Times New Roman"/>
+          <w:lang w:val="en-US" w:eastAsia="pt-BR"/>
+        </w:rPr>
+        <w:t>Journal of biomedical informatics, v. 75, p. S43-S53, 2017.</w:t>
+      </w:r>
+    </w:p>
+    <w:p>
+      <w:pPr>
+        <w:spacing w:line="240" w:lineRule="auto"/>
+        <w:jc w:val="left"/>
+        <w:rPr>
+          <w:rFonts w:eastAsia="Times New Roman"/>
+          <w:lang w:val="en-US" w:eastAsia="pt-BR"/>
+        </w:rPr>
+      </w:pPr>
+    </w:p>
+    <w:p>
+      <w:pPr>
+        <w:spacing w:line="240" w:lineRule="auto"/>
+        <w:jc w:val="left"/>
+        <w:rPr>
+          <w:rFonts w:eastAsia="Times New Roman"/>
+          <w:lang w:val="en-US" w:eastAsia="pt-BR"/>
+        </w:rPr>
+      </w:pPr>
+      <w:r>
+        <w:rPr>
+          <w:rFonts w:eastAsia="Times New Roman"/>
+          <w:lang w:val="en-US" w:eastAsia="pt-BR"/>
+        </w:rPr>
+        <w:t>CHOMSKY, Noam. Syntactic structures. In: Syntactic Structures. De Gruyter Mouton, 2009.</w:t>
+      </w:r>
+    </w:p>
+    <w:p>
+      <w:pPr>
+        <w:spacing w:line="240" w:lineRule="auto"/>
+        <w:jc w:val="left"/>
+        <w:rPr>
+          <w:rFonts w:eastAsia="Times New Roman"/>
+          <w:lang w:val="en-US" w:eastAsia="pt-BR"/>
+        </w:rPr>
+      </w:pPr>
+    </w:p>
+    <w:p>
+      <w:pPr>
+        <w:spacing w:line="240" w:lineRule="auto"/>
+        <w:jc w:val="left"/>
+        <w:rPr>
+          <w:rFonts w:eastAsia="Times New Roman"/>
+          <w:lang w:val="en-US" w:eastAsia="pt-BR"/>
+        </w:rPr>
+      </w:pPr>
+      <w:r>
+        <w:rPr>
+          <w:rFonts w:eastAsia="Times New Roman"/>
+          <w:lang w:val="en-US" w:eastAsia="pt-BR"/>
+        </w:rPr>
         <w:lastRenderedPageBreak/>
-        <w:t xml:space="preserve">máximo três linhas, na qual o autor agradece aqueles que contribuíram de maneira relevante para o desenvolvimento do trabalho e elaboração do TCC, mas que não tiveram o envolvimento intelectual necessário à atribuição de coautoria </w:t>
-      </w:r>
-      <w:proofErr w:type="gramStart"/>
-      <w:r>
-        <w:t>do mesmo</w:t>
-      </w:r>
-      <w:proofErr w:type="gramEnd"/>
-      <w:r>
-        <w:t>, abstendo-se totalmente da menção ou citação de nomes de empresas, instituições ou pessoas que permitiram ou contribuíram com o desenvolvimento do trabalho, a menos que esteja documentalmente autorizado a fazê-lo.</w:t>
-      </w:r>
-    </w:p>
-    <w:p>
-      <w:pPr>
-        <w:pStyle w:val="PargrafodaLista"/>
-        <w:spacing w:line="360" w:lineRule="auto"/>
-        <w:ind w:left="0" w:firstLine="709"/>
-        <w:rPr>
-          <w:b/>
-        </w:rPr>
-      </w:pPr>
-    </w:p>
-    <w:p>
-      <w:pPr>
-        <w:spacing w:line="360" w:lineRule="auto"/>
-        <w:rPr>
-          <w:b/>
-        </w:rPr>
-      </w:pPr>
-      <w:bookmarkStart w:id="15" w:name="_Hlk33977167"/>
-      <w:r>
-        <w:rPr>
-          <w:b/>
-        </w:rPr>
-        <w:t>Referências</w:t>
-      </w:r>
-    </w:p>
-    <w:bookmarkEnd w:id="15"/>
-    <w:p>
-      <w:pPr>
-        <w:spacing w:line="360" w:lineRule="auto"/>
-        <w:rPr>
-          <w:b/>
-        </w:rPr>
-      </w:pPr>
-    </w:p>
-    <w:p>
-      <w:pPr>
-        <w:spacing w:line="240" w:lineRule="auto"/>
-        <w:jc w:val="left"/>
-        <w:rPr>
-          <w:rFonts w:eastAsia="Times New Roman"/>
-          <w:lang w:val="en-US" w:eastAsia="pt-BR"/>
-        </w:rPr>
-      </w:pPr>
-      <w:r>
-        <w:rPr>
-          <w:rFonts w:eastAsia="Times New Roman"/>
-          <w:lang w:eastAsia="pt-BR"/>
-        </w:rPr>
-        <w:t xml:space="preserve">Borges, Luiz Eduardo. Python para desenvolvedores: aborda Python 3.3. </w:t>
-      </w:r>
-      <w:proofErr w:type="spellStart"/>
-      <w:r>
-        <w:rPr>
-          <w:rFonts w:eastAsia="Times New Roman"/>
-          <w:lang w:val="en-US" w:eastAsia="pt-BR"/>
-        </w:rPr>
-        <w:t>Novatec</w:t>
-      </w:r>
-      <w:proofErr w:type="spellEnd"/>
-      <w:r>
-        <w:rPr>
-          <w:rFonts w:eastAsia="Times New Roman"/>
-          <w:lang w:val="en-US" w:eastAsia="pt-BR"/>
-        </w:rPr>
-        <w:t xml:space="preserve"> </w:t>
-      </w:r>
-      <w:proofErr w:type="spellStart"/>
-      <w:r>
-        <w:rPr>
-          <w:rFonts w:eastAsia="Times New Roman"/>
-          <w:lang w:val="en-US" w:eastAsia="pt-BR"/>
-        </w:rPr>
-        <w:t>Editora</w:t>
-      </w:r>
-      <w:proofErr w:type="spellEnd"/>
-      <w:r>
-        <w:rPr>
-          <w:rFonts w:eastAsia="Times New Roman"/>
-          <w:lang w:val="en-US" w:eastAsia="pt-BR"/>
-        </w:rPr>
-        <w:t>, 2014.</w:t>
-      </w:r>
-    </w:p>
-    <w:p>
-      <w:pPr>
-        <w:spacing w:line="240" w:lineRule="auto"/>
-        <w:jc w:val="left"/>
-        <w:rPr>
-          <w:rFonts w:eastAsia="Times New Roman"/>
-          <w:lang w:val="en-US" w:eastAsia="pt-BR"/>
-        </w:rPr>
-      </w:pPr>
-    </w:p>
-    <w:p>
-      <w:pPr>
-        <w:spacing w:line="240" w:lineRule="auto"/>
-        <w:jc w:val="left"/>
-        <w:rPr>
-          <w:rFonts w:eastAsia="Times New Roman"/>
-          <w:lang w:val="en-US" w:eastAsia="pt-BR"/>
-        </w:rPr>
-      </w:pPr>
-      <w:proofErr w:type="spellStart"/>
-      <w:r>
-        <w:rPr>
-          <w:rFonts w:eastAsia="Times New Roman"/>
-          <w:lang w:val="en-US" w:eastAsia="pt-BR"/>
-        </w:rPr>
-        <w:t>Indurkhya</w:t>
-      </w:r>
-      <w:proofErr w:type="spellEnd"/>
-      <w:r>
-        <w:rPr>
-          <w:rFonts w:eastAsia="Times New Roman"/>
-          <w:lang w:val="en-US" w:eastAsia="pt-BR"/>
-        </w:rPr>
-        <w:t xml:space="preserve">, Nitin, and Fred J. </w:t>
-      </w:r>
-      <w:proofErr w:type="spellStart"/>
-      <w:r>
-        <w:rPr>
-          <w:rFonts w:eastAsia="Times New Roman"/>
-          <w:lang w:val="en-US" w:eastAsia="pt-BR"/>
-        </w:rPr>
-        <w:t>Damerau</w:t>
-      </w:r>
-      <w:proofErr w:type="spellEnd"/>
-      <w:r>
-        <w:rPr>
-          <w:rFonts w:eastAsia="Times New Roman"/>
-          <w:lang w:val="en-US" w:eastAsia="pt-BR"/>
-        </w:rPr>
-        <w:t>. Handbook of natural language processing. Chapman and Hall/CRC, 2010.</w:t>
-      </w:r>
-    </w:p>
-    <w:p>
-      <w:pPr>
-        <w:spacing w:line="240" w:lineRule="auto"/>
-        <w:jc w:val="left"/>
-        <w:rPr>
-          <w:rFonts w:eastAsia="Times New Roman"/>
-          <w:lang w:val="en-US" w:eastAsia="pt-BR"/>
-        </w:rPr>
-      </w:pPr>
-    </w:p>
-    <w:p>
-      <w:pPr>
-        <w:spacing w:line="240" w:lineRule="auto"/>
-        <w:jc w:val="left"/>
-        <w:rPr>
-          <w:rFonts w:eastAsia="Times New Roman"/>
-          <w:lang w:val="en-US" w:eastAsia="pt-BR"/>
-        </w:rPr>
-      </w:pPr>
-      <w:r>
-        <w:rPr>
-          <w:rFonts w:eastAsia="Times New Roman"/>
-          <w:lang w:val="en-US" w:eastAsia="pt-BR"/>
-        </w:rPr>
-        <w:t>Robertson, D. W. "A note on the classical origin of" circumstances" in the medieval confessional." Studies in Philology 43.1 (1946): 6-14.</w:t>
-      </w:r>
-    </w:p>
-    <w:p>
-      <w:pPr>
-        <w:spacing w:line="240" w:lineRule="auto"/>
-        <w:jc w:val="left"/>
-        <w:rPr>
-          <w:rFonts w:eastAsia="Times New Roman"/>
-          <w:lang w:val="en-US" w:eastAsia="pt-BR"/>
-        </w:rPr>
-      </w:pPr>
-    </w:p>
-    <w:p>
-      <w:pPr>
-        <w:spacing w:line="240" w:lineRule="auto"/>
-        <w:jc w:val="left"/>
-        <w:rPr>
-          <w:rFonts w:eastAsia="Times New Roman"/>
-          <w:lang w:eastAsia="pt-BR"/>
-        </w:rPr>
-      </w:pPr>
-      <w:r>
-        <w:rPr>
-          <w:rFonts w:eastAsia="Times New Roman"/>
-          <w:lang w:val="en-US" w:eastAsia="pt-BR"/>
-        </w:rPr>
-        <w:t xml:space="preserve">Bird, Steven, Ewan Klein, and Edward </w:t>
-      </w:r>
-      <w:proofErr w:type="spellStart"/>
-      <w:r>
-        <w:rPr>
-          <w:rFonts w:eastAsia="Times New Roman"/>
-          <w:lang w:val="en-US" w:eastAsia="pt-BR"/>
-        </w:rPr>
-        <w:t>Loper</w:t>
-      </w:r>
-      <w:proofErr w:type="spellEnd"/>
-      <w:r>
-        <w:rPr>
-          <w:rFonts w:eastAsia="Times New Roman"/>
-          <w:lang w:val="en-US" w:eastAsia="pt-BR"/>
-        </w:rPr>
-        <w:t xml:space="preserve">. Natural language processing with Python: analyzing text with the natural language toolkit. </w:t>
-      </w:r>
-      <w:r>
-        <w:rPr>
-          <w:rFonts w:eastAsia="Times New Roman"/>
-          <w:lang w:eastAsia="pt-BR"/>
-        </w:rPr>
-        <w:t xml:space="preserve">" </w:t>
-      </w:r>
-      <w:proofErr w:type="spellStart"/>
-      <w:r>
-        <w:rPr>
-          <w:rFonts w:eastAsia="Times New Roman"/>
-          <w:lang w:eastAsia="pt-BR"/>
-        </w:rPr>
-        <w:t>O'Reilly</w:t>
-      </w:r>
-      <w:proofErr w:type="spellEnd"/>
-      <w:r>
-        <w:rPr>
-          <w:rFonts w:eastAsia="Times New Roman"/>
-          <w:lang w:eastAsia="pt-BR"/>
-        </w:rPr>
-        <w:t xml:space="preserve"> Media, Inc.", 2009.</w:t>
-      </w:r>
-    </w:p>
-    <w:p>
-      <w:pPr>
-        <w:spacing w:line="240" w:lineRule="auto"/>
-        <w:jc w:val="left"/>
-        <w:rPr>
-          <w:rFonts w:eastAsia="Times New Roman"/>
-          <w:lang w:eastAsia="pt-BR"/>
-        </w:rPr>
-      </w:pPr>
-    </w:p>
-    <w:p>
-      <w:pPr>
-        <w:spacing w:line="240" w:lineRule="auto"/>
-        <w:jc w:val="left"/>
-        <w:rPr>
-          <w:rFonts w:eastAsia="Times New Roman"/>
-          <w:lang w:val="en-US" w:eastAsia="pt-BR"/>
-        </w:rPr>
-      </w:pPr>
-      <w:proofErr w:type="spellStart"/>
-      <w:r>
-        <w:rPr>
-          <w:rFonts w:eastAsia="Times New Roman"/>
-          <w:lang w:val="en-US" w:eastAsia="pt-BR"/>
-        </w:rPr>
-        <w:t>Gazeau</w:t>
-      </w:r>
-      <w:proofErr w:type="spellEnd"/>
-      <w:r>
-        <w:rPr>
-          <w:rFonts w:eastAsia="Times New Roman"/>
-          <w:lang w:val="en-US" w:eastAsia="pt-BR"/>
-        </w:rPr>
-        <w:t xml:space="preserve">, Valentin, and </w:t>
-      </w:r>
-      <w:proofErr w:type="spellStart"/>
-      <w:r>
-        <w:rPr>
-          <w:rFonts w:eastAsia="Times New Roman"/>
-          <w:lang w:val="en-US" w:eastAsia="pt-BR"/>
-        </w:rPr>
-        <w:t>Cihan</w:t>
-      </w:r>
-      <w:proofErr w:type="spellEnd"/>
-      <w:r>
-        <w:rPr>
-          <w:rFonts w:eastAsia="Times New Roman"/>
-          <w:lang w:val="en-US" w:eastAsia="pt-BR"/>
-        </w:rPr>
-        <w:t xml:space="preserve"> </w:t>
-      </w:r>
-      <w:proofErr w:type="spellStart"/>
-      <w:r>
-        <w:rPr>
-          <w:rFonts w:eastAsia="Times New Roman"/>
-          <w:lang w:val="en-US" w:eastAsia="pt-BR"/>
-        </w:rPr>
-        <w:t>Varol</w:t>
-      </w:r>
-      <w:proofErr w:type="spellEnd"/>
-      <w:r>
-        <w:rPr>
-          <w:rFonts w:eastAsia="Times New Roman"/>
-          <w:lang w:val="en-US" w:eastAsia="pt-BR"/>
-        </w:rPr>
-        <w:t xml:space="preserve">. "Automatic spoken language recognition with neural networks." Int. J. Inf. Technol. </w:t>
-      </w:r>
-      <w:proofErr w:type="spellStart"/>
-      <w:r>
-        <w:rPr>
-          <w:rFonts w:eastAsia="Times New Roman"/>
-          <w:lang w:val="en-US" w:eastAsia="pt-BR"/>
-        </w:rPr>
-        <w:t>Comput</w:t>
-      </w:r>
-      <w:proofErr w:type="spellEnd"/>
-      <w:r>
-        <w:rPr>
-          <w:rFonts w:eastAsia="Times New Roman"/>
-          <w:lang w:val="en-US" w:eastAsia="pt-BR"/>
-        </w:rPr>
-        <w:t xml:space="preserve">. </w:t>
-      </w:r>
-      <w:proofErr w:type="gramStart"/>
-      <w:r>
-        <w:rPr>
-          <w:rFonts w:eastAsia="Times New Roman"/>
-          <w:lang w:val="en-US" w:eastAsia="pt-BR"/>
-        </w:rPr>
-        <w:t>Sci.(</w:t>
-      </w:r>
-      <w:proofErr w:type="gramEnd"/>
-      <w:r>
-        <w:rPr>
-          <w:rFonts w:eastAsia="Times New Roman"/>
-          <w:lang w:val="en-US" w:eastAsia="pt-BR"/>
-        </w:rPr>
-        <w:t>IJITCS) 10.8 (2018): 11-17.</w:t>
-      </w:r>
-    </w:p>
-    <w:p>
-      <w:pPr>
-        <w:spacing w:line="240" w:lineRule="auto"/>
-        <w:jc w:val="left"/>
-        <w:rPr>
-          <w:rFonts w:eastAsia="Times New Roman"/>
-          <w:lang w:val="en-US" w:eastAsia="pt-BR"/>
-        </w:rPr>
-      </w:pPr>
-    </w:p>
-    <w:p>
-      <w:pPr>
-        <w:spacing w:line="240" w:lineRule="auto"/>
-        <w:jc w:val="left"/>
-        <w:rPr>
-          <w:rFonts w:eastAsia="Times New Roman"/>
-          <w:lang w:val="en-US" w:eastAsia="pt-BR"/>
-        </w:rPr>
-      </w:pPr>
-      <w:r>
-        <w:rPr>
-          <w:rFonts w:eastAsia="Times New Roman"/>
-          <w:lang w:val="en-US" w:eastAsia="pt-BR"/>
-        </w:rPr>
-        <w:t>Wickham, Hadley. "Data analysis." ggplot2. Springer, Cham, 2016. 189-201.</w:t>
-      </w:r>
-    </w:p>
-    <w:p>
-      <w:pPr>
-        <w:spacing w:line="240" w:lineRule="auto"/>
-        <w:jc w:val="left"/>
-        <w:rPr>
-          <w:rFonts w:eastAsia="Times New Roman"/>
-          <w:lang w:val="en-US" w:eastAsia="pt-BR"/>
-        </w:rPr>
-      </w:pPr>
-    </w:p>
-    <w:p>
-      <w:pPr>
-        <w:spacing w:line="240" w:lineRule="auto"/>
-        <w:jc w:val="left"/>
-        <w:rPr>
-          <w:rFonts w:eastAsia="Times New Roman"/>
-          <w:lang w:val="en-US" w:eastAsia="pt-BR"/>
-        </w:rPr>
-      </w:pPr>
-      <w:r>
-        <w:rPr>
-          <w:rFonts w:eastAsia="Times New Roman"/>
-          <w:lang w:val="en-US" w:eastAsia="pt-BR"/>
-        </w:rPr>
-        <w:t xml:space="preserve">Yang, </w:t>
-      </w:r>
-      <w:proofErr w:type="spellStart"/>
-      <w:r>
-        <w:rPr>
-          <w:rFonts w:eastAsia="Times New Roman"/>
-          <w:lang w:val="en-US" w:eastAsia="pt-BR"/>
-        </w:rPr>
-        <w:t>Jin</w:t>
-      </w:r>
-      <w:proofErr w:type="spellEnd"/>
-      <w:r>
-        <w:rPr>
-          <w:rFonts w:eastAsia="Times New Roman"/>
-          <w:lang w:val="en-US" w:eastAsia="pt-BR"/>
-        </w:rPr>
-        <w:t>, et al. "Brief introduction of medical database and data mining technology in big data era." Journal of Evidence</w:t>
-      </w:r>
-      <w:r>
-        <w:rPr>
-          <w:rFonts w:ascii="Cambria Math" w:eastAsia="Times New Roman" w:hAnsi="Cambria Math" w:cs="Cambria Math"/>
-          <w:lang w:val="en-US" w:eastAsia="pt-BR"/>
-        </w:rPr>
-        <w:t>‐</w:t>
-      </w:r>
-      <w:r>
-        <w:rPr>
-          <w:rFonts w:eastAsia="Times New Roman"/>
-          <w:lang w:val="en-US" w:eastAsia="pt-BR"/>
-        </w:rPr>
-        <w:t>Based Medicine 13.1 (2020): 57-69.</w:t>
-      </w:r>
-    </w:p>
-    <w:p>
-      <w:pPr>
-        <w:spacing w:line="240" w:lineRule="auto"/>
-        <w:jc w:val="left"/>
-        <w:rPr>
-          <w:rFonts w:eastAsia="Times New Roman"/>
-          <w:lang w:val="en-US" w:eastAsia="pt-BR"/>
-        </w:rPr>
-      </w:pPr>
-    </w:p>
-    <w:p>
-      <w:pPr>
-        <w:spacing w:line="240" w:lineRule="auto"/>
-        <w:jc w:val="left"/>
-        <w:rPr>
-          <w:rFonts w:eastAsia="Times New Roman"/>
-          <w:lang w:val="en-US" w:eastAsia="pt-BR"/>
-        </w:rPr>
-      </w:pPr>
-      <w:r>
-        <w:rPr>
-          <w:rFonts w:eastAsia="Times New Roman"/>
-          <w:lang w:val="en-US" w:eastAsia="pt-BR"/>
-        </w:rPr>
-        <w:t xml:space="preserve">Dale, Robert; MOISL, Hermann; SOMERS, Harold (Ed.). Handbook of natural language processing. </w:t>
-      </w:r>
-      <w:r>
-        <w:rPr>
-          <w:rFonts w:eastAsia="Times New Roman"/>
-          <w:lang w:val="en-US" w:eastAsia="pt-BR"/>
-        </w:rPr>
-        <w:t>CRC press, 2000.</w:t>
-      </w:r>
-    </w:p>
-    <w:p>
-      <w:pPr>
-        <w:spacing w:line="240" w:lineRule="auto"/>
-        <w:jc w:val="left"/>
-        <w:rPr>
-          <w:rFonts w:eastAsia="Times New Roman"/>
-          <w:lang w:val="en-US" w:eastAsia="pt-BR"/>
-        </w:rPr>
-      </w:pPr>
-    </w:p>
-    <w:p>
-      <w:pPr>
-        <w:spacing w:line="240" w:lineRule="auto"/>
-        <w:jc w:val="left"/>
-        <w:rPr>
-          <w:rFonts w:eastAsia="Times New Roman"/>
-          <w:lang w:val="en-US" w:eastAsia="pt-BR"/>
-        </w:rPr>
-      </w:pPr>
-      <w:r>
-        <w:rPr>
-          <w:rFonts w:eastAsia="Times New Roman"/>
-          <w:lang w:val="en-US" w:eastAsia="pt-BR"/>
-        </w:rPr>
-        <w:t>PEDREGOSA, Fabian et al. Scikit-learn: Machine learning in Python. the Journal of machine Learning research, v. 12, p. 2825-2830, 2011.</w:t>
-      </w:r>
-    </w:p>
-    <w:p>
-      <w:pPr>
-        <w:spacing w:line="240" w:lineRule="auto"/>
-        <w:jc w:val="left"/>
-        <w:rPr>
-          <w:rFonts w:eastAsia="Times New Roman"/>
-          <w:lang w:val="en-US" w:eastAsia="pt-BR"/>
-        </w:rPr>
-      </w:pPr>
-    </w:p>
-    <w:p>
-      <w:pPr>
-        <w:spacing w:line="240" w:lineRule="auto"/>
-        <w:jc w:val="left"/>
-        <w:rPr>
-          <w:rFonts w:eastAsia="Times New Roman"/>
-          <w:lang w:val="en-US" w:eastAsia="pt-BR"/>
-        </w:rPr>
-      </w:pPr>
-      <w:r>
-        <w:rPr>
-          <w:rFonts w:eastAsia="Times New Roman"/>
-          <w:lang w:val="en-US" w:eastAsia="pt-BR"/>
-        </w:rPr>
-        <w:t>MCKINNEY, Wes et al. Data structures for statistical computing in python. In: Proceedings of the 9th Python in Science Conference. 2010. p. 51-56.</w:t>
-      </w:r>
-    </w:p>
-    <w:p>
-      <w:pPr>
-        <w:spacing w:line="240" w:lineRule="auto"/>
-        <w:jc w:val="left"/>
-        <w:rPr>
-          <w:rFonts w:eastAsia="Times New Roman"/>
-          <w:lang w:val="en-US" w:eastAsia="pt-BR"/>
-        </w:rPr>
-      </w:pPr>
-    </w:p>
-    <w:p>
-      <w:pPr>
-        <w:spacing w:line="240" w:lineRule="auto"/>
-        <w:jc w:val="left"/>
-        <w:rPr>
-          <w:rFonts w:eastAsia="Times New Roman"/>
-          <w:lang w:val="en-US" w:eastAsia="pt-BR"/>
-        </w:rPr>
-      </w:pPr>
-      <w:r>
-        <w:rPr>
-          <w:rFonts w:eastAsia="Times New Roman"/>
-          <w:lang w:val="en-US" w:eastAsia="pt-BR"/>
-        </w:rPr>
-        <w:t>GUNAWAN, Teddy Surya et al. Development of video-based emotion recognition using deep learning with Google Colab. TELKOMNIKA (Telecommunication Computing Electronics and Control), v. 18, n. 5, p. 2463-2471, 2020.</w:t>
-      </w:r>
-    </w:p>
-    <w:p>
-      <w:pPr>
-        <w:spacing w:line="240" w:lineRule="auto"/>
-        <w:jc w:val="left"/>
-        <w:rPr>
-          <w:rFonts w:eastAsia="Times New Roman"/>
-          <w:lang w:val="en-US" w:eastAsia="pt-BR"/>
-        </w:rPr>
-      </w:pPr>
-    </w:p>
-    <w:p>
-      <w:pPr>
-        <w:spacing w:line="240" w:lineRule="auto"/>
-        <w:jc w:val="left"/>
-        <w:rPr>
-          <w:rFonts w:eastAsia="Times New Roman"/>
-          <w:lang w:val="en-US" w:eastAsia="pt-BR"/>
-        </w:rPr>
-      </w:pPr>
-      <w:r>
-        <w:rPr>
-          <w:rFonts w:eastAsia="Times New Roman"/>
-          <w:lang w:val="en-US" w:eastAsia="pt-BR"/>
-        </w:rPr>
-        <w:t xml:space="preserve">CARNEIRO, Tiago et al. Performance analysis of google </w:t>
-      </w:r>
-      <w:proofErr w:type="spellStart"/>
-      <w:r>
-        <w:rPr>
-          <w:rFonts w:eastAsia="Times New Roman"/>
-          <w:lang w:val="en-US" w:eastAsia="pt-BR"/>
-        </w:rPr>
-        <w:t>colaboratory</w:t>
-      </w:r>
-      <w:proofErr w:type="spellEnd"/>
-      <w:r>
-        <w:rPr>
-          <w:rFonts w:eastAsia="Times New Roman"/>
-          <w:lang w:val="en-US" w:eastAsia="pt-BR"/>
-        </w:rPr>
-        <w:t xml:space="preserve"> as a tool for accelerating deep learning applications. </w:t>
-      </w:r>
-      <w:r>
-        <w:rPr>
-          <w:rFonts w:eastAsia="Times New Roman"/>
-          <w:lang w:val="en-US" w:eastAsia="pt-BR"/>
-        </w:rPr>
-        <w:t>IEEE Access, v. 6, p. 61677-61685, 2018.</w:t>
-      </w:r>
-    </w:p>
-    <w:p>
-      <w:pPr>
-        <w:spacing w:line="240" w:lineRule="auto"/>
-        <w:jc w:val="left"/>
-        <w:rPr>
-          <w:rFonts w:eastAsia="Times New Roman"/>
-          <w:lang w:val="en-US" w:eastAsia="pt-BR"/>
-        </w:rPr>
-      </w:pPr>
-      <w:r>
-        <w:rPr>
-          <w:rFonts w:eastAsia="Times New Roman"/>
-          <w:lang w:val="en-US" w:eastAsia="pt-BR"/>
-        </w:rPr>
-        <w:t>CASTRO, Sergio M. et al. Automated annotation and classification of BI-RADS assessment from radiology reports. Journal of biomedical informatics, v. 69, p. 177-187, 2017.</w:t>
-      </w:r>
-    </w:p>
-    <w:p>
-      <w:pPr>
-        <w:spacing w:line="240" w:lineRule="auto"/>
-        <w:jc w:val="left"/>
-        <w:rPr>
-          <w:rFonts w:eastAsia="Times New Roman"/>
-          <w:lang w:val="en-US" w:eastAsia="pt-BR"/>
-        </w:rPr>
-      </w:pPr>
-    </w:p>
-    <w:p>
-      <w:pPr>
-        <w:spacing w:line="240" w:lineRule="auto"/>
-        <w:jc w:val="left"/>
-        <w:rPr>
-          <w:rFonts w:eastAsia="Times New Roman"/>
-          <w:lang w:val="en-US" w:eastAsia="pt-BR"/>
-        </w:rPr>
-      </w:pPr>
-      <w:r>
-        <w:rPr>
-          <w:rFonts w:eastAsia="Times New Roman"/>
-          <w:lang w:val="en-US" w:eastAsia="pt-BR"/>
-        </w:rPr>
-        <w:t>JURAFSKY, Dan. Speech &amp; language processing. Pearson Education India, 2000.</w:t>
-      </w:r>
-    </w:p>
-    <w:p>
-      <w:pPr>
-        <w:spacing w:line="240" w:lineRule="auto"/>
-        <w:jc w:val="left"/>
-        <w:rPr>
-          <w:rFonts w:eastAsia="Times New Roman"/>
-          <w:lang w:val="en-US" w:eastAsia="pt-BR"/>
-        </w:rPr>
-      </w:pPr>
-    </w:p>
-    <w:p>
-      <w:pPr>
-        <w:spacing w:line="240" w:lineRule="auto"/>
-        <w:jc w:val="left"/>
-        <w:rPr>
-          <w:rFonts w:eastAsia="Times New Roman"/>
-          <w:lang w:val="en-US" w:eastAsia="pt-BR"/>
-        </w:rPr>
-      </w:pPr>
-      <w:r>
-        <w:rPr>
-          <w:rFonts w:eastAsia="Times New Roman"/>
-          <w:lang w:val="en-US" w:eastAsia="pt-BR"/>
-        </w:rPr>
-        <w:lastRenderedPageBreak/>
-        <w:t>JURASFKY, Daniel; MARTIN, James H. An introduction to natural language processing, computational linguistics, and speech recognition. 2000.</w:t>
-      </w:r>
-    </w:p>
-    <w:p>
-      <w:pPr>
-        <w:spacing w:line="240" w:lineRule="auto"/>
-        <w:jc w:val="left"/>
-        <w:rPr>
-          <w:rFonts w:eastAsia="Times New Roman"/>
-          <w:lang w:val="en-US" w:eastAsia="pt-BR"/>
-        </w:rPr>
-      </w:pPr>
-    </w:p>
-    <w:p>
-      <w:pPr>
-        <w:spacing w:line="240" w:lineRule="auto"/>
-        <w:jc w:val="left"/>
-        <w:rPr>
-          <w:rFonts w:eastAsia="Times New Roman"/>
-          <w:lang w:val="en-US" w:eastAsia="pt-BR"/>
-        </w:rPr>
-      </w:pPr>
-      <w:r>
-        <w:rPr>
-          <w:rFonts w:eastAsia="Times New Roman"/>
-          <w:lang w:val="en-US" w:eastAsia="pt-BR"/>
-        </w:rPr>
-        <w:t>KILGARRIFF, Adam; GREFENSTETTE, Gregory. Introduction to the special issue on the web as corpus. Computational linguistics, v. 29, n. 3, p. 333-347, 2003.</w:t>
-      </w:r>
-    </w:p>
-    <w:p>
-      <w:pPr>
-        <w:spacing w:line="240" w:lineRule="auto"/>
-        <w:jc w:val="left"/>
-        <w:rPr>
-          <w:rFonts w:eastAsia="Times New Roman"/>
-          <w:lang w:val="en-US" w:eastAsia="pt-BR"/>
-        </w:rPr>
-      </w:pPr>
-    </w:p>
-    <w:p>
-      <w:pPr>
-        <w:spacing w:line="240" w:lineRule="auto"/>
-        <w:jc w:val="left"/>
-        <w:rPr>
-          <w:rFonts w:eastAsia="Times New Roman"/>
-          <w:lang w:val="en-US" w:eastAsia="pt-BR"/>
-        </w:rPr>
-      </w:pPr>
-      <w:r>
-        <w:rPr>
-          <w:rFonts w:eastAsia="Times New Roman"/>
-          <w:lang w:val="en-US" w:eastAsia="pt-BR"/>
-        </w:rPr>
-        <w:t xml:space="preserve">CHANG, Angel X.; MANNING, Christopher D. </w:t>
-      </w:r>
-      <w:proofErr w:type="spellStart"/>
-      <w:r>
-        <w:rPr>
-          <w:rFonts w:eastAsia="Times New Roman"/>
-          <w:lang w:val="en-US" w:eastAsia="pt-BR"/>
-        </w:rPr>
-        <w:t>TokensRegex</w:t>
-      </w:r>
-      <w:proofErr w:type="spellEnd"/>
-      <w:r>
-        <w:rPr>
-          <w:rFonts w:eastAsia="Times New Roman"/>
-          <w:lang w:val="en-US" w:eastAsia="pt-BR"/>
-        </w:rPr>
-        <w:t>: Defining cascaded regular expressions over tokens. Stanford University Computer Science Technical Reports. CSTR, v. 2, p. 2014, 2014.</w:t>
-      </w:r>
-    </w:p>
-    <w:p>
-      <w:pPr>
-        <w:spacing w:line="240" w:lineRule="auto"/>
-        <w:jc w:val="left"/>
-        <w:rPr>
-          <w:rFonts w:eastAsia="Times New Roman"/>
-          <w:lang w:val="en-US" w:eastAsia="pt-BR"/>
-        </w:rPr>
-      </w:pPr>
-    </w:p>
-    <w:p>
-      <w:pPr>
-        <w:spacing w:line="240" w:lineRule="auto"/>
-        <w:jc w:val="left"/>
-        <w:rPr>
-          <w:rFonts w:eastAsia="Times New Roman"/>
-          <w:lang w:val="en-US" w:eastAsia="pt-BR"/>
-        </w:rPr>
-      </w:pPr>
-      <w:r>
-        <w:rPr>
-          <w:rFonts w:eastAsia="Times New Roman"/>
-          <w:lang w:val="en-US" w:eastAsia="pt-BR"/>
-        </w:rPr>
-        <w:t xml:space="preserve">JIANG, </w:t>
-      </w:r>
-      <w:proofErr w:type="spellStart"/>
-      <w:r>
-        <w:rPr>
-          <w:rFonts w:eastAsia="Times New Roman"/>
-          <w:lang w:val="en-US" w:eastAsia="pt-BR"/>
-        </w:rPr>
-        <w:t>Zhipeng</w:t>
-      </w:r>
-      <w:proofErr w:type="spellEnd"/>
-      <w:r>
-        <w:rPr>
-          <w:rFonts w:eastAsia="Times New Roman"/>
-          <w:lang w:val="en-US" w:eastAsia="pt-BR"/>
-        </w:rPr>
-        <w:t xml:space="preserve"> et al. De-identification of medical records using conditional random fields and long short-term memory networks. </w:t>
-      </w:r>
-      <w:r>
-        <w:rPr>
-          <w:rFonts w:eastAsia="Times New Roman"/>
-          <w:lang w:val="en-US" w:eastAsia="pt-BR"/>
-        </w:rPr>
-        <w:t>Journal of biomedical informatics, v. 75, p. S43-S53, 2017.</w:t>
-      </w:r>
-    </w:p>
-    <w:p>
-      <w:pPr>
-        <w:spacing w:line="240" w:lineRule="auto"/>
-        <w:jc w:val="left"/>
-        <w:rPr>
-          <w:rFonts w:eastAsia="Times New Roman"/>
-          <w:lang w:val="en-US" w:eastAsia="pt-BR"/>
-        </w:rPr>
-      </w:pPr>
-    </w:p>
-    <w:p>
-      <w:pPr>
-        <w:spacing w:line="240" w:lineRule="auto"/>
-        <w:jc w:val="left"/>
-        <w:rPr>
-          <w:rFonts w:eastAsia="Times New Roman"/>
-          <w:lang w:val="en-US" w:eastAsia="pt-BR"/>
-        </w:rPr>
-      </w:pPr>
-      <w:r>
-        <w:rPr>
-          <w:rFonts w:eastAsia="Times New Roman"/>
-          <w:lang w:val="en-US" w:eastAsia="pt-BR"/>
-        </w:rPr>
-        <w:t>CHOMSKY, Noam. Syntactic structures. In: Syntactic Structures. De Gruyter Mouton, 2009.</w:t>
-      </w:r>
-    </w:p>
-    <w:p>
-      <w:pPr>
-        <w:spacing w:line="240" w:lineRule="auto"/>
-        <w:jc w:val="left"/>
-        <w:rPr>
-          <w:rFonts w:eastAsia="Times New Roman"/>
-          <w:lang w:val="en-US" w:eastAsia="pt-BR"/>
-        </w:rPr>
-      </w:pPr>
-    </w:p>
-    <w:p>
-      <w:pPr>
-        <w:spacing w:line="240" w:lineRule="auto"/>
-        <w:jc w:val="left"/>
-        <w:rPr>
-          <w:rFonts w:eastAsia="Times New Roman"/>
-          <w:lang w:val="en-US" w:eastAsia="pt-BR"/>
-        </w:rPr>
-      </w:pPr>
-      <w:r>
-        <w:rPr>
-          <w:rFonts w:eastAsia="Times New Roman"/>
-          <w:lang w:val="en-US" w:eastAsia="pt-BR"/>
-        </w:rPr>
         <w:t>CHARNIAK, Eugene. Statistical parsing with a context-free grammar and word statistics. AAAI/IAAI, v. 2005, n. 598-603, p. 18, 1997.</w:t>
       </w:r>
     </w:p>

</xml_diff>

<commit_message>
Alteração etapa de resultados
</commit_message>
<xml_diff>
--- a/Resultados Preliminares - Vinicius Andrade Lopes.docx
+++ b/Resultados Preliminares - Vinicius Andrade Lopes.docx
@@ -3102,13 +3102,28 @@
         <w:t xml:space="preserve">variedades de </w:t>
       </w:r>
       <w:r>
-        <w:t>corpus existentes na biblioteca NLTK</w:t>
-      </w:r>
-      <w:r>
-        <w:t xml:space="preserve">. Já </w:t>
-      </w:r>
-      <w:r>
-        <w:t xml:space="preserve">o corpus </w:t>
+        <w:t>“</w:t>
+      </w:r>
+      <w:r>
+        <w:t>corpus</w:t>
+      </w:r>
+      <w:r>
+        <w:t>”</w:t>
+      </w:r>
+      <w:r>
+        <w:t xml:space="preserve"> existentes na biblioteca NLTK</w:t>
+      </w:r>
+      <w:r>
+        <w:t>, assim como</w:t>
+      </w:r>
+      <w:r>
+        <w:t xml:space="preserve"> </w:t>
+      </w:r>
+      <w:r>
+        <w:t>o</w:t>
+      </w:r>
+      <w:r>
+        <w:t xml:space="preserve"> </w:t>
       </w:r>
       <w:proofErr w:type="spellStart"/>
       <w:r>
@@ -3119,7 +3134,7 @@
       </w:r>
       <w:proofErr w:type="spellEnd"/>
       <w:r>
-        <w:t xml:space="preserve">, que contém milhares de livros clássicos, e o corpus </w:t>
+        <w:t xml:space="preserve">, que contém milhares de livros clássicos, e o </w:t>
       </w:r>
       <w:proofErr w:type="spellStart"/>
       <w:r>
@@ -3130,13 +3145,34 @@
         <w:t>, que contém textos de sites da web</w:t>
       </w:r>
       <w:r>
-        <w:t>, são</w:t>
-      </w:r>
-      <w:r>
-        <w:t xml:space="preserve"> exemplos de conjuntos de corpus</w:t>
-      </w:r>
-      <w:r>
-        <w:t>. Esses corpus fornecem uma base de dados de texto para treinar e testar algoritmos de processamento de linguagem natural</w:t>
+        <w:t xml:space="preserve">. </w:t>
+      </w:r>
+      <w:r>
+        <w:t xml:space="preserve">Esses </w:t>
+      </w:r>
+      <w:r>
+        <w:t xml:space="preserve">conjuntos </w:t>
+      </w:r>
+      <w:r>
+        <w:t xml:space="preserve">fornecem uma base </w:t>
+      </w:r>
+      <w:r>
+        <w:t xml:space="preserve">robusta </w:t>
+      </w:r>
+      <w:r>
+        <w:t xml:space="preserve">de dados </w:t>
+      </w:r>
+      <w:r>
+        <w:t>textuais</w:t>
+      </w:r>
+      <w:r>
+        <w:t xml:space="preserve"> </w:t>
+      </w:r>
+      <w:r>
+        <w:t xml:space="preserve">que serão utilizados </w:t>
+      </w:r>
+      <w:r>
+        <w:t>para treinar e testar algoritmos de processamento de linguagem natural</w:t>
       </w:r>
       <w:r>
         <w:t xml:space="preserve"> </w:t>
@@ -3174,6 +3210,114 @@
         <w:pStyle w:val="PargrafodaLista"/>
         <w:spacing w:line="360" w:lineRule="auto"/>
         <w:ind w:left="0" w:firstLine="709"/>
+        <w:rPr>
+          <w:color w:val="000000"/>
+        </w:rPr>
+      </w:pPr>
+      <w:r>
+        <w:rPr>
+          <w:color w:val="000000"/>
+        </w:rPr>
+        <w:t>A Figura X demonstra na prática como funciona para ter acesso ao conjunto de dados Gutemberg da biblioteca NLTK. A função “</w:t>
+      </w:r>
+      <w:proofErr w:type="spellStart"/>
+      <w:proofErr w:type="gramStart"/>
+      <w:r>
+        <w:rPr>
+          <w:color w:val="000000"/>
+        </w:rPr>
+        <w:t>fileids</w:t>
+      </w:r>
+      <w:proofErr w:type="spellEnd"/>
+      <w:r>
+        <w:rPr>
+          <w:color w:val="000000"/>
+        </w:rPr>
+        <w:t>(</w:t>
+      </w:r>
+      <w:proofErr w:type="gramEnd"/>
+      <w:r>
+        <w:rPr>
+          <w:color w:val="000000"/>
+        </w:rPr>
+        <w:t>)” consegue listar todas as obras disponibilizadas dentro do “corpus”</w:t>
+      </w:r>
+      <w:r>
+        <w:rPr>
+          <w:color w:val="000000"/>
+        </w:rPr>
+        <w:t xml:space="preserve"> especificado</w:t>
+      </w:r>
+      <w:r>
+        <w:rPr>
+          <w:color w:val="000000"/>
+        </w:rPr>
+        <w:t>.</w:t>
+      </w:r>
+    </w:p>
+    <w:p>
+      <w:pPr>
+        <w:pStyle w:val="PargrafodaLista"/>
+        <w:spacing w:line="360" w:lineRule="auto"/>
+        <w:ind w:left="0" w:firstLine="709"/>
+        <w:rPr>
+          <w:color w:val="000000"/>
+        </w:rPr>
+      </w:pPr>
+      <w:r>
+        <w:rPr>
+          <w:color w:val="000000"/>
+        </w:rPr>
+        <w:t>INSERIR IMAGEM DO CORPUS GUTEMBERG</w:t>
+      </w:r>
+    </w:p>
+    <w:p>
+      <w:pPr>
+        <w:pStyle w:val="PargrafodaLista"/>
+        <w:spacing w:line="360" w:lineRule="auto"/>
+        <w:ind w:left="0" w:firstLine="709"/>
+        <w:rPr>
+          <w:color w:val="000000"/>
+        </w:rPr>
+      </w:pPr>
+      <w:r>
+        <w:rPr>
+          <w:color w:val="000000"/>
+        </w:rPr>
+        <w:t>A biblioteca NLTK disponibiliza alguns conteúdos em português, como obras do escritor Joaquin Maria Machado de Assis. Executando o trecho de código apresentado na figura X, é possível visualizar cada uma das obras disponibilizadas pela biblioteca.</w:t>
+      </w:r>
+    </w:p>
+    <w:p>
+      <w:pPr>
+        <w:pStyle w:val="PargrafodaLista"/>
+        <w:spacing w:line="360" w:lineRule="auto"/>
+        <w:ind w:left="0" w:firstLine="709"/>
+        <w:rPr>
+          <w:color w:val="000000"/>
+        </w:rPr>
+      </w:pPr>
+      <w:r>
+        <w:rPr>
+          <w:color w:val="000000"/>
+        </w:rPr>
+        <w:t>INSERIR IMPORTAÇAO DE DADOS MACHADO</w:t>
+      </w:r>
+    </w:p>
+    <w:p>
+      <w:pPr>
+        <w:pStyle w:val="PargrafodaLista"/>
+        <w:spacing w:line="360" w:lineRule="auto"/>
+        <w:ind w:left="0" w:firstLine="709"/>
+        <w:rPr>
+          <w:color w:val="000000"/>
+        </w:rPr>
+      </w:pPr>
+    </w:p>
+    <w:p>
+      <w:pPr>
+        <w:pStyle w:val="PargrafodaLista"/>
+        <w:spacing w:line="360" w:lineRule="auto"/>
+        <w:ind w:left="0" w:firstLine="709"/>
       </w:pPr>
     </w:p>
     <w:p>
@@ -3302,7 +3446,11 @@
       </w:pPr>
       <w:r>
         <w:tab/>
-        <w:t xml:space="preserve">O título da seção Agradecimentos deve ser alinhado à esquerda e grafado em negrito, primeira letra da palavra grafada em letra maiúscula. Trata-se de seção opcional, de no máximo três linhas, na qual o autor agradece aqueles que contribuíram de maneira relevante para o desenvolvimento do trabalho e elaboração do TCC, mas que não tiveram o envolvimento intelectual necessário à atribuição de coautoria </w:t>
+        <w:t xml:space="preserve">O título da seção Agradecimentos deve ser alinhado à esquerda e grafado em negrito, primeira letra da palavra grafada em letra maiúscula. Trata-se de seção opcional, de no máximo três linhas, na qual o autor agradece aqueles que contribuíram de maneira relevante </w:t>
+      </w:r>
+      <w:r>
+        <w:lastRenderedPageBreak/>
+        <w:t xml:space="preserve">para o desenvolvimento do trabalho e elaboração do TCC, mas que não tiveram o envolvimento intelectual necessário à atribuição de coautoria </w:t>
       </w:r>
       <w:proofErr w:type="gramStart"/>
       <w:r>
@@ -4132,7 +4280,6 @@
           <w:rFonts w:eastAsia="Times New Roman"/>
           <w:lang w:val="en-US" w:eastAsia="pt-BR"/>
         </w:rPr>
-        <w:lastRenderedPageBreak/>
         <w:t>CHARNIAK, Eugene. Statistical parsing with a context-free grammar and word statistics. AAAI/IAAI, v. 2005, n. 598-603, p. 18, 1997.</w:t>
       </w:r>
     </w:p>

</xml_diff>

<commit_message>
Adição de imagens na etapa de resultados preliminares
</commit_message>
<xml_diff>
--- a/Resultados Preliminares - Vinicius Andrade Lopes.docx
+++ b/Resultados Preliminares - Vinicius Andrade Lopes.docx
@@ -1388,9 +1388,9 @@
           <w:noProof/>
         </w:rPr>
         <w:drawing>
-          <wp:inline distT="0" distB="0" distL="0" distR="0" wp14:anchorId="432F1B33" wp14:editId="01335C95">
-            <wp:extent cx="1891387" cy="2833370"/>
-            <wp:effectExtent l="0" t="0" r="1270" b="0"/>
+          <wp:inline distT="0" distB="0" distL="0" distR="0" wp14:anchorId="432F1B33" wp14:editId="792EF016">
+            <wp:extent cx="2000816" cy="2997299"/>
+            <wp:effectExtent l="0" t="0" r="6350" b="0"/>
             <wp:docPr id="4" name="Imagem 4" descr="Diagrama&#10;&#10;Descrição gerada automaticamente"/>
             <wp:cNvGraphicFramePr>
               <a:graphicFrameLocks xmlns:a="http://schemas.openxmlformats.org/drawingml/2006/main" noChangeAspect="1"/>
@@ -1417,7 +1417,7 @@
                   <pic:spPr>
                     <a:xfrm>
                       <a:off x="0" y="0"/>
-                      <a:ext cx="2075883" cy="3109752"/>
+                      <a:ext cx="2200330" cy="3296179"/>
                     </a:xfrm>
                     <a:prstGeom prst="rect">
                       <a:avLst/>
@@ -2643,15 +2643,6 @@
         <w:ind w:firstLine="709"/>
       </w:pPr>
       <w:r>
-        <w:t>AQUI VOU CITAR QUAIS LIVROS VOU USAR.</w:t>
-      </w:r>
-    </w:p>
-    <w:p>
-      <w:pPr>
-        <w:spacing w:line="360" w:lineRule="auto"/>
-        <w:ind w:firstLine="709"/>
-      </w:pPr>
-      <w:r>
         <w:t xml:space="preserve">Após a etapa de extração dos dados, é essencial realizar a tarefa de tratar as informações coletadas, visando retirar itens indesejados que possam interferir nas análises futuras. Para tratar essa situação, a implementação de técnicas de expressão regular, ou </w:t>
       </w:r>
       <w:r>
@@ -2947,8 +2938,116 @@
         <w:spacing w:line="360" w:lineRule="auto"/>
         <w:ind w:left="0" w:firstLine="709"/>
       </w:pPr>
-      <w:r>
-        <w:t>IMAGEM IMPORTANTO A BIBLIOTECA NLTK</w:t>
+    </w:p>
+    <w:p>
+      <w:pPr>
+        <w:spacing w:line="360" w:lineRule="auto"/>
+      </w:pPr>
+      <w:r>
+        <w:rPr>
+          <w:noProof/>
+        </w:rPr>
+        <w:drawing>
+          <wp:inline distT="0" distB="0" distL="0" distR="0" wp14:anchorId="51EF6D7E" wp14:editId="7CA101CC">
+            <wp:extent cx="5759450" cy="330200"/>
+            <wp:effectExtent l="0" t="0" r="6350" b="0"/>
+            <wp:docPr id="7" name="Imagem 7"/>
+            <wp:cNvGraphicFramePr>
+              <a:graphicFrameLocks xmlns:a="http://schemas.openxmlformats.org/drawingml/2006/main" noChangeAspect="1"/>
+            </wp:cNvGraphicFramePr>
+            <a:graphic xmlns:a="http://schemas.openxmlformats.org/drawingml/2006/main">
+              <a:graphicData uri="http://schemas.openxmlformats.org/drawingml/2006/picture">
+                <pic:pic xmlns:pic="http://schemas.openxmlformats.org/drawingml/2006/picture">
+                  <pic:nvPicPr>
+                    <pic:cNvPr id="7" name="Imagem 7"/>
+                    <pic:cNvPicPr/>
+                  </pic:nvPicPr>
+                  <pic:blipFill>
+                    <a:blip r:embed="rId14" cstate="print">
+                      <a:extLst>
+                        <a:ext uri="{28A0092B-C50C-407E-A947-70E740481C1C}">
+                          <a14:useLocalDpi xmlns:a14="http://schemas.microsoft.com/office/drawing/2010/main" val="0"/>
+                        </a:ext>
+                      </a:extLst>
+                    </a:blip>
+                    <a:stretch>
+                      <a:fillRect/>
+                    </a:stretch>
+                  </pic:blipFill>
+                  <pic:spPr>
+                    <a:xfrm>
+                      <a:off x="0" y="0"/>
+                      <a:ext cx="5759450" cy="330200"/>
+                    </a:xfrm>
+                    <a:prstGeom prst="rect">
+                      <a:avLst/>
+                    </a:prstGeom>
+                  </pic:spPr>
+                </pic:pic>
+              </a:graphicData>
+            </a:graphic>
+          </wp:inline>
+        </w:drawing>
+      </w:r>
+    </w:p>
+    <w:p>
+      <w:pPr>
+        <w:pStyle w:val="NormalWeb"/>
+        <w:rPr>
+          <w:rFonts w:ascii="ArialMT" w:hAnsi="ArialMT"/>
+          <w:noProof/>
+          <w:sz w:val="22"/>
+          <w:szCs w:val="22"/>
+        </w:rPr>
+      </w:pPr>
+      <w:r>
+        <w:rPr>
+          <w:rFonts w:ascii="ArialMT" w:hAnsi="ArialMT"/>
+          <w:sz w:val="22"/>
+          <w:szCs w:val="22"/>
+        </w:rPr>
+        <w:t xml:space="preserve">Figura </w:t>
+      </w:r>
+      <w:r>
+        <w:rPr>
+          <w:rFonts w:ascii="ArialMT" w:hAnsi="ArialMT"/>
+          <w:sz w:val="22"/>
+          <w:szCs w:val="22"/>
+        </w:rPr>
+        <w:t>3</w:t>
+      </w:r>
+      <w:r>
+        <w:rPr>
+          <w:rFonts w:ascii="ArialMT" w:hAnsi="ArialMT"/>
+          <w:sz w:val="22"/>
+          <w:szCs w:val="22"/>
+        </w:rPr>
+        <w:t xml:space="preserve">. </w:t>
+      </w:r>
+      <w:r>
+        <w:rPr>
+          <w:rFonts w:ascii="ArialMT" w:hAnsi="ArialMT"/>
+          <w:sz w:val="22"/>
+          <w:szCs w:val="22"/>
+        </w:rPr>
+        <w:t>Importação da biblioteca NLTK para dentro do projeto</w:t>
+      </w:r>
+      <w:r>
+        <w:rPr>
+          <w:rFonts w:ascii="ArialMT" w:hAnsi="ArialMT"/>
+          <w:sz w:val="22"/>
+          <w:szCs w:val="22"/>
+        </w:rPr>
+        <w:t xml:space="preserve"> </w:t>
+      </w:r>
+      <w:r>
+        <w:rPr>
+          <w:rFonts w:ascii="ArialMT" w:hAnsi="ArialMT"/>
+          <w:sz w:val="22"/>
+          <w:szCs w:val="22"/>
+        </w:rPr>
+        <w:br/>
+        <w:t>Fonte: Elaborada pelo autor do projeto (2023)</w:t>
       </w:r>
     </w:p>
     <w:p>
@@ -2958,20 +3057,23 @@
         <w:ind w:left="0" w:firstLine="709"/>
       </w:pPr>
       <w:r>
+        <w:lastRenderedPageBreak/>
         <w:t>Com a importação da biblioteca feita, é necessário realizar o “download” dos módulos contidos dentro da biblioteca NLTK. Essa tarefa é extremamente importante para o desenvolvimento do projeto, pois esses módulos que serão instanciados para dentro do projeto</w:t>
       </w:r>
       <w:r>
         <w:t xml:space="preserve"> </w:t>
       </w:r>
       <w:r>
-        <w:t xml:space="preserve">ficará acessível em toda a extensão do “script”, sendo possível acionar quaisquer </w:t>
-      </w:r>
-      <w:r>
-        <w:lastRenderedPageBreak/>
-        <w:t xml:space="preserve">funções </w:t>
-      </w:r>
-      <w:r>
-        <w:t>a qualquer momento, dependendo da necessidade do usuário. A Figura X mostra como realizar o download desses módulos.</w:t>
+        <w:t xml:space="preserve">ficará acessível em toda a extensão do “script”, sendo possível acionar quaisquer funções </w:t>
+      </w:r>
+      <w:r>
+        <w:t xml:space="preserve">a qualquer momento, dependendo da necessidade do usuário. A Figura </w:t>
+      </w:r>
+      <w:r>
+        <w:t>4</w:t>
+      </w:r>
+      <w:r>
+        <w:t xml:space="preserve"> mostra como realizar o download desses módulos.</w:t>
       </w:r>
     </w:p>
     <w:p>
@@ -2980,8 +3082,116 @@
         <w:spacing w:line="360" w:lineRule="auto"/>
         <w:ind w:left="0" w:firstLine="709"/>
       </w:pPr>
-      <w:r>
-        <w:t>IMAGEM DE DOWNLOAD DOS MODULOS</w:t>
+    </w:p>
+    <w:p>
+      <w:pPr>
+        <w:spacing w:line="360" w:lineRule="auto"/>
+      </w:pPr>
+      <w:r>
+        <w:rPr>
+          <w:noProof/>
+        </w:rPr>
+        <w:drawing>
+          <wp:inline distT="0" distB="0" distL="0" distR="0" wp14:anchorId="1F029E91" wp14:editId="2C16EA3E">
+            <wp:extent cx="5759450" cy="330200"/>
+            <wp:effectExtent l="0" t="0" r="6350" b="0"/>
+            <wp:docPr id="11" name="Imagem 11"/>
+            <wp:cNvGraphicFramePr>
+              <a:graphicFrameLocks xmlns:a="http://schemas.openxmlformats.org/drawingml/2006/main" noChangeAspect="1"/>
+            </wp:cNvGraphicFramePr>
+            <a:graphic xmlns:a="http://schemas.openxmlformats.org/drawingml/2006/main">
+              <a:graphicData uri="http://schemas.openxmlformats.org/drawingml/2006/picture">
+                <pic:pic xmlns:pic="http://schemas.openxmlformats.org/drawingml/2006/picture">
+                  <pic:nvPicPr>
+                    <pic:cNvPr id="11" name="Imagem 11"/>
+                    <pic:cNvPicPr/>
+                  </pic:nvPicPr>
+                  <pic:blipFill>
+                    <a:blip r:embed="rId15" cstate="print">
+                      <a:extLst>
+                        <a:ext uri="{28A0092B-C50C-407E-A947-70E740481C1C}">
+                          <a14:useLocalDpi xmlns:a14="http://schemas.microsoft.com/office/drawing/2010/main" val="0"/>
+                        </a:ext>
+                      </a:extLst>
+                    </a:blip>
+                    <a:stretch>
+                      <a:fillRect/>
+                    </a:stretch>
+                  </pic:blipFill>
+                  <pic:spPr>
+                    <a:xfrm>
+                      <a:off x="0" y="0"/>
+                      <a:ext cx="5759450" cy="330200"/>
+                    </a:xfrm>
+                    <a:prstGeom prst="rect">
+                      <a:avLst/>
+                    </a:prstGeom>
+                  </pic:spPr>
+                </pic:pic>
+              </a:graphicData>
+            </a:graphic>
+          </wp:inline>
+        </w:drawing>
+      </w:r>
+    </w:p>
+    <w:p>
+      <w:pPr>
+        <w:pStyle w:val="NormalWeb"/>
+        <w:rPr>
+          <w:rFonts w:ascii="ArialMT" w:hAnsi="ArialMT"/>
+          <w:noProof/>
+          <w:sz w:val="22"/>
+          <w:szCs w:val="22"/>
+        </w:rPr>
+      </w:pPr>
+      <w:r>
+        <w:rPr>
+          <w:rFonts w:ascii="ArialMT" w:hAnsi="ArialMT"/>
+          <w:sz w:val="22"/>
+          <w:szCs w:val="22"/>
+        </w:rPr>
+        <w:t xml:space="preserve">Figura </w:t>
+      </w:r>
+      <w:r>
+        <w:rPr>
+          <w:rFonts w:ascii="ArialMT" w:hAnsi="ArialMT"/>
+          <w:sz w:val="22"/>
+          <w:szCs w:val="22"/>
+        </w:rPr>
+        <w:t>4</w:t>
+      </w:r>
+      <w:r>
+        <w:rPr>
+          <w:rFonts w:ascii="ArialMT" w:hAnsi="ArialMT"/>
+          <w:sz w:val="22"/>
+          <w:szCs w:val="22"/>
+        </w:rPr>
+        <w:t xml:space="preserve">. </w:t>
+      </w:r>
+      <w:r>
+        <w:rPr>
+          <w:rFonts w:ascii="ArialMT" w:hAnsi="ArialMT"/>
+          <w:sz w:val="22"/>
+          <w:szCs w:val="22"/>
+        </w:rPr>
+        <w:t>“Download” de todos os módulos contidos na biblioteca NLTK</w:t>
+      </w:r>
+      <w:r>
+        <w:rPr>
+          <w:rFonts w:ascii="ArialMT" w:hAnsi="ArialMT"/>
+          <w:sz w:val="22"/>
+          <w:szCs w:val="22"/>
+        </w:rPr>
+        <w:t xml:space="preserve"> </w:t>
+      </w:r>
+      <w:r>
+        <w:rPr>
+          <w:rFonts w:ascii="ArialMT" w:hAnsi="ArialMT"/>
+          <w:sz w:val="22"/>
+          <w:szCs w:val="22"/>
+        </w:rPr>
+        <w:br/>
+        <w:t>Fonte: Elaborada pelo autor do projeto (2023)</w:t>
       </w:r>
     </w:p>
     <w:p>
@@ -3218,7 +3428,19 @@
         <w:rPr>
           <w:color w:val="000000"/>
         </w:rPr>
-        <w:t>A Figura X demonstra na prática como funciona para ter acesso ao conjunto de dados Gutemberg da biblioteca NLTK. A função “</w:t>
+        <w:t xml:space="preserve">A Figura </w:t>
+      </w:r>
+      <w:r>
+        <w:rPr>
+          <w:color w:val="000000"/>
+        </w:rPr>
+        <w:t>5</w:t>
+      </w:r>
+      <w:r>
+        <w:rPr>
+          <w:color w:val="000000"/>
+        </w:rPr>
+        <w:t xml:space="preserve"> demonstra na prática como funciona para ter acesso ao conjunto de dados Gutemberg da biblioteca NLTK. A função “</w:t>
       </w:r>
       <w:proofErr w:type="spellStart"/>
       <w:proofErr w:type="gramStart"/>
@@ -3268,7 +3490,32 @@
         <w:rPr>
           <w:color w:val="000000"/>
         </w:rPr>
-        <w:t>INSERIR IMAGEM DO CORPUS GUTEMBERG</w:t>
+        <w:t xml:space="preserve">A biblioteca NLTK disponibiliza alguns conteúdos em português, como obras do escritor Joaquin Maria Machado de Assis. Executando o trecho de código apresentado na Figura </w:t>
+      </w:r>
+      <w:r>
+        <w:rPr>
+          <w:color w:val="000000"/>
+        </w:rPr>
+        <w:t>6</w:t>
+      </w:r>
+      <w:r>
+        <w:rPr>
+          <w:color w:val="000000"/>
+        </w:rPr>
+        <w:t>, é possível visualizar algumas das obras disponibilizadas publicamente</w:t>
+      </w:r>
+      <w:r>
+        <w:rPr>
+          <w:rStyle w:val="Refdenotaderodap"/>
+          <w:color w:val="000000"/>
+        </w:rPr>
+        <w:footnoteReference w:id="5"/>
+      </w:r>
+      <w:r>
+        <w:rPr>
+          <w:color w:val="000000"/>
+        </w:rPr>
+        <w:t xml:space="preserve"> pela biblioteca. A imagem foi adaptada devido a quantidade de obras contidas na biblioteca.</w:t>
       </w:r>
     </w:p>
     <w:p>
@@ -3280,66 +3527,117 @@
           <w:color w:val="000000"/>
         </w:rPr>
       </w:pPr>
-      <w:r>
-        <w:rPr>
-          <w:color w:val="000000"/>
-        </w:rPr>
-        <w:t xml:space="preserve">A biblioteca NLTK disponibiliza alguns conteúdos em português, como obras do escritor Joaquin Maria Machado de Assis. Executando o trecho de código apresentado na </w:t>
-      </w:r>
-      <w:r>
-        <w:rPr>
-          <w:color w:val="000000"/>
-        </w:rPr>
-        <w:t>F</w:t>
-      </w:r>
-      <w:r>
-        <w:rPr>
-          <w:color w:val="000000"/>
-        </w:rPr>
-        <w:t xml:space="preserve">igura X, é possível visualizar </w:t>
-      </w:r>
-      <w:r>
-        <w:rPr>
-          <w:color w:val="000000"/>
-        </w:rPr>
-        <w:t>algumas</w:t>
-      </w:r>
-      <w:r>
-        <w:rPr>
-          <w:color w:val="000000"/>
-        </w:rPr>
-        <w:t xml:space="preserve"> das obras disponibilizadas </w:t>
-      </w:r>
-      <w:r>
-        <w:rPr>
-          <w:color w:val="000000"/>
-        </w:rPr>
-        <w:t>publicamente</w:t>
-      </w:r>
-      <w:r>
-        <w:rPr>
-          <w:rStyle w:val="Refdenotaderodap"/>
-          <w:color w:val="000000"/>
-        </w:rPr>
-        <w:footnoteReference w:id="5"/>
-      </w:r>
-      <w:r>
-        <w:rPr>
-          <w:color w:val="000000"/>
+    </w:p>
+    <w:p>
+      <w:pPr>
+        <w:spacing w:line="360" w:lineRule="auto"/>
+      </w:pPr>
+      <w:r>
+        <w:rPr>
+          <w:noProof/>
+        </w:rPr>
+        <w:lastRenderedPageBreak/>
+        <w:drawing>
+          <wp:inline distT="0" distB="0" distL="0" distR="0" wp14:anchorId="34A8CB7E" wp14:editId="3F74E28B">
+            <wp:extent cx="5759450" cy="3815715"/>
+            <wp:effectExtent l="0" t="0" r="6350" b="0"/>
+            <wp:docPr id="14" name="Imagem 14" descr="Texto&#10;&#10;Descrição gerada automaticamente"/>
+            <wp:cNvGraphicFramePr>
+              <a:graphicFrameLocks xmlns:a="http://schemas.openxmlformats.org/drawingml/2006/main" noChangeAspect="1"/>
+            </wp:cNvGraphicFramePr>
+            <a:graphic xmlns:a="http://schemas.openxmlformats.org/drawingml/2006/main">
+              <a:graphicData uri="http://schemas.openxmlformats.org/drawingml/2006/picture">
+                <pic:pic xmlns:pic="http://schemas.openxmlformats.org/drawingml/2006/picture">
+                  <pic:nvPicPr>
+                    <pic:cNvPr id="14" name="Imagem 14" descr="Texto&#10;&#10;Descrição gerada automaticamente"/>
+                    <pic:cNvPicPr/>
+                  </pic:nvPicPr>
+                  <pic:blipFill>
+                    <a:blip r:embed="rId16" cstate="print">
+                      <a:extLst>
+                        <a:ext uri="{28A0092B-C50C-407E-A947-70E740481C1C}">
+                          <a14:useLocalDpi xmlns:a14="http://schemas.microsoft.com/office/drawing/2010/main" val="0"/>
+                        </a:ext>
+                      </a:extLst>
+                    </a:blip>
+                    <a:stretch>
+                      <a:fillRect/>
+                    </a:stretch>
+                  </pic:blipFill>
+                  <pic:spPr>
+                    <a:xfrm>
+                      <a:off x="0" y="0"/>
+                      <a:ext cx="5759450" cy="3815715"/>
+                    </a:xfrm>
+                    <a:prstGeom prst="rect">
+                      <a:avLst/>
+                    </a:prstGeom>
+                  </pic:spPr>
+                </pic:pic>
+              </a:graphicData>
+            </a:graphic>
+          </wp:inline>
+        </w:drawing>
+      </w:r>
+    </w:p>
+    <w:p>
+      <w:pPr>
+        <w:pStyle w:val="NormalWeb"/>
+        <w:rPr>
+          <w:rFonts w:ascii="ArialMT" w:hAnsi="ArialMT"/>
+          <w:noProof/>
+          <w:sz w:val="22"/>
+          <w:szCs w:val="22"/>
+        </w:rPr>
+      </w:pPr>
+      <w:r>
+        <w:rPr>
+          <w:rFonts w:ascii="ArialMT" w:hAnsi="ArialMT"/>
+          <w:sz w:val="22"/>
+          <w:szCs w:val="22"/>
+        </w:rPr>
+        <w:t xml:space="preserve">Figura </w:t>
+      </w:r>
+      <w:r>
+        <w:rPr>
+          <w:rFonts w:ascii="ArialMT" w:hAnsi="ArialMT"/>
+          <w:sz w:val="22"/>
+          <w:szCs w:val="22"/>
+        </w:rPr>
+        <w:t>5</w:t>
+      </w:r>
+      <w:r>
+        <w:rPr>
+          <w:rFonts w:ascii="ArialMT" w:hAnsi="ArialMT"/>
+          <w:sz w:val="22"/>
+          <w:szCs w:val="22"/>
+        </w:rPr>
+        <w:t xml:space="preserve">. </w:t>
+      </w:r>
+      <w:r>
+        <w:rPr>
+          <w:rFonts w:ascii="ArialMT" w:hAnsi="ArialMT"/>
+          <w:sz w:val="22"/>
+          <w:szCs w:val="22"/>
+        </w:rPr>
+        <w:t>Verificação dos arquivos textuais contidos no corpus Gutenberg</w:t>
+      </w:r>
+      <w:r>
+        <w:rPr>
+          <w:rFonts w:ascii="ArialMT" w:hAnsi="ArialMT"/>
+          <w:sz w:val="22"/>
+          <w:szCs w:val="22"/>
         </w:rPr>
         <w:t xml:space="preserve"> </w:t>
       </w:r>
       <w:r>
         <w:rPr>
-          <w:color w:val="000000"/>
-        </w:rPr>
-        <w:t>pela biblioteca.</w:t>
-      </w:r>
-      <w:r>
-        <w:rPr>
-          <w:color w:val="000000"/>
-        </w:rPr>
-        <w:t xml:space="preserve"> A imagem foi adaptada devido a quantidade de obras contidas na biblioteca.</w:t>
+          <w:rFonts w:ascii="ArialMT" w:hAnsi="ArialMT"/>
+          <w:sz w:val="22"/>
+          <w:szCs w:val="22"/>
+        </w:rPr>
+        <w:br/>
+        <w:t>Fonte: Elaborada pelo autor do projeto (2023)</w:t>
       </w:r>
     </w:p>
     <w:p>
@@ -3351,11 +3649,116 @@
           <w:color w:val="000000"/>
         </w:rPr>
       </w:pPr>
-      <w:r>
-        <w:rPr>
-          <w:color w:val="000000"/>
-        </w:rPr>
-        <w:t>INSERIR IMPORTAÇAO DE DADOS MACHADO</w:t>
+    </w:p>
+    <w:p>
+      <w:pPr>
+        <w:spacing w:line="360" w:lineRule="auto"/>
+      </w:pPr>
+      <w:r>
+        <w:rPr>
+          <w:noProof/>
+        </w:rPr>
+        <w:drawing>
+          <wp:inline distT="0" distB="0" distL="0" distR="0" wp14:anchorId="6BD9744A" wp14:editId="1C9C7403">
+            <wp:extent cx="5759450" cy="3109595"/>
+            <wp:effectExtent l="0" t="0" r="6350" b="1905"/>
+            <wp:docPr id="16" name="Imagem 16" descr="Texto&#10;&#10;Descrição gerada automaticamente"/>
+            <wp:cNvGraphicFramePr>
+              <a:graphicFrameLocks xmlns:a="http://schemas.openxmlformats.org/drawingml/2006/main" noChangeAspect="1"/>
+            </wp:cNvGraphicFramePr>
+            <a:graphic xmlns:a="http://schemas.openxmlformats.org/drawingml/2006/main">
+              <a:graphicData uri="http://schemas.openxmlformats.org/drawingml/2006/picture">
+                <pic:pic xmlns:pic="http://schemas.openxmlformats.org/drawingml/2006/picture">
+                  <pic:nvPicPr>
+                    <pic:cNvPr id="16" name="Imagem 16" descr="Texto&#10;&#10;Descrição gerada automaticamente"/>
+                    <pic:cNvPicPr/>
+                  </pic:nvPicPr>
+                  <pic:blipFill>
+                    <a:blip r:embed="rId17" cstate="print">
+                      <a:extLst>
+                        <a:ext uri="{28A0092B-C50C-407E-A947-70E740481C1C}">
+                          <a14:useLocalDpi xmlns:a14="http://schemas.microsoft.com/office/drawing/2010/main" val="0"/>
+                        </a:ext>
+                      </a:extLst>
+                    </a:blip>
+                    <a:stretch>
+                      <a:fillRect/>
+                    </a:stretch>
+                  </pic:blipFill>
+                  <pic:spPr>
+                    <a:xfrm>
+                      <a:off x="0" y="0"/>
+                      <a:ext cx="5759450" cy="3109595"/>
+                    </a:xfrm>
+                    <a:prstGeom prst="rect">
+                      <a:avLst/>
+                    </a:prstGeom>
+                  </pic:spPr>
+                </pic:pic>
+              </a:graphicData>
+            </a:graphic>
+          </wp:inline>
+        </w:drawing>
+      </w:r>
+    </w:p>
+    <w:p>
+      <w:pPr>
+        <w:pStyle w:val="NormalWeb"/>
+        <w:rPr>
+          <w:rFonts w:ascii="ArialMT" w:hAnsi="ArialMT"/>
+          <w:noProof/>
+          <w:sz w:val="22"/>
+          <w:szCs w:val="22"/>
+        </w:rPr>
+      </w:pPr>
+      <w:r>
+        <w:rPr>
+          <w:rFonts w:ascii="ArialMT" w:hAnsi="ArialMT"/>
+          <w:sz w:val="22"/>
+          <w:szCs w:val="22"/>
+        </w:rPr>
+        <w:t xml:space="preserve">Figura </w:t>
+      </w:r>
+      <w:r>
+        <w:rPr>
+          <w:rFonts w:ascii="ArialMT" w:hAnsi="ArialMT"/>
+          <w:sz w:val="22"/>
+          <w:szCs w:val="22"/>
+        </w:rPr>
+        <w:t>6</w:t>
+      </w:r>
+      <w:r>
+        <w:rPr>
+          <w:rFonts w:ascii="ArialMT" w:hAnsi="ArialMT"/>
+          <w:sz w:val="22"/>
+          <w:szCs w:val="22"/>
+        </w:rPr>
+        <w:t xml:space="preserve">. </w:t>
+      </w:r>
+      <w:r>
+        <w:rPr>
+          <w:rFonts w:ascii="ArialMT" w:hAnsi="ArialMT"/>
+          <w:sz w:val="22"/>
+          <w:szCs w:val="22"/>
+        </w:rPr>
+        <w:t>Identificação das obras contidas no corpus Machado da biblioteca NLTK</w:t>
+      </w:r>
+      <w:r>
+        <w:rPr>
+          <w:rFonts w:ascii="ArialMT" w:hAnsi="ArialMT"/>
+          <w:sz w:val="22"/>
+          <w:szCs w:val="22"/>
+        </w:rPr>
+        <w:t xml:space="preserve"> </w:t>
+      </w:r>
+      <w:r>
+        <w:rPr>
+          <w:rFonts w:ascii="ArialMT" w:hAnsi="ArialMT"/>
+          <w:sz w:val="22"/>
+          <w:szCs w:val="22"/>
+        </w:rPr>
+        <w:br/>
+        <w:t>Fonte: Elaborada pelo autor do projeto (2023)</w:t>
       </w:r>
     </w:p>
     <w:p>
@@ -3371,6 +3774,7 @@
         <w:rPr>
           <w:color w:val="000000"/>
         </w:rPr>
+        <w:lastRenderedPageBreak/>
         <w:t>Com a</w:t>
       </w:r>
       <w:r>
@@ -3437,13 +3841,7 @@
         <w:rPr>
           <w:color w:val="000000"/>
         </w:rPr>
-        <w:t>–</w:t>
-      </w:r>
-      <w:r>
-        <w:rPr>
-          <w:color w:val="000000"/>
-        </w:rPr>
-        <w:t xml:space="preserve">, </w:t>
+        <w:t xml:space="preserve">–, </w:t>
       </w:r>
       <w:r>
         <w:rPr>
@@ -3461,7 +3859,126 @@
         <w:rPr>
           <w:color w:val="000000"/>
         </w:rPr>
-        <w:t xml:space="preserve"> Essa distinção se faz necessária para facilitar o acesso a cada um dos conjuntos textuais. A Figura X exemplifica como funciona a etapa de acessar o conjunto e visualizar o texto contido nele.</w:t>
+        <w:t xml:space="preserve"> Essa distinção se faz necessária para facilitar o acesso a cada um dos conjuntos textuais. A Figura </w:t>
+      </w:r>
+      <w:r>
+        <w:rPr>
+          <w:color w:val="000000"/>
+        </w:rPr>
+        <w:t>7</w:t>
+      </w:r>
+      <w:r>
+        <w:rPr>
+          <w:color w:val="000000"/>
+        </w:rPr>
+        <w:t xml:space="preserve"> exemplifica como funciona a etapa de acessar o conjunto e visualizar o texto contido nele.</w:t>
+      </w:r>
+    </w:p>
+    <w:p>
+      <w:pPr>
+        <w:spacing w:line="360" w:lineRule="auto"/>
+      </w:pPr>
+    </w:p>
+    <w:p>
+      <w:pPr>
+        <w:spacing w:line="360" w:lineRule="auto"/>
+      </w:pPr>
+      <w:r>
+        <w:rPr>
+          <w:noProof/>
+        </w:rPr>
+        <w:drawing>
+          <wp:inline distT="0" distB="0" distL="0" distR="0" wp14:anchorId="38C6DC61" wp14:editId="302EFD2B">
+            <wp:extent cx="5759450" cy="1907540"/>
+            <wp:effectExtent l="0" t="0" r="6350" b="0"/>
+            <wp:docPr id="19" name="Imagem 19" descr="Interface gráfica do usuário, Texto&#10;&#10;Descrição gerada automaticamente"/>
+            <wp:cNvGraphicFramePr>
+              <a:graphicFrameLocks xmlns:a="http://schemas.openxmlformats.org/drawingml/2006/main" noChangeAspect="1"/>
+            </wp:cNvGraphicFramePr>
+            <a:graphic xmlns:a="http://schemas.openxmlformats.org/drawingml/2006/main">
+              <a:graphicData uri="http://schemas.openxmlformats.org/drawingml/2006/picture">
+                <pic:pic xmlns:pic="http://schemas.openxmlformats.org/drawingml/2006/picture">
+                  <pic:nvPicPr>
+                    <pic:cNvPr id="19" name="Imagem 19" descr="Interface gráfica do usuário, Texto&#10;&#10;Descrição gerada automaticamente"/>
+                    <pic:cNvPicPr/>
+                  </pic:nvPicPr>
+                  <pic:blipFill>
+                    <a:blip r:embed="rId18" cstate="print">
+                      <a:extLst>
+                        <a:ext uri="{28A0092B-C50C-407E-A947-70E740481C1C}">
+                          <a14:useLocalDpi xmlns:a14="http://schemas.microsoft.com/office/drawing/2010/main" val="0"/>
+                        </a:ext>
+                      </a:extLst>
+                    </a:blip>
+                    <a:stretch>
+                      <a:fillRect/>
+                    </a:stretch>
+                  </pic:blipFill>
+                  <pic:spPr>
+                    <a:xfrm>
+                      <a:off x="0" y="0"/>
+                      <a:ext cx="5759450" cy="1907540"/>
+                    </a:xfrm>
+                    <a:prstGeom prst="rect">
+                      <a:avLst/>
+                    </a:prstGeom>
+                  </pic:spPr>
+                </pic:pic>
+              </a:graphicData>
+            </a:graphic>
+          </wp:inline>
+        </w:drawing>
+      </w:r>
+    </w:p>
+    <w:p>
+      <w:pPr>
+        <w:pStyle w:val="NormalWeb"/>
+        <w:rPr>
+          <w:rFonts w:ascii="ArialMT" w:hAnsi="ArialMT"/>
+          <w:sz w:val="22"/>
+          <w:szCs w:val="22"/>
+        </w:rPr>
+      </w:pPr>
+      <w:r>
+        <w:rPr>
+          <w:rFonts w:ascii="ArialMT" w:hAnsi="ArialMT"/>
+          <w:sz w:val="22"/>
+          <w:szCs w:val="22"/>
+        </w:rPr>
+        <w:t xml:space="preserve">Figura </w:t>
+      </w:r>
+      <w:r>
+        <w:rPr>
+          <w:rFonts w:ascii="ArialMT" w:hAnsi="ArialMT"/>
+          <w:sz w:val="22"/>
+          <w:szCs w:val="22"/>
+        </w:rPr>
+        <w:t>7</w:t>
+      </w:r>
+      <w:r>
+        <w:rPr>
+          <w:rFonts w:ascii="ArialMT" w:hAnsi="ArialMT"/>
+          <w:sz w:val="22"/>
+          <w:szCs w:val="22"/>
+        </w:rPr>
+        <w:t xml:space="preserve">.  </w:t>
+      </w:r>
+      <w:r>
+        <w:rPr>
+          <w:rFonts w:ascii="ArialMT" w:hAnsi="ArialMT"/>
+          <w:sz w:val="22"/>
+          <w:szCs w:val="22"/>
+        </w:rPr>
+        <w:t>Visualização das informações contidas no conjunto de dados textuais</w:t>
+      </w:r>
+      <w:r>
+        <w:rPr>
+          <w:rFonts w:ascii="ArialMT" w:hAnsi="ArialMT"/>
+          <w:sz w:val="22"/>
+          <w:szCs w:val="22"/>
+        </w:rPr>
+        <w:br/>
+        <w:t>Fonte: Elaborada pelo autor do projeto (2023)</w:t>
       </w:r>
     </w:p>
     <w:p>
@@ -3477,19 +3994,131 @@
         <w:rPr>
           <w:color w:val="000000"/>
         </w:rPr>
-        <w:t xml:space="preserve">INSERIR </w:t>
-      </w:r>
-      <w:r>
-        <w:rPr>
-          <w:color w:val="000000"/>
-        </w:rPr>
-        <w:t>PRINT DA OBRA</w:t>
-      </w:r>
-    </w:p>
-    <w:p>
-      <w:pPr>
-        <w:spacing w:line="360" w:lineRule="auto"/>
-      </w:pPr>
+        <w:t>No entanto, devido a diversidade proporcionada pela biblioteca NLTK, é possível utilizar todas as funç</w:t>
+      </w:r>
+      <w:r>
+        <w:rPr>
+          <w:rFonts w:hint="eastAsia"/>
+          <w:color w:val="000000"/>
+        </w:rPr>
+        <w:t>õ</w:t>
+      </w:r>
+      <w:r>
+        <w:rPr>
+          <w:color w:val="000000"/>
+        </w:rPr>
+        <w:t xml:space="preserve">es em </w:t>
+      </w:r>
+      <w:r>
+        <w:rPr>
+          <w:color w:val="000000"/>
+        </w:rPr>
+        <w:t xml:space="preserve">uma </w:t>
+      </w:r>
+      <w:r>
+        <w:rPr>
+          <w:color w:val="000000"/>
+        </w:rPr>
+        <w:t>base de dados textuais externa. Basicamente, é possível realizar a leitura das informações contidas em um arquivo .</w:t>
+      </w:r>
+      <w:proofErr w:type="spellStart"/>
+      <w:r>
+        <w:rPr>
+          <w:color w:val="000000"/>
+        </w:rPr>
+        <w:t>txt</w:t>
+      </w:r>
+      <w:proofErr w:type="spellEnd"/>
+      <w:r>
+        <w:rPr>
+          <w:color w:val="000000"/>
+        </w:rPr>
+        <w:t>, por exemplo, e utilizar a parte analítica da biblioteca para obter “insights”</w:t>
+      </w:r>
+      <w:r>
+        <w:rPr>
+          <w:color w:val="000000"/>
+        </w:rPr>
+        <w:t xml:space="preserve"> desses dados</w:t>
+      </w:r>
+      <w:r>
+        <w:rPr>
+          <w:color w:val="000000"/>
+        </w:rPr>
+        <w:t>.</w:t>
+      </w:r>
+      <w:r>
+        <w:rPr>
+          <w:color w:val="000000"/>
+        </w:rPr>
+        <w:t xml:space="preserve"> </w:t>
+      </w:r>
+      <w:r>
+        <w:rPr>
+          <w:color w:val="000000"/>
+        </w:rPr>
+        <w:t>O funcionamento de leitura de arquivos .</w:t>
+      </w:r>
+      <w:proofErr w:type="spellStart"/>
+      <w:r>
+        <w:rPr>
+          <w:color w:val="000000"/>
+        </w:rPr>
+        <w:t>txt</w:t>
+      </w:r>
+      <w:proofErr w:type="spellEnd"/>
+      <w:r>
+        <w:rPr>
+          <w:color w:val="000000"/>
+        </w:rPr>
+        <w:t xml:space="preserve"> por uma linguagem de programação é linear, iniciando pela abertura do arquivo em si e, em seguida, realizando a leitura das informações contidas no arquivo, linha por linha. Após esse processo, é necessário armazenar as informações em um estrutura de dados apropriada, como uma lista ou dicionário.</w:t>
+      </w:r>
+    </w:p>
+    <w:p>
+      <w:pPr>
+        <w:pStyle w:val="PargrafodaLista"/>
+        <w:spacing w:line="360" w:lineRule="auto"/>
+        <w:ind w:left="0" w:firstLine="709"/>
+        <w:rPr>
+          <w:color w:val="000000"/>
+        </w:rPr>
+      </w:pPr>
+      <w:r>
+        <w:rPr>
+          <w:color w:val="000000"/>
+        </w:rPr>
+        <w:t>E</w:t>
+      </w:r>
+      <w:r>
+        <w:rPr>
+          <w:color w:val="000000"/>
+        </w:rPr>
+        <w:t>struturas de dados são tipos especiais de dados que permitem armazenar e manipular informações de maneira eficiente.</w:t>
+      </w:r>
+      <w:r>
+        <w:rPr>
+          <w:color w:val="000000"/>
+        </w:rPr>
+        <w:t xml:space="preserve"> </w:t>
+      </w:r>
+      <w:r>
+        <w:rPr>
+          <w:color w:val="000000"/>
+        </w:rPr>
+        <w:t>Estruturas de dados chamadas Listas são ordenadas e podem ser modificadas. Elas permitem guardar uma série de itens, que podem ser de vários tipos de dados, até mesmo outras listas. Essas estruturas são criadas usando colchetes [] e separando seus elementos por vírgulas.</w:t>
+      </w:r>
+      <w:r>
+        <w:rPr>
+          <w:color w:val="000000"/>
+        </w:rPr>
+        <w:t xml:space="preserve"> Já as e</w:t>
+      </w:r>
+      <w:r>
+        <w:rPr>
+          <w:color w:val="000000"/>
+        </w:rPr>
+        <w:t>struturas de dados conhecidas como Dicionários são desordenadas e permitem vincular chaves e valores. Cada chave é exclusiva e seu correspondente valor pode ser de diferentes tipos. Eles são criados usando chaves {} e separando as chaves e valores com dois pontos.</w:t>
+      </w:r>
     </w:p>
     <w:p>
       <w:pPr>
@@ -4689,9 +5318,9 @@
       </w:r>
     </w:p>
     <w:sectPr>
-      <w:headerReference w:type="default" r:id="rId14"/>
-      <w:footerReference w:type="default" r:id="rId15"/>
-      <w:footerReference w:type="first" r:id="rId16"/>
+      <w:headerReference w:type="default" r:id="rId19"/>
+      <w:footerReference w:type="default" r:id="rId20"/>
+      <w:footerReference w:type="first" r:id="rId21"/>
       <w:pgSz w:w="11906" w:h="16838" w:code="9"/>
       <w:pgMar w:top="1418" w:right="1418" w:bottom="1418" w:left="1418" w:header="709" w:footer="709" w:gutter="0"/>
       <w:pgNumType w:start="2"/>

</xml_diff>

<commit_message>
Estrutura de dados e importação dos livros
</commit_message>
<xml_diff>
--- a/Resultados Preliminares - Vinicius Andrade Lopes.docx
+++ b/Resultados Preliminares - Vinicius Andrade Lopes.docx
@@ -2815,11 +2815,17 @@
       <w:r>
         <w:t xml:space="preserve"> e linguagem de programação </w:t>
       </w:r>
+      <w:r>
+        <w:t>“</w:t>
+      </w:r>
       <w:proofErr w:type="spellStart"/>
       <w:r>
         <w:t>python</w:t>
       </w:r>
       <w:proofErr w:type="spellEnd"/>
+      <w:r>
+        <w:t>”</w:t>
+      </w:r>
       <w:r>
         <w:t xml:space="preserve">, </w:t>
       </w:r>
@@ -3006,23 +3012,7 @@
           <w:sz w:val="22"/>
           <w:szCs w:val="22"/>
         </w:rPr>
-        <w:t xml:space="preserve">Figura </w:t>
-      </w:r>
-      <w:r>
-        <w:rPr>
-          <w:rFonts w:ascii="ArialMT" w:hAnsi="ArialMT"/>
-          <w:sz w:val="22"/>
-          <w:szCs w:val="22"/>
-        </w:rPr>
-        <w:t>3</w:t>
-      </w:r>
-      <w:r>
-        <w:rPr>
-          <w:rFonts w:ascii="ArialMT" w:hAnsi="ArialMT"/>
-          <w:sz w:val="22"/>
-          <w:szCs w:val="22"/>
-        </w:rPr>
-        <w:t xml:space="preserve">. </w:t>
+        <w:t xml:space="preserve">Figura 3. </w:t>
       </w:r>
       <w:r>
         <w:rPr>
@@ -3150,7 +3140,7 @@
           <w:sz w:val="22"/>
           <w:szCs w:val="22"/>
         </w:rPr>
-        <w:t xml:space="preserve">Figura </w:t>
+        <w:t xml:space="preserve">Figura 4. </w:t>
       </w:r>
       <w:r>
         <w:rPr>
@@ -3158,7 +3148,7 @@
           <w:sz w:val="22"/>
           <w:szCs w:val="22"/>
         </w:rPr>
-        <w:t>4</w:t>
+        <w:t>“Download” de todos os módulos contidos na biblioteca NLTK</w:t>
       </w:r>
       <w:r>
         <w:rPr>
@@ -3166,7 +3156,7 @@
           <w:sz w:val="22"/>
           <w:szCs w:val="22"/>
         </w:rPr>
-        <w:t xml:space="preserve">. </w:t>
+        <w:t xml:space="preserve"> </w:t>
       </w:r>
       <w:r>
         <w:rPr>
@@ -3174,22 +3164,6 @@
           <w:sz w:val="22"/>
           <w:szCs w:val="22"/>
         </w:rPr>
-        <w:t>“Download” de todos os módulos contidos na biblioteca NLTK</w:t>
-      </w:r>
-      <w:r>
-        <w:rPr>
-          <w:rFonts w:ascii="ArialMT" w:hAnsi="ArialMT"/>
-          <w:sz w:val="22"/>
-          <w:szCs w:val="22"/>
-        </w:rPr>
-        <w:t xml:space="preserve"> </w:t>
-      </w:r>
-      <w:r>
-        <w:rPr>
-          <w:rFonts w:ascii="ArialMT" w:hAnsi="ArialMT"/>
-          <w:sz w:val="22"/>
-          <w:szCs w:val="22"/>
-        </w:rPr>
         <w:br/>
         <w:t>Fonte: Elaborada pelo autor do projeto (2023)</w:t>
       </w:r>
@@ -3490,19 +3464,7 @@
         <w:rPr>
           <w:color w:val="000000"/>
         </w:rPr>
-        <w:t xml:space="preserve">A biblioteca NLTK disponibiliza alguns conteúdos em português, como obras do escritor Joaquin Maria Machado de Assis. Executando o trecho de código apresentado na Figura </w:t>
-      </w:r>
-      <w:r>
-        <w:rPr>
-          <w:color w:val="000000"/>
-        </w:rPr>
-        <w:t>6</w:t>
-      </w:r>
-      <w:r>
-        <w:rPr>
-          <w:color w:val="000000"/>
-        </w:rPr>
-        <w:t>, é possível visualizar algumas das obras disponibilizadas publicamente</w:t>
+        <w:t>A biblioteca NLTK disponibiliza alguns conteúdos em português, como obras do escritor Joaquin Maria Machado de Assis. Executando o trecho de código apresentado na Figura 6, é possível visualizar algumas das obras disponibilizadas publicamente</w:t>
       </w:r>
       <w:r>
         <w:rPr>
@@ -3717,39 +3679,7 @@
           <w:sz w:val="22"/>
           <w:szCs w:val="22"/>
         </w:rPr>
-        <w:t xml:space="preserve">Figura </w:t>
-      </w:r>
-      <w:r>
-        <w:rPr>
-          <w:rFonts w:ascii="ArialMT" w:hAnsi="ArialMT"/>
-          <w:sz w:val="22"/>
-          <w:szCs w:val="22"/>
-        </w:rPr>
-        <w:t>6</w:t>
-      </w:r>
-      <w:r>
-        <w:rPr>
-          <w:rFonts w:ascii="ArialMT" w:hAnsi="ArialMT"/>
-          <w:sz w:val="22"/>
-          <w:szCs w:val="22"/>
-        </w:rPr>
-        <w:t xml:space="preserve">. </w:t>
-      </w:r>
-      <w:r>
-        <w:rPr>
-          <w:rFonts w:ascii="ArialMT" w:hAnsi="ArialMT"/>
-          <w:sz w:val="22"/>
-          <w:szCs w:val="22"/>
-        </w:rPr>
-        <w:t>Identificação das obras contidas no corpus Machado da biblioteca NLTK</w:t>
-      </w:r>
-      <w:r>
-        <w:rPr>
-          <w:rFonts w:ascii="ArialMT" w:hAnsi="ArialMT"/>
-          <w:sz w:val="22"/>
-          <w:szCs w:val="22"/>
-        </w:rPr>
-        <w:t xml:space="preserve"> </w:t>
+        <w:t xml:space="preserve">Figura 6. Identificação das obras contidas no corpus Machado da biblioteca NLTK </w:t>
       </w:r>
       <w:r>
         <w:rPr>
@@ -3945,7 +3875,7 @@
           <w:sz w:val="22"/>
           <w:szCs w:val="22"/>
         </w:rPr>
-        <w:t xml:space="preserve">Figura </w:t>
+        <w:t>Figura 7.  Visualização das informações contidas no conjunto de dados textuais</w:t>
       </w:r>
       <w:r>
         <w:rPr>
@@ -3953,23 +3883,314 @@
           <w:sz w:val="22"/>
           <w:szCs w:val="22"/>
         </w:rPr>
-        <w:t>7</w:t>
-      </w:r>
-      <w:r>
+        <w:br/>
+        <w:t>Fonte: Elaborada pelo autor do projeto (2023)</w:t>
+      </w:r>
+    </w:p>
+    <w:p>
+      <w:pPr>
+        <w:pStyle w:val="PargrafodaLista"/>
+        <w:spacing w:line="360" w:lineRule="auto"/>
+        <w:ind w:left="0" w:firstLine="709"/>
+        <w:rPr>
+          <w:color w:val="000000"/>
+        </w:rPr>
+      </w:pPr>
+      <w:r>
+        <w:rPr>
+          <w:color w:val="000000"/>
+        </w:rPr>
+        <w:t>No entanto, devido a diversidade proporcionada pela biblioteca NLTK, é possível utilizar todas as funç</w:t>
+      </w:r>
+      <w:r>
+        <w:rPr>
+          <w:rFonts w:hint="eastAsia"/>
+          <w:color w:val="000000"/>
+        </w:rPr>
+        <w:t>õ</w:t>
+      </w:r>
+      <w:r>
+        <w:rPr>
+          <w:color w:val="000000"/>
+        </w:rPr>
+        <w:t xml:space="preserve">es em </w:t>
+      </w:r>
+      <w:r>
+        <w:rPr>
+          <w:color w:val="000000"/>
+        </w:rPr>
+        <w:t xml:space="preserve">uma </w:t>
+      </w:r>
+      <w:r>
+        <w:rPr>
+          <w:color w:val="000000"/>
+        </w:rPr>
+        <w:t>base de dados textuais externa. Basicamente, é possível realizar a leitura das informações contidas em um arquivo .</w:t>
+      </w:r>
+      <w:proofErr w:type="spellStart"/>
+      <w:r>
+        <w:rPr>
+          <w:color w:val="000000"/>
+        </w:rPr>
+        <w:t>txt</w:t>
+      </w:r>
+      <w:proofErr w:type="spellEnd"/>
+      <w:r>
+        <w:rPr>
+          <w:color w:val="000000"/>
+        </w:rPr>
+        <w:t>, por exemplo, e utilizar a parte analítica da biblioteca para obter “insights”</w:t>
+      </w:r>
+      <w:r>
+        <w:rPr>
+          <w:color w:val="000000"/>
+        </w:rPr>
+        <w:t xml:space="preserve"> desses dados</w:t>
+      </w:r>
+      <w:r>
+        <w:rPr>
+          <w:color w:val="000000"/>
+        </w:rPr>
+        <w:t>.</w:t>
+      </w:r>
+      <w:r>
+        <w:rPr>
+          <w:color w:val="000000"/>
+        </w:rPr>
+        <w:t xml:space="preserve"> </w:t>
+      </w:r>
+      <w:r>
+        <w:rPr>
+          <w:color w:val="000000"/>
+        </w:rPr>
+        <w:t>O funcionamento de leitura de arquivos .</w:t>
+      </w:r>
+      <w:proofErr w:type="spellStart"/>
+      <w:r>
+        <w:rPr>
+          <w:color w:val="000000"/>
+        </w:rPr>
+        <w:t>txt</w:t>
+      </w:r>
+      <w:proofErr w:type="spellEnd"/>
+      <w:r>
+        <w:rPr>
+          <w:color w:val="000000"/>
+        </w:rPr>
+        <w:t xml:space="preserve"> por uma linguagem de programação é linear, iniciando pela abertura do arquivo em si e, em seguida, realizando a leitura das informações contidas no arquivo, linha por linha. Após esse processo, é necessário armazenar as informações em um estrutura de dados apropriada, como uma lista ou dicionário.</w:t>
+      </w:r>
+    </w:p>
+    <w:p>
+      <w:pPr>
+        <w:pStyle w:val="PargrafodaLista"/>
+        <w:spacing w:line="360" w:lineRule="auto"/>
+        <w:ind w:left="0" w:firstLine="709"/>
+        <w:rPr>
+          <w:color w:val="000000"/>
+        </w:rPr>
+      </w:pPr>
+      <w:r>
+        <w:rPr>
+          <w:color w:val="000000"/>
+        </w:rPr>
+        <w:t>E</w:t>
+      </w:r>
+      <w:r>
+        <w:rPr>
+          <w:color w:val="000000"/>
+        </w:rPr>
+        <w:t>struturas de dados são tipos especiais de dados que permitem armazenar e manipular informações de maneira eficiente.</w:t>
+      </w:r>
+      <w:r>
+        <w:rPr>
+          <w:color w:val="000000"/>
+        </w:rPr>
+        <w:t xml:space="preserve"> </w:t>
+      </w:r>
+      <w:r>
+        <w:rPr>
+          <w:color w:val="000000"/>
+        </w:rPr>
+        <w:t>Estruturas de dados chamadas Listas são ordenadas e podem ser modificadas. Elas permitem guardar uma série de itens, que podem ser de vários tipos de dados, até mesmo outras listas. Essas estruturas são criadas usando colchetes [] e separando seus elementos por vírgulas.</w:t>
+      </w:r>
+      <w:r>
+        <w:rPr>
+          <w:color w:val="000000"/>
+        </w:rPr>
+        <w:t xml:space="preserve"> Já as e</w:t>
+      </w:r>
+      <w:r>
+        <w:rPr>
+          <w:color w:val="000000"/>
+        </w:rPr>
+        <w:t>struturas de dados conhecidas como Dicionários são desordenadas e permitem vincular chaves e valores. Cada chave é exclusiva e seu correspondente valor pode ser de diferentes tipos. Eles são criados usando chaves {} e separando as chaves e valores com dois pontos.</w:t>
+      </w:r>
+      <w:r>
+        <w:rPr>
+          <w:color w:val="000000"/>
+        </w:rPr>
+        <w:t xml:space="preserve"> </w:t>
+      </w:r>
+      <w:r>
+        <w:rPr>
+          <w:color w:val="000000"/>
+        </w:rPr>
+        <w:t xml:space="preserve">Uma </w:t>
+      </w:r>
+      <w:proofErr w:type="spellStart"/>
+      <w:r>
+        <w:rPr>
+          <w:color w:val="000000"/>
+        </w:rPr>
+        <w:t>tupla</w:t>
+      </w:r>
+      <w:proofErr w:type="spellEnd"/>
+      <w:r>
+        <w:rPr>
+          <w:color w:val="000000"/>
+        </w:rPr>
+        <w:t xml:space="preserve"> é uma coleção imutável de elementos que podem ser de tipos diferentes</w:t>
+      </w:r>
+      <w:r>
+        <w:rPr>
+          <w:color w:val="000000"/>
+        </w:rPr>
+        <w:t>, e são criadas usando os parênteses</w:t>
+      </w:r>
+      <w:r>
+        <w:rPr>
+          <w:color w:val="000000"/>
+        </w:rPr>
+        <w:t xml:space="preserve"> </w:t>
+      </w:r>
+      <w:r>
+        <w:rPr>
+          <w:color w:val="000000"/>
+        </w:rPr>
+        <w:lastRenderedPageBreak/>
+        <w:t>()</w:t>
+      </w:r>
+      <w:r>
+        <w:rPr>
+          <w:color w:val="000000"/>
+        </w:rPr>
+        <w:t>.</w:t>
+      </w:r>
+      <w:r>
+        <w:rPr>
+          <w:color w:val="000000"/>
+        </w:rPr>
+        <w:t xml:space="preserve"> Essas informações podem ser encontradas no site oficial da linguagem “</w:t>
+      </w:r>
+      <w:proofErr w:type="spellStart"/>
+      <w:r>
+        <w:rPr>
+          <w:color w:val="000000"/>
+        </w:rPr>
+        <w:t>python</w:t>
+      </w:r>
+      <w:proofErr w:type="spellEnd"/>
+      <w:r>
+        <w:rPr>
+          <w:color w:val="000000"/>
+        </w:rPr>
+        <w:t>”</w:t>
+      </w:r>
+      <w:r>
+        <w:rPr>
+          <w:rStyle w:val="Refdenotaderodap"/>
+          <w:color w:val="000000"/>
+        </w:rPr>
+        <w:footnoteReference w:id="6"/>
+      </w:r>
+      <w:r>
+        <w:rPr>
+          <w:color w:val="000000"/>
+        </w:rPr>
+        <w:t>.</w:t>
+      </w:r>
+      <w:r>
+        <w:rPr>
+          <w:color w:val="000000"/>
+        </w:rPr>
+        <w:t xml:space="preserve"> A imagem a seguir mostra esses tipos de estrutura na prática.</w:t>
+      </w:r>
+    </w:p>
+    <w:p>
+      <w:pPr>
+        <w:spacing w:line="360" w:lineRule="auto"/>
+        <w:rPr>
+          <w:color w:val="000000"/>
+        </w:rPr>
+      </w:pPr>
+    </w:p>
+    <w:p>
+      <w:pPr>
+        <w:spacing w:line="360" w:lineRule="auto"/>
+      </w:pPr>
+      <w:r>
+        <w:rPr>
+          <w:noProof/>
+        </w:rPr>
+        <w:drawing>
+          <wp:inline distT="0" distB="0" distL="0" distR="0" wp14:anchorId="1B9A3820" wp14:editId="76BCF3D8">
+            <wp:extent cx="5759450" cy="684530"/>
+            <wp:effectExtent l="0" t="0" r="6350" b="1270"/>
+            <wp:docPr id="8" name="Imagem 8"/>
+            <wp:cNvGraphicFramePr>
+              <a:graphicFrameLocks xmlns:a="http://schemas.openxmlformats.org/drawingml/2006/main" noChangeAspect="1"/>
+            </wp:cNvGraphicFramePr>
+            <a:graphic xmlns:a="http://schemas.openxmlformats.org/drawingml/2006/main">
+              <a:graphicData uri="http://schemas.openxmlformats.org/drawingml/2006/picture">
+                <pic:pic xmlns:pic="http://schemas.openxmlformats.org/drawingml/2006/picture">
+                  <pic:nvPicPr>
+                    <pic:cNvPr id="8" name="Imagem 8"/>
+                    <pic:cNvPicPr/>
+                  </pic:nvPicPr>
+                  <pic:blipFill>
+                    <a:blip r:embed="rId19" cstate="print">
+                      <a:extLst>
+                        <a:ext uri="{28A0092B-C50C-407E-A947-70E740481C1C}">
+                          <a14:useLocalDpi xmlns:a14="http://schemas.microsoft.com/office/drawing/2010/main" val="0"/>
+                        </a:ext>
+                      </a:extLst>
+                    </a:blip>
+                    <a:stretch>
+                      <a:fillRect/>
+                    </a:stretch>
+                  </pic:blipFill>
+                  <pic:spPr>
+                    <a:xfrm>
+                      <a:off x="0" y="0"/>
+                      <a:ext cx="5759450" cy="684530"/>
+                    </a:xfrm>
+                    <a:prstGeom prst="rect">
+                      <a:avLst/>
+                    </a:prstGeom>
+                  </pic:spPr>
+                </pic:pic>
+              </a:graphicData>
+            </a:graphic>
+          </wp:inline>
+        </w:drawing>
+      </w:r>
+    </w:p>
+    <w:p>
+      <w:pPr>
+        <w:pStyle w:val="NormalWeb"/>
         <w:rPr>
           <w:rFonts w:ascii="ArialMT" w:hAnsi="ArialMT"/>
           <w:sz w:val="22"/>
           <w:szCs w:val="22"/>
         </w:rPr>
-        <w:t xml:space="preserve">.  </w:t>
-      </w:r>
+      </w:pPr>
       <w:r>
         <w:rPr>
           <w:rFonts w:ascii="ArialMT" w:hAnsi="ArialMT"/>
           <w:sz w:val="22"/>
           <w:szCs w:val="22"/>
         </w:rPr>
-        <w:t>Visualização das informações contidas no conjunto de dados textuais</w:t>
+        <w:t xml:space="preserve">Figura </w:t>
       </w:r>
       <w:r>
         <w:rPr>
@@ -3977,6 +4198,30 @@
           <w:sz w:val="22"/>
           <w:szCs w:val="22"/>
         </w:rPr>
+        <w:t>8</w:t>
+      </w:r>
+      <w:r>
+        <w:rPr>
+          <w:rFonts w:ascii="ArialMT" w:hAnsi="ArialMT"/>
+          <w:sz w:val="22"/>
+          <w:szCs w:val="22"/>
+        </w:rPr>
+        <w:t xml:space="preserve">.  </w:t>
+      </w:r>
+      <w:r>
+        <w:rPr>
+          <w:rFonts w:ascii="ArialMT" w:hAnsi="ArialMT"/>
+          <w:sz w:val="22"/>
+          <w:szCs w:val="22"/>
+        </w:rPr>
+        <w:t>Exemplos de estruturas de dados utilizando a linguagem de programação Python</w:t>
+      </w:r>
+      <w:r>
+        <w:rPr>
+          <w:rFonts w:ascii="ArialMT" w:hAnsi="ArialMT"/>
+          <w:sz w:val="22"/>
+          <w:szCs w:val="22"/>
+        </w:rPr>
         <w:br/>
         <w:t>Fonte: Elaborada pelo autor do projeto (2023)</w:t>
       </w:r>
@@ -3994,38 +4239,56 @@
         <w:rPr>
           <w:color w:val="000000"/>
         </w:rPr>
-        <w:t>No entanto, devido a diversidade proporcionada pela biblioteca NLTK, é possível utilizar todas as funç</w:t>
-      </w:r>
-      <w:r>
-        <w:rPr>
-          <w:rFonts w:hint="eastAsia"/>
-          <w:color w:val="000000"/>
-        </w:rPr>
-        <w:t>õ</w:t>
-      </w:r>
-      <w:r>
-        <w:rPr>
-          <w:color w:val="000000"/>
-        </w:rPr>
-        <w:t xml:space="preserve">es em </w:t>
-      </w:r>
-      <w:r>
-        <w:rPr>
-          <w:color w:val="000000"/>
-        </w:rPr>
-        <w:t xml:space="preserve">uma </w:t>
-      </w:r>
-      <w:r>
-        <w:rPr>
-          <w:color w:val="000000"/>
-        </w:rPr>
-        <w:t>base de dados textuais externa. Basicamente, é possível realizar a leitura das informações contidas em um arquivo .</w:t>
+        <w:t xml:space="preserve">Sendo assim, seguindo a codificação do script que realiza o processamento de linguagem natural, a próxima etapa contém o caminho onde será possível acessar os arquivos textuais que vão ser lidos e analisados. Como a plataforma Google </w:t>
       </w:r>
       <w:proofErr w:type="spellStart"/>
       <w:r>
         <w:rPr>
           <w:color w:val="000000"/>
         </w:rPr>
+        <w:t>Colab</w:t>
+      </w:r>
+      <w:proofErr w:type="spellEnd"/>
+      <w:r>
+        <w:rPr>
+          <w:color w:val="000000"/>
+        </w:rPr>
+        <w:t xml:space="preserve"> está sendo utilizada para o desenvolvimento deste projeto, a integração com outra ferramenta de armazenamento de arquivos em nuvem, da mesma empresa, se faz mais adequada para o proposito descrito. Essa ferramenta é o Google Drive</w:t>
+      </w:r>
+      <w:r>
+        <w:rPr>
+          <w:rStyle w:val="Refdenotaderodap"/>
+          <w:color w:val="000000"/>
+        </w:rPr>
+        <w:footnoteReference w:id="7"/>
+      </w:r>
+      <w:r>
+        <w:rPr>
+          <w:color w:val="000000"/>
+        </w:rPr>
+        <w:t>.</w:t>
+      </w:r>
+    </w:p>
+    <w:p>
+      <w:pPr>
+        <w:pStyle w:val="PargrafodaLista"/>
+        <w:spacing w:line="360" w:lineRule="auto"/>
+        <w:ind w:left="0" w:firstLine="709"/>
+        <w:rPr>
+          <w:color w:val="000000"/>
+        </w:rPr>
+      </w:pPr>
+      <w:r>
+        <w:rPr>
+          <w:color w:val="000000"/>
+        </w:rPr>
+        <w:t>Com o Google Drive importado para o projeto, a próxima tarefa seria realizar a leitura de um arquivo .</w:t>
+      </w:r>
+      <w:proofErr w:type="spellStart"/>
+      <w:r>
+        <w:rPr>
+          <w:color w:val="000000"/>
+        </w:rPr>
         <w:t>txt</w:t>
       </w:r>
       <w:proofErr w:type="spellEnd"/>
@@ -4033,46 +4296,166 @@
         <w:rPr>
           <w:color w:val="000000"/>
         </w:rPr>
-        <w:t>, por exemplo, e utilizar a parte analítica da biblioteca para obter “insights”</w:t>
-      </w:r>
-      <w:r>
-        <w:rPr>
-          <w:color w:val="000000"/>
-        </w:rPr>
-        <w:t xml:space="preserve"> desses dados</w:t>
-      </w:r>
-      <w:r>
-        <w:rPr>
-          <w:color w:val="000000"/>
-        </w:rPr>
-        <w:t>.</w:t>
-      </w:r>
-      <w:r>
-        <w:rPr>
-          <w:color w:val="000000"/>
-        </w:rPr>
-        <w:t xml:space="preserve"> </w:t>
-      </w:r>
-      <w:r>
-        <w:rPr>
-          <w:color w:val="000000"/>
-        </w:rPr>
-        <w:t>O funcionamento de leitura de arquivos .</w:t>
+        <w:t xml:space="preserve"> que se encontra dentro de algum caminho. Sendo assim, os arquivos escolhidos para serem analisados são os livros da saga Harry Potter, elaborados pela escritora </w:t>
+      </w:r>
+      <w:r>
+        <w:rPr>
+          <w:color w:val="000000"/>
+        </w:rPr>
+        <w:t>Joanne Kathleen Rowling</w:t>
+      </w:r>
+      <w:r>
+        <w:rPr>
+          <w:color w:val="000000"/>
+        </w:rPr>
+        <w:t>, popularmente conhecida como J. K. Rowling.</w:t>
+      </w:r>
+    </w:p>
+    <w:p>
+      <w:pPr>
+        <w:spacing w:line="360" w:lineRule="auto"/>
+        <w:rPr>
+          <w:color w:val="000000"/>
+        </w:rPr>
+      </w:pPr>
+    </w:p>
+    <w:p>
+      <w:pPr>
+        <w:spacing w:line="360" w:lineRule="auto"/>
+      </w:pPr>
+      <w:r>
+        <w:rPr>
+          <w:noProof/>
+        </w:rPr>
+        <w:drawing>
+          <wp:inline distT="0" distB="0" distL="0" distR="0" wp14:anchorId="48B0A9D5" wp14:editId="256864D2">
+            <wp:extent cx="5759450" cy="2764790"/>
+            <wp:effectExtent l="0" t="0" r="6350" b="3810"/>
+            <wp:docPr id="15" name="Imagem 15" descr="Interface gráfica do usuário, Texto&#10;&#10;Descrição gerada automaticamente"/>
+            <wp:cNvGraphicFramePr>
+              <a:graphicFrameLocks xmlns:a="http://schemas.openxmlformats.org/drawingml/2006/main" noChangeAspect="1"/>
+            </wp:cNvGraphicFramePr>
+            <a:graphic xmlns:a="http://schemas.openxmlformats.org/drawingml/2006/main">
+              <a:graphicData uri="http://schemas.openxmlformats.org/drawingml/2006/picture">
+                <pic:pic xmlns:pic="http://schemas.openxmlformats.org/drawingml/2006/picture">
+                  <pic:nvPicPr>
+                    <pic:cNvPr id="15" name="Imagem 15" descr="Interface gráfica do usuário, Texto&#10;&#10;Descrição gerada automaticamente"/>
+                    <pic:cNvPicPr/>
+                  </pic:nvPicPr>
+                  <pic:blipFill>
+                    <a:blip r:embed="rId20" cstate="print">
+                      <a:extLst>
+                        <a:ext uri="{28A0092B-C50C-407E-A947-70E740481C1C}">
+                          <a14:useLocalDpi xmlns:a14="http://schemas.microsoft.com/office/drawing/2010/main" val="0"/>
+                        </a:ext>
+                      </a:extLst>
+                    </a:blip>
+                    <a:stretch>
+                      <a:fillRect/>
+                    </a:stretch>
+                  </pic:blipFill>
+                  <pic:spPr>
+                    <a:xfrm>
+                      <a:off x="0" y="0"/>
+                      <a:ext cx="5759450" cy="2764790"/>
+                    </a:xfrm>
+                    <a:prstGeom prst="rect">
+                      <a:avLst/>
+                    </a:prstGeom>
+                  </pic:spPr>
+                </pic:pic>
+              </a:graphicData>
+            </a:graphic>
+          </wp:inline>
+        </w:drawing>
+      </w:r>
+    </w:p>
+    <w:p>
+      <w:pPr>
+        <w:pStyle w:val="NormalWeb"/>
+        <w:rPr>
+          <w:rFonts w:ascii="ArialMT" w:hAnsi="ArialMT"/>
+          <w:sz w:val="22"/>
+          <w:szCs w:val="22"/>
+        </w:rPr>
+      </w:pPr>
+      <w:r>
+        <w:rPr>
+          <w:rFonts w:ascii="ArialMT" w:hAnsi="ArialMT"/>
+          <w:sz w:val="22"/>
+          <w:szCs w:val="22"/>
+        </w:rPr>
+        <w:t xml:space="preserve">Figura </w:t>
+      </w:r>
+      <w:r>
+        <w:rPr>
+          <w:rFonts w:ascii="ArialMT" w:hAnsi="ArialMT"/>
+          <w:sz w:val="22"/>
+          <w:szCs w:val="22"/>
+        </w:rPr>
+        <w:t>9</w:t>
+      </w:r>
+      <w:r>
+        <w:rPr>
+          <w:rFonts w:ascii="ArialMT" w:hAnsi="ArialMT"/>
+          <w:sz w:val="22"/>
+          <w:szCs w:val="22"/>
+        </w:rPr>
+        <w:t xml:space="preserve">.  </w:t>
+      </w:r>
+      <w:r>
+        <w:rPr>
+          <w:rFonts w:ascii="ArialMT" w:hAnsi="ArialMT"/>
+          <w:sz w:val="22"/>
+          <w:szCs w:val="22"/>
+        </w:rPr>
+        <w:t>Leitura de arquivos .</w:t>
       </w:r>
       <w:proofErr w:type="spellStart"/>
       <w:r>
         <w:rPr>
-          <w:color w:val="000000"/>
+          <w:rFonts w:ascii="ArialMT" w:hAnsi="ArialMT"/>
+          <w:sz w:val="22"/>
+          <w:szCs w:val="22"/>
         </w:rPr>
         <w:t>txt</w:t>
       </w:r>
       <w:proofErr w:type="spellEnd"/>
       <w:r>
         <w:rPr>
-          <w:color w:val="000000"/>
-        </w:rPr>
-        <w:t xml:space="preserve"> por uma linguagem de programação é linear, iniciando pela abertura do arquivo em si e, em seguida, realizando a leitura das informações contidas no arquivo, linha por linha. Após esse processo, é necessário armazenar as informações em um estrutura de dados apropriada, como uma lista ou dicionário.</w:t>
-      </w:r>
+          <w:rFonts w:ascii="ArialMT" w:hAnsi="ArialMT"/>
+          <w:sz w:val="22"/>
+          <w:szCs w:val="22"/>
+        </w:rPr>
+        <w:t xml:space="preserve"> armazenados no Google Drive</w:t>
+      </w:r>
+      <w:r>
+        <w:rPr>
+          <w:rFonts w:ascii="ArialMT" w:hAnsi="ArialMT"/>
+          <w:sz w:val="22"/>
+          <w:szCs w:val="22"/>
+        </w:rPr>
+        <w:br/>
+        <w:t>Fonte: Elaborada pelo autor do projeto (2023)</w:t>
+      </w:r>
+    </w:p>
+    <w:p>
+      <w:pPr>
+        <w:pStyle w:val="NormalWeb"/>
+        <w:rPr>
+          <w:rFonts w:ascii="ArialMT" w:hAnsi="ArialMT"/>
+          <w:sz w:val="22"/>
+          <w:szCs w:val="22"/>
+        </w:rPr>
+      </w:pPr>
+    </w:p>
+    <w:p>
+      <w:pPr>
+        <w:spacing w:line="360" w:lineRule="auto"/>
+        <w:rPr>
+          <w:color w:val="000000"/>
+        </w:rPr>
+      </w:pPr>
     </w:p>
     <w:p>
       <w:pPr>
@@ -4083,42 +4466,6 @@
           <w:color w:val="000000"/>
         </w:rPr>
       </w:pPr>
-      <w:r>
-        <w:rPr>
-          <w:color w:val="000000"/>
-        </w:rPr>
-        <w:t>E</w:t>
-      </w:r>
-      <w:r>
-        <w:rPr>
-          <w:color w:val="000000"/>
-        </w:rPr>
-        <w:t>struturas de dados são tipos especiais de dados que permitem armazenar e manipular informações de maneira eficiente.</w:t>
-      </w:r>
-      <w:r>
-        <w:rPr>
-          <w:color w:val="000000"/>
-        </w:rPr>
-        <w:t xml:space="preserve"> </w:t>
-      </w:r>
-      <w:r>
-        <w:rPr>
-          <w:color w:val="000000"/>
-        </w:rPr>
-        <w:t>Estruturas de dados chamadas Listas são ordenadas e podem ser modificadas. Elas permitem guardar uma série de itens, que podem ser de vários tipos de dados, até mesmo outras listas. Essas estruturas são criadas usando colchetes [] e separando seus elementos por vírgulas.</w:t>
-      </w:r>
-      <w:r>
-        <w:rPr>
-          <w:color w:val="000000"/>
-        </w:rPr>
-        <w:t xml:space="preserve"> Já as e</w:t>
-      </w:r>
-      <w:r>
-        <w:rPr>
-          <w:color w:val="000000"/>
-        </w:rPr>
-        <w:t>struturas de dados conhecidas como Dicionários são desordenadas e permitem vincular chaves e valores. Cada chave é exclusiva e seu correspondente valor pode ser de diferentes tipos. Eles são criados usando chaves {} e separando as chaves e valores com dois pontos.</w:t>
-      </w:r>
     </w:p>
     <w:p>
       <w:pPr>
@@ -4182,7 +4529,6 @@
         <w:rPr>
           <w:bCs/>
         </w:rPr>
-        <w:lastRenderedPageBreak/>
         <w:t>Tópico obrigatório para</w:t>
       </w:r>
       <w:r>
@@ -4694,6 +5040,7 @@
           <w:rFonts w:eastAsia="Times New Roman"/>
           <w:lang w:val="en-US" w:eastAsia="pt-BR"/>
         </w:rPr>
+        <w:lastRenderedPageBreak/>
         <w:t xml:space="preserve">Dale, Robert; MOISL, Hermann; SOMERS, Harold (Ed.). Handbook of natural language processing. </w:t>
       </w:r>
       <w:r>
@@ -4782,7 +5129,6 @@
           <w:rFonts w:eastAsia="Times New Roman"/>
           <w:lang w:val="en-US" w:eastAsia="pt-BR"/>
         </w:rPr>
-        <w:lastRenderedPageBreak/>
         <w:t>GUNAWAN, Teddy Surya et al. Development of video-based emotion recognition using deep learning with Google Colab. TELKOMNIKA (Telecommunication Computing Electronics and Control), v. 18, n. 5, p. 2463-2471, 2020.</w:t>
       </w:r>
     </w:p>
@@ -5194,7 +5540,7 @@
         <w:jc w:val="left"/>
         <w:rPr>
           <w:rFonts w:eastAsia="Times New Roman"/>
-          <w:lang w:eastAsia="pt-BR"/>
+          <w:lang w:val="en-US" w:eastAsia="pt-BR"/>
         </w:rPr>
       </w:pPr>
       <w:r>
@@ -5255,9 +5601,36 @@
       <w:r>
         <w:rPr>
           <w:rFonts w:eastAsia="Times New Roman"/>
-          <w:lang w:eastAsia="pt-BR"/>
+          <w:lang w:val="en-US" w:eastAsia="pt-BR"/>
         </w:rPr>
         <w:t>1996.</w:t>
+      </w:r>
+    </w:p>
+    <w:p>
+      <w:pPr>
+        <w:spacing w:line="240" w:lineRule="auto"/>
+        <w:jc w:val="left"/>
+        <w:rPr>
+          <w:rFonts w:eastAsia="Times New Roman"/>
+          <w:lang w:val="en-US" w:eastAsia="pt-BR"/>
+        </w:rPr>
+      </w:pPr>
+    </w:p>
+    <w:p>
+      <w:pPr>
+        <w:spacing w:line="240" w:lineRule="auto"/>
+        <w:jc w:val="left"/>
+        <w:rPr>
+          <w:rFonts w:eastAsia="Times New Roman"/>
+          <w:lang w:val="en-US" w:eastAsia="pt-BR"/>
+        </w:rPr>
+      </w:pPr>
+      <w:r>
+        <w:rPr>
+          <w:rFonts w:eastAsia="Times New Roman"/>
+          <w:lang w:val="en-US" w:eastAsia="pt-BR"/>
+        </w:rPr>
+        <w:t>Python Software Foundation. (s.d.). Tutorial de Python [Documentação oficial]. Recuperado em 1º de fevereiro de 2023, de https://docs.python.org/3/tutorial/index.html</w:t>
       </w:r>
     </w:p>
     <w:p>
@@ -5287,6 +5660,7 @@
         <w:rPr>
           <w:b/>
         </w:rPr>
+        <w:lastRenderedPageBreak/>
         <w:t xml:space="preserve">Apêndice ou Anexo </w:t>
       </w:r>
       <w:r>
@@ -5318,9 +5692,9 @@
       </w:r>
     </w:p>
     <w:sectPr>
-      <w:headerReference w:type="default" r:id="rId19"/>
-      <w:footerReference w:type="default" r:id="rId20"/>
-      <w:footerReference w:type="first" r:id="rId21"/>
+      <w:headerReference w:type="default" r:id="rId21"/>
+      <w:footerReference w:type="default" r:id="rId22"/>
+      <w:footerReference w:type="first" r:id="rId23"/>
       <w:pgSz w:w="11906" w:h="16838" w:code="9"/>
       <w:pgMar w:top="1418" w:right="1418" w:bottom="1418" w:left="1418" w:header="709" w:footer="709" w:gutter="0"/>
       <w:pgNumType w:start="2"/>
@@ -5773,6 +6147,82 @@
           <w:t>http://machado.mec.gov.br/</w:t>
         </w:r>
       </w:hyperlink>
+    </w:p>
+  </w:footnote>
+  <w:footnote w:id="6">
+    <w:p>
+      <w:pPr>
+        <w:pStyle w:val="Textodenotaderodap"/>
+      </w:pPr>
+      <w:r>
+        <w:rPr>
+          <w:rStyle w:val="Refdenotaderodap"/>
+          <w:rFonts w:ascii="Arial" w:hAnsi="Arial" w:cs="Arial"/>
+          <w:sz w:val="18"/>
+          <w:szCs w:val="18"/>
+        </w:rPr>
+        <w:footnoteRef/>
+      </w:r>
+      <w:r>
+        <w:t xml:space="preserve"> </w:t>
+      </w:r>
+      <w:r>
+        <w:rPr>
+          <w:rFonts w:ascii="Arial" w:hAnsi="Arial" w:cs="Arial"/>
+          <w:sz w:val="18"/>
+          <w:szCs w:val="18"/>
+        </w:rPr>
+        <w:t xml:space="preserve">Python tutorial: </w:t>
+      </w:r>
+      <w:hyperlink r:id="rId5" w:tgtFrame="_new" w:history="1">
+        <w:r>
+          <w:rPr>
+            <w:rStyle w:val="Hyperlink"/>
+            <w:rFonts w:ascii="Arial" w:hAnsi="Arial" w:cs="Arial"/>
+            <w:sz w:val="18"/>
+            <w:szCs w:val="18"/>
+          </w:rPr>
+          <w:t>https://docs.python.org/3/tutorial/index.html</w:t>
+        </w:r>
+      </w:hyperlink>
+    </w:p>
+  </w:footnote>
+  <w:footnote w:id="7">
+    <w:p>
+      <w:pPr>
+        <w:pStyle w:val="Textodenotaderodap"/>
+        <w:rPr>
+          <w:rFonts w:ascii="Arial" w:hAnsi="Arial" w:cs="Arial"/>
+          <w:sz w:val="18"/>
+          <w:szCs w:val="18"/>
+        </w:rPr>
+      </w:pPr>
+      <w:r>
+        <w:rPr>
+          <w:rStyle w:val="Refdenotaderodap"/>
+          <w:rFonts w:ascii="Arial" w:hAnsi="Arial" w:cs="Arial"/>
+          <w:sz w:val="18"/>
+          <w:szCs w:val="18"/>
+        </w:rPr>
+        <w:footnoteRef/>
+      </w:r>
+      <w:r>
+        <w:rPr>
+          <w:rFonts w:ascii="Arial" w:hAnsi="Arial" w:cs="Arial"/>
+          <w:sz w:val="18"/>
+          <w:szCs w:val="18"/>
+        </w:rPr>
+        <w:t xml:space="preserve"> Disponível em: </w:t>
+      </w:r>
+      <w:r>
+        <w:rPr>
+          <w:rStyle w:val="Hyperlink"/>
+          <w:rFonts w:ascii="Arial" w:hAnsi="Arial" w:cs="Arial"/>
+          <w:sz w:val="18"/>
+          <w:szCs w:val="18"/>
+        </w:rPr>
+        <w:t>https://www.google.com/intl/pt-BR/drive/</w:t>
+      </w:r>
     </w:p>
   </w:footnote>
 </w:footnotes>

</xml_diff>

<commit_message>
Etapa de resultados preliminares em desenvolvimento
</commit_message>
<xml_diff>
--- a/Resultados Preliminares - Vinicius Andrade Lopes.docx
+++ b/Resultados Preliminares - Vinicius Andrade Lopes.docx
@@ -4385,23 +4385,25 @@
           <w:sz w:val="22"/>
           <w:szCs w:val="22"/>
         </w:rPr>
-        <w:t xml:space="preserve">Figura </w:t>
-      </w:r>
+        <w:t>Figura 9.  Leitura de arquivos .</w:t>
+      </w:r>
+      <w:proofErr w:type="spellStart"/>
       <w:r>
         <w:rPr>
           <w:rFonts w:ascii="ArialMT" w:hAnsi="ArialMT"/>
           <w:sz w:val="22"/>
           <w:szCs w:val="22"/>
         </w:rPr>
-        <w:t>9</w:t>
-      </w:r>
+        <w:t>txt</w:t>
+      </w:r>
+      <w:proofErr w:type="spellEnd"/>
       <w:r>
         <w:rPr>
           <w:rFonts w:ascii="ArialMT" w:hAnsi="ArialMT"/>
           <w:sz w:val="22"/>
           <w:szCs w:val="22"/>
         </w:rPr>
-        <w:t xml:space="preserve">.  </w:t>
+        <w:t xml:space="preserve"> armazenados no Google Drive</w:t>
       </w:r>
       <w:r>
         <w:rPr>
@@ -4409,49 +4411,194 @@
           <w:sz w:val="22"/>
           <w:szCs w:val="22"/>
         </w:rPr>
-        <w:t>Leitura de arquivos .</w:t>
-      </w:r>
-      <w:proofErr w:type="spellStart"/>
-      <w:r>
-        <w:rPr>
-          <w:rFonts w:ascii="ArialMT" w:hAnsi="ArialMT"/>
-          <w:sz w:val="22"/>
-          <w:szCs w:val="22"/>
-        </w:rPr>
-        <w:t>txt</w:t>
-      </w:r>
-      <w:proofErr w:type="spellEnd"/>
-      <w:r>
-        <w:rPr>
-          <w:rFonts w:ascii="ArialMT" w:hAnsi="ArialMT"/>
-          <w:sz w:val="22"/>
-          <w:szCs w:val="22"/>
-        </w:rPr>
-        <w:t xml:space="preserve"> armazenados no Google Drive</w:t>
-      </w:r>
-      <w:r>
-        <w:rPr>
-          <w:rFonts w:ascii="ArialMT" w:hAnsi="ArialMT"/>
-          <w:sz w:val="22"/>
-          <w:szCs w:val="22"/>
-        </w:rPr>
         <w:br/>
         <w:t>Fonte: Elaborada pelo autor do projeto (2023)</w:t>
       </w:r>
     </w:p>
     <w:p>
       <w:pPr>
-        <w:pStyle w:val="NormalWeb"/>
-        <w:rPr>
-          <w:rFonts w:ascii="ArialMT" w:hAnsi="ArialMT"/>
-          <w:sz w:val="22"/>
-          <w:szCs w:val="22"/>
-        </w:rPr>
-      </w:pPr>
-    </w:p>
-    <w:p>
-      <w:pPr>
-        <w:spacing w:line="360" w:lineRule="auto"/>
+        <w:pStyle w:val="PargrafodaLista"/>
+        <w:spacing w:line="360" w:lineRule="auto"/>
+        <w:ind w:left="0" w:firstLine="709"/>
+        <w:rPr>
+          <w:color w:val="000000"/>
+        </w:rPr>
+      </w:pPr>
+      <w:r>
+        <w:rPr>
+          <w:color w:val="000000"/>
+        </w:rPr>
+        <w:lastRenderedPageBreak/>
+        <w:t>Conforme demonstrado na Figura 9, é possível visualizar como funciona o processo de identificação dos arquivos em uma pasta alocada no Google Drive</w:t>
+      </w:r>
+      <w:r>
+        <w:rPr>
+          <w:color w:val="000000"/>
+        </w:rPr>
+        <w:t>.</w:t>
+      </w:r>
+      <w:r>
+        <w:rPr>
+          <w:color w:val="000000"/>
+        </w:rPr>
+        <w:t xml:space="preserve"> Algumas bibliotecas especificas da linguagem “</w:t>
+      </w:r>
+      <w:proofErr w:type="spellStart"/>
+      <w:r>
+        <w:rPr>
+          <w:color w:val="000000"/>
+        </w:rPr>
+        <w:t>python</w:t>
+      </w:r>
+      <w:proofErr w:type="spellEnd"/>
+      <w:r>
+        <w:rPr>
+          <w:color w:val="000000"/>
+        </w:rPr>
+        <w:t xml:space="preserve">” tiveram que ser importadas </w:t>
+      </w:r>
+      <w:r>
+        <w:rPr>
+          <w:color w:val="000000"/>
+        </w:rPr>
+        <w:t>para</w:t>
+      </w:r>
+      <w:r>
+        <w:rPr>
+          <w:color w:val="000000"/>
+        </w:rPr>
+        <w:t xml:space="preserve"> auxiliar nesse processo, como por exemplo</w:t>
+      </w:r>
+      <w:r>
+        <w:rPr>
+          <w:color w:val="000000"/>
+        </w:rPr>
+        <w:t xml:space="preserve"> </w:t>
+      </w:r>
+      <w:r>
+        <w:rPr>
+          <w:color w:val="000000"/>
+        </w:rPr>
+        <w:t xml:space="preserve">a importação da biblioteca “os”, </w:t>
+      </w:r>
+      <w:r>
+        <w:rPr>
+          <w:color w:val="000000"/>
+        </w:rPr>
+        <w:t>que fornece funcionalidades relacionadas ao sistema operacional, permitindo que o usuário realize manipulações de diretórios e arquivos, interação com outros sistemas de arquivos, acesso a algumas informações do sistema operacional, dentre outras atividades. No caso acima, foi utilizado a funcionalidade de navegar entre diretórios e listar quais arquivos estavam contidos na pasta em si.</w:t>
+      </w:r>
+      <w:r>
+        <w:rPr>
+          <w:color w:val="000000"/>
+        </w:rPr>
+        <w:t xml:space="preserve"> O retorno dessa solicitação foi uma estrutura de dados do tipo lista, contendo os nomes de todos os livros da saga Harry Potter.</w:t>
+      </w:r>
+    </w:p>
+    <w:p>
+      <w:pPr>
+        <w:pStyle w:val="PargrafodaLista"/>
+        <w:spacing w:line="360" w:lineRule="auto"/>
+        <w:ind w:left="0" w:firstLine="709"/>
+        <w:rPr>
+          <w:color w:val="000000"/>
+        </w:rPr>
+      </w:pPr>
+      <w:r>
+        <w:rPr>
+          <w:color w:val="000000"/>
+        </w:rPr>
+        <w:t xml:space="preserve">De acordo com Single (2017), </w:t>
+      </w:r>
+      <w:r>
+        <w:rPr>
+          <w:color w:val="000000"/>
+        </w:rPr>
+        <w:t>“</w:t>
+      </w:r>
+      <w:proofErr w:type="spellStart"/>
+      <w:r>
+        <w:rPr>
+          <w:color w:val="000000"/>
+        </w:rPr>
+        <w:t>s</w:t>
+      </w:r>
+      <w:r>
+        <w:rPr>
+          <w:color w:val="000000"/>
+        </w:rPr>
+        <w:t>topwords</w:t>
+      </w:r>
+      <w:proofErr w:type="spellEnd"/>
+      <w:r>
+        <w:rPr>
+          <w:color w:val="000000"/>
+        </w:rPr>
+        <w:t>”</w:t>
+      </w:r>
+      <w:r>
+        <w:rPr>
+          <w:color w:val="000000"/>
+        </w:rPr>
+        <w:t xml:space="preserve"> são termos comuns, como "e", "de", "um", "o", etc., que são desconsiderados em análises de linguagem natural porque não possuem um significado relevante. Essas palavras geralmente são removidas antes de realizar análises, pois a sua presença pode prejudicar resultados e usar recursos computacionais de forma desnecessária. A lista de </w:t>
+      </w:r>
+      <w:r>
+        <w:rPr>
+          <w:color w:val="000000"/>
+        </w:rPr>
+        <w:t>“</w:t>
+      </w:r>
+      <w:proofErr w:type="spellStart"/>
+      <w:r>
+        <w:rPr>
+          <w:color w:val="000000"/>
+        </w:rPr>
+        <w:t>stopwords</w:t>
+      </w:r>
+      <w:proofErr w:type="spellEnd"/>
+      <w:r>
+        <w:rPr>
+          <w:color w:val="000000"/>
+        </w:rPr>
+        <w:t>”</w:t>
+      </w:r>
+      <w:r>
+        <w:rPr>
+          <w:color w:val="000000"/>
+        </w:rPr>
+        <w:t xml:space="preserve"> pode ser diferente dependendo do idioma, objetivo e da aplicação da análise. O uso de </w:t>
+      </w:r>
+      <w:r>
+        <w:rPr>
+          <w:color w:val="000000"/>
+        </w:rPr>
+        <w:t>“</w:t>
+      </w:r>
+      <w:proofErr w:type="spellStart"/>
+      <w:r>
+        <w:rPr>
+          <w:color w:val="000000"/>
+        </w:rPr>
+        <w:t>stopwords</w:t>
+      </w:r>
+      <w:proofErr w:type="spellEnd"/>
+      <w:r>
+        <w:rPr>
+          <w:color w:val="000000"/>
+        </w:rPr>
+        <w:t>”</w:t>
+      </w:r>
+      <w:r>
+        <w:rPr>
+          <w:color w:val="000000"/>
+        </w:rPr>
+        <w:t xml:space="preserve"> é uma técnica importante para aprimorar a eficiência e precisão de muitos processos de análise de linguagem natural.</w:t>
+      </w:r>
+    </w:p>
+    <w:p>
+      <w:pPr>
+        <w:pStyle w:val="PargrafodaLista"/>
+        <w:spacing w:line="360" w:lineRule="auto"/>
+        <w:ind w:left="0" w:firstLine="709"/>
         <w:rPr>
           <w:color w:val="000000"/>
         </w:rPr>
@@ -4626,6 +4773,7 @@
         <w:rPr>
           <w:b/>
         </w:rPr>
+        <w:lastRenderedPageBreak/>
         <w:t>Referências</w:t>
       </w:r>
     </w:p>
@@ -5040,7 +5188,6 @@
           <w:rFonts w:eastAsia="Times New Roman"/>
           <w:lang w:val="en-US" w:eastAsia="pt-BR"/>
         </w:rPr>
-        <w:lastRenderedPageBreak/>
         <w:t xml:space="preserve">Dale, Robert; MOISL, Hermann; SOMERS, Harold (Ed.). Handbook of natural language processing. </w:t>
       </w:r>
       <w:r>
@@ -5347,6 +5494,7 @@
           <w:rFonts w:eastAsia="Times New Roman"/>
           <w:lang w:val="en-US" w:eastAsia="pt-BR"/>
         </w:rPr>
+        <w:lastRenderedPageBreak/>
         <w:t xml:space="preserve">JIANG, </w:t>
       </w:r>
       <w:proofErr w:type="spellStart"/>
@@ -5540,7 +5688,7 @@
         <w:jc w:val="left"/>
         <w:rPr>
           <w:rFonts w:eastAsia="Times New Roman"/>
-          <w:lang w:val="en-US" w:eastAsia="pt-BR"/>
+          <w:lang w:eastAsia="pt-BR"/>
         </w:rPr>
       </w:pPr>
       <w:r>
@@ -5601,7 +5749,7 @@
       <w:r>
         <w:rPr>
           <w:rFonts w:eastAsia="Times New Roman"/>
-          <w:lang w:val="en-US" w:eastAsia="pt-BR"/>
+          <w:lang w:eastAsia="pt-BR"/>
         </w:rPr>
         <w:t>1996.</w:t>
       </w:r>
@@ -5612,7 +5760,7 @@
         <w:jc w:val="left"/>
         <w:rPr>
           <w:rFonts w:eastAsia="Times New Roman"/>
-          <w:lang w:val="en-US" w:eastAsia="pt-BR"/>
+          <w:lang w:eastAsia="pt-BR"/>
         </w:rPr>
       </w:pPr>
     </w:p>
@@ -5629,6 +5777,49 @@
         <w:rPr>
           <w:rFonts w:eastAsia="Times New Roman"/>
           <w:lang w:val="en-US" w:eastAsia="pt-BR"/>
+        </w:rPr>
+        <w:t xml:space="preserve">SILGE, Julia; ROBINSON, David. Text mining with R: A tidy approach. " O'Reilly </w:t>
+      </w:r>
+      <w:proofErr w:type="gramStart"/>
+      <w:r>
+        <w:rPr>
+          <w:rFonts w:eastAsia="Times New Roman"/>
+          <w:lang w:val="en-US" w:eastAsia="pt-BR"/>
+        </w:rPr>
+        <w:t>Media</w:t>
+      </w:r>
+      <w:proofErr w:type="gramEnd"/>
+      <w:r>
+        <w:rPr>
+          <w:rFonts w:eastAsia="Times New Roman"/>
+          <w:lang w:val="en-US" w:eastAsia="pt-BR"/>
+        </w:rPr>
+        <w:t>, Inc.", 2017.</w:t>
+      </w:r>
+    </w:p>
+    <w:p>
+      <w:pPr>
+        <w:spacing w:line="240" w:lineRule="auto"/>
+        <w:jc w:val="left"/>
+        <w:rPr>
+          <w:rFonts w:eastAsia="Times New Roman"/>
+          <w:lang w:eastAsia="pt-BR"/>
+        </w:rPr>
+      </w:pPr>
+    </w:p>
+    <w:p>
+      <w:pPr>
+        <w:spacing w:line="240" w:lineRule="auto"/>
+        <w:jc w:val="left"/>
+        <w:rPr>
+          <w:rFonts w:eastAsia="Times New Roman"/>
+          <w:lang w:eastAsia="pt-BR"/>
+        </w:rPr>
+      </w:pPr>
+      <w:r>
+        <w:rPr>
+          <w:rFonts w:eastAsia="Times New Roman"/>
+          <w:lang w:eastAsia="pt-BR"/>
         </w:rPr>
         <w:t>Python Software Foundation. (s.d.). Tutorial de Python [Documentação oficial]. Recuperado em 1º de fevereiro de 2023, de https://docs.python.org/3/tutorial/index.html</w:t>
       </w:r>
@@ -5660,7 +5851,6 @@
         <w:rPr>
           <w:b/>
         </w:rPr>
-        <w:lastRenderedPageBreak/>
         <w:t xml:space="preserve">Apêndice ou Anexo </w:t>
       </w:r>
       <w:r>

</xml_diff>

<commit_message>
Implementação do livro nao processado e processado - Resultados preliminares
</commit_message>
<xml_diff>
--- a/Resultados Preliminares - Vinicius Andrade Lopes.docx
+++ b/Resultados Preliminares - Vinicius Andrade Lopes.docx
@@ -4328,10 +4328,10 @@
           <w:noProof/>
         </w:rPr>
         <w:drawing>
-          <wp:inline distT="0" distB="0" distL="0" distR="0" wp14:anchorId="48B0A9D5" wp14:editId="256864D2">
-            <wp:extent cx="5759450" cy="2764790"/>
-            <wp:effectExtent l="0" t="0" r="6350" b="3810"/>
-            <wp:docPr id="15" name="Imagem 15" descr="Interface gráfica do usuário, Texto&#10;&#10;Descrição gerada automaticamente"/>
+          <wp:inline distT="0" distB="0" distL="0" distR="0" wp14:anchorId="4D50D96D" wp14:editId="076C3F9C">
+            <wp:extent cx="5759450" cy="2752725"/>
+            <wp:effectExtent l="0" t="0" r="6350" b="3175"/>
+            <wp:docPr id="12" name="Imagem 12" descr="Interface gráfica do usuário, Texto, Aplicativo&#10;&#10;Descrição gerada automaticamente"/>
             <wp:cNvGraphicFramePr>
               <a:graphicFrameLocks xmlns:a="http://schemas.openxmlformats.org/drawingml/2006/main" noChangeAspect="1"/>
             </wp:cNvGraphicFramePr>
@@ -4339,7 +4339,7 @@
               <a:graphicData uri="http://schemas.openxmlformats.org/drawingml/2006/picture">
                 <pic:pic xmlns:pic="http://schemas.openxmlformats.org/drawingml/2006/picture">
                   <pic:nvPicPr>
-                    <pic:cNvPr id="15" name="Imagem 15" descr="Interface gráfica do usuário, Texto&#10;&#10;Descrição gerada automaticamente"/>
+                    <pic:cNvPr id="12" name="Imagem 12" descr="Interface gráfica do usuário, Texto, Aplicativo&#10;&#10;Descrição gerada automaticamente"/>
                     <pic:cNvPicPr/>
                   </pic:nvPicPr>
                   <pic:blipFill>
@@ -4357,7 +4357,7 @@
                   <pic:spPr>
                     <a:xfrm>
                       <a:off x="0" y="0"/>
-                      <a:ext cx="5759450" cy="2764790"/>
+                      <a:ext cx="5759450" cy="2752725"/>
                     </a:xfrm>
                     <a:prstGeom prst="rect">
                       <a:avLst/>
@@ -4429,19 +4429,7 @@
           <w:color w:val="000000"/>
         </w:rPr>
         <w:lastRenderedPageBreak/>
-        <w:t>Conforme demonstrado na Figura 9, é possível visualizar como funciona o processo de identificação dos arquivos em uma pasta alocada no Google Drive</w:t>
-      </w:r>
-      <w:r>
-        <w:rPr>
-          <w:color w:val="000000"/>
-        </w:rPr>
-        <w:t>.</w:t>
-      </w:r>
-      <w:r>
-        <w:rPr>
-          <w:color w:val="000000"/>
-        </w:rPr>
-        <w:t xml:space="preserve"> Algumas bibliotecas especificas da linguagem “</w:t>
+        <w:t>Conforme demonstrado na Figura 9, é possível visualizar como funciona o processo de identificação dos arquivos em uma pasta alocada no Google Drive. Algumas bibliotecas especificas da linguagem “</w:t>
       </w:r>
       <w:proofErr w:type="spellStart"/>
       <w:r>
@@ -4507,7 +4495,248 @@
         <w:rPr>
           <w:color w:val="000000"/>
         </w:rPr>
-        <w:t xml:space="preserve">De acordo com Single (2017), </w:t>
+        <w:t xml:space="preserve">Com os arquivos instanciados no projeto, é possível “printar” uma cadeia de caracteres e visualizar como os dados textuais estão estruturados nesse arquivo. A Figura </w:t>
+      </w:r>
+      <w:r>
+        <w:rPr>
+          <w:color w:val="000000"/>
+        </w:rPr>
+        <w:t>10</w:t>
+      </w:r>
+      <w:r>
+        <w:rPr>
+          <w:color w:val="000000"/>
+        </w:rPr>
+        <w:t xml:space="preserve"> mostra exatamente essa questão.</w:t>
+      </w:r>
+    </w:p>
+    <w:p>
+      <w:pPr>
+        <w:pStyle w:val="PargrafodaLista"/>
+        <w:spacing w:line="360" w:lineRule="auto"/>
+        <w:ind w:left="0" w:firstLine="709"/>
+        <w:rPr>
+          <w:color w:val="000000"/>
+        </w:rPr>
+      </w:pPr>
+    </w:p>
+    <w:p>
+      <w:pPr>
+        <w:spacing w:line="360" w:lineRule="auto"/>
+      </w:pPr>
+      <w:r>
+        <w:rPr>
+          <w:noProof/>
+        </w:rPr>
+        <w:drawing>
+          <wp:inline distT="0" distB="0" distL="0" distR="0" wp14:anchorId="0C425DF9" wp14:editId="42E3E3F8">
+            <wp:extent cx="5759450" cy="1014730"/>
+            <wp:effectExtent l="0" t="0" r="6350" b="1270"/>
+            <wp:docPr id="17" name="Imagem 17" descr="Texto&#10;&#10;Descrição gerada automaticamente com confiança média"/>
+            <wp:cNvGraphicFramePr>
+              <a:graphicFrameLocks xmlns:a="http://schemas.openxmlformats.org/drawingml/2006/main" noChangeAspect="1"/>
+            </wp:cNvGraphicFramePr>
+            <a:graphic xmlns:a="http://schemas.openxmlformats.org/drawingml/2006/main">
+              <a:graphicData uri="http://schemas.openxmlformats.org/drawingml/2006/picture">
+                <pic:pic xmlns:pic="http://schemas.openxmlformats.org/drawingml/2006/picture">
+                  <pic:nvPicPr>
+                    <pic:cNvPr id="17" name="Imagem 17" descr="Texto&#10;&#10;Descrição gerada automaticamente com confiança média"/>
+                    <pic:cNvPicPr/>
+                  </pic:nvPicPr>
+                  <pic:blipFill>
+                    <a:blip r:embed="rId21" cstate="print">
+                      <a:extLst>
+                        <a:ext uri="{28A0092B-C50C-407E-A947-70E740481C1C}">
+                          <a14:useLocalDpi xmlns:a14="http://schemas.microsoft.com/office/drawing/2010/main" val="0"/>
+                        </a:ext>
+                      </a:extLst>
+                    </a:blip>
+                    <a:stretch>
+                      <a:fillRect/>
+                    </a:stretch>
+                  </pic:blipFill>
+                  <pic:spPr>
+                    <a:xfrm>
+                      <a:off x="0" y="0"/>
+                      <a:ext cx="5759450" cy="1014730"/>
+                    </a:xfrm>
+                    <a:prstGeom prst="rect">
+                      <a:avLst/>
+                    </a:prstGeom>
+                  </pic:spPr>
+                </pic:pic>
+              </a:graphicData>
+            </a:graphic>
+          </wp:inline>
+        </w:drawing>
+      </w:r>
+    </w:p>
+    <w:p>
+      <w:pPr>
+        <w:pStyle w:val="NormalWeb"/>
+        <w:rPr>
+          <w:rFonts w:ascii="ArialMT" w:hAnsi="ArialMT"/>
+          <w:sz w:val="22"/>
+          <w:szCs w:val="22"/>
+        </w:rPr>
+      </w:pPr>
+      <w:r>
+        <w:rPr>
+          <w:rFonts w:ascii="ArialMT" w:hAnsi="ArialMT"/>
+          <w:sz w:val="22"/>
+          <w:szCs w:val="22"/>
+        </w:rPr>
+        <w:t xml:space="preserve">Figura </w:t>
+      </w:r>
+      <w:r>
+        <w:rPr>
+          <w:rFonts w:ascii="ArialMT" w:hAnsi="ArialMT"/>
+          <w:sz w:val="22"/>
+          <w:szCs w:val="22"/>
+        </w:rPr>
+        <w:t>10</w:t>
+      </w:r>
+      <w:r>
+        <w:rPr>
+          <w:rFonts w:ascii="ArialMT" w:hAnsi="ArialMT"/>
+          <w:sz w:val="22"/>
+          <w:szCs w:val="22"/>
+        </w:rPr>
+        <w:t xml:space="preserve">.  </w:t>
+      </w:r>
+      <w:r>
+        <w:rPr>
+          <w:rFonts w:ascii="ArialMT" w:hAnsi="ArialMT"/>
+          <w:sz w:val="22"/>
+          <w:szCs w:val="22"/>
+        </w:rPr>
+        <w:t>“Print” de uma parte do livro Harry Potter e a Pedra Filosofal</w:t>
+      </w:r>
+      <w:r>
+        <w:rPr>
+          <w:rFonts w:ascii="ArialMT" w:hAnsi="ArialMT"/>
+          <w:sz w:val="22"/>
+          <w:szCs w:val="22"/>
+        </w:rPr>
+        <w:t xml:space="preserve"> sem nenhuma aplicação de pré-processamento</w:t>
+      </w:r>
+      <w:r>
+        <w:rPr>
+          <w:rFonts w:ascii="ArialMT" w:hAnsi="ArialMT"/>
+          <w:sz w:val="22"/>
+          <w:szCs w:val="22"/>
+        </w:rPr>
+        <w:br/>
+        <w:t>Fonte: Elaborada pelo autor do projeto (2023)</w:t>
+      </w:r>
+    </w:p>
+    <w:p>
+      <w:pPr>
+        <w:pStyle w:val="PargrafodaLista"/>
+        <w:spacing w:line="360" w:lineRule="auto"/>
+        <w:ind w:left="0" w:firstLine="709"/>
+        <w:rPr>
+          <w:color w:val="000000"/>
+        </w:rPr>
+      </w:pPr>
+      <w:r>
+        <w:rPr>
+          <w:color w:val="000000"/>
+        </w:rPr>
+        <w:t>Como pode ser visto, os dados textuais dentro do arquivo estão com diversos caracteres que podem interferir na parte analítica do projeto. Nesse caso, para remover essas informações, o ideal é fazer um pré-processamento dos dados realizando todas as limpezas necessárias dessas informações irrelevantes.</w:t>
+      </w:r>
+    </w:p>
+    <w:p>
+      <w:pPr>
+        <w:pStyle w:val="PargrafodaLista"/>
+        <w:spacing w:line="360" w:lineRule="auto"/>
+        <w:ind w:left="0" w:firstLine="709"/>
+        <w:rPr>
+          <w:color w:val="000000"/>
+        </w:rPr>
+      </w:pPr>
+      <w:r>
+        <w:rPr>
+          <w:color w:val="000000"/>
+        </w:rPr>
+        <w:t>Para fazer o pré-processamento ideal para esse projeto, foi executado uma função interna da linguagem “</w:t>
+      </w:r>
+      <w:proofErr w:type="spellStart"/>
+      <w:r>
+        <w:rPr>
+          <w:color w:val="000000"/>
+        </w:rPr>
+        <w:t>python</w:t>
+      </w:r>
+      <w:proofErr w:type="spellEnd"/>
+      <w:r>
+        <w:rPr>
+          <w:color w:val="000000"/>
+        </w:rPr>
+        <w:t>” para deixar todas as letras minúsculas, remoção de qualquer caractere diferente de uma letra, utilizando técnicas de expressão regular, e remoção de dados específicos do arquivo do livro, como por exemplo o rodapé que continha as nomenclaturas de página e o nome do livro. Adjunto, foi implementado uma função que remove todas as “</w:t>
+      </w:r>
+      <w:proofErr w:type="spellStart"/>
+      <w:r>
+        <w:rPr>
+          <w:color w:val="000000"/>
+        </w:rPr>
+        <w:t>stopwords</w:t>
+      </w:r>
+      <w:proofErr w:type="spellEnd"/>
+      <w:r>
+        <w:rPr>
+          <w:color w:val="000000"/>
+        </w:rPr>
+        <w:t>” do texto.</w:t>
+      </w:r>
+    </w:p>
+    <w:p>
+      <w:pPr>
+        <w:pStyle w:val="PargrafodaLista"/>
+        <w:spacing w:line="360" w:lineRule="auto"/>
+        <w:ind w:left="0" w:firstLine="709"/>
+        <w:rPr>
+          <w:color w:val="000000"/>
+        </w:rPr>
+      </w:pPr>
+      <w:r>
+        <w:rPr>
+          <w:color w:val="000000"/>
+        </w:rPr>
+        <w:t>De acordo com Single (2017), “</w:t>
+      </w:r>
+      <w:proofErr w:type="spellStart"/>
+      <w:r>
+        <w:rPr>
+          <w:color w:val="000000"/>
+        </w:rPr>
+        <w:t>s</w:t>
+      </w:r>
+      <w:r>
+        <w:rPr>
+          <w:color w:val="000000"/>
+        </w:rPr>
+        <w:t>topwords</w:t>
+      </w:r>
+      <w:proofErr w:type="spellEnd"/>
+      <w:r>
+        <w:rPr>
+          <w:color w:val="000000"/>
+        </w:rPr>
+        <w:t>”</w:t>
+      </w:r>
+      <w:r>
+        <w:rPr>
+          <w:color w:val="000000"/>
+        </w:rPr>
+        <w:t xml:space="preserve"> são termos comuns, como "e", "de", "um", "o", etc., que são desconsiderados em análises de linguagem natural porque não possuem um significado relevante. Essas palavras geralmente são removidas antes de realizar análises, pois a sua presença pode prejudicar resultados e usar recursos computacionais de </w:t>
+      </w:r>
+      <w:r>
+        <w:rPr>
+          <w:color w:val="000000"/>
+        </w:rPr>
+        <w:lastRenderedPageBreak/>
+        <w:t xml:space="preserve">forma desnecessária. A lista de </w:t>
       </w:r>
       <w:r>
         <w:rPr>
@@ -4520,13 +4749,7 @@
         <w:rPr>
           <w:color w:val="000000"/>
         </w:rPr>
-        <w:t>s</w:t>
-      </w:r>
-      <w:r>
-        <w:rPr>
-          <w:color w:val="000000"/>
-        </w:rPr>
-        <w:t>topwords</w:t>
+        <w:t>stopwords</w:t>
       </w:r>
       <w:proofErr w:type="spellEnd"/>
       <w:r>
@@ -4539,7 +4762,7 @@
         <w:rPr>
           <w:color w:val="000000"/>
         </w:rPr>
-        <w:t xml:space="preserve"> são termos comuns, como "e", "de", "um", "o", etc., que são desconsiderados em análises de linguagem natural porque não possuem um significado relevante. Essas palavras geralmente são removidas antes de realizar análises, pois a sua presença pode prejudicar resultados e usar recursos computacionais de forma desnecessária. A lista de </w:t>
+        <w:t xml:space="preserve"> pode ser diferente dependendo do idioma, objetivo e da aplicação da análise. O uso de </w:t>
       </w:r>
       <w:r>
         <w:rPr>
@@ -4565,34 +4788,152 @@
         <w:rPr>
           <w:color w:val="000000"/>
         </w:rPr>
-        <w:t xml:space="preserve"> pode ser diferente dependendo do idioma, objetivo e da aplicação da análise. O uso de </w:t>
-      </w:r>
-      <w:r>
-        <w:rPr>
-          <w:color w:val="000000"/>
-        </w:rPr>
-        <w:t>“</w:t>
-      </w:r>
-      <w:proofErr w:type="spellStart"/>
-      <w:r>
-        <w:rPr>
-          <w:color w:val="000000"/>
-        </w:rPr>
-        <w:t>stopwords</w:t>
-      </w:r>
-      <w:proofErr w:type="spellEnd"/>
-      <w:r>
-        <w:rPr>
-          <w:color w:val="000000"/>
-        </w:rPr>
-        <w:t>”</w:t>
-      </w:r>
-      <w:r>
-        <w:rPr>
-          <w:color w:val="000000"/>
-        </w:rPr>
         <w:t xml:space="preserve"> é uma técnica importante para aprimorar a eficiência e precisão de muitos processos de análise de linguagem natural.</w:t>
       </w:r>
+    </w:p>
+    <w:p>
+      <w:pPr>
+        <w:pStyle w:val="PargrafodaLista"/>
+        <w:spacing w:line="360" w:lineRule="auto"/>
+        <w:ind w:left="0" w:firstLine="709"/>
+        <w:rPr>
+          <w:color w:val="000000"/>
+        </w:rPr>
+      </w:pPr>
+      <w:r>
+        <w:rPr>
+          <w:color w:val="000000"/>
+        </w:rPr>
+        <w:t>A Figura 11 demonstra como ficou os dados textuais após a aplicação do pré-processamento.</w:t>
+      </w:r>
+    </w:p>
+    <w:p>
+      <w:pPr>
+        <w:pStyle w:val="PargrafodaLista"/>
+        <w:spacing w:line="360" w:lineRule="auto"/>
+        <w:ind w:left="0" w:firstLine="709"/>
+        <w:rPr>
+          <w:color w:val="000000"/>
+        </w:rPr>
+      </w:pPr>
+    </w:p>
+    <w:p>
+      <w:pPr>
+        <w:spacing w:line="360" w:lineRule="auto"/>
+      </w:pPr>
+      <w:r>
+        <w:rPr>
+          <w:noProof/>
+        </w:rPr>
+        <w:drawing>
+          <wp:inline distT="0" distB="0" distL="0" distR="0" wp14:anchorId="573E5EA0" wp14:editId="03284605">
+            <wp:extent cx="5759450" cy="843915"/>
+            <wp:effectExtent l="0" t="0" r="6350" b="0"/>
+            <wp:docPr id="20" name="Imagem 20" descr="Uma imagem contendo Interface gráfica do usuário&#10;&#10;Descrição gerada automaticamente"/>
+            <wp:cNvGraphicFramePr>
+              <a:graphicFrameLocks xmlns:a="http://schemas.openxmlformats.org/drawingml/2006/main" noChangeAspect="1"/>
+            </wp:cNvGraphicFramePr>
+            <a:graphic xmlns:a="http://schemas.openxmlformats.org/drawingml/2006/main">
+              <a:graphicData uri="http://schemas.openxmlformats.org/drawingml/2006/picture">
+                <pic:pic xmlns:pic="http://schemas.openxmlformats.org/drawingml/2006/picture">
+                  <pic:nvPicPr>
+                    <pic:cNvPr id="20" name="Imagem 20" descr="Uma imagem contendo Interface gráfica do usuário&#10;&#10;Descrição gerada automaticamente"/>
+                    <pic:cNvPicPr/>
+                  </pic:nvPicPr>
+                  <pic:blipFill>
+                    <a:blip r:embed="rId22" cstate="print">
+                      <a:extLst>
+                        <a:ext uri="{28A0092B-C50C-407E-A947-70E740481C1C}">
+                          <a14:useLocalDpi xmlns:a14="http://schemas.microsoft.com/office/drawing/2010/main" val="0"/>
+                        </a:ext>
+                      </a:extLst>
+                    </a:blip>
+                    <a:stretch>
+                      <a:fillRect/>
+                    </a:stretch>
+                  </pic:blipFill>
+                  <pic:spPr>
+                    <a:xfrm>
+                      <a:off x="0" y="0"/>
+                      <a:ext cx="5759450" cy="843915"/>
+                    </a:xfrm>
+                    <a:prstGeom prst="rect">
+                      <a:avLst/>
+                    </a:prstGeom>
+                  </pic:spPr>
+                </pic:pic>
+              </a:graphicData>
+            </a:graphic>
+          </wp:inline>
+        </w:drawing>
+      </w:r>
+    </w:p>
+    <w:p>
+      <w:pPr>
+        <w:pStyle w:val="NormalWeb"/>
+        <w:rPr>
+          <w:rFonts w:ascii="ArialMT" w:hAnsi="ArialMT"/>
+          <w:sz w:val="22"/>
+          <w:szCs w:val="22"/>
+        </w:rPr>
+      </w:pPr>
+      <w:r>
+        <w:rPr>
+          <w:rFonts w:ascii="ArialMT" w:hAnsi="ArialMT"/>
+          <w:sz w:val="22"/>
+          <w:szCs w:val="22"/>
+        </w:rPr>
+        <w:t>Figura 1</w:t>
+      </w:r>
+      <w:r>
+        <w:rPr>
+          <w:rFonts w:ascii="ArialMT" w:hAnsi="ArialMT"/>
+          <w:sz w:val="22"/>
+          <w:szCs w:val="22"/>
+        </w:rPr>
+        <w:t>1</w:t>
+      </w:r>
+      <w:r>
+        <w:rPr>
+          <w:rFonts w:ascii="ArialMT" w:hAnsi="ArialMT"/>
+          <w:sz w:val="22"/>
+          <w:szCs w:val="22"/>
+        </w:rPr>
+        <w:t xml:space="preserve">.  “Print” de uma parte do livro Harry Potter e a Pedra Filosofal </w:t>
+      </w:r>
+      <w:r>
+        <w:rPr>
+          <w:rFonts w:ascii="ArialMT" w:hAnsi="ArialMT"/>
+          <w:sz w:val="22"/>
+          <w:szCs w:val="22"/>
+        </w:rPr>
+        <w:t>com a aplicação do</w:t>
+      </w:r>
+      <w:r>
+        <w:rPr>
+          <w:rFonts w:ascii="ArialMT" w:hAnsi="ArialMT"/>
+          <w:sz w:val="22"/>
+          <w:szCs w:val="22"/>
+        </w:rPr>
+        <w:t xml:space="preserve"> pré-processamento</w:t>
+      </w:r>
+      <w:r>
+        <w:rPr>
+          <w:rFonts w:ascii="ArialMT" w:hAnsi="ArialMT"/>
+          <w:sz w:val="22"/>
+          <w:szCs w:val="22"/>
+        </w:rPr>
+        <w:br/>
+        <w:t>Fonte: Elaborada pelo autor do projeto (2023)</w:t>
+      </w:r>
+    </w:p>
+    <w:p>
+      <w:pPr>
+        <w:spacing w:line="360" w:lineRule="auto"/>
+        <w:rPr>
+          <w:color w:val="000000"/>
+        </w:rPr>
+      </w:pPr>
     </w:p>
     <w:p>
       <w:pPr>
@@ -4773,7 +5114,6 @@
         <w:rPr>
           <w:b/>
         </w:rPr>
-        <w:lastRenderedPageBreak/>
         <w:t>Referências</w:t>
       </w:r>
     </w:p>
@@ -4800,6 +5140,7 @@
           <w:rFonts w:eastAsia="Times New Roman"/>
           <w:lang w:eastAsia="pt-BR"/>
         </w:rPr>
+        <w:lastRenderedPageBreak/>
         <w:t xml:space="preserve">Borges, Luiz Eduardo. Python para desenvolvedores: aborda Python 3.3. </w:t>
       </w:r>
       <w:proofErr w:type="spellStart"/>
@@ -5494,7 +5835,6 @@
           <w:rFonts w:eastAsia="Times New Roman"/>
           <w:lang w:val="en-US" w:eastAsia="pt-BR"/>
         </w:rPr>
-        <w:lastRenderedPageBreak/>
         <w:t xml:space="preserve">JIANG, </w:t>
       </w:r>
       <w:proofErr w:type="spellStart"/>
@@ -5545,6 +5885,7 @@
           <w:rFonts w:eastAsia="Times New Roman"/>
           <w:lang w:val="en-US" w:eastAsia="pt-BR"/>
         </w:rPr>
+        <w:lastRenderedPageBreak/>
         <w:t>CHOMSKY, Noam. Syntactic structures. In: Syntactic Structures. De Gruyter Mouton, 2009.</w:t>
       </w:r>
     </w:p>
@@ -5770,21 +6111,44 @@
         <w:jc w:val="left"/>
         <w:rPr>
           <w:rFonts w:eastAsia="Times New Roman"/>
-          <w:lang w:val="en-US" w:eastAsia="pt-BR"/>
-        </w:rPr>
-      </w:pPr>
-      <w:r>
-        <w:rPr>
-          <w:rFonts w:eastAsia="Times New Roman"/>
-          <w:lang w:val="en-US" w:eastAsia="pt-BR"/>
-        </w:rPr>
-        <w:t xml:space="preserve">SILGE, Julia; ROBINSON, David. Text mining with R: A tidy approach. " O'Reilly </w:t>
+          <w:lang w:eastAsia="pt-BR"/>
+        </w:rPr>
+      </w:pPr>
+      <w:r>
+        <w:rPr>
+          <w:rFonts w:eastAsia="Times New Roman"/>
+          <w:lang w:val="en-US" w:eastAsia="pt-BR"/>
+        </w:rPr>
+        <w:t xml:space="preserve">SILGE, Julia; ROBINSON, David. Text mining with R: A tidy approach. </w:t>
+      </w:r>
+      <w:r>
+        <w:rPr>
+          <w:rFonts w:eastAsia="Times New Roman"/>
+          <w:lang w:eastAsia="pt-BR"/>
+        </w:rPr>
+        <w:t xml:space="preserve">" </w:t>
+      </w:r>
+      <w:proofErr w:type="spellStart"/>
+      <w:r>
+        <w:rPr>
+          <w:rFonts w:eastAsia="Times New Roman"/>
+          <w:lang w:eastAsia="pt-BR"/>
+        </w:rPr>
+        <w:t>O'Reilly</w:t>
+      </w:r>
+      <w:proofErr w:type="spellEnd"/>
+      <w:r>
+        <w:rPr>
+          <w:rFonts w:eastAsia="Times New Roman"/>
+          <w:lang w:eastAsia="pt-BR"/>
+        </w:rPr>
+        <w:t xml:space="preserve"> </w:t>
       </w:r>
       <w:proofErr w:type="gramStart"/>
       <w:r>
         <w:rPr>
           <w:rFonts w:eastAsia="Times New Roman"/>
-          <w:lang w:val="en-US" w:eastAsia="pt-BR"/>
+          <w:lang w:eastAsia="pt-BR"/>
         </w:rPr>
         <w:t>Media</w:t>
       </w:r>
@@ -5792,7 +6156,7 @@
       <w:r>
         <w:rPr>
           <w:rFonts w:eastAsia="Times New Roman"/>
-          <w:lang w:val="en-US" w:eastAsia="pt-BR"/>
+          <w:lang w:eastAsia="pt-BR"/>
         </w:rPr>
         <w:t>, Inc.", 2017.</w:t>
       </w:r>
@@ -5882,9 +6246,9 @@
       </w:r>
     </w:p>
     <w:sectPr>
-      <w:headerReference w:type="default" r:id="rId21"/>
-      <w:footerReference w:type="default" r:id="rId22"/>
-      <w:footerReference w:type="first" r:id="rId23"/>
+      <w:headerReference w:type="default" r:id="rId23"/>
+      <w:footerReference w:type="default" r:id="rId24"/>
+      <w:footerReference w:type="first" r:id="rId25"/>
       <w:pgSz w:w="11906" w:h="16838" w:code="9"/>
       <w:pgMar w:top="1418" w:right="1418" w:bottom="1418" w:left="1418" w:header="709" w:footer="709" w:gutter="0"/>
       <w:pgNumType w:start="2"/>

</xml_diff>

<commit_message>
Resultados preliminares em desenvolvimento
</commit_message>
<xml_diff>
--- a/Resultados Preliminares - Vinicius Andrade Lopes.docx
+++ b/Resultados Preliminares - Vinicius Andrade Lopes.docx
@@ -4586,7 +4586,7 @@
           <w:sz w:val="22"/>
           <w:szCs w:val="22"/>
         </w:rPr>
-        <w:t xml:space="preserve">Figura </w:t>
+        <w:t>Figura 10.  “Print” de uma parte do livro Harry Potter e a Pedra Filosofal</w:t>
       </w:r>
       <w:r>
         <w:rPr>
@@ -4594,7 +4594,7 @@
           <w:sz w:val="22"/>
           <w:szCs w:val="22"/>
         </w:rPr>
-        <w:t>10</w:t>
+        <w:t xml:space="preserve"> sem nenhuma aplicação de pré-processamento</w:t>
       </w:r>
       <w:r>
         <w:rPr>
@@ -4602,30 +4602,6 @@
           <w:sz w:val="22"/>
           <w:szCs w:val="22"/>
         </w:rPr>
-        <w:t xml:space="preserve">.  </w:t>
-      </w:r>
-      <w:r>
-        <w:rPr>
-          <w:rFonts w:ascii="ArialMT" w:hAnsi="ArialMT"/>
-          <w:sz w:val="22"/>
-          <w:szCs w:val="22"/>
-        </w:rPr>
-        <w:t>“Print” de uma parte do livro Harry Potter e a Pedra Filosofal</w:t>
-      </w:r>
-      <w:r>
-        <w:rPr>
-          <w:rFonts w:ascii="ArialMT" w:hAnsi="ArialMT"/>
-          <w:sz w:val="22"/>
-          <w:szCs w:val="22"/>
-        </w:rPr>
-        <w:t xml:space="preserve"> sem nenhuma aplicação de pré-processamento</w:t>
-      </w:r>
-      <w:r>
-        <w:rPr>
-          <w:rFonts w:ascii="ArialMT" w:hAnsi="ArialMT"/>
-          <w:sz w:val="22"/>
-          <w:szCs w:val="22"/>
-        </w:rPr>
         <w:br/>
         <w:t>Fonte: Elaborada pelo autor do projeto (2023)</w:t>
       </w:r>
@@ -4659,7 +4635,73 @@
         <w:rPr>
           <w:color w:val="000000"/>
         </w:rPr>
-        <w:t>Para fazer o pré-processamento ideal para esse projeto, foi executado uma função interna da linguagem “</w:t>
+        <w:t>A tratativa de</w:t>
+      </w:r>
+      <w:r>
+        <w:rPr>
+          <w:color w:val="000000"/>
+        </w:rPr>
+        <w:t xml:space="preserve"> pré-processamento </w:t>
+      </w:r>
+      <w:r>
+        <w:rPr>
+          <w:color w:val="000000"/>
+        </w:rPr>
+        <w:t xml:space="preserve">é executada de acordo com a estrutura de dados que cada projeto está relacionado e, para cada caso, uma ação deve ser tomada. A tratativa </w:t>
+      </w:r>
+      <w:r>
+        <w:rPr>
+          <w:color w:val="000000"/>
+        </w:rPr>
+        <w:t xml:space="preserve">ideal para </w:t>
+      </w:r>
+      <w:r>
+        <w:rPr>
+          <w:color w:val="000000"/>
+        </w:rPr>
+        <w:t>alcançar os objetivos deste</w:t>
+      </w:r>
+      <w:r>
+        <w:rPr>
+          <w:color w:val="000000"/>
+        </w:rPr>
+        <w:t xml:space="preserve"> projeto</w:t>
+      </w:r>
+      <w:r>
+        <w:rPr>
+          <w:color w:val="000000"/>
+        </w:rPr>
+        <w:t xml:space="preserve"> </w:t>
+      </w:r>
+      <w:r>
+        <w:rPr>
+          <w:color w:val="000000"/>
+        </w:rPr>
+        <w:t>foi</w:t>
+      </w:r>
+      <w:r>
+        <w:rPr>
+          <w:color w:val="000000"/>
+        </w:rPr>
+        <w:t>:</w:t>
+      </w:r>
+      <w:r>
+        <w:rPr>
+          <w:color w:val="000000"/>
+        </w:rPr>
+        <w:t xml:space="preserve"> </w:t>
+      </w:r>
+      <w:r>
+        <w:rPr>
+          <w:color w:val="000000"/>
+        </w:rPr>
+        <w:t>executar</w:t>
+      </w:r>
+      <w:r>
+        <w:rPr>
+          <w:color w:val="000000"/>
+        </w:rPr>
+        <w:t xml:space="preserve"> uma função interna da linguagem “</w:t>
       </w:r>
       <w:proofErr w:type="spellStart"/>
       <w:r>
@@ -4673,7 +4715,91 @@
         <w:rPr>
           <w:color w:val="000000"/>
         </w:rPr>
-        <w:t>” para deixar todas as letras minúsculas, remoção de qualquer caractere diferente de uma letra, utilizando técnicas de expressão regular, e remoção de dados específicos do arquivo do livro, como por exemplo o rodapé que continha as nomenclaturas de página e o nome do livro. Adjunto, foi implementado uma função que remove todas as “</w:t>
+        <w:t>” para deixar todas as letras minúsculas, remoção de qualquer caractere diferente de uma letra utilizando técnicas de expressão regular, e remoção de dados específicos do arquivo do livro</w:t>
+      </w:r>
+      <w:r>
+        <w:rPr>
+          <w:color w:val="000000"/>
+        </w:rPr>
+        <w:t xml:space="preserve"> </w:t>
+      </w:r>
+      <w:r>
+        <w:rPr>
+          <w:color w:val="000000"/>
+        </w:rPr>
+        <w:t>como</w:t>
+      </w:r>
+      <w:r>
+        <w:rPr>
+          <w:color w:val="000000"/>
+        </w:rPr>
+        <w:t>,</w:t>
+      </w:r>
+      <w:r>
+        <w:rPr>
+          <w:color w:val="000000"/>
+        </w:rPr>
+        <w:t xml:space="preserve"> por exemplo</w:t>
+      </w:r>
+      <w:r>
+        <w:rPr>
+          <w:color w:val="000000"/>
+        </w:rPr>
+        <w:t>,</w:t>
+      </w:r>
+      <w:r>
+        <w:rPr>
+          <w:color w:val="000000"/>
+        </w:rPr>
+        <w:t xml:space="preserve"> o rodapé</w:t>
+      </w:r>
+      <w:r>
+        <w:rPr>
+          <w:color w:val="000000"/>
+        </w:rPr>
+        <w:t>,</w:t>
+      </w:r>
+      <w:r>
+        <w:rPr>
+          <w:color w:val="000000"/>
+        </w:rPr>
+        <w:t xml:space="preserve"> que continha </w:t>
+      </w:r>
+      <w:r>
+        <w:rPr>
+          <w:color w:val="000000"/>
+        </w:rPr>
+        <w:t>descrições</w:t>
+      </w:r>
+      <w:r>
+        <w:rPr>
+          <w:color w:val="000000"/>
+        </w:rPr>
+        <w:t xml:space="preserve"> de página</w:t>
+      </w:r>
+      <w:r>
+        <w:rPr>
+          <w:color w:val="000000"/>
+        </w:rPr>
+        <w:t xml:space="preserve">s, </w:t>
+      </w:r>
+      <w:r>
+        <w:rPr>
+          <w:color w:val="000000"/>
+        </w:rPr>
+        <w:t>nome do livro</w:t>
+      </w:r>
+      <w:r>
+        <w:rPr>
+          <w:color w:val="000000"/>
+        </w:rPr>
+        <w:t xml:space="preserve"> e nomenclaturas autorais e editoriais</w:t>
+      </w:r>
+      <w:r>
+        <w:rPr>
+          <w:color w:val="000000"/>
+        </w:rPr>
+        <w:t>. Adjunto, foi implementado uma função que remove todas as “</w:t>
       </w:r>
       <w:proofErr w:type="spellStart"/>
       <w:r>
@@ -4729,14 +4855,14 @@
         <w:rPr>
           <w:color w:val="000000"/>
         </w:rPr>
-        <w:t xml:space="preserve"> são termos comuns, como "e", "de", "um", "o", etc., que são desconsiderados em análises de linguagem natural porque não possuem um significado relevante. Essas palavras geralmente são removidas antes de realizar análises, pois a sua presença pode prejudicar resultados e usar recursos computacionais de </w:t>
+        <w:t xml:space="preserve"> são termos comuns, como "e", "de", "um", "o", etc., que são desconsiderados em análises de linguagem natural porque não possuem </w:t>
       </w:r>
       <w:r>
         <w:rPr>
           <w:color w:val="000000"/>
         </w:rPr>
         <w:lastRenderedPageBreak/>
-        <w:t xml:space="preserve">forma desnecessária. A lista de </w:t>
+        <w:t xml:space="preserve">um significado relevante. Essas palavras geralmente são removidas antes de realizar análises, pois a sua presença pode prejudicar resultados e usar recursos computacionais de forma desnecessária. A lista de </w:t>
       </w:r>
       <w:r>
         <w:rPr>
@@ -4899,7 +5025,7 @@
           <w:sz w:val="22"/>
           <w:szCs w:val="22"/>
         </w:rPr>
-        <w:t xml:space="preserve">.  “Print” de uma parte do livro Harry Potter e a Pedra Filosofal </w:t>
+        <w:t>.  “Print” de uma parte do livro Harry Potter e a Pedra Filosofal com a aplicação do pré-processamento</w:t>
       </w:r>
       <w:r>
         <w:rPr>
@@ -4907,22 +5033,6 @@
           <w:sz w:val="22"/>
           <w:szCs w:val="22"/>
         </w:rPr>
-        <w:t>com a aplicação do</w:t>
-      </w:r>
-      <w:r>
-        <w:rPr>
-          <w:rFonts w:ascii="ArialMT" w:hAnsi="ArialMT"/>
-          <w:sz w:val="22"/>
-          <w:szCs w:val="22"/>
-        </w:rPr>
-        <w:t xml:space="preserve"> pré-processamento</w:t>
-      </w:r>
-      <w:r>
-        <w:rPr>
-          <w:rFonts w:ascii="ArialMT" w:hAnsi="ArialMT"/>
-          <w:sz w:val="22"/>
-          <w:szCs w:val="22"/>
-        </w:rPr>
         <w:br/>
         <w:t>Fonte: Elaborada pelo autor do projeto (2023)</w:t>
       </w:r>
@@ -5140,7 +5250,6 @@
           <w:rFonts w:eastAsia="Times New Roman"/>
           <w:lang w:eastAsia="pt-BR"/>
         </w:rPr>
-        <w:lastRenderedPageBreak/>
         <w:t xml:space="preserve">Borges, Luiz Eduardo. Python para desenvolvedores: aborda Python 3.3. </w:t>
       </w:r>
       <w:proofErr w:type="spellStart"/>
@@ -5885,7 +5994,6 @@
           <w:rFonts w:eastAsia="Times New Roman"/>
           <w:lang w:val="en-US" w:eastAsia="pt-BR"/>
         </w:rPr>
-        <w:lastRenderedPageBreak/>
         <w:t>CHOMSKY, Noam. Syntactic structures. In: Syntactic Structures. De Gruyter Mouton, 2009.</w:t>
       </w:r>
     </w:p>

</xml_diff>

<commit_message>
Implementação resultados preliminares + imagens
</commit_message>
<xml_diff>
--- a/Resultados Preliminares - Vinicius Andrade Lopes.docx
+++ b/Resultados Preliminares - Vinicius Andrade Lopes.docx
@@ -4855,14 +4855,26 @@
         <w:rPr>
           <w:color w:val="000000"/>
         </w:rPr>
-        <w:t xml:space="preserve"> são termos comuns, como "e", "de", "um", "o", etc., que são desconsiderados em análises de linguagem natural porque não possuem </w:t>
+        <w:t xml:space="preserve"> são termos comuns, como "e", "de", "um", "o", </w:t>
+      </w:r>
+      <w:r>
+        <w:rPr>
+          <w:color w:val="000000"/>
+        </w:rPr>
+        <w:t>dentre outros</w:t>
+      </w:r>
+      <w:r>
+        <w:rPr>
+          <w:color w:val="000000"/>
+        </w:rPr>
+        <w:t xml:space="preserve">, que são desconsiderados em análises de linguagem natural porque não </w:t>
       </w:r>
       <w:r>
         <w:rPr>
           <w:color w:val="000000"/>
         </w:rPr>
         <w:lastRenderedPageBreak/>
-        <w:t xml:space="preserve">um significado relevante. Essas palavras geralmente são removidas antes de realizar análises, pois a sua presença pode prejudicar resultados e usar recursos computacionais de forma desnecessária. A lista de </w:t>
+        <w:t xml:space="preserve">possuem um significado relevante. Essas palavras geralmente são removidas antes de realizar análises, pois a sua presença pode prejudicar resultados e usar recursos computacionais de forma desnecessária. A lista de </w:t>
       </w:r>
       <w:r>
         <w:rPr>
@@ -5039,14 +5051,6 @@
     </w:p>
     <w:p>
       <w:pPr>
-        <w:spacing w:line="360" w:lineRule="auto"/>
-        <w:rPr>
-          <w:color w:val="000000"/>
-        </w:rPr>
-      </w:pPr>
-    </w:p>
-    <w:p>
-      <w:pPr>
         <w:pStyle w:val="PargrafodaLista"/>
         <w:spacing w:line="360" w:lineRule="auto"/>
         <w:ind w:left="0" w:firstLine="709"/>
@@ -5054,12 +5058,385 @@
           <w:color w:val="000000"/>
         </w:rPr>
       </w:pPr>
+      <w:r>
+        <w:rPr>
+          <w:color w:val="000000"/>
+        </w:rPr>
+        <w:t>Essa tratativa de remover palavras que não tem significância para o contexto auxilia na etapa de visualização das informações textuais do arquivo que foi analisado.</w:t>
+      </w:r>
+      <w:r>
+        <w:rPr>
+          <w:color w:val="000000"/>
+        </w:rPr>
+        <w:t xml:space="preserve"> </w:t>
+      </w:r>
+      <w:r>
+        <w:rPr>
+          <w:color w:val="000000"/>
+        </w:rPr>
+        <w:t xml:space="preserve">Para </w:t>
+      </w:r>
+      <w:r>
+        <w:rPr>
+          <w:color w:val="000000"/>
+        </w:rPr>
+        <w:t xml:space="preserve">exemplificar </w:t>
+      </w:r>
+      <w:r>
+        <w:rPr>
+          <w:color w:val="000000"/>
+        </w:rPr>
+        <w:t>essa</w:t>
+      </w:r>
+      <w:r>
+        <w:rPr>
+          <w:color w:val="000000"/>
+        </w:rPr>
+        <w:t xml:space="preserve"> visualização de dados, foi aplicado a função “</w:t>
+      </w:r>
+      <w:proofErr w:type="spellStart"/>
+      <w:r>
+        <w:rPr>
+          <w:color w:val="000000"/>
+        </w:rPr>
+        <w:t>FreqDist</w:t>
+      </w:r>
+      <w:proofErr w:type="spellEnd"/>
+      <w:r>
+        <w:rPr>
+          <w:color w:val="000000"/>
+        </w:rPr>
+        <w:t xml:space="preserve">” no livro </w:t>
+      </w:r>
+      <w:r>
+        <w:rPr>
+          <w:rFonts w:ascii="ArialMT" w:hAnsi="ArialMT"/>
+        </w:rPr>
+        <w:t>Harry Potter e a Pedra Filosofal</w:t>
+      </w:r>
+      <w:r>
+        <w:rPr>
+          <w:rFonts w:ascii="ArialMT" w:hAnsi="ArialMT"/>
+        </w:rPr>
+        <w:t>.</w:t>
+      </w:r>
+      <w:r>
+        <w:rPr>
+          <w:rFonts w:ascii="ArialMT" w:hAnsi="ArialMT"/>
+        </w:rPr>
+        <w:t xml:space="preserve"> </w:t>
+      </w:r>
+      <w:r>
+        <w:rPr>
+          <w:color w:val="000000"/>
+        </w:rPr>
+        <w:t>“</w:t>
+      </w:r>
+      <w:proofErr w:type="spellStart"/>
+      <w:r>
+        <w:rPr>
+          <w:color w:val="000000"/>
+        </w:rPr>
+        <w:t>FreqDist</w:t>
+      </w:r>
+      <w:proofErr w:type="spellEnd"/>
+      <w:r>
+        <w:rPr>
+          <w:color w:val="000000"/>
+        </w:rPr>
+        <w:t>”</w:t>
+      </w:r>
+      <w:r>
+        <w:rPr>
+          <w:color w:val="000000"/>
+        </w:rPr>
+        <w:t xml:space="preserve"> é uma ferramenta disponibilizada pela biblioteca NLTK, </w:t>
+      </w:r>
+      <w:r>
+        <w:rPr>
+          <w:color w:val="000000"/>
+        </w:rPr>
+        <w:t>que possibilita registrar a frequência que cada palavra aparece dentro do arquivo</w:t>
+      </w:r>
+      <w:r>
+        <w:rPr>
+          <w:color w:val="000000"/>
+        </w:rPr>
+        <w:t>. A</w:t>
+      </w:r>
+      <w:r>
+        <w:rPr>
+          <w:rFonts w:ascii="ArialMT" w:hAnsi="ArialMT"/>
+        </w:rPr>
+        <w:t xml:space="preserve"> Figura 12</w:t>
+      </w:r>
+      <w:r>
+        <w:rPr>
+          <w:rFonts w:ascii="ArialMT" w:hAnsi="ArialMT"/>
+        </w:rPr>
+        <w:t xml:space="preserve"> representa graficamente a frequência de cada palavra.</w:t>
+      </w:r>
+    </w:p>
+    <w:p>
+      <w:pPr>
+        <w:spacing w:line="360" w:lineRule="auto"/>
+        <w:rPr>
+          <w:color w:val="000000"/>
+        </w:rPr>
+      </w:pPr>
+    </w:p>
+    <w:p>
+      <w:pPr>
+        <w:spacing w:line="360" w:lineRule="auto"/>
+        <w:jc w:val="center"/>
+      </w:pPr>
+      <w:r>
+        <w:rPr>
+          <w:noProof/>
+        </w:rPr>
+        <w:drawing>
+          <wp:inline distT="0" distB="0" distL="0" distR="0" wp14:anchorId="1EE66424" wp14:editId="7E9E0652">
+            <wp:extent cx="5393825" cy="2426329"/>
+            <wp:effectExtent l="0" t="0" r="3810" b="0"/>
+            <wp:docPr id="28" name="Imagem 28" descr="Gráfico, Gráfico de dispersão, Gráfico de bolhas&#10;&#10;Descrição gerada automaticamente"/>
+            <wp:cNvGraphicFramePr>
+              <a:graphicFrameLocks xmlns:a="http://schemas.openxmlformats.org/drawingml/2006/main" noChangeAspect="1"/>
+            </wp:cNvGraphicFramePr>
+            <a:graphic xmlns:a="http://schemas.openxmlformats.org/drawingml/2006/main">
+              <a:graphicData uri="http://schemas.openxmlformats.org/drawingml/2006/picture">
+                <pic:pic xmlns:pic="http://schemas.openxmlformats.org/drawingml/2006/picture">
+                  <pic:nvPicPr>
+                    <pic:cNvPr id="28" name="Imagem 28" descr="Gráfico, Gráfico de dispersão, Gráfico de bolhas&#10;&#10;Descrição gerada automaticamente"/>
+                    <pic:cNvPicPr/>
+                  </pic:nvPicPr>
+                  <pic:blipFill>
+                    <a:blip r:embed="rId23">
+                      <a:extLst>
+                        <a:ext uri="{28A0092B-C50C-407E-A947-70E740481C1C}">
+                          <a14:useLocalDpi xmlns:a14="http://schemas.microsoft.com/office/drawing/2010/main" val="0"/>
+                        </a:ext>
+                      </a:extLst>
+                    </a:blip>
+                    <a:stretch>
+                      <a:fillRect/>
+                    </a:stretch>
+                  </pic:blipFill>
+                  <pic:spPr>
+                    <a:xfrm>
+                      <a:off x="0" y="0"/>
+                      <a:ext cx="5435611" cy="2445126"/>
+                    </a:xfrm>
+                    <a:prstGeom prst="rect">
+                      <a:avLst/>
+                    </a:prstGeom>
+                  </pic:spPr>
+                </pic:pic>
+              </a:graphicData>
+            </a:graphic>
+          </wp:inline>
+        </w:drawing>
+      </w:r>
+    </w:p>
+    <w:p>
+      <w:pPr>
+        <w:pStyle w:val="NormalWeb"/>
+        <w:rPr>
+          <w:rFonts w:ascii="ArialMT" w:hAnsi="ArialMT"/>
+          <w:sz w:val="22"/>
+          <w:szCs w:val="22"/>
+        </w:rPr>
+      </w:pPr>
+      <w:r>
+        <w:rPr>
+          <w:rFonts w:ascii="ArialMT" w:hAnsi="ArialMT"/>
+          <w:sz w:val="22"/>
+          <w:szCs w:val="22"/>
+        </w:rPr>
+        <w:t>Figura 1</w:t>
+      </w:r>
+      <w:r>
+        <w:rPr>
+          <w:rFonts w:ascii="ArialMT" w:hAnsi="ArialMT"/>
+          <w:sz w:val="22"/>
+          <w:szCs w:val="22"/>
+        </w:rPr>
+        <w:t>2</w:t>
+      </w:r>
+      <w:r>
+        <w:rPr>
+          <w:rFonts w:ascii="ArialMT" w:hAnsi="ArialMT"/>
+          <w:sz w:val="22"/>
+          <w:szCs w:val="22"/>
+        </w:rPr>
+        <w:t xml:space="preserve">.  </w:t>
+      </w:r>
+      <w:r>
+        <w:rPr>
+          <w:rFonts w:ascii="ArialMT" w:hAnsi="ArialMT"/>
+          <w:sz w:val="22"/>
+          <w:szCs w:val="22"/>
+        </w:rPr>
+        <w:t>Palavras que mais se repete no</w:t>
+      </w:r>
+      <w:r>
+        <w:rPr>
+          <w:rFonts w:ascii="ArialMT" w:hAnsi="ArialMT"/>
+          <w:sz w:val="22"/>
+          <w:szCs w:val="22"/>
+        </w:rPr>
+        <w:t xml:space="preserve"> livro Harry Potter e a Pedra Filosofal com a aplicação do pré-processamento</w:t>
+      </w:r>
+      <w:r>
+        <w:rPr>
+          <w:rFonts w:ascii="ArialMT" w:hAnsi="ArialMT"/>
+          <w:sz w:val="22"/>
+          <w:szCs w:val="22"/>
+        </w:rPr>
+        <w:br/>
+        <w:t>Fonte: Elaborada pelo autor do projeto (2023)</w:t>
+      </w:r>
     </w:p>
     <w:p>
       <w:pPr>
         <w:pStyle w:val="PargrafodaLista"/>
         <w:spacing w:line="360" w:lineRule="auto"/>
         <w:ind w:left="0" w:firstLine="709"/>
+        <w:rPr>
+          <w:color w:val="000000"/>
+        </w:rPr>
+      </w:pPr>
+      <w:r>
+        <w:rPr>
+          <w:color w:val="000000"/>
+        </w:rPr>
+        <w:lastRenderedPageBreak/>
+        <w:t>Dessa forma, é possível interpretar facilmente quais informações estão contidas no gráfico. No entanto, a Figura 13 demonstra como ficaria uma representação gráfica em caso de não realização da etapa de pré-processamento.</w:t>
+      </w:r>
+    </w:p>
+    <w:p>
+      <w:pPr>
+        <w:pStyle w:val="PargrafodaLista"/>
+        <w:spacing w:line="360" w:lineRule="auto"/>
+        <w:ind w:left="0" w:firstLine="709"/>
+        <w:rPr>
+          <w:color w:val="000000"/>
+        </w:rPr>
+      </w:pPr>
+    </w:p>
+    <w:p>
+      <w:pPr>
+        <w:spacing w:line="360" w:lineRule="auto"/>
+        <w:jc w:val="center"/>
+      </w:pPr>
+      <w:r>
+        <w:rPr>
+          <w:noProof/>
+        </w:rPr>
+        <w:drawing>
+          <wp:inline distT="0" distB="0" distL="0" distR="0" wp14:anchorId="4ADD7FA9" wp14:editId="51704047">
+            <wp:extent cx="4943705" cy="2716040"/>
+            <wp:effectExtent l="0" t="0" r="0" b="1905"/>
+            <wp:docPr id="27" name="Imagem 27" descr="Gráfico, Gráfico de barras&#10;&#10;Descrição gerada automaticamente"/>
+            <wp:cNvGraphicFramePr>
+              <a:graphicFrameLocks xmlns:a="http://schemas.openxmlformats.org/drawingml/2006/main" noChangeAspect="1"/>
+            </wp:cNvGraphicFramePr>
+            <a:graphic xmlns:a="http://schemas.openxmlformats.org/drawingml/2006/main">
+              <a:graphicData uri="http://schemas.openxmlformats.org/drawingml/2006/picture">
+                <pic:pic xmlns:pic="http://schemas.openxmlformats.org/drawingml/2006/picture">
+                  <pic:nvPicPr>
+                    <pic:cNvPr id="27" name="Imagem 27" descr="Gráfico, Gráfico de barras&#10;&#10;Descrição gerada automaticamente"/>
+                    <pic:cNvPicPr/>
+                  </pic:nvPicPr>
+                  <pic:blipFill>
+                    <a:blip r:embed="rId24">
+                      <a:extLst>
+                        <a:ext uri="{28A0092B-C50C-407E-A947-70E740481C1C}">
+                          <a14:useLocalDpi xmlns:a14="http://schemas.microsoft.com/office/drawing/2010/main" val="0"/>
+                        </a:ext>
+                      </a:extLst>
+                    </a:blip>
+                    <a:stretch>
+                      <a:fillRect/>
+                    </a:stretch>
+                  </pic:blipFill>
+                  <pic:spPr>
+                    <a:xfrm>
+                      <a:off x="0" y="0"/>
+                      <a:ext cx="4974919" cy="2733189"/>
+                    </a:xfrm>
+                    <a:prstGeom prst="rect">
+                      <a:avLst/>
+                    </a:prstGeom>
+                  </pic:spPr>
+                </pic:pic>
+              </a:graphicData>
+            </a:graphic>
+          </wp:inline>
+        </w:drawing>
+      </w:r>
+    </w:p>
+    <w:p>
+      <w:pPr>
+        <w:pStyle w:val="NormalWeb"/>
+        <w:rPr>
+          <w:rFonts w:ascii="ArialMT" w:hAnsi="ArialMT"/>
+          <w:sz w:val="22"/>
+          <w:szCs w:val="22"/>
+        </w:rPr>
+      </w:pPr>
+      <w:r>
+        <w:rPr>
+          <w:rFonts w:ascii="ArialMT" w:hAnsi="ArialMT"/>
+          <w:sz w:val="22"/>
+          <w:szCs w:val="22"/>
+        </w:rPr>
+        <w:t>Figura 1</w:t>
+      </w:r>
+      <w:r>
+        <w:rPr>
+          <w:rFonts w:ascii="ArialMT" w:hAnsi="ArialMT"/>
+          <w:sz w:val="22"/>
+          <w:szCs w:val="22"/>
+        </w:rPr>
+        <w:t>3</w:t>
+      </w:r>
+      <w:r>
+        <w:rPr>
+          <w:rFonts w:ascii="ArialMT" w:hAnsi="ArialMT"/>
+          <w:sz w:val="22"/>
+          <w:szCs w:val="22"/>
+        </w:rPr>
+        <w:t xml:space="preserve">.  Palavras que mais se repete no livro Harry Potter e a Pedra Filosofal </w:t>
+      </w:r>
+      <w:r>
+        <w:rPr>
+          <w:rFonts w:ascii="ArialMT" w:hAnsi="ArialMT"/>
+          <w:sz w:val="22"/>
+          <w:szCs w:val="22"/>
+        </w:rPr>
+        <w:t>sem</w:t>
+      </w:r>
+      <w:r>
+        <w:rPr>
+          <w:rFonts w:ascii="ArialMT" w:hAnsi="ArialMT"/>
+          <w:sz w:val="22"/>
+          <w:szCs w:val="22"/>
+        </w:rPr>
+        <w:t xml:space="preserve"> a aplicação do pré-processamento</w:t>
+      </w:r>
+      <w:r>
+        <w:rPr>
+          <w:rFonts w:ascii="ArialMT" w:hAnsi="ArialMT"/>
+          <w:sz w:val="22"/>
+          <w:szCs w:val="22"/>
+        </w:rPr>
+        <w:br/>
+        <w:t>Fonte: Elaborada pelo autor do projeto (2023)</w:t>
+      </w:r>
+    </w:p>
+    <w:p>
+      <w:pPr>
+        <w:spacing w:line="360" w:lineRule="auto"/>
         <w:rPr>
           <w:color w:val="000000"/>
         </w:rPr>
@@ -5944,6 +6321,7 @@
           <w:rFonts w:eastAsia="Times New Roman"/>
           <w:lang w:val="en-US" w:eastAsia="pt-BR"/>
         </w:rPr>
+        <w:lastRenderedPageBreak/>
         <w:t xml:space="preserve">JIANG, </w:t>
       </w:r>
       <w:proofErr w:type="spellStart"/>
@@ -6354,9 +6732,9 @@
       </w:r>
     </w:p>
     <w:sectPr>
-      <w:headerReference w:type="default" r:id="rId23"/>
-      <w:footerReference w:type="default" r:id="rId24"/>
-      <w:footerReference w:type="first" r:id="rId25"/>
+      <w:headerReference w:type="default" r:id="rId25"/>
+      <w:footerReference w:type="default" r:id="rId26"/>
+      <w:footerReference w:type="first" r:id="rId27"/>
       <w:pgSz w:w="11906" w:h="16838" w:code="9"/>
       <w:pgMar w:top="1418" w:right="1418" w:bottom="1418" w:left="1418" w:header="709" w:footer="709" w:gutter="0"/>
       <w:pgNumType w:start="2"/>

</xml_diff>

<commit_message>
Implementação etapa de similaridade
</commit_message>
<xml_diff>
--- a/Resultados Preliminares - Vinicius Andrade Lopes.docx
+++ b/Resultados Preliminares - Vinicius Andrade Lopes.docx
@@ -1599,11 +1599,9 @@
       <w:r>
         <w:t xml:space="preserve"> o espaço é utilizado de forma </w:t>
       </w:r>
-      <w:proofErr w:type="spellStart"/>
-      <w:r>
-        <w:t>inconssistente</w:t>
-      </w:r>
-      <w:proofErr w:type="spellEnd"/>
+      <w:r>
+        <w:t>inconsistente</w:t>
+      </w:r>
       <w:r>
         <w:t>, como por exemplo em frase escritas no idioma inglês que contenham algumas abreviações, como “Mr.”</w:t>
       </w:r>
@@ -5439,7 +5437,19 @@
         <w:rPr>
           <w:color w:val="000000"/>
         </w:rPr>
-        <w:t xml:space="preserve">. Esse processo é importante para definir qual tipo de processamento terá eficiência na base de dados que será manipulada. </w:t>
+        <w:t>. Ess</w:t>
+      </w:r>
+      <w:r>
+        <w:rPr>
+          <w:color w:val="000000"/>
+        </w:rPr>
+        <w:t xml:space="preserve">a etapa </w:t>
+      </w:r>
+      <w:r>
+        <w:rPr>
+          <w:color w:val="000000"/>
+        </w:rPr>
+        <w:t xml:space="preserve">é importante para definir qual tipo de processamento terá eficiência na base de dados que será manipulada. </w:t>
       </w:r>
     </w:p>
     <w:p>
@@ -5517,7 +5527,7 @@
           <w:sz w:val="22"/>
           <w:szCs w:val="22"/>
         </w:rPr>
-        <w:t xml:space="preserve">Figura </w:t>
+        <w:t xml:space="preserve">Figura 14.  Output gerado </w:t>
       </w:r>
       <w:r>
         <w:rPr>
@@ -5525,7 +5535,7 @@
           <w:sz w:val="22"/>
           <w:szCs w:val="22"/>
         </w:rPr>
-        <w:t>14</w:t>
+        <w:t>após o</w:t>
       </w:r>
       <w:r>
         <w:rPr>
@@ -5533,7 +5543,7 @@
           <w:sz w:val="22"/>
           <w:szCs w:val="22"/>
         </w:rPr>
-        <w:t xml:space="preserve">.  </w:t>
+        <w:t xml:space="preserve"> processamento textual do livro </w:t>
       </w:r>
       <w:r>
         <w:rPr>
@@ -5541,7 +5551,7 @@
           <w:sz w:val="22"/>
           <w:szCs w:val="22"/>
         </w:rPr>
-        <w:t xml:space="preserve">Output gerado pelo processamento textual do livro </w:t>
+        <w:t>Harry Potter e a Pedra Filosofal, limitado a cinco palavras que mais se repete, onde é possível representar a diferença das informações não tratadas e a aplicação do pré-processamento.</w:t>
       </w:r>
       <w:r>
         <w:rPr>
@@ -5549,23 +5559,292 @@
           <w:sz w:val="22"/>
           <w:szCs w:val="22"/>
         </w:rPr>
-        <w:t>Harry Potter e a Pedra Filosofal</w:t>
-      </w:r>
-      <w:r>
+        <w:br/>
+        <w:t>Fonte: Elaborada pelo autor do projeto (2023)</w:t>
+      </w:r>
+    </w:p>
+    <w:p>
+      <w:pPr>
+        <w:pStyle w:val="PargrafodaLista"/>
+        <w:spacing w:line="360" w:lineRule="auto"/>
+        <w:ind w:left="0" w:firstLine="709"/>
+        <w:rPr>
+          <w:color w:val="000000"/>
+        </w:rPr>
+      </w:pPr>
+      <w:r>
+        <w:rPr>
+          <w:color w:val="000000"/>
+        </w:rPr>
+        <w:t xml:space="preserve">A biblioteca NLTK disponibiliza outra ferramenta interessante para a parte de análise textual das informações, chamada similaridade. Para a exemplificação dessa técnica, </w:t>
+      </w:r>
+      <w:r>
+        <w:rPr>
+          <w:color w:val="000000"/>
+        </w:rPr>
+        <w:t xml:space="preserve">é </w:t>
+      </w:r>
+      <w:r>
+        <w:rPr>
+          <w:color w:val="000000"/>
+        </w:rPr>
+        <w:lastRenderedPageBreak/>
+        <w:t>necessário informar que será utilizado a base de dados formatada, ou seja, informações processadas e tratadas.</w:t>
+      </w:r>
+    </w:p>
+    <w:p>
+      <w:pPr>
+        <w:pStyle w:val="PargrafodaLista"/>
+        <w:spacing w:line="360" w:lineRule="auto"/>
+        <w:ind w:left="0" w:firstLine="709"/>
+      </w:pPr>
+      <w:r>
+        <w:rPr>
+          <w:color w:val="000000"/>
+        </w:rPr>
+        <w:t>Dentro do tema processamento de linguagem natural, a similaridade pode ser definida como uma medida que avalia o grau de semelhança entre dois ou mais elementos linguísticos</w:t>
+      </w:r>
+      <w:r>
+        <w:rPr>
+          <w:color w:val="000000"/>
+        </w:rPr>
+        <w:t xml:space="preserve">. Essa ferramenta é bastante utilizada para resolver trabalhos como recuperação de informações, categorização e classificação de sentimentos </w:t>
+      </w:r>
+      <w:r>
+        <w:t>(JURAFSKY, 2000).</w:t>
+      </w:r>
+    </w:p>
+    <w:p>
+      <w:pPr>
+        <w:pStyle w:val="PargrafodaLista"/>
+        <w:spacing w:line="360" w:lineRule="auto"/>
+        <w:ind w:left="0" w:firstLine="709"/>
+        <w:rPr>
+          <w:color w:val="000000"/>
+        </w:rPr>
+      </w:pPr>
+      <w:r>
+        <w:rPr>
+          <w:color w:val="000000"/>
+        </w:rPr>
+        <w:t>M</w:t>
+      </w:r>
+      <w:r>
+        <w:rPr>
+          <w:color w:val="000000"/>
+        </w:rPr>
+        <w:t>ensurar a similaridade de uma palavra em uma base de dados textual</w:t>
+      </w:r>
+      <w:r>
+        <w:rPr>
+          <w:color w:val="000000"/>
+        </w:rPr>
+        <w:t xml:space="preserve"> requer </w:t>
+      </w:r>
+      <w:r>
+        <w:rPr>
+          <w:color w:val="000000"/>
+        </w:rPr>
+        <w:t>a aplicação de técnicas como a análise de similaridade baseada em vetorização de palavras deve ser aplicada. Outras técnicas como análise semântica latente</w:t>
+      </w:r>
+      <w:r>
+        <w:rPr>
+          <w:color w:val="000000"/>
+        </w:rPr>
+        <w:t xml:space="preserve"> [LSA]</w:t>
+      </w:r>
+      <w:r>
+        <w:rPr>
+          <w:color w:val="000000"/>
+        </w:rPr>
+        <w:t xml:space="preserve"> e distribuída</w:t>
+      </w:r>
+      <w:r>
+        <w:rPr>
+          <w:color w:val="000000"/>
+        </w:rPr>
+        <w:t xml:space="preserve"> [DSA], que utilizam cálculos estatísticos e espaço vetorial para mensurar a similaridade das palavras analisadas (</w:t>
+      </w:r>
+      <w:r>
+        <w:rPr>
+          <w:color w:val="000000"/>
+        </w:rPr>
+        <w:t>MIKOLOV</w:t>
+      </w:r>
+      <w:r>
+        <w:rPr>
+          <w:color w:val="000000"/>
+        </w:rPr>
+        <w:t>, 2013).</w:t>
+      </w:r>
+    </w:p>
+    <w:p>
+      <w:pPr>
+        <w:pStyle w:val="PargrafodaLista"/>
+        <w:spacing w:line="360" w:lineRule="auto"/>
+        <w:ind w:left="0" w:firstLine="709"/>
+        <w:rPr>
+          <w:color w:val="000000"/>
+        </w:rPr>
+      </w:pPr>
+      <w:r>
+        <w:rPr>
+          <w:color w:val="000000"/>
+        </w:rPr>
+        <w:t>Para aplicar a função de similaridade disponibilizada pela biblioteca NLTK, foi utilizado o segundo livro da saga Harry Potter, chamado “</w:t>
+      </w:r>
+      <w:r>
+        <w:rPr>
+          <w:color w:val="000000"/>
+        </w:rPr>
+        <w:t xml:space="preserve">The Chamber </w:t>
+      </w:r>
+      <w:proofErr w:type="spellStart"/>
+      <w:r>
+        <w:rPr>
+          <w:color w:val="000000"/>
+        </w:rPr>
+        <w:t>of</w:t>
+      </w:r>
+      <w:proofErr w:type="spellEnd"/>
+      <w:r>
+        <w:rPr>
+          <w:color w:val="000000"/>
+        </w:rPr>
+        <w:t xml:space="preserve"> </w:t>
+      </w:r>
+      <w:proofErr w:type="spellStart"/>
+      <w:r>
+        <w:rPr>
+          <w:color w:val="000000"/>
+        </w:rPr>
+        <w:t>Secrets</w:t>
+      </w:r>
+      <w:proofErr w:type="spellEnd"/>
+      <w:r>
+        <w:rPr>
+          <w:color w:val="000000"/>
+        </w:rPr>
+        <w:t xml:space="preserve">”. Após coletar os dados textuais desse livro e aplicar todas as técnicas de pré-processamento citadas anteriormente no projeto, a </w:t>
+      </w:r>
+      <w:r>
+        <w:rPr>
+          <w:color w:val="000000"/>
+        </w:rPr>
+        <w:t>implementação</w:t>
+      </w:r>
+      <w:r>
+        <w:rPr>
+          <w:color w:val="000000"/>
+        </w:rPr>
+        <w:t xml:space="preserve"> da função de similaridade foi aplicada com a finalidade de encontrar correlações com a palavra “</w:t>
+      </w:r>
+      <w:proofErr w:type="spellStart"/>
+      <w:r>
+        <w:rPr>
+          <w:color w:val="000000"/>
+        </w:rPr>
+        <w:t>basilisk</w:t>
+      </w:r>
+      <w:proofErr w:type="spellEnd"/>
+      <w:r>
+        <w:rPr>
+          <w:color w:val="000000"/>
+        </w:rPr>
+        <w:t>”</w:t>
+      </w:r>
+      <w:r>
+        <w:rPr>
+          <w:rStyle w:val="Refdenotaderodap"/>
+          <w:color w:val="000000"/>
+        </w:rPr>
+        <w:footnoteReference w:id="8"/>
+      </w:r>
+      <w:r>
+        <w:rPr>
+          <w:color w:val="000000"/>
+        </w:rPr>
+        <w:t>.</w:t>
+      </w:r>
+    </w:p>
+    <w:p>
+      <w:pPr>
+        <w:pStyle w:val="PargrafodaLista"/>
+        <w:spacing w:line="360" w:lineRule="auto"/>
+        <w:ind w:left="0" w:firstLine="709"/>
+        <w:rPr>
+          <w:color w:val="000000"/>
+        </w:rPr>
+      </w:pPr>
+    </w:p>
+    <w:p>
+      <w:pPr>
+        <w:spacing w:line="360" w:lineRule="auto"/>
+        <w:jc w:val="center"/>
+      </w:pPr>
+      <w:r>
+        <w:rPr>
+          <w:noProof/>
+        </w:rPr>
+        <w:drawing>
+          <wp:inline distT="0" distB="0" distL="0" distR="0" wp14:anchorId="26A204A7" wp14:editId="0A1EFF02">
+            <wp:extent cx="5759450" cy="681990"/>
+            <wp:effectExtent l="0" t="0" r="6350" b="3810"/>
+            <wp:docPr id="18" name="Imagem 18"/>
+            <wp:cNvGraphicFramePr>
+              <a:graphicFrameLocks xmlns:a="http://schemas.openxmlformats.org/drawingml/2006/main" noChangeAspect="1"/>
+            </wp:cNvGraphicFramePr>
+            <a:graphic xmlns:a="http://schemas.openxmlformats.org/drawingml/2006/main">
+              <a:graphicData uri="http://schemas.openxmlformats.org/drawingml/2006/picture">
+                <pic:pic xmlns:pic="http://schemas.openxmlformats.org/drawingml/2006/picture">
+                  <pic:nvPicPr>
+                    <pic:cNvPr id="18" name="Imagem 18"/>
+                    <pic:cNvPicPr/>
+                  </pic:nvPicPr>
+                  <pic:blipFill>
+                    <a:blip r:embed="rId26" cstate="print">
+                      <a:extLst>
+                        <a:ext uri="{28A0092B-C50C-407E-A947-70E740481C1C}">
+                          <a14:useLocalDpi xmlns:a14="http://schemas.microsoft.com/office/drawing/2010/main" val="0"/>
+                        </a:ext>
+                      </a:extLst>
+                    </a:blip>
+                    <a:stretch>
+                      <a:fillRect/>
+                    </a:stretch>
+                  </pic:blipFill>
+                  <pic:spPr>
+                    <a:xfrm>
+                      <a:off x="0" y="0"/>
+                      <a:ext cx="5759450" cy="681990"/>
+                    </a:xfrm>
+                    <a:prstGeom prst="rect">
+                      <a:avLst/>
+                    </a:prstGeom>
+                  </pic:spPr>
+                </pic:pic>
+              </a:graphicData>
+            </a:graphic>
+          </wp:inline>
+        </w:drawing>
+      </w:r>
+    </w:p>
+    <w:p>
+      <w:pPr>
+        <w:pStyle w:val="NormalWeb"/>
         <w:rPr>
           <w:rFonts w:ascii="ArialMT" w:hAnsi="ArialMT"/>
           <w:sz w:val="22"/>
           <w:szCs w:val="22"/>
         </w:rPr>
-        <w:t xml:space="preserve">, limitado a cinco palavras que mais se repete, onde é possível representar a diferença das informações não tratadas e a </w:t>
-      </w:r>
+      </w:pPr>
       <w:r>
         <w:rPr>
           <w:rFonts w:ascii="ArialMT" w:hAnsi="ArialMT"/>
           <w:sz w:val="22"/>
           <w:szCs w:val="22"/>
         </w:rPr>
-        <w:t>aplicação do pré-processamento</w:t>
+        <w:t xml:space="preserve">Figura 14.  Output gerado </w:t>
       </w:r>
       <w:r>
         <w:rPr>
@@ -5573,7 +5852,7 @@
           <w:sz w:val="22"/>
           <w:szCs w:val="22"/>
         </w:rPr>
-        <w:t>.</w:t>
+        <w:t>após</w:t>
       </w:r>
       <w:r>
         <w:rPr>
@@ -5581,13 +5860,105 @@
           <w:sz w:val="22"/>
           <w:szCs w:val="22"/>
         </w:rPr>
+        <w:t xml:space="preserve"> </w:t>
+      </w:r>
+      <w:r>
+        <w:rPr>
+          <w:rFonts w:ascii="ArialMT" w:hAnsi="ArialMT"/>
+          <w:sz w:val="22"/>
+          <w:szCs w:val="22"/>
+        </w:rPr>
+        <w:t xml:space="preserve">a </w:t>
+      </w:r>
+      <w:r>
+        <w:rPr>
+          <w:rFonts w:ascii="ArialMT" w:hAnsi="ArialMT"/>
+          <w:sz w:val="22"/>
+          <w:szCs w:val="22"/>
+        </w:rPr>
+        <w:t>aplicação da técnica de similaridade</w:t>
+      </w:r>
+      <w:r>
+        <w:rPr>
+          <w:rFonts w:ascii="ArialMT" w:hAnsi="ArialMT"/>
+          <w:sz w:val="22"/>
+          <w:szCs w:val="22"/>
+        </w:rPr>
+        <w:t xml:space="preserve"> </w:t>
+      </w:r>
+      <w:r>
+        <w:rPr>
+          <w:rFonts w:ascii="ArialMT" w:hAnsi="ArialMT"/>
+          <w:sz w:val="22"/>
+          <w:szCs w:val="22"/>
+        </w:rPr>
+        <w:t>n</w:t>
+      </w:r>
+      <w:r>
+        <w:rPr>
+          <w:rFonts w:ascii="ArialMT" w:hAnsi="ArialMT"/>
+          <w:sz w:val="22"/>
+          <w:szCs w:val="22"/>
+        </w:rPr>
+        <w:t xml:space="preserve">o livro Harry Potter e a </w:t>
+      </w:r>
+      <w:r>
+        <w:rPr>
+          <w:rFonts w:ascii="ArialMT" w:hAnsi="ArialMT"/>
+          <w:sz w:val="22"/>
+          <w:szCs w:val="22"/>
+        </w:rPr>
+        <w:t>Câmara Secreta</w:t>
+      </w:r>
+      <w:r>
+        <w:rPr>
+          <w:rFonts w:ascii="ArialMT" w:hAnsi="ArialMT"/>
+          <w:sz w:val="22"/>
+          <w:szCs w:val="22"/>
+        </w:rPr>
+        <w:t xml:space="preserve">, </w:t>
+      </w:r>
+      <w:r>
+        <w:rPr>
+          <w:rFonts w:ascii="ArialMT" w:hAnsi="ArialMT"/>
+          <w:sz w:val="22"/>
+          <w:szCs w:val="22"/>
+        </w:rPr>
+        <w:t xml:space="preserve">com os dados textuais </w:t>
+      </w:r>
+      <w:proofErr w:type="spellStart"/>
+      <w:r>
+        <w:rPr>
+          <w:rFonts w:ascii="ArialMT" w:hAnsi="ArialMT"/>
+          <w:sz w:val="22"/>
+          <w:szCs w:val="22"/>
+        </w:rPr>
+        <w:t>pré</w:t>
+      </w:r>
+      <w:proofErr w:type="spellEnd"/>
+      <w:r>
+        <w:rPr>
+          <w:rFonts w:ascii="ArialMT" w:hAnsi="ArialMT"/>
+          <w:sz w:val="22"/>
+          <w:szCs w:val="22"/>
+        </w:rPr>
+        <w:t>-processados.</w:t>
+      </w:r>
+      <w:r>
+        <w:rPr>
+          <w:rFonts w:ascii="ArialMT" w:hAnsi="ArialMT"/>
+          <w:sz w:val="22"/>
+          <w:szCs w:val="22"/>
+        </w:rPr>
         <w:br/>
         <w:t>Fonte: Elaborada pelo autor do projeto (2023)</w:t>
       </w:r>
     </w:p>
     <w:p>
       <w:pPr>
-        <w:spacing w:line="360" w:lineRule="auto"/>
+        <w:pStyle w:val="PargrafodaLista"/>
+        <w:spacing w:line="360" w:lineRule="auto"/>
+        <w:ind w:left="0" w:firstLine="709"/>
         <w:rPr>
           <w:color w:val="000000"/>
         </w:rPr>
@@ -5719,7 +6090,11 @@
       </w:pPr>
       <w:r>
         <w:tab/>
-        <w:t xml:space="preserve">O título da seção Agradecimentos deve ser alinhado à esquerda e grafado em negrito, primeira letra da palavra grafada em letra maiúscula. Trata-se de seção opcional, de no máximo três linhas, na qual o autor agradece aqueles que contribuíram de maneira relevante para o desenvolvimento do trabalho e elaboração do TCC, mas que não tiveram o envolvimento intelectual necessário à atribuição de coautoria </w:t>
+        <w:t xml:space="preserve">O título da seção Agradecimentos deve ser alinhado à esquerda e grafado em negrito, primeira letra da palavra grafada em letra maiúscula. Trata-se de seção opcional, de no </w:t>
+      </w:r>
+      <w:r>
+        <w:lastRenderedPageBreak/>
+        <w:t xml:space="preserve">máximo três linhas, na qual o autor agradece aqueles que contribuíram de maneira relevante para o desenvolvimento do trabalho e elaboração do TCC, mas que não tiveram o envolvimento intelectual necessário à atribuição de coautoria </w:t>
       </w:r>
       <w:proofErr w:type="gramStart"/>
       <w:r>
@@ -6254,7 +6629,6 @@
           <w:rFonts w:eastAsia="Times New Roman"/>
           <w:lang w:val="en-US" w:eastAsia="pt-BR"/>
         </w:rPr>
-        <w:lastRenderedPageBreak/>
         <w:t>GUNAWAN, Teddy Surya et al. Development of video-based emotion recognition using deep learning with Google Colab. TELKOMNIKA (Telecommunication Computing Electronics and Control), v. 18, n. 5, p. 2463-2471, 2020.</w:t>
       </w:r>
     </w:p>
@@ -6376,7 +6750,22 @@
           <w:rFonts w:eastAsia="Times New Roman"/>
           <w:lang w:val="en-US" w:eastAsia="pt-BR"/>
         </w:rPr>
-        <w:t>JURASFKY, Daniel; MARTIN, James H. An introduction to natural language processing, computational linguistics, and speech recognition. 2000.</w:t>
+        <w:lastRenderedPageBreak/>
+        <w:t>JURAF</w:t>
+      </w:r>
+      <w:r>
+        <w:rPr>
+          <w:rFonts w:eastAsia="Times New Roman"/>
+          <w:lang w:val="en-US" w:eastAsia="pt-BR"/>
+        </w:rPr>
+        <w:t>S</w:t>
+      </w:r>
+      <w:r>
+        <w:rPr>
+          <w:rFonts w:eastAsia="Times New Roman"/>
+          <w:lang w:val="en-US" w:eastAsia="pt-BR"/>
+        </w:rPr>
+        <w:t>KY, Daniel; MARTIN, James H. An introduction to natural language processing, computational linguistics, and speech recognition. 2000.</w:t>
       </w:r>
     </w:p>
     <w:p>
@@ -6822,7 +7211,60 @@
           <w:rFonts w:eastAsia="Times New Roman"/>
           <w:lang w:eastAsia="pt-BR"/>
         </w:rPr>
-        <w:t>Python Software Foundation. (s.d.). Tutorial de Python [Documentação oficial]. Recuperado em 1º de fevereiro de 2023, de https://docs.python.org/3/tutorial/index.html</w:t>
+        <w:t xml:space="preserve">Python Software Foundation. (s.d.). Tutorial de Python [Documentação oficial]. Recuperado em 1º de fevereiro de 2023, de </w:t>
+      </w:r>
+      <w:hyperlink r:id="rId27" w:history="1">
+        <w:r>
+          <w:rPr>
+            <w:rStyle w:val="Hyperlink"/>
+            <w:rFonts w:eastAsia="Times New Roman"/>
+            <w:lang w:eastAsia="pt-BR"/>
+          </w:rPr>
+          <w:t>https://docs.python.org/3/tutorial/index.html</w:t>
+        </w:r>
+      </w:hyperlink>
+    </w:p>
+    <w:p>
+      <w:pPr>
+        <w:spacing w:line="240" w:lineRule="auto"/>
+        <w:jc w:val="left"/>
+        <w:rPr>
+          <w:rFonts w:eastAsia="Times New Roman"/>
+          <w:lang w:eastAsia="pt-BR"/>
+        </w:rPr>
+      </w:pPr>
+    </w:p>
+    <w:p>
+      <w:pPr>
+        <w:spacing w:line="240" w:lineRule="auto"/>
+        <w:jc w:val="left"/>
+        <w:rPr>
+          <w:rFonts w:eastAsia="Times New Roman"/>
+          <w:lang w:val="en-US" w:eastAsia="pt-BR"/>
+        </w:rPr>
+      </w:pPr>
+      <w:r>
+        <w:rPr>
+          <w:rFonts w:eastAsia="Times New Roman"/>
+          <w:lang w:val="en-US" w:eastAsia="pt-BR"/>
+        </w:rPr>
+        <w:t>MIKOLOV, Tomas et al. Efficient estimation of word representations in vector space. </w:t>
+      </w:r>
+      <w:proofErr w:type="spellStart"/>
+      <w:r>
+        <w:rPr>
+          <w:rFonts w:eastAsia="Times New Roman"/>
+          <w:lang w:val="en-US" w:eastAsia="pt-BR"/>
+        </w:rPr>
+        <w:t>arXiv</w:t>
+      </w:r>
+      <w:proofErr w:type="spellEnd"/>
+      <w:r>
+        <w:rPr>
+          <w:rFonts w:eastAsia="Times New Roman"/>
+          <w:lang w:val="en-US" w:eastAsia="pt-BR"/>
+        </w:rPr>
+        <w:t xml:space="preserve"> preprint arXiv:1301.3781, 2013.</w:t>
       </w:r>
     </w:p>
     <w:p>
@@ -6833,12 +7275,16 @@
           <w:sz w:val="20"/>
           <w:szCs w:val="20"/>
           <w:shd w:val="clear" w:color="auto" w:fill="FFFFFF"/>
-        </w:rPr>
-      </w:pPr>
-    </w:p>
-    <w:p>
-      <w:pPr>
-        <w:spacing w:line="360" w:lineRule="auto"/>
+          <w:lang w:val="en-US"/>
+        </w:rPr>
+      </w:pPr>
+    </w:p>
+    <w:p>
+      <w:pPr>
+        <w:spacing w:line="360" w:lineRule="auto"/>
+        <w:rPr>
+          <w:lang w:val="en-US"/>
+        </w:rPr>
       </w:pPr>
     </w:p>
     <w:p>
@@ -6871,11 +7317,7 @@
         <w:tab/>
       </w:r>
       <w:r>
-        <w:t xml:space="preserve">Apêndices são textos e/ou documentos que foram elaborados pelo autor e que são importantes para complementar a argumentação do trabalho. Anexos são textos ou </w:t>
-      </w:r>
-      <w:r>
-        <w:lastRenderedPageBreak/>
-        <w:t xml:space="preserve">documentos que ilustram, mas que não foram elaborados pelos autores. Apêndices deverão seguir as mesmas normas de formatação do restante do texto, inclusive para figuras e tabelas. </w:t>
+        <w:t xml:space="preserve">Apêndices são textos e/ou documentos que foram elaborados pelo autor e que são importantes para complementar a argumentação do trabalho. Anexos são textos ou documentos que ilustram, mas que não foram elaborados pelos autores. Apêndices deverão seguir as mesmas normas de formatação do restante do texto, inclusive para figuras e tabelas. </w:t>
       </w:r>
     </w:p>
     <w:p>
@@ -6887,9 +7329,9 @@
       </w:r>
     </w:p>
     <w:sectPr>
-      <w:headerReference w:type="default" r:id="rId26"/>
-      <w:footerReference w:type="default" r:id="rId27"/>
-      <w:footerReference w:type="first" r:id="rId28"/>
+      <w:headerReference w:type="default" r:id="rId28"/>
+      <w:footerReference w:type="default" r:id="rId29"/>
+      <w:footerReference w:type="first" r:id="rId30"/>
       <w:pgSz w:w="11906" w:h="16838" w:code="9"/>
       <w:pgMar w:top="1418" w:right="1418" w:bottom="1418" w:left="1418" w:header="709" w:footer="709" w:gutter="0"/>
       <w:pgNumType w:start="2"/>
@@ -7418,6 +7860,159 @@
         </w:rPr>
         <w:t>https://www.google.com/intl/pt-BR/drive/</w:t>
       </w:r>
+    </w:p>
+  </w:footnote>
+  <w:footnote w:id="8">
+    <w:p>
+      <w:pPr>
+        <w:pStyle w:val="Textodenotaderodap"/>
+        <w:rPr>
+          <w:rFonts w:ascii="Arial" w:hAnsi="Arial" w:cs="Arial"/>
+          <w:sz w:val="18"/>
+          <w:szCs w:val="18"/>
+        </w:rPr>
+      </w:pPr>
+      <w:r>
+        <w:rPr>
+          <w:rStyle w:val="Refdenotaderodap"/>
+          <w:rFonts w:ascii="Arial" w:hAnsi="Arial" w:cs="Arial"/>
+          <w:sz w:val="18"/>
+          <w:szCs w:val="18"/>
+        </w:rPr>
+        <w:footnoteRef/>
+      </w:r>
+      <w:r>
+        <w:t xml:space="preserve"> </w:t>
+      </w:r>
+      <w:r>
+        <w:rPr>
+          <w:rFonts w:ascii="Arial" w:hAnsi="Arial" w:cs="Arial"/>
+          <w:sz w:val="18"/>
+          <w:szCs w:val="18"/>
+        </w:rPr>
+        <w:t>No universo de Harry Potter, “</w:t>
+      </w:r>
+      <w:proofErr w:type="spellStart"/>
+      <w:r>
+        <w:rPr>
+          <w:rFonts w:ascii="Arial" w:hAnsi="Arial" w:cs="Arial"/>
+          <w:sz w:val="18"/>
+          <w:szCs w:val="18"/>
+        </w:rPr>
+        <w:t>Basilisk</w:t>
+      </w:r>
+      <w:proofErr w:type="spellEnd"/>
+      <w:r>
+        <w:rPr>
+          <w:rFonts w:ascii="Arial" w:hAnsi="Arial" w:cs="Arial"/>
+          <w:sz w:val="18"/>
+          <w:szCs w:val="18"/>
+        </w:rPr>
+        <w:t xml:space="preserve">” é </w:t>
+      </w:r>
+      <w:r>
+        <w:rPr>
+          <w:rFonts w:ascii="Arial" w:hAnsi="Arial" w:cs="Arial"/>
+          <w:sz w:val="18"/>
+          <w:szCs w:val="18"/>
+        </w:rPr>
+        <w:t xml:space="preserve">uma </w:t>
+      </w:r>
+      <w:r>
+        <w:rPr>
+          <w:rFonts w:ascii="Arial" w:hAnsi="Arial" w:cs="Arial"/>
+          <w:sz w:val="18"/>
+          <w:szCs w:val="18"/>
+        </w:rPr>
+        <w:t xml:space="preserve">serpente </w:t>
+      </w:r>
+      <w:r>
+        <w:rPr>
+          <w:rFonts w:ascii="Arial" w:hAnsi="Arial" w:cs="Arial"/>
+          <w:sz w:val="18"/>
+          <w:szCs w:val="18"/>
+        </w:rPr>
+        <w:t xml:space="preserve">que pode crescer imensamente. É uma criatura mágica e rara, </w:t>
+      </w:r>
+      <w:r>
+        <w:rPr>
+          <w:rFonts w:ascii="Arial" w:hAnsi="Arial" w:cs="Arial"/>
+          <w:sz w:val="18"/>
+          <w:szCs w:val="18"/>
+        </w:rPr>
+        <w:t>também</w:t>
+      </w:r>
+      <w:r>
+        <w:rPr>
+          <w:rFonts w:ascii="Arial" w:hAnsi="Arial" w:cs="Arial"/>
+          <w:sz w:val="18"/>
+          <w:szCs w:val="18"/>
+        </w:rPr>
+        <w:t xml:space="preserve"> </w:t>
+      </w:r>
+      <w:r>
+        <w:rPr>
+          <w:rFonts w:ascii="Arial" w:hAnsi="Arial" w:cs="Arial"/>
+          <w:sz w:val="18"/>
+          <w:szCs w:val="18"/>
+        </w:rPr>
+        <w:t xml:space="preserve">conhecida como o “King </w:t>
+      </w:r>
+      <w:proofErr w:type="spellStart"/>
+      <w:r>
+        <w:rPr>
+          <w:rFonts w:ascii="Arial" w:hAnsi="Arial" w:cs="Arial"/>
+          <w:sz w:val="18"/>
+          <w:szCs w:val="18"/>
+        </w:rPr>
+        <w:t>of</w:t>
+      </w:r>
+      <w:proofErr w:type="spellEnd"/>
+      <w:r>
+        <w:rPr>
+          <w:rFonts w:ascii="Arial" w:hAnsi="Arial" w:cs="Arial"/>
+          <w:sz w:val="18"/>
+          <w:szCs w:val="18"/>
+        </w:rPr>
+        <w:t xml:space="preserve"> </w:t>
+      </w:r>
+      <w:proofErr w:type="spellStart"/>
+      <w:r>
+        <w:rPr>
+          <w:rFonts w:ascii="Arial" w:hAnsi="Arial" w:cs="Arial"/>
+          <w:sz w:val="18"/>
+          <w:szCs w:val="18"/>
+        </w:rPr>
+        <w:t>Serpents</w:t>
+      </w:r>
+      <w:proofErr w:type="spellEnd"/>
+      <w:r>
+        <w:rPr>
+          <w:rFonts w:ascii="Arial" w:hAnsi="Arial" w:cs="Arial"/>
+          <w:sz w:val="18"/>
+          <w:szCs w:val="18"/>
+        </w:rPr>
+        <w:t>”</w:t>
+      </w:r>
+      <w:r>
+        <w:rPr>
+          <w:rFonts w:ascii="Arial" w:hAnsi="Arial" w:cs="Arial"/>
+          <w:sz w:val="18"/>
+          <w:szCs w:val="18"/>
+        </w:rPr>
+        <w:t xml:space="preserve">. Mais detalhes: </w:t>
+      </w:r>
+      <w:hyperlink r:id="rId6" w:history="1">
+        <w:r>
+          <w:rPr>
+            <w:rStyle w:val="Hyperlink"/>
+            <w:rFonts w:ascii="Arial" w:hAnsi="Arial" w:cs="Arial"/>
+            <w:sz w:val="18"/>
+            <w:szCs w:val="18"/>
+          </w:rPr>
+          <w:t>https://harrypotter.fandom.com/wiki/Basilisk</w:t>
+        </w:r>
+      </w:hyperlink>
     </w:p>
   </w:footnote>
 </w:footnotes>

</xml_diff>

<commit_message>
Etapa de finalização da escrita de desenvolvimento do projeto
</commit_message>
<xml_diff>
--- a/Resultados Preliminares - Vinicius Andrade Lopes.docx
+++ b/Resultados Preliminares - Vinicius Andrade Lopes.docx
@@ -1,6 +1,6 @@
 
 <file path=word/document.xml><?xml version="1.0" encoding="utf-8"?>
-<w:document xmlns:wpc="http://schemas.microsoft.com/office/word/2010/wordprocessingCanvas" xmlns:cx="http://schemas.microsoft.com/office/drawing/2014/chartex" xmlns:cx1="http://schemas.microsoft.com/office/drawing/2015/9/8/chartex" xmlns:cx2="http://schemas.microsoft.com/office/drawing/2015/10/21/chartex" xmlns:cx3="http://schemas.microsoft.com/office/drawing/2016/5/9/chartex" xmlns:cx4="http://schemas.microsoft.com/office/drawing/2016/5/10/chartex" xmlns:cx5="http://schemas.microsoft.com/office/drawing/2016/5/11/chartex" xmlns:cx6="http://schemas.microsoft.com/office/drawing/2016/5/12/chartex" xmlns:cx7="http://schemas.microsoft.com/office/drawing/2016/5/13/chartex" xmlns:cx8="http://schemas.microsoft.com/office/drawing/2016/5/14/chartex" xmlns:mc="http://schemas.openxmlformats.org/markup-compatibility/2006" xmlns:aink="http://schemas.microsoft.com/office/drawing/2016/ink" xmlns:am3d="http://schemas.microsoft.com/office/drawing/2017/model3d" xmlns:o="urn:schemas-microsoft-com:office:office" xmlns:oel="http://schemas.microsoft.com/office/2019/extlst" xmlns:r="http://schemas.openxmlformats.org/officeDocument/2006/relationships" xmlns:m="http://schemas.openxmlformats.org/officeDocument/2006/math" xmlns:v="urn:schemas-microsoft-com:vml" xmlns:wp14="http://schemas.microsoft.com/office/word/2010/wordprocessingDrawing" xmlns:wp="http://schemas.openxmlformats.org/drawingml/2006/wordprocessingDrawing" xmlns:w10="urn:schemas-microsoft-com:office:word" xmlns:w="http://schemas.openxmlformats.org/wordprocessingml/2006/main" xmlns:w14="http://schemas.microsoft.com/office/word/2010/wordml" xmlns:w15="http://schemas.microsoft.com/office/word/2012/wordml" xmlns:w16cex="http://schemas.microsoft.com/office/word/2018/wordml/cex" xmlns:w16cid="http://schemas.microsoft.com/office/word/2016/wordml/cid" xmlns:w16="http://schemas.microsoft.com/office/word/2018/wordml" xmlns:w16sdtdh="http://schemas.microsoft.com/office/word/2020/wordml/sdtdatahash" xmlns:w16se="http://schemas.microsoft.com/office/word/2015/wordml/symex" xmlns:wpg="http://schemas.microsoft.com/office/word/2010/wordprocessingGroup" xmlns:wpi="http://schemas.microsoft.com/office/word/2010/wordprocessingInk" xmlns:wne="http://schemas.microsoft.com/office/word/2006/wordml" xmlns:wps="http://schemas.microsoft.com/office/word/2010/wordprocessingShape" mc:Ignorable="w14 w15 w16se w16cid w16 w16cex w16sdtdh wp14">
+<w:document xmlns:wpc="http://schemas.microsoft.com/office/word/2010/wordprocessingCanvas" xmlns:cx="http://schemas.microsoft.com/office/drawing/2014/chartex" xmlns:cx1="http://schemas.microsoft.com/office/drawing/2015/9/8/chartex" xmlns:cx2="http://schemas.microsoft.com/office/drawing/2015/10/21/chartex" xmlns:cx3="http://schemas.microsoft.com/office/drawing/2016/5/9/chartex" xmlns:cx4="http://schemas.microsoft.com/office/drawing/2016/5/10/chartex" xmlns:cx5="http://schemas.microsoft.com/office/drawing/2016/5/11/chartex" xmlns:cx6="http://schemas.microsoft.com/office/drawing/2016/5/12/chartex" xmlns:cx7="http://schemas.microsoft.com/office/drawing/2016/5/13/chartex" xmlns:cx8="http://schemas.microsoft.com/office/drawing/2016/5/14/chartex" xmlns:mc="http://schemas.openxmlformats.org/markup-compatibility/2006" xmlns:aink="http://schemas.microsoft.com/office/drawing/2016/ink" xmlns:am3d="http://schemas.microsoft.com/office/drawing/2017/model3d" xmlns:o="urn:schemas-microsoft-com:office:office" xmlns:oel="http://schemas.microsoft.com/office/2019/extlst" xmlns:r="http://schemas.openxmlformats.org/officeDocument/2006/relationships" xmlns:m="http://schemas.openxmlformats.org/officeDocument/2006/math" xmlns:v="urn:schemas-microsoft-com:vml" xmlns:wp14="http://schemas.microsoft.com/office/word/2010/wordprocessingDrawing" xmlns:wp="http://schemas.openxmlformats.org/drawingml/2006/wordprocessingDrawing" xmlns:w10="urn:schemas-microsoft-com:office:word" xmlns:w="http://schemas.openxmlformats.org/wordprocessingml/2006/main" xmlns:w14="http://schemas.microsoft.com/office/word/2010/wordml" xmlns:w15="http://schemas.microsoft.com/office/word/2012/wordml" xmlns:w16cex="http://schemas.microsoft.com/office/word/2018/wordml/cex" xmlns:w16cid="http://schemas.microsoft.com/office/word/2016/wordml/cid" xmlns:w16="http://schemas.microsoft.com/office/word/2018/wordml" xmlns:w16du="http://schemas.microsoft.com/office/word/2023/wordml/word16du" xmlns:w16sdtdh="http://schemas.microsoft.com/office/word/2020/wordml/sdtdatahash" xmlns:w16se="http://schemas.microsoft.com/office/word/2015/wordml/symex" xmlns:wpg="http://schemas.microsoft.com/office/word/2010/wordprocessingGroup" xmlns:wpi="http://schemas.microsoft.com/office/word/2010/wordprocessingInk" xmlns:wne="http://schemas.microsoft.com/office/word/2006/wordml" xmlns:wps="http://schemas.microsoft.com/office/word/2010/wordprocessingShape" mc:Ignorable="w14 w15 w16se w16cid w16 w16cex w16sdtdh wp14">
   <w:body>
     <w:p>
       <w:pPr>
@@ -712,40 +712,7 @@
         <w:ind w:firstLine="709"/>
       </w:pPr>
       <w:r>
-        <w:t xml:space="preserve">A evolução tecnológica tem sido um fator de extrema importância para </w:t>
-      </w:r>
-      <w:r>
-        <w:t>o</w:t>
-      </w:r>
-      <w:r>
-        <w:t xml:space="preserve"> </w:t>
-      </w:r>
-      <w:r>
-        <w:t>desenvolvimento de diversas áreas no mundo como, por exemplo, setores econômicos, sociais, comércios, dentre</w:t>
-      </w:r>
-      <w:r>
-        <w:t xml:space="preserve"> outros seguimentos. Um grande fator que influencia nesse crescimento tecnológico é a inclusão social, que tem por objetivo </w:t>
-      </w:r>
-      <w:r>
-        <w:t>garantir o acesso às oportunidades e recursos para todos, independentemente de sua origem, raça, gênero, orientação sexual, entre outros</w:t>
-      </w:r>
-      <w:r>
-        <w:t>. Com essa diversidade de pessoas conectadas a internet,</w:t>
-      </w:r>
-      <w:r>
-        <w:t xml:space="preserve"> várias informações são trafegadas e disponibilizadas, em sua maioria, publicamente em aplicações de mídias </w:t>
-      </w:r>
-      <w:r>
-        <w:t>sociais</w:t>
-      </w:r>
-      <w:r>
-        <w:t>, sites de busca</w:t>
-      </w:r>
-      <w:r>
-        <w:t>s</w:t>
-      </w:r>
-      <w:r>
-        <w:t xml:space="preserve"> avançadas, sites de avaliações e e-</w:t>
+        <w:t>A evolução tecnológica tem sido um fator de extrema importância para o desenvolvimento de diversas áreas no mundo, como setores econômicos, sociais, comércios e outros segmentos. A inclusão social é um fator crucial que impulsiona esse crescimento tecnológico, pois busca garantir o acesso às oportunidades e recursos para todos, independentemente de sua origem, raça, gênero, orientação sexual e outros aspectos. Com a diversidade de pessoas conectadas à internet, uma grande quantidade de informações é trafegada e disponibilizada, principalmente em aplicações de mídias sociais, sites de busca avançada, sites de avaliações e e-</w:t>
       </w:r>
       <w:proofErr w:type="spellStart"/>
       <w:r>
@@ -753,13 +720,7 @@
       </w:r>
       <w:proofErr w:type="spellEnd"/>
       <w:r>
-        <w:t>, por exemplo</w:t>
-      </w:r>
-      <w:r>
-        <w:t>.</w:t>
-      </w:r>
-      <w:r>
-        <w:t xml:space="preserve"> Buscar o valor de um produto e, em seguida, abrir uma rede social e encontrar descontos e avaliações sobre esse mesmo produto, não deve ser tão surpreendente em pleno século XXI. O processamento de linguagem natural, uma área da inteligência artificial, é uma ferramenta bastante utilizada para conseguir extrair informações desses dados textuais que são disponibilizados pela internet, com o intuito de gerar informações robustas para alguma tomada de decisão.</w:t>
+        <w:t>. Encontrar o valor de um produto em um site de e-commerce e, em seguida, pesquisar avaliações e descontos em uma rede social não é mais surpreendente em pleno século XXI. O processamento de linguagem natural, uma área da inteligência artificial, é uma ferramenta bastante utilizada para extrair informações desses dados textuais disponibilizados na internet, com o objetivo de gerar informações robustas para auxiliar na tomada de decisões.</w:t>
       </w:r>
     </w:p>
     <w:p>
@@ -803,13 +764,25 @@
         <w:rPr>
           <w:bCs/>
         </w:rPr>
-        <w:t xml:space="preserve">; linguagem natural; análise; dados; </w:t>
+        <w:t xml:space="preserve">; </w:t>
       </w:r>
       <w:r>
         <w:rPr>
           <w:bCs/>
         </w:rPr>
-        <w:t>automatização</w:t>
+        <w:t>inteligência artificial;</w:t>
+      </w:r>
+      <w:r>
+        <w:rPr>
+          <w:bCs/>
+        </w:rPr>
+        <w:t xml:space="preserve"> análise; dados; </w:t>
+      </w:r>
+      <w:r>
+        <w:rPr>
+          <w:bCs/>
+        </w:rPr>
+        <w:t>informação</w:t>
       </w:r>
       <w:r>
         <w:t>.</w:t>
@@ -929,20 +902,94 @@
         <w:t xml:space="preserve"> </w:t>
       </w:r>
       <w:r>
-        <w:t xml:space="preserve">a </w:t>
-      </w:r>
-      <w:r>
+        <w:t>a variar da região de origem</w:t>
+      </w:r>
+      <w:r>
+        <w:t xml:space="preserve">. Já as postagens feitas em redes sociais, </w:t>
+      </w:r>
+      <w:r>
+        <w:t xml:space="preserve">são normalmente escritas </w:t>
+      </w:r>
+      <w:r>
+        <w:t>de maneira informal e com a utilização de abreviações, caracteres especiais e emoticons.</w:t>
+      </w:r>
+    </w:p>
+    <w:p>
+      <w:pPr>
+        <w:spacing w:line="360" w:lineRule="auto"/>
+        <w:ind w:firstLine="709"/>
+      </w:pPr>
+      <w:r>
+        <w:rPr>
+          <w:color w:val="000000"/>
+        </w:rPr>
         <w:lastRenderedPageBreak/>
-        <w:t>variar da região de origem</w:t>
-      </w:r>
-      <w:r>
-        <w:t xml:space="preserve">. Já as postagens feitas em redes sociais, </w:t>
-      </w:r>
-      <w:r>
-        <w:t xml:space="preserve">são normalmente escritas </w:t>
-      </w:r>
-      <w:r>
-        <w:t>de maneira informal e com a utilização de abreviações, caracteres especiais e emoticons.</w:t>
+        <w:t>Em complemento à dificuldade na compreensão dos dados, é possível se deparar com outro ponto que deve ser considerado durante o desenvolvimento de análises textuais: o idioma. Atualmente, existem mais de 6.500 idiomas falados em todo o mundo e, dentre eles, os mais populares são o Inglês, Chin</w:t>
+      </w:r>
+      <w:r>
+        <w:rPr>
+          <w:color w:val="000000"/>
+        </w:rPr>
+        <w:t>ê</w:t>
+      </w:r>
+      <w:r>
+        <w:rPr>
+          <w:color w:val="000000"/>
+        </w:rPr>
+        <w:t xml:space="preserve">s (Mandarim), Hindi, </w:t>
+      </w:r>
+      <w:proofErr w:type="gramStart"/>
+      <w:r>
+        <w:rPr>
+          <w:color w:val="000000"/>
+        </w:rPr>
+        <w:t>Espanhol</w:t>
+      </w:r>
+      <w:proofErr w:type="gramEnd"/>
+      <w:r>
+        <w:rPr>
+          <w:color w:val="000000"/>
+        </w:rPr>
+        <w:t xml:space="preserve"> e Francês </w:t>
+      </w:r>
+      <w:r>
+        <w:rPr>
+          <w:noProof/>
+        </w:rPr>
+        <w:t>(G</w:t>
+      </w:r>
+      <w:r>
+        <w:rPr>
+          <w:noProof/>
+        </w:rPr>
+        <w:t>azeau</w:t>
+      </w:r>
+      <w:r>
+        <w:rPr>
+          <w:noProof/>
+        </w:rPr>
+        <w:t>, 2018)</w:t>
+      </w:r>
+      <w:r>
+        <w:t xml:space="preserve">. </w:t>
+      </w:r>
+      <w:r>
+        <w:rPr>
+          <w:color w:val="000000"/>
+        </w:rPr>
+        <w:t>Dessa forma, identificar o idioma correto para atender as necessidades da análise textual, pode facilitar todo o processo de coleta de informações e otimizar a capacidade de processamento do “</w:t>
+      </w:r>
+      <w:r>
+        <w:rPr>
+          <w:color w:val="000000"/>
+        </w:rPr>
+        <w:t>hardware</w:t>
+      </w:r>
+      <w:r>
+        <w:rPr>
+          <w:color w:val="000000"/>
+        </w:rPr>
+        <w:t xml:space="preserve">”, visto que filtrar toda a base de dados a apenas um idioma, por exemplo, requer menos poder computacional. </w:t>
       </w:r>
     </w:p>
     <w:p>
@@ -951,10 +998,167 @@
         <w:ind w:firstLine="709"/>
       </w:pPr>
       <w:r>
-        <w:rPr>
-          <w:color w:val="000000"/>
-        </w:rPr>
-        <w:t>Em complemento à dificuldade na compreensão dos dados, é possível se deparar com outro ponto que deve ser considerado durante o desenvolvimento de análises textuais: o idioma. Atualmente, existem mais de 6.500 idiomas falados em todo o mundo e, dentre eles, os mais populares são o Inglês, Chin</w:t>
+        <w:t xml:space="preserve">Executar tarefas manuais </w:t>
+      </w:r>
+      <w:r>
+        <w:t xml:space="preserve">para extração de informações </w:t>
+      </w:r>
+      <w:r>
+        <w:t xml:space="preserve">em </w:t>
+      </w:r>
+      <w:r>
+        <w:t xml:space="preserve">repositórios contendo um grande volume de dados não estruturados, ou estruturados, é uma tarefa praticamente impossível de ser realizada. Entretanto, não basta somente ter acesso a grandes volumes de dados. O ponto chave a ser realmente considerado, é como encontrar uma informação útil dentro de um arcabouço de dados diversificados </w:t>
+      </w:r>
+      <w:r>
+        <w:rPr>
+          <w:noProof/>
+        </w:rPr>
+        <w:t>(Y</w:t>
+      </w:r>
+      <w:r>
+        <w:rPr>
+          <w:noProof/>
+        </w:rPr>
+        <w:t>ang et al.</w:t>
+      </w:r>
+      <w:r>
+        <w:rPr>
+          <w:noProof/>
+        </w:rPr>
+        <w:t>, 2020)</w:t>
+      </w:r>
+      <w:r>
+        <w:t xml:space="preserve">. Desenvolver uma base de dados estruturada, sem erros de formatação e com os devidos parâmetros definidos, facilita a objetividade da visualização e análise das informações </w:t>
+      </w:r>
+      <w:r>
+        <w:rPr>
+          <w:noProof/>
+        </w:rPr>
+        <w:t>(W</w:t>
+      </w:r>
+      <w:r>
+        <w:rPr>
+          <w:noProof/>
+        </w:rPr>
+        <w:t>ickham</w:t>
+      </w:r>
+      <w:r>
+        <w:rPr>
+          <w:noProof/>
+        </w:rPr>
+        <w:t>, 2016)</w:t>
+      </w:r>
+      <w:r>
+        <w:t>.</w:t>
+      </w:r>
+    </w:p>
+    <w:p>
+      <w:pPr>
+        <w:spacing w:line="360" w:lineRule="auto"/>
+        <w:ind w:firstLine="709"/>
+        <w:rPr>
+          <w:color w:val="000000"/>
+        </w:rPr>
+      </w:pPr>
+      <w:r>
+        <w:t xml:space="preserve">Sendo assim, existe uma área da computação que tem por objetivo extrair representações e significados completos de textos escritos de forma livre em linguagem natural, </w:t>
+      </w:r>
+      <w:r>
+        <w:t xml:space="preserve">denominada "Natural </w:t>
+      </w:r>
+      <w:proofErr w:type="spellStart"/>
+      <w:r>
+        <w:t>Language</w:t>
+      </w:r>
+      <w:proofErr w:type="spellEnd"/>
+      <w:r>
+        <w:t xml:space="preserve"> </w:t>
+      </w:r>
+      <w:proofErr w:type="spellStart"/>
+      <w:r>
+        <w:t>Processing</w:t>
+      </w:r>
+      <w:proofErr w:type="spellEnd"/>
+      <w:r>
+        <w:t>" [NLP] ou Processamento de linguagem natural [PLN]</w:t>
+      </w:r>
+      <w:r>
+        <w:t xml:space="preserve">, </w:t>
+      </w:r>
+      <w:r>
+        <w:t>em português</w:t>
+      </w:r>
+      <w:r>
+        <w:t xml:space="preserve"> </w:t>
+      </w:r>
+      <w:r>
+        <w:rPr>
+          <w:noProof/>
+        </w:rPr>
+        <w:t>(I</w:t>
+      </w:r>
+      <w:r>
+        <w:rPr>
+          <w:noProof/>
+        </w:rPr>
+        <w:t>ndurkhya</w:t>
+      </w:r>
+      <w:r>
+        <w:rPr>
+          <w:noProof/>
+        </w:rPr>
+        <w:t>, 2010)</w:t>
+      </w:r>
+      <w:r>
+        <w:t>. Entende-se por linguagem natural os meios de comunicação mais comuns entre seres-humanos, como os próprios idiomas citados anteriormente.</w:t>
+      </w:r>
+      <w:r>
+        <w:rPr>
+          <w:color w:val="000000"/>
+        </w:rPr>
+        <w:t xml:space="preserve"> Seu crescimento e evolução acontece de geração em geração, e é difícil descrever linguagens naturais por completo seguindo preceitos explícitos, diferentemente de linguagens de programação e fórmulas matemáticas, que possuem princípios já estabelecidas de suas definições </w:t>
+      </w:r>
+      <w:r>
+        <w:rPr>
+          <w:noProof/>
+          <w:color w:val="000000"/>
+        </w:rPr>
+        <w:t>(</w:t>
+      </w:r>
+      <w:r>
+        <w:rPr>
+          <w:noProof/>
+          <w:color w:val="000000"/>
+        </w:rPr>
+        <w:t>Bird et al.</w:t>
+      </w:r>
+      <w:r>
+        <w:rPr>
+          <w:noProof/>
+          <w:color w:val="000000"/>
+        </w:rPr>
+        <w:t>, 2009)</w:t>
+      </w:r>
+      <w:r>
+        <w:rPr>
+          <w:color w:val="000000"/>
+        </w:rPr>
+        <w:t>.</w:t>
+      </w:r>
+    </w:p>
+    <w:p>
+      <w:pPr>
+        <w:spacing w:line="360" w:lineRule="auto"/>
+        <w:ind w:firstLine="709"/>
+        <w:rPr>
+          <w:color w:val="000000"/>
+        </w:rPr>
+      </w:pPr>
+      <w:r>
+        <w:rPr>
+          <w:color w:val="000000"/>
+        </w:rPr>
+        <w:t>Basicamente, a PLN utiliza preceitos linguísticos como classe de palavras para realizar as análises, como por exemplo substantivos, verbos, adjetivos, pronomes, dentre outros, além de diversas estruturas gramaticais que t</w:t>
       </w:r>
       <w:r>
         <w:rPr>
@@ -966,60 +1170,58 @@
         <w:rPr>
           <w:color w:val="000000"/>
         </w:rPr>
-        <w:t xml:space="preserve">s (Mandarim), Hindi, </w:t>
-      </w:r>
-      <w:proofErr w:type="gramStart"/>
-      <w:r>
-        <w:rPr>
-          <w:color w:val="000000"/>
-        </w:rPr>
-        <w:t>Espanhol</w:t>
-      </w:r>
-      <w:proofErr w:type="gramEnd"/>
-      <w:r>
-        <w:rPr>
-          <w:color w:val="000000"/>
-        </w:rPr>
-        <w:t xml:space="preserve"> e Francês </w:t>
+        <w:t xml:space="preserve">m por objetivo dar sentido às sentenças analisadas. Isso ocorre em função das várias representações de conhecimento, como um conjunto de palavras existentes em um idioma e seus significados, propriedades e regras gramaticais da linguagem, um grande vocabulário de palavras com relações semânticas, sinônimos e abreviações, e ontologias de entidade e ações </w:t>
       </w:r>
       <w:r>
         <w:rPr>
           <w:noProof/>
         </w:rPr>
-        <w:t>(G</w:t>
+        <w:t>(I</w:t>
       </w:r>
       <w:r>
         <w:rPr>
           <w:noProof/>
         </w:rPr>
-        <w:t>azeau</w:t>
+        <w:t>ndurkhya</w:t>
       </w:r>
       <w:r>
         <w:rPr>
           <w:noProof/>
         </w:rPr>
-        <w:t>, 2018)</w:t>
-      </w:r>
-      <w:r>
-        <w:t xml:space="preserve">. </w:t>
-      </w:r>
-      <w:r>
-        <w:rPr>
-          <w:color w:val="000000"/>
-        </w:rPr>
-        <w:t>Dessa forma, identificar o idioma correto para atender as necessidades da análise textual, pode facilitar todo o processo de coleta de informações e otimizar a capacidade de processamento do “</w:t>
-      </w:r>
-      <w:r>
-        <w:rPr>
-          <w:color w:val="000000"/>
-        </w:rPr>
-        <w:t>hardware</w:t>
-      </w:r>
-      <w:r>
-        <w:rPr>
-          <w:color w:val="000000"/>
-        </w:rPr>
-        <w:t xml:space="preserve">”, visto que filtrar toda a base de dados a apenas um idioma, por exemplo, requer menos poder computacional. </w:t>
+        <w:t>, 2010)</w:t>
+      </w:r>
+      <w:r>
+        <w:rPr>
+          <w:color w:val="000000"/>
+        </w:rPr>
+        <w:t xml:space="preserve">. O processamento de linguagem natural abrange qualquer tipo de desenvolvimento computacional de linguagens naturais, e consiste em compreender conteúdos descritos por humanos até o ponto de fornecer uma reposta válida sobre a informação analisada </w:t>
+      </w:r>
+      <w:r>
+        <w:rPr>
+          <w:noProof/>
+          <w:color w:val="000000"/>
+        </w:rPr>
+        <w:t>(</w:t>
+      </w:r>
+      <w:r>
+        <w:rPr>
+          <w:noProof/>
+          <w:color w:val="000000"/>
+        </w:rPr>
+        <w:t>Bird et al.</w:t>
+      </w:r>
+      <w:r>
+        <w:rPr>
+          <w:noProof/>
+          <w:color w:val="000000"/>
+        </w:rPr>
+        <w:t>, 2009)</w:t>
+      </w:r>
+      <w:r>
+        <w:rPr>
+          <w:color w:val="000000"/>
+        </w:rPr>
+        <w:t>.</w:t>
       </w:r>
     </w:p>
     <w:p>
@@ -1028,245 +1230,13 @@
         <w:ind w:firstLine="709"/>
       </w:pPr>
       <w:r>
-        <w:t xml:space="preserve">Executar tarefas manuais </w:t>
-      </w:r>
-      <w:r>
-        <w:t xml:space="preserve">para extração de informações </w:t>
-      </w:r>
-      <w:r>
-        <w:t xml:space="preserve">em </w:t>
-      </w:r>
-      <w:r>
-        <w:t xml:space="preserve">repositórios contendo um grande volume de dados não estruturados, ou estruturados, é uma tarefa praticamente impossível de ser realizada. Entretanto, não basta somente ter acesso a grandes volumes de dados. O ponto chave a ser realmente considerado, é como encontrar uma informação útil dentro de um arcabouço de dados diversificados </w:t>
-      </w:r>
-      <w:r>
-        <w:rPr>
-          <w:noProof/>
-        </w:rPr>
-        <w:t>(Y</w:t>
-      </w:r>
-      <w:r>
-        <w:rPr>
-          <w:noProof/>
-        </w:rPr>
-        <w:t>ang et al.</w:t>
-      </w:r>
-      <w:r>
-        <w:rPr>
-          <w:noProof/>
-        </w:rPr>
-        <w:t>, 2020)</w:t>
-      </w:r>
-      <w:r>
-        <w:t xml:space="preserve">. Desenvolver uma base de dados estruturada, sem erros de formatação e com os devidos parâmetros definidos, facilita a objetividade da visualização e análise das informações </w:t>
-      </w:r>
-      <w:r>
-        <w:rPr>
-          <w:noProof/>
-        </w:rPr>
-        <w:t>(W</w:t>
-      </w:r>
-      <w:r>
-        <w:rPr>
-          <w:noProof/>
-        </w:rPr>
-        <w:t>ickham</w:t>
-      </w:r>
-      <w:r>
-        <w:rPr>
-          <w:noProof/>
-        </w:rPr>
-        <w:t>, 2016)</w:t>
-      </w:r>
-      <w:r>
-        <w:t>.</w:t>
-      </w:r>
-    </w:p>
-    <w:p>
-      <w:pPr>
-        <w:spacing w:line="360" w:lineRule="auto"/>
-        <w:ind w:firstLine="709"/>
-        <w:rPr>
-          <w:color w:val="000000"/>
-        </w:rPr>
-      </w:pPr>
-      <w:r>
-        <w:t xml:space="preserve">Sendo assim, existe uma área da computação que tem por objetivo extrair representações e significados completos de textos escritos de forma livre em linguagem natural, </w:t>
-      </w:r>
-      <w:r>
-        <w:t xml:space="preserve">denominada "Natural </w:t>
-      </w:r>
-      <w:proofErr w:type="spellStart"/>
-      <w:r>
-        <w:t>Language</w:t>
-      </w:r>
-      <w:proofErr w:type="spellEnd"/>
+        <w:t>O processamento de linguagem natural pode ser definido, de forma simplificada, como uma modelo para identificar quem fez o quê, a quem, quando, onde, como e por que</w:t>
+      </w:r>
       <w:r>
         <w:t xml:space="preserve"> </w:t>
       </w:r>
-      <w:proofErr w:type="spellStart"/>
-      <w:r>
-        <w:t>Processing</w:t>
-      </w:r>
-      <w:proofErr w:type="spellEnd"/>
-      <w:r>
-        <w:t>" [NLP] ou Processamento de linguagem natural [PLN]</w:t>
-      </w:r>
-      <w:r>
-        <w:t xml:space="preserve">, </w:t>
-      </w:r>
-      <w:r>
-        <w:t>em português</w:t>
-      </w:r>
-      <w:r>
-        <w:t xml:space="preserve"> </w:t>
-      </w:r>
-      <w:r>
-        <w:rPr>
-          <w:noProof/>
-        </w:rPr>
-        <w:t>(I</w:t>
-      </w:r>
-      <w:r>
-        <w:rPr>
-          <w:noProof/>
-        </w:rPr>
-        <w:t>ndurkhya</w:t>
-      </w:r>
-      <w:r>
-        <w:rPr>
-          <w:noProof/>
-        </w:rPr>
-        <w:t>, 2010)</w:t>
-      </w:r>
-      <w:r>
-        <w:t>. Entende-se por linguagem natural os meios de comunicação mais comuns entre seres-humanos, como os próprios idiomas citados anteriormente.</w:t>
-      </w:r>
-      <w:r>
-        <w:rPr>
-          <w:color w:val="000000"/>
-        </w:rPr>
-        <w:t xml:space="preserve"> Seu crescimento e evolução acontece de geração em geração, e é difícil descrever linguagens naturais por completo seguindo preceitos explícitos, diferentemente de linguagens de programação e fórmulas matemáticas, que possuem princípios já estabelecidas de suas definições </w:t>
-      </w:r>
-      <w:r>
-        <w:rPr>
-          <w:noProof/>
-          <w:color w:val="000000"/>
-        </w:rPr>
-        <w:t>(</w:t>
-      </w:r>
-      <w:r>
-        <w:rPr>
-          <w:noProof/>
-          <w:color w:val="000000"/>
-        </w:rPr>
-        <w:t>Bird et al.</w:t>
-      </w:r>
-      <w:r>
-        <w:rPr>
-          <w:noProof/>
-          <w:color w:val="000000"/>
-        </w:rPr>
-        <w:t>, 2009)</w:t>
-      </w:r>
-      <w:r>
-        <w:rPr>
-          <w:color w:val="000000"/>
-        </w:rPr>
-        <w:t>.</w:t>
-      </w:r>
-    </w:p>
-    <w:p>
-      <w:pPr>
-        <w:spacing w:line="360" w:lineRule="auto"/>
-        <w:ind w:firstLine="709"/>
-        <w:rPr>
-          <w:color w:val="000000"/>
-        </w:rPr>
-      </w:pPr>
-      <w:r>
-        <w:rPr>
-          <w:color w:val="000000"/>
-        </w:rPr>
-        <w:t>Basicamente, a PLN utiliza preceitos linguísticos como classe de palavras para realizar as análises, como por exemplo substantivos, verbos, adjetivos, pronomes, dentre outros, além de diversas estruturas gramaticais que t</w:t>
-      </w:r>
-      <w:r>
-        <w:rPr>
-          <w:color w:val="000000"/>
-        </w:rPr>
-        <w:t>ê</w:t>
-      </w:r>
-      <w:r>
-        <w:rPr>
-          <w:color w:val="000000"/>
-        </w:rPr>
-        <w:t xml:space="preserve">m por objetivo dar sentido às sentenças analisadas. Isso ocorre em função das várias representações de conhecimento, como um conjunto de palavras existentes em um idioma e seus significados, propriedades e regras gramaticais da linguagem, um grande vocabulário de palavras com relações semânticas, sinônimos e abreviações, e ontologias de entidade e ações </w:t>
-      </w:r>
-      <w:r>
-        <w:rPr>
-          <w:noProof/>
-        </w:rPr>
-        <w:t>(I</w:t>
-      </w:r>
-      <w:r>
-        <w:rPr>
-          <w:noProof/>
-        </w:rPr>
-        <w:t>ndurkhya</w:t>
-      </w:r>
-      <w:r>
-        <w:rPr>
-          <w:noProof/>
-        </w:rPr>
-        <w:t>, 2010)</w:t>
-      </w:r>
-      <w:r>
-        <w:rPr>
-          <w:color w:val="000000"/>
-        </w:rPr>
-        <w:t xml:space="preserve">. O processamento de linguagem natural abrange qualquer tipo de desenvolvimento computacional de linguagens naturais, e consiste em compreender conteúdos descritos por humanos até o ponto de fornecer uma reposta válida sobre a informação analisada </w:t>
-      </w:r>
-      <w:r>
-        <w:rPr>
-          <w:noProof/>
-          <w:color w:val="000000"/>
-        </w:rPr>
-        <w:t>(</w:t>
-      </w:r>
-      <w:r>
-        <w:rPr>
-          <w:noProof/>
-          <w:color w:val="000000"/>
-        </w:rPr>
-        <w:t>Bird et al.</w:t>
-      </w:r>
-      <w:r>
-        <w:rPr>
-          <w:noProof/>
-          <w:color w:val="000000"/>
-        </w:rPr>
-        <w:t>, 2009)</w:t>
-      </w:r>
-      <w:r>
-        <w:rPr>
-          <w:color w:val="000000"/>
-        </w:rPr>
-        <w:t>.</w:t>
-      </w:r>
-    </w:p>
-    <w:p>
-      <w:pPr>
-        <w:spacing w:line="360" w:lineRule="auto"/>
-        <w:ind w:firstLine="709"/>
-      </w:pPr>
       <w:r>
         <w:lastRenderedPageBreak/>
-        <w:t>O processamento de linguagem natural pode ser definido, de forma simplificada, como uma modelo para identificar quem fez o quê, a quem, quando, onde, como e por que</w:t>
-      </w:r>
-      <w:r>
-        <w:t xml:space="preserve"> </w:t>
-      </w:r>
-      <w:r>
         <w:t>(R</w:t>
       </w:r>
       <w:r>
@@ -1491,16 +1461,19 @@
         <w:ind w:firstLine="709"/>
       </w:pPr>
       <w:r>
+        <w:t xml:space="preserve">A execução da etapa de </w:t>
+      </w:r>
+      <w:proofErr w:type="spellStart"/>
+      <w:r>
+        <w:t>tokenização</w:t>
+      </w:r>
+      <w:proofErr w:type="spellEnd"/>
+      <w:r>
+        <w:t xml:space="preserve"> é um processo extremamente importante na análise de linguagem natural, pois permite manipular conteúdos textuais de maneira mais </w:t>
+      </w:r>
+      <w:r>
         <w:lastRenderedPageBreak/>
-        <w:t xml:space="preserve">A execução da etapa de </w:t>
-      </w:r>
-      <w:proofErr w:type="spellStart"/>
-      <w:r>
-        <w:t>tokenização</w:t>
-      </w:r>
-      <w:proofErr w:type="spellEnd"/>
-      <w:r>
-        <w:t xml:space="preserve"> é um processo extremamente importante na análise de linguagem natural, pois permite manipular conteúdos textuais de maneira mais eficiente. O conceito que engloba essa técnica, segundo </w:t>
+        <w:t xml:space="preserve">eficiente. O conceito que engloba essa técnica, segundo </w:t>
       </w:r>
       <w:r>
         <w:t>Castro (2017), é basicamente uma operação que é capaz de dividir cada sentença de um texto em uma sequência de tokens, onde cada token é uma unidade léxica como, por exemplo, uma palavra ou frase.</w:t>
@@ -1841,14 +1814,147 @@
         <w:t xml:space="preserve"> do texto fornecido como “input”.</w:t>
       </w:r>
       <w:r>
-        <w:t xml:space="preserve"> Esse último método citado é mais eficiente e o mais complexo de ser implementado, pois requer um alto nível de </w:t>
-      </w:r>
+        <w:t xml:space="preserve"> Esse último método citado é mais eficiente e o mais complexo de ser implementado, pois requer um alto nível de conhecimento sobre o tema, sendo necessário desenvolver o conjunto de dados de treinamento ou possuir um conjunto com os parâmetros já treinados </w:t>
+      </w:r>
+      <w:r>
+        <w:t>(Jiang et al., 2017)</w:t>
+      </w:r>
+      <w:r>
+        <w:t>.</w:t>
+      </w:r>
+    </w:p>
+    <w:p>
+      <w:pPr>
+        <w:spacing w:line="360" w:lineRule="auto"/>
+        <w:ind w:firstLine="709"/>
+      </w:pPr>
       <w:r>
         <w:lastRenderedPageBreak/>
-        <w:t xml:space="preserve">conhecimento sobre o tema, sendo necessário desenvolver o conjunto de dados de treinamento ou possuir um conjunto com os parâmetros já treinados </w:t>
-      </w:r>
-      <w:r>
-        <w:t>(Jiang et al., 2017)</w:t>
+        <w:t xml:space="preserve">A compreensão dos elementos linguísticos é uma etapa crucial no processamento de linguagem natural, </w:t>
+      </w:r>
+      <w:r>
+        <w:t xml:space="preserve">onde é possível </w:t>
+      </w:r>
+      <w:r>
+        <w:t>identificar e categorizar as palavras, símbolos e marcas de pontuaç</w:t>
+      </w:r>
+      <w:r>
+        <w:t>ões</w:t>
+      </w:r>
+      <w:r>
+        <w:t xml:space="preserve"> presentes em um texto. Essa tarefa é realizada por um </w:t>
+      </w:r>
+      <w:r>
+        <w:t>processo</w:t>
+      </w:r>
+      <w:r>
+        <w:t xml:space="preserve"> chamado analisador léxico. De acordo com </w:t>
+      </w:r>
+      <w:proofErr w:type="spellStart"/>
+      <w:r>
+        <w:t>Jurafsky</w:t>
+      </w:r>
+      <w:proofErr w:type="spellEnd"/>
+      <w:r>
+        <w:t xml:space="preserve"> (20</w:t>
+      </w:r>
+      <w:r>
+        <w:t>20</w:t>
+      </w:r>
+      <w:r>
+        <w:t xml:space="preserve">), </w:t>
+      </w:r>
+      <w:r>
+        <w:t xml:space="preserve">o analisador léxico é responsável por </w:t>
+      </w:r>
+      <w:r>
+        <w:t>le</w:t>
+      </w:r>
+      <w:r>
+        <w:t>r</w:t>
+      </w:r>
+      <w:r>
+        <w:t xml:space="preserve"> o texto</w:t>
+      </w:r>
+      <w:r>
+        <w:t xml:space="preserve">, </w:t>
+      </w:r>
+      <w:r>
+        <w:t>caractere por caractere</w:t>
+      </w:r>
+      <w:r>
+        <w:t xml:space="preserve">, </w:t>
+      </w:r>
+      <w:r>
+        <w:t>e gera</w:t>
+      </w:r>
+      <w:r>
+        <w:t>r</w:t>
+      </w:r>
+      <w:r>
+        <w:t xml:space="preserve"> uma série de tokens, tais como palavras-chave, identificadores, números e símbolos, que serão utilizados posteriormente pelo sistema.</w:t>
+      </w:r>
+    </w:p>
+    <w:p>
+      <w:pPr>
+        <w:spacing w:line="360" w:lineRule="auto"/>
+        <w:ind w:firstLine="709"/>
+      </w:pPr>
+      <w:r>
+        <w:t xml:space="preserve">A </w:t>
+      </w:r>
+      <w:r>
+        <w:t xml:space="preserve">etapa de análise léxica </w:t>
+      </w:r>
+      <w:r>
+        <w:t>é fundamental para que o computador possa interpretar o</w:t>
+      </w:r>
+      <w:r>
+        <w:t xml:space="preserve">s dados textuais </w:t>
+      </w:r>
+      <w:r>
+        <w:t xml:space="preserve">com </w:t>
+      </w:r>
+      <w:r>
+        <w:t xml:space="preserve">alta </w:t>
+      </w:r>
+      <w:r>
+        <w:t xml:space="preserve">precisão. Por exemplo, ao reconhecer uma palavra como um verbo, o sistema pode entender que essa palavra se relaciona a uma ação, e, portanto, pode ser utilizada para realizar certas tarefas. Além disso, </w:t>
+      </w:r>
+      <w:r>
+        <w:t xml:space="preserve">a realização da etapa de </w:t>
+      </w:r>
+      <w:r>
+        <w:t xml:space="preserve">análise léxica é </w:t>
+      </w:r>
+      <w:r>
+        <w:t xml:space="preserve">essencial </w:t>
+      </w:r>
+      <w:r>
+        <w:t xml:space="preserve">para </w:t>
+      </w:r>
+      <w:r>
+        <w:t>o bom desempenho da etapa de</w:t>
+      </w:r>
+      <w:r>
+        <w:t xml:space="preserve"> análise sintática, pois os tokens gerados pelo analisador léxico s</w:t>
+      </w:r>
+      <w:r>
+        <w:t>erão</w:t>
+      </w:r>
+      <w:r>
+        <w:t xml:space="preserve"> usados como entrada para outros componentes do processamento de linguagem natural</w:t>
+      </w:r>
+      <w:r>
+        <w:t xml:space="preserve"> (</w:t>
+      </w:r>
+      <w:proofErr w:type="spellStart"/>
+      <w:r>
+        <w:t>Jurafsky</w:t>
+      </w:r>
+      <w:proofErr w:type="spellEnd"/>
+      <w:r>
+        <w:t>, 2000)</w:t>
       </w:r>
       <w:r>
         <w:t>.</w:t>
@@ -1860,25 +1966,80 @@
         <w:ind w:firstLine="709"/>
       </w:pPr>
       <w:r>
-        <w:t xml:space="preserve">A compreensão dos elementos linguísticos é uma etapa crucial no processamento de linguagem natural, </w:t>
-      </w:r>
-      <w:r>
-        <w:t xml:space="preserve">onde é possível </w:t>
-      </w:r>
-      <w:r>
-        <w:t>identificar e categorizar as palavras, símbolos e marcas de pontuaç</w:t>
-      </w:r>
-      <w:r>
-        <w:t>ões</w:t>
-      </w:r>
-      <w:r>
-        <w:t xml:space="preserve"> presentes em um texto. Essa tarefa é realizada por um </w:t>
-      </w:r>
-      <w:r>
-        <w:t>processo</w:t>
-      </w:r>
-      <w:r>
-        <w:t xml:space="preserve"> chamado analisador léxico. De acordo com </w:t>
+        <w:t>A análise sintática é uma fase da etapa de análise léxica, na qual fica responsável por identificar e analisar a estrutura gramatical de uma frase. Essa técnica é usada para determinar as funções sintáticas de cada palavra dentro de uma frase, buscando relações entre essas palavras (</w:t>
+      </w:r>
+      <w:r>
+        <w:t>Chomsky, 2009</w:t>
+      </w:r>
+      <w:r>
+        <w:t>).</w:t>
+      </w:r>
+      <w:r>
+        <w:t xml:space="preserve"> De forma similar as etapas descritas anteriormente, existem diversos métodos de realizar a análise sintática, dentre eles: gramáticas formais, análise estatística e análise de dependência.</w:t>
+      </w:r>
+    </w:p>
+    <w:p>
+      <w:pPr>
+        <w:spacing w:line="360" w:lineRule="auto"/>
+        <w:ind w:firstLine="709"/>
+      </w:pPr>
+      <w:r>
+        <w:t xml:space="preserve">As gramáticas formais, de forma resumida, são responsáveis pelo entendimento estrutural de cada frase fornecida como “input” para o algoritmo, identificando o contexto e a relevância de cada palavra (Chomsky, 2009). </w:t>
+      </w:r>
+      <w:r>
+        <w:t xml:space="preserve">Já a análise estatística </w:t>
+      </w:r>
+      <w:r>
+        <w:t xml:space="preserve">se baseia em modelos estatísticos para </w:t>
+      </w:r>
+      <w:r>
+        <w:t>compreender</w:t>
+      </w:r>
+      <w:r>
+        <w:t xml:space="preserve"> a estrutura gramatical de uma frase a partir de dados de treinamento. Esses modelos </w:t>
+      </w:r>
+      <w:r>
+        <w:t xml:space="preserve">têm capacidade </w:t>
+      </w:r>
+      <w:r>
+        <w:t xml:space="preserve">de lidar com a ambiguidade e a variação na língua natural, </w:t>
+      </w:r>
+      <w:r>
+        <w:t>se tornando</w:t>
+      </w:r>
+      <w:r>
+        <w:t xml:space="preserve"> mais robustos em relação aos erros e ao ruído</w:t>
+      </w:r>
+      <w:r>
+        <w:t xml:space="preserve"> (</w:t>
+      </w:r>
+      <w:proofErr w:type="spellStart"/>
+      <w:r>
+        <w:t>Charniak</w:t>
+      </w:r>
+      <w:proofErr w:type="spellEnd"/>
+      <w:r>
+        <w:t>, 1997).</w:t>
+      </w:r>
+      <w:r>
+        <w:t xml:space="preserve"> A análise de dependência se concentra na relação de dependência entre as palavras de uma frase, ou seja, essa técnica tem como princípio de que as palavras de uma frase estão relacionadas entre si através da relação de dependência, como sujeito e verbo, objeto e verbo, dentro outros (</w:t>
+      </w:r>
+      <w:proofErr w:type="spellStart"/>
+      <w:r>
+        <w:t>Kübler</w:t>
+      </w:r>
+      <w:proofErr w:type="spellEnd"/>
+      <w:r>
+        <w:t>, 2009).</w:t>
+      </w:r>
+    </w:p>
+    <w:p>
+      <w:pPr>
+        <w:spacing w:line="360" w:lineRule="auto"/>
+        <w:ind w:firstLine="709"/>
+      </w:pPr>
+      <w:r>
+        <w:t>Análise semântica é a etapa que tem por objetivo determinar o significado das palavras e frases, estabelecendo relações semânticas entre elas. Essa etapa é essencial para o entendimento do contexto e o conteúdo das palavras, sendo utilizada para tarefas de processamento de linguagem natural que evolve tradução e geração automática de textos (</w:t>
       </w:r>
       <w:proofErr w:type="spellStart"/>
       <w:r>
@@ -1886,43 +2047,365 @@
       </w:r>
       <w:proofErr w:type="spellEnd"/>
       <w:r>
-        <w:t xml:space="preserve"> (20</w:t>
-      </w:r>
-      <w:r>
-        <w:t>20</w:t>
-      </w:r>
-      <w:r>
-        <w:t xml:space="preserve">), </w:t>
-      </w:r>
-      <w:r>
-        <w:t xml:space="preserve">o analisador léxico é responsável por </w:t>
-      </w:r>
-      <w:r>
-        <w:t>le</w:t>
-      </w:r>
-      <w:r>
-        <w:t>r</w:t>
-      </w:r>
-      <w:r>
-        <w:t xml:space="preserve"> o texto</w:t>
+        <w:t>, 2000).</w:t>
+      </w:r>
+      <w:r>
+        <w:t xml:space="preserve"> Além disso, essa técnica tem um grande potencial para a comunidade cientifica no sentido de melhorar as ontologias existentes na “Web” e os sistemas de representação de conhecimentos (</w:t>
+      </w:r>
+      <w:r>
+        <w:t>G</w:t>
+      </w:r>
+      <w:r>
+        <w:t>oddard</w:t>
+      </w:r>
+      <w:r>
+        <w:t>, 2011)</w:t>
+      </w:r>
+      <w:r>
+        <w:t>.</w:t>
+      </w:r>
+      <w:r>
+        <w:t xml:space="preserve"> </w:t>
+      </w:r>
+      <w:r>
+        <w:t xml:space="preserve">Modelos formais de representação de </w:t>
+      </w:r>
+      <w:r>
+        <w:lastRenderedPageBreak/>
+        <w:t>conhecimento, conhecidos como ontologias, descrevem as relações entre diferentes conceitos e entidades. São amplamente utilizadas para analisar o significado de palavras e frases em um texto. Elas são projetadas para serem processadas por computadores e podem ser utilizadas em tarefas como extração de informação, classificação de documentos, geração de perguntas-respostas e tradução automática</w:t>
+      </w:r>
+      <w:r>
+        <w:t xml:space="preserve"> </w:t>
+      </w:r>
+      <w:r>
+        <w:t>(</w:t>
+      </w:r>
+      <w:proofErr w:type="spellStart"/>
+      <w:r>
+        <w:t>Felsen</w:t>
+      </w:r>
+      <w:proofErr w:type="spellEnd"/>
+      <w:r>
+        <w:t>, 2002)</w:t>
+      </w:r>
+      <w:r>
+        <w:t>.</w:t>
+      </w:r>
+    </w:p>
+    <w:p>
+      <w:pPr>
+        <w:spacing w:line="360" w:lineRule="auto"/>
+        <w:ind w:firstLine="709"/>
+      </w:pPr>
+      <w:r>
+        <w:t>Já a</w:t>
+      </w:r>
+      <w:r>
+        <w:t xml:space="preserve"> análise pragmática é uma técnica da linguística que se concentra em entender o significado das palavras dentro de um contexto específico.</w:t>
+      </w:r>
+      <w:r>
+        <w:t xml:space="preserve"> Essa técnica</w:t>
+      </w:r>
+      <w:r>
+        <w:t xml:space="preserve"> </w:t>
+      </w:r>
+      <w:r>
+        <w:t>consegue apurar</w:t>
+      </w:r>
+      <w:r>
+        <w:t xml:space="preserve"> aspectos como implícito, inferência e como a linguagem é utilizada em diferentes situações sociais e culturais. A compreensão da pragmática é fundamental para se entender como a linguagem funciona na comunicação humana e é amplamente estudada em áreas como a linguística, psicologia e outras disciplinas relacionadas</w:t>
+      </w:r>
+      <w:r>
+        <w:t xml:space="preserve"> (Vicent Cruz</w:t>
+      </w:r>
+      <w:r>
+        <w:t xml:space="preserve"> et al.</w:t>
+      </w:r>
+      <w:r>
+        <w:t>, 1996)</w:t>
+      </w:r>
+      <w:r>
+        <w:t>.</w:t>
+      </w:r>
+    </w:p>
+    <w:p>
+      <w:pPr>
+        <w:spacing w:line="360" w:lineRule="auto"/>
+        <w:ind w:firstLine="709"/>
+      </w:pPr>
+      <w:r>
+        <w:t xml:space="preserve">Resumidamente, </w:t>
+      </w:r>
+      <w:r>
+        <w:t xml:space="preserve">os </w:t>
+      </w:r>
+      <w:r>
+        <w:rPr>
+          <w:rFonts w:ascii="ArialMT" w:hAnsi="ArialMT"/>
+        </w:rPr>
+        <w:t>estágios analíticos do processamento de linguagem natural</w:t>
+      </w:r>
+      <w:r>
+        <w:t xml:space="preserve"> são</w:t>
+      </w:r>
+      <w:r>
+        <w:t xml:space="preserve"> essencia</w:t>
+      </w:r>
+      <w:r>
+        <w:t>is</w:t>
+      </w:r>
+      <w:r>
+        <w:t xml:space="preserve"> para que a máquina possa entender e processar dados textuais da melhor forma possível.</w:t>
+      </w:r>
+    </w:p>
+    <w:p>
+      <w:pPr>
+        <w:spacing w:line="360" w:lineRule="auto"/>
+        <w:ind w:firstLine="709"/>
+      </w:pPr>
+      <w:r>
+        <w:t xml:space="preserve">A PLN tem sua importância nos seguimentos científicos, econômicos, sociais e culturais. O ponto positivo é que essa tecnologia está em constante crescimento devido </w:t>
+      </w:r>
+      <w:r>
+        <w:rPr>
+          <w:color w:val="000000"/>
+        </w:rPr>
+        <w:t>à</w:t>
+      </w:r>
+      <w:r>
+        <w:t xml:space="preserve"> implementação de suas técnicas em uma variedade de novas aplicações de linguagem, como descrito anteriormente. Por esta razão, é importante para uma ampla gama de pessoas, ter competências práticas para a utilização dessas técnicas englobadas pela PLN como, por exemplo, analistas de dados, engenheiro de dados, cientista de dados, desenvolvedores de “softwares”, cientistas da computação, acadêmicos, dentre outros </w:t>
+      </w:r>
+      <w:r>
+        <w:t>(</w:t>
+      </w:r>
+      <w:r>
+        <w:t>Bird et al.</w:t>
+      </w:r>
+      <w:r>
+        <w:t>, 2009)</w:t>
+      </w:r>
+      <w:r>
+        <w:t>.</w:t>
+      </w:r>
+    </w:p>
+    <w:p>
+      <w:pPr>
+        <w:spacing w:line="360" w:lineRule="auto"/>
+        <w:ind w:firstLine="709"/>
+      </w:pPr>
+      <w:r>
+        <w:t>NLTK</w:t>
+      </w:r>
+      <w:r>
+        <w:t xml:space="preserve"> é uma plataforma que trabalha com as diversas técnicas de processamento estatístico de linguagem natural, facilitando a implementação dessas ferramentas em diversos “</w:t>
+      </w:r>
+      <w:r>
+        <w:t>softwares</w:t>
+      </w:r>
+      <w:r>
+        <w:t xml:space="preserve">”. A plataforma possui recursos léxicos e disponibiliza bibliotecas de processamento de textos para </w:t>
+      </w:r>
+      <w:proofErr w:type="spellStart"/>
+      <w:r>
+        <w:t>tokenização</w:t>
+      </w:r>
+      <w:proofErr w:type="spellEnd"/>
+      <w:r>
+        <w:t>, classificação, “</w:t>
+      </w:r>
+      <w:proofErr w:type="spellStart"/>
+      <w:r>
+        <w:t>stemming</w:t>
+      </w:r>
+      <w:proofErr w:type="spellEnd"/>
+      <w:r>
+        <w:t xml:space="preserve">”, análise de raciocínio semântico, e um fórum ativo de discussão </w:t>
+      </w:r>
+      <w:r>
+        <w:t>(</w:t>
+      </w:r>
+      <w:r>
+        <w:t>Bird et al.</w:t>
+      </w:r>
+      <w:r>
+        <w:t>, 2009)</w:t>
+      </w:r>
+      <w:r>
+        <w:t xml:space="preserve">. Para desenvolver aplicações utilizando a biblioteca de código aberto NLTK, é necessário a utilização da linguagem de programação </w:t>
+      </w:r>
+      <w:proofErr w:type="spellStart"/>
+      <w:r>
+        <w:t>python</w:t>
+      </w:r>
+      <w:proofErr w:type="spellEnd"/>
+      <w:r>
+        <w:rPr>
+          <w:rStyle w:val="Refdenotaderodap"/>
+        </w:rPr>
+        <w:footnoteReference w:id="2"/>
+      </w:r>
+      <w:r>
+        <w:t>.</w:t>
+      </w:r>
+    </w:p>
+    <w:p>
+      <w:pPr>
+        <w:spacing w:line="360" w:lineRule="auto"/>
+        <w:ind w:firstLine="709"/>
+      </w:pPr>
+      <w:r>
+        <w:t>Python</w:t>
+      </w:r>
+      <w:r>
+        <w:t xml:space="preserve"> é uma linguagem de alto nível, orientada a objetos, interpretada e iterativa, de tipagem forte e dinâmica, com uma sintaxe relativamente simples e de fácil compreensão. A linguagem possui diversas estruturas como, por exemplo, dicionários, “</w:t>
+      </w:r>
+      <w:proofErr w:type="spellStart"/>
+      <w:r>
+        <w:t>array</w:t>
+      </w:r>
+      <w:r>
+        <w:t>s</w:t>
+      </w:r>
+      <w:proofErr w:type="spellEnd"/>
+      <w:r>
+        <w:t xml:space="preserve">”, e uma gama de bibliotecas e módulos prontos para atender grandes demandas de processamento </w:t>
+      </w:r>
+      <w:r>
+        <w:rPr>
+          <w:noProof/>
+        </w:rPr>
+        <w:t>(B</w:t>
+      </w:r>
+      <w:r>
+        <w:rPr>
+          <w:noProof/>
+        </w:rPr>
+        <w:t>orges</w:t>
+      </w:r>
+      <w:r>
+        <w:rPr>
+          <w:noProof/>
+        </w:rPr>
+        <w:t>, 2014)</w:t>
+      </w:r>
+      <w:r>
+        <w:t>.</w:t>
+      </w:r>
+    </w:p>
+    <w:p>
+      <w:pPr>
+        <w:spacing w:line="360" w:lineRule="auto"/>
+        <w:ind w:firstLine="709"/>
+      </w:pPr>
+      <w:r>
+        <w:t xml:space="preserve">Uma das bibliotecas mais populares do Python é a </w:t>
+      </w:r>
+      <w:proofErr w:type="spellStart"/>
+      <w:r>
+        <w:t>NumPy</w:t>
+      </w:r>
+      <w:proofErr w:type="spellEnd"/>
+      <w:r>
+        <w:t>, que manipula matrizes multidimensionais e realiza operações matemáticas de alto desempenho</w:t>
+      </w:r>
+      <w:r>
+        <w:t xml:space="preserve"> (Pedregosa et al., </w:t>
+      </w:r>
+      <w:r>
+        <w:lastRenderedPageBreak/>
+        <w:t>2011)</w:t>
+      </w:r>
+      <w:r>
+        <w:t>.</w:t>
+      </w:r>
+      <w:r>
+        <w:t xml:space="preserve"> Pandas também é uma biblioteca muito importante</w:t>
+      </w:r>
+      <w:r>
+        <w:t xml:space="preserve"> para realizar tarefas de limpeza e preparação dos dados</w:t>
+      </w:r>
+      <w:r>
+        <w:t xml:space="preserve">, pois oferece ao usuário ferramentas </w:t>
+      </w:r>
+      <w:r>
+        <w:t xml:space="preserve">analíticas </w:t>
+      </w:r>
+      <w:r>
+        <w:t>robustas para trabalhar com dados estruturados</w:t>
+      </w:r>
+      <w:r>
+        <w:t xml:space="preserve"> e </w:t>
+      </w:r>
+      <w:r>
+        <w:t>fornece estrutura de dados de alto desempenho, tonando-se fundamental para a análise exploratória dos dados</w:t>
+      </w:r>
+      <w:r>
+        <w:t xml:space="preserve"> (</w:t>
+      </w:r>
+      <w:proofErr w:type="spellStart"/>
+      <w:r>
+        <w:t>McKinney</w:t>
+      </w:r>
+      <w:proofErr w:type="spellEnd"/>
+      <w:r>
+        <w:t>, 2010).</w:t>
+      </w:r>
+    </w:p>
+    <w:p>
+      <w:pPr>
+        <w:spacing w:line="360" w:lineRule="auto"/>
+        <w:ind w:firstLine="709"/>
+      </w:pPr>
+      <w:r>
+        <w:t>De forma simplificada, bibliotecas em Python são um conjunto de ferramentas extremamente poderosas</w:t>
+      </w:r>
+      <w:r>
+        <w:t xml:space="preserve"> disponibilizadas ao usuário</w:t>
       </w:r>
       <w:r>
         <w:t xml:space="preserve">, </w:t>
       </w:r>
       <w:r>
-        <w:t>caractere por caractere</w:t>
-      </w:r>
-      <w:r>
-        <w:t xml:space="preserve">, </w:t>
-      </w:r>
-      <w:r>
-        <w:t>e gera</w:t>
-      </w:r>
-      <w:r>
-        <w:t>r</w:t>
-      </w:r>
-      <w:r>
-        <w:t xml:space="preserve"> uma série de tokens, tais como palavras-chave, identificadores, números e símbolos, que serão utilizados posteriormente pelo sistema.</w:t>
+        <w:t>no qual se torna possível</w:t>
+      </w:r>
+      <w:r>
+        <w:t xml:space="preserve"> realizar uma variedade de tarefas de forma eficiente</w:t>
+      </w:r>
+      <w:r>
+        <w:t xml:space="preserve"> </w:t>
+      </w:r>
+      <w:r>
+        <w:rPr>
+          <w:noProof/>
+        </w:rPr>
+        <w:t>(B</w:t>
+      </w:r>
+      <w:r>
+        <w:rPr>
+          <w:noProof/>
+        </w:rPr>
+        <w:t>orges</w:t>
+      </w:r>
+      <w:r>
+        <w:rPr>
+          <w:noProof/>
+        </w:rPr>
+        <w:t>, 2014)</w:t>
+      </w:r>
+      <w:r>
+        <w:t>.</w:t>
+      </w:r>
+      <w:r>
+        <w:t xml:space="preserve"> Também </w:t>
+      </w:r>
+      <w:r>
+        <w:t xml:space="preserve">são fundamentais para o </w:t>
+      </w:r>
+      <w:r>
+        <w:t>reaproveitamento de código</w:t>
+      </w:r>
+      <w:r>
+        <w:t>.</w:t>
       </w:r>
     </w:p>
     <w:p>
@@ -1931,64 +2414,165 @@
         <w:ind w:firstLine="709"/>
       </w:pPr>
       <w:r>
-        <w:t xml:space="preserve">A </w:t>
-      </w:r>
-      <w:r>
-        <w:t xml:space="preserve">etapa de análise léxica </w:t>
-      </w:r>
-      <w:r>
-        <w:t>é fundamental para que o computador possa interpretar o</w:t>
-      </w:r>
-      <w:r>
-        <w:t xml:space="preserve">s dados textuais </w:t>
-      </w:r>
-      <w:r>
-        <w:t xml:space="preserve">com </w:t>
-      </w:r>
-      <w:r>
-        <w:t xml:space="preserve">alta </w:t>
-      </w:r>
-      <w:r>
-        <w:t xml:space="preserve">precisão. Por exemplo, ao reconhecer uma palavra como um verbo, o sistema pode entender que essa palavra se relaciona a uma ação, e, portanto, pode ser utilizada para realizar certas tarefas. Além disso, </w:t>
-      </w:r>
-      <w:r>
-        <w:t xml:space="preserve">a realização da etapa de </w:t>
-      </w:r>
-      <w:r>
-        <w:t xml:space="preserve">análise léxica é </w:t>
-      </w:r>
-      <w:r>
-        <w:t xml:space="preserve">essencial </w:t>
-      </w:r>
-      <w:r>
-        <w:t xml:space="preserve">para </w:t>
-      </w:r>
-      <w:r>
-        <w:t>o bom desempenho da etapa de</w:t>
-      </w:r>
-      <w:r>
-        <w:t xml:space="preserve"> análise sintática, pois os tokens gerados pelo analisador léxico s</w:t>
-      </w:r>
-      <w:r>
-        <w:t>erão</w:t>
-      </w:r>
-      <w:r>
-        <w:t xml:space="preserve"> usados como entrada para outros componentes do processamento de linguagem natural</w:t>
+        <w:t xml:space="preserve">No entanto, para ter acesso a todas as ferramentas de análise de dados disponibilizadas pela linguagem, é necessário instalar algumas dependências do </w:t>
+      </w:r>
+      <w:proofErr w:type="spellStart"/>
+      <w:r>
+        <w:t>python</w:t>
+      </w:r>
+      <w:proofErr w:type="spellEnd"/>
+      <w:r>
+        <w:t xml:space="preserve"> em um “hardware” com poder de processamento consideravelmente robusto. Visto que isso pode se tornar um limitante, existem algumas ferramentas de computação em nuvem que disponibiliza uma máquina virtual para realizar essa atividade, como por exemplo o Google </w:t>
+      </w:r>
+      <w:proofErr w:type="spellStart"/>
+      <w:r>
+        <w:t>Colab</w:t>
+      </w:r>
+      <w:proofErr w:type="spellEnd"/>
+      <w:r>
+        <w:rPr>
+          <w:rStyle w:val="Refdenotaderodap"/>
+        </w:rPr>
+        <w:footnoteReference w:id="3"/>
+      </w:r>
+      <w:r>
+        <w:t>.</w:t>
+      </w:r>
+    </w:p>
+    <w:p>
+      <w:pPr>
+        <w:spacing w:line="360" w:lineRule="auto"/>
+        <w:ind w:firstLine="709"/>
+      </w:pPr>
+      <w:r>
+        <w:t xml:space="preserve">O Google </w:t>
+      </w:r>
+      <w:proofErr w:type="spellStart"/>
+      <w:r>
+        <w:t>Colab</w:t>
+      </w:r>
+      <w:proofErr w:type="spellEnd"/>
+      <w:r>
+        <w:t xml:space="preserve"> é uma plataforma de computação em nuvem gratuita, baseada em </w:t>
+      </w:r>
+      <w:proofErr w:type="spellStart"/>
+      <w:r>
+        <w:t>Jupyter</w:t>
+      </w:r>
+      <w:proofErr w:type="spellEnd"/>
+      <w:r>
+        <w:t xml:space="preserve"> Notebooks, que permite aos usuários escrever e executar código em Python. Ele é mantido pelo Google </w:t>
+      </w:r>
+      <w:proofErr w:type="spellStart"/>
+      <w:r>
+        <w:t>Research</w:t>
+      </w:r>
+      <w:proofErr w:type="spellEnd"/>
+      <w:r>
+        <w:t xml:space="preserve"> e é uma ótima opção para quem procura uma plataforma de desenvolvimento colaborativo e acessível</w:t>
       </w:r>
       <w:r>
         <w:t xml:space="preserve"> (</w:t>
       </w:r>
       <w:proofErr w:type="spellStart"/>
       <w:r>
-        <w:t>Jurafsky</w:t>
-      </w:r>
-      <w:proofErr w:type="spellEnd"/>
-      <w:r>
-        <w:t>, 2000)</w:t>
+        <w:t>Gunawan</w:t>
+      </w:r>
+      <w:proofErr w:type="spellEnd"/>
+      <w:r>
+        <w:t>, 2020)</w:t>
       </w:r>
       <w:r>
         <w:t>.</w:t>
       </w:r>
+      <w:r>
+        <w:t xml:space="preserve"> A vantagem de usar uma plataforma de como o Google </w:t>
+      </w:r>
+      <w:proofErr w:type="spellStart"/>
+      <w:r>
+        <w:t>Colab</w:t>
+      </w:r>
+      <w:proofErr w:type="spellEnd"/>
+      <w:r>
+        <w:t xml:space="preserve"> é que </w:t>
+      </w:r>
+      <w:r>
+        <w:t>el</w:t>
+      </w:r>
+      <w:r>
+        <w:t>a</w:t>
+      </w:r>
+      <w:r>
+        <w:t xml:space="preserve"> permite acesso a recursos </w:t>
+      </w:r>
+      <w:r>
+        <w:t>computacionais</w:t>
+      </w:r>
+      <w:r>
+        <w:t xml:space="preserve"> de alto desempenho, como </w:t>
+      </w:r>
+      <w:r>
+        <w:t>Unidades de Processamento Gráfico “</w:t>
+      </w:r>
+      <w:proofErr w:type="spellStart"/>
+      <w:r>
+        <w:t>Graphics</w:t>
+      </w:r>
+      <w:proofErr w:type="spellEnd"/>
+      <w:r>
+        <w:t xml:space="preserve"> </w:t>
+      </w:r>
+      <w:proofErr w:type="spellStart"/>
+      <w:r>
+        <w:t>Processing</w:t>
+      </w:r>
+      <w:proofErr w:type="spellEnd"/>
+      <w:r>
+        <w:t xml:space="preserve"> Unit” [</w:t>
+      </w:r>
+      <w:r>
+        <w:t>GPU</w:t>
+      </w:r>
+      <w:r>
+        <w:t>]</w:t>
+      </w:r>
+      <w:r>
+        <w:t xml:space="preserve"> e </w:t>
+      </w:r>
+      <w:r>
+        <w:t xml:space="preserve">Unidades de Processamento Tensorial “Tensor </w:t>
+      </w:r>
+      <w:proofErr w:type="spellStart"/>
+      <w:r>
+        <w:t>Processing</w:t>
+      </w:r>
+      <w:proofErr w:type="spellEnd"/>
+      <w:r>
+        <w:t xml:space="preserve"> Unit” [</w:t>
+      </w:r>
+      <w:r>
+        <w:t>TPU</w:t>
+      </w:r>
+      <w:r>
+        <w:t>]</w:t>
+      </w:r>
+      <w:r>
+        <w:t xml:space="preserve">, sem a necessidade de configurar e gerenciar infraestrutura própria. Isso torna o </w:t>
+      </w:r>
+      <w:proofErr w:type="spellStart"/>
+      <w:r>
+        <w:t>Colab</w:t>
+      </w:r>
+      <w:proofErr w:type="spellEnd"/>
+      <w:r>
+        <w:t xml:space="preserve"> especialmente útil para aplicações de aprendizado de máquina e processamento de grandes conjuntos de dados</w:t>
+      </w:r>
+      <w:r>
+        <w:t xml:space="preserve"> (Carneiro, 2018)</w:t>
+      </w:r>
+      <w:r>
+        <w:t>.</w:t>
+      </w:r>
     </w:p>
     <w:p>
       <w:pPr>
@@ -1996,16 +2580,32 @@
         <w:ind w:firstLine="709"/>
       </w:pPr>
       <w:r>
-        <w:t>A análise sintática é uma fase da etapa de análise léxica, na qual fica responsável por identificar e analisar a estrutura gramatical de uma frase. Essa técnica é usada para determinar as funções sintáticas de cada palavra dentro de uma frase, buscando relações entre essas palavras (</w:t>
-      </w:r>
-      <w:r>
-        <w:t>Chomsky, 2009</w:t>
-      </w:r>
-      <w:r>
-        <w:t>).</w:t>
-      </w:r>
-      <w:r>
-        <w:t xml:space="preserve"> De forma similar as etapas descritas anteriormente, existem diversos métodos de realizar a análise sintática, dentre eles: gramáticas formais, análise estatística e análise de dependência.</w:t>
+        <w:t>A extração de dados utilizados para exemplificar o funcionamento da biblioteca NLTK</w:t>
+      </w:r>
+      <w:r>
+        <w:t xml:space="preserve"> refere-se a</w:t>
+      </w:r>
+      <w:r>
+        <w:t xml:space="preserve"> arquivos textuais em formato </w:t>
+      </w:r>
+      <w:proofErr w:type="spellStart"/>
+      <w:r>
+        <w:t>txt</w:t>
+      </w:r>
+      <w:proofErr w:type="spellEnd"/>
+      <w:r>
+        <w:t xml:space="preserve">. </w:t>
+      </w:r>
+      <w:r>
+        <w:t>Esse formato foi escolhido por ser um documento de estrutura simples e de fácil manipulação, contendo sequencias de linhas com descrições de caracteres. Outro ponto positivo de arquivos com extensões .</w:t>
+      </w:r>
+      <w:proofErr w:type="spellStart"/>
+      <w:r>
+        <w:t>txt</w:t>
+      </w:r>
+      <w:proofErr w:type="spellEnd"/>
+      <w:r>
+        <w:t xml:space="preserve"> é a sua compatibilidade com todos os sistemas operacionais como Linux, Mac, Windows, Android e iOS, por exemplo.</w:t>
       </w:r>
     </w:p>
     <w:p>
@@ -2014,661 +2614,34 @@
         <w:ind w:firstLine="709"/>
       </w:pPr>
       <w:r>
-        <w:t xml:space="preserve">As gramáticas formais, de forma resumida, são responsáveis pelo entendimento estrutural de cada frase fornecida como “input” para o algoritmo, identificando o contexto e a relevância de cada palavra (Chomsky, 2009). </w:t>
-      </w:r>
-      <w:r>
-        <w:t xml:space="preserve">Já a análise estatística </w:t>
-      </w:r>
-      <w:r>
-        <w:t xml:space="preserve">se baseia em modelos estatísticos para </w:t>
-      </w:r>
-      <w:r>
-        <w:t>compreender</w:t>
-      </w:r>
-      <w:r>
-        <w:t xml:space="preserve"> a estrutura gramatical de uma frase a partir de dados de treinamento. Esses modelos </w:t>
-      </w:r>
-      <w:r>
-        <w:t xml:space="preserve">têm capacidade </w:t>
-      </w:r>
-      <w:r>
-        <w:t xml:space="preserve">de lidar com a ambiguidade e a variação na língua natural, </w:t>
-      </w:r>
-      <w:r>
-        <w:t>se tornando</w:t>
-      </w:r>
-      <w:r>
-        <w:t xml:space="preserve"> mais robustos em relação aos erros e ao ruído</w:t>
-      </w:r>
-      <w:r>
-        <w:t xml:space="preserve"> (</w:t>
-      </w:r>
-      <w:proofErr w:type="spellStart"/>
-      <w:r>
-        <w:t>Charniak</w:t>
-      </w:r>
-      <w:proofErr w:type="spellEnd"/>
-      <w:r>
-        <w:t>, 1997).</w:t>
-      </w:r>
-      <w:r>
-        <w:t xml:space="preserve"> A análise de dependência se concentra na relação de dependência entre as palavras de uma frase, ou seja, essa técnica tem como princípio de que as palavras de uma frase estão relacionadas entre si através da relação de dependência, como sujeito e verbo, objeto e verbo, dentro outros (</w:t>
-      </w:r>
-      <w:proofErr w:type="spellStart"/>
-      <w:r>
-        <w:t>Kübler</w:t>
-      </w:r>
-      <w:proofErr w:type="spellEnd"/>
-      <w:r>
-        <w:t>, 2009).</w:t>
-      </w:r>
-    </w:p>
-    <w:p>
-      <w:pPr>
-        <w:spacing w:line="360" w:lineRule="auto"/>
-        <w:ind w:firstLine="709"/>
-      </w:pPr>
-      <w:r>
-        <w:t>Análise semântica é a etapa que tem por objetivo determinar o significado das palavras e frases, estabelecendo relações semânticas entre elas. Essa etapa é essencial para o entendimento do contexto e o conteúdo das palavras, sendo utilizada para tarefas de processamento de linguagem natural que evolve tradução e geração automática de textos (</w:t>
-      </w:r>
-      <w:proofErr w:type="spellStart"/>
-      <w:r>
-        <w:t>Jurafsky</w:t>
-      </w:r>
-      <w:proofErr w:type="spellEnd"/>
-      <w:r>
-        <w:t>, 2000).</w:t>
-      </w:r>
-      <w:r>
-        <w:t xml:space="preserve"> Além disso, essa técnica tem um grande potencial para a comunidade </w:t>
+        <w:t>Após a etapa de extração dos dados, é essencial realizar a tarefa de tratar as informações coletadas, visando retirar itens indesejados que possam interferir nas análises futuras. Para tratar essa situação, a implementação de técnicas de expressão regular, ou “</w:t>
+      </w:r>
+      <w:proofErr w:type="spellStart"/>
+      <w:r>
+        <w:t>Regex</w:t>
+      </w:r>
+      <w:proofErr w:type="spellEnd"/>
+      <w:r>
+        <w:t>”</w:t>
+      </w:r>
+      <w:r>
+        <w:rPr>
+          <w:rStyle w:val="Refdenotaderodap"/>
+        </w:rPr>
+        <w:footnoteReference w:id="4"/>
+      </w:r>
+      <w:r>
+        <w:t xml:space="preserve">, são frequentemente utilizadas, pois permitem identificar </w:t>
+      </w:r>
+      <w:r>
+        <w:t>sequência</w:t>
+      </w:r>
+      <w:r>
+        <w:t xml:space="preserve">s de caracteres ou determinadas combinações considerando os parâmetros definidos pelo usuário. Pode-se </w:t>
       </w:r>
       <w:r>
         <w:lastRenderedPageBreak/>
-        <w:t>cientifica no sentido de melhorar as ontologias existentes na “Web” e os sistemas de representação de conhecimentos (</w:t>
-      </w:r>
-      <w:r>
-        <w:t>G</w:t>
-      </w:r>
-      <w:r>
-        <w:t>oddard</w:t>
-      </w:r>
-      <w:r>
-        <w:t>, 2011)</w:t>
-      </w:r>
-      <w:r>
-        <w:t>.</w:t>
-      </w:r>
-      <w:r>
-        <w:t xml:space="preserve"> </w:t>
-      </w:r>
-      <w:r>
-        <w:t>Modelos formais de representação de conhecimento, conhecidos como ontologias, descrevem as relações entre diferentes conceitos e entidades. São amplamente utilizadas para analisar o significado de palavras e frases em um texto. Elas são projetadas para serem processadas por computadores e podem ser utilizadas em tarefas como extração de informação, classificação de documentos, geração de perguntas-respostas e tradução automática</w:t>
-      </w:r>
-      <w:r>
-        <w:t xml:space="preserve"> </w:t>
-      </w:r>
-      <w:r>
-        <w:t>(</w:t>
-      </w:r>
-      <w:proofErr w:type="spellStart"/>
-      <w:r>
-        <w:t>Felsen</w:t>
-      </w:r>
-      <w:proofErr w:type="spellEnd"/>
-      <w:r>
-        <w:t>, 2002)</w:t>
-      </w:r>
-      <w:r>
-        <w:t>.</w:t>
-      </w:r>
-    </w:p>
-    <w:p>
-      <w:pPr>
-        <w:spacing w:line="360" w:lineRule="auto"/>
-        <w:ind w:firstLine="709"/>
-      </w:pPr>
-      <w:r>
-        <w:t>Já a</w:t>
-      </w:r>
-      <w:r>
-        <w:t xml:space="preserve"> análise pragmática é uma técnica da linguística que se concentra em entender o significado das palavras dentro de um contexto específico.</w:t>
-      </w:r>
-      <w:r>
-        <w:t xml:space="preserve"> Essa técnica</w:t>
-      </w:r>
-      <w:r>
-        <w:t xml:space="preserve"> </w:t>
-      </w:r>
-      <w:r>
-        <w:t>consegue apurar</w:t>
-      </w:r>
-      <w:r>
-        <w:t xml:space="preserve"> aspectos como implícito, inferência e como a linguagem é utilizada em diferentes situações sociais e culturais. A compreensão da pragmática é fundamental para se entender como a linguagem funciona na comunicação humana e é amplamente estudada em áreas como a linguística, psicologia e outras disciplinas relacionadas</w:t>
-      </w:r>
-      <w:r>
-        <w:t xml:space="preserve"> (Vicent Cruz</w:t>
-      </w:r>
-      <w:r>
-        <w:t xml:space="preserve"> et al.</w:t>
-      </w:r>
-      <w:r>
-        <w:t>, 1996)</w:t>
-      </w:r>
-      <w:r>
-        <w:t>.</w:t>
-      </w:r>
-    </w:p>
-    <w:p>
-      <w:pPr>
-        <w:spacing w:line="360" w:lineRule="auto"/>
-        <w:ind w:firstLine="709"/>
-      </w:pPr>
-      <w:r>
-        <w:t xml:space="preserve">Resumidamente, </w:t>
-      </w:r>
-      <w:r>
-        <w:t xml:space="preserve">os </w:t>
-      </w:r>
-      <w:r>
-        <w:rPr>
-          <w:rFonts w:ascii="ArialMT" w:hAnsi="ArialMT"/>
-        </w:rPr>
-        <w:t>estágios analíticos do processamento de linguagem natural</w:t>
-      </w:r>
-      <w:r>
-        <w:t xml:space="preserve"> são</w:t>
-      </w:r>
-      <w:r>
-        <w:t xml:space="preserve"> essencia</w:t>
-      </w:r>
-      <w:r>
-        <w:t>is</w:t>
-      </w:r>
-      <w:r>
-        <w:t xml:space="preserve"> para que a máquina possa entender e processar dados textuais da melhor forma possível.</w:t>
-      </w:r>
-    </w:p>
-    <w:p>
-      <w:pPr>
-        <w:spacing w:line="360" w:lineRule="auto"/>
-        <w:ind w:firstLine="709"/>
-      </w:pPr>
-      <w:r>
-        <w:t xml:space="preserve">A PLN tem sua importância nos seguimentos científicos, econômicos, sociais e culturais. O ponto positivo é que essa tecnologia está em constante crescimento devido </w:t>
-      </w:r>
-      <w:r>
-        <w:rPr>
-          <w:color w:val="000000"/>
-        </w:rPr>
-        <w:t>à</w:t>
-      </w:r>
-      <w:r>
-        <w:t xml:space="preserve"> implementação de suas técnicas em uma variedade de novas aplicações de linguagem, como descrito anteriormente. Por esta razão, é importante para uma ampla gama de pessoas, ter competências práticas para a utilização dessas técnicas englobadas pela PLN como, por exemplo, analistas de dados, engenheiro de dados, cientista de dados, desenvolvedores de “softwares”, cientistas da computação, acadêmicos, dentre outros </w:t>
-      </w:r>
-      <w:r>
-        <w:t>(</w:t>
-      </w:r>
-      <w:r>
-        <w:t>Bird et al.</w:t>
-      </w:r>
-      <w:r>
-        <w:t>, 2009)</w:t>
-      </w:r>
-      <w:r>
-        <w:t>.</w:t>
-      </w:r>
-    </w:p>
-    <w:p>
-      <w:pPr>
-        <w:spacing w:line="360" w:lineRule="auto"/>
-        <w:ind w:firstLine="709"/>
-      </w:pPr>
-      <w:r>
-        <w:t>NLTK</w:t>
-      </w:r>
-      <w:r>
-        <w:t xml:space="preserve"> é uma plataforma que trabalha com as diversas técnicas de processamento estatístico de linguagem natural, facilitando a implementação dessas ferramentas em diversos “</w:t>
-      </w:r>
-      <w:r>
-        <w:t>softwares</w:t>
-      </w:r>
-      <w:r>
-        <w:t xml:space="preserve">”. A plataforma possui recursos léxicos e disponibiliza bibliotecas de processamento de textos para </w:t>
-      </w:r>
-      <w:proofErr w:type="spellStart"/>
-      <w:r>
-        <w:t>tokenização</w:t>
-      </w:r>
-      <w:proofErr w:type="spellEnd"/>
-      <w:r>
-        <w:t>, classificação, “</w:t>
-      </w:r>
-      <w:proofErr w:type="spellStart"/>
-      <w:r>
-        <w:t>stemming</w:t>
-      </w:r>
-      <w:proofErr w:type="spellEnd"/>
-      <w:r>
-        <w:t xml:space="preserve">”, análise de raciocínio semântico, e um fórum ativo de discussão </w:t>
-      </w:r>
-      <w:r>
-        <w:t>(</w:t>
-      </w:r>
-      <w:r>
-        <w:t>Bird et al.</w:t>
-      </w:r>
-      <w:r>
-        <w:t>, 2009)</w:t>
-      </w:r>
-      <w:r>
-        <w:t xml:space="preserve">. Para desenvolver aplicações utilizando a biblioteca de código aberto NLTK, é necessário a utilização da linguagem de programação </w:t>
-      </w:r>
-      <w:proofErr w:type="spellStart"/>
-      <w:r>
-        <w:t>python</w:t>
-      </w:r>
-      <w:proofErr w:type="spellEnd"/>
-      <w:r>
-        <w:rPr>
-          <w:rStyle w:val="Refdenotaderodap"/>
-        </w:rPr>
-        <w:footnoteReference w:id="2"/>
-      </w:r>
-      <w:r>
-        <w:t>.</w:t>
-      </w:r>
-    </w:p>
-    <w:p>
-      <w:pPr>
-        <w:spacing w:line="360" w:lineRule="auto"/>
-        <w:ind w:firstLine="709"/>
-      </w:pPr>
-      <w:r>
-        <w:t>Python</w:t>
-      </w:r>
-      <w:r>
-        <w:t xml:space="preserve"> é uma linguagem de alto nível, orientada a objetos, interpretada e iterativa, de tipagem forte e dinâmica, com uma sintaxe relativamente simples e de fácil compreensão. A linguagem possui diversas estruturas como, por exemplo, dicionários, “</w:t>
-      </w:r>
-      <w:proofErr w:type="spellStart"/>
-      <w:r>
-        <w:t>array</w:t>
-      </w:r>
-      <w:r>
-        <w:t>s</w:t>
-      </w:r>
-      <w:proofErr w:type="spellEnd"/>
-      <w:r>
-        <w:t xml:space="preserve">”, e uma gama de bibliotecas e módulos prontos para atender grandes demandas de processamento </w:t>
-      </w:r>
-      <w:r>
-        <w:rPr>
-          <w:noProof/>
-        </w:rPr>
-        <w:t>(B</w:t>
-      </w:r>
-      <w:r>
-        <w:rPr>
-          <w:noProof/>
-        </w:rPr>
-        <w:t>orges</w:t>
-      </w:r>
-      <w:r>
-        <w:rPr>
-          <w:noProof/>
-        </w:rPr>
-        <w:t>, 2014)</w:t>
-      </w:r>
-      <w:r>
-        <w:t>.</w:t>
-      </w:r>
-    </w:p>
-    <w:p>
-      <w:pPr>
-        <w:spacing w:line="360" w:lineRule="auto"/>
-        <w:ind w:firstLine="709"/>
-      </w:pPr>
-      <w:r>
-        <w:lastRenderedPageBreak/>
-        <w:t xml:space="preserve">Uma das bibliotecas mais populares do Python é a </w:t>
-      </w:r>
-      <w:proofErr w:type="spellStart"/>
-      <w:r>
-        <w:t>NumPy</w:t>
-      </w:r>
-      <w:proofErr w:type="spellEnd"/>
-      <w:r>
-        <w:t>, que manipula matrizes multidimensionais e realiza operações matemáticas de alto desempenho</w:t>
-      </w:r>
-      <w:r>
-        <w:t xml:space="preserve"> (Pedregosa et al., 2011)</w:t>
-      </w:r>
-      <w:r>
-        <w:t>.</w:t>
-      </w:r>
-      <w:r>
-        <w:t xml:space="preserve"> Pandas também é uma biblioteca muito importante</w:t>
-      </w:r>
-      <w:r>
-        <w:t xml:space="preserve"> para realizar tarefas de limpeza e preparação dos dados</w:t>
-      </w:r>
-      <w:r>
-        <w:t xml:space="preserve">, pois oferece ao usuário ferramentas </w:t>
-      </w:r>
-      <w:r>
-        <w:t xml:space="preserve">analíticas </w:t>
-      </w:r>
-      <w:r>
-        <w:t>robustas para trabalhar com dados estruturados</w:t>
-      </w:r>
-      <w:r>
-        <w:t xml:space="preserve"> e </w:t>
-      </w:r>
-      <w:r>
-        <w:t>fornece estrutura de dados de alto desempenho, tonando-se fundamental para a análise exploratória dos dados</w:t>
-      </w:r>
-      <w:r>
-        <w:t xml:space="preserve"> (</w:t>
-      </w:r>
-      <w:proofErr w:type="spellStart"/>
-      <w:r>
-        <w:t>McKinney</w:t>
-      </w:r>
-      <w:proofErr w:type="spellEnd"/>
-      <w:r>
-        <w:t>, 2010).</w:t>
-      </w:r>
-    </w:p>
-    <w:p>
-      <w:pPr>
-        <w:spacing w:line="360" w:lineRule="auto"/>
-        <w:ind w:firstLine="709"/>
-      </w:pPr>
-      <w:r>
-        <w:t>De forma simplificada, bibliotecas em Python são um conjunto de ferramentas extremamente poderosas</w:t>
-      </w:r>
-      <w:r>
-        <w:t xml:space="preserve"> disponibilizadas ao usuário</w:t>
-      </w:r>
-      <w:r>
-        <w:t xml:space="preserve">, </w:t>
-      </w:r>
-      <w:r>
-        <w:t>no qual se torna possível</w:t>
-      </w:r>
-      <w:r>
-        <w:t xml:space="preserve"> realizar uma variedade de tarefas de forma eficiente</w:t>
-      </w:r>
-      <w:r>
-        <w:t xml:space="preserve"> </w:t>
-      </w:r>
-      <w:r>
-        <w:rPr>
-          <w:noProof/>
-        </w:rPr>
-        <w:t>(B</w:t>
-      </w:r>
-      <w:r>
-        <w:rPr>
-          <w:noProof/>
-        </w:rPr>
-        <w:t>orges</w:t>
-      </w:r>
-      <w:r>
-        <w:rPr>
-          <w:noProof/>
-        </w:rPr>
-        <w:t>, 2014)</w:t>
-      </w:r>
-      <w:r>
-        <w:t>.</w:t>
-      </w:r>
-      <w:r>
-        <w:t xml:space="preserve"> Também </w:t>
-      </w:r>
-      <w:r>
-        <w:t xml:space="preserve">são fundamentais para o </w:t>
-      </w:r>
-      <w:r>
-        <w:t>reaproveitamento de código</w:t>
-      </w:r>
-      <w:r>
-        <w:t>.</w:t>
-      </w:r>
-    </w:p>
-    <w:p>
-      <w:pPr>
-        <w:spacing w:line="360" w:lineRule="auto"/>
-        <w:ind w:firstLine="709"/>
-      </w:pPr>
-      <w:r>
-        <w:t xml:space="preserve">No entanto, para ter acesso a todas as ferramentas de análise de dados disponibilizadas pela linguagem, é necessário instalar algumas dependências do </w:t>
-      </w:r>
-      <w:proofErr w:type="spellStart"/>
-      <w:r>
-        <w:t>python</w:t>
-      </w:r>
-      <w:proofErr w:type="spellEnd"/>
-      <w:r>
-        <w:t xml:space="preserve"> em um “hardware” com poder de processamento consideravelmente robusto. Visto que isso pode se tornar um limitante, existem algumas ferramentas de computação em nuvem que disponibiliza uma máquina virtual para realizar essa atividade, como por exemplo o Google </w:t>
-      </w:r>
-      <w:proofErr w:type="spellStart"/>
-      <w:r>
-        <w:t>Colab</w:t>
-      </w:r>
-      <w:proofErr w:type="spellEnd"/>
-      <w:r>
-        <w:rPr>
-          <w:rStyle w:val="Refdenotaderodap"/>
-        </w:rPr>
-        <w:footnoteReference w:id="3"/>
-      </w:r>
-      <w:r>
-        <w:t>.</w:t>
-      </w:r>
-    </w:p>
-    <w:p>
-      <w:pPr>
-        <w:spacing w:line="360" w:lineRule="auto"/>
-        <w:ind w:firstLine="709"/>
-      </w:pPr>
-      <w:r>
-        <w:t xml:space="preserve">O Google </w:t>
-      </w:r>
-      <w:proofErr w:type="spellStart"/>
-      <w:r>
-        <w:t>Colab</w:t>
-      </w:r>
-      <w:proofErr w:type="spellEnd"/>
-      <w:r>
-        <w:t xml:space="preserve"> é uma plataforma de computação em nuvem gratuita, baseada em </w:t>
-      </w:r>
-      <w:proofErr w:type="spellStart"/>
-      <w:r>
-        <w:t>Jupyter</w:t>
-      </w:r>
-      <w:proofErr w:type="spellEnd"/>
-      <w:r>
-        <w:t xml:space="preserve"> Notebooks, que permite aos usuários escrever e executar código em Python. Ele é mantido pelo Google </w:t>
-      </w:r>
-      <w:proofErr w:type="spellStart"/>
-      <w:r>
-        <w:t>Research</w:t>
-      </w:r>
-      <w:proofErr w:type="spellEnd"/>
-      <w:r>
-        <w:t xml:space="preserve"> e é uma ótima opção para quem procura uma plataforma de desenvolvimento colaborativo e acessível</w:t>
-      </w:r>
-      <w:r>
-        <w:t xml:space="preserve"> (</w:t>
-      </w:r>
-      <w:proofErr w:type="spellStart"/>
-      <w:r>
-        <w:t>Gunawan</w:t>
-      </w:r>
-      <w:proofErr w:type="spellEnd"/>
-      <w:r>
-        <w:t>, 2020)</w:t>
-      </w:r>
-      <w:r>
-        <w:t>.</w:t>
-      </w:r>
-      <w:r>
-        <w:t xml:space="preserve"> A vantagem de usar uma plataforma de como o Google </w:t>
-      </w:r>
-      <w:proofErr w:type="spellStart"/>
-      <w:r>
-        <w:t>Colab</w:t>
-      </w:r>
-      <w:proofErr w:type="spellEnd"/>
-      <w:r>
-        <w:t xml:space="preserve"> é que </w:t>
-      </w:r>
-      <w:r>
-        <w:t>el</w:t>
-      </w:r>
-      <w:r>
-        <w:t>a</w:t>
-      </w:r>
-      <w:r>
-        <w:t xml:space="preserve"> permite acesso a recursos </w:t>
-      </w:r>
-      <w:r>
-        <w:t>computacionais</w:t>
-      </w:r>
-      <w:r>
-        <w:t xml:space="preserve"> de alto desempenho, como </w:t>
-      </w:r>
-      <w:r>
-        <w:t>Unidades de Processamento Gráfico “</w:t>
-      </w:r>
-      <w:proofErr w:type="spellStart"/>
-      <w:r>
-        <w:t>Graphics</w:t>
-      </w:r>
-      <w:proofErr w:type="spellEnd"/>
-      <w:r>
-        <w:t xml:space="preserve"> </w:t>
-      </w:r>
-      <w:proofErr w:type="spellStart"/>
-      <w:r>
-        <w:t>Processing</w:t>
-      </w:r>
-      <w:proofErr w:type="spellEnd"/>
-      <w:r>
-        <w:t xml:space="preserve"> Unit” [</w:t>
-      </w:r>
-      <w:r>
-        <w:t>GPU</w:t>
-      </w:r>
-      <w:r>
-        <w:t>]</w:t>
-      </w:r>
-      <w:r>
-        <w:t xml:space="preserve"> e </w:t>
-      </w:r>
-      <w:r>
-        <w:t xml:space="preserve">Unidades de Processamento Tensorial “Tensor </w:t>
-      </w:r>
-      <w:proofErr w:type="spellStart"/>
-      <w:r>
-        <w:t>Processing</w:t>
-      </w:r>
-      <w:proofErr w:type="spellEnd"/>
-      <w:r>
-        <w:t xml:space="preserve"> Unit” [</w:t>
-      </w:r>
-      <w:r>
-        <w:t>TPU</w:t>
-      </w:r>
-      <w:r>
-        <w:t>]</w:t>
-      </w:r>
-      <w:r>
-        <w:t xml:space="preserve">, sem a necessidade de configurar e gerenciar infraestrutura própria. Isso torna o </w:t>
-      </w:r>
-      <w:proofErr w:type="spellStart"/>
-      <w:r>
-        <w:t>Colab</w:t>
-      </w:r>
-      <w:proofErr w:type="spellEnd"/>
-      <w:r>
-        <w:t xml:space="preserve"> especialmente útil para aplicações de aprendizado de máquina e processamento de grandes conjuntos de dados</w:t>
-      </w:r>
-      <w:r>
-        <w:t xml:space="preserve"> (Carneiro, 2018)</w:t>
-      </w:r>
-      <w:r>
-        <w:t>.</w:t>
-      </w:r>
-    </w:p>
-    <w:p>
-      <w:pPr>
-        <w:spacing w:line="360" w:lineRule="auto"/>
-        <w:ind w:firstLine="709"/>
-      </w:pPr>
-      <w:r>
-        <w:t>A extração de dados utilizados para exemplificar o funcionamento da biblioteca NLTK</w:t>
-      </w:r>
-      <w:r>
-        <w:t xml:space="preserve"> refere-se a</w:t>
-      </w:r>
-      <w:r>
-        <w:t xml:space="preserve"> arquivos textuais em formato </w:t>
-      </w:r>
-      <w:proofErr w:type="spellStart"/>
-      <w:r>
-        <w:t>txt</w:t>
-      </w:r>
-      <w:proofErr w:type="spellEnd"/>
-      <w:r>
-        <w:t xml:space="preserve">. </w:t>
-      </w:r>
-      <w:r>
-        <w:t>Esse formato foi escolhido por ser um documento de estrutura simples e de fácil manipulação, contendo sequencias de linhas com descrições de caracteres. Outro ponto positivo de arquivos com extensões .</w:t>
-      </w:r>
-      <w:proofErr w:type="spellStart"/>
-      <w:r>
-        <w:t>txt</w:t>
-      </w:r>
-      <w:proofErr w:type="spellEnd"/>
-      <w:r>
-        <w:t xml:space="preserve"> é a sua compatibilidade com todos os sistemas operacionais como Linux, Mac, Windows, Android e iOS, por exemplo.</w:t>
-      </w:r>
-    </w:p>
-    <w:p>
-      <w:pPr>
-        <w:spacing w:line="360" w:lineRule="auto"/>
-        <w:ind w:firstLine="709"/>
-      </w:pPr>
-      <w:r>
-        <w:t xml:space="preserve">Após a etapa de extração dos dados, é essencial realizar a tarefa de tratar as informações coletadas, visando retirar itens indesejados que possam interferir nas análises futuras. Para tratar essa situação, a implementação de técnicas de expressão regular, ou </w:t>
-      </w:r>
-      <w:r>
-        <w:lastRenderedPageBreak/>
-        <w:t>“</w:t>
-      </w:r>
-      <w:proofErr w:type="spellStart"/>
-      <w:r>
-        <w:t>Regex</w:t>
-      </w:r>
-      <w:proofErr w:type="spellEnd"/>
-      <w:r>
-        <w:t>”</w:t>
-      </w:r>
-      <w:r>
-        <w:rPr>
-          <w:rStyle w:val="Refdenotaderodap"/>
-        </w:rPr>
-        <w:footnoteReference w:id="4"/>
-      </w:r>
-      <w:r>
-        <w:t xml:space="preserve">, são frequentemente utilizadas, pois permitem identificar </w:t>
-      </w:r>
-      <w:r>
-        <w:t>sequência</w:t>
-      </w:r>
-      <w:r>
-        <w:t>s de caracteres ou determinadas combinações considerando os parâmetros definidos pelo usuário. Pode-se obter resultados significativos utilizando essa ferramenta como, por exemplo, separar letras de números, identificar documentos seguindo padrões de caracteres (CPF, por exemplo), identificar extensões de documentos, dentre outros parâmetros. De forma simplificada, o desenvolvi</w:t>
+        <w:t>obter resultados significativos utilizando essa ferramenta como, por exemplo, separar letras de números, identificar documentos seguindo padrões de caracteres (CPF, por exemplo), identificar extensões de documentos, dentre outros parâmetros. De forma simplificada, o desenvolvi</w:t>
       </w:r>
       <w:r>
         <w:t>mento</w:t>
@@ -2902,7 +2875,13 @@
         <w:ind w:left="0" w:firstLine="709"/>
       </w:pPr>
       <w:r>
-        <w:t>Nesse caso, para iniciar a etapa de utilização das funções do processamento de linguagem natural, é necessário importar a biblioteca NLTK para dentro do projeto. A imagem abaixo exemplifica como funciona o processo de importação d</w:t>
+        <w:t>Nesse caso, para iniciar a etapa de utilização das funções do processamento de linguagem natural, é necessário importar a biblioteca NLTK para dentro do projeto. A</w:t>
+      </w:r>
+      <w:r>
+        <w:t xml:space="preserve"> Figura 3 </w:t>
+      </w:r>
+      <w:r>
+        <w:t>exemplifica como funciona o processo de importação d</w:t>
       </w:r>
       <w:r>
         <w:t>e</w:t>
@@ -3045,14 +3024,17 @@
         <w:ind w:left="0" w:firstLine="709"/>
       </w:pPr>
       <w:r>
+        <w:t>Com a importação da biblioteca feita, é necessário realizar o “download” dos módulos contidos dentro da biblioteca NLTK. Essa tarefa é extremamente importante para o desenvolvimento do projeto, pois esses módulos que serão instanciados para dentro do projeto</w:t>
+      </w:r>
+      <w:r>
+        <w:t xml:space="preserve"> </w:t>
+      </w:r>
+      <w:r>
+        <w:t xml:space="preserve">ficará acessível em toda a extensão do “script”, sendo possível acionar quaisquer </w:t>
+      </w:r>
+      <w:r>
         <w:lastRenderedPageBreak/>
-        <w:t>Com a importação da biblioteca feita, é necessário realizar o “download” dos módulos contidos dentro da biblioteca NLTK. Essa tarefa é extremamente importante para o desenvolvimento do projeto, pois esses módulos que serão instanciados para dentro do projeto</w:t>
-      </w:r>
-      <w:r>
-        <w:t xml:space="preserve"> </w:t>
-      </w:r>
-      <w:r>
-        <w:t xml:space="preserve">ficará acessível em toda a extensão do “script”, sendo possível acionar quaisquer funções </w:t>
+        <w:t xml:space="preserve">funções </w:t>
       </w:r>
       <w:r>
         <w:t xml:space="preserve">a qualquer momento, dependendo da necessidade do usuário. A Figura </w:t>
@@ -4617,7 +4599,19 @@
         <w:rPr>
           <w:color w:val="000000"/>
         </w:rPr>
-        <w:t>Como pode ser visto, os dados textuais dentro do arquivo estão com diversos caracteres que podem interferir na parte analítica do projeto. Nesse caso, para remover essas informações, o ideal é fazer um pré-processamento dos dados realizando todas as limpezas necessárias dessas informações irrelevantes.</w:t>
+        <w:t>Como pode ser visto</w:t>
+      </w:r>
+      <w:r>
+        <w:rPr>
+          <w:color w:val="000000"/>
+        </w:rPr>
+        <w:t xml:space="preserve"> na Figura 10</w:t>
+      </w:r>
+      <w:r>
+        <w:rPr>
+          <w:color w:val="000000"/>
+        </w:rPr>
+        <w:t>, os dados textuais dentro do arquivo estão com diversos caracteres que podem interferir na parte analítica do projeto. Nesse caso, para remover essas informações, o ideal é fazer um pré-processamento dos dados realizando todas as limpezas necessárias dessas informações irrelevantes.</w:t>
       </w:r>
     </w:p>
     <w:p>
@@ -5663,19 +5657,7 @@
         <w:rPr>
           <w:color w:val="000000"/>
         </w:rPr>
-        <w:t xml:space="preserve"> [DSA], que utilizam cálculos estatísticos e espaço vetorial para mensurar a similaridade das palavras analisadas (</w:t>
-      </w:r>
-      <w:r>
-        <w:rPr>
-          <w:color w:val="000000"/>
-        </w:rPr>
-        <w:t>MIKOLOV</w:t>
-      </w:r>
-      <w:r>
-        <w:rPr>
-          <w:color w:val="000000"/>
-        </w:rPr>
-        <w:t>, 2013).</w:t>
+        <w:t xml:space="preserve"> [DSA], que utilizam cálculos estatísticos e espaço vetorial para mensurar a similaridade das palavras analisadas (MIKOLOV, 2013).</w:t>
       </w:r>
     </w:p>
     <w:p>
@@ -5844,7 +5826,23 @@
           <w:sz w:val="22"/>
           <w:szCs w:val="22"/>
         </w:rPr>
-        <w:t xml:space="preserve">Figura 14.  Output gerado </w:t>
+        <w:t>Figura 1</w:t>
+      </w:r>
+      <w:r>
+        <w:rPr>
+          <w:rFonts w:ascii="ArialMT" w:hAnsi="ArialMT"/>
+          <w:sz w:val="22"/>
+          <w:szCs w:val="22"/>
+        </w:rPr>
+        <w:t>5</w:t>
+      </w:r>
+      <w:r>
+        <w:rPr>
+          <w:rFonts w:ascii="ArialMT" w:hAnsi="ArialMT"/>
+          <w:sz w:val="22"/>
+          <w:szCs w:val="22"/>
+        </w:rPr>
+        <w:t xml:space="preserve">.  Output gerado </w:t>
       </w:r>
       <w:r>
         <w:rPr>
@@ -5963,6 +5961,599 @@
           <w:color w:val="000000"/>
         </w:rPr>
       </w:pPr>
+      <w:r>
+        <w:rPr>
+          <w:color w:val="000000"/>
+        </w:rPr>
+        <w:t>Como por ser visto na Figura 15, a busca de similaridade pela palavra “</w:t>
+      </w:r>
+      <w:proofErr w:type="spellStart"/>
+      <w:r>
+        <w:rPr>
+          <w:color w:val="000000"/>
+        </w:rPr>
+        <w:t>basilisk</w:t>
+      </w:r>
+      <w:proofErr w:type="spellEnd"/>
+      <w:r>
+        <w:rPr>
+          <w:color w:val="000000"/>
+        </w:rPr>
+        <w:t>” gerou os seguintes “output”: “</w:t>
+      </w:r>
+      <w:proofErr w:type="spellStart"/>
+      <w:r>
+        <w:rPr>
+          <w:color w:val="000000"/>
+        </w:rPr>
+        <w:t>said</w:t>
+      </w:r>
+      <w:proofErr w:type="spellEnd"/>
+      <w:r>
+        <w:rPr>
+          <w:color w:val="000000"/>
+        </w:rPr>
+        <w:t>”, “</w:t>
+      </w:r>
+      <w:proofErr w:type="spellStart"/>
+      <w:r>
+        <w:rPr>
+          <w:color w:val="000000"/>
+        </w:rPr>
+        <w:t>snake</w:t>
+      </w:r>
+      <w:proofErr w:type="spellEnd"/>
+      <w:r>
+        <w:rPr>
+          <w:color w:val="000000"/>
+        </w:rPr>
+        <w:t>”, “</w:t>
+      </w:r>
+      <w:proofErr w:type="spellStart"/>
+      <w:r>
+        <w:rPr>
+          <w:color w:val="000000"/>
+        </w:rPr>
+        <w:t>serpent</w:t>
+      </w:r>
+      <w:proofErr w:type="spellEnd"/>
+      <w:r>
+        <w:rPr>
+          <w:color w:val="000000"/>
+        </w:rPr>
+        <w:t>”. Com essas informações, já existe uma possibilidade de deduzir o que seria um “</w:t>
+      </w:r>
+      <w:proofErr w:type="spellStart"/>
+      <w:r>
+        <w:rPr>
+          <w:color w:val="000000"/>
+        </w:rPr>
+        <w:t>basilisk</w:t>
+      </w:r>
+      <w:proofErr w:type="spellEnd"/>
+      <w:r>
+        <w:rPr>
+          <w:color w:val="000000"/>
+        </w:rPr>
+        <w:t xml:space="preserve">”.  </w:t>
+      </w:r>
+    </w:p>
+    <w:p>
+      <w:pPr>
+        <w:pStyle w:val="PargrafodaLista"/>
+        <w:spacing w:line="360" w:lineRule="auto"/>
+        <w:ind w:left="0" w:firstLine="709"/>
+        <w:rPr>
+          <w:color w:val="000000"/>
+        </w:rPr>
+      </w:pPr>
+      <w:r>
+        <w:rPr>
+          <w:color w:val="000000"/>
+        </w:rPr>
+        <w:t>No entanto, a</w:t>
+      </w:r>
+      <w:r>
+        <w:rPr>
+          <w:color w:val="000000"/>
+        </w:rPr>
+        <w:t xml:space="preserve">pós </w:t>
+      </w:r>
+      <w:r>
+        <w:rPr>
+          <w:color w:val="000000"/>
+        </w:rPr>
+        <w:t xml:space="preserve">implementar a </w:t>
+      </w:r>
+      <w:r>
+        <w:rPr>
+          <w:color w:val="000000"/>
+        </w:rPr>
+        <w:t>busca</w:t>
+      </w:r>
+      <w:r>
+        <w:rPr>
+          <w:color w:val="000000"/>
+        </w:rPr>
+        <w:t xml:space="preserve"> de </w:t>
+      </w:r>
+      <w:r>
+        <w:rPr>
+          <w:color w:val="000000"/>
+        </w:rPr>
+        <w:t xml:space="preserve">similaridade </w:t>
+      </w:r>
+      <w:r>
+        <w:rPr>
+          <w:color w:val="000000"/>
+        </w:rPr>
+        <w:t>entre as</w:t>
+      </w:r>
+      <w:r>
+        <w:rPr>
+          <w:color w:val="000000"/>
+        </w:rPr>
+        <w:t xml:space="preserve"> palavras, </w:t>
+      </w:r>
+      <w:r>
+        <w:rPr>
+          <w:color w:val="000000"/>
+        </w:rPr>
+        <w:t xml:space="preserve">a biblioteca NLTK também oferece </w:t>
+      </w:r>
+      <w:r>
+        <w:rPr>
+          <w:color w:val="000000"/>
+        </w:rPr>
+        <w:t>uma</w:t>
+      </w:r>
+      <w:r>
+        <w:rPr>
+          <w:color w:val="000000"/>
+        </w:rPr>
+        <w:t xml:space="preserve"> função chamada “</w:t>
+      </w:r>
+      <w:proofErr w:type="spellStart"/>
+      <w:r>
+        <w:rPr>
+          <w:color w:val="000000"/>
+        </w:rPr>
+        <w:t>concordance</w:t>
+      </w:r>
+      <w:proofErr w:type="spellEnd"/>
+      <w:r>
+        <w:rPr>
+          <w:color w:val="000000"/>
+        </w:rPr>
+        <w:t>”. A c</w:t>
+      </w:r>
+      <w:r>
+        <w:rPr>
+          <w:color w:val="000000"/>
+        </w:rPr>
+        <w:t>oncordância é uma ferramenta importante na análise linguística e no processamento de linguagem natural</w:t>
+      </w:r>
+      <w:r>
+        <w:rPr>
+          <w:color w:val="000000"/>
+        </w:rPr>
+        <w:t>, pois</w:t>
+      </w:r>
+      <w:r>
+        <w:rPr>
+          <w:color w:val="000000"/>
+        </w:rPr>
+        <w:t xml:space="preserve"> permite examinar como as palavras são usadas em diferentes contextos e, em particular, como elas concordam com outras palavras em uma frase</w:t>
+      </w:r>
+      <w:r>
+        <w:rPr>
+          <w:color w:val="000000"/>
+        </w:rPr>
+        <w:t xml:space="preserve"> (SINCLAIR, 1991)</w:t>
+      </w:r>
+      <w:r>
+        <w:rPr>
+          <w:color w:val="000000"/>
+        </w:rPr>
+        <w:t>.</w:t>
+      </w:r>
+    </w:p>
+    <w:p>
+      <w:pPr>
+        <w:pStyle w:val="PargrafodaLista"/>
+        <w:spacing w:line="360" w:lineRule="auto"/>
+        <w:ind w:left="0" w:firstLine="709"/>
+        <w:rPr>
+          <w:color w:val="000000"/>
+        </w:rPr>
+      </w:pPr>
+      <w:r>
+        <w:rPr>
+          <w:color w:val="000000"/>
+        </w:rPr>
+        <w:t xml:space="preserve">Utilizando </w:t>
+      </w:r>
+      <w:r>
+        <w:rPr>
+          <w:color w:val="000000"/>
+        </w:rPr>
+        <w:t xml:space="preserve">também </w:t>
+      </w:r>
+      <w:r>
+        <w:rPr>
+          <w:color w:val="000000"/>
+        </w:rPr>
+        <w:t>a base de dados formatada, foi realizado uma pesquisa de concordância com a mesma palavra do exemplo anterior, “</w:t>
+      </w:r>
+      <w:proofErr w:type="spellStart"/>
+      <w:r>
+        <w:rPr>
+          <w:color w:val="000000"/>
+        </w:rPr>
+        <w:t>basilisk</w:t>
+      </w:r>
+      <w:proofErr w:type="spellEnd"/>
+      <w:r>
+        <w:rPr>
+          <w:color w:val="000000"/>
+        </w:rPr>
+        <w:t>”.</w:t>
+      </w:r>
+      <w:r>
+        <w:rPr>
+          <w:color w:val="000000"/>
+        </w:rPr>
+        <w:t xml:space="preserve"> A Figura 16 demostra essa aplicação.</w:t>
+      </w:r>
+    </w:p>
+    <w:p>
+      <w:pPr>
+        <w:spacing w:line="360" w:lineRule="auto"/>
+        <w:jc w:val="center"/>
+      </w:pPr>
+      <w:r>
+        <w:rPr>
+          <w:noProof/>
+        </w:rPr>
+        <w:lastRenderedPageBreak/>
+        <w:drawing>
+          <wp:inline distT="0" distB="0" distL="0" distR="0" wp14:anchorId="4230F62B" wp14:editId="102420AE">
+            <wp:extent cx="5759450" cy="1721485"/>
+            <wp:effectExtent l="0" t="0" r="6350" b="5715"/>
+            <wp:docPr id="21" name="Imagem 21" descr="Interface gráfica do usuário, Texto&#10;&#10;Descrição gerada automaticamente"/>
+            <wp:cNvGraphicFramePr>
+              <a:graphicFrameLocks xmlns:a="http://schemas.openxmlformats.org/drawingml/2006/main" noChangeAspect="1"/>
+            </wp:cNvGraphicFramePr>
+            <a:graphic xmlns:a="http://schemas.openxmlformats.org/drawingml/2006/main">
+              <a:graphicData uri="http://schemas.openxmlformats.org/drawingml/2006/picture">
+                <pic:pic xmlns:pic="http://schemas.openxmlformats.org/drawingml/2006/picture">
+                  <pic:nvPicPr>
+                    <pic:cNvPr id="21" name="Imagem 21" descr="Interface gráfica do usuário, Texto&#10;&#10;Descrição gerada automaticamente"/>
+                    <pic:cNvPicPr/>
+                  </pic:nvPicPr>
+                  <pic:blipFill>
+                    <a:blip r:embed="rId27" cstate="print">
+                      <a:extLst>
+                        <a:ext uri="{28A0092B-C50C-407E-A947-70E740481C1C}">
+                          <a14:useLocalDpi xmlns:a14="http://schemas.microsoft.com/office/drawing/2010/main" val="0"/>
+                        </a:ext>
+                      </a:extLst>
+                    </a:blip>
+                    <a:stretch>
+                      <a:fillRect/>
+                    </a:stretch>
+                  </pic:blipFill>
+                  <pic:spPr>
+                    <a:xfrm>
+                      <a:off x="0" y="0"/>
+                      <a:ext cx="5759450" cy="1721485"/>
+                    </a:xfrm>
+                    <a:prstGeom prst="rect">
+                      <a:avLst/>
+                    </a:prstGeom>
+                  </pic:spPr>
+                </pic:pic>
+              </a:graphicData>
+            </a:graphic>
+          </wp:inline>
+        </w:drawing>
+      </w:r>
+    </w:p>
+    <w:p>
+      <w:pPr>
+        <w:pStyle w:val="NormalWeb"/>
+        <w:rPr>
+          <w:rFonts w:ascii="ArialMT" w:hAnsi="ArialMT"/>
+          <w:sz w:val="22"/>
+          <w:szCs w:val="22"/>
+        </w:rPr>
+      </w:pPr>
+      <w:r>
+        <w:rPr>
+          <w:rFonts w:ascii="ArialMT" w:hAnsi="ArialMT"/>
+          <w:sz w:val="22"/>
+          <w:szCs w:val="22"/>
+        </w:rPr>
+        <w:t>Figura 1</w:t>
+      </w:r>
+      <w:r>
+        <w:rPr>
+          <w:rFonts w:ascii="ArialMT" w:hAnsi="ArialMT"/>
+          <w:sz w:val="22"/>
+          <w:szCs w:val="22"/>
+        </w:rPr>
+        <w:t>6</w:t>
+      </w:r>
+      <w:r>
+        <w:rPr>
+          <w:rFonts w:ascii="ArialMT" w:hAnsi="ArialMT"/>
+          <w:sz w:val="22"/>
+          <w:szCs w:val="22"/>
+        </w:rPr>
+        <w:t xml:space="preserve">.  Output gerado após a aplicação da técnica de </w:t>
+      </w:r>
+      <w:r>
+        <w:rPr>
+          <w:rFonts w:ascii="ArialMT" w:hAnsi="ArialMT"/>
+          <w:sz w:val="22"/>
+          <w:szCs w:val="22"/>
+        </w:rPr>
+        <w:t>concordância</w:t>
+      </w:r>
+      <w:r>
+        <w:rPr>
+          <w:rFonts w:ascii="ArialMT" w:hAnsi="ArialMT"/>
+          <w:sz w:val="22"/>
+          <w:szCs w:val="22"/>
+        </w:rPr>
+        <w:t xml:space="preserve"> no livro Harry Potter e a Câmara Secreta, com os dados textuais </w:t>
+      </w:r>
+      <w:proofErr w:type="spellStart"/>
+      <w:r>
+        <w:rPr>
+          <w:rFonts w:ascii="ArialMT" w:hAnsi="ArialMT"/>
+          <w:sz w:val="22"/>
+          <w:szCs w:val="22"/>
+        </w:rPr>
+        <w:t>pré</w:t>
+      </w:r>
+      <w:proofErr w:type="spellEnd"/>
+      <w:r>
+        <w:rPr>
+          <w:rFonts w:ascii="ArialMT" w:hAnsi="ArialMT"/>
+          <w:sz w:val="22"/>
+          <w:szCs w:val="22"/>
+        </w:rPr>
+        <w:t>-processados.</w:t>
+      </w:r>
+      <w:r>
+        <w:rPr>
+          <w:rFonts w:ascii="ArialMT" w:hAnsi="ArialMT"/>
+          <w:sz w:val="22"/>
+          <w:szCs w:val="22"/>
+        </w:rPr>
+        <w:br/>
+        <w:t>Fonte: Elaborada pelo autor do projeto (2023)</w:t>
+      </w:r>
+    </w:p>
+    <w:p>
+      <w:pPr>
+        <w:pStyle w:val="PargrafodaLista"/>
+        <w:spacing w:line="360" w:lineRule="auto"/>
+        <w:ind w:left="0" w:firstLine="709"/>
+        <w:rPr>
+          <w:color w:val="000000"/>
+        </w:rPr>
+      </w:pPr>
+      <w:r>
+        <w:rPr>
+          <w:color w:val="000000"/>
+        </w:rPr>
+        <w:t xml:space="preserve">Após a implementação das funções de similaridade e concordância utilizando </w:t>
+      </w:r>
+      <w:r>
+        <w:rPr>
+          <w:color w:val="000000"/>
+        </w:rPr>
+        <w:t xml:space="preserve">o mesmo parâmetro de pesquisa, </w:t>
+      </w:r>
+      <w:r>
+        <w:rPr>
+          <w:color w:val="000000"/>
+        </w:rPr>
+        <w:t xml:space="preserve">deduzir com maior assertividade </w:t>
+      </w:r>
+      <w:r>
+        <w:rPr>
+          <w:color w:val="000000"/>
+        </w:rPr>
+        <w:t>o que seria um “</w:t>
+      </w:r>
+      <w:proofErr w:type="spellStart"/>
+      <w:r>
+        <w:rPr>
+          <w:color w:val="000000"/>
+        </w:rPr>
+        <w:t>basilisk</w:t>
+      </w:r>
+      <w:proofErr w:type="spellEnd"/>
+      <w:r>
+        <w:rPr>
+          <w:color w:val="000000"/>
+        </w:rPr>
+        <w:t>” fica mais fácil</w:t>
+      </w:r>
+      <w:r>
+        <w:rPr>
+          <w:color w:val="000000"/>
+        </w:rPr>
+        <w:t>. Mesmo para uma pessoa que não conhece a saga Harry Potter, com o processamento de linguagem natural aplicado nas sentenças anteriores, é possível assimilar que “</w:t>
+      </w:r>
+      <w:proofErr w:type="spellStart"/>
+      <w:r>
+        <w:rPr>
+          <w:color w:val="000000"/>
+        </w:rPr>
+        <w:t>basilisk</w:t>
+      </w:r>
+      <w:proofErr w:type="spellEnd"/>
+      <w:r>
+        <w:rPr>
+          <w:color w:val="000000"/>
+        </w:rPr>
+        <w:t>” é um tipo de serpente.</w:t>
+      </w:r>
+    </w:p>
+    <w:p>
+      <w:pPr>
+        <w:pStyle w:val="PargrafodaLista"/>
+        <w:spacing w:line="360" w:lineRule="auto"/>
+        <w:ind w:left="0" w:firstLine="709"/>
+        <w:rPr>
+          <w:color w:val="000000"/>
+        </w:rPr>
+      </w:pPr>
+      <w:r>
+        <w:rPr>
+          <w:color w:val="000000"/>
+        </w:rPr>
+        <w:t>Para complementar</w:t>
+      </w:r>
+      <w:r>
+        <w:rPr>
+          <w:color w:val="000000"/>
+        </w:rPr>
+        <w:t xml:space="preserve">, a técnica de análise textual denominada bigrama – também conhecido como pares de palavras consecutivas – também está implementada na biblioteca NLTK. </w:t>
+      </w:r>
+      <w:r>
+        <w:rPr>
+          <w:color w:val="000000"/>
+        </w:rPr>
+        <w:t>Basicamente, um bigrama é uma sequência de duas palavras consecutivas em um texto. A utilização dessa técnica pode ser útil para identificar padrões de uso de palavras em bases de dados textuais e para extrair informações relevantes para uma variedade de aplicações, como reconhecimento de fala, tradução automática, análise de sentimento e outras tarefas de processamento de linguagem natural</w:t>
+      </w:r>
+      <w:r>
+        <w:rPr>
+          <w:color w:val="000000"/>
+        </w:rPr>
+        <w:t xml:space="preserve"> </w:t>
+      </w:r>
+      <w:r>
+        <w:rPr>
+          <w:color w:val="000000"/>
+        </w:rPr>
+        <w:t>(</w:t>
+      </w:r>
+      <w:r>
+        <w:rPr>
+          <w:color w:val="000000"/>
+        </w:rPr>
+        <w:t>MANNING, 1999).</w:t>
+      </w:r>
+    </w:p>
+    <w:p>
+      <w:pPr>
+        <w:spacing w:line="360" w:lineRule="auto"/>
+        <w:rPr>
+          <w:color w:val="000000"/>
+        </w:rPr>
+      </w:pPr>
+    </w:p>
+    <w:p>
+      <w:pPr>
+        <w:spacing w:line="360" w:lineRule="auto"/>
+        <w:jc w:val="center"/>
+      </w:pPr>
+      <w:r>
+        <w:rPr>
+          <w:noProof/>
+        </w:rPr>
+        <w:drawing>
+          <wp:inline distT="0" distB="0" distL="0" distR="0" wp14:anchorId="071829DB" wp14:editId="283015CC">
+            <wp:extent cx="5759450" cy="1382395"/>
+            <wp:effectExtent l="0" t="0" r="6350" b="1905"/>
+            <wp:docPr id="23" name="Imagem 23" descr="Interface gráfica do usuário, Texto&#10;&#10;Descrição gerada automaticamente"/>
+            <wp:cNvGraphicFramePr>
+              <a:graphicFrameLocks xmlns:a="http://schemas.openxmlformats.org/drawingml/2006/main" noChangeAspect="1"/>
+            </wp:cNvGraphicFramePr>
+            <a:graphic xmlns:a="http://schemas.openxmlformats.org/drawingml/2006/main">
+              <a:graphicData uri="http://schemas.openxmlformats.org/drawingml/2006/picture">
+                <pic:pic xmlns:pic="http://schemas.openxmlformats.org/drawingml/2006/picture">
+                  <pic:nvPicPr>
+                    <pic:cNvPr id="23" name="Imagem 23" descr="Interface gráfica do usuário, Texto&#10;&#10;Descrição gerada automaticamente"/>
+                    <pic:cNvPicPr/>
+                  </pic:nvPicPr>
+                  <pic:blipFill>
+                    <a:blip r:embed="rId28" cstate="print">
+                      <a:extLst>
+                        <a:ext uri="{28A0092B-C50C-407E-A947-70E740481C1C}">
+                          <a14:useLocalDpi xmlns:a14="http://schemas.microsoft.com/office/drawing/2010/main" val="0"/>
+                        </a:ext>
+                      </a:extLst>
+                    </a:blip>
+                    <a:stretch>
+                      <a:fillRect/>
+                    </a:stretch>
+                  </pic:blipFill>
+                  <pic:spPr>
+                    <a:xfrm>
+                      <a:off x="0" y="0"/>
+                      <a:ext cx="5759450" cy="1382395"/>
+                    </a:xfrm>
+                    <a:prstGeom prst="rect">
+                      <a:avLst/>
+                    </a:prstGeom>
+                  </pic:spPr>
+                </pic:pic>
+              </a:graphicData>
+            </a:graphic>
+          </wp:inline>
+        </w:drawing>
+      </w:r>
+    </w:p>
+    <w:p>
+      <w:pPr>
+        <w:pStyle w:val="NormalWeb"/>
+        <w:rPr>
+          <w:rFonts w:ascii="ArialMT" w:hAnsi="ArialMT"/>
+          <w:sz w:val="22"/>
+          <w:szCs w:val="22"/>
+        </w:rPr>
+      </w:pPr>
+      <w:r>
+        <w:rPr>
+          <w:rFonts w:ascii="ArialMT" w:hAnsi="ArialMT"/>
+          <w:sz w:val="22"/>
+          <w:szCs w:val="22"/>
+        </w:rPr>
+        <w:t xml:space="preserve">Figura 17.  Output gerado após a aplicação da técnica de bigramas no livro Harry Potter e a Câmara Secreta, com os dados textuais </w:t>
+      </w:r>
+      <w:proofErr w:type="spellStart"/>
+      <w:r>
+        <w:rPr>
+          <w:rFonts w:ascii="ArialMT" w:hAnsi="ArialMT"/>
+          <w:sz w:val="22"/>
+          <w:szCs w:val="22"/>
+        </w:rPr>
+        <w:t>pré</w:t>
+      </w:r>
+      <w:proofErr w:type="spellEnd"/>
+      <w:r>
+        <w:rPr>
+          <w:rFonts w:ascii="ArialMT" w:hAnsi="ArialMT"/>
+          <w:sz w:val="22"/>
+          <w:szCs w:val="22"/>
+        </w:rPr>
+        <w:t>-processados.</w:t>
+      </w:r>
+      <w:r>
+        <w:rPr>
+          <w:rFonts w:ascii="ArialMT" w:hAnsi="ArialMT"/>
+          <w:sz w:val="22"/>
+          <w:szCs w:val="22"/>
+        </w:rPr>
+        <w:br/>
+        <w:t>Fonte: Elaborada pelo autor do projeto (2023)</w:t>
+      </w:r>
     </w:p>
     <w:p>
       <w:pPr>
@@ -6026,6 +6617,7 @@
         <w:rPr>
           <w:bCs/>
         </w:rPr>
+        <w:lastRenderedPageBreak/>
         <w:t>Tópico obrigatório para</w:t>
       </w:r>
       <w:r>
@@ -6090,11 +6682,7 @@
       </w:pPr>
       <w:r>
         <w:tab/>
-        <w:t xml:space="preserve">O título da seção Agradecimentos deve ser alinhado à esquerda e grafado em negrito, primeira letra da palavra grafada em letra maiúscula. Trata-se de seção opcional, de no </w:t>
-      </w:r>
-      <w:r>
-        <w:lastRenderedPageBreak/>
-        <w:t xml:space="preserve">máximo três linhas, na qual o autor agradece aqueles que contribuíram de maneira relevante para o desenvolvimento do trabalho e elaboração do TCC, mas que não tiveram o envolvimento intelectual necessário à atribuição de coautoria </w:t>
+        <w:t xml:space="preserve">O título da seção Agradecimentos deve ser alinhado à esquerda e grafado em negrito, primeira letra da palavra grafada em letra maiúscula. Trata-se de seção opcional, de no máximo três linhas, na qual o autor agradece aqueles que contribuíram de maneira relevante para o desenvolvimento do trabalho e elaboração do TCC, mas que não tiveram o envolvimento intelectual necessário à atribuição de coautoria </w:t>
       </w:r>
       <w:proofErr w:type="gramStart"/>
       <w:r>
@@ -6629,6 +7217,7 @@
           <w:rFonts w:eastAsia="Times New Roman"/>
           <w:lang w:val="en-US" w:eastAsia="pt-BR"/>
         </w:rPr>
+        <w:lastRenderedPageBreak/>
         <w:t>GUNAWAN, Teddy Surya et al. Development of video-based emotion recognition using deep learning with Google Colab. TELKOMNIKA (Telecommunication Computing Electronics and Control), v. 18, n. 5, p. 2463-2471, 2020.</w:t>
       </w:r>
     </w:p>
@@ -6750,7 +7339,6 @@
           <w:rFonts w:eastAsia="Times New Roman"/>
           <w:lang w:val="en-US" w:eastAsia="pt-BR"/>
         </w:rPr>
-        <w:lastRenderedPageBreak/>
         <w:t>JURAF</w:t>
       </w:r>
       <w:r>
@@ -7213,7 +7801,7 @@
         </w:rPr>
         <w:t xml:space="preserve">Python Software Foundation. (s.d.). Tutorial de Python [Documentação oficial]. Recuperado em 1º de fevereiro de 2023, de </w:t>
       </w:r>
-      <w:hyperlink r:id="rId27" w:history="1">
+      <w:hyperlink r:id="rId29" w:history="1">
         <w:r>
           <w:rPr>
             <w:rStyle w:val="Hyperlink"/>
@@ -7269,22 +7857,95 @@
     </w:p>
     <w:p>
       <w:pPr>
+        <w:spacing w:line="240" w:lineRule="auto"/>
+        <w:jc w:val="left"/>
+        <w:rPr>
+          <w:rFonts w:eastAsia="Times New Roman"/>
+          <w:lang w:val="en-US" w:eastAsia="pt-BR"/>
+        </w:rPr>
+      </w:pPr>
+    </w:p>
+    <w:p>
+      <w:pPr>
+        <w:spacing w:line="240" w:lineRule="auto"/>
+        <w:jc w:val="left"/>
+        <w:rPr>
+          <w:rFonts w:eastAsia="Times New Roman"/>
+          <w:lang w:val="en-US" w:eastAsia="pt-BR"/>
+        </w:rPr>
+      </w:pPr>
+      <w:r>
+        <w:rPr>
+          <w:rFonts w:eastAsia="Times New Roman"/>
+          <w:lang w:val="en-US" w:eastAsia="pt-BR"/>
+        </w:rPr>
+        <w:t>SINCLAIR, John. Corpus, concordance, collocation. Oxford University Press, USA, 1991.</w:t>
+      </w:r>
+    </w:p>
+    <w:p>
+      <w:pPr>
+        <w:spacing w:line="240" w:lineRule="auto"/>
+        <w:jc w:val="left"/>
+        <w:rPr>
+          <w:rFonts w:eastAsia="Times New Roman"/>
+          <w:lang w:val="en-US" w:eastAsia="pt-BR"/>
+        </w:rPr>
+      </w:pPr>
+    </w:p>
+    <w:p>
+      <w:pPr>
+        <w:spacing w:line="240" w:lineRule="auto"/>
+        <w:jc w:val="left"/>
+        <w:rPr>
+          <w:rFonts w:eastAsia="Times New Roman"/>
+          <w:lang w:eastAsia="pt-BR"/>
+        </w:rPr>
+      </w:pPr>
+      <w:r>
+        <w:rPr>
+          <w:rFonts w:eastAsia="Times New Roman"/>
+          <w:lang w:val="en-US" w:eastAsia="pt-BR"/>
+        </w:rPr>
+        <w:t xml:space="preserve">MANNING, Christopher; SCHUTZE, Hinrich. Foundations of statistical natural language processing. </w:t>
+      </w:r>
+      <w:r>
+        <w:rPr>
+          <w:rFonts w:eastAsia="Times New Roman"/>
+          <w:lang w:eastAsia="pt-BR"/>
+        </w:rPr>
+        <w:t xml:space="preserve">MIT </w:t>
+      </w:r>
+      <w:proofErr w:type="spellStart"/>
+      <w:r>
+        <w:rPr>
+          <w:rFonts w:eastAsia="Times New Roman"/>
+          <w:lang w:eastAsia="pt-BR"/>
+        </w:rPr>
+        <w:t>press</w:t>
+      </w:r>
+      <w:proofErr w:type="spellEnd"/>
+      <w:r>
+        <w:rPr>
+          <w:rFonts w:eastAsia="Times New Roman"/>
+          <w:lang w:eastAsia="pt-BR"/>
+        </w:rPr>
+        <w:t>, 1999.</w:t>
+      </w:r>
+    </w:p>
+    <w:p>
+      <w:pPr>
         <w:spacing w:line="360" w:lineRule="auto"/>
         <w:rPr>
           <w:color w:val="222222"/>
           <w:sz w:val="20"/>
           <w:szCs w:val="20"/>
           <w:shd w:val="clear" w:color="auto" w:fill="FFFFFF"/>
-          <w:lang w:val="en-US"/>
-        </w:rPr>
-      </w:pPr>
-    </w:p>
-    <w:p>
-      <w:pPr>
-        <w:spacing w:line="360" w:lineRule="auto"/>
-        <w:rPr>
-          <w:lang w:val="en-US"/>
-        </w:rPr>
+        </w:rPr>
+      </w:pPr>
+    </w:p>
+    <w:p>
+      <w:pPr>
+        <w:spacing w:line="360" w:lineRule="auto"/>
       </w:pPr>
     </w:p>
     <w:p>
@@ -7329,9 +7990,9 @@
       </w:r>
     </w:p>
     <w:sectPr>
-      <w:headerReference w:type="default" r:id="rId28"/>
-      <w:footerReference w:type="default" r:id="rId29"/>
-      <w:footerReference w:type="first" r:id="rId30"/>
+      <w:headerReference w:type="default" r:id="rId30"/>
+      <w:footerReference w:type="default" r:id="rId31"/>
+      <w:footerReference w:type="first" r:id="rId32"/>
       <w:pgSz w:w="11906" w:h="16838" w:code="9"/>
       <w:pgMar w:top="1418" w:right="1418" w:bottom="1418" w:left="1418" w:header="709" w:footer="709" w:gutter="0"/>
       <w:pgNumType w:start="2"/>
@@ -7343,7 +8004,7 @@
 </file>
 
 <file path=word/endnotes.xml><?xml version="1.0" encoding="utf-8"?>
-<w:endnotes xmlns:wpc="http://schemas.microsoft.com/office/word/2010/wordprocessingCanvas" xmlns:cx="http://schemas.microsoft.com/office/drawing/2014/chartex" xmlns:cx1="http://schemas.microsoft.com/office/drawing/2015/9/8/chartex" xmlns:cx2="http://schemas.microsoft.com/office/drawing/2015/10/21/chartex" xmlns:cx3="http://schemas.microsoft.com/office/drawing/2016/5/9/chartex" xmlns:cx4="http://schemas.microsoft.com/office/drawing/2016/5/10/chartex" xmlns:cx5="http://schemas.microsoft.com/office/drawing/2016/5/11/chartex" xmlns:cx6="http://schemas.microsoft.com/office/drawing/2016/5/12/chartex" xmlns:cx7="http://schemas.microsoft.com/office/drawing/2016/5/13/chartex" xmlns:cx8="http://schemas.microsoft.com/office/drawing/2016/5/14/chartex" xmlns:mc="http://schemas.openxmlformats.org/markup-compatibility/2006" xmlns:aink="http://schemas.microsoft.com/office/drawing/2016/ink" xmlns:am3d="http://schemas.microsoft.com/office/drawing/2017/model3d" xmlns:o="urn:schemas-microsoft-com:office:office" xmlns:oel="http://schemas.microsoft.com/office/2019/extlst" xmlns:r="http://schemas.openxmlformats.org/officeDocument/2006/relationships" xmlns:m="http://schemas.openxmlformats.org/officeDocument/2006/math" xmlns:v="urn:schemas-microsoft-com:vml" xmlns:wp14="http://schemas.microsoft.com/office/word/2010/wordprocessingDrawing" xmlns:wp="http://schemas.openxmlformats.org/drawingml/2006/wordprocessingDrawing" xmlns:w10="urn:schemas-microsoft-com:office:word" xmlns:w="http://schemas.openxmlformats.org/wordprocessingml/2006/main" xmlns:w14="http://schemas.microsoft.com/office/word/2010/wordml" xmlns:w15="http://schemas.microsoft.com/office/word/2012/wordml" xmlns:w16cex="http://schemas.microsoft.com/office/word/2018/wordml/cex" xmlns:w16cid="http://schemas.microsoft.com/office/word/2016/wordml/cid" xmlns:w16="http://schemas.microsoft.com/office/word/2018/wordml" xmlns:w16sdtdh="http://schemas.microsoft.com/office/word/2020/wordml/sdtdatahash" xmlns:w16se="http://schemas.microsoft.com/office/word/2015/wordml/symex" xmlns:wpg="http://schemas.microsoft.com/office/word/2010/wordprocessingGroup" xmlns:wpi="http://schemas.microsoft.com/office/word/2010/wordprocessingInk" xmlns:wne="http://schemas.microsoft.com/office/word/2006/wordml" xmlns:wps="http://schemas.microsoft.com/office/word/2010/wordprocessingShape" mc:Ignorable="w14 w15 w16se w16cid w16 w16cex w16sdtdh wp14">
+<w:endnotes xmlns:wpc="http://schemas.microsoft.com/office/word/2010/wordprocessingCanvas" xmlns:cx="http://schemas.microsoft.com/office/drawing/2014/chartex" xmlns:cx1="http://schemas.microsoft.com/office/drawing/2015/9/8/chartex" xmlns:cx2="http://schemas.microsoft.com/office/drawing/2015/10/21/chartex" xmlns:cx3="http://schemas.microsoft.com/office/drawing/2016/5/9/chartex" xmlns:cx4="http://schemas.microsoft.com/office/drawing/2016/5/10/chartex" xmlns:cx5="http://schemas.microsoft.com/office/drawing/2016/5/11/chartex" xmlns:cx6="http://schemas.microsoft.com/office/drawing/2016/5/12/chartex" xmlns:cx7="http://schemas.microsoft.com/office/drawing/2016/5/13/chartex" xmlns:cx8="http://schemas.microsoft.com/office/drawing/2016/5/14/chartex" xmlns:mc="http://schemas.openxmlformats.org/markup-compatibility/2006" xmlns:aink="http://schemas.microsoft.com/office/drawing/2016/ink" xmlns:am3d="http://schemas.microsoft.com/office/drawing/2017/model3d" xmlns:o="urn:schemas-microsoft-com:office:office" xmlns:oel="http://schemas.microsoft.com/office/2019/extlst" xmlns:r="http://schemas.openxmlformats.org/officeDocument/2006/relationships" xmlns:m="http://schemas.openxmlformats.org/officeDocument/2006/math" xmlns:v="urn:schemas-microsoft-com:vml" xmlns:wp14="http://schemas.microsoft.com/office/word/2010/wordprocessingDrawing" xmlns:wp="http://schemas.openxmlformats.org/drawingml/2006/wordprocessingDrawing" xmlns:w10="urn:schemas-microsoft-com:office:word" xmlns:w="http://schemas.openxmlformats.org/wordprocessingml/2006/main" xmlns:w14="http://schemas.microsoft.com/office/word/2010/wordml" xmlns:w15="http://schemas.microsoft.com/office/word/2012/wordml" xmlns:w16cex="http://schemas.microsoft.com/office/word/2018/wordml/cex" xmlns:w16cid="http://schemas.microsoft.com/office/word/2016/wordml/cid" xmlns:w16="http://schemas.microsoft.com/office/word/2018/wordml" xmlns:w16du="http://schemas.microsoft.com/office/word/2023/wordml/word16du" xmlns:w16sdtdh="http://schemas.microsoft.com/office/word/2020/wordml/sdtdatahash" xmlns:w16se="http://schemas.microsoft.com/office/word/2015/wordml/symex" xmlns:wpg="http://schemas.microsoft.com/office/word/2010/wordprocessingGroup" xmlns:wpi="http://schemas.microsoft.com/office/word/2010/wordprocessingInk" xmlns:wne="http://schemas.microsoft.com/office/word/2006/wordml" xmlns:wps="http://schemas.microsoft.com/office/word/2010/wordprocessingShape" mc:Ignorable="w14 w15 w16se w16cid w16 w16cex w16sdtdh wp14">
   <w:endnote w:type="separator" w:id="-1">
     <w:p>
       <w:pPr>
@@ -7368,7 +8029,7 @@
 </file>
 
 <file path=word/footer1.xml><?xml version="1.0" encoding="utf-8"?>
-<w:ftr xmlns:wpc="http://schemas.microsoft.com/office/word/2010/wordprocessingCanvas" xmlns:cx="http://schemas.microsoft.com/office/drawing/2014/chartex" xmlns:cx1="http://schemas.microsoft.com/office/drawing/2015/9/8/chartex" xmlns:cx2="http://schemas.microsoft.com/office/drawing/2015/10/21/chartex" xmlns:cx3="http://schemas.microsoft.com/office/drawing/2016/5/9/chartex" xmlns:cx4="http://schemas.microsoft.com/office/drawing/2016/5/10/chartex" xmlns:cx5="http://schemas.microsoft.com/office/drawing/2016/5/11/chartex" xmlns:cx6="http://schemas.microsoft.com/office/drawing/2016/5/12/chartex" xmlns:cx7="http://schemas.microsoft.com/office/drawing/2016/5/13/chartex" xmlns:cx8="http://schemas.microsoft.com/office/drawing/2016/5/14/chartex" xmlns:mc="http://schemas.openxmlformats.org/markup-compatibility/2006" xmlns:aink="http://schemas.microsoft.com/office/drawing/2016/ink" xmlns:am3d="http://schemas.microsoft.com/office/drawing/2017/model3d" xmlns:o="urn:schemas-microsoft-com:office:office" xmlns:oel="http://schemas.microsoft.com/office/2019/extlst" xmlns:r="http://schemas.openxmlformats.org/officeDocument/2006/relationships" xmlns:m="http://schemas.openxmlformats.org/officeDocument/2006/math" xmlns:v="urn:schemas-microsoft-com:vml" xmlns:wp14="http://schemas.microsoft.com/office/word/2010/wordprocessingDrawing" xmlns:wp="http://schemas.openxmlformats.org/drawingml/2006/wordprocessingDrawing" xmlns:w10="urn:schemas-microsoft-com:office:word" xmlns:w="http://schemas.openxmlformats.org/wordprocessingml/2006/main" xmlns:w14="http://schemas.microsoft.com/office/word/2010/wordml" xmlns:w15="http://schemas.microsoft.com/office/word/2012/wordml" xmlns:w16cex="http://schemas.microsoft.com/office/word/2018/wordml/cex" xmlns:w16cid="http://schemas.microsoft.com/office/word/2016/wordml/cid" xmlns:w16="http://schemas.microsoft.com/office/word/2018/wordml" xmlns:w16sdtdh="http://schemas.microsoft.com/office/word/2020/wordml/sdtdatahash" xmlns:w16se="http://schemas.microsoft.com/office/word/2015/wordml/symex" xmlns:wpg="http://schemas.microsoft.com/office/word/2010/wordprocessingGroup" xmlns:wpi="http://schemas.microsoft.com/office/word/2010/wordprocessingInk" xmlns:wne="http://schemas.microsoft.com/office/word/2006/wordml" xmlns:wps="http://schemas.microsoft.com/office/word/2010/wordprocessingShape" mc:Ignorable="w14 w15 w16se w16cid w16 w16cex w16sdtdh wp14">
+<w:ftr xmlns:wpc="http://schemas.microsoft.com/office/word/2010/wordprocessingCanvas" xmlns:cx="http://schemas.microsoft.com/office/drawing/2014/chartex" xmlns:cx1="http://schemas.microsoft.com/office/drawing/2015/9/8/chartex" xmlns:cx2="http://schemas.microsoft.com/office/drawing/2015/10/21/chartex" xmlns:cx3="http://schemas.microsoft.com/office/drawing/2016/5/9/chartex" xmlns:cx4="http://schemas.microsoft.com/office/drawing/2016/5/10/chartex" xmlns:cx5="http://schemas.microsoft.com/office/drawing/2016/5/11/chartex" xmlns:cx6="http://schemas.microsoft.com/office/drawing/2016/5/12/chartex" xmlns:cx7="http://schemas.microsoft.com/office/drawing/2016/5/13/chartex" xmlns:cx8="http://schemas.microsoft.com/office/drawing/2016/5/14/chartex" xmlns:mc="http://schemas.openxmlformats.org/markup-compatibility/2006" xmlns:aink="http://schemas.microsoft.com/office/drawing/2016/ink" xmlns:am3d="http://schemas.microsoft.com/office/drawing/2017/model3d" xmlns:o="urn:schemas-microsoft-com:office:office" xmlns:oel="http://schemas.microsoft.com/office/2019/extlst" xmlns:r="http://schemas.openxmlformats.org/officeDocument/2006/relationships" xmlns:m="http://schemas.openxmlformats.org/officeDocument/2006/math" xmlns:v="urn:schemas-microsoft-com:vml" xmlns:wp14="http://schemas.microsoft.com/office/word/2010/wordprocessingDrawing" xmlns:wp="http://schemas.openxmlformats.org/drawingml/2006/wordprocessingDrawing" xmlns:w10="urn:schemas-microsoft-com:office:word" xmlns:w="http://schemas.openxmlformats.org/wordprocessingml/2006/main" xmlns:w14="http://schemas.microsoft.com/office/word/2010/wordml" xmlns:w15="http://schemas.microsoft.com/office/word/2012/wordml" xmlns:w16cex="http://schemas.microsoft.com/office/word/2018/wordml/cex" xmlns:w16cid="http://schemas.microsoft.com/office/word/2016/wordml/cid" xmlns:w16="http://schemas.microsoft.com/office/word/2018/wordml" xmlns:w16du="http://schemas.microsoft.com/office/word/2023/wordml/word16du" xmlns:w16sdtdh="http://schemas.microsoft.com/office/word/2020/wordml/sdtdatahash" xmlns:w16se="http://schemas.microsoft.com/office/word/2015/wordml/symex" xmlns:wpg="http://schemas.microsoft.com/office/word/2010/wordprocessingGroup" xmlns:wpi="http://schemas.microsoft.com/office/word/2010/wordprocessingInk" xmlns:wne="http://schemas.microsoft.com/office/word/2006/wordml" xmlns:wps="http://schemas.microsoft.com/office/word/2010/wordprocessingShape" mc:Ignorable="w14 w15 w16se w16cid w16 w16cex w16sdtdh wp14">
   <w:sdt>
     <w:sdtPr>
       <w:id w:val="232360599"/>
@@ -7395,7 +8056,7 @@
 </file>
 
 <file path=word/footer2.xml><?xml version="1.0" encoding="utf-8"?>
-<w:ftr xmlns:wpc="http://schemas.microsoft.com/office/word/2010/wordprocessingCanvas" xmlns:cx="http://schemas.microsoft.com/office/drawing/2014/chartex" xmlns:cx1="http://schemas.microsoft.com/office/drawing/2015/9/8/chartex" xmlns:cx2="http://schemas.microsoft.com/office/drawing/2015/10/21/chartex" xmlns:cx3="http://schemas.microsoft.com/office/drawing/2016/5/9/chartex" xmlns:cx4="http://schemas.microsoft.com/office/drawing/2016/5/10/chartex" xmlns:cx5="http://schemas.microsoft.com/office/drawing/2016/5/11/chartex" xmlns:cx6="http://schemas.microsoft.com/office/drawing/2016/5/12/chartex" xmlns:cx7="http://schemas.microsoft.com/office/drawing/2016/5/13/chartex" xmlns:cx8="http://schemas.microsoft.com/office/drawing/2016/5/14/chartex" xmlns:mc="http://schemas.openxmlformats.org/markup-compatibility/2006" xmlns:aink="http://schemas.microsoft.com/office/drawing/2016/ink" xmlns:am3d="http://schemas.microsoft.com/office/drawing/2017/model3d" xmlns:o="urn:schemas-microsoft-com:office:office" xmlns:oel="http://schemas.microsoft.com/office/2019/extlst" xmlns:r="http://schemas.openxmlformats.org/officeDocument/2006/relationships" xmlns:m="http://schemas.openxmlformats.org/officeDocument/2006/math" xmlns:v="urn:schemas-microsoft-com:vml" xmlns:wp14="http://schemas.microsoft.com/office/word/2010/wordprocessingDrawing" xmlns:wp="http://schemas.openxmlformats.org/drawingml/2006/wordprocessingDrawing" xmlns:w10="urn:schemas-microsoft-com:office:word" xmlns:w="http://schemas.openxmlformats.org/wordprocessingml/2006/main" xmlns:w14="http://schemas.microsoft.com/office/word/2010/wordml" xmlns:w15="http://schemas.microsoft.com/office/word/2012/wordml" xmlns:w16cex="http://schemas.microsoft.com/office/word/2018/wordml/cex" xmlns:w16cid="http://schemas.microsoft.com/office/word/2016/wordml/cid" xmlns:w16="http://schemas.microsoft.com/office/word/2018/wordml" xmlns:w16sdtdh="http://schemas.microsoft.com/office/word/2020/wordml/sdtdatahash" xmlns:w16se="http://schemas.microsoft.com/office/word/2015/wordml/symex" xmlns:wpg="http://schemas.microsoft.com/office/word/2010/wordprocessingGroup" xmlns:wpi="http://schemas.microsoft.com/office/word/2010/wordprocessingInk" xmlns:wne="http://schemas.microsoft.com/office/word/2006/wordml" xmlns:wps="http://schemas.microsoft.com/office/word/2010/wordprocessingShape" mc:Ignorable="w14 w15 w16se w16cid w16 w16cex w16sdtdh wp14">
+<w:ftr xmlns:wpc="http://schemas.microsoft.com/office/word/2010/wordprocessingCanvas" xmlns:cx="http://schemas.microsoft.com/office/drawing/2014/chartex" xmlns:cx1="http://schemas.microsoft.com/office/drawing/2015/9/8/chartex" xmlns:cx2="http://schemas.microsoft.com/office/drawing/2015/10/21/chartex" xmlns:cx3="http://schemas.microsoft.com/office/drawing/2016/5/9/chartex" xmlns:cx4="http://schemas.microsoft.com/office/drawing/2016/5/10/chartex" xmlns:cx5="http://schemas.microsoft.com/office/drawing/2016/5/11/chartex" xmlns:cx6="http://schemas.microsoft.com/office/drawing/2016/5/12/chartex" xmlns:cx7="http://schemas.microsoft.com/office/drawing/2016/5/13/chartex" xmlns:cx8="http://schemas.microsoft.com/office/drawing/2016/5/14/chartex" xmlns:mc="http://schemas.openxmlformats.org/markup-compatibility/2006" xmlns:aink="http://schemas.microsoft.com/office/drawing/2016/ink" xmlns:am3d="http://schemas.microsoft.com/office/drawing/2017/model3d" xmlns:o="urn:schemas-microsoft-com:office:office" xmlns:oel="http://schemas.microsoft.com/office/2019/extlst" xmlns:r="http://schemas.openxmlformats.org/officeDocument/2006/relationships" xmlns:m="http://schemas.openxmlformats.org/officeDocument/2006/math" xmlns:v="urn:schemas-microsoft-com:vml" xmlns:wp14="http://schemas.microsoft.com/office/word/2010/wordprocessingDrawing" xmlns:wp="http://schemas.openxmlformats.org/drawingml/2006/wordprocessingDrawing" xmlns:w10="urn:schemas-microsoft-com:office:word" xmlns:w="http://schemas.openxmlformats.org/wordprocessingml/2006/main" xmlns:w14="http://schemas.microsoft.com/office/word/2010/wordml" xmlns:w15="http://schemas.microsoft.com/office/word/2012/wordml" xmlns:w16cex="http://schemas.microsoft.com/office/word/2018/wordml/cex" xmlns:w16cid="http://schemas.microsoft.com/office/word/2016/wordml/cid" xmlns:w16="http://schemas.microsoft.com/office/word/2018/wordml" xmlns:w16du="http://schemas.microsoft.com/office/word/2023/wordml/word16du" xmlns:w16sdtdh="http://schemas.microsoft.com/office/word/2020/wordml/sdtdatahash" xmlns:w16se="http://schemas.microsoft.com/office/word/2015/wordml/symex" xmlns:wpg="http://schemas.microsoft.com/office/word/2010/wordprocessingGroup" xmlns:wpi="http://schemas.microsoft.com/office/word/2010/wordprocessingInk" xmlns:wne="http://schemas.microsoft.com/office/word/2006/wordml" xmlns:wps="http://schemas.microsoft.com/office/word/2010/wordprocessingShape" mc:Ignorable="w14 w15 w16se w16cid w16 w16cex w16sdtdh wp14">
   <w:sdt>
     <w:sdtPr>
       <w:id w:val="-1700615095"/>
@@ -7473,7 +8134,7 @@
 </file>
 
 <file path=word/footer3.xml><?xml version="1.0" encoding="utf-8"?>
-<w:ftr xmlns:wpc="http://schemas.microsoft.com/office/word/2010/wordprocessingCanvas" xmlns:cx="http://schemas.microsoft.com/office/drawing/2014/chartex" xmlns:cx1="http://schemas.microsoft.com/office/drawing/2015/9/8/chartex" xmlns:cx2="http://schemas.microsoft.com/office/drawing/2015/10/21/chartex" xmlns:cx3="http://schemas.microsoft.com/office/drawing/2016/5/9/chartex" xmlns:cx4="http://schemas.microsoft.com/office/drawing/2016/5/10/chartex" xmlns:cx5="http://schemas.microsoft.com/office/drawing/2016/5/11/chartex" xmlns:cx6="http://schemas.microsoft.com/office/drawing/2016/5/12/chartex" xmlns:cx7="http://schemas.microsoft.com/office/drawing/2016/5/13/chartex" xmlns:cx8="http://schemas.microsoft.com/office/drawing/2016/5/14/chartex" xmlns:mc="http://schemas.openxmlformats.org/markup-compatibility/2006" xmlns:aink="http://schemas.microsoft.com/office/drawing/2016/ink" xmlns:am3d="http://schemas.microsoft.com/office/drawing/2017/model3d" xmlns:o="urn:schemas-microsoft-com:office:office" xmlns:oel="http://schemas.microsoft.com/office/2019/extlst" xmlns:r="http://schemas.openxmlformats.org/officeDocument/2006/relationships" xmlns:m="http://schemas.openxmlformats.org/officeDocument/2006/math" xmlns:v="urn:schemas-microsoft-com:vml" xmlns:wp14="http://schemas.microsoft.com/office/word/2010/wordprocessingDrawing" xmlns:wp="http://schemas.openxmlformats.org/drawingml/2006/wordprocessingDrawing" xmlns:w10="urn:schemas-microsoft-com:office:word" xmlns:w="http://schemas.openxmlformats.org/wordprocessingml/2006/main" xmlns:w14="http://schemas.microsoft.com/office/word/2010/wordml" xmlns:w15="http://schemas.microsoft.com/office/word/2012/wordml" xmlns:w16cex="http://schemas.microsoft.com/office/word/2018/wordml/cex" xmlns:w16cid="http://schemas.microsoft.com/office/word/2016/wordml/cid" xmlns:w16="http://schemas.microsoft.com/office/word/2018/wordml" xmlns:w16sdtdh="http://schemas.microsoft.com/office/word/2020/wordml/sdtdatahash" xmlns:w16se="http://schemas.microsoft.com/office/word/2015/wordml/symex" xmlns:wpg="http://schemas.microsoft.com/office/word/2010/wordprocessingGroup" xmlns:wpi="http://schemas.microsoft.com/office/word/2010/wordprocessingInk" xmlns:wne="http://schemas.microsoft.com/office/word/2006/wordml" xmlns:wps="http://schemas.microsoft.com/office/word/2010/wordprocessingShape" mc:Ignorable="w14 w15 w16se w16cid w16 w16cex w16sdtdh wp14">
+<w:ftr xmlns:wpc="http://schemas.microsoft.com/office/word/2010/wordprocessingCanvas" xmlns:cx="http://schemas.microsoft.com/office/drawing/2014/chartex" xmlns:cx1="http://schemas.microsoft.com/office/drawing/2015/9/8/chartex" xmlns:cx2="http://schemas.microsoft.com/office/drawing/2015/10/21/chartex" xmlns:cx3="http://schemas.microsoft.com/office/drawing/2016/5/9/chartex" xmlns:cx4="http://schemas.microsoft.com/office/drawing/2016/5/10/chartex" xmlns:cx5="http://schemas.microsoft.com/office/drawing/2016/5/11/chartex" xmlns:cx6="http://schemas.microsoft.com/office/drawing/2016/5/12/chartex" xmlns:cx7="http://schemas.microsoft.com/office/drawing/2016/5/13/chartex" xmlns:cx8="http://schemas.microsoft.com/office/drawing/2016/5/14/chartex" xmlns:mc="http://schemas.openxmlformats.org/markup-compatibility/2006" xmlns:aink="http://schemas.microsoft.com/office/drawing/2016/ink" xmlns:am3d="http://schemas.microsoft.com/office/drawing/2017/model3d" xmlns:o="urn:schemas-microsoft-com:office:office" xmlns:oel="http://schemas.microsoft.com/office/2019/extlst" xmlns:r="http://schemas.openxmlformats.org/officeDocument/2006/relationships" xmlns:m="http://schemas.openxmlformats.org/officeDocument/2006/math" xmlns:v="urn:schemas-microsoft-com:vml" xmlns:wp14="http://schemas.microsoft.com/office/word/2010/wordprocessingDrawing" xmlns:wp="http://schemas.openxmlformats.org/drawingml/2006/wordprocessingDrawing" xmlns:w10="urn:schemas-microsoft-com:office:word" xmlns:w="http://schemas.openxmlformats.org/wordprocessingml/2006/main" xmlns:w14="http://schemas.microsoft.com/office/word/2010/wordml" xmlns:w15="http://schemas.microsoft.com/office/word/2012/wordml" xmlns:w16cex="http://schemas.microsoft.com/office/word/2018/wordml/cex" xmlns:w16cid="http://schemas.microsoft.com/office/word/2016/wordml/cid" xmlns:w16="http://schemas.microsoft.com/office/word/2018/wordml" xmlns:w16du="http://schemas.microsoft.com/office/word/2023/wordml/word16du" xmlns:w16sdtdh="http://schemas.microsoft.com/office/word/2020/wordml/sdtdatahash" xmlns:w16se="http://schemas.microsoft.com/office/word/2015/wordml/symex" xmlns:wpg="http://schemas.microsoft.com/office/word/2010/wordprocessingGroup" xmlns:wpi="http://schemas.microsoft.com/office/word/2010/wordprocessingInk" xmlns:wne="http://schemas.microsoft.com/office/word/2006/wordml" xmlns:wps="http://schemas.microsoft.com/office/word/2010/wordprocessingShape" mc:Ignorable="w14 w15 w16se w16cid w16 w16cex w16sdtdh wp14">
   <w:p>
     <w:pPr>
       <w:pStyle w:val="Rodap"/>
@@ -7529,7 +8190,7 @@
 </file>
 
 <file path=word/footer4.xml><?xml version="1.0" encoding="utf-8"?>
-<w:ftr xmlns:wpc="http://schemas.microsoft.com/office/word/2010/wordprocessingCanvas" xmlns:cx="http://schemas.microsoft.com/office/drawing/2014/chartex" xmlns:cx1="http://schemas.microsoft.com/office/drawing/2015/9/8/chartex" xmlns:cx2="http://schemas.microsoft.com/office/drawing/2015/10/21/chartex" xmlns:cx3="http://schemas.microsoft.com/office/drawing/2016/5/9/chartex" xmlns:cx4="http://schemas.microsoft.com/office/drawing/2016/5/10/chartex" xmlns:cx5="http://schemas.microsoft.com/office/drawing/2016/5/11/chartex" xmlns:cx6="http://schemas.microsoft.com/office/drawing/2016/5/12/chartex" xmlns:cx7="http://schemas.microsoft.com/office/drawing/2016/5/13/chartex" xmlns:cx8="http://schemas.microsoft.com/office/drawing/2016/5/14/chartex" xmlns:mc="http://schemas.openxmlformats.org/markup-compatibility/2006" xmlns:aink="http://schemas.microsoft.com/office/drawing/2016/ink" xmlns:am3d="http://schemas.microsoft.com/office/drawing/2017/model3d" xmlns:o="urn:schemas-microsoft-com:office:office" xmlns:oel="http://schemas.microsoft.com/office/2019/extlst" xmlns:r="http://schemas.openxmlformats.org/officeDocument/2006/relationships" xmlns:m="http://schemas.openxmlformats.org/officeDocument/2006/math" xmlns:v="urn:schemas-microsoft-com:vml" xmlns:wp14="http://schemas.microsoft.com/office/word/2010/wordprocessingDrawing" xmlns:wp="http://schemas.openxmlformats.org/drawingml/2006/wordprocessingDrawing" xmlns:w10="urn:schemas-microsoft-com:office:word" xmlns:w="http://schemas.openxmlformats.org/wordprocessingml/2006/main" xmlns:w14="http://schemas.microsoft.com/office/word/2010/wordml" xmlns:w15="http://schemas.microsoft.com/office/word/2012/wordml" xmlns:w16cex="http://schemas.microsoft.com/office/word/2018/wordml/cex" xmlns:w16cid="http://schemas.microsoft.com/office/word/2016/wordml/cid" xmlns:w16="http://schemas.microsoft.com/office/word/2018/wordml" xmlns:w16sdtdh="http://schemas.microsoft.com/office/word/2020/wordml/sdtdatahash" xmlns:w16se="http://schemas.microsoft.com/office/word/2015/wordml/symex" xmlns:wpg="http://schemas.microsoft.com/office/word/2010/wordprocessingGroup" xmlns:wpi="http://schemas.microsoft.com/office/word/2010/wordprocessingInk" xmlns:wne="http://schemas.microsoft.com/office/word/2006/wordml" xmlns:wps="http://schemas.microsoft.com/office/word/2010/wordprocessingShape" mc:Ignorable="w14 w15 w16se w16cid w16 w16cex w16sdtdh wp14">
+<w:ftr xmlns:wpc="http://schemas.microsoft.com/office/word/2010/wordprocessingCanvas" xmlns:cx="http://schemas.microsoft.com/office/drawing/2014/chartex" xmlns:cx1="http://schemas.microsoft.com/office/drawing/2015/9/8/chartex" xmlns:cx2="http://schemas.microsoft.com/office/drawing/2015/10/21/chartex" xmlns:cx3="http://schemas.microsoft.com/office/drawing/2016/5/9/chartex" xmlns:cx4="http://schemas.microsoft.com/office/drawing/2016/5/10/chartex" xmlns:cx5="http://schemas.microsoft.com/office/drawing/2016/5/11/chartex" xmlns:cx6="http://schemas.microsoft.com/office/drawing/2016/5/12/chartex" xmlns:cx7="http://schemas.microsoft.com/office/drawing/2016/5/13/chartex" xmlns:cx8="http://schemas.microsoft.com/office/drawing/2016/5/14/chartex" xmlns:mc="http://schemas.openxmlformats.org/markup-compatibility/2006" xmlns:aink="http://schemas.microsoft.com/office/drawing/2016/ink" xmlns:am3d="http://schemas.microsoft.com/office/drawing/2017/model3d" xmlns:o="urn:schemas-microsoft-com:office:office" xmlns:oel="http://schemas.microsoft.com/office/2019/extlst" xmlns:r="http://schemas.openxmlformats.org/officeDocument/2006/relationships" xmlns:m="http://schemas.openxmlformats.org/officeDocument/2006/math" xmlns:v="urn:schemas-microsoft-com:vml" xmlns:wp14="http://schemas.microsoft.com/office/word/2010/wordprocessingDrawing" xmlns:wp="http://schemas.openxmlformats.org/drawingml/2006/wordprocessingDrawing" xmlns:w10="urn:schemas-microsoft-com:office:word" xmlns:w="http://schemas.openxmlformats.org/wordprocessingml/2006/main" xmlns:w14="http://schemas.microsoft.com/office/word/2010/wordml" xmlns:w15="http://schemas.microsoft.com/office/word/2012/wordml" xmlns:w16cex="http://schemas.microsoft.com/office/word/2018/wordml/cex" xmlns:w16cid="http://schemas.microsoft.com/office/word/2016/wordml/cid" xmlns:w16="http://schemas.microsoft.com/office/word/2018/wordml" xmlns:w16du="http://schemas.microsoft.com/office/word/2023/wordml/word16du" xmlns:w16sdtdh="http://schemas.microsoft.com/office/word/2020/wordml/sdtdatahash" xmlns:w16se="http://schemas.microsoft.com/office/word/2015/wordml/symex" xmlns:wpg="http://schemas.microsoft.com/office/word/2010/wordprocessingGroup" xmlns:wpi="http://schemas.microsoft.com/office/word/2010/wordprocessingInk" xmlns:wne="http://schemas.microsoft.com/office/word/2006/wordml" xmlns:wps="http://schemas.microsoft.com/office/word/2010/wordprocessingShape" mc:Ignorable="w14 w15 w16se w16cid w16 w16cex w16sdtdh wp14">
   <w:p>
     <w:pPr>
       <w:pStyle w:val="Rodap"/>
@@ -7545,7 +8206,7 @@
 </file>
 
 <file path=word/footnotes.xml><?xml version="1.0" encoding="utf-8"?>
-<w:footnotes xmlns:wpc="http://schemas.microsoft.com/office/word/2010/wordprocessingCanvas" xmlns:cx="http://schemas.microsoft.com/office/drawing/2014/chartex" xmlns:cx1="http://schemas.microsoft.com/office/drawing/2015/9/8/chartex" xmlns:cx2="http://schemas.microsoft.com/office/drawing/2015/10/21/chartex" xmlns:cx3="http://schemas.microsoft.com/office/drawing/2016/5/9/chartex" xmlns:cx4="http://schemas.microsoft.com/office/drawing/2016/5/10/chartex" xmlns:cx5="http://schemas.microsoft.com/office/drawing/2016/5/11/chartex" xmlns:cx6="http://schemas.microsoft.com/office/drawing/2016/5/12/chartex" xmlns:cx7="http://schemas.microsoft.com/office/drawing/2016/5/13/chartex" xmlns:cx8="http://schemas.microsoft.com/office/drawing/2016/5/14/chartex" xmlns:mc="http://schemas.openxmlformats.org/markup-compatibility/2006" xmlns:aink="http://schemas.microsoft.com/office/drawing/2016/ink" xmlns:am3d="http://schemas.microsoft.com/office/drawing/2017/model3d" xmlns:o="urn:schemas-microsoft-com:office:office" xmlns:oel="http://schemas.microsoft.com/office/2019/extlst" xmlns:r="http://schemas.openxmlformats.org/officeDocument/2006/relationships" xmlns:m="http://schemas.openxmlformats.org/officeDocument/2006/math" xmlns:v="urn:schemas-microsoft-com:vml" xmlns:wp14="http://schemas.microsoft.com/office/word/2010/wordprocessingDrawing" xmlns:wp="http://schemas.openxmlformats.org/drawingml/2006/wordprocessingDrawing" xmlns:w10="urn:schemas-microsoft-com:office:word" xmlns:w="http://schemas.openxmlformats.org/wordprocessingml/2006/main" xmlns:w14="http://schemas.microsoft.com/office/word/2010/wordml" xmlns:w15="http://schemas.microsoft.com/office/word/2012/wordml" xmlns:w16cex="http://schemas.microsoft.com/office/word/2018/wordml/cex" xmlns:w16cid="http://schemas.microsoft.com/office/word/2016/wordml/cid" xmlns:w16="http://schemas.microsoft.com/office/word/2018/wordml" xmlns:w16sdtdh="http://schemas.microsoft.com/office/word/2020/wordml/sdtdatahash" xmlns:w16se="http://schemas.microsoft.com/office/word/2015/wordml/symex" xmlns:wpg="http://schemas.microsoft.com/office/word/2010/wordprocessingGroup" xmlns:wpi="http://schemas.microsoft.com/office/word/2010/wordprocessingInk" xmlns:wne="http://schemas.microsoft.com/office/word/2006/wordml" xmlns:wps="http://schemas.microsoft.com/office/word/2010/wordprocessingShape" mc:Ignorable="w14 w15 w16se w16cid w16 w16cex w16sdtdh wp14">
+<w:footnotes xmlns:wpc="http://schemas.microsoft.com/office/word/2010/wordprocessingCanvas" xmlns:cx="http://schemas.microsoft.com/office/drawing/2014/chartex" xmlns:cx1="http://schemas.microsoft.com/office/drawing/2015/9/8/chartex" xmlns:cx2="http://schemas.microsoft.com/office/drawing/2015/10/21/chartex" xmlns:cx3="http://schemas.microsoft.com/office/drawing/2016/5/9/chartex" xmlns:cx4="http://schemas.microsoft.com/office/drawing/2016/5/10/chartex" xmlns:cx5="http://schemas.microsoft.com/office/drawing/2016/5/11/chartex" xmlns:cx6="http://schemas.microsoft.com/office/drawing/2016/5/12/chartex" xmlns:cx7="http://schemas.microsoft.com/office/drawing/2016/5/13/chartex" xmlns:cx8="http://schemas.microsoft.com/office/drawing/2016/5/14/chartex" xmlns:mc="http://schemas.openxmlformats.org/markup-compatibility/2006" xmlns:aink="http://schemas.microsoft.com/office/drawing/2016/ink" xmlns:am3d="http://schemas.microsoft.com/office/drawing/2017/model3d" xmlns:o="urn:schemas-microsoft-com:office:office" xmlns:oel="http://schemas.microsoft.com/office/2019/extlst" xmlns:r="http://schemas.openxmlformats.org/officeDocument/2006/relationships" xmlns:m="http://schemas.openxmlformats.org/officeDocument/2006/math" xmlns:v="urn:schemas-microsoft-com:vml" xmlns:wp14="http://schemas.microsoft.com/office/word/2010/wordprocessingDrawing" xmlns:wp="http://schemas.openxmlformats.org/drawingml/2006/wordprocessingDrawing" xmlns:w10="urn:schemas-microsoft-com:office:word" xmlns:w="http://schemas.openxmlformats.org/wordprocessingml/2006/main" xmlns:w14="http://schemas.microsoft.com/office/word/2010/wordml" xmlns:w15="http://schemas.microsoft.com/office/word/2012/wordml" xmlns:w16cex="http://schemas.microsoft.com/office/word/2018/wordml/cex" xmlns:w16cid="http://schemas.microsoft.com/office/word/2016/wordml/cid" xmlns:w16="http://schemas.microsoft.com/office/word/2018/wordml" xmlns:w16du="http://schemas.microsoft.com/office/word/2023/wordml/word16du" xmlns:w16sdtdh="http://schemas.microsoft.com/office/word/2020/wordml/sdtdatahash" xmlns:w16se="http://schemas.microsoft.com/office/word/2015/wordml/symex" xmlns:wpg="http://schemas.microsoft.com/office/word/2010/wordprocessingGroup" xmlns:wpi="http://schemas.microsoft.com/office/word/2010/wordprocessingInk" xmlns:wne="http://schemas.microsoft.com/office/word/2006/wordml" xmlns:wps="http://schemas.microsoft.com/office/word/2010/wordprocessingShape" mc:Ignorable="w14 w15 w16se w16cid w16 w16cex w16sdtdh wp14">
   <w:footnote w:type="separator" w:id="-1">
     <w:p>
       <w:pPr>
@@ -8019,7 +8680,7 @@
 </file>
 
 <file path=word/header1.xml><?xml version="1.0" encoding="utf-8"?>
-<w:hdr xmlns:wpc="http://schemas.microsoft.com/office/word/2010/wordprocessingCanvas" xmlns:cx="http://schemas.microsoft.com/office/drawing/2014/chartex" xmlns:cx1="http://schemas.microsoft.com/office/drawing/2015/9/8/chartex" xmlns:cx2="http://schemas.microsoft.com/office/drawing/2015/10/21/chartex" xmlns:cx3="http://schemas.microsoft.com/office/drawing/2016/5/9/chartex" xmlns:cx4="http://schemas.microsoft.com/office/drawing/2016/5/10/chartex" xmlns:cx5="http://schemas.microsoft.com/office/drawing/2016/5/11/chartex" xmlns:cx6="http://schemas.microsoft.com/office/drawing/2016/5/12/chartex" xmlns:cx7="http://schemas.microsoft.com/office/drawing/2016/5/13/chartex" xmlns:cx8="http://schemas.microsoft.com/office/drawing/2016/5/14/chartex" xmlns:mc="http://schemas.openxmlformats.org/markup-compatibility/2006" xmlns:aink="http://schemas.microsoft.com/office/drawing/2016/ink" xmlns:am3d="http://schemas.microsoft.com/office/drawing/2017/model3d" xmlns:o="urn:schemas-microsoft-com:office:office" xmlns:oel="http://schemas.microsoft.com/office/2019/extlst" xmlns:r="http://schemas.openxmlformats.org/officeDocument/2006/relationships" xmlns:m="http://schemas.openxmlformats.org/officeDocument/2006/math" xmlns:v="urn:schemas-microsoft-com:vml" xmlns:wp14="http://schemas.microsoft.com/office/word/2010/wordprocessingDrawing" xmlns:wp="http://schemas.openxmlformats.org/drawingml/2006/wordprocessingDrawing" xmlns:w10="urn:schemas-microsoft-com:office:word" xmlns:w="http://schemas.openxmlformats.org/wordprocessingml/2006/main" xmlns:w14="http://schemas.microsoft.com/office/word/2010/wordml" xmlns:w15="http://schemas.microsoft.com/office/word/2012/wordml" xmlns:w16cex="http://schemas.microsoft.com/office/word/2018/wordml/cex" xmlns:w16cid="http://schemas.microsoft.com/office/word/2016/wordml/cid" xmlns:w16="http://schemas.microsoft.com/office/word/2018/wordml" xmlns:w16sdtdh="http://schemas.microsoft.com/office/word/2020/wordml/sdtdatahash" xmlns:w16se="http://schemas.microsoft.com/office/word/2015/wordml/symex" xmlns:wpg="http://schemas.microsoft.com/office/word/2010/wordprocessingGroup" xmlns:wpi="http://schemas.microsoft.com/office/word/2010/wordprocessingInk" xmlns:wne="http://schemas.microsoft.com/office/word/2006/wordml" xmlns:wps="http://schemas.microsoft.com/office/word/2010/wordprocessingShape" mc:Ignorable="w14 w15 w16se w16cid w16 w16cex w16sdtdh wp14">
+<w:hdr xmlns:wpc="http://schemas.microsoft.com/office/word/2010/wordprocessingCanvas" xmlns:cx="http://schemas.microsoft.com/office/drawing/2014/chartex" xmlns:cx1="http://schemas.microsoft.com/office/drawing/2015/9/8/chartex" xmlns:cx2="http://schemas.microsoft.com/office/drawing/2015/10/21/chartex" xmlns:cx3="http://schemas.microsoft.com/office/drawing/2016/5/9/chartex" xmlns:cx4="http://schemas.microsoft.com/office/drawing/2016/5/10/chartex" xmlns:cx5="http://schemas.microsoft.com/office/drawing/2016/5/11/chartex" xmlns:cx6="http://schemas.microsoft.com/office/drawing/2016/5/12/chartex" xmlns:cx7="http://schemas.microsoft.com/office/drawing/2016/5/13/chartex" xmlns:cx8="http://schemas.microsoft.com/office/drawing/2016/5/14/chartex" xmlns:mc="http://schemas.openxmlformats.org/markup-compatibility/2006" xmlns:aink="http://schemas.microsoft.com/office/drawing/2016/ink" xmlns:am3d="http://schemas.microsoft.com/office/drawing/2017/model3d" xmlns:o="urn:schemas-microsoft-com:office:office" xmlns:oel="http://schemas.microsoft.com/office/2019/extlst" xmlns:r="http://schemas.openxmlformats.org/officeDocument/2006/relationships" xmlns:m="http://schemas.openxmlformats.org/officeDocument/2006/math" xmlns:v="urn:schemas-microsoft-com:vml" xmlns:wp14="http://schemas.microsoft.com/office/word/2010/wordprocessingDrawing" xmlns:wp="http://schemas.openxmlformats.org/drawingml/2006/wordprocessingDrawing" xmlns:w10="urn:schemas-microsoft-com:office:word" xmlns:w="http://schemas.openxmlformats.org/wordprocessingml/2006/main" xmlns:w14="http://schemas.microsoft.com/office/word/2010/wordml" xmlns:w15="http://schemas.microsoft.com/office/word/2012/wordml" xmlns:w16cex="http://schemas.microsoft.com/office/word/2018/wordml/cex" xmlns:w16cid="http://schemas.microsoft.com/office/word/2016/wordml/cid" xmlns:w16="http://schemas.microsoft.com/office/word/2018/wordml" xmlns:w16du="http://schemas.microsoft.com/office/word/2023/wordml/word16du" xmlns:w16sdtdh="http://schemas.microsoft.com/office/word/2020/wordml/sdtdatahash" xmlns:w16se="http://schemas.microsoft.com/office/word/2015/wordml/symex" xmlns:wpg="http://schemas.microsoft.com/office/word/2010/wordprocessingGroup" xmlns:wpi="http://schemas.microsoft.com/office/word/2010/wordprocessingInk" xmlns:wne="http://schemas.microsoft.com/office/word/2006/wordml" xmlns:wps="http://schemas.microsoft.com/office/word/2010/wordprocessingShape" mc:Ignorable="w14 w15 w16se w16cid w16 w16cex w16sdtdh wp14">
   <w:p>
     <w:pPr>
       <w:pStyle w:val="SemEspaamento"/>
@@ -8204,7 +8865,7 @@
 </file>
 
 <file path=word/header2.xml><?xml version="1.0" encoding="utf-8"?>
-<w:hdr xmlns:wpc="http://schemas.microsoft.com/office/word/2010/wordprocessingCanvas" xmlns:cx="http://schemas.microsoft.com/office/drawing/2014/chartex" xmlns:cx1="http://schemas.microsoft.com/office/drawing/2015/9/8/chartex" xmlns:cx2="http://schemas.microsoft.com/office/drawing/2015/10/21/chartex" xmlns:cx3="http://schemas.microsoft.com/office/drawing/2016/5/9/chartex" xmlns:cx4="http://schemas.microsoft.com/office/drawing/2016/5/10/chartex" xmlns:cx5="http://schemas.microsoft.com/office/drawing/2016/5/11/chartex" xmlns:cx6="http://schemas.microsoft.com/office/drawing/2016/5/12/chartex" xmlns:cx7="http://schemas.microsoft.com/office/drawing/2016/5/13/chartex" xmlns:cx8="http://schemas.microsoft.com/office/drawing/2016/5/14/chartex" xmlns:mc="http://schemas.openxmlformats.org/markup-compatibility/2006" xmlns:aink="http://schemas.microsoft.com/office/drawing/2016/ink" xmlns:am3d="http://schemas.microsoft.com/office/drawing/2017/model3d" xmlns:o="urn:schemas-microsoft-com:office:office" xmlns:oel="http://schemas.microsoft.com/office/2019/extlst" xmlns:r="http://schemas.openxmlformats.org/officeDocument/2006/relationships" xmlns:m="http://schemas.openxmlformats.org/officeDocument/2006/math" xmlns:v="urn:schemas-microsoft-com:vml" xmlns:wp14="http://schemas.microsoft.com/office/word/2010/wordprocessingDrawing" xmlns:wp="http://schemas.openxmlformats.org/drawingml/2006/wordprocessingDrawing" xmlns:w10="urn:schemas-microsoft-com:office:word" xmlns:w="http://schemas.openxmlformats.org/wordprocessingml/2006/main" xmlns:w14="http://schemas.microsoft.com/office/word/2010/wordml" xmlns:w15="http://schemas.microsoft.com/office/word/2012/wordml" xmlns:w16cex="http://schemas.microsoft.com/office/word/2018/wordml/cex" xmlns:w16cid="http://schemas.microsoft.com/office/word/2016/wordml/cid" xmlns:w16="http://schemas.microsoft.com/office/word/2018/wordml" xmlns:w16sdtdh="http://schemas.microsoft.com/office/word/2020/wordml/sdtdatahash" xmlns:w16se="http://schemas.microsoft.com/office/word/2015/wordml/symex" xmlns:wpg="http://schemas.microsoft.com/office/word/2010/wordprocessingGroup" xmlns:wpi="http://schemas.microsoft.com/office/word/2010/wordprocessingInk" xmlns:wne="http://schemas.microsoft.com/office/word/2006/wordml" xmlns:wps="http://schemas.microsoft.com/office/word/2010/wordprocessingShape" mc:Ignorable="w14 w15 w16se w16cid w16 w16cex w16sdtdh wp14">
+<w:hdr xmlns:wpc="http://schemas.microsoft.com/office/word/2010/wordprocessingCanvas" xmlns:cx="http://schemas.microsoft.com/office/drawing/2014/chartex" xmlns:cx1="http://schemas.microsoft.com/office/drawing/2015/9/8/chartex" xmlns:cx2="http://schemas.microsoft.com/office/drawing/2015/10/21/chartex" xmlns:cx3="http://schemas.microsoft.com/office/drawing/2016/5/9/chartex" xmlns:cx4="http://schemas.microsoft.com/office/drawing/2016/5/10/chartex" xmlns:cx5="http://schemas.microsoft.com/office/drawing/2016/5/11/chartex" xmlns:cx6="http://schemas.microsoft.com/office/drawing/2016/5/12/chartex" xmlns:cx7="http://schemas.microsoft.com/office/drawing/2016/5/13/chartex" xmlns:cx8="http://schemas.microsoft.com/office/drawing/2016/5/14/chartex" xmlns:mc="http://schemas.openxmlformats.org/markup-compatibility/2006" xmlns:aink="http://schemas.microsoft.com/office/drawing/2016/ink" xmlns:am3d="http://schemas.microsoft.com/office/drawing/2017/model3d" xmlns:o="urn:schemas-microsoft-com:office:office" xmlns:oel="http://schemas.microsoft.com/office/2019/extlst" xmlns:r="http://schemas.openxmlformats.org/officeDocument/2006/relationships" xmlns:m="http://schemas.openxmlformats.org/officeDocument/2006/math" xmlns:v="urn:schemas-microsoft-com:vml" xmlns:wp14="http://schemas.microsoft.com/office/word/2010/wordprocessingDrawing" xmlns:wp="http://schemas.openxmlformats.org/drawingml/2006/wordprocessingDrawing" xmlns:w10="urn:schemas-microsoft-com:office:word" xmlns:w="http://schemas.openxmlformats.org/wordprocessingml/2006/main" xmlns:w14="http://schemas.microsoft.com/office/word/2010/wordml" xmlns:w15="http://schemas.microsoft.com/office/word/2012/wordml" xmlns:w16cex="http://schemas.microsoft.com/office/word/2018/wordml/cex" xmlns:w16cid="http://schemas.microsoft.com/office/word/2016/wordml/cid" xmlns:w16="http://schemas.microsoft.com/office/word/2018/wordml" xmlns:w16du="http://schemas.microsoft.com/office/word/2023/wordml/word16du" xmlns:w16sdtdh="http://schemas.microsoft.com/office/word/2020/wordml/sdtdatahash" xmlns:w16se="http://schemas.microsoft.com/office/word/2015/wordml/symex" xmlns:wpg="http://schemas.microsoft.com/office/word/2010/wordprocessingGroup" xmlns:wpi="http://schemas.microsoft.com/office/word/2010/wordprocessingInk" xmlns:wne="http://schemas.microsoft.com/office/word/2006/wordml" xmlns:wps="http://schemas.microsoft.com/office/word/2010/wordprocessingShape" mc:Ignorable="w14 w15 w16se w16cid w16 w16cex w16sdtdh wp14">
   <w:p>
     <w:pPr>
       <w:pStyle w:val="SemEspaamento"/>
@@ -8482,7 +9143,7 @@
 </file>
 
 <file path=word/header3.xml><?xml version="1.0" encoding="utf-8"?>
-<w:hdr xmlns:wpc="http://schemas.microsoft.com/office/word/2010/wordprocessingCanvas" xmlns:cx="http://schemas.microsoft.com/office/drawing/2014/chartex" xmlns:cx1="http://schemas.microsoft.com/office/drawing/2015/9/8/chartex" xmlns:cx2="http://schemas.microsoft.com/office/drawing/2015/10/21/chartex" xmlns:cx3="http://schemas.microsoft.com/office/drawing/2016/5/9/chartex" xmlns:cx4="http://schemas.microsoft.com/office/drawing/2016/5/10/chartex" xmlns:cx5="http://schemas.microsoft.com/office/drawing/2016/5/11/chartex" xmlns:cx6="http://schemas.microsoft.com/office/drawing/2016/5/12/chartex" xmlns:cx7="http://schemas.microsoft.com/office/drawing/2016/5/13/chartex" xmlns:cx8="http://schemas.microsoft.com/office/drawing/2016/5/14/chartex" xmlns:mc="http://schemas.openxmlformats.org/markup-compatibility/2006" xmlns:aink="http://schemas.microsoft.com/office/drawing/2016/ink" xmlns:am3d="http://schemas.microsoft.com/office/drawing/2017/model3d" xmlns:o="urn:schemas-microsoft-com:office:office" xmlns:oel="http://schemas.microsoft.com/office/2019/extlst" xmlns:r="http://schemas.openxmlformats.org/officeDocument/2006/relationships" xmlns:m="http://schemas.openxmlformats.org/officeDocument/2006/math" xmlns:v="urn:schemas-microsoft-com:vml" xmlns:wp14="http://schemas.microsoft.com/office/word/2010/wordprocessingDrawing" xmlns:wp="http://schemas.openxmlformats.org/drawingml/2006/wordprocessingDrawing" xmlns:w10="urn:schemas-microsoft-com:office:word" xmlns:w="http://schemas.openxmlformats.org/wordprocessingml/2006/main" xmlns:w14="http://schemas.microsoft.com/office/word/2010/wordml" xmlns:w15="http://schemas.microsoft.com/office/word/2012/wordml" xmlns:w16cex="http://schemas.microsoft.com/office/word/2018/wordml/cex" xmlns:w16cid="http://schemas.microsoft.com/office/word/2016/wordml/cid" xmlns:w16="http://schemas.microsoft.com/office/word/2018/wordml" xmlns:w16sdtdh="http://schemas.microsoft.com/office/word/2020/wordml/sdtdatahash" xmlns:w16se="http://schemas.microsoft.com/office/word/2015/wordml/symex" xmlns:wpg="http://schemas.microsoft.com/office/word/2010/wordprocessingGroup" xmlns:wpi="http://schemas.microsoft.com/office/word/2010/wordprocessingInk" xmlns:wne="http://schemas.microsoft.com/office/word/2006/wordml" xmlns:wps="http://schemas.microsoft.com/office/word/2010/wordprocessingShape" mc:Ignorable="w14 w15 w16se w16cid w16 w16cex w16sdtdh wp14">
+<w:hdr xmlns:wpc="http://schemas.microsoft.com/office/word/2010/wordprocessingCanvas" xmlns:cx="http://schemas.microsoft.com/office/drawing/2014/chartex" xmlns:cx1="http://schemas.microsoft.com/office/drawing/2015/9/8/chartex" xmlns:cx2="http://schemas.microsoft.com/office/drawing/2015/10/21/chartex" xmlns:cx3="http://schemas.microsoft.com/office/drawing/2016/5/9/chartex" xmlns:cx4="http://schemas.microsoft.com/office/drawing/2016/5/10/chartex" xmlns:cx5="http://schemas.microsoft.com/office/drawing/2016/5/11/chartex" xmlns:cx6="http://schemas.microsoft.com/office/drawing/2016/5/12/chartex" xmlns:cx7="http://schemas.microsoft.com/office/drawing/2016/5/13/chartex" xmlns:cx8="http://schemas.microsoft.com/office/drawing/2016/5/14/chartex" xmlns:mc="http://schemas.openxmlformats.org/markup-compatibility/2006" xmlns:aink="http://schemas.microsoft.com/office/drawing/2016/ink" xmlns:am3d="http://schemas.microsoft.com/office/drawing/2017/model3d" xmlns:o="urn:schemas-microsoft-com:office:office" xmlns:oel="http://schemas.microsoft.com/office/2019/extlst" xmlns:r="http://schemas.openxmlformats.org/officeDocument/2006/relationships" xmlns:m="http://schemas.openxmlformats.org/officeDocument/2006/math" xmlns:v="urn:schemas-microsoft-com:vml" xmlns:wp14="http://schemas.microsoft.com/office/word/2010/wordprocessingDrawing" xmlns:wp="http://schemas.openxmlformats.org/drawingml/2006/wordprocessingDrawing" xmlns:w10="urn:schemas-microsoft-com:office:word" xmlns:w="http://schemas.openxmlformats.org/wordprocessingml/2006/main" xmlns:w14="http://schemas.microsoft.com/office/word/2010/wordml" xmlns:w15="http://schemas.microsoft.com/office/word/2012/wordml" xmlns:w16cex="http://schemas.microsoft.com/office/word/2018/wordml/cex" xmlns:w16cid="http://schemas.microsoft.com/office/word/2016/wordml/cid" xmlns:w16="http://schemas.microsoft.com/office/word/2018/wordml" xmlns:w16du="http://schemas.microsoft.com/office/word/2023/wordml/word16du" xmlns:w16sdtdh="http://schemas.microsoft.com/office/word/2020/wordml/sdtdatahash" xmlns:w16se="http://schemas.microsoft.com/office/word/2015/wordml/symex" xmlns:wpg="http://schemas.microsoft.com/office/word/2010/wordprocessingGroup" xmlns:wpi="http://schemas.microsoft.com/office/word/2010/wordprocessingInk" xmlns:wne="http://schemas.microsoft.com/office/word/2006/wordml" xmlns:wps="http://schemas.microsoft.com/office/word/2010/wordprocessingShape" mc:Ignorable="w14 w15 w16se w16cid w16 w16cex w16sdtdh wp14">
   <w:p>
     <w:pPr>
       <w:pStyle w:val="SemEspaamento"/>
@@ -8745,7 +9406,7 @@
 </file>
 
 <file path=word/numbering.xml><?xml version="1.0" encoding="utf-8"?>
-<w:numbering xmlns:wpc="http://schemas.microsoft.com/office/word/2010/wordprocessingCanvas" xmlns:cx="http://schemas.microsoft.com/office/drawing/2014/chartex" xmlns:cx1="http://schemas.microsoft.com/office/drawing/2015/9/8/chartex" xmlns:cx2="http://schemas.microsoft.com/office/drawing/2015/10/21/chartex" xmlns:cx3="http://schemas.microsoft.com/office/drawing/2016/5/9/chartex" xmlns:cx4="http://schemas.microsoft.com/office/drawing/2016/5/10/chartex" xmlns:cx5="http://schemas.microsoft.com/office/drawing/2016/5/11/chartex" xmlns:cx6="http://schemas.microsoft.com/office/drawing/2016/5/12/chartex" xmlns:cx7="http://schemas.microsoft.com/office/drawing/2016/5/13/chartex" xmlns:cx8="http://schemas.microsoft.com/office/drawing/2016/5/14/chartex" xmlns:mc="http://schemas.openxmlformats.org/markup-compatibility/2006" xmlns:aink="http://schemas.microsoft.com/office/drawing/2016/ink" xmlns:am3d="http://schemas.microsoft.com/office/drawing/2017/model3d" xmlns:o="urn:schemas-microsoft-com:office:office" xmlns:oel="http://schemas.microsoft.com/office/2019/extlst" xmlns:r="http://schemas.openxmlformats.org/officeDocument/2006/relationships" xmlns:m="http://schemas.openxmlformats.org/officeDocument/2006/math" xmlns:v="urn:schemas-microsoft-com:vml" xmlns:wp14="http://schemas.microsoft.com/office/word/2010/wordprocessingDrawing" xmlns:wp="http://schemas.openxmlformats.org/drawingml/2006/wordprocessingDrawing" xmlns:w10="urn:schemas-microsoft-com:office:word" xmlns:w="http://schemas.openxmlformats.org/wordprocessingml/2006/main" xmlns:w14="http://schemas.microsoft.com/office/word/2010/wordml" xmlns:w15="http://schemas.microsoft.com/office/word/2012/wordml" xmlns:w16cex="http://schemas.microsoft.com/office/word/2018/wordml/cex" xmlns:w16cid="http://schemas.microsoft.com/office/word/2016/wordml/cid" xmlns:w16="http://schemas.microsoft.com/office/word/2018/wordml" xmlns:w16sdtdh="http://schemas.microsoft.com/office/word/2020/wordml/sdtdatahash" xmlns:w16se="http://schemas.microsoft.com/office/word/2015/wordml/symex" xmlns:wpg="http://schemas.microsoft.com/office/word/2010/wordprocessingGroup" xmlns:wpi="http://schemas.microsoft.com/office/word/2010/wordprocessingInk" xmlns:wne="http://schemas.microsoft.com/office/word/2006/wordml" xmlns:wps="http://schemas.microsoft.com/office/word/2010/wordprocessingShape" mc:Ignorable="w14 w15 w16se w16cid w16 w16cex w16sdtdh wp14">
+<w:numbering xmlns:wpc="http://schemas.microsoft.com/office/word/2010/wordprocessingCanvas" xmlns:cx="http://schemas.microsoft.com/office/drawing/2014/chartex" xmlns:cx1="http://schemas.microsoft.com/office/drawing/2015/9/8/chartex" xmlns:cx2="http://schemas.microsoft.com/office/drawing/2015/10/21/chartex" xmlns:cx3="http://schemas.microsoft.com/office/drawing/2016/5/9/chartex" xmlns:cx4="http://schemas.microsoft.com/office/drawing/2016/5/10/chartex" xmlns:cx5="http://schemas.microsoft.com/office/drawing/2016/5/11/chartex" xmlns:cx6="http://schemas.microsoft.com/office/drawing/2016/5/12/chartex" xmlns:cx7="http://schemas.microsoft.com/office/drawing/2016/5/13/chartex" xmlns:cx8="http://schemas.microsoft.com/office/drawing/2016/5/14/chartex" xmlns:mc="http://schemas.openxmlformats.org/markup-compatibility/2006" xmlns:aink="http://schemas.microsoft.com/office/drawing/2016/ink" xmlns:am3d="http://schemas.microsoft.com/office/drawing/2017/model3d" xmlns:o="urn:schemas-microsoft-com:office:office" xmlns:oel="http://schemas.microsoft.com/office/2019/extlst" xmlns:r="http://schemas.openxmlformats.org/officeDocument/2006/relationships" xmlns:m="http://schemas.openxmlformats.org/officeDocument/2006/math" xmlns:v="urn:schemas-microsoft-com:vml" xmlns:wp14="http://schemas.microsoft.com/office/word/2010/wordprocessingDrawing" xmlns:wp="http://schemas.openxmlformats.org/drawingml/2006/wordprocessingDrawing" xmlns:w10="urn:schemas-microsoft-com:office:word" xmlns:w="http://schemas.openxmlformats.org/wordprocessingml/2006/main" xmlns:w14="http://schemas.microsoft.com/office/word/2010/wordml" xmlns:w15="http://schemas.microsoft.com/office/word/2012/wordml" xmlns:w16cex="http://schemas.microsoft.com/office/word/2018/wordml/cex" xmlns:w16cid="http://schemas.microsoft.com/office/word/2016/wordml/cid" xmlns:w16="http://schemas.microsoft.com/office/word/2018/wordml" xmlns:w16du="http://schemas.microsoft.com/office/word/2023/wordml/word16du" xmlns:w16sdtdh="http://schemas.microsoft.com/office/word/2020/wordml/sdtdatahash" xmlns:w16se="http://schemas.microsoft.com/office/word/2015/wordml/symex" xmlns:wpg="http://schemas.microsoft.com/office/word/2010/wordprocessingGroup" xmlns:wpi="http://schemas.microsoft.com/office/word/2010/wordprocessingInk" xmlns:wne="http://schemas.microsoft.com/office/word/2006/wordml" xmlns:wps="http://schemas.microsoft.com/office/word/2010/wordprocessingShape" mc:Ignorable="w14 w15 w16se w16cid w16 w16cex w16sdtdh wp14">
   <w:abstractNum w:abstractNumId="0" w15:restartNumberingAfterBreak="0">
     <w:nsid w:val="585B6087"/>
     <w:multiLevelType w:val="hybridMultilevel"/>

</xml_diff>